<commit_message>
Mocked up a timeline calendar, needs to be imported yet though
</commit_message>
<xml_diff>
--- a/draft.docx
+++ b/draft.docx
@@ -10,15 +10,7 @@
       </w:pPr>
       <w:r>
         <w:rPr/>
-        <w:t>Web routers: A</w:t>
-      </w:r>
-      <w:r>
-        <w:rPr/>
-        <w:t>n exploratative</w:t>
-      </w:r>
-      <w:r>
-        <w:rPr/>
-        <w:t xml:space="preserve"> definition</w:t>
+        <w:t>Web routers: An exploratative definition</w:t>
       </w:r>
     </w:p>
     <w:p>
@@ -95,6 +87,18 @@
     </w:p>
     <w:p>
       <w:pPr>
+        <w:pStyle w:val="Normal"/>
+        <w:rPr/>
+      </w:pPr>
+      <w:r>
+        <w:rPr/>
+      </w:r>
+      <w:r>
+        <w:br w:type="page"/>
+      </w:r>
+    </w:p>
+    <w:p>
+      <w:pPr>
         <w:pStyle w:val="Heading1"/>
         <w:rPr/>
       </w:pPr>
@@ -115,6 +119,16 @@
     </w:p>
     <w:p>
       <w:pPr>
+        <w:pStyle w:val="Normal"/>
+        <w:rPr/>
+      </w:pPr>
+      <w:r>
+        <w:rPr/>
+        <w:t>Beyond the personal expenses, a budget is not required as no expenses are expected.</w:t>
+      </w:r>
+    </w:p>
+    <w:p>
+      <w:pPr>
         <w:pStyle w:val="Heading1"/>
         <w:rPr/>
       </w:pPr>
@@ -130,7 +144,7 @@
       </w:pPr>
       <w:r>
         <w:rPr/>
-        <w:t>Research paper</w:t>
+        <w:t>Dissertation</w:t>
       </w:r>
     </w:p>
     <w:p>
@@ -165,6 +179,10 @@
     <w:p>
       <w:pPr>
         <w:pStyle w:val="Normal"/>
+        <w:widowControl/>
+        <w:bidi w:val="0"/>
+        <w:spacing w:lineRule="auto" w:line="259" w:before="0" w:after="160"/>
+        <w:jc w:val="left"/>
         <w:rPr/>
       </w:pPr>
       <w:r>
@@ -190,7 +208,6 @@
     <w:rPrDefault>
       <w:rPr>
         <w:rFonts w:ascii="Calibri" w:hAnsi="Calibri" w:eastAsia="Calibri" w:cs="" w:asciiTheme="minorHAnsi" w:cstheme="minorBidi" w:eastAsiaTheme="minorHAnsi" w:hAnsiTheme="minorHAnsi"/>
-        <w:sz w:val="22"/>
         <w:szCs w:val="22"/>
         <w:lang w:val="en-US" w:eastAsia="en-US" w:bidi="ar-SA"/>
       </w:rPr>
@@ -585,7 +602,7 @@
     </w:pPr>
     <w:rPr>
       <w:rFonts w:ascii="Calibri" w:hAnsi="Calibri" w:eastAsia="Calibri" w:cs="" w:asciiTheme="minorHAnsi" w:cstheme="minorBidi" w:eastAsiaTheme="minorHAnsi" w:hAnsiTheme="minorHAnsi"/>
-      <w:color w:val="auto"/>
+      <w:color w:val="00000A"/>
       <w:sz w:val="22"/>
       <w:szCs w:val="22"/>
       <w:lang w:val="en-US" w:eastAsia="en-US" w:bidi="ar-SA"/>
@@ -679,6 +696,22 @@
       <w:szCs w:val="26"/>
     </w:rPr>
   </w:style>
+  <w:style w:type="character" w:styleId="InternetLink">
+    <w:name w:val="Internet Link"/>
+    <w:rPr>
+      <w:color w:val="000080"/>
+      <w:u w:val="single"/>
+      <w:lang w:val="zxx" w:eastAsia="zxx" w:bidi="zxx"/>
+    </w:rPr>
+  </w:style>
+  <w:style w:type="character" w:styleId="VisitedInternetLink">
+    <w:name w:val="Visited Internet Link"/>
+    <w:rPr>
+      <w:color w:val="800000"/>
+      <w:u w:val="single"/>
+      <w:lang w:val="zxx" w:eastAsia="zxx" w:bidi="zxx"/>
+    </w:rPr>
+  </w:style>
   <w:style w:type="paragraph" w:styleId="Heading">
     <w:name w:val="Heading"/>
     <w:basedOn w:val="Normal"/>
@@ -754,6 +787,13 @@
       <w:sz w:val="56"/>
       <w:szCs w:val="56"/>
     </w:rPr>
+  </w:style>
+  <w:style w:type="paragraph" w:styleId="TableContents">
+    <w:name w:val="Table Contents"/>
+    <w:basedOn w:val="Normal"/>
+    <w:qFormat/>
+    <w:pPr/>
+    <w:rPr/>
   </w:style>
   <w:style w:type="numbering" w:styleId="NoList" w:default="1">
     <w:name w:val="No List"/>

</xml_diff>

<commit_message>
adding some comments/todos that I need feedback upon
</commit_message>
<xml_diff>
--- a/draft.docx
+++ b/draft.docx
@@ -10,15 +10,7 @@
       </w:pPr>
       <w:r>
         <w:rPr/>
-        <w:t xml:space="preserve">Web routers: An </w:t>
-      </w:r>
-      <w:r>
-        <w:rPr/>
-        <w:t>explorative</w:t>
-      </w:r>
-      <w:r>
-        <w:rPr/>
-        <w:t xml:space="preserve"> definition</w:t>
+        <w:t>Web routers: An explorative definition</w:t>
       </w:r>
     </w:p>
     <w:p>
@@ -125,6 +117,16 @@
     </w:p>
     <w:p>
       <w:pPr>
+        <w:pStyle w:val="Normal"/>
+        <w:rPr/>
+      </w:pPr>
+      <w:r>
+        <w:rPr/>
+        <w:t>TODO: what goes here?</w:t>
+      </w:r>
+    </w:p>
+    <w:p>
+      <w:pPr>
         <w:pStyle w:val="Heading1"/>
         <w:rPr/>
       </w:pPr>
@@ -140,6 +142,7 @@
       </w:pPr>
       <w:r>
         <w:rPr/>
+        <w:t>TODO: ok this is a huge amount of text that is needed here</w:t>
       </w:r>
       <w:r>
         <w:br w:type="page"/>
@@ -162,6 +165,7 @@
       </w:pPr>
       <w:r>
         <w:rPr/>
+        <w:t>TODO: tasks and explanation</w:t>
       </w:r>
     </w:p>
     <w:tbl>
@@ -180,9 +184,11 @@
       <w:tblGrid>
         <w:gridCol w:w="824"/>
         <w:gridCol w:w="1066"/>
-        <w:gridCol w:w="449"/>
+        <w:gridCol w:w="448"/>
         <w:gridCol w:w="541"/>
-        <w:gridCol w:w="2250"/>
+        <w:gridCol w:w="1"/>
+        <w:gridCol w:w="2249"/>
+        <w:gridCol w:w="1"/>
         <w:gridCol w:w="4319"/>
       </w:tblGrid>
       <w:tr>
@@ -254,7 +260,7 @@
         <w:tc>
           <w:tcPr>
             <w:tcW w:w="990" w:type="dxa"/>
-            <w:gridSpan w:val="2"/>
+            <w:gridSpan w:val="3"/>
             <w:tcBorders/>
             <w:shd w:fill="auto" w:val="clear"/>
             <w:vAlign w:val="center"/>
@@ -286,6 +292,7 @@
         <w:tc>
           <w:tcPr>
             <w:tcW w:w="2250" w:type="dxa"/>
+            <w:gridSpan w:val="2"/>
             <w:tcBorders/>
             <w:shd w:fill="auto" w:val="clear"/>
             <w:vAlign w:val="bottom"/>
@@ -403,7 +410,7 @@
         </w:tc>
         <w:tc>
           <w:tcPr>
-            <w:tcW w:w="449" w:type="dxa"/>
+            <w:tcW w:w="448" w:type="dxa"/>
             <w:tcBorders/>
             <w:shd w:fill="auto" w:val="clear"/>
             <w:vAlign w:val="bottom"/>
@@ -444,6 +451,7 @@
         <w:tc>
           <w:tcPr>
             <w:tcW w:w="2250" w:type="dxa"/>
+            <w:gridSpan w:val="2"/>
             <w:tcBorders/>
             <w:shd w:fill="auto" w:val="clear"/>
             <w:vAlign w:val="bottom"/>
@@ -463,7 +471,8 @@
         </w:tc>
         <w:tc>
           <w:tcPr>
-            <w:tcW w:w="4319" w:type="dxa"/>
+            <w:tcW w:w="4320" w:type="dxa"/>
+            <w:gridSpan w:val="2"/>
             <w:tcBorders/>
             <w:shd w:fill="auto" w:val="clear"/>
             <w:vAlign w:val="bottom"/>
@@ -527,7 +536,7 @@
         </w:tc>
         <w:tc>
           <w:tcPr>
-            <w:tcW w:w="449" w:type="dxa"/>
+            <w:tcW w:w="448" w:type="dxa"/>
             <w:tcBorders/>
             <w:shd w:fill="auto" w:val="clear"/>
             <w:vAlign w:val="bottom"/>
@@ -568,6 +577,7 @@
         <w:tc>
           <w:tcPr>
             <w:tcW w:w="2250" w:type="dxa"/>
+            <w:gridSpan w:val="2"/>
             <w:tcBorders/>
             <w:shd w:fill="auto" w:val="clear"/>
             <w:vAlign w:val="bottom"/>
@@ -587,7 +597,8 @@
         </w:tc>
         <w:tc>
           <w:tcPr>
-            <w:tcW w:w="4319" w:type="dxa"/>
+            <w:tcW w:w="4320" w:type="dxa"/>
+            <w:gridSpan w:val="2"/>
             <w:tcBorders/>
             <w:shd w:fill="auto" w:val="clear"/>
             <w:vAlign w:val="bottom"/>
@@ -651,7 +662,7 @@
         </w:tc>
         <w:tc>
           <w:tcPr>
-            <w:tcW w:w="449" w:type="dxa"/>
+            <w:tcW w:w="448" w:type="dxa"/>
             <w:tcBorders/>
             <w:shd w:fill="auto" w:val="clear"/>
             <w:vAlign w:val="bottom"/>
@@ -692,6 +703,7 @@
         <w:tc>
           <w:tcPr>
             <w:tcW w:w="2250" w:type="dxa"/>
+            <w:gridSpan w:val="2"/>
             <w:tcBorders/>
             <w:shd w:fill="auto" w:val="clear"/>
             <w:vAlign w:val="bottom"/>
@@ -711,7 +723,8 @@
         </w:tc>
         <w:tc>
           <w:tcPr>
-            <w:tcW w:w="4319" w:type="dxa"/>
+            <w:tcW w:w="4320" w:type="dxa"/>
+            <w:gridSpan w:val="2"/>
             <w:tcBorders/>
             <w:shd w:fill="auto" w:val="clear"/>
             <w:vAlign w:val="bottom"/>
@@ -775,7 +788,7 @@
         </w:tc>
         <w:tc>
           <w:tcPr>
-            <w:tcW w:w="449" w:type="dxa"/>
+            <w:tcW w:w="448" w:type="dxa"/>
             <w:tcBorders/>
             <w:shd w:fill="auto" w:val="clear"/>
             <w:vAlign w:val="bottom"/>
@@ -816,6 +829,7 @@
         <w:tc>
           <w:tcPr>
             <w:tcW w:w="2250" w:type="dxa"/>
+            <w:gridSpan w:val="2"/>
             <w:tcBorders/>
             <w:shd w:fill="auto" w:val="clear"/>
             <w:vAlign w:val="bottom"/>
@@ -835,7 +849,8 @@
         </w:tc>
         <w:tc>
           <w:tcPr>
-            <w:tcW w:w="4319" w:type="dxa"/>
+            <w:tcW w:w="4320" w:type="dxa"/>
+            <w:gridSpan w:val="2"/>
             <w:tcBorders/>
             <w:shd w:fill="auto" w:val="clear"/>
             <w:vAlign w:val="bottom"/>
@@ -899,7 +914,7 @@
         </w:tc>
         <w:tc>
           <w:tcPr>
-            <w:tcW w:w="449" w:type="dxa"/>
+            <w:tcW w:w="448" w:type="dxa"/>
             <w:tcBorders/>
             <w:shd w:fill="auto" w:val="clear"/>
             <w:vAlign w:val="bottom"/>
@@ -940,6 +955,7 @@
         <w:tc>
           <w:tcPr>
             <w:tcW w:w="2250" w:type="dxa"/>
+            <w:gridSpan w:val="2"/>
             <w:tcBorders/>
             <w:shd w:fill="auto" w:val="clear"/>
             <w:vAlign w:val="bottom"/>
@@ -959,7 +975,8 @@
         </w:tc>
         <w:tc>
           <w:tcPr>
-            <w:tcW w:w="4319" w:type="dxa"/>
+            <w:tcW w:w="4320" w:type="dxa"/>
+            <w:gridSpan w:val="2"/>
             <w:tcBorders/>
             <w:shd w:fill="auto" w:val="clear"/>
             <w:vAlign w:val="bottom"/>
@@ -1023,7 +1040,7 @@
         </w:tc>
         <w:tc>
           <w:tcPr>
-            <w:tcW w:w="449" w:type="dxa"/>
+            <w:tcW w:w="448" w:type="dxa"/>
             <w:tcBorders/>
             <w:shd w:fill="auto" w:val="clear"/>
             <w:vAlign w:val="bottom"/>
@@ -1064,6 +1081,7 @@
         <w:tc>
           <w:tcPr>
             <w:tcW w:w="2250" w:type="dxa"/>
+            <w:gridSpan w:val="2"/>
             <w:tcBorders/>
             <w:shd w:fill="auto" w:val="clear"/>
             <w:vAlign w:val="bottom"/>
@@ -1083,7 +1101,8 @@
         </w:tc>
         <w:tc>
           <w:tcPr>
-            <w:tcW w:w="4319" w:type="dxa"/>
+            <w:tcW w:w="4320" w:type="dxa"/>
+            <w:gridSpan w:val="2"/>
             <w:tcBorders/>
             <w:shd w:fill="auto" w:val="clear"/>
             <w:vAlign w:val="bottom"/>
@@ -1147,7 +1166,7 @@
         </w:tc>
         <w:tc>
           <w:tcPr>
-            <w:tcW w:w="449" w:type="dxa"/>
+            <w:tcW w:w="448" w:type="dxa"/>
             <w:tcBorders/>
             <w:shd w:fill="auto" w:val="clear"/>
             <w:vAlign w:val="bottom"/>
@@ -1188,6 +1207,7 @@
         <w:tc>
           <w:tcPr>
             <w:tcW w:w="2250" w:type="dxa"/>
+            <w:gridSpan w:val="2"/>
             <w:tcBorders/>
             <w:shd w:fill="auto" w:val="clear"/>
             <w:vAlign w:val="bottom"/>
@@ -1207,7 +1227,8 @@
         </w:tc>
         <w:tc>
           <w:tcPr>
-            <w:tcW w:w="4319" w:type="dxa"/>
+            <w:tcW w:w="4320" w:type="dxa"/>
+            <w:gridSpan w:val="2"/>
             <w:tcBorders/>
             <w:shd w:fill="auto" w:val="clear"/>
             <w:vAlign w:val="bottom"/>
@@ -1271,7 +1292,7 @@
         </w:tc>
         <w:tc>
           <w:tcPr>
-            <w:tcW w:w="449" w:type="dxa"/>
+            <w:tcW w:w="448" w:type="dxa"/>
             <w:tcBorders/>
             <w:shd w:fill="auto" w:val="clear"/>
             <w:vAlign w:val="bottom"/>
@@ -1312,6 +1333,7 @@
         <w:tc>
           <w:tcPr>
             <w:tcW w:w="2250" w:type="dxa"/>
+            <w:gridSpan w:val="2"/>
             <w:tcBorders/>
             <w:shd w:fill="auto" w:val="clear"/>
             <w:vAlign w:val="bottom"/>
@@ -1331,7 +1353,8 @@
         </w:tc>
         <w:tc>
           <w:tcPr>
-            <w:tcW w:w="4319" w:type="dxa"/>
+            <w:tcW w:w="4320" w:type="dxa"/>
+            <w:gridSpan w:val="2"/>
             <w:tcBorders/>
             <w:shd w:fill="auto" w:val="clear"/>
             <w:vAlign w:val="bottom"/>
@@ -1395,7 +1418,7 @@
         </w:tc>
         <w:tc>
           <w:tcPr>
-            <w:tcW w:w="449" w:type="dxa"/>
+            <w:tcW w:w="448" w:type="dxa"/>
             <w:tcBorders/>
             <w:shd w:fill="auto" w:val="clear"/>
             <w:vAlign w:val="bottom"/>
@@ -1436,6 +1459,7 @@
         <w:tc>
           <w:tcPr>
             <w:tcW w:w="2250" w:type="dxa"/>
+            <w:gridSpan w:val="2"/>
             <w:tcBorders/>
             <w:shd w:fill="auto" w:val="clear"/>
             <w:vAlign w:val="bottom"/>
@@ -1455,7 +1479,8 @@
         </w:tc>
         <w:tc>
           <w:tcPr>
-            <w:tcW w:w="4319" w:type="dxa"/>
+            <w:tcW w:w="4320" w:type="dxa"/>
+            <w:gridSpan w:val="2"/>
             <w:tcBorders/>
             <w:shd w:fill="auto" w:val="clear"/>
             <w:vAlign w:val="bottom"/>
@@ -1519,7 +1544,7 @@
         </w:tc>
         <w:tc>
           <w:tcPr>
-            <w:tcW w:w="449" w:type="dxa"/>
+            <w:tcW w:w="448" w:type="dxa"/>
             <w:tcBorders/>
             <w:shd w:fill="auto" w:val="clear"/>
             <w:vAlign w:val="bottom"/>
@@ -1560,6 +1585,7 @@
         <w:tc>
           <w:tcPr>
             <w:tcW w:w="2250" w:type="dxa"/>
+            <w:gridSpan w:val="2"/>
             <w:tcBorders/>
             <w:shd w:fill="auto" w:val="clear"/>
             <w:vAlign w:val="bottom"/>
@@ -1579,7 +1605,8 @@
         </w:tc>
         <w:tc>
           <w:tcPr>
-            <w:tcW w:w="4319" w:type="dxa"/>
+            <w:tcW w:w="4320" w:type="dxa"/>
+            <w:gridSpan w:val="2"/>
             <w:tcBorders/>
             <w:shd w:fill="auto" w:val="clear"/>
             <w:vAlign w:val="bottom"/>
@@ -1643,7 +1670,7 @@
         </w:tc>
         <w:tc>
           <w:tcPr>
-            <w:tcW w:w="449" w:type="dxa"/>
+            <w:tcW w:w="448" w:type="dxa"/>
             <w:tcBorders/>
             <w:shd w:fill="auto" w:val="clear"/>
             <w:vAlign w:val="bottom"/>
@@ -1684,6 +1711,7 @@
         <w:tc>
           <w:tcPr>
             <w:tcW w:w="2250" w:type="dxa"/>
+            <w:gridSpan w:val="2"/>
             <w:tcBorders/>
             <w:shd w:fill="auto" w:val="clear"/>
             <w:vAlign w:val="bottom"/>
@@ -1703,7 +1731,8 @@
         </w:tc>
         <w:tc>
           <w:tcPr>
-            <w:tcW w:w="4319" w:type="dxa"/>
+            <w:tcW w:w="4320" w:type="dxa"/>
+            <w:gridSpan w:val="2"/>
             <w:tcBorders/>
             <w:shd w:fill="auto" w:val="clear"/>
             <w:vAlign w:val="bottom"/>
@@ -1767,7 +1796,7 @@
         </w:tc>
         <w:tc>
           <w:tcPr>
-            <w:tcW w:w="449" w:type="dxa"/>
+            <w:tcW w:w="448" w:type="dxa"/>
             <w:tcBorders/>
             <w:shd w:fill="auto" w:val="clear"/>
             <w:vAlign w:val="bottom"/>
@@ -1808,6 +1837,7 @@
         <w:tc>
           <w:tcPr>
             <w:tcW w:w="2250" w:type="dxa"/>
+            <w:gridSpan w:val="2"/>
             <w:tcBorders/>
             <w:shd w:fill="auto" w:val="clear"/>
             <w:vAlign w:val="bottom"/>
@@ -1827,7 +1857,8 @@
         </w:tc>
         <w:tc>
           <w:tcPr>
-            <w:tcW w:w="4319" w:type="dxa"/>
+            <w:tcW w:w="4320" w:type="dxa"/>
+            <w:gridSpan w:val="2"/>
             <w:tcBorders/>
             <w:shd w:fill="auto" w:val="clear"/>
             <w:vAlign w:val="bottom"/>
@@ -1891,7 +1922,7 @@
         </w:tc>
         <w:tc>
           <w:tcPr>
-            <w:tcW w:w="449" w:type="dxa"/>
+            <w:tcW w:w="448" w:type="dxa"/>
             <w:tcBorders/>
             <w:shd w:fill="auto" w:val="clear"/>
             <w:vAlign w:val="bottom"/>
@@ -1932,6 +1963,7 @@
         <w:tc>
           <w:tcPr>
             <w:tcW w:w="2250" w:type="dxa"/>
+            <w:gridSpan w:val="2"/>
             <w:tcBorders/>
             <w:shd w:fill="auto" w:val="clear"/>
             <w:vAlign w:val="bottom"/>
@@ -1951,7 +1983,8 @@
         </w:tc>
         <w:tc>
           <w:tcPr>
-            <w:tcW w:w="4319" w:type="dxa"/>
+            <w:tcW w:w="4320" w:type="dxa"/>
+            <w:gridSpan w:val="2"/>
             <w:tcBorders/>
             <w:shd w:fill="auto" w:val="clear"/>
             <w:vAlign w:val="bottom"/>
@@ -2015,7 +2048,7 @@
         </w:tc>
         <w:tc>
           <w:tcPr>
-            <w:tcW w:w="449" w:type="dxa"/>
+            <w:tcW w:w="448" w:type="dxa"/>
             <w:tcBorders/>
             <w:shd w:fill="auto" w:val="clear"/>
             <w:vAlign w:val="bottom"/>
@@ -2056,6 +2089,7 @@
         <w:tc>
           <w:tcPr>
             <w:tcW w:w="2250" w:type="dxa"/>
+            <w:gridSpan w:val="2"/>
             <w:tcBorders/>
             <w:shd w:fill="auto" w:val="clear"/>
             <w:vAlign w:val="bottom"/>
@@ -2075,7 +2109,8 @@
         </w:tc>
         <w:tc>
           <w:tcPr>
-            <w:tcW w:w="4319" w:type="dxa"/>
+            <w:tcW w:w="4320" w:type="dxa"/>
+            <w:gridSpan w:val="2"/>
             <w:tcBorders/>
             <w:shd w:fill="auto" w:val="clear"/>
             <w:vAlign w:val="bottom"/>
@@ -2139,7 +2174,7 @@
         </w:tc>
         <w:tc>
           <w:tcPr>
-            <w:tcW w:w="449" w:type="dxa"/>
+            <w:tcW w:w="448" w:type="dxa"/>
             <w:tcBorders/>
             <w:shd w:fill="auto" w:val="clear"/>
             <w:vAlign w:val="bottom"/>
@@ -2180,6 +2215,7 @@
         <w:tc>
           <w:tcPr>
             <w:tcW w:w="2250" w:type="dxa"/>
+            <w:gridSpan w:val="2"/>
             <w:tcBorders/>
             <w:shd w:fill="auto" w:val="clear"/>
             <w:vAlign w:val="bottom"/>
@@ -2199,7 +2235,8 @@
         </w:tc>
         <w:tc>
           <w:tcPr>
-            <w:tcW w:w="4319" w:type="dxa"/>
+            <w:tcW w:w="4320" w:type="dxa"/>
+            <w:gridSpan w:val="2"/>
             <w:tcBorders/>
             <w:shd w:fill="auto" w:val="clear"/>
             <w:vAlign w:val="bottom"/>
@@ -2263,7 +2300,7 @@
         </w:tc>
         <w:tc>
           <w:tcPr>
-            <w:tcW w:w="449" w:type="dxa"/>
+            <w:tcW w:w="448" w:type="dxa"/>
             <w:tcBorders/>
             <w:shd w:fill="auto" w:val="clear"/>
             <w:vAlign w:val="bottom"/>
@@ -2304,6 +2341,7 @@
         <w:tc>
           <w:tcPr>
             <w:tcW w:w="2250" w:type="dxa"/>
+            <w:gridSpan w:val="2"/>
             <w:tcBorders/>
             <w:shd w:fill="auto" w:val="clear"/>
             <w:vAlign w:val="bottom"/>
@@ -2323,7 +2361,8 @@
         </w:tc>
         <w:tc>
           <w:tcPr>
-            <w:tcW w:w="4319" w:type="dxa"/>
+            <w:tcW w:w="4320" w:type="dxa"/>
+            <w:gridSpan w:val="2"/>
             <w:tcBorders/>
             <w:shd w:fill="auto" w:val="clear"/>
             <w:vAlign w:val="bottom"/>
@@ -2387,7 +2426,7 @@
         </w:tc>
         <w:tc>
           <w:tcPr>
-            <w:tcW w:w="449" w:type="dxa"/>
+            <w:tcW w:w="448" w:type="dxa"/>
             <w:tcBorders/>
             <w:shd w:fill="auto" w:val="clear"/>
             <w:vAlign w:val="bottom"/>
@@ -2428,6 +2467,7 @@
         <w:tc>
           <w:tcPr>
             <w:tcW w:w="2250" w:type="dxa"/>
+            <w:gridSpan w:val="2"/>
             <w:tcBorders/>
             <w:shd w:fill="auto" w:val="clear"/>
             <w:vAlign w:val="bottom"/>
@@ -2447,7 +2487,8 @@
         </w:tc>
         <w:tc>
           <w:tcPr>
-            <w:tcW w:w="4319" w:type="dxa"/>
+            <w:tcW w:w="4320" w:type="dxa"/>
+            <w:gridSpan w:val="2"/>
             <w:tcBorders/>
             <w:shd w:fill="auto" w:val="clear"/>
             <w:vAlign w:val="bottom"/>
@@ -2511,7 +2552,7 @@
         </w:tc>
         <w:tc>
           <w:tcPr>
-            <w:tcW w:w="449" w:type="dxa"/>
+            <w:tcW w:w="448" w:type="dxa"/>
             <w:tcBorders/>
             <w:shd w:fill="auto" w:val="clear"/>
             <w:vAlign w:val="bottom"/>
@@ -2552,6 +2593,7 @@
         <w:tc>
           <w:tcPr>
             <w:tcW w:w="2250" w:type="dxa"/>
+            <w:gridSpan w:val="2"/>
             <w:tcBorders/>
             <w:shd w:fill="auto" w:val="clear"/>
             <w:vAlign w:val="bottom"/>
@@ -2571,7 +2613,8 @@
         </w:tc>
         <w:tc>
           <w:tcPr>
-            <w:tcW w:w="4319" w:type="dxa"/>
+            <w:tcW w:w="4320" w:type="dxa"/>
+            <w:gridSpan w:val="2"/>
             <w:tcBorders/>
             <w:shd w:fill="auto" w:val="clear"/>
             <w:vAlign w:val="bottom"/>
@@ -2635,7 +2678,7 @@
         </w:tc>
         <w:tc>
           <w:tcPr>
-            <w:tcW w:w="449" w:type="dxa"/>
+            <w:tcW w:w="448" w:type="dxa"/>
             <w:tcBorders/>
             <w:shd w:fill="auto" w:val="clear"/>
             <w:vAlign w:val="bottom"/>
@@ -2676,6 +2719,7 @@
         <w:tc>
           <w:tcPr>
             <w:tcW w:w="2250" w:type="dxa"/>
+            <w:gridSpan w:val="2"/>
             <w:tcBorders/>
             <w:shd w:fill="auto" w:val="clear"/>
             <w:vAlign w:val="bottom"/>
@@ -2695,7 +2739,8 @@
         </w:tc>
         <w:tc>
           <w:tcPr>
-            <w:tcW w:w="4319" w:type="dxa"/>
+            <w:tcW w:w="4320" w:type="dxa"/>
+            <w:gridSpan w:val="2"/>
             <w:tcBorders/>
             <w:shd w:fill="auto" w:val="clear"/>
             <w:vAlign w:val="bottom"/>
@@ -2759,7 +2804,7 @@
         </w:tc>
         <w:tc>
           <w:tcPr>
-            <w:tcW w:w="449" w:type="dxa"/>
+            <w:tcW w:w="448" w:type="dxa"/>
             <w:tcBorders/>
             <w:shd w:fill="auto" w:val="clear"/>
             <w:vAlign w:val="bottom"/>
@@ -2800,6 +2845,7 @@
         <w:tc>
           <w:tcPr>
             <w:tcW w:w="2250" w:type="dxa"/>
+            <w:gridSpan w:val="2"/>
             <w:tcBorders/>
             <w:shd w:fill="auto" w:val="clear"/>
             <w:vAlign w:val="bottom"/>
@@ -2819,7 +2865,8 @@
         </w:tc>
         <w:tc>
           <w:tcPr>
-            <w:tcW w:w="4319" w:type="dxa"/>
+            <w:tcW w:w="4320" w:type="dxa"/>
+            <w:gridSpan w:val="2"/>
             <w:tcBorders/>
             <w:shd w:fill="auto" w:val="clear"/>
             <w:vAlign w:val="bottom"/>
@@ -2883,7 +2930,7 @@
         </w:tc>
         <w:tc>
           <w:tcPr>
-            <w:tcW w:w="449" w:type="dxa"/>
+            <w:tcW w:w="448" w:type="dxa"/>
             <w:tcBorders/>
             <w:shd w:fill="auto" w:val="clear"/>
             <w:vAlign w:val="bottom"/>
@@ -2924,6 +2971,7 @@
         <w:tc>
           <w:tcPr>
             <w:tcW w:w="2250" w:type="dxa"/>
+            <w:gridSpan w:val="2"/>
             <w:tcBorders/>
             <w:shd w:fill="auto" w:val="clear"/>
             <w:vAlign w:val="bottom"/>
@@ -2943,7 +2991,8 @@
         </w:tc>
         <w:tc>
           <w:tcPr>
-            <w:tcW w:w="4319" w:type="dxa"/>
+            <w:tcW w:w="4320" w:type="dxa"/>
+            <w:gridSpan w:val="2"/>
             <w:tcBorders/>
             <w:shd w:fill="auto" w:val="clear"/>
             <w:vAlign w:val="bottom"/>
@@ -3007,7 +3056,7 @@
         </w:tc>
         <w:tc>
           <w:tcPr>
-            <w:tcW w:w="449" w:type="dxa"/>
+            <w:tcW w:w="448" w:type="dxa"/>
             <w:tcBorders/>
             <w:shd w:fill="auto" w:val="clear"/>
             <w:vAlign w:val="bottom"/>
@@ -3048,6 +3097,7 @@
         <w:tc>
           <w:tcPr>
             <w:tcW w:w="2250" w:type="dxa"/>
+            <w:gridSpan w:val="2"/>
             <w:tcBorders/>
             <w:shd w:fill="auto" w:val="clear"/>
             <w:vAlign w:val="bottom"/>
@@ -3067,7 +3117,8 @@
         </w:tc>
         <w:tc>
           <w:tcPr>
-            <w:tcW w:w="4319" w:type="dxa"/>
+            <w:tcW w:w="4320" w:type="dxa"/>
+            <w:gridSpan w:val="2"/>
             <w:tcBorders/>
             <w:shd w:fill="auto" w:val="clear"/>
             <w:vAlign w:val="bottom"/>
@@ -3131,7 +3182,7 @@
         </w:tc>
         <w:tc>
           <w:tcPr>
-            <w:tcW w:w="449" w:type="dxa"/>
+            <w:tcW w:w="448" w:type="dxa"/>
             <w:tcBorders/>
             <w:shd w:fill="auto" w:val="clear"/>
             <w:vAlign w:val="bottom"/>
@@ -3172,6 +3223,7 @@
         <w:tc>
           <w:tcPr>
             <w:tcW w:w="2250" w:type="dxa"/>
+            <w:gridSpan w:val="2"/>
             <w:tcBorders/>
             <w:shd w:fill="auto" w:val="clear"/>
             <w:vAlign w:val="bottom"/>
@@ -3191,7 +3243,8 @@
         </w:tc>
         <w:tc>
           <w:tcPr>
-            <w:tcW w:w="4319" w:type="dxa"/>
+            <w:tcW w:w="4320" w:type="dxa"/>
+            <w:gridSpan w:val="2"/>
             <w:tcBorders/>
             <w:shd w:fill="auto" w:val="clear"/>
             <w:vAlign w:val="bottom"/>
@@ -3255,7 +3308,7 @@
         </w:tc>
         <w:tc>
           <w:tcPr>
-            <w:tcW w:w="449" w:type="dxa"/>
+            <w:tcW w:w="448" w:type="dxa"/>
             <w:tcBorders/>
             <w:shd w:fill="auto" w:val="clear"/>
             <w:vAlign w:val="bottom"/>
@@ -3296,6 +3349,7 @@
         <w:tc>
           <w:tcPr>
             <w:tcW w:w="2250" w:type="dxa"/>
+            <w:gridSpan w:val="2"/>
             <w:tcBorders/>
             <w:shd w:fill="auto" w:val="clear"/>
             <w:vAlign w:val="bottom"/>
@@ -3315,7 +3369,8 @@
         </w:tc>
         <w:tc>
           <w:tcPr>
-            <w:tcW w:w="4319" w:type="dxa"/>
+            <w:tcW w:w="4320" w:type="dxa"/>
+            <w:gridSpan w:val="2"/>
             <w:tcBorders/>
             <w:shd w:fill="auto" w:val="clear"/>
             <w:vAlign w:val="bottom"/>
@@ -3379,7 +3434,7 @@
         </w:tc>
         <w:tc>
           <w:tcPr>
-            <w:tcW w:w="449" w:type="dxa"/>
+            <w:tcW w:w="448" w:type="dxa"/>
             <w:tcBorders/>
             <w:shd w:fill="auto" w:val="clear"/>
             <w:vAlign w:val="bottom"/>
@@ -3420,6 +3475,7 @@
         <w:tc>
           <w:tcPr>
             <w:tcW w:w="2250" w:type="dxa"/>
+            <w:gridSpan w:val="2"/>
             <w:tcBorders/>
             <w:shd w:fill="auto" w:val="clear"/>
             <w:vAlign w:val="bottom"/>
@@ -3439,7 +3495,8 @@
         </w:tc>
         <w:tc>
           <w:tcPr>
-            <w:tcW w:w="4319" w:type="dxa"/>
+            <w:tcW w:w="4320" w:type="dxa"/>
+            <w:gridSpan w:val="2"/>
             <w:tcBorders/>
             <w:shd w:fill="auto" w:val="clear"/>
             <w:vAlign w:val="bottom"/>
@@ -3502,7 +3559,7 @@
         </w:tc>
         <w:tc>
           <w:tcPr>
-            <w:tcW w:w="449" w:type="dxa"/>
+            <w:tcW w:w="448" w:type="dxa"/>
             <w:tcBorders/>
             <w:shd w:fill="auto" w:val="clear"/>
             <w:vAlign w:val="bottom"/>
@@ -3543,6 +3600,7 @@
         <w:tc>
           <w:tcPr>
             <w:tcW w:w="2250" w:type="dxa"/>
+            <w:gridSpan w:val="2"/>
             <w:tcBorders/>
             <w:shd w:fill="auto" w:val="clear"/>
             <w:vAlign w:val="bottom"/>
@@ -3562,7 +3620,8 @@
         </w:tc>
         <w:tc>
           <w:tcPr>
-            <w:tcW w:w="4319" w:type="dxa"/>
+            <w:tcW w:w="4320" w:type="dxa"/>
+            <w:gridSpan w:val="2"/>
             <w:tcBorders/>
             <w:shd w:fill="auto" w:val="clear"/>
             <w:vAlign w:val="bottom"/>
@@ -3649,7 +3708,7 @@
         <w:tc>
           <w:tcPr>
             <w:tcW w:w="990" w:type="dxa"/>
-            <w:gridSpan w:val="2"/>
+            <w:gridSpan w:val="3"/>
             <w:tcBorders/>
             <w:shd w:fill="auto" w:val="clear"/>
             <w:vAlign w:val="bottom"/>
@@ -3681,6 +3740,7 @@
         <w:tc>
           <w:tcPr>
             <w:tcW w:w="2250" w:type="dxa"/>
+            <w:gridSpan w:val="2"/>
             <w:tcBorders/>
             <w:shd w:fill="auto" w:val="clear"/>
             <w:vAlign w:val="bottom"/>
@@ -3786,7 +3846,7 @@
         </w:tc>
         <w:tc>
           <w:tcPr>
-            <w:tcW w:w="449" w:type="dxa"/>
+            <w:tcW w:w="448" w:type="dxa"/>
             <w:tcBorders/>
             <w:shd w:fill="auto" w:val="clear"/>
             <w:vAlign w:val="bottom"/>
@@ -3827,6 +3887,7 @@
         <w:tc>
           <w:tcPr>
             <w:tcW w:w="2250" w:type="dxa"/>
+            <w:gridSpan w:val="2"/>
             <w:tcBorders/>
             <w:shd w:fill="auto" w:val="clear"/>
             <w:vAlign w:val="bottom"/>
@@ -3846,7 +3907,8 @@
         </w:tc>
         <w:tc>
           <w:tcPr>
-            <w:tcW w:w="4319" w:type="dxa"/>
+            <w:tcW w:w="4320" w:type="dxa"/>
+            <w:gridSpan w:val="2"/>
             <w:tcBorders/>
             <w:shd w:fill="auto" w:val="clear"/>
             <w:vAlign w:val="bottom"/>
@@ -3909,7 +3971,7 @@
         </w:tc>
         <w:tc>
           <w:tcPr>
-            <w:tcW w:w="449" w:type="dxa"/>
+            <w:tcW w:w="448" w:type="dxa"/>
             <w:tcBorders/>
             <w:shd w:fill="auto" w:val="clear"/>
             <w:vAlign w:val="bottom"/>
@@ -3950,6 +4012,7 @@
         <w:tc>
           <w:tcPr>
             <w:tcW w:w="2250" w:type="dxa"/>
+            <w:gridSpan w:val="2"/>
             <w:tcBorders/>
             <w:shd w:fill="auto" w:val="clear"/>
             <w:vAlign w:val="bottom"/>
@@ -3969,7 +4032,8 @@
         </w:tc>
         <w:tc>
           <w:tcPr>
-            <w:tcW w:w="4319" w:type="dxa"/>
+            <w:tcW w:w="4320" w:type="dxa"/>
+            <w:gridSpan w:val="2"/>
             <w:tcBorders/>
             <w:shd w:fill="auto" w:val="clear"/>
             <w:vAlign w:val="bottom"/>
@@ -4032,7 +4096,7 @@
         </w:tc>
         <w:tc>
           <w:tcPr>
-            <w:tcW w:w="449" w:type="dxa"/>
+            <w:tcW w:w="448" w:type="dxa"/>
             <w:tcBorders/>
             <w:shd w:fill="auto" w:val="clear"/>
             <w:vAlign w:val="bottom"/>
@@ -4073,6 +4137,7 @@
         <w:tc>
           <w:tcPr>
             <w:tcW w:w="2250" w:type="dxa"/>
+            <w:gridSpan w:val="2"/>
             <w:tcBorders/>
             <w:shd w:fill="auto" w:val="clear"/>
             <w:vAlign w:val="bottom"/>
@@ -4092,7 +4157,8 @@
         </w:tc>
         <w:tc>
           <w:tcPr>
-            <w:tcW w:w="4319" w:type="dxa"/>
+            <w:tcW w:w="4320" w:type="dxa"/>
+            <w:gridSpan w:val="2"/>
             <w:tcBorders/>
             <w:shd w:fill="auto" w:val="clear"/>
             <w:vAlign w:val="bottom"/>
@@ -4155,7 +4221,7 @@
         </w:tc>
         <w:tc>
           <w:tcPr>
-            <w:tcW w:w="449" w:type="dxa"/>
+            <w:tcW w:w="448" w:type="dxa"/>
             <w:tcBorders/>
             <w:shd w:fill="auto" w:val="clear"/>
             <w:vAlign w:val="bottom"/>
@@ -4196,6 +4262,7 @@
         <w:tc>
           <w:tcPr>
             <w:tcW w:w="2250" w:type="dxa"/>
+            <w:gridSpan w:val="2"/>
             <w:tcBorders/>
             <w:shd w:fill="auto" w:val="clear"/>
             <w:vAlign w:val="bottom"/>
@@ -4215,7 +4282,8 @@
         </w:tc>
         <w:tc>
           <w:tcPr>
-            <w:tcW w:w="4319" w:type="dxa"/>
+            <w:tcW w:w="4320" w:type="dxa"/>
+            <w:gridSpan w:val="2"/>
             <w:tcBorders/>
             <w:shd w:fill="auto" w:val="clear"/>
             <w:vAlign w:val="bottom"/>
@@ -4278,7 +4346,7 @@
         </w:tc>
         <w:tc>
           <w:tcPr>
-            <w:tcW w:w="449" w:type="dxa"/>
+            <w:tcW w:w="448" w:type="dxa"/>
             <w:tcBorders/>
             <w:shd w:fill="auto" w:val="clear"/>
             <w:vAlign w:val="bottom"/>
@@ -4319,6 +4387,7 @@
         <w:tc>
           <w:tcPr>
             <w:tcW w:w="2250" w:type="dxa"/>
+            <w:gridSpan w:val="2"/>
             <w:tcBorders/>
             <w:shd w:fill="auto" w:val="clear"/>
             <w:vAlign w:val="bottom"/>
@@ -4338,7 +4407,8 @@
         </w:tc>
         <w:tc>
           <w:tcPr>
-            <w:tcW w:w="4319" w:type="dxa"/>
+            <w:tcW w:w="4320" w:type="dxa"/>
+            <w:gridSpan w:val="2"/>
             <w:tcBorders/>
             <w:shd w:fill="auto" w:val="clear"/>
             <w:vAlign w:val="bottom"/>
@@ -4401,7 +4471,7 @@
         </w:tc>
         <w:tc>
           <w:tcPr>
-            <w:tcW w:w="449" w:type="dxa"/>
+            <w:tcW w:w="448" w:type="dxa"/>
             <w:tcBorders/>
             <w:shd w:fill="auto" w:val="clear"/>
             <w:vAlign w:val="bottom"/>
@@ -4442,6 +4512,7 @@
         <w:tc>
           <w:tcPr>
             <w:tcW w:w="2250" w:type="dxa"/>
+            <w:gridSpan w:val="2"/>
             <w:tcBorders/>
             <w:shd w:fill="auto" w:val="clear"/>
             <w:vAlign w:val="bottom"/>
@@ -4461,7 +4532,8 @@
         </w:tc>
         <w:tc>
           <w:tcPr>
-            <w:tcW w:w="4319" w:type="dxa"/>
+            <w:tcW w:w="4320" w:type="dxa"/>
+            <w:gridSpan w:val="2"/>
             <w:tcBorders/>
             <w:shd w:fill="auto" w:val="clear"/>
             <w:vAlign w:val="bottom"/>
@@ -4524,7 +4596,7 @@
         </w:tc>
         <w:tc>
           <w:tcPr>
-            <w:tcW w:w="449" w:type="dxa"/>
+            <w:tcW w:w="448" w:type="dxa"/>
             <w:tcBorders/>
             <w:shd w:fill="auto" w:val="clear"/>
             <w:vAlign w:val="bottom"/>
@@ -4565,6 +4637,7 @@
         <w:tc>
           <w:tcPr>
             <w:tcW w:w="2250" w:type="dxa"/>
+            <w:gridSpan w:val="2"/>
             <w:tcBorders/>
             <w:shd w:fill="auto" w:val="clear"/>
             <w:vAlign w:val="bottom"/>
@@ -4584,7 +4657,8 @@
         </w:tc>
         <w:tc>
           <w:tcPr>
-            <w:tcW w:w="4319" w:type="dxa"/>
+            <w:tcW w:w="4320" w:type="dxa"/>
+            <w:gridSpan w:val="2"/>
             <w:tcBorders/>
             <w:shd w:fill="auto" w:val="clear"/>
             <w:vAlign w:val="bottom"/>
@@ -4647,7 +4721,7 @@
         </w:tc>
         <w:tc>
           <w:tcPr>
-            <w:tcW w:w="449" w:type="dxa"/>
+            <w:tcW w:w="448" w:type="dxa"/>
             <w:tcBorders/>
             <w:shd w:fill="auto" w:val="clear"/>
             <w:vAlign w:val="bottom"/>
@@ -4688,6 +4762,7 @@
         <w:tc>
           <w:tcPr>
             <w:tcW w:w="2250" w:type="dxa"/>
+            <w:gridSpan w:val="2"/>
             <w:tcBorders/>
             <w:shd w:fill="auto" w:val="clear"/>
             <w:vAlign w:val="bottom"/>
@@ -4707,7 +4782,8 @@
         </w:tc>
         <w:tc>
           <w:tcPr>
-            <w:tcW w:w="4319" w:type="dxa"/>
+            <w:tcW w:w="4320" w:type="dxa"/>
+            <w:gridSpan w:val="2"/>
             <w:tcBorders/>
             <w:shd w:fill="auto" w:val="clear"/>
             <w:vAlign w:val="bottom"/>
@@ -4770,7 +4846,7 @@
         </w:tc>
         <w:tc>
           <w:tcPr>
-            <w:tcW w:w="449" w:type="dxa"/>
+            <w:tcW w:w="448" w:type="dxa"/>
             <w:tcBorders/>
             <w:shd w:fill="auto" w:val="clear"/>
             <w:vAlign w:val="bottom"/>
@@ -4811,6 +4887,7 @@
         <w:tc>
           <w:tcPr>
             <w:tcW w:w="2250" w:type="dxa"/>
+            <w:gridSpan w:val="2"/>
             <w:tcBorders/>
             <w:shd w:fill="auto" w:val="clear"/>
             <w:vAlign w:val="bottom"/>
@@ -4830,7 +4907,8 @@
         </w:tc>
         <w:tc>
           <w:tcPr>
-            <w:tcW w:w="4319" w:type="dxa"/>
+            <w:tcW w:w="4320" w:type="dxa"/>
+            <w:gridSpan w:val="2"/>
             <w:tcBorders/>
             <w:shd w:fill="auto" w:val="clear"/>
             <w:vAlign w:val="bottom"/>
@@ -4893,7 +4971,7 @@
         </w:tc>
         <w:tc>
           <w:tcPr>
-            <w:tcW w:w="449" w:type="dxa"/>
+            <w:tcW w:w="448" w:type="dxa"/>
             <w:tcBorders/>
             <w:shd w:fill="auto" w:val="clear"/>
             <w:vAlign w:val="bottom"/>
@@ -4934,6 +5012,7 @@
         <w:tc>
           <w:tcPr>
             <w:tcW w:w="2250" w:type="dxa"/>
+            <w:gridSpan w:val="2"/>
             <w:tcBorders/>
             <w:shd w:fill="auto" w:val="clear"/>
             <w:vAlign w:val="bottom"/>
@@ -4953,7 +5032,8 @@
         </w:tc>
         <w:tc>
           <w:tcPr>
-            <w:tcW w:w="4319" w:type="dxa"/>
+            <w:tcW w:w="4320" w:type="dxa"/>
+            <w:gridSpan w:val="2"/>
             <w:tcBorders/>
             <w:shd w:fill="auto" w:val="clear"/>
             <w:vAlign w:val="bottom"/>
@@ -5016,7 +5096,7 @@
         </w:tc>
         <w:tc>
           <w:tcPr>
-            <w:tcW w:w="449" w:type="dxa"/>
+            <w:tcW w:w="448" w:type="dxa"/>
             <w:tcBorders/>
             <w:shd w:fill="auto" w:val="clear"/>
             <w:vAlign w:val="bottom"/>
@@ -5057,6 +5137,7 @@
         <w:tc>
           <w:tcPr>
             <w:tcW w:w="2250" w:type="dxa"/>
+            <w:gridSpan w:val="2"/>
             <w:tcBorders/>
             <w:shd w:fill="auto" w:val="clear"/>
             <w:vAlign w:val="bottom"/>
@@ -5076,7 +5157,8 @@
         </w:tc>
         <w:tc>
           <w:tcPr>
-            <w:tcW w:w="4319" w:type="dxa"/>
+            <w:tcW w:w="4320" w:type="dxa"/>
+            <w:gridSpan w:val="2"/>
             <w:tcBorders/>
             <w:shd w:fill="auto" w:val="clear"/>
             <w:vAlign w:val="bottom"/>
@@ -5139,7 +5221,7 @@
         </w:tc>
         <w:tc>
           <w:tcPr>
-            <w:tcW w:w="449" w:type="dxa"/>
+            <w:tcW w:w="448" w:type="dxa"/>
             <w:tcBorders/>
             <w:shd w:fill="auto" w:val="clear"/>
             <w:vAlign w:val="bottom"/>
@@ -5180,6 +5262,7 @@
         <w:tc>
           <w:tcPr>
             <w:tcW w:w="2250" w:type="dxa"/>
+            <w:gridSpan w:val="2"/>
             <w:tcBorders/>
             <w:shd w:fill="auto" w:val="clear"/>
             <w:vAlign w:val="bottom"/>
@@ -5199,7 +5282,8 @@
         </w:tc>
         <w:tc>
           <w:tcPr>
-            <w:tcW w:w="4319" w:type="dxa"/>
+            <w:tcW w:w="4320" w:type="dxa"/>
+            <w:gridSpan w:val="2"/>
             <w:tcBorders/>
             <w:shd w:fill="auto" w:val="clear"/>
             <w:vAlign w:val="bottom"/>
@@ -5262,7 +5346,7 @@
         </w:tc>
         <w:tc>
           <w:tcPr>
-            <w:tcW w:w="449" w:type="dxa"/>
+            <w:tcW w:w="448" w:type="dxa"/>
             <w:tcBorders/>
             <w:shd w:fill="auto" w:val="clear"/>
             <w:vAlign w:val="bottom"/>
@@ -5303,6 +5387,7 @@
         <w:tc>
           <w:tcPr>
             <w:tcW w:w="2250" w:type="dxa"/>
+            <w:gridSpan w:val="2"/>
             <w:tcBorders/>
             <w:shd w:fill="auto" w:val="clear"/>
             <w:vAlign w:val="bottom"/>
@@ -5322,7 +5407,8 @@
         </w:tc>
         <w:tc>
           <w:tcPr>
-            <w:tcW w:w="4319" w:type="dxa"/>
+            <w:tcW w:w="4320" w:type="dxa"/>
+            <w:gridSpan w:val="2"/>
             <w:tcBorders/>
             <w:shd w:fill="auto" w:val="clear"/>
             <w:vAlign w:val="bottom"/>
@@ -5385,7 +5471,7 @@
         </w:tc>
         <w:tc>
           <w:tcPr>
-            <w:tcW w:w="449" w:type="dxa"/>
+            <w:tcW w:w="448" w:type="dxa"/>
             <w:tcBorders/>
             <w:shd w:fill="auto" w:val="clear"/>
             <w:vAlign w:val="bottom"/>
@@ -5426,6 +5512,7 @@
         <w:tc>
           <w:tcPr>
             <w:tcW w:w="2250" w:type="dxa"/>
+            <w:gridSpan w:val="2"/>
             <w:tcBorders/>
             <w:shd w:fill="auto" w:val="clear"/>
             <w:vAlign w:val="bottom"/>
@@ -5445,7 +5532,8 @@
         </w:tc>
         <w:tc>
           <w:tcPr>
-            <w:tcW w:w="4319" w:type="dxa"/>
+            <w:tcW w:w="4320" w:type="dxa"/>
+            <w:gridSpan w:val="2"/>
             <w:tcBorders/>
             <w:shd w:fill="auto" w:val="clear"/>
             <w:vAlign w:val="bottom"/>
@@ -5508,7 +5596,7 @@
         </w:tc>
         <w:tc>
           <w:tcPr>
-            <w:tcW w:w="449" w:type="dxa"/>
+            <w:tcW w:w="448" w:type="dxa"/>
             <w:tcBorders/>
             <w:shd w:fill="auto" w:val="clear"/>
             <w:vAlign w:val="bottom"/>
@@ -5549,6 +5637,7 @@
         <w:tc>
           <w:tcPr>
             <w:tcW w:w="2250" w:type="dxa"/>
+            <w:gridSpan w:val="2"/>
             <w:tcBorders/>
             <w:shd w:fill="auto" w:val="clear"/>
             <w:vAlign w:val="bottom"/>
@@ -5568,7 +5657,8 @@
         </w:tc>
         <w:tc>
           <w:tcPr>
-            <w:tcW w:w="4319" w:type="dxa"/>
+            <w:tcW w:w="4320" w:type="dxa"/>
+            <w:gridSpan w:val="2"/>
             <w:tcBorders/>
             <w:shd w:fill="auto" w:val="clear"/>
             <w:vAlign w:val="bottom"/>
@@ -5631,7 +5721,7 @@
         </w:tc>
         <w:tc>
           <w:tcPr>
-            <w:tcW w:w="449" w:type="dxa"/>
+            <w:tcW w:w="448" w:type="dxa"/>
             <w:tcBorders/>
             <w:shd w:fill="auto" w:val="clear"/>
             <w:vAlign w:val="bottom"/>
@@ -5672,6 +5762,7 @@
         <w:tc>
           <w:tcPr>
             <w:tcW w:w="2250" w:type="dxa"/>
+            <w:gridSpan w:val="2"/>
             <w:tcBorders/>
             <w:shd w:fill="auto" w:val="clear"/>
             <w:vAlign w:val="bottom"/>
@@ -5691,7 +5782,8 @@
         </w:tc>
         <w:tc>
           <w:tcPr>
-            <w:tcW w:w="4319" w:type="dxa"/>
+            <w:tcW w:w="4320" w:type="dxa"/>
+            <w:gridSpan w:val="2"/>
             <w:tcBorders/>
             <w:shd w:fill="auto" w:val="clear"/>
             <w:vAlign w:val="bottom"/>
@@ -5754,7 +5846,7 @@
         </w:tc>
         <w:tc>
           <w:tcPr>
-            <w:tcW w:w="449" w:type="dxa"/>
+            <w:tcW w:w="448" w:type="dxa"/>
             <w:tcBorders/>
             <w:shd w:fill="auto" w:val="clear"/>
             <w:vAlign w:val="bottom"/>
@@ -5795,6 +5887,7 @@
         <w:tc>
           <w:tcPr>
             <w:tcW w:w="2250" w:type="dxa"/>
+            <w:gridSpan w:val="2"/>
             <w:tcBorders/>
             <w:shd w:fill="auto" w:val="clear"/>
             <w:vAlign w:val="bottom"/>
@@ -5814,7 +5907,8 @@
         </w:tc>
         <w:tc>
           <w:tcPr>
-            <w:tcW w:w="4319" w:type="dxa"/>
+            <w:tcW w:w="4320" w:type="dxa"/>
+            <w:gridSpan w:val="2"/>
             <w:tcBorders/>
             <w:shd w:fill="auto" w:val="clear"/>
             <w:vAlign w:val="bottom"/>
@@ -5877,7 +5971,7 @@
         </w:tc>
         <w:tc>
           <w:tcPr>
-            <w:tcW w:w="449" w:type="dxa"/>
+            <w:tcW w:w="448" w:type="dxa"/>
             <w:tcBorders/>
             <w:shd w:fill="auto" w:val="clear"/>
             <w:vAlign w:val="bottom"/>
@@ -5918,6 +6012,7 @@
         <w:tc>
           <w:tcPr>
             <w:tcW w:w="2250" w:type="dxa"/>
+            <w:gridSpan w:val="2"/>
             <w:tcBorders/>
             <w:shd w:fill="auto" w:val="clear"/>
             <w:vAlign w:val="bottom"/>
@@ -5937,7 +6032,8 @@
         </w:tc>
         <w:tc>
           <w:tcPr>
-            <w:tcW w:w="4319" w:type="dxa"/>
+            <w:tcW w:w="4320" w:type="dxa"/>
+            <w:gridSpan w:val="2"/>
             <w:tcBorders/>
             <w:shd w:fill="auto" w:val="clear"/>
             <w:vAlign w:val="bottom"/>
@@ -6000,7 +6096,7 @@
         </w:tc>
         <w:tc>
           <w:tcPr>
-            <w:tcW w:w="449" w:type="dxa"/>
+            <w:tcW w:w="448" w:type="dxa"/>
             <w:tcBorders/>
             <w:shd w:fill="auto" w:val="clear"/>
             <w:vAlign w:val="bottom"/>
@@ -6041,6 +6137,7 @@
         <w:tc>
           <w:tcPr>
             <w:tcW w:w="2250" w:type="dxa"/>
+            <w:gridSpan w:val="2"/>
             <w:tcBorders/>
             <w:shd w:fill="auto" w:val="clear"/>
             <w:vAlign w:val="bottom"/>
@@ -6060,7 +6157,8 @@
         </w:tc>
         <w:tc>
           <w:tcPr>
-            <w:tcW w:w="4319" w:type="dxa"/>
+            <w:tcW w:w="4320" w:type="dxa"/>
+            <w:gridSpan w:val="2"/>
             <w:tcBorders/>
             <w:shd w:fill="auto" w:val="clear"/>
             <w:vAlign w:val="bottom"/>
@@ -6123,7 +6221,7 @@
         </w:tc>
         <w:tc>
           <w:tcPr>
-            <w:tcW w:w="449" w:type="dxa"/>
+            <w:tcW w:w="448" w:type="dxa"/>
             <w:tcBorders/>
             <w:shd w:fill="auto" w:val="clear"/>
             <w:vAlign w:val="bottom"/>
@@ -6164,6 +6262,7 @@
         <w:tc>
           <w:tcPr>
             <w:tcW w:w="2250" w:type="dxa"/>
+            <w:gridSpan w:val="2"/>
             <w:tcBorders/>
             <w:shd w:fill="auto" w:val="clear"/>
             <w:vAlign w:val="bottom"/>
@@ -6183,7 +6282,8 @@
         </w:tc>
         <w:tc>
           <w:tcPr>
-            <w:tcW w:w="4319" w:type="dxa"/>
+            <w:tcW w:w="4320" w:type="dxa"/>
+            <w:gridSpan w:val="2"/>
             <w:tcBorders/>
             <w:shd w:fill="auto" w:val="clear"/>
             <w:vAlign w:val="bottom"/>
@@ -6246,7 +6346,7 @@
         </w:tc>
         <w:tc>
           <w:tcPr>
-            <w:tcW w:w="449" w:type="dxa"/>
+            <w:tcW w:w="448" w:type="dxa"/>
             <w:tcBorders/>
             <w:shd w:fill="auto" w:val="clear"/>
             <w:vAlign w:val="bottom"/>
@@ -6287,6 +6387,7 @@
         <w:tc>
           <w:tcPr>
             <w:tcW w:w="2250" w:type="dxa"/>
+            <w:gridSpan w:val="2"/>
             <w:tcBorders/>
             <w:shd w:fill="auto" w:val="clear"/>
             <w:vAlign w:val="bottom"/>
@@ -6306,7 +6407,8 @@
         </w:tc>
         <w:tc>
           <w:tcPr>
-            <w:tcW w:w="4319" w:type="dxa"/>
+            <w:tcW w:w="4320" w:type="dxa"/>
+            <w:gridSpan w:val="2"/>
             <w:tcBorders/>
             <w:shd w:fill="auto" w:val="clear"/>
             <w:vAlign w:val="bottom"/>
@@ -6369,7 +6471,7 @@
         </w:tc>
         <w:tc>
           <w:tcPr>
-            <w:tcW w:w="449" w:type="dxa"/>
+            <w:tcW w:w="448" w:type="dxa"/>
             <w:tcBorders/>
             <w:shd w:fill="auto" w:val="clear"/>
             <w:vAlign w:val="bottom"/>
@@ -6410,6 +6512,7 @@
         <w:tc>
           <w:tcPr>
             <w:tcW w:w="2250" w:type="dxa"/>
+            <w:gridSpan w:val="2"/>
             <w:tcBorders/>
             <w:shd w:fill="auto" w:val="clear"/>
             <w:vAlign w:val="bottom"/>
@@ -6429,7 +6532,8 @@
         </w:tc>
         <w:tc>
           <w:tcPr>
-            <w:tcW w:w="4319" w:type="dxa"/>
+            <w:tcW w:w="4320" w:type="dxa"/>
+            <w:gridSpan w:val="2"/>
             <w:tcBorders/>
             <w:shd w:fill="auto" w:val="clear"/>
             <w:vAlign w:val="bottom"/>
@@ -6492,7 +6596,7 @@
         </w:tc>
         <w:tc>
           <w:tcPr>
-            <w:tcW w:w="449" w:type="dxa"/>
+            <w:tcW w:w="448" w:type="dxa"/>
             <w:tcBorders/>
             <w:shd w:fill="auto" w:val="clear"/>
             <w:vAlign w:val="bottom"/>
@@ -6533,6 +6637,7 @@
         <w:tc>
           <w:tcPr>
             <w:tcW w:w="2250" w:type="dxa"/>
+            <w:gridSpan w:val="2"/>
             <w:tcBorders/>
             <w:shd w:fill="auto" w:val="clear"/>
             <w:vAlign w:val="bottom"/>
@@ -6552,7 +6657,8 @@
         </w:tc>
         <w:tc>
           <w:tcPr>
-            <w:tcW w:w="4319" w:type="dxa"/>
+            <w:tcW w:w="4320" w:type="dxa"/>
+            <w:gridSpan w:val="2"/>
             <w:tcBorders/>
             <w:shd w:fill="auto" w:val="clear"/>
             <w:vAlign w:val="bottom"/>
@@ -6615,7 +6721,7 @@
         </w:tc>
         <w:tc>
           <w:tcPr>
-            <w:tcW w:w="449" w:type="dxa"/>
+            <w:tcW w:w="448" w:type="dxa"/>
             <w:tcBorders/>
             <w:shd w:fill="auto" w:val="clear"/>
             <w:vAlign w:val="bottom"/>
@@ -6656,6 +6762,7 @@
         <w:tc>
           <w:tcPr>
             <w:tcW w:w="2250" w:type="dxa"/>
+            <w:gridSpan w:val="2"/>
             <w:tcBorders/>
             <w:shd w:fill="auto" w:val="clear"/>
             <w:vAlign w:val="bottom"/>
@@ -6675,7 +6782,8 @@
         </w:tc>
         <w:tc>
           <w:tcPr>
-            <w:tcW w:w="4319" w:type="dxa"/>
+            <w:tcW w:w="4320" w:type="dxa"/>
+            <w:gridSpan w:val="2"/>
             <w:tcBorders/>
             <w:shd w:fill="auto" w:val="clear"/>
             <w:vAlign w:val="bottom"/>
@@ -6738,7 +6846,7 @@
         </w:tc>
         <w:tc>
           <w:tcPr>
-            <w:tcW w:w="449" w:type="dxa"/>
+            <w:tcW w:w="448" w:type="dxa"/>
             <w:tcBorders/>
             <w:shd w:fill="auto" w:val="clear"/>
             <w:vAlign w:val="bottom"/>
@@ -6779,6 +6887,7 @@
         <w:tc>
           <w:tcPr>
             <w:tcW w:w="2250" w:type="dxa"/>
+            <w:gridSpan w:val="2"/>
             <w:tcBorders/>
             <w:shd w:fill="auto" w:val="clear"/>
             <w:vAlign w:val="bottom"/>
@@ -6798,7 +6907,8 @@
         </w:tc>
         <w:tc>
           <w:tcPr>
-            <w:tcW w:w="4319" w:type="dxa"/>
+            <w:tcW w:w="4320" w:type="dxa"/>
+            <w:gridSpan w:val="2"/>
             <w:tcBorders/>
             <w:shd w:fill="auto" w:val="clear"/>
             <w:vAlign w:val="bottom"/>
@@ -6861,7 +6971,7 @@
         </w:tc>
         <w:tc>
           <w:tcPr>
-            <w:tcW w:w="449" w:type="dxa"/>
+            <w:tcW w:w="448" w:type="dxa"/>
             <w:tcBorders/>
             <w:shd w:fill="auto" w:val="clear"/>
             <w:vAlign w:val="bottom"/>
@@ -6902,6 +7012,7 @@
         <w:tc>
           <w:tcPr>
             <w:tcW w:w="2250" w:type="dxa"/>
+            <w:gridSpan w:val="2"/>
             <w:tcBorders/>
             <w:shd w:fill="auto" w:val="clear"/>
             <w:vAlign w:val="bottom"/>
@@ -6921,7 +7032,8 @@
         </w:tc>
         <w:tc>
           <w:tcPr>
-            <w:tcW w:w="4319" w:type="dxa"/>
+            <w:tcW w:w="4320" w:type="dxa"/>
+            <w:gridSpan w:val="2"/>
             <w:tcBorders/>
             <w:shd w:fill="auto" w:val="clear"/>
             <w:vAlign w:val="bottom"/>
@@ -6984,7 +7096,7 @@
         </w:tc>
         <w:tc>
           <w:tcPr>
-            <w:tcW w:w="449" w:type="dxa"/>
+            <w:tcW w:w="448" w:type="dxa"/>
             <w:tcBorders/>
             <w:shd w:fill="auto" w:val="clear"/>
             <w:vAlign w:val="bottom"/>
@@ -7025,6 +7137,7 @@
         <w:tc>
           <w:tcPr>
             <w:tcW w:w="2250" w:type="dxa"/>
+            <w:gridSpan w:val="2"/>
             <w:tcBorders/>
             <w:shd w:fill="auto" w:val="clear"/>
             <w:vAlign w:val="bottom"/>
@@ -7044,7 +7157,8 @@
         </w:tc>
         <w:tc>
           <w:tcPr>
-            <w:tcW w:w="4319" w:type="dxa"/>
+            <w:tcW w:w="4320" w:type="dxa"/>
+            <w:gridSpan w:val="2"/>
             <w:tcBorders/>
             <w:shd w:fill="auto" w:val="clear"/>
             <w:vAlign w:val="bottom"/>
@@ -7107,7 +7221,7 @@
         </w:tc>
         <w:tc>
           <w:tcPr>
-            <w:tcW w:w="449" w:type="dxa"/>
+            <w:tcW w:w="448" w:type="dxa"/>
             <w:tcBorders/>
             <w:shd w:fill="auto" w:val="clear"/>
             <w:vAlign w:val="bottom"/>
@@ -7148,6 +7262,7 @@
         <w:tc>
           <w:tcPr>
             <w:tcW w:w="2250" w:type="dxa"/>
+            <w:gridSpan w:val="2"/>
             <w:tcBorders/>
             <w:shd w:fill="auto" w:val="clear"/>
             <w:vAlign w:val="bottom"/>
@@ -7167,7 +7282,8 @@
         </w:tc>
         <w:tc>
           <w:tcPr>
-            <w:tcW w:w="4319" w:type="dxa"/>
+            <w:tcW w:w="4320" w:type="dxa"/>
+            <w:gridSpan w:val="2"/>
             <w:tcBorders/>
             <w:shd w:fill="auto" w:val="clear"/>
             <w:vAlign w:val="bottom"/>
@@ -7226,6 +7342,16 @@
     </w:p>
     <w:p>
       <w:pPr>
+        <w:pStyle w:val="Normal"/>
+        <w:rPr/>
+      </w:pPr>
+      <w:r>
+        <w:rPr/>
+        <w:t>TODO: should I remove this or add a little more to it?</w:t>
+      </w:r>
+    </w:p>
+    <w:p>
+      <w:pPr>
         <w:pStyle w:val="Heading1"/>
         <w:rPr/>
       </w:pPr>
@@ -7246,12 +7372,42 @@
     </w:p>
     <w:p>
       <w:pPr>
+        <w:pStyle w:val="Normal"/>
+        <w:rPr/>
+      </w:pPr>
+      <w:r>
+        <w:rPr/>
+        <w:t>TODO: the above is absolutely horrible but there needs to be something along those lines</w:t>
+      </w:r>
+    </w:p>
+    <w:p>
+      <w:pPr>
+        <w:pStyle w:val="Normal"/>
+        <w:rPr/>
+      </w:pPr>
+      <w:r>
+        <w:rPr/>
+        <w:t>TODO: there also needs to be something else here, what could that be?</w:t>
+      </w:r>
+    </w:p>
+    <w:p>
+      <w:pPr>
         <w:pStyle w:val="Heading2"/>
         <w:rPr/>
       </w:pPr>
       <w:r>
         <w:rPr/>
         <w:t>Dissertation</w:t>
+      </w:r>
+    </w:p>
+    <w:p>
+      <w:pPr>
+        <w:pStyle w:val="Normal"/>
+        <w:rPr/>
+      </w:pPr>
+      <w:r>
+        <w:rPr/>
+        <w:t>TODO: yes there is a dissertation with a methodology but what else can I do/need?</w:t>
       </w:r>
     </w:p>
     <w:p>
@@ -7266,6 +7422,20 @@
     </w:p>
     <w:p>
       <w:pPr>
+        <w:pStyle w:val="Normal"/>
+        <w:rPr/>
+      </w:pPr>
+      <w:r>
+        <w:rPr/>
+        <w:t xml:space="preserve">TODO: </w:t>
+      </w:r>
+      <w:r>
+        <w:rPr/>
+        <w:t>ok we got a methodology, but a) what is it b) why is it that c) what does that give us?</w:t>
+      </w:r>
+    </w:p>
+    <w:p>
+      <w:pPr>
         <w:pStyle w:val="Heading2"/>
         <w:rPr/>
       </w:pPr>
@@ -7276,12 +7446,32 @@
     </w:p>
     <w:p>
       <w:pPr>
+        <w:pStyle w:val="Normal"/>
+        <w:rPr/>
+      </w:pPr>
+      <w:r>
+        <w:rPr/>
+        <w:t>TODO: so an outcome is code, what does the code show and how are we doing it?</w:t>
+      </w:r>
+    </w:p>
+    <w:p>
+      <w:pPr>
         <w:pStyle w:val="Heading3"/>
         <w:rPr/>
       </w:pPr>
       <w:r>
         <w:rPr/>
         <w:t>Router types (known)</w:t>
+      </w:r>
+    </w:p>
+    <w:p>
+      <w:pPr>
+        <w:pStyle w:val="Normal"/>
+        <w:rPr/>
+      </w:pPr>
+      <w:r>
+        <w:rPr/>
+        <w:t>TODO: some router types are already known, so lets define them as part of the scope of the project</w:t>
       </w:r>
     </w:p>
     <w:p>
@@ -7297,23 +7487,12 @@
     <w:p>
       <w:pPr>
         <w:pStyle w:val="Normal"/>
+        <w:spacing w:before="0" w:after="160"/>
         <w:rPr/>
       </w:pPr>
       <w:r>
         <w:rPr/>
-      </w:r>
-    </w:p>
-    <w:p>
-      <w:pPr>
-        <w:pStyle w:val="Normal"/>
-        <w:widowControl/>
-        <w:bidi w:val="0"/>
-        <w:spacing w:lineRule="auto" w:line="259" w:before="0" w:after="160"/>
-        <w:jc w:val="left"/>
-        <w:rPr/>
-      </w:pPr>
-      <w:r>
-        <w:rPr/>
+        <w:t>TODO: do we need any more?</w:t>
       </w:r>
     </w:p>
     <w:sectPr>
@@ -7340,9 +7519,7 @@
       </w:rPr>
     </w:rPrDefault>
     <w:pPrDefault>
-      <w:pPr>
-        <w:spacing w:lineRule="auto" w:line="259"/>
-      </w:pPr>
+      <w:pPr/>
     </w:pPrDefault>
   </w:docDefaults>
   <w:latentStyles w:defLockedState="0" w:defUIPriority="99" w:defSemiHidden="0" w:defUnhideWhenUsed="0" w:defQFormat="0" w:count="371">
@@ -7862,7 +8039,7 @@
     </w:rPr>
   </w:style>
   <w:style w:type="paragraph" w:styleId="TextBody">
-    <w:name w:val="Text Body"/>
+    <w:name w:val="Body Text"/>
     <w:basedOn w:val="Normal"/>
     <w:pPr>
       <w:spacing w:lineRule="auto" w:line="288" w:before="0" w:after="140"/>
@@ -7941,6 +8118,7 @@
     <w:uiPriority w:val="99"/>
     <w:semiHidden/>
     <w:unhideWhenUsed/>
+    <w:qFormat/>
   </w:style>
   <w:style w:type="table" w:default="1" w:styleId="TableNormal">
     <w:name w:val="Normal Table"/>

</xml_diff>

<commit_message>
Fix heading for literature review
</commit_message>
<xml_diff>
--- a/draft.docx
+++ b/draft.docx
@@ -132,7 +132,15 @@
       </w:pPr>
       <w:r>
         <w:rPr/>
-        <w:t>Literary review</w:t>
+        <w:t>Litera</w:t>
+      </w:r>
+      <w:r>
+        <w:rPr/>
+        <w:t xml:space="preserve">ture </w:t>
+      </w:r>
+      <w:r>
+        <w:rPr/>
+        <w:t>review</w:t>
       </w:r>
     </w:p>
     <w:p>
@@ -500,11 +508,7 @@
       </w:pPr>
       <w:r>
         <w:rPr/>
-        <w:t xml:space="preserve">TODO: something, ANYTHING on unconditional condition nature of data structures in CS, </w:t>
-      </w:r>
-      <w:r>
-        <w:rPr/>
-        <w:t>include about threading and how locking can affect this along with memory usage also cache locality of memory</w:t>
+        <w:t>TODO: something, ANYTHING on unconditional condition nature of data structures in CS, include about threading and how locking can affect this along with memory usage also cache locality of memory</w:t>
       </w:r>
     </w:p>
     <w:p>

</xml_diff>

<commit_message>
Slight rearrangement and adding of new sub headings with TODO's
</commit_message>
<xml_diff>
--- a/draft.docx
+++ b/draft.docx
@@ -82,7 +82,45 @@
       </w:pPr>
       <w:r>
         <w:rPr/>
-        <w:t>At the core of all web applications and servers lies a technology known as a web router. Web routers primary goal is to map an incoming request to a function to process it. The execution and processing a request once mapped can be done in any number of languages and quite commonly utilities other protocols such as a fast-cgi wrapper to communicate to another process to execute it.</w:t>
+        <w:t>Web servers and web applications alike are an emerging field of research in the world of Information and Technology (IT). They share very similar technology only with slightly different purposes and entry points. Of which the router from which all fundamental mental models originates from is convceived.</w:t>
+      </w:r>
+    </w:p>
+    <w:p>
+      <w:pPr>
+        <w:pStyle w:val="Normal"/>
+        <w:rPr/>
+      </w:pPr>
+      <w:r>
+        <w:rPr/>
+        <w:t>A w</w:t>
+      </w:r>
+      <w:r>
+        <w:rPr/>
+        <w:t xml:space="preserve">eb routers primary goal is to map an incoming request to a function to process it. The execution and processing </w:t>
+      </w:r>
+      <w:r>
+        <w:rPr/>
+        <w:t>of</w:t>
+      </w:r>
+      <w:r>
+        <w:rPr/>
+        <w:t xml:space="preserve"> a request once mapped can be done in any number of languages and quite commonly utilities other protocols such as a </w:t>
+      </w:r>
+      <w:r>
+        <w:rPr/>
+        <w:t>Fast</w:t>
+      </w:r>
+      <w:r>
+        <w:rPr/>
+        <w:t>-</w:t>
+      </w:r>
+      <w:r>
+        <w:rPr/>
+        <w:t>CGI</w:t>
+      </w:r>
+      <w:r>
+        <w:rPr/>
+        <w:t xml:space="preserve"> wrapper to communicate to another process to execute it.</w:t>
       </w:r>
     </w:p>
     <w:p>
@@ -232,6 +270,7 @@
       </w:pPr>
       <w:r>
         <w:rPr/>
+        <w:t>For the above reasons the purpose of this dissertation proposal is to present an argument for a dissertation upon which a comparison and contrast of the given different types of routers that currently exist with consideration of performance for specific use cases.</w:t>
       </w:r>
     </w:p>
     <w:p>
@@ -241,15 +280,7 @@
       </w:pPr>
       <w:r>
         <w:rPr/>
-        <w:t>Litera</w:t>
-      </w:r>
-      <w:r>
-        <w:rPr/>
-        <w:t xml:space="preserve">ture </w:t>
-      </w:r>
-      <w:r>
-        <w:rPr/>
-        <w:t>review</w:t>
+        <w:t>Literature review</w:t>
       </w:r>
     </w:p>
     <w:p>
@@ -435,7 +466,11 @@
       </w:pPr>
       <w:r>
         <w:rPr/>
-        <w:t>When a connection has been established and the handling code is available to being execution, it will translate the given binary stream into some form of programmatic representation such as classes or structs. Allowing for ease of use and modification by the routing engine.</w:t>
+        <w:t xml:space="preserve">When a connection has been established and the handling code is available to being execution, it will translate the given binary stream into some form of programmatic representation such as classes or structs. Allowing for ease of use and modification by the routing engine. </w:t>
+      </w:r>
+      <w:r>
+        <w:rPr/>
+        <w:t>The handling code may be a wrapper to another protocol such as Fast-CGI to allow out of process execution and processing of the request.</w:t>
       </w:r>
     </w:p>
     <w:p>
@@ -577,6 +612,86 @@
       </w:pPr>
       <w:r>
         <w:rPr/>
+        <w:t>Optimization techniques</w:t>
+      </w:r>
+    </w:p>
+    <w:p>
+      <w:pPr>
+        <w:pStyle w:val="Normal"/>
+        <w:rPr/>
+      </w:pPr>
+      <w:r>
+        <w:rPr/>
+        <w:t>TODO: cache locality</w:t>
+      </w:r>
+    </w:p>
+    <w:p>
+      <w:pPr>
+        <w:pStyle w:val="Normal"/>
+        <w:rPr/>
+      </w:pPr>
+      <w:r>
+        <w:rPr/>
+        <w:t>TODO: memory layouts</w:t>
+      </w:r>
+    </w:p>
+    <w:p>
+      <w:pPr>
+        <w:pStyle w:val="Normal"/>
+        <w:rPr/>
+      </w:pPr>
+      <w:r>
+        <w:rPr/>
+        <w:t>TODO: JIT’ing</w:t>
+      </w:r>
+    </w:p>
+    <w:p>
+      <w:pPr>
+        <w:pStyle w:val="Normal"/>
+        <w:rPr/>
+      </w:pPr>
+      <w:r>
+        <w:rPr/>
+        <w:t>TODO: adding threads</w:t>
+      </w:r>
+    </w:p>
+    <w:p>
+      <w:pPr>
+        <w:pStyle w:val="Normal"/>
+        <w:rPr/>
+      </w:pPr>
+      <w:r>
+        <w:rPr/>
+        <w:t>TODO: more efficient instructions</w:t>
+      </w:r>
+    </w:p>
+    <w:p>
+      <w:pPr>
+        <w:pStyle w:val="Normal"/>
+        <w:rPr/>
+      </w:pPr>
+      <w:r>
+        <w:rPr/>
+        <w:t>TODO: less work</w:t>
+      </w:r>
+    </w:p>
+    <w:p>
+      <w:pPr>
+        <w:pStyle w:val="Normal"/>
+        <w:rPr/>
+      </w:pPr>
+      <w:r>
+        <w:rPr/>
+        <w:t>TODO: rearranging (e.g. one whole regex vs a whole lot of parts)</w:t>
+      </w:r>
+    </w:p>
+    <w:p>
+      <w:pPr>
+        <w:pStyle w:val="Heading2"/>
+        <w:rPr/>
+      </w:pPr>
+      <w:r>
+        <w:rPr/>
         <w:t>The routing problem</w:t>
       </w:r>
     </w:p>
@@ -628,6 +743,86 @@
       <w:r>
         <w:rPr/>
         <w:t>TODO: ok this is a huge amount of text that is needed here</w:t>
+      </w:r>
+    </w:p>
+    <w:p>
+      <w:pPr>
+        <w:pStyle w:val="Heading2"/>
+        <w:rPr/>
+      </w:pPr>
+      <w:r>
+        <w:rPr/>
+        <w:t>Existing implementations</w:t>
+      </w:r>
+    </w:p>
+    <w:p>
+      <w:pPr>
+        <w:pStyle w:val="Normal"/>
+        <w:rPr/>
+      </w:pPr>
+      <w:r>
+        <w:rPr/>
+        <w:t>TODO: Apache 2 web server</w:t>
+      </w:r>
+    </w:p>
+    <w:p>
+      <w:pPr>
+        <w:pStyle w:val="Normal"/>
+        <w:rPr/>
+      </w:pPr>
+      <w:r>
+        <w:rPr/>
+        <w:t>TODO: Nginx</w:t>
+      </w:r>
+    </w:p>
+    <w:p>
+      <w:pPr>
+        <w:pStyle w:val="Normal"/>
+        <w:rPr/>
+      </w:pPr>
+      <w:r>
+        <w:rPr/>
+        <w:t>TODO: some comparison and referencing?</w:t>
+      </w:r>
+    </w:p>
+    <w:p>
+      <w:pPr>
+        <w:pStyle w:val="Heading2"/>
+        <w:rPr/>
+      </w:pPr>
+      <w:r>
+        <w:rPr/>
+        <w:t>Existing data structures</w:t>
+      </w:r>
+    </w:p>
+    <w:p>
+      <w:pPr>
+        <w:pStyle w:val="Normal"/>
+        <w:rPr/>
+      </w:pPr>
+      <w:r>
+        <w:rPr/>
+        <w:t>TODO: lists</w:t>
+      </w:r>
+    </w:p>
+    <w:p>
+      <w:pPr>
+        <w:pStyle w:val="Normal"/>
+        <w:rPr/>
+      </w:pPr>
+      <w:r>
+        <w:rPr/>
+        <w:t>TODO: maps</w:t>
+      </w:r>
+    </w:p>
+    <w:p>
+      <w:pPr>
+        <w:pStyle w:val="Normal"/>
+        <w:rPr/>
+      </w:pPr>
+      <w:r>
+        <w:rPr/>
+        <w:t>TODO: tree graphs and more?</w:t>
       </w:r>
       <w:r>
         <w:br w:type="page"/>

</xml_diff>

<commit_message>
Quite a bit of rewrites
</commit_message>
<xml_diff>
--- a/draft.docx
+++ b/draft.docx
@@ -56,6 +56,9 @@
     <w:p>
       <w:pPr>
         <w:pStyle w:val="Normal"/>
+        <w:tabs>
+          <w:tab w:val="left" w:pos="5760" w:leader="none"/>
+        </w:tabs>
         <w:rPr/>
       </w:pPr>
       <w:r>
@@ -92,35 +95,15 @@
       </w:pPr>
       <w:r>
         <w:rPr/>
-        <w:t>A w</w:t>
-      </w:r>
-      <w:r>
-        <w:rPr/>
-        <w:t xml:space="preserve">eb routers primary goal is to map an incoming request to a function to process it. The execution and processing </w:t>
-      </w:r>
-      <w:r>
-        <w:rPr/>
-        <w:t>of</w:t>
-      </w:r>
-      <w:r>
-        <w:rPr/>
-        <w:t xml:space="preserve"> a request once mapped can be done in any number of languages and quite commonly utilities other protocols such as a </w:t>
-      </w:r>
-      <w:r>
-        <w:rPr/>
-        <w:t>Fast</w:t>
-      </w:r>
-      <w:r>
-        <w:rPr/>
-        <w:t>-</w:t>
-      </w:r>
-      <w:r>
-        <w:rPr/>
-        <w:t>CGI</w:t>
-      </w:r>
-      <w:r>
-        <w:rPr/>
-        <w:t xml:space="preserve"> wrapper to communicate to another process to execute it.</w:t>
+        <w:t>A web routers primary goal is to map an</w:t>
+      </w:r>
+      <w:r>
+        <w:rPr/>
+        <w:t>y</w:t>
+      </w:r>
+      <w:r>
+        <w:rPr/>
+        <w:t xml:space="preserve"> incoming request to a function to process it. The execution and processing of a request once mapped can be done in any number of languages and quite commonly utilities other protocols such as a Fast-CGI to communicate to another process to execute it.</w:t>
       </w:r>
     </w:p>
     <w:p>
@@ -140,7 +123,11 @@
       </w:pPr>
       <w:r>
         <w:rPr/>
-        <w:t>The execution of a request handling is quite an extensive place of research with many frameworks (ASP.net, Play Framework, JSP and Zend) being used in a vastly differing environments to each other but fundamentally doing the exact same things.</w:t>
+        <w:t xml:space="preserve">The execution of a request handling is quite an extensive place of research with many frameworks (ASP.net, Play Framework, JSP and Zend) being used in a vastly differing environments to each other but fundamentally doing the exact same things.  </w:t>
+      </w:r>
+      <w:r>
+        <w:rPr/>
+        <w:t>Primarily this is done by utilizing some kind of run-time look up and registration into the routing table. This allows for using language features such as attributes to map procedures to routes more organically. In the end the usage of the router itself is not explicit in function calls by users instead relying on the magic that is the framework and run-time look ups to hook everything up without understanding what is going on.</w:t>
       </w:r>
     </w:p>
     <w:p>
@@ -160,117 +147,47 @@
       </w:pPr>
       <w:r>
         <w:rPr/>
-        <w:t>Most users of such frameworks utilize higher forms of registration systems and do not interact with the routing engine directly instead preferring to allow for using reflection and utilizing attributes upon symbols to do most of the work for them. Without going into depth and understanding what the router itself is doing or how to improve its execution speeds.</w:t>
-      </w:r>
-    </w:p>
-    <w:p>
-      <w:pPr>
-        <w:pStyle w:val="Normal"/>
-        <w:rPr/>
-      </w:pPr>
-      <w:r>
-        <w:rPr/>
-        <w:t>This can be quite useful unless you need to start considering thread locality of the router representation along with can it be modified during the running of the application. Of course there is one other use case that is highly problematic in the case that is PHP, no global state to store the router except for what the interpreter itself does automatically.</w:t>
-      </w:r>
-    </w:p>
-    <w:p>
-      <w:pPr>
-        <w:pStyle w:val="Normal"/>
-        <w:rPr/>
-      </w:pPr>
-      <w:r>
-        <w:rPr/>
-        <w:t>TODO: reference about PHP and global state</w:t>
-      </w:r>
-    </w:p>
-    <w:p>
-      <w:pPr>
-        <w:pStyle w:val="Normal"/>
-        <w:rPr/>
-      </w:pPr>
-      <w:r>
-        <w:rPr/>
-        <w:t>TODO: “Thread locality of memory is problematic for data structures because … memory location yada yada”</w:t>
-      </w:r>
-    </w:p>
-    <w:p>
-      <w:pPr>
-        <w:pStyle w:val="Normal"/>
-        <w:rPr/>
-      </w:pPr>
-      <w:r>
-        <w:rPr/>
-        <w:t>TODO: non cached memory penalty on x86 cpus?</w:t>
-      </w:r>
-    </w:p>
-    <w:p>
-      <w:pPr>
-        <w:pStyle w:val="Normal"/>
-        <w:rPr/>
-      </w:pPr>
-      <w:r>
-        <w:rPr/>
-        <w:t>Because of the penalties taken when data is not within CPU cache different kinds of data structures are utilized to minimize this and along with it minimize search times within the memory for specific nodes of information. These types are fundamentally either list, map or tree graph of some form. Because of this routers quite commonly utilize existing data structures and algorithms represented in a list or a tree graph.</w:t>
-      </w:r>
-    </w:p>
-    <w:p>
-      <w:pPr>
-        <w:pStyle w:val="Normal"/>
-        <w:rPr/>
-      </w:pPr>
-      <w:r>
-        <w:rPr/>
-        <w:t>TODO: references regarding different data structures</w:t>
-      </w:r>
-    </w:p>
-    <w:p>
-      <w:pPr>
-        <w:pStyle w:val="Normal"/>
-        <w:rPr/>
-      </w:pPr>
-      <w:r>
-        <w:rPr/>
-        <w:t>Unlike the primal data structures web routers utilize complex conditional evaluation per node to determine if the request matches it. This could be for parameters passed by the query string or the path used. Which makes them far slower then anything the original data structures were designed to handle. Beyond this they quite often implement a feature known as rewriting which requires multiple executions  of the router to discover the end route to execute. An example of this would be the Apache2 web server along with its rewrite module (extension).</w:t>
-      </w:r>
-    </w:p>
-    <w:p>
-      <w:pPr>
-        <w:pStyle w:val="Normal"/>
-        <w:rPr/>
-      </w:pPr>
-      <w:r>
-        <w:rPr/>
-        <w:t>TODO: apache2 web server routing for rewriting foot note</w:t>
-      </w:r>
-    </w:p>
-    <w:p>
-      <w:pPr>
-        <w:pStyle w:val="Normal"/>
-        <w:rPr/>
-      </w:pPr>
-      <w:r>
-        <w:rPr/>
-        <w:t>As shown in the research into data structures and there appropriate algorithms, the performance of each can vary widely to the point of differing structure can affect which one you should use for both improve performance and limit memory usage. This is the reason the difference in what the routing engine utilizes below the conditional nature of it could drastically affect it and without formal research into the matter at hand it is effectively an unknown quantity in the age of the world wide web.</w:t>
-      </w:r>
-    </w:p>
-    <w:p>
-      <w:pPr>
-        <w:pStyle w:val="Normal"/>
-        <w:rPr/>
-      </w:pPr>
-      <w:r>
-        <w:rPr/>
-        <w:t>TODO: reference into differing algorithm + data structure performance</w:t>
-      </w:r>
-    </w:p>
-    <w:p>
-      <w:pPr>
-        <w:pStyle w:val="Normal"/>
-        <w:rPr/>
-      </w:pPr>
-      <w:r>
-        <w:rPr/>
-        <w:t>For the above reasons the purpose of this dissertation proposal is to present an argument for a dissertation upon which a comparison and contrast of the given different types of routers that currently exist with consideration of performance for specific use cases.</w:t>
+        <w:t>As most users do not explicitly work with the router when considering frameworks, there is little consideration for its implementation and along with it, its performance.  Because very little thought goes into replacing it or to get match better with the usage patterns there are performance penalties incurred by most implementation in some form or another. The making of these algorithms and data structures to sufficiently support multi-threading in any reasonable manner is a difficult task as shown by the Computer Science literature into the subject of data structures.</w:t>
+      </w:r>
+    </w:p>
+    <w:p>
+      <w:pPr>
+        <w:pStyle w:val="Normal"/>
+        <w:rPr/>
+      </w:pPr>
+      <w:r>
+        <w:rPr/>
+        <w:t>TODO: research into data structures + multi-threading</w:t>
+      </w:r>
+    </w:p>
+    <w:p>
+      <w:pPr>
+        <w:pStyle w:val="Normal"/>
+        <w:rPr/>
+      </w:pPr>
+      <w:r>
+        <w:rPr/>
+        <w:t>Web servers are a highly concurrent piece of software and require high levels of performance at the risk of requiring more servers to handle requests which can have substantial costs accredited to it, yet some crucial parts of it have limited formal research done onto it which could potentially pose an unknown quantity to end latency to an HyperText Transfer Protocol request.</w:t>
+      </w:r>
+    </w:p>
+    <w:p>
+      <w:pPr>
+        <w:pStyle w:val="Normal"/>
+        <w:rPr/>
+      </w:pPr>
+      <w:r>
+        <w:rPr/>
+        <w:t>TODO: reference HTTP spec about where it lies in terms of requests</w:t>
+      </w:r>
+    </w:p>
+    <w:p>
+      <w:pPr>
+        <w:pStyle w:val="Normal"/>
+        <w:rPr/>
+      </w:pPr>
+      <w:r>
+        <w:rPr/>
+        <w:t>The potential unknown nature that is request routing has got to have declaration into if and by how much the cost of it is incurred per request. This research will focus upon how much does a request cost depending upon the data structure and hence implementation involved in a set scenario.</w:t>
       </w:r>
     </w:p>
     <w:p>
@@ -466,11 +383,7 @@
       </w:pPr>
       <w:r>
         <w:rPr/>
-        <w:t xml:space="preserve">When a connection has been established and the handling code is available to being execution, it will translate the given binary stream into some form of programmatic representation such as classes or structs. Allowing for ease of use and modification by the routing engine. </w:t>
-      </w:r>
-      <w:r>
-        <w:rPr/>
-        <w:t>The handling code may be a wrapper to another protocol such as Fast-CGI to allow out of process execution and processing of the request.</w:t>
+        <w:t>When a connection has been established and the handling code is available to being execution, it will translate the given binary stream into some form of programmatic representation such as classes or structs. Allowing for ease of use and modification by the routing engine. The handling code may be a wrapper to another protocol such as Fast-CGI to allow out of process execution and processing of the request.</w:t>
       </w:r>
     </w:p>
     <w:p>
@@ -632,7 +545,11 @@
       </w:pPr>
       <w:r>
         <w:rPr/>
-        <w:t>TODO: memory layouts</w:t>
+        <w:t xml:space="preserve">TODO: memory layouts </w:t>
+      </w:r>
+      <w:r>
+        <w:rPr/>
+        <w:t>a reference for this: http://www.sciencedirect.com.ezproxy.lincoln.ac.nz/science/article/pii/S2214579615000635</w:t>
       </w:r>
     </w:p>
     <w:p>
@@ -702,37 +619,93 @@
       </w:pPr>
       <w:r>
         <w:rPr/>
-        <w:t>Routers can be implemented using a variety of different ways. However the approaches differ significantly enough that feature sets and performance may not compare between them for any given set of data (routes + requests). This may be further exemplified by looking at the approach taken at searching for elements in lists and maps. However these primal data structures are not what is commonly used, instead the usage of tree graphs is preferred. Not because it is inherently better but instead it allows for skipping large sections or sub parts of a set of requests. Narrowing down the search for the specific request significantly more faster.</w:t>
-      </w:r>
-    </w:p>
-    <w:p>
-      <w:pPr>
-        <w:pStyle w:val="Normal"/>
-        <w:rPr/>
-      </w:pPr>
-      <w:r>
-        <w:rPr/>
-        <w:t>Most implementations only work with the path from the HTTP header. This allows them to be implemented using only regex or other more limited approaches such as using a map. This does cover most cases; by utilizing multiple instances it can be used for different HTTP methods such as GET and POST. However other rules such as rewriting are not possible and this is where tree graphs become quite useful.</w:t>
-      </w:r>
-    </w:p>
-    <w:p>
-      <w:pPr>
-        <w:pStyle w:val="Normal"/>
-        <w:rPr/>
-      </w:pPr>
-      <w:r>
-        <w:rPr/>
-        <w:t>Unlike the approach that regex typically takes, an extra data structure provided with the route function can be provided to allow for more complex operations such as rewriting or basing it off of other fields such as User-Agent or Referer. This can be used with lists, maps or tree graphs.  Because of the extra information a router has access to and can query in its data store it has potentially many conditional arguments per search, without the possibility of rewriting of a request. This is a unique situation in computer science, the existing literature on the subject is thin as more commonly you are searching for a specific value instead of many potential points that need interpreting while searching.</w:t>
-      </w:r>
-    </w:p>
-    <w:p>
-      <w:pPr>
-        <w:pStyle w:val="Normal"/>
-        <w:rPr/>
-      </w:pPr>
-      <w:r>
-        <w:rPr/>
-        <w:t>TODO: something, ANYTHING on unconditional condition nature of data structures in CS, include about threading and how locking can affect this along with memory usage also cache locality of memory</w:t>
+        <w:t>By using the definition of a router as the process to which the decision of which route handler is chosen per request and along with it the definition of what the routing problem is, it can be seen that this can be implemented in many different and varying ways. Because of this the approaches can differ quite significantly. These different approaches each have a different set of costs and cannot be interchanged in a given context with the expectation of performance related problems appearing.</w:t>
+      </w:r>
+    </w:p>
+    <w:p>
+      <w:pPr>
+        <w:pStyle w:val="Normal"/>
+        <w:rPr/>
+      </w:pPr>
+      <w:r>
+        <w:rPr/>
+        <w:t>Not all routers have the same feature sets supported. But at the core of it they are just a way to take in a set of known variables and return a function to execute. These set of variables that must be utilized in each searching of the underlying structure is fairly unique compare to the research into data structures in Computer Science which focus primarily upon a single value. With the extension of multiple variables to check and a more complex search algorithm that may need to repeat itself the usage of existing data structures and algorithms may be used.</w:t>
+      </w:r>
+    </w:p>
+    <w:p>
+      <w:pPr>
+        <w:pStyle w:val="Normal"/>
+        <w:rPr/>
+      </w:pPr>
+      <w:r>
+        <w:rPr/>
+        <w:t>TODO: reference basic router design!!!!!!!!!</w:t>
+      </w:r>
+    </w:p>
+    <w:p>
+      <w:pPr>
+        <w:pStyle w:val="Normal"/>
+        <w:rPr/>
+      </w:pPr>
+      <w:r>
+        <w:rPr/>
+        <w:t xml:space="preserve">Most implementations only work with the path from the HTTP header </w:t>
+      </w:r>
+      <w:r>
+        <w:rPr/>
+        <w:t>and because of this require the least amount of extensions to existing data structures and algorithms</w:t>
+      </w:r>
+      <w:r>
+        <w:rPr/>
+        <w:t>. This allows them to be implemented using only regex or other more limited approaches. This does cover most cases; by utilizing multiple instances it can be used for different HTTP methods such as GET and POST. However other rules such as rewriting are not possible and this is where tree graphs become quite useful.</w:t>
+      </w:r>
+    </w:p>
+    <w:p>
+      <w:pPr>
+        <w:pStyle w:val="Normal"/>
+        <w:rPr/>
+      </w:pPr>
+      <w:r>
+        <w:rPr/>
+        <w:t>TODO: regex router footnote</w:t>
+      </w:r>
+    </w:p>
+    <w:p>
+      <w:pPr>
+        <w:pStyle w:val="Normal"/>
+        <w:rPr/>
+      </w:pPr>
+      <w:r>
+        <w:rPr/>
+        <w:t>TODO: router that uses GET/POST footnote</w:t>
+      </w:r>
+    </w:p>
+    <w:p>
+      <w:pPr>
+        <w:pStyle w:val="Normal"/>
+        <w:rPr/>
+      </w:pPr>
+      <w:r>
+        <w:rPr/>
+        <w:t>When it comes to other than regex approaches, generally quite a bit more information is stored associated with a single router handler function. This can be done by using another data structure as a key in a map or to wrap the reference to the handler function. This allows it to use other conditions such as the HTTP request fields of User-Agent, Referer or Host. Support of this is a significant complexity increase and results in limited formal research that was discovered in the creation of this proposal.</w:t>
+      </w:r>
+    </w:p>
+    <w:p>
+      <w:pPr>
+        <w:pStyle w:val="Normal"/>
+        <w:rPr/>
+      </w:pPr>
+      <w:r>
+        <w:rPr/>
+        <w:t xml:space="preserve">TODO: something, ANYTHING on unconditional </w:t>
+      </w:r>
+      <w:r>
+        <w:rPr/>
+        <w:t>(my term)</w:t>
+      </w:r>
+      <w:r>
+        <w:rPr/>
+        <w:t xml:space="preserve"> condition nature of data structures in CS, include about threading and how locking can affect this along with memory usage also cache locality of memory</w:t>
       </w:r>
     </w:p>
     <w:p>

</xml_diff>

<commit_message>
Some changes since what does databases do?
</commit_message>
<xml_diff>
--- a/draft.docx
+++ b/draft.docx
@@ -85,25 +85,21 @@
       </w:pPr>
       <w:r>
         <w:rPr/>
-        <w:t>Web servers and web applications alike are an emerging field of research in the world of Information and Technology (IT). They share very similar technology only with slightly different purposes and entry points. Of which the router from which all fundamental mental models originates from is convceived.</w:t>
-      </w:r>
-    </w:p>
-    <w:p>
-      <w:pPr>
-        <w:pStyle w:val="Normal"/>
-        <w:rPr/>
-      </w:pPr>
-      <w:r>
-        <w:rPr/>
-        <w:t>A web routers primary goal is to map an</w:t>
-      </w:r>
-      <w:r>
-        <w:rPr/>
-        <w:t>y</w:t>
-      </w:r>
-      <w:r>
-        <w:rPr/>
-        <w:t xml:space="preserve"> incoming request to a function to process it. The execution and processing of a request once mapped can be done in any number of languages and quite commonly utilities other protocols such as a Fast-CGI to communicate to another process to execute it.</w:t>
+        <w:t xml:space="preserve">Web servers and web applications alike are an emerging field of research in the world of Information and Technology (IT). They share very similar technology only with slightly different purposes and entry points. Of which the router from which all fundamental mental models originates from is </w:t>
+      </w:r>
+      <w:r>
+        <w:rPr/>
+        <w:t>conceived.</w:t>
+      </w:r>
+    </w:p>
+    <w:p>
+      <w:pPr>
+        <w:pStyle w:val="Normal"/>
+        <w:rPr/>
+      </w:pPr>
+      <w:r>
+        <w:rPr/>
+        <w:t>A web routers primary goal is to map any incoming request to a function to process it. The execution and processing of a request once mapped can be done in any number of languages and quite commonly utilities other protocols such as a Fast-CGI to communicate to another process to execute it.</w:t>
       </w:r>
     </w:p>
     <w:p>
@@ -123,11 +119,7 @@
       </w:pPr>
       <w:r>
         <w:rPr/>
-        <w:t xml:space="preserve">The execution of a request handling is quite an extensive place of research with many frameworks (ASP.net, Play Framework, JSP and Zend) being used in a vastly differing environments to each other but fundamentally doing the exact same things.  </w:t>
-      </w:r>
-      <w:r>
-        <w:rPr/>
-        <w:t>Primarily this is done by utilizing some kind of run-time look up and registration into the routing table. This allows for using language features such as attributes to map procedures to routes more organically. In the end the usage of the router itself is not explicit in function calls by users instead relying on the magic that is the framework and run-time look ups to hook everything up without understanding what is going on.</w:t>
+        <w:t>The execution of a request handling is quite an extensive place of research with many frameworks (ASP.net, Play Framework, JSP and Zend) being used in a vastly differing environments to each other but fundamentally doing the exact same things.  Primarily this is done by utilizing some kind of run-time look up and registration into the routing table. This allows for using language features such as attributes to map procedures to routes more organically. In the end the usage of the router itself is not explicit in function calls by users instead relying on the magic that is the framework and run-time look ups to hook everything up without understanding what is going on.</w:t>
       </w:r>
     </w:p>
     <w:p>
@@ -545,11 +537,27 @@
       </w:pPr>
       <w:r>
         <w:rPr/>
-        <w:t xml:space="preserve">TODO: memory layouts </w:t>
-      </w:r>
-      <w:r>
-        <w:rPr/>
-        <w:t>a reference for this: http://www.sciencedirect.com.ezproxy.lincoln.ac.nz/science/article/pii/S2214579615000635</w:t>
+        <w:t>TODO: /\ what do databases do?</w:t>
+      </w:r>
+    </w:p>
+    <w:p>
+      <w:pPr>
+        <w:pStyle w:val="Normal"/>
+        <w:rPr/>
+      </w:pPr>
+      <w:r>
+        <w:rPr/>
+        <w:t>TODO: memory layouts a reference for this: http://www.sciencedirect.com.ezproxy.lincoln.ac.nz/science/article/pii/S2214579615000635</w:t>
+      </w:r>
+    </w:p>
+    <w:p>
+      <w:pPr>
+        <w:pStyle w:val="Normal"/>
+        <w:rPr/>
+      </w:pPr>
+      <w:r>
+        <w:rPr/>
+        <w:t>TODO: /\ what do databases do?</w:t>
       </w:r>
     </w:p>
     <w:p>
@@ -577,6 +585,18 @@
         <w:pStyle w:val="Normal"/>
         <w:rPr/>
       </w:pPr>
+      <w:bookmarkStart w:id="0" w:name="__DdeLink__104_1739670392"/>
+      <w:bookmarkEnd w:id="0"/>
+      <w:r>
+        <w:rPr/>
+        <w:t>TODO: /\ what do databases do?</w:t>
+      </w:r>
+    </w:p>
+    <w:p>
+      <w:pPr>
+        <w:pStyle w:val="Normal"/>
+        <w:rPr/>
+      </w:pPr>
       <w:r>
         <w:rPr/>
         <w:t>TODO: more efficient instructions</w:t>
@@ -649,15 +669,7 @@
       </w:pPr>
       <w:r>
         <w:rPr/>
-        <w:t xml:space="preserve">Most implementations only work with the path from the HTTP header </w:t>
-      </w:r>
-      <w:r>
-        <w:rPr/>
-        <w:t>and because of this require the least amount of extensions to existing data structures and algorithms</w:t>
-      </w:r>
-      <w:r>
-        <w:rPr/>
-        <w:t>. This allows them to be implemented using only regex or other more limited approaches. This does cover most cases; by utilizing multiple instances it can be used for different HTTP methods such as GET and POST. However other rules such as rewriting are not possible and this is where tree graphs become quite useful.</w:t>
+        <w:t>Most implementations only work with the path from the HTTP header and because of this require the least amount of extensions to existing data structures and algorithms. This allows them to be implemented using only regex or other more limited approaches. This does cover most cases; by utilizing multiple instances it can be used for different HTTP methods such as GET and POST. However other rules such as rewriting are not possible and this is where tree graphs become quite useful.</w:t>
       </w:r>
     </w:p>
     <w:p>
@@ -697,15 +709,7 @@
       </w:pPr>
       <w:r>
         <w:rPr/>
-        <w:t xml:space="preserve">TODO: something, ANYTHING on unconditional </w:t>
-      </w:r>
-      <w:r>
-        <w:rPr/>
-        <w:t>(my term)</w:t>
-      </w:r>
-      <w:r>
-        <w:rPr/>
-        <w:t xml:space="preserve"> condition nature of data structures in CS, include about threading and how locking can affect this along with memory usage also cache locality of memory</w:t>
+        <w:t>TODO: something, ANYTHING on unconditional (my term) condition nature of data structures in CS, include about threading and how locking can affect this along with memory usage also cache locality of memory</w:t>
       </w:r>
     </w:p>
     <w:p>

</xml_diff>

<commit_message>
Applying Stuart's changes ahead of tomorrows meeting.
</commit_message>
<xml_diff>
--- a/draft.docx
+++ b/draft.docx
@@ -85,11 +85,243 @@
       </w:pPr>
       <w:r>
         <w:rPr/>
-        <w:t xml:space="preserve">Web servers and web applications alike are an emerging field of research in the world of Information and Technology (IT). They share very similar technology only with slightly different purposes and entry points. Of which the router from which all fundamental mental models originates from is </w:t>
-      </w:r>
-      <w:r>
-        <w:rPr/>
-        <w:t>conceived.</w:t>
+        <w:t>Since the inception of the World Wide Web (www) in 1989 there has been a large uptake in its usage by everyone all across the globe at an estimate of 3.4 billion users as of July 1</w:t>
+      </w:r>
+      <w:r>
+        <w:rPr>
+          <w:vertAlign w:val="superscript"/>
+        </w:rPr>
+        <w:t>st</w:t>
+      </w:r>
+      <w:r>
+        <w:rPr/>
+        <w:t xml:space="preserve"> of 2016. With every one of those users working with the standards of Uniform Remote Locator (URL), Hypertext Transfer protocol (HTTP) and Hypertext Markup Language (HTML) in some form or another.</w:t>
+      </w:r>
+    </w:p>
+    <w:p>
+      <w:pPr>
+        <w:pStyle w:val="Normal"/>
+        <w:rPr/>
+      </w:pPr>
+      <w:r>
+        <w:rPr/>
+        <w:t xml:space="preserve">TODO: /\ reference </w:t>
+      </w:r>
+      <w:hyperlink r:id="rId2">
+        <w:r>
+          <w:rPr>
+            <w:rStyle w:val="InternetLink"/>
+          </w:rPr>
+          <w:t>http://www.internetlivestats.com/internet-users/</w:t>
+        </w:r>
+      </w:hyperlink>
+    </w:p>
+    <w:p>
+      <w:pPr>
+        <w:pStyle w:val="Normal"/>
+        <w:rPr/>
+      </w:pPr>
+      <w:r>
+        <w:rPr/>
+        <w:t xml:space="preserve">TODO: /\ reference </w:t>
+      </w:r>
+      <w:r>
+        <w:fldChar w:fldCharType="begin"/>
+      </w:r>
+      <w:r>
+        <w:instrText> HYPERLINK "https://www.w3.org/Help/" \l "invention"</w:instrText>
+      </w:r>
+      <w:r>
+        <w:fldChar w:fldCharType="separate"/>
+      </w:r>
+      <w:r>
+        <w:rPr>
+          <w:rStyle w:val="InternetLink"/>
+        </w:rPr>
+        <w:t>https://www.w3.org/Help/#invention</w:t>
+      </w:r>
+      <w:r>
+        <w:fldChar w:fldCharType="end"/>
+      </w:r>
+    </w:p>
+    <w:p>
+      <w:pPr>
+        <w:pStyle w:val="Normal"/>
+        <w:rPr/>
+      </w:pPr>
+      <w:r>
+        <w:rPr/>
+        <w:t xml:space="preserve">TODO: /\ reference </w:t>
+      </w:r>
+      <w:hyperlink r:id="rId3">
+        <w:r>
+          <w:rPr>
+            <w:rStyle w:val="InternetLink"/>
+          </w:rPr>
+          <w:t>https://tools.ietf.org/html/rfc3986</w:t>
+        </w:r>
+      </w:hyperlink>
+    </w:p>
+    <w:p>
+      <w:pPr>
+        <w:pStyle w:val="Normal"/>
+        <w:rPr/>
+      </w:pPr>
+      <w:r>
+        <w:rPr/>
+        <w:t xml:space="preserve">TODO: /\ reference </w:t>
+      </w:r>
+      <w:hyperlink r:id="rId4">
+        <w:r>
+          <w:rPr>
+            <w:rStyle w:val="InternetLink"/>
+          </w:rPr>
+          <w:t>https://www.w3.org/MarkUp/draft-ietf-iiir-html-01</w:t>
+        </w:r>
+      </w:hyperlink>
+    </w:p>
+    <w:p>
+      <w:pPr>
+        <w:pStyle w:val="Normal"/>
+        <w:rPr/>
+      </w:pPr>
+      <w:r>
+        <w:rPr/>
+        <w:t>During the early days many different web browsers and servers were created. Majority of these have since long died off but the legacy that is the definition of each has not. These definitions are:</w:t>
+      </w:r>
+    </w:p>
+    <w:p>
+      <w:pPr>
+        <w:pStyle w:val="Normal"/>
+        <w:rPr/>
+      </w:pPr>
+      <w:r>
+        <w:rPr/>
+        <w:t xml:space="preserve">TODO: /\ reference </w:t>
+      </w:r>
+      <w:hyperlink r:id="rId5">
+        <w:r>
+          <w:rPr>
+            <w:rStyle w:val="InternetLink"/>
+          </w:rPr>
+          <w:t>https://www.w3.org/wiki/How_does_the_Internet_work</w:t>
+        </w:r>
+      </w:hyperlink>
+    </w:p>
+    <w:p>
+      <w:pPr>
+        <w:pStyle w:val="Normal"/>
+        <w:numPr>
+          <w:ilvl w:val="0"/>
+          <w:numId w:val="4"/>
+        </w:numPr>
+        <w:rPr/>
+      </w:pPr>
+      <w:r>
+        <w:rPr/>
+        <w:t>Web browser</w:t>
+        <w:br/>
+        <w:t>A program to which allows display and execution of a web page for a user. Interacts with a web server to provide any data required.</w:t>
+      </w:r>
+    </w:p>
+    <w:p>
+      <w:pPr>
+        <w:pStyle w:val="Normal"/>
+        <w:numPr>
+          <w:ilvl w:val="0"/>
+          <w:numId w:val="4"/>
+        </w:numPr>
+        <w:rPr/>
+      </w:pPr>
+      <w:r>
+        <w:rPr/>
+        <w:t>Web server</w:t>
+        <w:br/>
+        <w:t>Retrieves files or resources from the file system or some form of backend such as a web application and send them to the client as requested.</w:t>
+      </w:r>
+    </w:p>
+    <w:p>
+      <w:pPr>
+        <w:pStyle w:val="Normal"/>
+        <w:numPr>
+          <w:ilvl w:val="0"/>
+          <w:numId w:val="4"/>
+        </w:numPr>
+        <w:rPr/>
+      </w:pPr>
+      <w:r>
+        <w:rPr/>
+        <w:t>Web application/service</w:t>
+        <w:br/>
+        <w:t>A standalone piece of software that will dynamically create content to send to a client.</w:t>
+      </w:r>
+    </w:p>
+    <w:p>
+      <w:pPr>
+        <w:pStyle w:val="Normal"/>
+        <w:rPr/>
+      </w:pPr>
+      <w:r>
+        <w:rPr/>
+        <w:t>With an upsurge in internet speeds during 1990s as defined by Nielsen’s Law, companies and developers alike wanted dynamic web pages allowing for user interactions not possible with static web pages. The Common Gateway Interface (CGI) was created to allow for external program to be executed as part as the web page processing. From this point on new programming languages were created and others benefited from the new use cases that were created by it. An example of a new programming language spawned by this would be the Personal Home Page (PHP) or using the current name: Hypertext Preprocesor.</w:t>
+      </w:r>
+    </w:p>
+    <w:p>
+      <w:pPr>
+        <w:pStyle w:val="Normal"/>
+        <w:rPr/>
+      </w:pPr>
+      <w:r>
+        <w:rPr/>
+        <w:t>TODO: /\ reference https://www.nngroup.com/articles/law-of-bandwidth/</w:t>
+      </w:r>
+    </w:p>
+    <w:p>
+      <w:pPr>
+        <w:pStyle w:val="Normal"/>
+        <w:rPr/>
+      </w:pPr>
+      <w:r>
+        <w:rPr/>
+        <w:t xml:space="preserve">TODO: /\ reference </w:t>
+      </w:r>
+      <w:hyperlink r:id="rId6">
+        <w:r>
+          <w:rPr>
+            <w:rStyle w:val="InternetLink"/>
+          </w:rPr>
+          <w:t>https://tools.ietf.org/html/rfc3875</w:t>
+        </w:r>
+      </w:hyperlink>
+    </w:p>
+    <w:p>
+      <w:pPr>
+        <w:pStyle w:val="Normal"/>
+        <w:rPr/>
+      </w:pPr>
+      <w:r>
+        <w:rPr/>
+        <w:t>TODO: /\ reference http://php.net/manual/en/history.php.php</w:t>
+      </w:r>
+    </w:p>
+    <w:p>
+      <w:pPr>
+        <w:pStyle w:val="Normal"/>
+        <w:rPr/>
+      </w:pPr>
+      <w:r>
+        <w:rPr/>
+        <w:t>Web servers and web applications alike are an emerging field of research in the world of Information Technology (IT). They share very similar technology only with slightly different purposes and entry points. Of which the router from which all fundamental mental models originates from is conceived.</w:t>
+      </w:r>
+    </w:p>
+    <w:p>
+      <w:pPr>
+        <w:pStyle w:val="Normal"/>
+        <w:rPr/>
+      </w:pPr>
+      <w:r>
+        <w:rPr/>
+        <w:t>TODO: https://www.w3.org/wiki/How_does_the_Internet_work</w:t>
       </w:r>
     </w:p>
     <w:p>
@@ -199,7 +431,35 @@
       </w:pPr>
       <w:r>
         <w:rPr/>
-        <w:t>At the core of a web router is the process of turning a request from Hyper Text Transfer Protocol (HTTP) 1.0/1.1/2.0 into a call into a procedure by which to handle and return result along with some meta information such as cache information. This is done by separate parts:</w:t>
+        <w:t xml:space="preserve">At the core of a web router is the process of turning a request from Hyper Text Transfer Protocol (HTTP) 1.0/1.1/2.0 into a call </w:t>
+      </w:r>
+      <w:r>
+        <w:rPr/>
+        <w:t>to</w:t>
+      </w:r>
+      <w:r>
+        <w:rPr/>
+        <w:t xml:space="preserve"> procedure by which handle</w:t>
+      </w:r>
+      <w:r>
+        <w:rPr/>
+        <w:t>s the request</w:t>
+      </w:r>
+      <w:r>
+        <w:rPr/>
+        <w:t xml:space="preserve"> and return</w:t>
+      </w:r>
+      <w:r>
+        <w:rPr/>
+        <w:t>s the</w:t>
+      </w:r>
+      <w:r>
+        <w:rPr/>
+        <w:t xml:space="preserve"> result along with some meta information such as cache information. This  </w:t>
+      </w:r>
+      <w:r>
+        <w:rPr/>
+        <w:t>process has several stages:</w:t>
       </w:r>
     </w:p>
     <w:p>
@@ -801,6 +1061,76 @@
         <w:rPr/>
         <w:t>TODO: tree graphs and more?</w:t>
       </w:r>
+    </w:p>
+    <w:p>
+      <w:pPr>
+        <w:pStyle w:val="Heading1"/>
+        <w:rPr/>
+      </w:pPr>
+      <w:r>
+        <w:rPr/>
+        <w:t>Research question</w:t>
+      </w:r>
+    </w:p>
+    <w:p>
+      <w:pPr>
+        <w:pStyle w:val="Heading1"/>
+        <w:rPr/>
+      </w:pPr>
+      <w:r>
+        <w:rPr/>
+        <w:t>Method</w:t>
+      </w:r>
+    </w:p>
+    <w:p>
+      <w:pPr>
+        <w:pStyle w:val="Normal"/>
+        <w:rPr/>
+      </w:pPr>
+      <w:r>
+        <w:rPr/>
+        <w:t>TODO: ok we got a methodology, but a) what is it b) why is it that c) what does that give us?</w:t>
+      </w:r>
+    </w:p>
+    <w:p>
+      <w:pPr>
+        <w:pStyle w:val="Heading2"/>
+        <w:rPr/>
+      </w:pPr>
+      <w:r>
+        <w:rPr/>
+        <w:t>Code</w:t>
+      </w:r>
+    </w:p>
+    <w:p>
+      <w:pPr>
+        <w:pStyle w:val="Normal"/>
+        <w:rPr/>
+      </w:pPr>
+      <w:r>
+        <w:rPr/>
+        <w:t>TODO: so an outcome is code, what does the code show and how are we doing it?</w:t>
+      </w:r>
+    </w:p>
+    <w:p>
+      <w:pPr>
+        <w:pStyle w:val="Heading3"/>
+        <w:rPr/>
+      </w:pPr>
+      <w:r>
+        <w:rPr/>
+        <w:t>Router types (known)</w:t>
+      </w:r>
+    </w:p>
+    <w:p>
+      <w:pPr>
+        <w:pStyle w:val="Normal"/>
+        <w:rPr/>
+      </w:pPr>
+      <w:r>
+        <w:rPr/>
+        <w:t>TODO: some router types are already known, so lets define them as part of the scope of the project</w:t>
+      </w:r>
       <w:r>
         <w:br w:type="page"/>
       </w:r>
@@ -923,66 +1253,6 @@
       <w:r>
         <w:rPr/>
         <w:t>TODO: yes there is a dissertation with a methodology but what else can I do/need?</w:t>
-      </w:r>
-    </w:p>
-    <w:p>
-      <w:pPr>
-        <w:pStyle w:val="Heading3"/>
-        <w:rPr/>
-      </w:pPr>
-      <w:r>
-        <w:rPr/>
-        <w:t>Methodology</w:t>
-      </w:r>
-    </w:p>
-    <w:p>
-      <w:pPr>
-        <w:pStyle w:val="Normal"/>
-        <w:rPr/>
-      </w:pPr>
-      <w:r>
-        <w:rPr/>
-        <w:t>TODO: ok we got a methodology, but a) what is it b) why is it that c) what does that give us?</w:t>
-      </w:r>
-    </w:p>
-    <w:p>
-      <w:pPr>
-        <w:pStyle w:val="Heading2"/>
-        <w:rPr/>
-      </w:pPr>
-      <w:r>
-        <w:rPr/>
-        <w:t>Code</w:t>
-      </w:r>
-    </w:p>
-    <w:p>
-      <w:pPr>
-        <w:pStyle w:val="Normal"/>
-        <w:rPr/>
-      </w:pPr>
-      <w:r>
-        <w:rPr/>
-        <w:t>TODO: so an outcome is code, what does the code show and how are we doing it?</w:t>
-      </w:r>
-    </w:p>
-    <w:p>
-      <w:pPr>
-        <w:pStyle w:val="Heading3"/>
-        <w:rPr/>
-      </w:pPr>
-      <w:r>
-        <w:rPr/>
-        <w:t>Router types (known)</w:t>
-      </w:r>
-    </w:p>
-    <w:p>
-      <w:pPr>
-        <w:pStyle w:val="Normal"/>
-        <w:rPr/>
-      </w:pPr>
-      <w:r>
-        <w:rPr/>
-        <w:t>TODO: some router types are already known, so lets define them as part of the scope of the project</w:t>
       </w:r>
     </w:p>
     <w:p>
@@ -1420,6 +1690,152 @@
   <w:abstractNum w:abstractNumId="4">
     <w:lvl w:ilvl="0">
       <w:start w:val="1"/>
+      <w:numFmt w:val="bullet"/>
+      <w:lvlText w:val=""/>
+      <w:lvlJc w:val="left"/>
+      <w:pPr>
+        <w:tabs>
+          <w:tab w:val="num" w:pos="720"/>
+        </w:tabs>
+        <w:ind w:left="720" w:hanging="360"/>
+      </w:pPr>
+      <w:rPr>
+        <w:rFonts w:ascii="Symbol" w:hAnsi="Symbol" w:cs="Symbol" w:hint="default"/>
+        <w:rFonts w:cs="OpenSymbol"/>
+      </w:rPr>
+    </w:lvl>
+    <w:lvl w:ilvl="1">
+      <w:start w:val="1"/>
+      <w:numFmt w:val="bullet"/>
+      <w:lvlText w:val="◦"/>
+      <w:lvlJc w:val="left"/>
+      <w:pPr>
+        <w:tabs>
+          <w:tab w:val="num" w:pos="1080"/>
+        </w:tabs>
+        <w:ind w:left="1080" w:hanging="360"/>
+      </w:pPr>
+      <w:rPr>
+        <w:rFonts w:ascii="OpenSymbol" w:hAnsi="OpenSymbol" w:cs="OpenSymbol" w:hint="default"/>
+        <w:rFonts w:cs="OpenSymbol"/>
+      </w:rPr>
+    </w:lvl>
+    <w:lvl w:ilvl="2">
+      <w:start w:val="1"/>
+      <w:numFmt w:val="bullet"/>
+      <w:lvlText w:val="▪"/>
+      <w:lvlJc w:val="left"/>
+      <w:pPr>
+        <w:tabs>
+          <w:tab w:val="num" w:pos="1440"/>
+        </w:tabs>
+        <w:ind w:left="1440" w:hanging="360"/>
+      </w:pPr>
+      <w:rPr>
+        <w:rFonts w:ascii="OpenSymbol" w:hAnsi="OpenSymbol" w:cs="OpenSymbol" w:hint="default"/>
+        <w:rFonts w:cs="OpenSymbol"/>
+      </w:rPr>
+    </w:lvl>
+    <w:lvl w:ilvl="3">
+      <w:start w:val="1"/>
+      <w:numFmt w:val="bullet"/>
+      <w:lvlText w:val=""/>
+      <w:lvlJc w:val="left"/>
+      <w:pPr>
+        <w:tabs>
+          <w:tab w:val="num" w:pos="1800"/>
+        </w:tabs>
+        <w:ind w:left="1800" w:hanging="360"/>
+      </w:pPr>
+      <w:rPr>
+        <w:rFonts w:ascii="Symbol" w:hAnsi="Symbol" w:cs="Symbol" w:hint="default"/>
+        <w:rFonts w:cs="OpenSymbol"/>
+      </w:rPr>
+    </w:lvl>
+    <w:lvl w:ilvl="4">
+      <w:start w:val="1"/>
+      <w:numFmt w:val="bullet"/>
+      <w:lvlText w:val="◦"/>
+      <w:lvlJc w:val="left"/>
+      <w:pPr>
+        <w:tabs>
+          <w:tab w:val="num" w:pos="2160"/>
+        </w:tabs>
+        <w:ind w:left="2160" w:hanging="360"/>
+      </w:pPr>
+      <w:rPr>
+        <w:rFonts w:ascii="OpenSymbol" w:hAnsi="OpenSymbol" w:cs="OpenSymbol" w:hint="default"/>
+        <w:rFonts w:cs="OpenSymbol"/>
+      </w:rPr>
+    </w:lvl>
+    <w:lvl w:ilvl="5">
+      <w:start w:val="1"/>
+      <w:numFmt w:val="bullet"/>
+      <w:lvlText w:val="▪"/>
+      <w:lvlJc w:val="left"/>
+      <w:pPr>
+        <w:tabs>
+          <w:tab w:val="num" w:pos="2520"/>
+        </w:tabs>
+        <w:ind w:left="2520" w:hanging="360"/>
+      </w:pPr>
+      <w:rPr>
+        <w:rFonts w:ascii="OpenSymbol" w:hAnsi="OpenSymbol" w:cs="OpenSymbol" w:hint="default"/>
+        <w:rFonts w:cs="OpenSymbol"/>
+      </w:rPr>
+    </w:lvl>
+    <w:lvl w:ilvl="6">
+      <w:start w:val="1"/>
+      <w:numFmt w:val="bullet"/>
+      <w:lvlText w:val=""/>
+      <w:lvlJc w:val="left"/>
+      <w:pPr>
+        <w:tabs>
+          <w:tab w:val="num" w:pos="2880"/>
+        </w:tabs>
+        <w:ind w:left="2880" w:hanging="360"/>
+      </w:pPr>
+      <w:rPr>
+        <w:rFonts w:ascii="Symbol" w:hAnsi="Symbol" w:cs="Symbol" w:hint="default"/>
+        <w:rFonts w:cs="OpenSymbol"/>
+      </w:rPr>
+    </w:lvl>
+    <w:lvl w:ilvl="7">
+      <w:start w:val="1"/>
+      <w:numFmt w:val="bullet"/>
+      <w:lvlText w:val="◦"/>
+      <w:lvlJc w:val="left"/>
+      <w:pPr>
+        <w:tabs>
+          <w:tab w:val="num" w:pos="3240"/>
+        </w:tabs>
+        <w:ind w:left="3240" w:hanging="360"/>
+      </w:pPr>
+      <w:rPr>
+        <w:rFonts w:ascii="OpenSymbol" w:hAnsi="OpenSymbol" w:cs="OpenSymbol" w:hint="default"/>
+        <w:rFonts w:cs="OpenSymbol"/>
+      </w:rPr>
+    </w:lvl>
+    <w:lvl w:ilvl="8">
+      <w:start w:val="1"/>
+      <w:numFmt w:val="bullet"/>
+      <w:lvlText w:val="▪"/>
+      <w:lvlJc w:val="left"/>
+      <w:pPr>
+        <w:tabs>
+          <w:tab w:val="num" w:pos="3600"/>
+        </w:tabs>
+        <w:ind w:left="3600" w:hanging="360"/>
+      </w:pPr>
+      <w:rPr>
+        <w:rFonts w:ascii="OpenSymbol" w:hAnsi="OpenSymbol" w:cs="OpenSymbol" w:hint="default"/>
+        <w:rFonts w:cs="OpenSymbol"/>
+      </w:rPr>
+    </w:lvl>
+  </w:abstractNum>
+  <w:abstractNum w:abstractNumId="5">
+    <w:lvl w:ilvl="0">
+      <w:start w:val="1"/>
       <w:numFmt w:val="none"/>
       <w:suff w:val="nothing"/>
       <w:lvlText w:val=""/>
@@ -1547,6 +1963,9 @@
   </w:num>
   <w:num w:numId="4">
     <w:abstractNumId w:val="4"/>
+  </w:num>
+  <w:num w:numId="5">
+    <w:abstractNumId w:val="5"/>
   </w:num>
 </w:numbering>
 </file>

</xml_diff>

<commit_message>
Applying Walt's feedback from meeting.
</commit_message>
<xml_diff>
--- a/draft.docx
+++ b/draft.docx
@@ -95,7 +95,7 @@
       </w:r>
       <w:r>
         <w:rPr/>
-        <w:t xml:space="preserve"> of 2016. With every one of those users working with the standards of Uniform Remote Locator (URL), Hypertext Transfer protocol (HTTP) and Hypertext Markup Language (HTML) in some form or another.</w:t>
+        <w:t xml:space="preserve"> of 2016. With every one of those users working with the standards of Uniform Remote Locator, Hypertext Transfer protocol and Hypertext Markup Language in some form or another.</w:t>
       </w:r>
     </w:p>
     <w:p>
@@ -251,7 +251,15 @@
       </w:pPr>
       <w:r>
         <w:rPr/>
-        <w:t>Web application/service</w:t>
+        <w:t xml:space="preserve">Web </w:t>
+      </w:r>
+      <w:r>
+        <w:rPr/>
+        <w:t>API/</w:t>
+      </w:r>
+      <w:r>
+        <w:rPr/>
+        <w:t>service</w:t>
         <w:br/>
         <w:t>A standalone piece of software that will dynamically create content to send to a client.</w:t>
       </w:r>
@@ -263,7 +271,43 @@
       </w:pPr>
       <w:r>
         <w:rPr/>
-        <w:t>With an upsurge in internet speeds during 1990s as defined by Nielsen’s Law, companies and developers alike wanted dynamic web pages allowing for user interactions not possible with static web pages. The Common Gateway Interface (CGI) was created to allow for external program to be executed as part as the web page processing. From this point on new programming languages were created and others benefited from the new use cases that were created by it. An example of a new programming language spawned by this would be the Personal Home Page (PHP) or using the current name: Hypertext Preprocesor.</w:t>
+        <w:t xml:space="preserve">With an upsurge in internet speeds during 1990s as </w:t>
+      </w:r>
+      <w:r>
+        <w:rPr/>
+        <w:t>demonstrated</w:t>
+      </w:r>
+      <w:r>
+        <w:rPr/>
+        <w:t xml:space="preserve"> by Nielsen’s Law, companies and developers alike </w:t>
+      </w:r>
+      <w:r>
+        <w:rPr/>
+        <w:t>experimented with</w:t>
+      </w:r>
+      <w:r>
+        <w:rPr/>
+        <w:t xml:space="preserve"> dynamic web pages allowing for user interactions not possible with static web pages </w:t>
+      </w:r>
+      <w:r>
+        <w:rPr/>
+        <w:t>alone</w:t>
+      </w:r>
+      <w:r>
+        <w:rPr/>
+        <w:t xml:space="preserve">. The Common Gateway Interface (CGI) was created to allow for external program to be executed as part as the web page processing. From this point on </w:t>
+      </w:r>
+      <w:r>
+        <w:rPr/>
+        <w:t>existing programming languages gained uses that was not seen before which helped to introduce other</w:t>
+      </w:r>
+      <w:r>
+        <w:rPr/>
+        <w:t xml:space="preserve"> new programming languages. An example of a new programming language spawned by this would be </w:t>
+      </w:r>
+      <w:r>
+        <w:rPr/>
+        <w:t>PHP.</w:t>
       </w:r>
     </w:p>
     <w:p>
@@ -301,17 +345,95 @@
       </w:pPr>
       <w:r>
         <w:rPr/>
-        <w:t>TODO: /\ reference http://php.net/manual/en/history.php.php</w:t>
-      </w:r>
-    </w:p>
-    <w:p>
-      <w:pPr>
-        <w:pStyle w:val="Normal"/>
-        <w:rPr/>
-      </w:pPr>
-      <w:r>
-        <w:rPr/>
-        <w:t>Web servers and web applications alike are an emerging field of research in the world of Information Technology (IT). They share very similar technology only with slightly different purposes and entry points. Of which the router from which all fundamental mental models originates from is conceived.</w:t>
+        <w:t xml:space="preserve">TODO: /\ reference </w:t>
+      </w:r>
+      <w:hyperlink r:id="rId7">
+        <w:r>
+          <w:rPr>
+            <w:rStyle w:val="InternetLink"/>
+          </w:rPr>
+          <w:t>http://php.net/manual/en/history.php.php</w:t>
+        </w:r>
+      </w:hyperlink>
+    </w:p>
+    <w:p>
+      <w:pPr>
+        <w:pStyle w:val="Normal"/>
+        <w:rPr/>
+      </w:pPr>
+      <w:r>
+        <w:rPr/>
+        <w:t>TODO: /\ another example of language spawned e.g. perl?</w:t>
+      </w:r>
+    </w:p>
+    <w:p>
+      <w:pPr>
+        <w:pStyle w:val="Normal"/>
+        <w:rPr/>
+      </w:pPr>
+      <w:r>
+        <w:rPr/>
+        <w:t xml:space="preserve">Web servers and web </w:t>
+      </w:r>
+      <w:r>
+        <w:rPr/>
+        <w:t>APIs</w:t>
+      </w:r>
+      <w:r>
+        <w:rPr/>
+        <w:t xml:space="preserve"> alike are </w:t>
+      </w:r>
+      <w:r>
+        <w:rPr/>
+        <w:t>a</w:t>
+      </w:r>
+      <w:r>
+        <w:rPr/>
+        <w:t xml:space="preserve"> field of research </w:t>
+      </w:r>
+      <w:r>
+        <w:rPr/>
+        <w:t>that continues to introduce new areas of study for research in both a formal and informal capacity</w:t>
+      </w:r>
+      <w:r>
+        <w:rPr/>
+        <w:t xml:space="preserve">. </w:t>
+      </w:r>
+      <w:r>
+        <w:rPr/>
+        <w:t>Combined they</w:t>
+      </w:r>
+      <w:r>
+        <w:rPr/>
+        <w:t xml:space="preserve"> share </w:t>
+      </w:r>
+      <w:r>
+        <w:rPr/>
+        <w:t xml:space="preserve">a </w:t>
+      </w:r>
+      <w:r>
+        <w:rPr/>
+        <w:t xml:space="preserve">very similar technology </w:t>
+      </w:r>
+      <w:r>
+        <w:rPr/>
+        <w:t>set</w:t>
+      </w:r>
+      <w:r>
+        <w:rPr/>
+        <w:t xml:space="preserve"> only with slightly different purposes and entry points. Of which the router </w:t>
+      </w:r>
+      <w:r>
+        <w:rPr/>
+        <w:t>that resides on a server</w:t>
+      </w:r>
+      <w:r>
+        <w:rPr/>
+        <w:t xml:space="preserve"> from which all fundamental mental models originates </w:t>
+      </w:r>
+      <w:r>
+        <w:rPr/>
+        <w:t>is conceived.</w:t>
       </w:r>
     </w:p>
     <w:p>
@@ -341,17 +463,31 @@
       </w:pPr>
       <w:r>
         <w:rPr/>
-        <w:t>TODO fast cgi reference</w:t>
-      </w:r>
-    </w:p>
-    <w:p>
-      <w:pPr>
-        <w:pStyle w:val="Normal"/>
-        <w:rPr/>
-      </w:pPr>
-      <w:r>
-        <w:rPr/>
-        <w:t>The execution of a request handling is quite an extensive place of research with many frameworks (ASP.net, Play Framework, JSP and Zend) being used in a vastly differing environments to each other but fundamentally doing the exact same things.  Primarily this is done by utilizing some kind of run-time look up and registration into the routing table. This allows for using language features such as attributes to map procedures to routes more organically. In the end the usage of the router itself is not explicit in function calls by users instead relying on the magic that is the framework and run-time look ups to hook everything up without understanding what is going on.</w:t>
+        <w:t xml:space="preserve">TODO: </w:t>
+      </w:r>
+      <w:r>
+        <w:rPr/>
+        <w:t>drop fast-cgi here</w:t>
+      </w:r>
+    </w:p>
+    <w:p>
+      <w:pPr>
+        <w:pStyle w:val="Normal"/>
+        <w:rPr/>
+      </w:pPr>
+      <w:r>
+        <w:rPr/>
+        <w:t>TODO: diagram of [client] send request [server] listen→http process → route → handle → respond</w:t>
+      </w:r>
+    </w:p>
+    <w:p>
+      <w:pPr>
+        <w:pStyle w:val="Normal"/>
+        <w:rPr/>
+      </w:pPr>
+      <w:r>
+        <w:rPr/>
+        <w:t xml:space="preserve">The execution of a request handling is quite an extensive place of research with many frameworks (ASP.net, Play Framework, JSP and Zend) being used in a vastly differing environments to each other but fundamentally doing the exact same things. </w:t>
       </w:r>
     </w:p>
     <w:p>
@@ -371,7 +507,79 @@
       </w:pPr>
       <w:r>
         <w:rPr/>
-        <w:t>As most users do not explicitly work with the router when considering frameworks, there is little consideration for its implementation and along with it, its performance.  Because very little thought goes into replacing it or to get match better with the usage patterns there are performance penalties incurred by most implementation in some form or another. The making of these algorithms and data structures to sufficiently support multi-threading in any reasonable manner is a difficult task as shown by the Computer Science literature into the subject of data structures.</w:t>
+        <w:t xml:space="preserve">As most users </w:t>
+      </w:r>
+      <w:r>
+        <w:rPr/>
+        <w:t>consider primarily the usage criteria of a framework instead of the implementation,</w:t>
+      </w:r>
+      <w:r>
+        <w:rPr/>
+        <w:t xml:space="preserve"> there </w:t>
+      </w:r>
+      <w:r>
+        <w:rPr/>
+        <w:t>are</w:t>
+      </w:r>
+      <w:r>
+        <w:rPr/>
+        <w:t xml:space="preserve"> little consideration </w:t>
+      </w:r>
+      <w:r>
+        <w:rPr/>
+        <w:t xml:space="preserve">by its users </w:t>
+      </w:r>
+      <w:r>
+        <w:rPr/>
+        <w:t xml:space="preserve">for </w:t>
+      </w:r>
+      <w:r>
+        <w:rPr/>
+        <w:t>the</w:t>
+      </w:r>
+      <w:r>
+        <w:rPr/>
+        <w:t xml:space="preserve"> implementation and along with it, its performance.  Because </w:t>
+      </w:r>
+      <w:r>
+        <w:rPr/>
+        <w:t xml:space="preserve">of </w:t>
+      </w:r>
+      <w:r>
+        <w:rPr/>
+        <w:t xml:space="preserve">little </w:t>
+      </w:r>
+      <w:r>
+        <w:rPr/>
+        <w:t>amount of</w:t>
+      </w:r>
+      <w:r>
+        <w:rPr/>
+        <w:t xml:space="preserve"> thought </w:t>
+      </w:r>
+      <w:r>
+        <w:rPr/>
+        <w:t>that</w:t>
+      </w:r>
+      <w:r>
+        <w:rPr/>
+        <w:t xml:space="preserve"> goes into replacing it or to get </w:t>
+      </w:r>
+      <w:r>
+        <w:rPr/>
+        <w:t xml:space="preserve">it better </w:t>
+      </w:r>
+      <w:r>
+        <w:rPr/>
+        <w:t xml:space="preserve">match </w:t>
+      </w:r>
+      <w:r>
+        <w:rPr/>
+        <w:t>it</w:t>
+      </w:r>
+      <w:r>
+        <w:rPr/>
+        <w:t xml:space="preserve"> with the usage patterns there are performance penalties incurred by most implementation in some form or another. The making of these algorithms and data structures to sufficiently support multi-threading in any reasonable manner is a difficult task as shown by the Computer Science literature into the subject of data structures.</w:t>
       </w:r>
     </w:p>
     <w:p>
@@ -431,35 +639,7 @@
       </w:pPr>
       <w:r>
         <w:rPr/>
-        <w:t xml:space="preserve">At the core of a web router is the process of turning a request from Hyper Text Transfer Protocol (HTTP) 1.0/1.1/2.0 into a call </w:t>
-      </w:r>
-      <w:r>
-        <w:rPr/>
-        <w:t>to</w:t>
-      </w:r>
-      <w:r>
-        <w:rPr/>
-        <w:t xml:space="preserve"> procedure by which handle</w:t>
-      </w:r>
-      <w:r>
-        <w:rPr/>
-        <w:t>s the request</w:t>
-      </w:r>
-      <w:r>
-        <w:rPr/>
-        <w:t xml:space="preserve"> and return</w:t>
-      </w:r>
-      <w:r>
-        <w:rPr/>
-        <w:t>s the</w:t>
-      </w:r>
-      <w:r>
-        <w:rPr/>
-        <w:t xml:space="preserve"> result along with some meta information such as cache information. This  </w:t>
-      </w:r>
-      <w:r>
-        <w:rPr/>
-        <w:t>process has several stages:</w:t>
+        <w:t>At the core of a web router is the process of turning a request from Hyper Text Transfer Protocol (HTTP) 1.0/1.1/2.0 into a call to procedure by which handles the request and returns the result along with some meta information such as cache information. This  process has several stages:</w:t>
       </w:r>
     </w:p>
     <w:p>
@@ -645,7 +825,33 @@
       </w:pPr>
       <w:r>
         <w:rPr/>
-        <w:t>The routing engine is responsible for manipulating this request representation into recognizing a specific route such as what is done with Apache Web Server version 2’s mod_rewrite. The given procedure that goes on to execute the code for that route takes in the request representation along with a response representation ready to send the HTTP response representation to the client. The exact nature of the execution handler does not matter. It could be PHP or a web service framework written in the same language calling into its own router.</w:t>
+        <w:t xml:space="preserve">The routing engine is responsible for manipulating this request representation into recognizing a specific route such as what is done with Apache Web Server version 2’s mod_rewrite. </w:t>
+      </w:r>
+      <w:r>
+        <w:rPr/>
+        <w:t>T</w:t>
+      </w:r>
+      <w:r>
+        <w:rPr/>
+        <w:t xml:space="preserve">his is </w:t>
+      </w:r>
+      <w:r>
+        <w:rPr/>
+        <w:t>p</w:t>
+      </w:r>
+      <w:r>
+        <w:rPr/>
+        <w:t>rimarily done by utilizing some kind of run-time look up and registration into the routing table. This allows for using language features such as attributes to map procedures to routes more organically. In the end the usage of the router itself is not explicit in function calls by users instead relying on the magic that is the framework and run-time look ups to hook everything up without understanding what is going on.</w:t>
+      </w:r>
+    </w:p>
+    <w:p>
+      <w:pPr>
+        <w:pStyle w:val="Normal"/>
+        <w:rPr/>
+      </w:pPr>
+      <w:r>
+        <w:rPr/>
+        <w:t>The given procedure that goes on to execute the code for that route takes in the request representation along with a response representation ready to send the HTTP response representation to the client. The exact nature of the execution handler does not matter. It could be PHP or a web service framework written in the same language calling into its own router.</w:t>
       </w:r>
     </w:p>
     <w:p>
@@ -2497,6 +2703,132 @@
     <w:qFormat/>
     <w:rPr/>
   </w:style>
+  <w:style w:type="character" w:styleId="ListLabel1">
+    <w:name w:val="ListLabel 1"/>
+    <w:qFormat/>
+    <w:rPr>
+      <w:rFonts w:cs="OpenSymbol"/>
+    </w:rPr>
+  </w:style>
+  <w:style w:type="character" w:styleId="ListLabel2">
+    <w:name w:val="ListLabel 2"/>
+    <w:qFormat/>
+    <w:rPr>
+      <w:rFonts w:cs="OpenSymbol"/>
+    </w:rPr>
+  </w:style>
+  <w:style w:type="character" w:styleId="ListLabel3">
+    <w:name w:val="ListLabel 3"/>
+    <w:qFormat/>
+    <w:rPr>
+      <w:rFonts w:cs="OpenSymbol"/>
+    </w:rPr>
+  </w:style>
+  <w:style w:type="character" w:styleId="ListLabel4">
+    <w:name w:val="ListLabel 4"/>
+    <w:qFormat/>
+    <w:rPr>
+      <w:rFonts w:cs="OpenSymbol"/>
+    </w:rPr>
+  </w:style>
+  <w:style w:type="character" w:styleId="ListLabel5">
+    <w:name w:val="ListLabel 5"/>
+    <w:qFormat/>
+    <w:rPr>
+      <w:rFonts w:cs="OpenSymbol"/>
+    </w:rPr>
+  </w:style>
+  <w:style w:type="character" w:styleId="ListLabel6">
+    <w:name w:val="ListLabel 6"/>
+    <w:qFormat/>
+    <w:rPr>
+      <w:rFonts w:cs="OpenSymbol"/>
+    </w:rPr>
+  </w:style>
+  <w:style w:type="character" w:styleId="ListLabel7">
+    <w:name w:val="ListLabel 7"/>
+    <w:qFormat/>
+    <w:rPr>
+      <w:rFonts w:cs="OpenSymbol"/>
+    </w:rPr>
+  </w:style>
+  <w:style w:type="character" w:styleId="ListLabel8">
+    <w:name w:val="ListLabel 8"/>
+    <w:qFormat/>
+    <w:rPr>
+      <w:rFonts w:cs="OpenSymbol"/>
+    </w:rPr>
+  </w:style>
+  <w:style w:type="character" w:styleId="ListLabel9">
+    <w:name w:val="ListLabel 9"/>
+    <w:qFormat/>
+    <w:rPr>
+      <w:rFonts w:cs="OpenSymbol"/>
+    </w:rPr>
+  </w:style>
+  <w:style w:type="character" w:styleId="ListLabel10">
+    <w:name w:val="ListLabel 10"/>
+    <w:qFormat/>
+    <w:rPr>
+      <w:rFonts w:cs="OpenSymbol"/>
+    </w:rPr>
+  </w:style>
+  <w:style w:type="character" w:styleId="ListLabel11">
+    <w:name w:val="ListLabel 11"/>
+    <w:qFormat/>
+    <w:rPr>
+      <w:rFonts w:cs="OpenSymbol"/>
+    </w:rPr>
+  </w:style>
+  <w:style w:type="character" w:styleId="ListLabel12">
+    <w:name w:val="ListLabel 12"/>
+    <w:qFormat/>
+    <w:rPr>
+      <w:rFonts w:cs="OpenSymbol"/>
+    </w:rPr>
+  </w:style>
+  <w:style w:type="character" w:styleId="ListLabel13">
+    <w:name w:val="ListLabel 13"/>
+    <w:qFormat/>
+    <w:rPr>
+      <w:rFonts w:cs="OpenSymbol"/>
+    </w:rPr>
+  </w:style>
+  <w:style w:type="character" w:styleId="ListLabel14">
+    <w:name w:val="ListLabel 14"/>
+    <w:qFormat/>
+    <w:rPr>
+      <w:rFonts w:cs="OpenSymbol"/>
+    </w:rPr>
+  </w:style>
+  <w:style w:type="character" w:styleId="ListLabel15">
+    <w:name w:val="ListLabel 15"/>
+    <w:qFormat/>
+    <w:rPr>
+      <w:rFonts w:cs="OpenSymbol"/>
+    </w:rPr>
+  </w:style>
+  <w:style w:type="character" w:styleId="ListLabel16">
+    <w:name w:val="ListLabel 16"/>
+    <w:qFormat/>
+    <w:rPr>
+      <w:rFonts w:cs="OpenSymbol"/>
+    </w:rPr>
+  </w:style>
+  <w:style w:type="character" w:styleId="ListLabel17">
+    <w:name w:val="ListLabel 17"/>
+    <w:qFormat/>
+    <w:rPr>
+      <w:rFonts w:cs="OpenSymbol"/>
+    </w:rPr>
+  </w:style>
+  <w:style w:type="character" w:styleId="ListLabel18">
+    <w:name w:val="ListLabel 18"/>
+    <w:qFormat/>
+    <w:rPr>
+      <w:rFonts w:cs="OpenSymbol"/>
+    </w:rPr>
+  </w:style>
   <w:style w:type="paragraph" w:styleId="Heading">
     <w:name w:val="Heading"/>
     <w:basedOn w:val="Normal"/>

</xml_diff>

<commit_message>
Applying Stuart's feedback from last session.
</commit_message>
<xml_diff>
--- a/draft.docx
+++ b/draft.docx
@@ -377,6 +377,14 @@
       </w:r>
       <w:r>
         <w:rPr/>
+        <w:t>(server side)</w:t>
+      </w:r>
+      <w:r>
+        <w:rPr/>
+        <w:t xml:space="preserve"> </w:t>
+      </w:r>
+      <w:r>
+        <w:rPr/>
         <w:t>APIs</w:t>
       </w:r>
       <w:r>
@@ -393,7 +401,7 @@
       </w:r>
       <w:r>
         <w:rPr/>
-        <w:t>that continues to introduce new areas of study for research in both a formal and informal capacity</w:t>
+        <w:t>that continues to introduce new areas of study for research in both a formal and an informal capacity</w:t>
       </w:r>
       <w:r>
         <w:rPr/>
@@ -487,31 +495,11 @@
       </w:pPr>
       <w:r>
         <w:rPr/>
-        <w:t xml:space="preserve">The execution of a request handling is quite an extensive place of research with many frameworks (ASP.net, Play Framework, JSP and Zend) being used in a vastly differing environments to each other but fundamentally doing the exact same things. </w:t>
-      </w:r>
-    </w:p>
-    <w:p>
-      <w:pPr>
-        <w:pStyle w:val="Normal"/>
-        <w:rPr/>
-      </w:pPr>
-      <w:r>
-        <w:rPr/>
-        <w:t>TODO: foot-notes for ASP.NET, Play Framework, JSP and Zend</w:t>
-      </w:r>
-    </w:p>
-    <w:p>
-      <w:pPr>
-        <w:pStyle w:val="Normal"/>
-        <w:rPr/>
-      </w:pPr>
-      <w:r>
-        <w:rPr/>
         <w:t xml:space="preserve">As most users </w:t>
       </w:r>
       <w:r>
         <w:rPr/>
-        <w:t>consider primarily the usage criteria of a framework instead of the implementation,</w:t>
+        <w:t>consider primarily the usage criteria of a web service framework (utility code for database interaction and templates) instead of the implementation,</w:t>
       </w:r>
       <w:r>
         <w:rPr/>
@@ -589,17 +577,25 @@
       </w:pPr>
       <w:r>
         <w:rPr/>
-        <w:t>TODO: research into data structures + multi-threading</w:t>
-      </w:r>
-    </w:p>
-    <w:p>
-      <w:pPr>
-        <w:pStyle w:val="Normal"/>
-        <w:rPr/>
-      </w:pPr>
-      <w:r>
-        <w:rPr/>
-        <w:t>Web servers are a highly concurrent piece of software and require high levels of performance at the risk of requiring more servers to handle requests which can have substantial costs accredited to it, yet some crucial parts of it have limited formal research done onto it which could potentially pose an unknown quantity to end latency to an HyperText Transfer Protocol request.</w:t>
+        <w:t xml:space="preserve">TODO: research into data structures + multi-threading </w:t>
+      </w:r>
+      <w:r>
+        <w:rPr/>
+        <w:t>for performance penalities</w:t>
+      </w:r>
+    </w:p>
+    <w:p>
+      <w:pPr>
+        <w:pStyle w:val="Normal"/>
+        <w:rPr/>
+      </w:pPr>
+      <w:r>
+        <w:rPr/>
+        <w:t xml:space="preserve">Web servers are a highly concurrent piece of software and require high levels of performance at the risk of requiring more servers to handle requests which can have substantial costs accredited to it, yet some crucial parts of it have limited formal research done onto it which could potentially pose an unknown quantity to end latency to an HyperText Transfer Protocol request. </w:t>
+      </w:r>
+      <w:r>
+        <w:rPr/>
+        <w:t>To get more performance out of a website there are two methods, more hardware thrown out of it or change algorithms to make it more efficient. The focus of this research is towards the software as more hardware is quite expensive and is already well understood.</w:t>
       </w:r>
     </w:p>
     <w:p>
@@ -610,6 +606,20 @@
       <w:r>
         <w:rPr/>
         <w:t>TODO: reference HTTP spec about where it lies in terms of requests</w:t>
+      </w:r>
+    </w:p>
+    <w:p>
+      <w:pPr>
+        <w:pStyle w:val="Normal"/>
+        <w:rPr/>
+      </w:pPr>
+      <w:r>
+        <w:rPr/>
+        <w:t xml:space="preserve">TODO: </w:t>
+      </w:r>
+      <w:r>
+        <w:rPr/>
+        <w:t>reference some kind of general overview of scaling websites</w:t>
       </w:r>
     </w:p>
     <w:p>
@@ -705,7 +715,23 @@
       </w:pPr>
       <w:r>
         <w:rPr/>
-        <w:t>The above list is a general overview and problems that an implementation may face. Commonly it is instead separated out into:</w:t>
+        <w:t xml:space="preserve">The above list is a general overview </w:t>
+      </w:r>
+      <w:r>
+        <w:rPr/>
+        <w:t>of the different sequential parts that a request goes through on the server</w:t>
+      </w:r>
+      <w:r>
+        <w:rPr/>
+        <w:t xml:space="preserve">. Commonly it is separated out in </w:t>
+      </w:r>
+      <w:r>
+        <w:rPr/>
+        <w:t>for the implementation in</w:t>
+      </w:r>
+      <w:r>
+        <w:rPr/>
+        <w:t>to:</w:t>
       </w:r>
     </w:p>
     <w:p>
@@ -1115,6 +1141,26 @@
       </w:pPr>
       <w:r>
         <w:rPr/>
+        <w:t>TODO: some kind of official documentation to point towards what a router is</w:t>
+      </w:r>
+    </w:p>
+    <w:p>
+      <w:pPr>
+        <w:pStyle w:val="Normal"/>
+        <w:rPr/>
+      </w:pPr>
+      <w:r>
+        <w:rPr/>
+        <w:t>TODO: footnotes showing some existing routers e.g. https://github.com/klein/klein.php</w:t>
+      </w:r>
+    </w:p>
+    <w:p>
+      <w:pPr>
+        <w:pStyle w:val="Normal"/>
+        <w:rPr/>
+      </w:pPr>
+      <w:r>
+        <w:rPr/>
         <w:t>Not all routers have the same feature sets supported. But at the core of it they are just a way to take in a set of known variables and return a function to execute. These set of variables that must be utilized in each searching of the underlying structure is fairly unique compare to the research into data structures in Computer Science which focus primarily upon a single value. With the extension of multiple variables to check and a more complex search algorithm that may need to repeat itself the usage of existing data structures and algorithms may be used.</w:t>
       </w:r>
     </w:p>
@@ -1419,6 +1465,32 @@
       <w:r>
         <w:rPr/>
         <w:t>There is one outcome expected from this proposal and that is the dissertation. Supporting this will be code created to exemplify the different kinds of web routers that currently exist today.</w:t>
+      </w:r>
+    </w:p>
+    <w:p>
+      <w:pPr>
+        <w:pStyle w:val="Normal"/>
+        <w:rPr/>
+      </w:pPr>
+      <w:r>
+        <w:rPr/>
+        <w:t xml:space="preserve">TODO: </w:t>
+      </w:r>
+      <w:r>
+        <w:rPr/>
+        <w:t xml:space="preserve"> </w:t>
+      </w:r>
+      <w:r>
+        <w:rPr>
+          <w:b w:val="false"/>
+          <w:i w:val="false"/>
+          <w:sz w:val="22"/>
+        </w:rPr>
+        <w:t xml:space="preserve">Think of the outcome in </w:t>
+      </w:r>
+      <w:r>
+        <w:rPr/>
+        <w:t>terms ok new knowledge rather than artefacts</w:t>
       </w:r>
     </w:p>
     <w:p>

</xml_diff>

<commit_message>
Apache2 httpd vs Nginx added.
</commit_message>
<xml_diff>
--- a/draft.docx
+++ b/draft.docx
@@ -251,15 +251,7 @@
       </w:pPr>
       <w:r>
         <w:rPr/>
-        <w:t xml:space="preserve">Web </w:t>
-      </w:r>
-      <w:r>
-        <w:rPr/>
-        <w:t>API/</w:t>
-      </w:r>
-      <w:r>
-        <w:rPr/>
-        <w:t>service</w:t>
+        <w:t>Web API/service</w:t>
         <w:br/>
         <w:t>A standalone piece of software that will dynamically create content to send to a client.</w:t>
       </w:r>
@@ -271,43 +263,7 @@
       </w:pPr>
       <w:r>
         <w:rPr/>
-        <w:t xml:space="preserve">With an upsurge in internet speeds during 1990s as </w:t>
-      </w:r>
-      <w:r>
-        <w:rPr/>
-        <w:t>demonstrated</w:t>
-      </w:r>
-      <w:r>
-        <w:rPr/>
-        <w:t xml:space="preserve"> by Nielsen’s Law, companies and developers alike </w:t>
-      </w:r>
-      <w:r>
-        <w:rPr/>
-        <w:t>experimented with</w:t>
-      </w:r>
-      <w:r>
-        <w:rPr/>
-        <w:t xml:space="preserve"> dynamic web pages allowing for user interactions not possible with static web pages </w:t>
-      </w:r>
-      <w:r>
-        <w:rPr/>
-        <w:t>alone</w:t>
-      </w:r>
-      <w:r>
-        <w:rPr/>
-        <w:t xml:space="preserve">. The Common Gateway Interface (CGI) was created to allow for external program to be executed as part as the web page processing. From this point on </w:t>
-      </w:r>
-      <w:r>
-        <w:rPr/>
-        <w:t>existing programming languages gained uses that was not seen before which helped to introduce other</w:t>
-      </w:r>
-      <w:r>
-        <w:rPr/>
-        <w:t xml:space="preserve"> new programming languages. An example of a new programming language spawned by this would be </w:t>
-      </w:r>
-      <w:r>
-        <w:rPr/>
-        <w:t>PHP.</w:t>
+        <w:t>With an upsurge in internet speeds during 1990s as demonstrated by Nielsen’s Law, companies and developers alike experimented with dynamic web pages allowing for user interactions not possible with static web pages alone. The Common Gateway Interface (CGI) was created to allow for external program to be executed as part as the web page processing. From this point on existing programming languages gained uses that was not seen before which helped to introduce other new programming languages. An example of a new programming language spawned by this would be PHP.</w:t>
       </w:r>
     </w:p>
     <w:p>
@@ -373,75 +329,7 @@
       </w:pPr>
       <w:r>
         <w:rPr/>
-        <w:t xml:space="preserve">Web servers and web </w:t>
-      </w:r>
-      <w:r>
-        <w:rPr/>
-        <w:t>(server side)</w:t>
-      </w:r>
-      <w:r>
-        <w:rPr/>
-        <w:t xml:space="preserve"> </w:t>
-      </w:r>
-      <w:r>
-        <w:rPr/>
-        <w:t>APIs</w:t>
-      </w:r>
-      <w:r>
-        <w:rPr/>
-        <w:t xml:space="preserve"> alike are </w:t>
-      </w:r>
-      <w:r>
-        <w:rPr/>
-        <w:t>a</w:t>
-      </w:r>
-      <w:r>
-        <w:rPr/>
-        <w:t xml:space="preserve"> field of research </w:t>
-      </w:r>
-      <w:r>
-        <w:rPr/>
-        <w:t>that continues to introduce new areas of study for research in both a formal and an informal capacity</w:t>
-      </w:r>
-      <w:r>
-        <w:rPr/>
-        <w:t xml:space="preserve">. </w:t>
-      </w:r>
-      <w:r>
-        <w:rPr/>
-        <w:t>Combined they</w:t>
-      </w:r>
-      <w:r>
-        <w:rPr/>
-        <w:t xml:space="preserve"> share </w:t>
-      </w:r>
-      <w:r>
-        <w:rPr/>
-        <w:t xml:space="preserve">a </w:t>
-      </w:r>
-      <w:r>
-        <w:rPr/>
-        <w:t xml:space="preserve">very similar technology </w:t>
-      </w:r>
-      <w:r>
-        <w:rPr/>
-        <w:t>set</w:t>
-      </w:r>
-      <w:r>
-        <w:rPr/>
-        <w:t xml:space="preserve"> only with slightly different purposes and entry points. Of which the router </w:t>
-      </w:r>
-      <w:r>
-        <w:rPr/>
-        <w:t>that resides on a server</w:t>
-      </w:r>
-      <w:r>
-        <w:rPr/>
-        <w:t xml:space="preserve"> from which all fundamental mental models originates </w:t>
-      </w:r>
-      <w:r>
-        <w:rPr/>
-        <w:t>is conceived.</w:t>
+        <w:t>Web servers and web (server side) APIs alike are a field of research that continues to introduce new areas of study for research in both a formal and an informal capacity. Combined they share a very similar technology set only with slightly different purposes and entry points. Of which the router that resides on a server from which all fundamental mental models originates is conceived.</w:t>
       </w:r>
     </w:p>
     <w:p>
@@ -471,11 +359,7 @@
       </w:pPr>
       <w:r>
         <w:rPr/>
-        <w:t xml:space="preserve">TODO: </w:t>
-      </w:r>
-      <w:r>
-        <w:rPr/>
-        <w:t>drop fast-cgi here</w:t>
+        <w:t>TODO: drop fast-cgi here</w:t>
       </w:r>
     </w:p>
     <w:p>
@@ -495,107 +379,27 @@
       </w:pPr>
       <w:r>
         <w:rPr/>
-        <w:t xml:space="preserve">As most users </w:t>
-      </w:r>
-      <w:r>
-        <w:rPr/>
-        <w:t>consider primarily the usage criteria of a web service framework (utility code for database interaction and templates) instead of the implementation,</w:t>
-      </w:r>
-      <w:r>
-        <w:rPr/>
-        <w:t xml:space="preserve"> there </w:t>
-      </w:r>
-      <w:r>
-        <w:rPr/>
-        <w:t>are</w:t>
-      </w:r>
-      <w:r>
-        <w:rPr/>
-        <w:t xml:space="preserve"> little consideration </w:t>
-      </w:r>
-      <w:r>
-        <w:rPr/>
-        <w:t xml:space="preserve">by its users </w:t>
-      </w:r>
-      <w:r>
-        <w:rPr/>
-        <w:t xml:space="preserve">for </w:t>
-      </w:r>
-      <w:r>
-        <w:rPr/>
-        <w:t>the</w:t>
-      </w:r>
-      <w:r>
-        <w:rPr/>
-        <w:t xml:space="preserve"> implementation and along with it, its performance.  Because </w:t>
-      </w:r>
-      <w:r>
-        <w:rPr/>
-        <w:t xml:space="preserve">of </w:t>
-      </w:r>
-      <w:r>
-        <w:rPr/>
-        <w:t xml:space="preserve">little </w:t>
-      </w:r>
-      <w:r>
-        <w:rPr/>
-        <w:t>amount of</w:t>
-      </w:r>
-      <w:r>
-        <w:rPr/>
-        <w:t xml:space="preserve"> thought </w:t>
-      </w:r>
-      <w:r>
-        <w:rPr/>
-        <w:t>that</w:t>
-      </w:r>
-      <w:r>
-        <w:rPr/>
-        <w:t xml:space="preserve"> goes into replacing it or to get </w:t>
-      </w:r>
-      <w:r>
-        <w:rPr/>
-        <w:t xml:space="preserve">it better </w:t>
-      </w:r>
-      <w:r>
-        <w:rPr/>
-        <w:t xml:space="preserve">match </w:t>
-      </w:r>
-      <w:r>
-        <w:rPr/>
-        <w:t>it</w:t>
-      </w:r>
-      <w:r>
-        <w:rPr/>
-        <w:t xml:space="preserve"> with the usage patterns there are performance penalties incurred by most implementation in some form or another. The making of these algorithms and data structures to sufficiently support multi-threading in any reasonable manner is a difficult task as shown by the Computer Science literature into the subject of data structures.</w:t>
-      </w:r>
-    </w:p>
-    <w:p>
-      <w:pPr>
-        <w:pStyle w:val="Normal"/>
-        <w:rPr/>
-      </w:pPr>
-      <w:r>
-        <w:rPr/>
-        <w:t xml:space="preserve">TODO: research into data structures + multi-threading </w:t>
-      </w:r>
-      <w:r>
-        <w:rPr/>
-        <w:t>for performance penalities</w:t>
-      </w:r>
-    </w:p>
-    <w:p>
-      <w:pPr>
-        <w:pStyle w:val="Normal"/>
-        <w:rPr/>
-      </w:pPr>
-      <w:r>
-        <w:rPr/>
-        <w:t xml:space="preserve">Web servers are a highly concurrent piece of software and require high levels of performance at the risk of requiring more servers to handle requests which can have substantial costs accredited to it, yet some crucial parts of it have limited formal research done onto it which could potentially pose an unknown quantity to end latency to an HyperText Transfer Protocol request. </w:t>
-      </w:r>
-      <w:r>
-        <w:rPr/>
-        <w:t>To get more performance out of a website there are two methods, more hardware thrown out of it or change algorithms to make it more efficient. The focus of this research is towards the software as more hardware is quite expensive and is already well understood.</w:t>
+        <w:t>As most users consider primarily the usage criteria of a web service framework (utility code for database interaction and templates) instead of the implementation, there are little consideration by its users for the implementation and along with it, its performance.  Because of little amount of thought that goes into replacing it or to get it better match it with the usage patterns there are performance penalties incurred by most implementation in some form or another. The making of these algorithms and data structures to sufficiently support multi-threading in any reasonable manner is a difficult task as shown by the Computer Science literature into the subject of data structures.</w:t>
+      </w:r>
+    </w:p>
+    <w:p>
+      <w:pPr>
+        <w:pStyle w:val="Normal"/>
+        <w:rPr/>
+      </w:pPr>
+      <w:r>
+        <w:rPr/>
+        <w:t>TODO: research into data structures + multi-threading for performance penalities</w:t>
+      </w:r>
+    </w:p>
+    <w:p>
+      <w:pPr>
+        <w:pStyle w:val="Normal"/>
+        <w:rPr/>
+      </w:pPr>
+      <w:r>
+        <w:rPr/>
+        <w:t>Web servers are a highly concurrent piece of software and require high levels of performance at the risk of requiring more servers to handle requests which can have substantial costs accredited to it, yet some crucial parts of it have limited formal research done onto it which could potentially pose an unknown quantity to end latency to an HyperText Transfer Protocol request. To get more performance out of a website there are two methods, more hardware thrown out of it or change algorithms to make it more efficient. The focus of this research is towards the software as more hardware is quite expensive and is already well understood.</w:t>
       </w:r>
     </w:p>
     <w:p>
@@ -615,11 +419,7 @@
       </w:pPr>
       <w:r>
         <w:rPr/>
-        <w:t xml:space="preserve">TODO: </w:t>
-      </w:r>
-      <w:r>
-        <w:rPr/>
-        <w:t>reference some kind of general overview of scaling websites</w:t>
+        <w:t>TODO: reference some kind of general overview of scaling websites</w:t>
       </w:r>
     </w:p>
     <w:p>
@@ -715,23 +515,7 @@
       </w:pPr>
       <w:r>
         <w:rPr/>
-        <w:t xml:space="preserve">The above list is a general overview </w:t>
-      </w:r>
-      <w:r>
-        <w:rPr/>
-        <w:t>of the different sequential parts that a request goes through on the server</w:t>
-      </w:r>
-      <w:r>
-        <w:rPr/>
-        <w:t xml:space="preserve">. Commonly it is separated out in </w:t>
-      </w:r>
-      <w:r>
-        <w:rPr/>
-        <w:t>for the implementation in</w:t>
-      </w:r>
-      <w:r>
-        <w:rPr/>
-        <w:t>to:</w:t>
+        <w:t>The above list is a general overview of the different sequential parts that a request goes through on the server. Commonly it is separated out in for the implementation into:</w:t>
       </w:r>
     </w:p>
     <w:p>
@@ -821,18 +605,42 @@
       </w:pPr>
       <w:r>
         <w:rPr/>
-        <w:t>Asynchronous execution along with threads and fiber handling is a complex topic that will not be further discussed in this literature review. These topics alone are worth research</w:t>
-      </w:r>
-    </w:p>
-    <w:p>
-      <w:pPr>
-        <w:pStyle w:val="Normal"/>
-        <w:rPr/>
-      </w:pPr>
-      <w:r>
-        <w:rPr/>
-        <w:t>/\ TODO: see (a) (b) (c) for further information on these matters.</w:t>
-      </w:r>
+        <w:t xml:space="preserve">Asynchronous execution along with threads and fiber handling is a complex topic that </w:t>
+      </w:r>
+      <w:r>
+        <w:rPr/>
+        <w:t>can affect performance between web servers quite significantly. This can be seen between Nginx and Apache2 httpd. Nginx uses asynchronous event based handling while Apache2 utilizes a thread based approach.</w:t>
+      </w:r>
+    </w:p>
+    <w:p>
+      <w:pPr>
+        <w:pStyle w:val="Normal"/>
+        <w:rPr/>
+      </w:pPr>
+      <w:r>
+        <w:rPr/>
+        <w:t xml:space="preserve">TODO: reference </w:t>
+      </w:r>
+      <w:hyperlink r:id="rId8">
+        <w:r>
+          <w:rPr>
+            <w:rStyle w:val="InternetLink"/>
+          </w:rPr>
+          <w:t>https://www.digitalocean.com/community/tutorials/apache-vs-nginx-practical-considerations</w:t>
+        </w:r>
+      </w:hyperlink>
+      <w:r>
+        <w:rPr/>
+        <w:t xml:space="preserve"> or </w:t>
+      </w:r>
+      <w:hyperlink r:id="rId9">
+        <w:r>
+          <w:rPr>
+            <w:rStyle w:val="InternetLink"/>
+          </w:rPr>
+          <w:t>http://blog.smartbear.com/sqc/nginx-the-faster-web-server-alternative/</w:t>
+        </w:r>
+      </w:hyperlink>
     </w:p>
     <w:p>
       <w:pPr>
@@ -851,33 +659,57 @@
       </w:pPr>
       <w:r>
         <w:rPr/>
-        <w:t xml:space="preserve">The routing engine is responsible for manipulating this request representation into recognizing a specific route such as what is done with Apache Web Server version 2’s mod_rewrite. </w:t>
-      </w:r>
-      <w:r>
-        <w:rPr/>
-        <w:t>T</w:t>
-      </w:r>
-      <w:r>
-        <w:rPr/>
-        <w:t xml:space="preserve">his is </w:t>
-      </w:r>
-      <w:r>
-        <w:rPr/>
-        <w:t>p</w:t>
-      </w:r>
-      <w:r>
-        <w:rPr/>
-        <w:t>rimarily done by utilizing some kind of run-time look up and registration into the routing table. This allows for using language features such as attributes to map procedures to routes more organically. In the end the usage of the router itself is not explicit in function calls by users instead relying on the magic that is the framework and run-time look ups to hook everything up without understanding what is going on.</w:t>
-      </w:r>
-    </w:p>
-    <w:p>
-      <w:pPr>
-        <w:pStyle w:val="Normal"/>
-        <w:rPr/>
-      </w:pPr>
-      <w:r>
-        <w:rPr/>
-        <w:t>The given procedure that goes on to execute the code for that route takes in the request representation along with a response representation ready to send the HTTP response representation to the client. The exact nature of the execution handler does not matter. It could be PHP or a web service framework written in the same language calling into its own router.</w:t>
+        <w:t xml:space="preserve">The routing engine is responsible for manipulating this request representation into recognizing a specific route. This is primarily done by utilizing some kind of run-time look up and registration into the routing table. This allows for using language features such as attributes to map procedures to routes more organically. </w:t>
+      </w:r>
+      <w:r>
+        <w:rPr/>
+        <w:t>For example the web server Nginx, utilizes Red-Black trees for files caches and Fast-CGI processing. From this the handling mechanism for the specific route is called with it.</w:t>
+      </w:r>
+    </w:p>
+    <w:p>
+      <w:pPr>
+        <w:pStyle w:val="Normal"/>
+        <w:rPr/>
+      </w:pPr>
+      <w:r>
+        <w:rPr/>
+        <w:t xml:space="preserve">TODO: reference </w:t>
+      </w:r>
+      <w:hyperlink r:id="rId10">
+        <w:r>
+          <w:rPr>
+            <w:rStyle w:val="InternetLink"/>
+          </w:rPr>
+          <w:t>http://httpd.apache.org/docs/2.4/developer/request.html</w:t>
+        </w:r>
+      </w:hyperlink>
+    </w:p>
+    <w:p>
+      <w:pPr>
+        <w:pStyle w:val="Normal"/>
+        <w:rPr/>
+      </w:pPr>
+      <w:r>
+        <w:rPr/>
+        <w:t xml:space="preserve">TODO: reference </w:t>
+      </w:r>
+      <w:hyperlink r:id="rId11">
+        <w:r>
+          <w:rPr>
+            <w:rStyle w:val="InternetLink"/>
+          </w:rPr>
+          <w:t>https://trac.nginx.org/nginx/browser/nginx/src/http/modules/ngx_http_fastcgi_module.c?rev=953512ca02c6f63b4fcbbc3e10d0d9835896bf99</w:t>
+        </w:r>
+      </w:hyperlink>
+    </w:p>
+    <w:p>
+      <w:pPr>
+        <w:pStyle w:val="Normal"/>
+        <w:rPr/>
+      </w:pPr>
+      <w:r>
+        <w:rPr/>
+        <w:t>TODO: reference https://trac.nginx.org/nginx/browser/nginx/src/http/ngx_http_file_cache.c?rev=953512ca02c6f63b4fcbbc3e10d0d9835896bf99</w:t>
       </w:r>
     </w:p>
     <w:p>
@@ -1474,11 +1306,7 @@
       </w:pPr>
       <w:r>
         <w:rPr/>
-        <w:t xml:space="preserve">TODO: </w:t>
-      </w:r>
-      <w:r>
-        <w:rPr/>
-        <w:t xml:space="preserve"> </w:t>
+        <w:t xml:space="preserve">TODO:  </w:t>
       </w:r>
       <w:r>
         <w:rPr>
@@ -2901,6 +2729,69 @@
       <w:rFonts w:cs="OpenSymbol"/>
     </w:rPr>
   </w:style>
+  <w:style w:type="character" w:styleId="ListLabel19">
+    <w:name w:val="ListLabel 19"/>
+    <w:qFormat/>
+    <w:rPr>
+      <w:rFonts w:cs="OpenSymbol"/>
+    </w:rPr>
+  </w:style>
+  <w:style w:type="character" w:styleId="ListLabel20">
+    <w:name w:val="ListLabel 20"/>
+    <w:qFormat/>
+    <w:rPr>
+      <w:rFonts w:cs="OpenSymbol"/>
+    </w:rPr>
+  </w:style>
+  <w:style w:type="character" w:styleId="ListLabel21">
+    <w:name w:val="ListLabel 21"/>
+    <w:qFormat/>
+    <w:rPr>
+      <w:rFonts w:cs="OpenSymbol"/>
+    </w:rPr>
+  </w:style>
+  <w:style w:type="character" w:styleId="ListLabel22">
+    <w:name w:val="ListLabel 22"/>
+    <w:qFormat/>
+    <w:rPr>
+      <w:rFonts w:cs="OpenSymbol"/>
+    </w:rPr>
+  </w:style>
+  <w:style w:type="character" w:styleId="ListLabel23">
+    <w:name w:val="ListLabel 23"/>
+    <w:qFormat/>
+    <w:rPr>
+      <w:rFonts w:cs="OpenSymbol"/>
+    </w:rPr>
+  </w:style>
+  <w:style w:type="character" w:styleId="ListLabel24">
+    <w:name w:val="ListLabel 24"/>
+    <w:qFormat/>
+    <w:rPr>
+      <w:rFonts w:cs="OpenSymbol"/>
+    </w:rPr>
+  </w:style>
+  <w:style w:type="character" w:styleId="ListLabel25">
+    <w:name w:val="ListLabel 25"/>
+    <w:qFormat/>
+    <w:rPr>
+      <w:rFonts w:cs="OpenSymbol"/>
+    </w:rPr>
+  </w:style>
+  <w:style w:type="character" w:styleId="ListLabel26">
+    <w:name w:val="ListLabel 26"/>
+    <w:qFormat/>
+    <w:rPr>
+      <w:rFonts w:cs="OpenSymbol"/>
+    </w:rPr>
+  </w:style>
+  <w:style w:type="character" w:styleId="ListLabel27">
+    <w:name w:val="ListLabel 27"/>
+    <w:qFormat/>
+    <w:rPr>
+      <w:rFonts w:cs="OpenSymbol"/>
+    </w:rPr>
+  </w:style>
   <w:style w:type="paragraph" w:styleId="Heading">
     <w:name w:val="Heading"/>
     <w:basedOn w:val="Normal"/>

</xml_diff>

<commit_message>
Applying changes from Stuart
</commit_message>
<xml_diff>
--- a/draft.docx
+++ b/draft.docx
@@ -95,7 +95,31 @@
       </w:r>
       <w:r>
         <w:rPr/>
-        <w:t xml:space="preserve"> of 2016. With every one of those users working with the standards of Uniform Remote Locator, Hypertext Transfer protocol and Hypertext Markup Language in some form or another.</w:t>
+        <w:t xml:space="preserve"> of 2016. With every one of those users working with the standards of Uniform Remote Locator </w:t>
+      </w:r>
+      <w:r>
+        <w:rPr/>
+        <w:t>(URL)</w:t>
+      </w:r>
+      <w:r>
+        <w:rPr/>
+        <w:t xml:space="preserve">, Hypertext Transfer protocol </w:t>
+      </w:r>
+      <w:r>
+        <w:rPr/>
+        <w:t xml:space="preserve">(HTTP) </w:t>
+      </w:r>
+      <w:r>
+        <w:rPr/>
+        <w:t xml:space="preserve">and Hypertext Markup Language </w:t>
+      </w:r>
+      <w:r>
+        <w:rPr/>
+        <w:t>(HTML)</w:t>
+      </w:r>
+      <w:r>
+        <w:rPr/>
+        <w:t xml:space="preserve"> in some form or another.</w:t>
       </w:r>
     </w:p>
     <w:p>
@@ -221,7 +245,15 @@
         <w:rPr/>
         <w:t>Web browser</w:t>
         <w:br/>
-        <w:t>A program to which allows display and execution of a web page for a user. Interacts with a web server to provide any data required.</w:t>
+        <w:t xml:space="preserve">A program which allows </w:t>
+      </w:r>
+      <w:r>
+        <w:rPr/>
+        <w:t>the</w:t>
+      </w:r>
+      <w:r>
+        <w:rPr/>
+        <w:t xml:space="preserve"> display and execution of a web page for a user. Interacts with a web server to provide any data required.</w:t>
       </w:r>
     </w:p>
     <w:p>
@@ -237,7 +269,15 @@
         <w:rPr/>
         <w:t>Web server</w:t>
         <w:br/>
-        <w:t>Retrieves files or resources from the file system or some form of backend such as a web application and send them to the client as requested.</w:t>
+        <w:t>Retrieves files or resources from the file system or some form of backend such as a web application and send</w:t>
+      </w:r>
+      <w:r>
+        <w:rPr/>
+        <w:t>s</w:t>
+      </w:r>
+      <w:r>
+        <w:rPr/>
+        <w:t xml:space="preserve"> them to the client as requested.</w:t>
       </w:r>
     </w:p>
     <w:p>
@@ -349,17 +389,11 @@
       </w:pPr>
       <w:r>
         <w:rPr/>
-        <w:t>A web routers primary goal is to map any incoming request to a function to process it. The execution and processing of a request once mapped can be done in any number of languages and quite commonly utilities other protocols such as a Fast-CGI to communicate to another process to execute it.</w:t>
-      </w:r>
-    </w:p>
-    <w:p>
-      <w:pPr>
-        <w:pStyle w:val="Normal"/>
-        <w:rPr/>
-      </w:pPr>
-      <w:r>
-        <w:rPr/>
-        <w:t>TODO: drop fast-cgi here</w:t>
+        <w:t xml:space="preserve">A web routers primary goal is to map any incoming request to a function to process it. The execution and processing of a request once mapped can be done in any number of languages and quite commonly utilities other protocols such as a Fast-CGI to communicate to another process to execute </w:t>
+      </w:r>
+      <w:r>
+        <w:rPr/>
+        <w:t>the request.</w:t>
       </w:r>
     </w:p>
     <w:p>
@@ -379,7 +413,23 @@
       </w:pPr>
       <w:r>
         <w:rPr/>
-        <w:t>As most users consider primarily the usage criteria of a web service framework (utility code for database interaction and templates) instead of the implementation, there are little consideration by its users for the implementation and along with it, its performance.  Because of little amount of thought that goes into replacing it or to get it better match it with the usage patterns there are performance penalties incurred by most implementation in some form or another. The making of these algorithms and data structures to sufficiently support multi-threading in any reasonable manner is a difficult task as shown by the Computer Science literature into the subject of data structures.</w:t>
+        <w:t xml:space="preserve">As most users consider primarily the usage criteria of a web service framework (utility code for database interaction and templates) instead of the implementation, there </w:t>
+      </w:r>
+      <w:r>
+        <w:rPr/>
+        <w:t>is</w:t>
+      </w:r>
+      <w:r>
+        <w:rPr/>
+        <w:t xml:space="preserve"> little consideration by users </w:t>
+      </w:r>
+      <w:r>
+        <w:rPr/>
+        <w:t>of</w:t>
+      </w:r>
+      <w:r>
+        <w:rPr/>
+        <w:t xml:space="preserve"> the implementation and along with it, its performance.  Because of little amount of thought that goes into replacing it or to get it better match it with the usage patterns there are performance penalties incurred by most implementation in some form or another. The making of these algorithms and data structures to sufficiently support multi-threading in any reasonable manner is a difficult task as shown by the Computer Science literature into the subject of data structures.</w:t>
       </w:r>
     </w:p>
     <w:p>
@@ -399,7 +449,11 @@
       </w:pPr>
       <w:r>
         <w:rPr/>
-        <w:t>Web servers are a highly concurrent piece of software and require high levels of performance at the risk of requiring more servers to handle requests which can have substantial costs accredited to it, yet some crucial parts of it have limited formal research done onto it which could potentially pose an unknown quantity to end latency to an HyperText Transfer Protocol request. To get more performance out of a website there are two methods, more hardware thrown out of it or change algorithms to make it more efficient. The focus of this research is towards the software as more hardware is quite expensive and is already well understood.</w:t>
+        <w:t xml:space="preserve">Web servers </w:t>
+      </w:r>
+      <w:r>
+        <w:rPr/>
+        <w:t>are required to handle multiple concurrent connections. In order for web servers to scale to effectively handle very large numbers of connections they must be highly efficient or be able to support multiple web servers on multiple physical servers working in concert. Significant research has been done into load-balancing across multiple servers and other aspects of web server performance. However little research has been conducted into optimizing components of the web server software, in particular the router.</w:t>
       </w:r>
     </w:p>
     <w:p>
@@ -605,11 +659,7 @@
       </w:pPr>
       <w:r>
         <w:rPr/>
-        <w:t xml:space="preserve">Asynchronous execution along with threads and fiber handling is a complex topic that </w:t>
-      </w:r>
-      <w:r>
-        <w:rPr/>
-        <w:t>can affect performance between web servers quite significantly. This can be seen between Nginx and Apache2 httpd. Nginx uses asynchronous event based handling while Apache2 utilizes a thread based approach.</w:t>
+        <w:t>Asynchronous execution along with threads and fiber handling is a complex topic that can affect performance between web servers quite significantly. This can be seen between Nginx and Apache2 httpd. Nginx uses asynchronous event based handling while Apache2 utilizes a thread based approach.</w:t>
       </w:r>
     </w:p>
     <w:p>
@@ -659,11 +709,7 @@
       </w:pPr>
       <w:r>
         <w:rPr/>
-        <w:t xml:space="preserve">The routing engine is responsible for manipulating this request representation into recognizing a specific route. This is primarily done by utilizing some kind of run-time look up and registration into the routing table. This allows for using language features such as attributes to map procedures to routes more organically. </w:t>
-      </w:r>
-      <w:r>
-        <w:rPr/>
-        <w:t>For example the web server Nginx, utilizes Red-Black trees for files caches and Fast-CGI processing. From this the handling mechanism for the specific route is called with it.</w:t>
+        <w:t>The routing engine is responsible for manipulating this request representation into recognizing a specific route. This is primarily done by utilizing some kind of run-time look up and registration into the routing table. This allows for using language features such as attributes to map procedures to routes more organically. For example the web server Nginx, utilizes Red-Black trees for files caches and Fast-CGI processing. From this the handling mechanism for the specific route is called with it.</w:t>
       </w:r>
     </w:p>
     <w:p>
@@ -993,7 +1039,23 @@
       </w:pPr>
       <w:r>
         <w:rPr/>
-        <w:t>Not all routers have the same feature sets supported. But at the core of it they are just a way to take in a set of known variables and return a function to execute. These set of variables that must be utilized in each searching of the underlying structure is fairly unique compare to the research into data structures in Computer Science which focus primarily upon a single value. With the extension of multiple variables to check and a more complex search algorithm that may need to repeat itself the usage of existing data structures and algorithms may be used.</w:t>
+        <w:t>Not all routers have the same feature sets supported. But at the core of it they are just a way to take in a set of known variables and return a function to execute. These set of variables that must be utilized in each searching of the underlying structure is fairly unique compare</w:t>
+      </w:r>
+      <w:r>
+        <w:rPr/>
+        <w:t>d</w:t>
+      </w:r>
+      <w:r>
+        <w:rPr/>
+        <w:t xml:space="preserve"> to the research into data structures in Computer Science which focus</w:t>
+      </w:r>
+      <w:r>
+        <w:rPr/>
+        <w:t>es</w:t>
+      </w:r>
+      <w:r>
+        <w:rPr/>
+        <w:t xml:space="preserve"> primarily upon a single value. With the extension of multiple variables to check and a more complex search algorithm that may need to repeat itself the usage of existing data structures and algorithms may be used.</w:t>
       </w:r>
     </w:p>
     <w:p>
@@ -1013,7 +1075,15 @@
       </w:pPr>
       <w:r>
         <w:rPr/>
-        <w:t>Most implementations only work with the path from the HTTP header and because of this require the least amount of extensions to existing data structures and algorithms. This allows them to be implemented using only regex or other more limited approaches. This does cover most cases; by utilizing multiple instances it can be used for different HTTP methods such as GET and POST. However other rules such as rewriting are not possible and this is where tree graphs become quite useful.</w:t>
+        <w:t xml:space="preserve">Most implementations only work with the path from the HTTP header and because of this require the least amount of extensions to existing data structures and algorithms. This allows them to be implemented using only </w:t>
+      </w:r>
+      <w:r>
+        <w:rPr/>
+        <w:t>regular expressions (regex)</w:t>
+      </w:r>
+      <w:r>
+        <w:rPr/>
+        <w:t xml:space="preserve"> or other more limited approaches. This does cover most cases; by utilizing multiple instances it can be used for different HTTP methods such as GET and POST. However other rules such as rewriting are not possible and this is where tree graphs become quite useful.</w:t>
       </w:r>
     </w:p>
     <w:p>
@@ -1043,7 +1113,15 @@
       </w:pPr>
       <w:r>
         <w:rPr/>
-        <w:t>When it comes to other than regex approaches, generally quite a bit more information is stored associated with a single router handler function. This can be done by using another data structure as a key in a map or to wrap the reference to the handler function. This allows it to use other conditions such as the HTTP request fields of User-Agent, Referer or Host. Support of this is a significant complexity increase and results in limited formal research that was discovered in the creation of this proposal.</w:t>
+        <w:t xml:space="preserve">When it comes to other than regex approaches, generally quite a bit more information is stored associated with a single router handler function. This can be done by using another data structure as a key in a map or to wrap the reference to the handler function. This allows it to use other conditions such as the HTTP request fields of User-Agent, Referer or Host. Support of this is a significant complexity increase and limited research </w:t>
+      </w:r>
+      <w:r>
+        <w:rPr/>
+        <w:t xml:space="preserve">into this area </w:t>
+      </w:r>
+      <w:r>
+        <w:rPr/>
+        <w:t>was discovered in the creation of this proposal.</w:t>
       </w:r>
     </w:p>
     <w:p>
@@ -2792,6 +2870,69 @@
       <w:rFonts w:cs="OpenSymbol"/>
     </w:rPr>
   </w:style>
+  <w:style w:type="character" w:styleId="ListLabel28">
+    <w:name w:val="ListLabel 28"/>
+    <w:qFormat/>
+    <w:rPr>
+      <w:rFonts w:cs="OpenSymbol"/>
+    </w:rPr>
+  </w:style>
+  <w:style w:type="character" w:styleId="ListLabel29">
+    <w:name w:val="ListLabel 29"/>
+    <w:qFormat/>
+    <w:rPr>
+      <w:rFonts w:cs="OpenSymbol"/>
+    </w:rPr>
+  </w:style>
+  <w:style w:type="character" w:styleId="ListLabel30">
+    <w:name w:val="ListLabel 30"/>
+    <w:qFormat/>
+    <w:rPr>
+      <w:rFonts w:cs="OpenSymbol"/>
+    </w:rPr>
+  </w:style>
+  <w:style w:type="character" w:styleId="ListLabel31">
+    <w:name w:val="ListLabel 31"/>
+    <w:qFormat/>
+    <w:rPr>
+      <w:rFonts w:cs="OpenSymbol"/>
+    </w:rPr>
+  </w:style>
+  <w:style w:type="character" w:styleId="ListLabel32">
+    <w:name w:val="ListLabel 32"/>
+    <w:qFormat/>
+    <w:rPr>
+      <w:rFonts w:cs="OpenSymbol"/>
+    </w:rPr>
+  </w:style>
+  <w:style w:type="character" w:styleId="ListLabel33">
+    <w:name w:val="ListLabel 33"/>
+    <w:qFormat/>
+    <w:rPr>
+      <w:rFonts w:cs="OpenSymbol"/>
+    </w:rPr>
+  </w:style>
+  <w:style w:type="character" w:styleId="ListLabel34">
+    <w:name w:val="ListLabel 34"/>
+    <w:qFormat/>
+    <w:rPr>
+      <w:rFonts w:cs="OpenSymbol"/>
+    </w:rPr>
+  </w:style>
+  <w:style w:type="character" w:styleId="ListLabel35">
+    <w:name w:val="ListLabel 35"/>
+    <w:qFormat/>
+    <w:rPr>
+      <w:rFonts w:cs="OpenSymbol"/>
+    </w:rPr>
+  </w:style>
+  <w:style w:type="character" w:styleId="ListLabel36">
+    <w:name w:val="ListLabel 36"/>
+    <w:qFormat/>
+    <w:rPr>
+      <w:rFonts w:cs="OpenSymbol"/>
+    </w:rPr>
+  </w:style>
   <w:style w:type="paragraph" w:styleId="Heading">
     <w:name w:val="Heading"/>
     <w:basedOn w:val="Normal"/>

</xml_diff>

<commit_message>
Adding an http send/receive process image
</commit_message>
<xml_diff>
--- a/draft.docx
+++ b/draft.docx
@@ -232,11 +232,7 @@
         <w:rPr/>
         <w:t>Web browser</w:t>
         <w:br/>
-        <w:t xml:space="preserve">A program which allows the display and execution of a web page for a user. Interacts with a web server to provide any data required. </w:t>
-      </w:r>
-      <w:r>
-        <w:rPr/>
-        <w:t>This is the most common form of client.</w:t>
+        <w:t>A program which allows the display and execution of a web page for a user. Interacts with a web server to provide any data required. This is the most common form of client.</w:t>
       </w:r>
     </w:p>
     <w:p>
@@ -266,37 +262,14 @@
       </w:pPr>
       <w:r>
         <w:rPr/>
-        <w:t xml:space="preserve">Web </w:t>
-      </w:r>
-      <w:r>
-        <w:rPr/>
-        <w:t>Server API or s</w:t>
-      </w:r>
-      <w:r>
-        <w:rPr/>
-        <w:t>ervice</w:t>
+        <w:t>Web Server API or service</w:t>
         <w:br/>
-        <w:t xml:space="preserve">A standalone piece of software that will dynamically create content to send to a client. </w:t>
-      </w:r>
-      <w:r>
-        <w:rPr/>
-        <w:t>It communicates in some form to the web server to serve up content to the client.</w:t>
-      </w:r>
-    </w:p>
-    <w:p>
-      <w:pPr>
-        <w:pStyle w:val="Normal"/>
-        <w:rPr/>
-      </w:pPr>
-      <w:r>
-        <w:rPr/>
-        <w:t>TODO: diagram of browser vs server vs service</w:t>
+        <w:t>A standalone piece of software that will dynamically create content to send to a client. It communicates in some form to the web server to serve up content to the client.</w:t>
       </w:r>
     </w:p>
     <w:sdt>
       <w:sdtPr>
-        <w:citation/>
-        <w:id w:val="1463999576"/>
+        <w:id w:val="1619743422"/>
       </w:sdtPr>
       <w:sdtContent>
         <w:p>
@@ -305,13 +278,62 @@
             <w:rPr/>
           </w:pPr>
           <w:r>
-            <w:rPr/>
-            <w:t>With an upsurge in internet speeds during 1990s as demonstrated by Nielsen’s Law</w:t>
+            <w:drawing>
+              <wp:anchor behindDoc="0" distT="0" distB="0" distL="0" distR="0" simplePos="0" locked="0" layoutInCell="1" allowOverlap="1" relativeHeight="5">
+                <wp:simplePos x="0" y="0"/>
+                <wp:positionH relativeFrom="column">
+                  <wp:posOffset>271145</wp:posOffset>
+                </wp:positionH>
+                <wp:positionV relativeFrom="paragraph">
+                  <wp:posOffset>7620</wp:posOffset>
+                </wp:positionV>
+                <wp:extent cx="5213985" cy="1995170"/>
+                <wp:effectExtent l="0" t="0" r="0" b="0"/>
+                <wp:wrapTopAndBottom/>
+                <wp:docPr id="1" name="Image2" descr=""/>
+                <wp:cNvGraphicFramePr>
+                  <a:graphicFrameLocks xmlns:a="http://schemas.openxmlformats.org/drawingml/2006/main" noChangeAspect="1"/>
+                </wp:cNvGraphicFramePr>
+                <a:graphic xmlns:a="http://schemas.openxmlformats.org/drawingml/2006/main">
+                  <a:graphicData uri="http://schemas.openxmlformats.org/drawingml/2006/picture">
+                    <pic:pic xmlns:pic="http://schemas.openxmlformats.org/drawingml/2006/picture">
+                      <pic:nvPicPr>
+                        <pic:cNvPr id="1" name="Image2" descr=""/>
+                        <pic:cNvPicPr>
+                          <a:picLocks noChangeAspect="1" noChangeArrowheads="1"/>
+                        </pic:cNvPicPr>
+                      </pic:nvPicPr>
+                      <pic:blipFill>
+                        <a:blip r:embed="rId2"/>
+                        <a:stretch>
+                          <a:fillRect/>
+                        </a:stretch>
+                      </pic:blipFill>
+                      <pic:spPr bwMode="auto">
+                        <a:xfrm>
+                          <a:off x="0" y="0"/>
+                          <a:ext cx="5213985" cy="1995170"/>
+                        </a:xfrm>
+                        <a:prstGeom prst="rect">
+                          <a:avLst/>
+                        </a:prstGeom>
+                      </pic:spPr>
+                    </pic:pic>
+                  </a:graphicData>
+                </a:graphic>
+              </wp:anchor>
+            </w:drawing>
+          </w:r>
+          <w:r>
+            <w:rPr/>
+            <w:t>W</w:t>
+          </w:r>
+          <w:r>
+            <w:rPr/>
+            <w:t>ith an upsurge in internet speeds during 1990s as demonstrated by Nielsen’s Law</w:t>
           </w:r>
           <w:sdt>
-            <w:sdtPr>
-              <w:citation/>
-            </w:sdtPr>
+            <w:sdtPr/>
             <w:sdtContent>
               <w:r>
                 <w:rPr/>
@@ -343,15 +365,7 @@
           </w:r>
           <w:r>
             <w:rPr/>
-            <w:t xml:space="preserve"> was created to allow for external program to be executed as part as the web page processing </w:t>
-          </w:r>
-          <w:r>
-            <w:rPr/>
-            <w:t>by a web server</w:t>
-          </w:r>
-          <w:r>
-            <w:rPr/>
-            <w:t>. From this point on existing programming languages gained uses that was not seen before which helped to introduce other new programming languages. An example of a new programming language spawned by this would be PHP</w:t>
+            <w:t xml:space="preserve"> was created to allow for external program to be executed as part as the web page processing by a web server. From this point on existing programming languages gained uses that was not seen before which helped to introduce other new programming languages. An example of a new programming language spawned by this would be PHP</w:t>
           </w:r>
           <w:r>
             <w:rPr/>
@@ -371,47 +385,27 @@
           </w:r>
           <w:r>
             <w:rPr/>
-            <w:t xml:space="preserve"> </w:t>
-          </w:r>
-          <w:r>
-            <w:rPr/>
-            <w:t>which has the primary purpose of dynamic page creation on each request by the client.</w:t>
-          </w:r>
-        </w:p>
-        <w:p>
-          <w:pPr>
-            <w:pStyle w:val="Normal"/>
-            <w:rPr/>
-          </w:pPr>
-          <w:r>
-            <w:rPr/>
-            <w:t xml:space="preserve">Web servers and web (server side) APIs alike are a field of research that continues to introduce new areas of study for research in both a formal and an informal capacity. Combined they share a very similar technology set only with slightly different purposes and entry points. Of which the </w:t>
-          </w:r>
-          <w:r>
-            <w:rPr/>
-            <w:t xml:space="preserve">web </w:t>
-          </w:r>
-          <w:r>
-            <w:rPr/>
-            <w:t>router that resides on a server from which all fundamental mental models originate is conceived.</w:t>
-          </w:r>
-        </w:p>
-        <w:p>
-          <w:pPr>
-            <w:pStyle w:val="Normal"/>
-            <w:rPr/>
-          </w:pPr>
-          <w:r>
-            <w:rPr/>
-            <w:t xml:space="preserve">A web router, primary goal is to map any incoming request </w:t>
-          </w:r>
-          <w:r>
-            <w:rPr/>
-            <w:t xml:space="preserve">from a socket </w:t>
-          </w:r>
-          <w:r>
-            <w:rPr/>
-            <w:t xml:space="preserve">to a function process it. The execution and processing of a request once mapped can be done in any number of languages and quite commonly utilities other protocols such as a Fast-CGI to communicate to another process to execute the request. This is displayed as part of the </w:t>
+            <w:t xml:space="preserve"> which has the primary purpose of dynamic page creation on each request by the client.</w:t>
+          </w:r>
+        </w:p>
+        <w:p>
+          <w:pPr>
+            <w:pStyle w:val="Normal"/>
+            <w:rPr/>
+          </w:pPr>
+          <w:r>
+            <w:rPr/>
+            <w:t>Web servers and web (server side) APIs alike are a field of research that continues to introduce new areas of study for research in both a formal and an informal capacity. Combined they share a very similar technology set only with slightly different purposes and entry points. Of which the web router that resides on a server from which all fundamental mental models originate is conceived.</w:t>
+          </w:r>
+        </w:p>
+        <w:p>
+          <w:pPr>
+            <w:pStyle w:val="Normal"/>
+            <w:rPr/>
+          </w:pPr>
+          <w:r>
+            <w:rPr/>
+            <w:t xml:space="preserve">A web router, primary goal is to map any incoming request from a socket to a function process it. The execution and processing of a request once mapped can be done in any number of languages and quite commonly utilities other protocols such as a Fast-CGI to communicate to another process to execute the request. This is displayed as part of the </w:t>
           </w:r>
           <w:r>
             <w:rPr/>
@@ -424,7 +418,7 @@
             <w:fldChar w:fldCharType="separate"/>
           </w:r>
           <w:r>
-            <w:t>Figure 1 General HTTP request/response process</w:t>
+            <w:t>Figure 1</w:t>
           </w:r>
           <w:r>
             <w:fldChar w:fldCharType="end"/>
@@ -441,6 +435,157 @@
           </w:pPr>
           <w:r>
             <w:rPr/>
+            <mc:AlternateContent>
+              <mc:Choice Requires="wps">
+                <w:drawing>
+                  <wp:anchor behindDoc="0" distT="0" distB="0" distL="114300" distR="114300" simplePos="0" locked="0" layoutInCell="1" allowOverlap="1" relativeHeight="3">
+                    <wp:simplePos x="0" y="0"/>
+                    <wp:positionH relativeFrom="column">
+                      <wp:posOffset>967740</wp:posOffset>
+                    </wp:positionH>
+                    <wp:positionV relativeFrom="paragraph">
+                      <wp:posOffset>3383915</wp:posOffset>
+                    </wp:positionV>
+                    <wp:extent cx="4174490" cy="262890"/>
+                    <wp:effectExtent l="0" t="0" r="0" b="0"/>
+                    <wp:wrapTopAndBottom/>
+                    <wp:docPr id="2" name="graphic1"/>
+                    <a:graphic xmlns:a="http://schemas.openxmlformats.org/drawingml/2006/main">
+                      <a:graphicData uri="http://schemas.microsoft.com/office/word/2010/wordprocessingShape">
+                        <wps:wsp>
+                          <wps:cNvSpPr/>
+                          <wps:spPr>
+                            <a:xfrm>
+                              <a:off x="0" y="0"/>
+                              <a:ext cx="4173840" cy="262080"/>
+                            </a:xfrm>
+                            <a:prstGeom prst="rect">
+                              <a:avLst/>
+                            </a:prstGeom>
+                            <a:solidFill>
+                              <a:srgbClr val="ffffff"/>
+                            </a:solidFill>
+                            <a:ln>
+                              <a:noFill/>
+                            </a:ln>
+                          </wps:spPr>
+                          <wps:style>
+                            <a:lnRef idx="0"/>
+                            <a:fillRef idx="0"/>
+                            <a:effectRef idx="0"/>
+                            <a:fontRef idx="minor"/>
+                          </wps:style>
+                          <wps:txbx>
+                            <w:txbxContent>
+                              <w:p>
+                                <w:pPr>
+                                  <w:pStyle w:val="Caption1"/>
+                                  <w:suppressLineNumbers/>
+                                  <w:spacing w:before="120" w:after="120"/>
+                                  <w:rPr>
+                                    <w:color w:val="auto"/>
+                                  </w:rPr>
+                                </w:pPr>
+                                <w:bookmarkStart w:id="0" w:name="_Ref463829594"/>
+                                <w:r>
+                                  <w:rPr>
+                                    <w:color w:val="auto"/>
+                                  </w:rPr>
+                                  <w:t xml:space="preserve">Figure </w:t>
+                                </w:r>
+                                <w:r>
+                                  <w:rPr>
+                                    <w:color w:val="auto"/>
+                                  </w:rPr>
+                                  <w:fldChar w:fldCharType="begin"/>
+                                </w:r>
+                                <w:r>
+                                  <w:instrText> SEQ Figure \* ARABIC </w:instrText>
+                                </w:r>
+                                <w:r>
+                                  <w:fldChar w:fldCharType="separate"/>
+                                </w:r>
+                                <w:r>
+                                  <w:t>1</w:t>
+                                </w:r>
+                                <w:r>
+                                  <w:fldChar w:fldCharType="end"/>
+                                </w:r>
+                                <w:bookmarkEnd w:id="0"/>
+                                <w:r>
+                                  <w:rPr>
+                                    <w:color w:val="auto"/>
+                                  </w:rPr>
+                                  <w:t xml:space="preserve"> General HTTP request/response process</w:t>
+                                </w:r>
+                              </w:p>
+                            </w:txbxContent>
+                          </wps:txbx>
+                          <wps:bodyPr lIns="0" rIns="0" tIns="0" bIns="0">
+                            <a:noAutofit/>
+                          </wps:bodyPr>
+                        </wps:wsp>
+                      </a:graphicData>
+                    </a:graphic>
+                  </wp:anchor>
+                </w:drawing>
+              </mc:Choice>
+              <mc:Fallback>
+                <w:pict>
+                  <v:rect id="shape_0" ID="graphic1" fillcolor="white" stroked="f" style="position:absolute;margin-left:76.2pt;margin-top:266.45pt;width:328.6pt;height:20.6pt">
+                    <w10:wrap type="square"/>
+                    <v:fill o:detectmouseclick="t" type="solid" color2="black"/>
+                    <v:stroke color="#3465a4" joinstyle="round" endcap="flat"/>
+                    <v:textbox>
+                      <w:txbxContent>
+                        <w:p>
+                          <w:pPr>
+                            <w:pStyle w:val="Caption1"/>
+                            <w:suppressLineNumbers/>
+                            <w:spacing w:before="120" w:after="120"/>
+                            <w:rPr>
+                              <w:color w:val="auto"/>
+                            </w:rPr>
+                          </w:pPr>
+                          <w:bookmarkStart w:id="1" w:name="_Ref463829594"/>
+                          <w:r>
+                            <w:rPr>
+                              <w:color w:val="auto"/>
+                            </w:rPr>
+                            <w:t xml:space="preserve">Figure </w:t>
+                          </w:r>
+                          <w:r>
+                            <w:rPr>
+                              <w:color w:val="auto"/>
+                            </w:rPr>
+                            <w:fldChar w:fldCharType="begin"/>
+                          </w:r>
+                          <w:r>
+                            <w:instrText> SEQ Figure \* ARABIC </w:instrText>
+                          </w:r>
+                          <w:r>
+                            <w:fldChar w:fldCharType="separate"/>
+                          </w:r>
+                          <w:r>
+                            <w:t>1</w:t>
+                          </w:r>
+                          <w:r>
+                            <w:fldChar w:fldCharType="end"/>
+                          </w:r>
+                          <w:bookmarkEnd w:id="1"/>
+                          <w:r>
+                            <w:rPr>
+                              <w:color w:val="auto"/>
+                            </w:rPr>
+                            <w:t xml:space="preserve"> General HTTP request/response process</w:t>
+                          </w:r>
+                        </w:p>
+                      </w:txbxContent>
+                    </v:textbox>
+                  </v:rect>
+                </w:pict>
+              </mc:Fallback>
+            </mc:AlternateContent>
             <w:drawing>
               <wp:anchor behindDoc="0" distT="0" distB="0" distL="0" distR="0" simplePos="0" locked="0" layoutInCell="1" allowOverlap="1" relativeHeight="2">
                 <wp:simplePos x="0" y="0"/>
@@ -453,7 +598,7 @@
                 <wp:extent cx="4173855" cy="3223895"/>
                 <wp:effectExtent l="0" t="0" r="0" b="0"/>
                 <wp:wrapTopAndBottom/>
-                <wp:docPr id="1" name="Image1" descr=""/>
+                <wp:docPr id="4" name="Image1" descr=""/>
                 <wp:cNvGraphicFramePr>
                   <a:graphicFrameLocks xmlns:a="http://schemas.openxmlformats.org/drawingml/2006/main" noChangeAspect="1"/>
                 </wp:cNvGraphicFramePr>
@@ -461,13 +606,13 @@
                   <a:graphicData uri="http://schemas.openxmlformats.org/drawingml/2006/picture">
                     <pic:pic xmlns:pic="http://schemas.openxmlformats.org/drawingml/2006/picture">
                       <pic:nvPicPr>
-                        <pic:cNvPr id="1" name="Image1" descr=""/>
+                        <pic:cNvPr id="4" name="Image1" descr=""/>
                         <pic:cNvPicPr>
                           <a:picLocks noChangeAspect="1" noChangeArrowheads="1"/>
                         </pic:cNvPicPr>
                       </pic:nvPicPr>
                       <pic:blipFill>
-                        <a:blip r:embed="rId2"/>
+                        <a:blip r:embed="rId3"/>
                         <a:stretch>
                           <a:fillRect/>
                         </a:stretch>
@@ -487,163 +632,15 @@
               </wp:anchor>
             </w:drawing>
           </w:r>
-          <w:r>
-            <mc:AlternateContent>
-              <mc:Choice Requires="wps">
-                <w:drawing>
-                  <wp:anchor behindDoc="0" distT="0" distB="0" distL="114300" distR="114300" simplePos="0" locked="0" layoutInCell="1" allowOverlap="1" relativeHeight="3">
-                    <wp:simplePos x="0" y="0"/>
-                    <wp:positionH relativeFrom="column">
-                      <wp:posOffset>967740</wp:posOffset>
-                    </wp:positionH>
-                    <wp:positionV relativeFrom="paragraph">
-                      <wp:posOffset>3383915</wp:posOffset>
-                    </wp:positionV>
-                    <wp:extent cx="4173855" cy="262255"/>
-                    <wp:effectExtent l="0" t="0" r="0" b="0"/>
-                    <wp:wrapTopAndBottom/>
-                    <wp:docPr id="2" name=""/>
-                    <a:graphic xmlns:a="http://schemas.openxmlformats.org/drawingml/2006/main">
-                      <a:graphicData uri="http://schemas.microsoft.com/office/word/2010/wordprocessingShape">
-                        <wps:wsp>
-                          <wps:cNvSpPr txBox="1"/>
-                          <wps:spPr>
-                            <a:xfrm>
-                              <a:off x="0" y="0"/>
-                              <a:ext cx="4173855" cy="262255"/>
-                            </a:xfrm>
-                            <a:prstGeom prst="rect"/>
-                            <a:solidFill>
-                              <a:srgbClr val="FFFFFF"/>
-                            </a:solidFill>
-                          </wps:spPr>
-                          <wps:txbx>
-                            <w:txbxContent>
-                              <w:p>
-                                <w:pPr>
-                                  <w:pStyle w:val="Caption1"/>
-                                  <w:suppressLineNumbers/>
-                                  <w:spacing w:before="120" w:after="120"/>
-                                  <w:rPr/>
-                                </w:pPr>
-                                <w:bookmarkStart w:id="0" w:name="_Ref463829594"/>
-                                <w:r>
-                                  <w:rPr/>
-                                  <w:t xml:space="preserve">Figure </w:t>
-                                </w:r>
-                                <w:r>
-                                  <w:rPr/>
-                                  <w:fldChar w:fldCharType="begin"/>
-                                </w:r>
-                                <w:r>
-                                  <w:instrText> SEQ Figure \* ARABIC </w:instrText>
-                                </w:r>
-                                <w:r>
-                                  <w:fldChar w:fldCharType="separate"/>
-                                </w:r>
-                                <w:r>
-                                  <w:t>1</w:t>
-                                </w:r>
-                                <w:r>
-                                  <w:fldChar w:fldCharType="end"/>
-                                </w:r>
-                                <w:bookmarkEnd w:id="0"/>
-                                <w:r>
-                                  <w:rPr/>
-                                  <w:t xml:space="preserve"> General HTTP request/response process</w:t>
-                                </w:r>
-                              </w:p>
-                            </w:txbxContent>
-                          </wps:txbx>
-                          <wps:bodyPr anchor="t" lIns="0" tIns="0" rIns="0" bIns="0">
-                            <a:noAutofit/>
-                          </wps:bodyPr>
-                        </wps:wsp>
-                      </a:graphicData>
-                    </a:graphic>
-                  </wp:anchor>
-                </w:drawing>
-              </mc:Choice>
-              <mc:Fallback>
-                <w:pict>
-                  <v:rect fillcolor="#FFFFFF" stroked="f" strokeweight="0pt" style="position:absolute;rotation:0;width:328.65pt;height:20.65pt;mso-wrap-distance-left:9pt;mso-wrap-distance-right:9pt;mso-wrap-distance-top:0pt;mso-wrap-distance-bottom:0pt;margin-top:266.45pt;mso-position-vertical-relative:text;margin-left:76.2pt;mso-position-horizontal-relative:text">
-                    <v:textbox inset="0in,0in,0in,0in">
-                      <w:txbxContent>
-                        <w:p>
-                          <w:pPr>
-                            <w:pStyle w:val="Caption1"/>
-                            <w:suppressLineNumbers/>
-                            <w:spacing w:before="120" w:after="120"/>
-                            <w:rPr/>
-                          </w:pPr>
-                          <w:bookmarkStart w:id="1" w:name="_Ref463829594"/>
-                          <w:r>
-                            <w:rPr/>
-                            <w:t xml:space="preserve">Figure </w:t>
-                          </w:r>
-                          <w:r>
-                            <w:rPr/>
-                            <w:fldChar w:fldCharType="begin"/>
-                          </w:r>
-                          <w:r>
-                            <w:instrText> SEQ Figure \* ARABIC </w:instrText>
-                          </w:r>
-                          <w:r>
-                            <w:fldChar w:fldCharType="separate"/>
-                          </w:r>
-                          <w:r>
-                            <w:t>1</w:t>
-                          </w:r>
-                          <w:r>
-                            <w:fldChar w:fldCharType="end"/>
-                          </w:r>
-                          <w:bookmarkEnd w:id="1"/>
-                          <w:r>
-                            <w:rPr/>
-                            <w:t xml:space="preserve"> General HTTP request/response process</w:t>
-                          </w:r>
-                        </w:p>
-                      </w:txbxContent>
-                    </v:textbox>
-                    <w10:wrap type="topAndBottom"/>
-                  </v:rect>
-                </w:pict>
-              </mc:Fallback>
-            </mc:AlternateContent>
-          </w:r>
-        </w:p>
-        <w:p>
-          <w:pPr>
-            <w:pStyle w:val="Normal"/>
-            <w:rPr/>
-          </w:pPr>
-          <w:r>
-            <w:rPr/>
-            <w:t xml:space="preserve">The tendency of web developers is to focus upon coding within the requests and manipulating of the response for the client side. For the server side the focus is upon handling the routes for a given purpose. When it comes to implementation of the libraries, frameworks and end code there is little </w:t>
-          </w:r>
-          <w:r>
-            <w:rPr/>
-            <w:t xml:space="preserve">consideration by </w:t>
-          </w:r>
-          <w:r>
-            <w:rPr/>
-            <w:t xml:space="preserve">those who use </w:t>
-          </w:r>
-          <w:r>
-            <w:rPr/>
-            <w:t xml:space="preserve">the implementation and along with it, </w:t>
-          </w:r>
-          <w:r>
-            <w:rPr/>
-            <w:t>its</w:t>
-          </w:r>
-          <w:r>
-            <w:rPr/>
-            <w:t xml:space="preserve"> performance.  </w:t>
-          </w:r>
-          <w:r>
-            <w:rPr/>
-            <w:t>This can cause problems such as the time it takes to handle a request from getting it to responding to it back the client. These existing algorithms and data structures are already well understood in the database field of research, but they are not maximized to there full potential given the performance tweaks and variations possible.</w:t>
+        </w:p>
+        <w:p>
+          <w:pPr>
+            <w:pStyle w:val="Normal"/>
+            <w:rPr/>
+          </w:pPr>
+          <w:r>
+            <w:rPr/>
+            <w:t>The tendency of web developers is to focus upon coding within the requests and manipulating of the response for the client side. For the server side the focus is upon handling the routes for a given purpose. When it comes to implementation of the libraries, frameworks and end code there is little consideration by those who use the implementation and along with it, its performance.  This can cause problems such as the time it takes to handle a request from getting it to responding to it back the client. These existing algorithms and data structures are already well understood in the database field of research, but they are not maximized to there full potential given the performance tweaks and variations possible.</w:t>
           </w:r>
         </w:p>
         <w:p>
@@ -1698,10 +1695,28 @@
           </w:r>
           <w:r>
             <w:rPr/>
-            <w:t>. (W3C) Retrieved 10 8, 2016, from World Wide Web Consortium (W3C): https://www.w3.org/Help/#inventio</w:t>
+            <w:t>. (W3C) Retrieved 10 8, 2016, from World Wide Web Consortium (W3C): https://www.w3.org/Help/#inventi</w:t>
           </w:r>
           <w:r>
             <w:fldChar w:fldCharType="end"/>
+          </w:r>
+        </w:p>
+        <w:p>
+          <w:pPr>
+            <w:pStyle w:val="Normal"/>
+            <w:rPr/>
+          </w:pPr>
+          <w:r>
+            <w:rPr/>
+          </w:r>
+        </w:p>
+        <w:p>
+          <w:pPr>
+            <w:pStyle w:val="Normal"/>
+            <w:rPr/>
+          </w:pPr>
+          <w:r>
+            <w:rPr/>
           </w:r>
         </w:p>
         <w:p>
@@ -1741,101 +1756,101 @@
             <w:rPr/>
           </w:r>
         </w:p>
+        <w:p>
+          <w:pPr>
+            <w:pStyle w:val="Normal"/>
+            <w:rPr/>
+          </w:pPr>
+          <w:r>
+            <w:rPr/>
+          </w:r>
+        </w:p>
+        <w:p>
+          <w:pPr>
+            <w:pStyle w:val="Heading1"/>
+            <w:rPr/>
+          </w:pPr>
+          <w:r>
+            <w:rPr/>
+            <w:t>References</w:t>
+          </w:r>
+        </w:p>
+        <w:p>
+          <w:pPr>
+            <w:pStyle w:val="Normal"/>
+            <w:rPr/>
+          </w:pPr>
+          <w:r>
+            <w:rPr/>
+            <w:t>TODO: do we need any more?</w:t>
+          </w:r>
+        </w:p>
+        <w:p>
+          <w:pPr>
+            <w:pStyle w:val="Normal"/>
+            <w:rPr/>
+          </w:pPr>
+          <w:r>
+            <w:rPr/>
+            <w:t>TODO: http 2.0 spec reference</w:t>
+          </w:r>
+        </w:p>
+        <w:p>
+          <w:pPr>
+            <w:pStyle w:val="Normal"/>
+            <w:rPr/>
+          </w:pPr>
+          <w:r>
+            <w:rPr/>
+            <w:t>TODO: asynchronous socket libraries</w:t>
+          </w:r>
+        </w:p>
+        <w:p>
+          <w:pPr>
+            <w:pStyle w:val="Normal"/>
+            <w:rPr/>
+          </w:pPr>
+          <w:r>
+            <w:rPr/>
+            <w:t>TODO: apache2 mod_rewrite</w:t>
+          </w:r>
+        </w:p>
+        <w:p>
+          <w:pPr>
+            <w:pStyle w:val="Normal"/>
+            <w:rPr/>
+          </w:pPr>
+          <w:r>
+            <w:rPr/>
+            <w:t>TODO: fastcgi</w:t>
+          </w:r>
+        </w:p>
+        <w:p>
+          <w:pPr>
+            <w:pStyle w:val="Normal"/>
+            <w:rPr/>
+          </w:pPr>
+          <w:r>
+            <w:rPr/>
+            <w:t>TODO: PHP (webserver→PHP routing)</w:t>
+          </w:r>
+        </w:p>
+        <w:p>
+          <w:pPr>
+            <w:pStyle w:val="Normal"/>
+            <w:widowControl/>
+            <w:bidi w:val="0"/>
+            <w:spacing w:lineRule="auto" w:line="259" w:before="0" w:after="160"/>
+            <w:jc w:val="left"/>
+            <w:rPr/>
+          </w:pPr>
+          <w:r>
+            <w:rPr/>
+            <w:t>TODO: cache locality optimization strategies for data structures and general memory such as arrays</w:t>
+          </w:r>
+        </w:p>
       </w:sdtContent>
     </w:sdt>
-    <w:p>
-      <w:pPr>
-        <w:pStyle w:val="Normal"/>
-        <w:rPr/>
-      </w:pPr>
-      <w:r>
-        <w:rPr/>
-      </w:r>
-    </w:p>
-    <w:p>
-      <w:pPr>
-        <w:pStyle w:val="Heading1"/>
-        <w:rPr/>
-      </w:pPr>
-      <w:r>
-        <w:rPr/>
-        <w:t>References</w:t>
-      </w:r>
-    </w:p>
-    <w:p>
-      <w:pPr>
-        <w:pStyle w:val="Normal"/>
-        <w:rPr/>
-      </w:pPr>
-      <w:r>
-        <w:rPr/>
-        <w:t>TODO: do we need any more?</w:t>
-      </w:r>
-    </w:p>
-    <w:p>
-      <w:pPr>
-        <w:pStyle w:val="Normal"/>
-        <w:rPr/>
-      </w:pPr>
-      <w:r>
-        <w:rPr/>
-        <w:t>TODO: http 2.0 spec reference</w:t>
-      </w:r>
-    </w:p>
-    <w:p>
-      <w:pPr>
-        <w:pStyle w:val="Normal"/>
-        <w:rPr/>
-      </w:pPr>
-      <w:r>
-        <w:rPr/>
-        <w:t>TODO: asynchronous socket libraries</w:t>
-      </w:r>
-    </w:p>
-    <w:p>
-      <w:pPr>
-        <w:pStyle w:val="Normal"/>
-        <w:rPr/>
-      </w:pPr>
-      <w:r>
-        <w:rPr/>
-        <w:t>TODO: apache2 mod_rewrite</w:t>
-      </w:r>
-    </w:p>
-    <w:p>
-      <w:pPr>
-        <w:pStyle w:val="Normal"/>
-        <w:rPr/>
-      </w:pPr>
-      <w:r>
-        <w:rPr/>
-        <w:t>TODO: fastcgi</w:t>
-      </w:r>
-    </w:p>
-    <w:p>
-      <w:pPr>
-        <w:pStyle w:val="Normal"/>
-        <w:rPr/>
-      </w:pPr>
-      <w:r>
-        <w:rPr/>
-        <w:t>TODO: PHP (webserver→PHP routing)</w:t>
-      </w:r>
-    </w:p>
-    <w:p>
-      <w:pPr>
-        <w:pStyle w:val="Normal"/>
-        <w:widowControl/>
-        <w:bidi w:val="0"/>
-        <w:spacing w:lineRule="auto" w:line="259" w:before="0" w:after="160"/>
-        <w:jc w:val="left"/>
-        <w:rPr/>
-      </w:pPr>
-      <w:r>
-        <w:rPr/>
-        <w:t>TODO: cache locality optimization strategies for data structures and general memory such as arrays</w:t>
-      </w:r>
-    </w:p>
     <w:sectPr>
       <w:footnotePr>
         <w:numFmt w:val="decimal"/>
@@ -3612,6 +3627,69 @@
       <w:rFonts w:cs="OpenSymbol"/>
     </w:rPr>
   </w:style>
+  <w:style w:type="character" w:styleId="ListLabel55">
+    <w:name w:val="ListLabel 55"/>
+    <w:qFormat/>
+    <w:rPr>
+      <w:rFonts w:cs="OpenSymbol"/>
+    </w:rPr>
+  </w:style>
+  <w:style w:type="character" w:styleId="ListLabel56">
+    <w:name w:val="ListLabel 56"/>
+    <w:qFormat/>
+    <w:rPr>
+      <w:rFonts w:cs="OpenSymbol"/>
+    </w:rPr>
+  </w:style>
+  <w:style w:type="character" w:styleId="ListLabel57">
+    <w:name w:val="ListLabel 57"/>
+    <w:qFormat/>
+    <w:rPr>
+      <w:rFonts w:cs="OpenSymbol"/>
+    </w:rPr>
+  </w:style>
+  <w:style w:type="character" w:styleId="ListLabel58">
+    <w:name w:val="ListLabel 58"/>
+    <w:qFormat/>
+    <w:rPr>
+      <w:rFonts w:cs="OpenSymbol"/>
+    </w:rPr>
+  </w:style>
+  <w:style w:type="character" w:styleId="ListLabel59">
+    <w:name w:val="ListLabel 59"/>
+    <w:qFormat/>
+    <w:rPr>
+      <w:rFonts w:cs="OpenSymbol"/>
+    </w:rPr>
+  </w:style>
+  <w:style w:type="character" w:styleId="ListLabel60">
+    <w:name w:val="ListLabel 60"/>
+    <w:qFormat/>
+    <w:rPr>
+      <w:rFonts w:cs="OpenSymbol"/>
+    </w:rPr>
+  </w:style>
+  <w:style w:type="character" w:styleId="ListLabel61">
+    <w:name w:val="ListLabel 61"/>
+    <w:qFormat/>
+    <w:rPr>
+      <w:rFonts w:cs="OpenSymbol"/>
+    </w:rPr>
+  </w:style>
+  <w:style w:type="character" w:styleId="ListLabel62">
+    <w:name w:val="ListLabel 62"/>
+    <w:qFormat/>
+    <w:rPr>
+      <w:rFonts w:cs="OpenSymbol"/>
+    </w:rPr>
+  </w:style>
+  <w:style w:type="character" w:styleId="ListLabel63">
+    <w:name w:val="ListLabel 63"/>
+    <w:qFormat/>
+    <w:rPr>
+      <w:rFonts w:cs="OpenSymbol"/>
+    </w:rPr>
+  </w:style>
   <w:style w:type="paragraph" w:styleId="Heading" w:customStyle="1">
     <w:name w:val="Heading"/>
     <w:basedOn w:val="Normal"/>

</xml_diff>

<commit_message>
Removing unneeded headings form last meeting with Walt.
</commit_message>
<xml_diff>
--- a/draft.docx
+++ b/draft.docx
@@ -224,7 +224,7 @@
         <w:pStyle w:val="Normal"/>
         <w:numPr>
           <w:ilvl w:val="0"/>
-          <w:numId w:val="4"/>
+          <w:numId w:val="3"/>
         </w:numPr>
         <w:rPr/>
       </w:pPr>
@@ -240,7 +240,7 @@
         <w:pStyle w:val="Normal"/>
         <w:numPr>
           <w:ilvl w:val="0"/>
-          <w:numId w:val="4"/>
+          <w:numId w:val="3"/>
         </w:numPr>
         <w:rPr/>
       </w:pPr>
@@ -256,7 +256,7 @@
         <w:pStyle w:val="Normal"/>
         <w:numPr>
           <w:ilvl w:val="0"/>
-          <w:numId w:val="4"/>
+          <w:numId w:val="3"/>
         </w:numPr>
         <w:rPr/>
       </w:pPr>
@@ -267,1590 +267,1278 @@
         <w:t>A standalone piece of software that will dynamically create content to send to a client. It communicates in some form to the web server to serve up content to the client.</w:t>
       </w:r>
     </w:p>
-    <w:sdt>
-      <w:sdtPr>
-        <w:id w:val="1619743422"/>
-      </w:sdtPr>
-      <w:sdtContent>
-        <w:p>
-          <w:pPr>
-            <w:pStyle w:val="Normal"/>
-            <w:rPr/>
-          </w:pPr>
-          <w:r>
+    <w:p>
+      <w:pPr>
+        <w:pStyle w:val="Normal"/>
+        <w:rPr/>
+      </w:pPr>
+      <w:r>
+        <w:drawing>
+          <wp:anchor behindDoc="0" distT="0" distB="0" distL="0" distR="0" simplePos="0" locked="0" layoutInCell="1" allowOverlap="1" relativeHeight="4">
+            <wp:simplePos x="0" y="0"/>
+            <wp:positionH relativeFrom="column">
+              <wp:posOffset>271145</wp:posOffset>
+            </wp:positionH>
+            <wp:positionV relativeFrom="paragraph">
+              <wp:posOffset>7620</wp:posOffset>
+            </wp:positionV>
+            <wp:extent cx="5213985" cy="1995170"/>
+            <wp:effectExtent l="0" t="0" r="0" b="0"/>
+            <wp:wrapTopAndBottom/>
+            <wp:docPr id="1" name="Image2" descr=""/>
+            <wp:cNvGraphicFramePr>
+              <a:graphicFrameLocks xmlns:a="http://schemas.openxmlformats.org/drawingml/2006/main" noChangeAspect="1"/>
+            </wp:cNvGraphicFramePr>
+            <a:graphic xmlns:a="http://schemas.openxmlformats.org/drawingml/2006/main">
+              <a:graphicData uri="http://schemas.openxmlformats.org/drawingml/2006/picture">
+                <pic:pic xmlns:pic="http://schemas.openxmlformats.org/drawingml/2006/picture">
+                  <pic:nvPicPr>
+                    <pic:cNvPr id="1" name="Image2" descr=""/>
+                    <pic:cNvPicPr>
+                      <a:picLocks noChangeAspect="1" noChangeArrowheads="1"/>
+                    </pic:cNvPicPr>
+                  </pic:nvPicPr>
+                  <pic:blipFill>
+                    <a:blip r:embed="rId2"/>
+                    <a:stretch>
+                      <a:fillRect/>
+                    </a:stretch>
+                  </pic:blipFill>
+                  <pic:spPr bwMode="auto">
+                    <a:xfrm>
+                      <a:off x="0" y="0"/>
+                      <a:ext cx="5213985" cy="1995170"/>
+                    </a:xfrm>
+                    <a:prstGeom prst="rect">
+                      <a:avLst/>
+                    </a:prstGeom>
+                  </pic:spPr>
+                </pic:pic>
+              </a:graphicData>
+            </a:graphic>
+          </wp:anchor>
+        </w:drawing>
+      </w:r>
+      <w:r>
+        <w:rPr/>
+        <w:t>W</w:t>
+      </w:r>
+      <w:r>
+        <w:rPr/>
+        <w:t>ith an upsurge in internet speeds during 1990s as demonstrated by Nielsen’s Law</w:t>
+      </w:r>
+      <w:r>
+        <w:rPr/>
+        <w:fldChar w:fldCharType="begin"/>
+      </w:r>
+      <w:r>
+        <w:instrText>CITATION Nie98 \l 1033</w:instrText>
+      </w:r>
+      <w:r>
+        <w:fldChar w:fldCharType="separate"/>
+      </w:r>
+      <w:r>
+        <w:t xml:space="preserve"> (Nielsen, 1998)</w:t>
+      </w:r>
+      <w:r>
+        <w:fldChar w:fldCharType="end"/>
+      </w:r>
+      <w:r>
+        <w:rPr/>
+        <w:t>, companies and developers alike experimented with dynamic web pages allowing for user interactions not possible with static web pages alone. The Common Gateway Interface (CGI)</w:t>
+      </w:r>
+      <w:r>
+        <w:rPr>
+          <w:rStyle w:val="FootnoteAnchor"/>
+        </w:rPr>
+        <w:footnoteReference w:id="5"/>
+      </w:r>
+      <w:r>
+        <w:rPr/>
+        <w:t xml:space="preserve"> was created to allow for external program to be executed as part as the web page processing by a web server. From this point on existing programming languages gained uses that was not seen before which helped to introduce other new programming languages. An example of a new programming language spawned by this would be PHP</w:t>
+      </w:r>
+      <w:r>
+        <w:rPr/>
+        <w:fldChar w:fldCharType="begin"/>
+      </w:r>
+      <w:r>
+        <w:instrText>CITATION The16 \l 1033</w:instrText>
+      </w:r>
+      <w:r>
+        <w:fldChar w:fldCharType="separate"/>
+      </w:r>
+      <w:r>
+        <w:t xml:space="preserve"> (The PHP Group)</w:t>
+      </w:r>
+      <w:r>
+        <w:fldChar w:fldCharType="end"/>
+      </w:r>
+      <w:r>
+        <w:rPr/>
+        <w:t xml:space="preserve"> which has the primary purpose of dynamic page creation on each request by the client.</w:t>
+      </w:r>
+    </w:p>
+    <w:p>
+      <w:pPr>
+        <w:pStyle w:val="Normal"/>
+        <w:rPr/>
+      </w:pPr>
+      <w:r>
+        <w:rPr/>
+        <w:t>Web servers and web (server side) APIs alike are a field of research that continues to introduce new areas of study for research in both a formal and an informal capacity. Combined they share a very similar technology set only with slightly different purposes and entry points. Of which the web router that resides on a server from which all fundamental mental models originate is conceived.</w:t>
+      </w:r>
+    </w:p>
+    <w:p>
+      <w:pPr>
+        <w:pStyle w:val="Normal"/>
+        <w:rPr/>
+      </w:pPr>
+      <w:r>
+        <w:rPr/>
+        <w:t xml:space="preserve">A web router, primary goal is to map any incoming request from a socket to a function process it. The execution and processing of a request once mapped can be done in any number of languages and quite commonly utilities other protocols such as a Fast-CGI to communicate to another process to execute the request. This is displayed as part of the </w:t>
+      </w:r>
+      <w:r>
+        <w:rPr/>
+        <w:fldChar w:fldCharType="begin"/>
+      </w:r>
+      <w:r>
+        <w:instrText> REF _Ref463829594 \h </w:instrText>
+      </w:r>
+      <w:r>
+        <w:fldChar w:fldCharType="separate"/>
+      </w:r>
+      <w:r>
+        <w:t>Figure 1</w:t>
+      </w:r>
+      <w:r>
+        <w:fldChar w:fldCharType="end"/>
+      </w:r>
+      <w:r>
+        <w:rPr/>
+        <w:t xml:space="preserve"> which is based upon HTTP 1.x.</w:t>
+      </w:r>
+    </w:p>
+    <w:p>
+      <w:pPr>
+        <w:pStyle w:val="Normal"/>
+        <w:rPr/>
+      </w:pPr>
+      <w:r>
+        <w:rPr/>
+        <mc:AlternateContent>
+          <mc:Choice Requires="wps">
             <w:drawing>
-              <wp:anchor behindDoc="0" distT="0" distB="0" distL="0" distR="0" simplePos="0" locked="0" layoutInCell="1" allowOverlap="1" relativeHeight="5">
+              <wp:anchor behindDoc="0" distT="0" distB="0" distL="114300" distR="114300" simplePos="0" locked="0" layoutInCell="1" allowOverlap="1" relativeHeight="3">
                 <wp:simplePos x="0" y="0"/>
                 <wp:positionH relativeFrom="column">
-                  <wp:posOffset>271145</wp:posOffset>
+                  <wp:posOffset>967740</wp:posOffset>
                 </wp:positionH>
                 <wp:positionV relativeFrom="paragraph">
-                  <wp:posOffset>7620</wp:posOffset>
+                  <wp:posOffset>3383915</wp:posOffset>
                 </wp:positionV>
-                <wp:extent cx="5213985" cy="1995170"/>
+                <wp:extent cx="4175125" cy="263525"/>
                 <wp:effectExtent l="0" t="0" r="0" b="0"/>
                 <wp:wrapTopAndBottom/>
-                <wp:docPr id="1" name="Image2" descr=""/>
-                <wp:cNvGraphicFramePr>
-                  <a:graphicFrameLocks xmlns:a="http://schemas.openxmlformats.org/drawingml/2006/main" noChangeAspect="1"/>
-                </wp:cNvGraphicFramePr>
+                <wp:docPr id="2" name="graphic1"/>
                 <a:graphic xmlns:a="http://schemas.openxmlformats.org/drawingml/2006/main">
-                  <a:graphicData uri="http://schemas.openxmlformats.org/drawingml/2006/picture">
-                    <pic:pic xmlns:pic="http://schemas.openxmlformats.org/drawingml/2006/picture">
-                      <pic:nvPicPr>
-                        <pic:cNvPr id="1" name="Image2" descr=""/>
-                        <pic:cNvPicPr>
-                          <a:picLocks noChangeAspect="1" noChangeArrowheads="1"/>
-                        </pic:cNvPicPr>
-                      </pic:nvPicPr>
-                      <pic:blipFill>
-                        <a:blip r:embed="rId2"/>
-                        <a:stretch>
-                          <a:fillRect/>
-                        </a:stretch>
-                      </pic:blipFill>
-                      <pic:spPr bwMode="auto">
+                  <a:graphicData uri="http://schemas.microsoft.com/office/word/2010/wordprocessingShape">
+                    <wps:wsp>
+                      <wps:cNvSpPr/>
+                      <wps:spPr>
                         <a:xfrm>
                           <a:off x="0" y="0"/>
-                          <a:ext cx="5213985" cy="1995170"/>
+                          <a:ext cx="4174560" cy="262800"/>
                         </a:xfrm>
                         <a:prstGeom prst="rect">
                           <a:avLst/>
                         </a:prstGeom>
-                      </pic:spPr>
-                    </pic:pic>
+                        <a:solidFill>
+                          <a:srgbClr val="ffffff"/>
+                        </a:solidFill>
+                        <a:ln>
+                          <a:noFill/>
+                        </a:ln>
+                      </wps:spPr>
+                      <wps:style>
+                        <a:lnRef idx="0"/>
+                        <a:fillRef idx="0"/>
+                        <a:effectRef idx="0"/>
+                        <a:fontRef idx="minor"/>
+                      </wps:style>
+                      <wps:txbx>
+                        <w:txbxContent>
+                          <w:p>
+                            <w:pPr>
+                              <w:pStyle w:val="Caption1"/>
+                              <w:suppressLineNumbers/>
+                              <w:spacing w:before="120" w:after="120"/>
+                              <w:rPr/>
+                            </w:pPr>
+                            <w:bookmarkStart w:id="0" w:name="_Ref463829594"/>
+                            <w:r>
+                              <w:rPr>
+                                <w:color w:val="00000A"/>
+                              </w:rPr>
+                              <w:t xml:space="preserve">Figure </w:t>
+                            </w:r>
+                            <w:r>
+                              <w:rPr>
+                                <w:color w:val="00000A"/>
+                              </w:rPr>
+                              <w:fldChar w:fldCharType="begin"/>
+                            </w:r>
+                            <w:r>
+                              <w:instrText> SEQ Figure \* ARABIC </w:instrText>
+                            </w:r>
+                            <w:r>
+                              <w:fldChar w:fldCharType="separate"/>
+                            </w:r>
+                            <w:r>
+                              <w:t>1</w:t>
+                            </w:r>
+                            <w:r>
+                              <w:fldChar w:fldCharType="end"/>
+                            </w:r>
+                            <w:bookmarkEnd w:id="0"/>
+                            <w:r>
+                              <w:rPr>
+                                <w:color w:val="00000A"/>
+                              </w:rPr>
+                              <w:t xml:space="preserve"> General HTTP request/response process</w:t>
+                            </w:r>
+                          </w:p>
+                        </w:txbxContent>
+                      </wps:txbx>
+                      <wps:bodyPr lIns="0" rIns="0" tIns="0" bIns="0">
+                        <a:noAutofit/>
+                      </wps:bodyPr>
+                    </wps:wsp>
                   </a:graphicData>
                 </a:graphic>
               </wp:anchor>
             </w:drawing>
-          </w:r>
-          <w:r>
-            <w:rPr/>
-            <w:t>W</w:t>
-          </w:r>
-          <w:r>
-            <w:rPr/>
-            <w:t>ith an upsurge in internet speeds during 1990s as demonstrated by Nielsen’s Law</w:t>
-          </w:r>
-          <w:sdt>
-            <w:sdtPr/>
-            <w:sdtContent>
-              <w:r>
-                <w:rPr/>
-                <w:fldChar w:fldCharType="begin"/>
-              </w:r>
-              <w:r>
-                <w:instrText>CITATION Nie98 \l 1033</w:instrText>
-              </w:r>
-              <w:r>
-                <w:fldChar w:fldCharType="separate"/>
-              </w:r>
-              <w:r>
-                <w:t xml:space="preserve"> (Nielsen, 1998)</w:t>
-              </w:r>
-              <w:r>
-                <w:fldChar w:fldCharType="end"/>
-              </w:r>
-            </w:sdtContent>
-          </w:sdt>
-          <w:r>
-            <w:rPr/>
-            <w:t>, companies and developers alike experimented with dynamic web pages allowing for user interactions not possible with static web pages alone. The Common Gateway Interface (CGI)</w:t>
-          </w:r>
-          <w:r>
-            <w:rPr>
-              <w:rStyle w:val="FootnoteAnchor"/>
-            </w:rPr>
-            <w:footnoteReference w:id="5"/>
-          </w:r>
-          <w:r>
-            <w:rPr/>
-            <w:t xml:space="preserve"> was created to allow for external program to be executed as part as the web page processing by a web server. From this point on existing programming languages gained uses that was not seen before which helped to introduce other new programming languages. An example of a new programming language spawned by this would be PHP</w:t>
-          </w:r>
+          </mc:Choice>
+          <mc:Fallback>
+            <w:pict>
+              <v:rect id="shape_0" ID="graphic1" fillcolor="white" stroked="f" style="position:absolute;margin-left:76.2pt;margin-top:266.45pt;width:328.65pt;height:20.65pt">
+                <w10:wrap type="square"/>
+                <v:fill o:detectmouseclick="t" type="solid" color2="black"/>
+                <v:stroke color="#3465a4" joinstyle="round" endcap="flat"/>
+                <v:textbox>
+                  <w:txbxContent>
+                    <w:p>
+                      <w:pPr>
+                        <w:pStyle w:val="Caption1"/>
+                        <w:suppressLineNumbers/>
+                        <w:spacing w:before="120" w:after="120"/>
+                        <w:rPr/>
+                      </w:pPr>
+                      <w:bookmarkStart w:id="1" w:name="_Ref463829594"/>
+                      <w:r>
+                        <w:rPr>
+                          <w:color w:val="00000A"/>
+                        </w:rPr>
+                        <w:t xml:space="preserve">Figure </w:t>
+                      </w:r>
+                      <w:r>
+                        <w:rPr>
+                          <w:color w:val="00000A"/>
+                        </w:rPr>
+                        <w:fldChar w:fldCharType="begin"/>
+                      </w:r>
+                      <w:r>
+                        <w:instrText> SEQ Figure \* ARABIC </w:instrText>
+                      </w:r>
+                      <w:r>
+                        <w:fldChar w:fldCharType="separate"/>
+                      </w:r>
+                      <w:r>
+                        <w:t>1</w:t>
+                      </w:r>
+                      <w:r>
+                        <w:fldChar w:fldCharType="end"/>
+                      </w:r>
+                      <w:bookmarkEnd w:id="1"/>
+                      <w:r>
+                        <w:rPr>
+                          <w:color w:val="00000A"/>
+                        </w:rPr>
+                        <w:t xml:space="preserve"> General HTTP request/response process</w:t>
+                      </w:r>
+                    </w:p>
+                  </w:txbxContent>
+                </v:textbox>
+              </v:rect>
+            </w:pict>
+          </mc:Fallback>
+        </mc:AlternateContent>
+        <w:drawing>
+          <wp:anchor behindDoc="0" distT="0" distB="0" distL="0" distR="0" simplePos="0" locked="0" layoutInCell="1" allowOverlap="1" relativeHeight="2">
+            <wp:simplePos x="0" y="0"/>
+            <wp:positionH relativeFrom="column">
+              <wp:posOffset>967740</wp:posOffset>
+            </wp:positionH>
+            <wp:positionV relativeFrom="paragraph">
+              <wp:posOffset>102870</wp:posOffset>
+            </wp:positionV>
+            <wp:extent cx="4173855" cy="3223895"/>
+            <wp:effectExtent l="0" t="0" r="0" b="0"/>
+            <wp:wrapTopAndBottom/>
+            <wp:docPr id="4" name="Image1" descr=""/>
+            <wp:cNvGraphicFramePr>
+              <a:graphicFrameLocks xmlns:a="http://schemas.openxmlformats.org/drawingml/2006/main" noChangeAspect="1"/>
+            </wp:cNvGraphicFramePr>
+            <a:graphic xmlns:a="http://schemas.openxmlformats.org/drawingml/2006/main">
+              <a:graphicData uri="http://schemas.openxmlformats.org/drawingml/2006/picture">
+                <pic:pic xmlns:pic="http://schemas.openxmlformats.org/drawingml/2006/picture">
+                  <pic:nvPicPr>
+                    <pic:cNvPr id="4" name="Image1" descr=""/>
+                    <pic:cNvPicPr>
+                      <a:picLocks noChangeAspect="1" noChangeArrowheads="1"/>
+                    </pic:cNvPicPr>
+                  </pic:nvPicPr>
+                  <pic:blipFill>
+                    <a:blip r:embed="rId3"/>
+                    <a:stretch>
+                      <a:fillRect/>
+                    </a:stretch>
+                  </pic:blipFill>
+                  <pic:spPr bwMode="auto">
+                    <a:xfrm>
+                      <a:off x="0" y="0"/>
+                      <a:ext cx="4173855" cy="3223895"/>
+                    </a:xfrm>
+                    <a:prstGeom prst="rect">
+                      <a:avLst/>
+                    </a:prstGeom>
+                  </pic:spPr>
+                </pic:pic>
+              </a:graphicData>
+            </a:graphic>
+          </wp:anchor>
+        </w:drawing>
+      </w:r>
+    </w:p>
+    <w:p>
+      <w:pPr>
+        <w:pStyle w:val="Normal"/>
+        <w:rPr/>
+      </w:pPr>
+      <w:r>
+        <w:rPr/>
+        <w:t>The tendency of web developers is to focus upon coding within the requests and manipulating of the response for the client side. For the server side the focus is upon handling the routes for a given purpose. When it comes to implementation of the libraries, frameworks and end code there is little consideration by those who use the implementation and along with it, its performance.  This can cause problems such as the time it takes to handle a request from getting it to responding to it back the client. These existing algorithms and data structures are already well understood in the database field of research, but they are not maximized to there full potential given the performance tweaks and variations possible.</w:t>
+      </w:r>
+    </w:p>
+    <w:p>
+      <w:pPr>
+        <w:pStyle w:val="Normal"/>
+        <w:rPr/>
+      </w:pPr>
+      <w:r>
+        <w:rPr/>
+        <w:t>Web servers are required to handle multiple concurrent connections. In order for web servers to scale to effectively handle very large numbers of connections they must be highly efficient or be able to support multiple web servers on multiple physical servers working in concert. Significant research has been done into load-balancing across multiple servers and other aspects of web server performance. However little research has been conducted into optimizing components of the web server software, in particular the router.</w:t>
+      </w:r>
+    </w:p>
+    <w:p>
+      <w:pPr>
+        <w:pStyle w:val="Normal"/>
+        <w:rPr/>
+      </w:pPr>
+      <w:r>
+        <w:rPr/>
+        <w:t>TODO: reference HTTP spec about where it lies in terms of requests</w:t>
+      </w:r>
+    </w:p>
+    <w:p>
+      <w:pPr>
+        <w:pStyle w:val="Normal"/>
+        <w:rPr/>
+      </w:pPr>
+      <w:r>
+        <w:rPr/>
+        <w:t>TODO: reference some kind of general overview of scaling websites</w:t>
+      </w:r>
+    </w:p>
+    <w:p>
+      <w:pPr>
+        <w:pStyle w:val="Normal"/>
+        <w:rPr/>
+      </w:pPr>
+      <w:r>
+        <w:rPr/>
+        <w:t>The potential unknown nature that is request routing has got to have declaration into if and by how much the cost of it is incurred per request. This research will focus upon how much does a request cost depending upon the data structure and hence implementation involved in a set scenario.</w:t>
+      </w:r>
+    </w:p>
+    <w:p>
+      <w:pPr>
+        <w:pStyle w:val="Normal"/>
+        <w:rPr/>
+      </w:pPr>
+      <w:r>
+        <w:rPr/>
+        <w:t>TODO: reword for evaluation between different data structures given a cost</w:t>
+      </w:r>
+    </w:p>
+    <w:p>
+      <w:pPr>
+        <w:pStyle w:val="Heading1"/>
+        <w:rPr/>
+      </w:pPr>
+      <w:r>
+        <w:rPr/>
+        <w:t>Literature review</w:t>
+      </w:r>
+    </w:p>
+    <w:p>
+      <w:pPr>
+        <w:pStyle w:val="Normal"/>
+        <w:rPr/>
+      </w:pPr>
+      <w:r>
+        <w:rPr/>
+        <w:t>At the core of a web router is the process of turning a request from Hyper Text Transfer Protocol (HTTP) 1.0/1.1/2.0 into a call to procedure by which handles the request and returns the result along with some meta information such as cache information. This process has several stages:</w:t>
+      </w:r>
+    </w:p>
+    <w:p>
+      <w:pPr>
+        <w:pStyle w:val="Normal"/>
+        <w:numPr>
+          <w:ilvl w:val="0"/>
+          <w:numId w:val="1"/>
+        </w:numPr>
+        <w:rPr/>
+      </w:pPr>
+      <w:r>
+        <w:rPr/>
+        <w:t>Socket listening</w:t>
+      </w:r>
+    </w:p>
+    <w:p>
+      <w:pPr>
+        <w:pStyle w:val="Normal"/>
+        <w:numPr>
+          <w:ilvl w:val="0"/>
+          <w:numId w:val="1"/>
+        </w:numPr>
+        <w:rPr/>
+      </w:pPr>
+      <w:r>
+        <w:rPr/>
+        <w:t>HTTP request processing</w:t>
+      </w:r>
+    </w:p>
+    <w:p>
+      <w:pPr>
+        <w:pStyle w:val="Normal"/>
+        <w:numPr>
+          <w:ilvl w:val="0"/>
+          <w:numId w:val="1"/>
+        </w:numPr>
+        <w:rPr/>
+      </w:pPr>
+      <w:r>
+        <w:rPr/>
+        <w:t>Routing to function call</w:t>
+      </w:r>
+    </w:p>
+    <w:p>
+      <w:pPr>
+        <w:pStyle w:val="Normal"/>
+        <w:numPr>
+          <w:ilvl w:val="0"/>
+          <w:numId w:val="1"/>
+        </w:numPr>
+        <w:rPr/>
+      </w:pPr>
+      <w:r>
+        <w:rPr/>
+        <w:t>HTTP response creation</w:t>
+      </w:r>
+    </w:p>
+    <w:p>
+      <w:pPr>
+        <w:pStyle w:val="Normal"/>
+        <w:rPr/>
+      </w:pPr>
+      <w:r>
+        <w:rPr/>
+        <w:t>The above list is a general overview of the different sequential parts that a request goes through on the server. Commonly it is separated out in for the implementation into:</w:t>
+      </w:r>
+    </w:p>
+    <w:p>
+      <w:pPr>
+        <w:pStyle w:val="Normal"/>
+        <w:numPr>
+          <w:ilvl w:val="0"/>
+          <w:numId w:val="2"/>
+        </w:numPr>
+        <w:rPr/>
+      </w:pPr>
+      <w:r>
+        <w:rPr/>
+        <w:t>Asynchronous socket listener</w:t>
+      </w:r>
+    </w:p>
+    <w:p>
+      <w:pPr>
+        <w:pStyle w:val="Normal"/>
+        <w:numPr>
+          <w:ilvl w:val="0"/>
+          <w:numId w:val="2"/>
+        </w:numPr>
+        <w:rPr/>
+      </w:pPr>
+      <w:r>
+        <w:rPr/>
+        <w:t>Thread/Fiber router (choose the thread to execute the request handling in)</w:t>
+      </w:r>
+    </w:p>
+    <w:p>
+      <w:pPr>
+        <w:pStyle w:val="Normal"/>
+        <w:numPr>
+          <w:ilvl w:val="0"/>
+          <w:numId w:val="2"/>
+        </w:numPr>
+        <w:rPr/>
+      </w:pPr>
+      <w:r>
+        <w:rPr/>
+        <w:t>HTTP request processing</w:t>
+      </w:r>
+    </w:p>
+    <w:p>
+      <w:pPr>
+        <w:pStyle w:val="Normal"/>
+        <w:numPr>
+          <w:ilvl w:val="0"/>
+          <w:numId w:val="2"/>
+        </w:numPr>
+        <w:rPr/>
+      </w:pPr>
+      <w:r>
+        <w:rPr/>
+        <w:t>Routing to function call</w:t>
+      </w:r>
+    </w:p>
+    <w:p>
+      <w:pPr>
+        <w:pStyle w:val="Normal"/>
+        <w:numPr>
+          <w:ilvl w:val="0"/>
+          <w:numId w:val="2"/>
+        </w:numPr>
+        <w:rPr/>
+      </w:pPr>
+      <w:r>
+        <w:rPr/>
+        <w:t>HTTP response creation and return</w:t>
+      </w:r>
+    </w:p>
+    <w:p>
+      <w:pPr>
+        <w:pStyle w:val="Normal"/>
+        <w:rPr/>
+      </w:pPr>
+      <w:r>
+        <w:rPr/>
+        <w:t>However this does not take into account the need for blocking actions such as file reading/writing and other socket related processing such as database access. So for this use case to get the best performance the usage of Fibers is commonly used. Fibers allow for using up as much of the time slice that the kernel is willing to give a thread while also switching out what code (and with it its stack) is being executed at any given moment. Improving the number of requests, a single thread is capable of execution before its time slice is ended or the blocking operations takes precedent.</w:t>
+      </w:r>
+    </w:p>
+    <w:p>
+      <w:pPr>
+        <w:pStyle w:val="Normal"/>
+        <w:rPr/>
+      </w:pPr>
+      <w:r>
+        <w:rPr/>
+        <w:t>Asynchronous execution along with threads and fiber handling is a complex topic that can affect performance between web servers quite significantly. This can be seen between Nginx and Apache2 httpd. Nginx uses asynchronous event based handling while Apache2 utilizes a thread based approach</w:t>
+      </w:r>
+      <w:sdt>
+        <w:sdtPr>
+          <w:citation/>
+        </w:sdtPr>
+        <w:sdtContent>
           <w:r>
             <w:rPr/>
             <w:fldChar w:fldCharType="begin"/>
           </w:r>
           <w:r>
-            <w:instrText>CITATION The16 \l 1033</w:instrText>
+            <w:instrText>CITATION Dig15 \l 1033</w:instrText>
           </w:r>
           <w:r>
             <w:fldChar w:fldCharType="separate"/>
           </w:r>
           <w:r>
-            <w:t xml:space="preserve"> (The PHP Group)</w:t>
+            <w:t xml:space="preserve"> (DigitalOcean, 2015)</w:t>
           </w:r>
           <w:r>
             <w:fldChar w:fldCharType="end"/>
           </w:r>
-          <w:r>
-            <w:rPr/>
-            <w:t xml:space="preserve"> which has the primary purpose of dynamic page creation on each request by the client.</w:t>
-          </w:r>
-        </w:p>
-        <w:p>
-          <w:pPr>
-            <w:pStyle w:val="Normal"/>
-            <w:rPr/>
-          </w:pPr>
-          <w:r>
-            <w:rPr/>
-            <w:t>Web servers and web (server side) APIs alike are a field of research that continues to introduce new areas of study for research in both a formal and an informal capacity. Combined they share a very similar technology set only with slightly different purposes and entry points. Of which the web router that resides on a server from which all fundamental mental models originate is conceived.</w:t>
-          </w:r>
-        </w:p>
-        <w:p>
-          <w:pPr>
-            <w:pStyle w:val="Normal"/>
-            <w:rPr/>
-          </w:pPr>
-          <w:r>
-            <w:rPr/>
-            <w:t xml:space="preserve">A web router, primary goal is to map any incoming request from a socket to a function process it. The execution and processing of a request once mapped can be done in any number of languages and quite commonly utilities other protocols such as a Fast-CGI to communicate to another process to execute the request. This is displayed as part of the </w:t>
-          </w:r>
-          <w:r>
-            <w:rPr/>
-            <w:fldChar w:fldCharType="begin"/>
-          </w:r>
-          <w:r>
-            <w:instrText> REF _Ref463829594 \h </w:instrText>
-          </w:r>
-          <w:r>
-            <w:fldChar w:fldCharType="separate"/>
-          </w:r>
-          <w:r>
-            <w:t>Figure 1</w:t>
-          </w:r>
-          <w:r>
-            <w:fldChar w:fldCharType="end"/>
-          </w:r>
-          <w:r>
-            <w:rPr/>
-            <w:t xml:space="preserve"> which is based upon HTTP 1.x.</w:t>
-          </w:r>
-        </w:p>
-        <w:p>
-          <w:pPr>
-            <w:pStyle w:val="Normal"/>
-            <w:rPr/>
-          </w:pPr>
-          <w:r>
-            <w:rPr/>
-            <mc:AlternateContent>
-              <mc:Choice Requires="wps">
-                <w:drawing>
-                  <wp:anchor behindDoc="0" distT="0" distB="0" distL="114300" distR="114300" simplePos="0" locked="0" layoutInCell="1" allowOverlap="1" relativeHeight="3">
-                    <wp:simplePos x="0" y="0"/>
-                    <wp:positionH relativeFrom="column">
-                      <wp:posOffset>967740</wp:posOffset>
-                    </wp:positionH>
-                    <wp:positionV relativeFrom="paragraph">
-                      <wp:posOffset>3383915</wp:posOffset>
-                    </wp:positionV>
-                    <wp:extent cx="4174490" cy="262890"/>
-                    <wp:effectExtent l="0" t="0" r="0" b="0"/>
-                    <wp:wrapTopAndBottom/>
-                    <wp:docPr id="2" name="graphic1"/>
-                    <a:graphic xmlns:a="http://schemas.openxmlformats.org/drawingml/2006/main">
-                      <a:graphicData uri="http://schemas.microsoft.com/office/word/2010/wordprocessingShape">
-                        <wps:wsp>
-                          <wps:cNvSpPr/>
-                          <wps:spPr>
-                            <a:xfrm>
-                              <a:off x="0" y="0"/>
-                              <a:ext cx="4173840" cy="262080"/>
-                            </a:xfrm>
-                            <a:prstGeom prst="rect">
-                              <a:avLst/>
-                            </a:prstGeom>
-                            <a:solidFill>
-                              <a:srgbClr val="ffffff"/>
-                            </a:solidFill>
-                            <a:ln>
-                              <a:noFill/>
-                            </a:ln>
-                          </wps:spPr>
-                          <wps:style>
-                            <a:lnRef idx="0"/>
-                            <a:fillRef idx="0"/>
-                            <a:effectRef idx="0"/>
-                            <a:fontRef idx="minor"/>
-                          </wps:style>
-                          <wps:txbx>
-                            <w:txbxContent>
-                              <w:p>
-                                <w:pPr>
-                                  <w:pStyle w:val="Caption1"/>
-                                  <w:suppressLineNumbers/>
-                                  <w:spacing w:before="120" w:after="120"/>
-                                  <w:rPr>
-                                    <w:color w:val="auto"/>
-                                  </w:rPr>
-                                </w:pPr>
-                                <w:bookmarkStart w:id="0" w:name="_Ref463829594"/>
-                                <w:r>
-                                  <w:rPr>
-                                    <w:color w:val="auto"/>
-                                  </w:rPr>
-                                  <w:t xml:space="preserve">Figure </w:t>
-                                </w:r>
-                                <w:r>
-                                  <w:rPr>
-                                    <w:color w:val="auto"/>
-                                  </w:rPr>
-                                  <w:fldChar w:fldCharType="begin"/>
-                                </w:r>
-                                <w:r>
-                                  <w:instrText> SEQ Figure \* ARABIC </w:instrText>
-                                </w:r>
-                                <w:r>
-                                  <w:fldChar w:fldCharType="separate"/>
-                                </w:r>
-                                <w:r>
-                                  <w:t>1</w:t>
-                                </w:r>
-                                <w:r>
-                                  <w:fldChar w:fldCharType="end"/>
-                                </w:r>
-                                <w:bookmarkEnd w:id="0"/>
-                                <w:r>
-                                  <w:rPr>
-                                    <w:color w:val="auto"/>
-                                  </w:rPr>
-                                  <w:t xml:space="preserve"> General HTTP request/response process</w:t>
-                                </w:r>
-                              </w:p>
-                            </w:txbxContent>
-                          </wps:txbx>
-                          <wps:bodyPr lIns="0" rIns="0" tIns="0" bIns="0">
-                            <a:noAutofit/>
-                          </wps:bodyPr>
-                        </wps:wsp>
-                      </a:graphicData>
-                    </a:graphic>
-                  </wp:anchor>
-                </w:drawing>
-              </mc:Choice>
-              <mc:Fallback>
-                <w:pict>
-                  <v:rect id="shape_0" ID="graphic1" fillcolor="white" stroked="f" style="position:absolute;margin-left:76.2pt;margin-top:266.45pt;width:328.6pt;height:20.6pt">
-                    <w10:wrap type="square"/>
-                    <v:fill o:detectmouseclick="t" type="solid" color2="black"/>
-                    <v:stroke color="#3465a4" joinstyle="round" endcap="flat"/>
-                    <v:textbox>
-                      <w:txbxContent>
-                        <w:p>
-                          <w:pPr>
-                            <w:pStyle w:val="Caption1"/>
-                            <w:suppressLineNumbers/>
-                            <w:spacing w:before="120" w:after="120"/>
-                            <w:rPr>
-                              <w:color w:val="auto"/>
-                            </w:rPr>
-                          </w:pPr>
-                          <w:bookmarkStart w:id="1" w:name="_Ref463829594"/>
-                          <w:r>
-                            <w:rPr>
-                              <w:color w:val="auto"/>
-                            </w:rPr>
-                            <w:t xml:space="preserve">Figure </w:t>
-                          </w:r>
-                          <w:r>
-                            <w:rPr>
-                              <w:color w:val="auto"/>
-                            </w:rPr>
-                            <w:fldChar w:fldCharType="begin"/>
-                          </w:r>
-                          <w:r>
-                            <w:instrText> SEQ Figure \* ARABIC </w:instrText>
-                          </w:r>
-                          <w:r>
-                            <w:fldChar w:fldCharType="separate"/>
-                          </w:r>
-                          <w:r>
-                            <w:t>1</w:t>
-                          </w:r>
-                          <w:r>
-                            <w:fldChar w:fldCharType="end"/>
-                          </w:r>
-                          <w:bookmarkEnd w:id="1"/>
-                          <w:r>
-                            <w:rPr>
-                              <w:color w:val="auto"/>
-                            </w:rPr>
-                            <w:t xml:space="preserve"> General HTTP request/response process</w:t>
-                          </w:r>
-                        </w:p>
-                      </w:txbxContent>
-                    </v:textbox>
-                  </v:rect>
-                </w:pict>
-              </mc:Fallback>
-            </mc:AlternateContent>
-            <w:drawing>
-              <wp:anchor behindDoc="0" distT="0" distB="0" distL="0" distR="0" simplePos="0" locked="0" layoutInCell="1" allowOverlap="1" relativeHeight="2">
-                <wp:simplePos x="0" y="0"/>
-                <wp:positionH relativeFrom="column">
-                  <wp:posOffset>967740</wp:posOffset>
-                </wp:positionH>
-                <wp:positionV relativeFrom="paragraph">
-                  <wp:posOffset>102870</wp:posOffset>
-                </wp:positionV>
-                <wp:extent cx="4173855" cy="3223895"/>
-                <wp:effectExtent l="0" t="0" r="0" b="0"/>
-                <wp:wrapTopAndBottom/>
-                <wp:docPr id="4" name="Image1" descr=""/>
-                <wp:cNvGraphicFramePr>
-                  <a:graphicFrameLocks xmlns:a="http://schemas.openxmlformats.org/drawingml/2006/main" noChangeAspect="1"/>
-                </wp:cNvGraphicFramePr>
-                <a:graphic xmlns:a="http://schemas.openxmlformats.org/drawingml/2006/main">
-                  <a:graphicData uri="http://schemas.openxmlformats.org/drawingml/2006/picture">
-                    <pic:pic xmlns:pic="http://schemas.openxmlformats.org/drawingml/2006/picture">
-                      <pic:nvPicPr>
-                        <pic:cNvPr id="4" name="Image1" descr=""/>
-                        <pic:cNvPicPr>
-                          <a:picLocks noChangeAspect="1" noChangeArrowheads="1"/>
-                        </pic:cNvPicPr>
-                      </pic:nvPicPr>
-                      <pic:blipFill>
-                        <a:blip r:embed="rId3"/>
-                        <a:stretch>
-                          <a:fillRect/>
-                        </a:stretch>
-                      </pic:blipFill>
-                      <pic:spPr bwMode="auto">
-                        <a:xfrm>
-                          <a:off x="0" y="0"/>
-                          <a:ext cx="4173855" cy="3223895"/>
-                        </a:xfrm>
-                        <a:prstGeom prst="rect">
-                          <a:avLst/>
-                        </a:prstGeom>
-                      </pic:spPr>
-                    </pic:pic>
-                  </a:graphicData>
-                </a:graphic>
-              </wp:anchor>
-            </w:drawing>
-          </w:r>
-        </w:p>
-        <w:p>
-          <w:pPr>
-            <w:pStyle w:val="Normal"/>
-            <w:rPr/>
-          </w:pPr>
-          <w:r>
-            <w:rPr/>
-            <w:t>The tendency of web developers is to focus upon coding within the requests and manipulating of the response for the client side. For the server side the focus is upon handling the routes for a given purpose. When it comes to implementation of the libraries, frameworks and end code there is little consideration by those who use the implementation and along with it, its performance.  This can cause problems such as the time it takes to handle a request from getting it to responding to it back the client. These existing algorithms and data structures are already well understood in the database field of research, but they are not maximized to there full potential given the performance tweaks and variations possible.</w:t>
-          </w:r>
-        </w:p>
-        <w:p>
-          <w:pPr>
-            <w:pStyle w:val="Normal"/>
-            <w:rPr/>
-          </w:pPr>
-          <w:r>
-            <w:rPr/>
-            <w:t>Web servers are required to handle multiple concurrent connections. In order for web servers to scale to effectively handle very large numbers of connections they must be highly efficient or be able to support multiple web servers on multiple physical servers working in concert. Significant research has been done into load-balancing across multiple servers and other aspects of web server performance. However little research has been conducted into optimizing components of the web server software, in particular the router.</w:t>
-          </w:r>
-        </w:p>
-        <w:p>
-          <w:pPr>
-            <w:pStyle w:val="Normal"/>
-            <w:rPr/>
-          </w:pPr>
-          <w:r>
-            <w:rPr/>
-            <w:t>TODO: reference HTTP spec about where it lies in terms of requests</w:t>
-          </w:r>
-        </w:p>
-        <w:p>
-          <w:pPr>
-            <w:pStyle w:val="Normal"/>
-            <w:rPr/>
-          </w:pPr>
-          <w:r>
-            <w:rPr/>
-            <w:t>TODO: reference some kind of general overview of scaling websites</w:t>
-          </w:r>
-        </w:p>
-        <w:p>
-          <w:pPr>
-            <w:pStyle w:val="Normal"/>
-            <w:rPr/>
-          </w:pPr>
-          <w:r>
-            <w:rPr/>
-            <w:t>The potential unknown nature that is request routing has got to have declaration into if and by how much the cost of it is incurred per request. This research will focus upon how much does a request cost depending upon the data structure and hence implementation involved in a set scenario.</w:t>
-          </w:r>
-        </w:p>
-        <w:p>
-          <w:pPr>
-            <w:pStyle w:val="Normal"/>
-            <w:rPr/>
-          </w:pPr>
-          <w:r>
-            <w:rPr/>
-            <w:t>TODO: reword for evaluation between different data structures given a cost</w:t>
-          </w:r>
-        </w:p>
-        <w:p>
-          <w:pPr>
-            <w:pStyle w:val="Heading1"/>
-            <w:rPr/>
-          </w:pPr>
-          <w:r>
-            <w:rPr/>
-            <w:t>Literature review</w:t>
-          </w:r>
-        </w:p>
-        <w:p>
-          <w:pPr>
-            <w:pStyle w:val="Normal"/>
-            <w:rPr/>
-          </w:pPr>
-          <w:r>
-            <w:rPr/>
-            <w:t>At the core of a web router is the process of turning a request from Hyper Text Transfer Protocol (HTTP) 1.0/1.1/2.0 into a call to procedure by which handles the request and returns the result along with some meta information such as cache information. This process has several stages:</w:t>
-          </w:r>
-        </w:p>
-        <w:p>
-          <w:pPr>
-            <w:pStyle w:val="Normal"/>
-            <w:numPr>
-              <w:ilvl w:val="0"/>
-              <w:numId w:val="1"/>
-            </w:numPr>
-            <w:rPr/>
-          </w:pPr>
-          <w:r>
-            <w:rPr/>
-            <w:t>Socket listening</w:t>
-          </w:r>
-        </w:p>
-        <w:p>
-          <w:pPr>
-            <w:pStyle w:val="Normal"/>
-            <w:numPr>
-              <w:ilvl w:val="0"/>
-              <w:numId w:val="1"/>
-            </w:numPr>
-            <w:rPr/>
-          </w:pPr>
-          <w:r>
-            <w:rPr/>
-            <w:t>HTTP request processing</w:t>
-          </w:r>
-        </w:p>
-        <w:p>
-          <w:pPr>
-            <w:pStyle w:val="Normal"/>
-            <w:numPr>
-              <w:ilvl w:val="0"/>
-              <w:numId w:val="1"/>
-            </w:numPr>
-            <w:rPr/>
-          </w:pPr>
-          <w:r>
-            <w:rPr/>
-            <w:t>Routing to function call</w:t>
-          </w:r>
-        </w:p>
-        <w:p>
-          <w:pPr>
-            <w:pStyle w:val="Normal"/>
-            <w:numPr>
-              <w:ilvl w:val="0"/>
-              <w:numId w:val="1"/>
-            </w:numPr>
-            <w:rPr/>
-          </w:pPr>
-          <w:r>
-            <w:rPr/>
-            <w:t>HTTP response creation</w:t>
-          </w:r>
-        </w:p>
-        <w:p>
-          <w:pPr>
-            <w:pStyle w:val="Normal"/>
-            <w:rPr/>
-          </w:pPr>
-          <w:r>
-            <w:rPr/>
-            <w:t>The above list is a general overview of the different sequential parts that a request goes through on the server. Commonly it is separated out in for the implementation into:</w:t>
-          </w:r>
-        </w:p>
-        <w:p>
-          <w:pPr>
-            <w:pStyle w:val="Normal"/>
-            <w:numPr>
-              <w:ilvl w:val="0"/>
-              <w:numId w:val="2"/>
-            </w:numPr>
-            <w:rPr/>
-          </w:pPr>
-          <w:r>
-            <w:rPr/>
-            <w:t>Asynchronous socket listener</w:t>
-          </w:r>
-        </w:p>
-        <w:p>
-          <w:pPr>
-            <w:pStyle w:val="Normal"/>
-            <w:numPr>
-              <w:ilvl w:val="0"/>
-              <w:numId w:val="2"/>
-            </w:numPr>
-            <w:rPr/>
-          </w:pPr>
-          <w:r>
-            <w:rPr/>
-            <w:t>Thread/Fiber router (choose the thread to execute the request handling in)</w:t>
-          </w:r>
-        </w:p>
-        <w:p>
-          <w:pPr>
-            <w:pStyle w:val="Normal"/>
-            <w:numPr>
-              <w:ilvl w:val="0"/>
-              <w:numId w:val="2"/>
-            </w:numPr>
-            <w:rPr/>
-          </w:pPr>
-          <w:r>
-            <w:rPr/>
-            <w:t>HTTP request processing</w:t>
-          </w:r>
-        </w:p>
-        <w:p>
-          <w:pPr>
-            <w:pStyle w:val="Normal"/>
-            <w:numPr>
-              <w:ilvl w:val="0"/>
-              <w:numId w:val="2"/>
-            </w:numPr>
-            <w:rPr/>
-          </w:pPr>
-          <w:r>
-            <w:rPr/>
-            <w:t>Routing to function call</w:t>
-          </w:r>
-        </w:p>
-        <w:p>
-          <w:pPr>
-            <w:pStyle w:val="Normal"/>
-            <w:numPr>
-              <w:ilvl w:val="0"/>
-              <w:numId w:val="2"/>
-            </w:numPr>
-            <w:rPr/>
-          </w:pPr>
-          <w:r>
-            <w:rPr/>
-            <w:t>HTTP response creation and return</w:t>
-          </w:r>
-        </w:p>
-        <w:p>
-          <w:pPr>
-            <w:pStyle w:val="Normal"/>
-            <w:rPr/>
-          </w:pPr>
-          <w:r>
-            <w:rPr/>
-            <w:t>However this does not take into account the need for blocking actions such as file reading/writing and other socket related processing such as database access. So for this use case to get the best performance the usage of Fibers is commonly used. Fibers allow for using up as much of the time slice that the kernel is willing to give a thread while also switching out what code (and with it its stack) is being executed at any given moment. Improving the number of requests, a single thread is capable of execution before its time slice is ended or the blocking operations takes precedent.</w:t>
-          </w:r>
-        </w:p>
-        <w:p>
-          <w:pPr>
-            <w:pStyle w:val="Normal"/>
-            <w:rPr/>
-          </w:pPr>
-          <w:r>
-            <w:rPr/>
-            <w:t>Asynchronous execution along with threads and fiber handling is a complex topic that can affect performance between web servers quite significantly. This can be seen between Nginx and Apache2 httpd. Nginx uses asynchronous event based handling while Apache2 utilizes a thread based approach</w:t>
-          </w:r>
-          <w:sdt>
-            <w:sdtPr>
-              <w:citation/>
-            </w:sdtPr>
-            <w:sdtContent>
-              <w:r>
-                <w:rPr/>
-                <w:fldChar w:fldCharType="begin"/>
-              </w:r>
-              <w:r>
-                <w:instrText>CITATION Dig15 \l 1033</w:instrText>
-              </w:r>
-              <w:r>
-                <w:fldChar w:fldCharType="separate"/>
-              </w:r>
-              <w:r>
-                <w:t xml:space="preserve"> (DigitalOcean, 2015)</w:t>
-              </w:r>
-              <w:r>
-                <w:fldChar w:fldCharType="end"/>
-              </w:r>
-            </w:sdtContent>
-          </w:sdt>
-          <w:r>
-            <w:rPr/>
-            <w:t>.</w:t>
-          </w:r>
-        </w:p>
-        <w:p>
-          <w:pPr>
-            <w:pStyle w:val="Normal"/>
-            <w:rPr/>
-          </w:pPr>
-          <w:r>
-            <w:rPr/>
-            <w:t>When a connection has been established and the handling code is available to being execution, it will translate the given binary stream into some form of programmatic representation such as classes or structs. Allowing for ease of use and modification by the routing engine. The handling code may be a wrapper to another protocol such as Fast-CGI to allow out of process execution and processing of the request.</w:t>
-          </w:r>
-        </w:p>
-        <w:p>
-          <w:pPr>
-            <w:pStyle w:val="Normal"/>
-            <w:rPr/>
-          </w:pPr>
-          <w:r>
-            <w:rPr/>
-            <w:t>The routing engine is responsible for manipulating this request representation into recognizing a specific route. This is primarily done by utilizing some kind of run-time look up and registration into the routing table. This allows for using language features such as attributes to map procedures to routes more organically. For example, the web server Nginx, utilizes Red-Black trees for files caches</w:t>
-          </w:r>
-          <w:r>
-            <w:rPr>
-              <w:rStyle w:val="FootnoteAnchor"/>
-            </w:rPr>
-            <w:footnoteReference w:id="6"/>
-          </w:r>
-          <w:r>
-            <w:rPr/>
-            <w:t xml:space="preserve"> and Fast-CGI</w:t>
-          </w:r>
-          <w:r>
-            <w:rPr>
-              <w:rStyle w:val="FootnoteAnchor"/>
-            </w:rPr>
-            <w:footnoteReference w:id="7"/>
-          </w:r>
-          <w:r>
-            <w:rPr/>
-            <w:t xml:space="preserve"> processing. From this the handling mechanism for the specific route is called with it.</w:t>
-          </w:r>
-        </w:p>
-        <w:p>
-          <w:pPr>
-            <w:pStyle w:val="Heading2"/>
-            <w:rPr/>
-          </w:pPr>
-          <w:r>
-            <w:rPr/>
-            <w:t>The Hyper Text Transfer protocol</w:t>
-          </w:r>
-        </w:p>
-        <w:p>
-          <w:pPr>
-            <w:pStyle w:val="Normal"/>
-            <w:rPr/>
-          </w:pPr>
-          <w:r>
-            <w:rPr/>
-            <w:t>TODO: Basic what is it?</w:t>
-          </w:r>
-        </w:p>
-        <w:p>
-          <w:pPr>
-            <w:pStyle w:val="Normal"/>
-            <w:rPr/>
-          </w:pPr>
-          <w:r>
-            <w:rPr/>
-            <w:t>TODO: overview of basics of each version \/</w:t>
-          </w:r>
-        </w:p>
-        <w:p>
-          <w:pPr>
-            <w:pStyle w:val="Normal"/>
-            <w:rPr/>
-          </w:pPr>
-          <w:r>
-            <w:rPr/>
-            <w:t>Versions:</w:t>
-          </w:r>
-        </w:p>
-        <w:p>
-          <w:pPr>
-            <w:pStyle w:val="Normal"/>
-            <w:numPr>
-              <w:ilvl w:val="0"/>
-              <w:numId w:val="3"/>
-            </w:numPr>
-            <w:rPr/>
-          </w:pPr>
-          <w:r>
-            <w:rPr/>
-            <w:t>1.0</w:t>
-          </w:r>
-        </w:p>
-        <w:p>
-          <w:pPr>
-            <w:pStyle w:val="Normal"/>
-            <w:numPr>
-              <w:ilvl w:val="0"/>
-              <w:numId w:val="3"/>
-            </w:numPr>
-            <w:rPr/>
-          </w:pPr>
-          <w:r>
-            <w:rPr/>
-            <w:t>1.1</w:t>
-          </w:r>
-        </w:p>
-        <w:p>
-          <w:pPr>
-            <w:pStyle w:val="Normal"/>
-            <w:numPr>
-              <w:ilvl w:val="0"/>
-              <w:numId w:val="3"/>
-            </w:numPr>
-            <w:rPr/>
-          </w:pPr>
-          <w:r>
-            <w:rPr/>
-            <w:t>2.0</w:t>
-          </w:r>
-        </w:p>
-        <w:p>
-          <w:pPr>
-            <w:pStyle w:val="Normal"/>
-            <w:rPr/>
-          </w:pPr>
-          <w:r>
-            <w:rPr/>
-            <w:t>TODO: why was 2.0 needed? Problem + its solutions</w:t>
-          </w:r>
-        </w:p>
-        <w:p>
-          <w:pPr>
-            <w:pStyle w:val="Normal"/>
-            <w:rPr/>
-          </w:pPr>
-          <w:r>
-            <w:rPr/>
-            <w:t>TODO: what does a request provide?</w:t>
-          </w:r>
-        </w:p>
-        <w:p>
-          <w:pPr>
-            <w:pStyle w:val="Normal"/>
-            <w:rPr/>
-          </w:pPr>
-          <w:r>
-            <w:rPr/>
-            <w:t>TODO: what does a response contain?</w:t>
-          </w:r>
-        </w:p>
-        <w:p>
-          <w:pPr>
-            <w:pStyle w:val="Normal"/>
-            <w:rPr/>
-          </w:pPr>
-          <w:r>
-            <w:rPr/>
-            <w:t>TODO: overview of how requests work in terms of sockets (need a nice pretty image)</w:t>
-          </w:r>
-        </w:p>
-        <w:p>
-          <w:pPr>
-            <w:pStyle w:val="Heading2"/>
-            <w:rPr/>
-          </w:pPr>
-          <w:r>
-            <w:rPr/>
-            <w:t>Optimization techniques</w:t>
-          </w:r>
-        </w:p>
-        <w:p>
-          <w:pPr>
-            <w:pStyle w:val="Normal"/>
-            <w:rPr/>
-          </w:pPr>
-          <w:r>
-            <w:rPr/>
-            <w:t>TODO: cache locality</w:t>
-          </w:r>
-        </w:p>
-        <w:p>
-          <w:pPr>
-            <w:pStyle w:val="Normal"/>
-            <w:rPr/>
-          </w:pPr>
-          <w:r>
-            <w:rPr/>
-            <w:t>TODO: /\ what do databases do?</w:t>
-          </w:r>
-        </w:p>
-        <w:p>
-          <w:pPr>
-            <w:pStyle w:val="Normal"/>
-            <w:rPr/>
-          </w:pPr>
-          <w:r>
-            <w:rPr/>
-            <w:t>TODO: memory layouts a reference for this: http://www.sciencedirect.com.ezproxy.lincoln.ac.nz/science/article/pii/S2214579615000635</w:t>
-          </w:r>
-        </w:p>
-        <w:p>
-          <w:pPr>
-            <w:pStyle w:val="Normal"/>
-            <w:rPr/>
-          </w:pPr>
-          <w:r>
-            <w:rPr/>
-            <w:t>TODO: /\ what do databases do?</w:t>
-          </w:r>
-        </w:p>
-        <w:p>
-          <w:pPr>
-            <w:pStyle w:val="Normal"/>
-            <w:rPr/>
-          </w:pPr>
-          <w:r>
-            <w:rPr/>
-            <w:t>TODO: JIT’ing</w:t>
-          </w:r>
-        </w:p>
-        <w:p>
-          <w:pPr>
-            <w:pStyle w:val="Normal"/>
-            <w:rPr/>
-          </w:pPr>
-          <w:r>
-            <w:rPr/>
-            <w:t>TODO: adding threads</w:t>
-          </w:r>
-        </w:p>
-        <w:p>
-          <w:pPr>
-            <w:pStyle w:val="Normal"/>
-            <w:rPr/>
-          </w:pPr>
-          <w:bookmarkStart w:id="2" w:name="__DdeLink__104_1739670392"/>
-          <w:bookmarkEnd w:id="2"/>
-          <w:r>
-            <w:rPr/>
-            <w:t>TODO: /\ what do databases do?</w:t>
-          </w:r>
-        </w:p>
-        <w:p>
-          <w:pPr>
-            <w:pStyle w:val="Normal"/>
-            <w:rPr/>
-          </w:pPr>
-          <w:r>
-            <w:rPr/>
-            <w:t>TODO: more efficient instructions</w:t>
-          </w:r>
-        </w:p>
-        <w:p>
-          <w:pPr>
-            <w:pStyle w:val="Normal"/>
-            <w:rPr/>
-          </w:pPr>
-          <w:r>
-            <w:rPr/>
-            <w:t>TODO: less work</w:t>
-          </w:r>
-        </w:p>
-        <w:p>
-          <w:pPr>
-            <w:pStyle w:val="Normal"/>
-            <w:rPr/>
-          </w:pPr>
-          <w:r>
-            <w:rPr/>
-            <w:t>TODO: rearranging (e.g. one whole regex vs a whole lot of parts)</w:t>
-          </w:r>
-        </w:p>
-        <w:p>
-          <w:pPr>
-            <w:pStyle w:val="Heading2"/>
-            <w:rPr/>
-          </w:pPr>
-          <w:r>
-            <w:rPr/>
-            <w:t>The routing problem</w:t>
-          </w:r>
-        </w:p>
-        <w:p>
-          <w:pPr>
-            <w:pStyle w:val="Normal"/>
-            <w:rPr/>
-          </w:pPr>
-          <w:r>
-            <w:rPr/>
-            <w:t>By using the definition of a router as the process to which the decision of which route handler is chosen per request and along with it the definition of what the routing problem is, it can be seen that this can be implemented in many different and varying ways. Because of this the approaches can differ quite significantly. These different approaches each have a different set of costs and cannot be interchanged in a given context with the expectation of performance related problems appearing.</w:t>
-          </w:r>
-        </w:p>
-        <w:p>
-          <w:pPr>
-            <w:pStyle w:val="Normal"/>
-            <w:rPr/>
-          </w:pPr>
-          <w:r>
-            <w:rPr/>
-            <w:t>TODO: some kind of official documentation to point towards what a router is</w:t>
-          </w:r>
-        </w:p>
-        <w:p>
-          <w:pPr>
-            <w:pStyle w:val="Normal"/>
-            <w:rPr/>
-          </w:pPr>
-          <w:r>
-            <w:rPr/>
-            <w:t>TODO: footnotes showing some existing routers e.g. https://github.com/klein/klein.php</w:t>
-          </w:r>
-        </w:p>
-        <w:p>
-          <w:pPr>
-            <w:pStyle w:val="Normal"/>
-            <w:rPr/>
-          </w:pPr>
-          <w:r>
-            <w:rPr/>
-            <w:t>Not all routers have the same feature sets supported. But at the core of it they are just a way to take in a set of known variables and return a function to execute. These set of variables that must be utilized in each searching of the underlying structure is fairly unique compared to the research into data structures in Computer Science which focuses primarily upon a single value. With the extension of multiple variables to check and a more complex search algorithm that may need to repeat itself the usage of existing data structures and algorithms may be used.</w:t>
-          </w:r>
-        </w:p>
-        <w:p>
-          <w:pPr>
-            <w:pStyle w:val="Normal"/>
-            <w:rPr/>
-          </w:pPr>
-          <w:r>
-            <w:rPr/>
-            <w:t>TODO: reference basic router design!!!!!!!!!</w:t>
-          </w:r>
-        </w:p>
-        <w:p>
-          <w:pPr>
-            <w:pStyle w:val="Normal"/>
-            <w:rPr/>
-          </w:pPr>
-          <w:r>
-            <w:rPr/>
-            <w:t>Most implementations only work with the path from the HTTP header and because of this require the least amount of extensions to existing data structures and algorithms. This allows them to be implemented using only regular expressions (regex) or other more limited approaches. This does cover most cases; by utilizing multiple instances it can be used for different HTTP methods such as GET and POST. However other rules such as rewriting are not possible and this is where tree graphs become quite useful.</w:t>
-          </w:r>
-        </w:p>
-        <w:p>
-          <w:pPr>
-            <w:pStyle w:val="Normal"/>
-            <w:rPr/>
-          </w:pPr>
-          <w:r>
-            <w:rPr/>
-            <w:t>TODO: regex router footnote</w:t>
-          </w:r>
-        </w:p>
-        <w:p>
-          <w:pPr>
-            <w:pStyle w:val="Normal"/>
-            <w:rPr/>
-          </w:pPr>
-          <w:r>
-            <w:rPr/>
-            <w:t>TODO: router that uses GET/POST footnote</w:t>
-          </w:r>
-        </w:p>
-        <w:p>
-          <w:pPr>
-            <w:pStyle w:val="Normal"/>
-            <w:rPr/>
-          </w:pPr>
-          <w:r>
-            <w:rPr/>
-            <w:t>When it comes to other than regex approaches, generally quite a bit more information is stored associated with a single router handler function. This can be done by using another data structure as a key in a map or to wrap the reference to the handler function. This allows it to use other conditions such as the HTTP request fields of User-Agent, Referer or Host. Support of this is a significant complexity increase and limited research into this area was discovered in the creation of this proposal.</w:t>
-          </w:r>
-        </w:p>
-        <w:p>
-          <w:pPr>
-            <w:pStyle w:val="Normal"/>
-            <w:rPr/>
-          </w:pPr>
-          <w:r>
-            <w:rPr/>
-            <w:t>TODO: something, ANYTHING on unconditional (my term) condition nature of data structures in CS, include about threading and how locking can affect this along with memory usage also cache locality of memory</w:t>
-          </w:r>
-        </w:p>
-        <w:p>
-          <w:pPr>
-            <w:pStyle w:val="Normal"/>
-            <w:rPr/>
-          </w:pPr>
-          <w:r>
-            <w:rPr/>
-            <w:t>TODO: ok this is a huge amount of text that is needed here</w:t>
-          </w:r>
-        </w:p>
-        <w:p>
-          <w:pPr>
-            <w:pStyle w:val="Heading2"/>
-            <w:rPr/>
-          </w:pPr>
-          <w:r>
-            <w:rPr/>
-            <w:t>Existing implementations</w:t>
-          </w:r>
-        </w:p>
-        <w:p>
-          <w:pPr>
-            <w:pStyle w:val="Normal"/>
-            <w:rPr/>
-          </w:pPr>
-          <w:r>
-            <w:rPr/>
-            <w:t>TODO: Apache 2 web server</w:t>
-          </w:r>
-        </w:p>
-        <w:p>
-          <w:pPr>
-            <w:pStyle w:val="Normal"/>
-            <w:rPr/>
-          </w:pPr>
-          <w:r>
-            <w:rPr/>
-            <w:t>TODO: Nginx</w:t>
-          </w:r>
-        </w:p>
-        <w:p>
-          <w:pPr>
-            <w:pStyle w:val="Normal"/>
-            <w:rPr/>
-          </w:pPr>
-          <w:r>
-            <w:rPr/>
-            <w:t>TODO: some comparison and referencing?</w:t>
-          </w:r>
-        </w:p>
-        <w:p>
-          <w:pPr>
-            <w:pStyle w:val="Heading2"/>
-            <w:rPr/>
-          </w:pPr>
-          <w:r>
-            <w:rPr/>
-            <w:t>Existing data structures</w:t>
-          </w:r>
-        </w:p>
-        <w:p>
-          <w:pPr>
-            <w:pStyle w:val="Normal"/>
-            <w:rPr/>
-          </w:pPr>
-          <w:r>
-            <w:rPr/>
-            <w:t>TODO: lists</w:t>
-          </w:r>
-        </w:p>
-        <w:p>
-          <w:pPr>
-            <w:pStyle w:val="Normal"/>
-            <w:rPr/>
-          </w:pPr>
-          <w:r>
-            <w:rPr/>
-            <w:t>TODO: maps</w:t>
-          </w:r>
-        </w:p>
-        <w:p>
-          <w:pPr>
-            <w:pStyle w:val="Normal"/>
-            <w:rPr/>
-          </w:pPr>
-          <w:r>
-            <w:rPr/>
-            <w:t>TODO: tree graphs and more?</w:t>
-          </w:r>
-        </w:p>
-        <w:p>
-          <w:pPr>
-            <w:pStyle w:val="Heading1"/>
-            <w:rPr/>
-          </w:pPr>
-          <w:r>
-            <w:rPr/>
-            <w:t>Research question</w:t>
-          </w:r>
-        </w:p>
-        <w:p>
-          <w:pPr>
-            <w:pStyle w:val="Heading1"/>
-            <w:rPr/>
-          </w:pPr>
-          <w:r>
-            <w:rPr/>
-            <w:t>Method</w:t>
-          </w:r>
-        </w:p>
-        <w:p>
-          <w:pPr>
-            <w:pStyle w:val="Normal"/>
-            <w:rPr/>
-          </w:pPr>
-          <w:r>
-            <w:rPr/>
-            <w:t>TODO: ok we got a methodology, but a) what is it b) why is it that c) what does that give us?</w:t>
-          </w:r>
-        </w:p>
-        <w:p>
-          <w:pPr>
-            <w:pStyle w:val="Normal"/>
-            <w:rPr/>
-          </w:pPr>
-          <w:bookmarkStart w:id="3" w:name="_GoBack"/>
-          <w:bookmarkEnd w:id="3"/>
-          <w:r>
-            <w:rPr/>
-            <w:t>TODO: performance metrics</w:t>
-          </w:r>
-          <w:r>
-            <w:br w:type="page"/>
-          </w:r>
-        </w:p>
-        <w:p>
-          <w:pPr>
-            <w:pStyle w:val="Heading1"/>
-            <w:rPr/>
-          </w:pPr>
-          <w:r>
-            <w:rPr/>
-            <w:t>Time line</w:t>
-          </w:r>
-        </w:p>
-        <w:p>
-          <w:pPr>
-            <w:pStyle w:val="Normal"/>
-            <w:rPr/>
-          </w:pPr>
-          <w:r>
-            <w:rPr/>
-            <w:t>TODO: tasks and explanation</w:t>
-          </w:r>
-        </w:p>
-        <w:p>
-          <w:pPr>
-            <w:pStyle w:val="Normal"/>
-            <w:rPr/>
-          </w:pPr>
-          <w:r>
-            <w:rPr/>
-            <w:t>TODO: do it based upon the tasks that need to be completed and estimate how long each one will take</w:t>
-          </w:r>
-        </w:p>
-        <w:p>
-          <w:pPr>
-            <w:pStyle w:val="Heading1"/>
-            <w:rPr/>
-          </w:pPr>
-          <w:r>
-            <w:rPr/>
-            <w:t>Budget</w:t>
-          </w:r>
-        </w:p>
-        <w:p>
-          <w:pPr>
-            <w:pStyle w:val="Normal"/>
-            <w:rPr/>
-          </w:pPr>
-          <w:r>
-            <w:rPr/>
-            <w:t>It is expected that a printing budget of $100NZD will be needed for final copies available for submission.</w:t>
-          </w:r>
-        </w:p>
-        <w:p>
-          <w:pPr>
-            <w:pStyle w:val="Normal"/>
-            <w:rPr/>
-          </w:pPr>
-          <w:r>
-            <w:rPr/>
-            <w:t>No other expenses has been expected to be incounted.</w:t>
-          </w:r>
-        </w:p>
-        <w:p>
-          <w:pPr>
-            <w:pStyle w:val="Heading1"/>
-            <w:rPr/>
-          </w:pPr>
-          <w:r>
-            <w:rPr/>
-            <w:t>Outcomes</w:t>
-          </w:r>
-        </w:p>
-        <w:p>
-          <w:pPr>
-            <w:pStyle w:val="Normal"/>
-            <w:rPr/>
-          </w:pPr>
-          <w:r>
-            <w:rPr/>
-            <w:t>There is one outcome expected from this proposal and that is the dissertation. Supporting this will be code created to exemplify the different kinds of web routers that currently exist today.</w:t>
-          </w:r>
-        </w:p>
-        <w:p>
-          <w:pPr>
-            <w:pStyle w:val="Normal"/>
-            <w:rPr/>
-          </w:pPr>
-          <w:r>
-            <w:rPr/>
-            <w:t>TODO:  Think of the outcome in terms ok new knowledge rather than artefacts</w:t>
-          </w:r>
-        </w:p>
-        <w:p>
-          <w:pPr>
-            <w:pStyle w:val="Normal"/>
-            <w:rPr/>
-          </w:pPr>
-          <w:r>
-            <w:rPr/>
-            <w:t>TODO: the above is absolutely horrible but there needs to be something along those lines</w:t>
-          </w:r>
-        </w:p>
-        <w:p>
-          <w:pPr>
-            <w:pStyle w:val="Normal"/>
-            <w:rPr/>
-          </w:pPr>
-          <w:r>
-            <w:rPr/>
-            <w:t>TODO: there also needs to be something else here, what could that be?</w:t>
-          </w:r>
-        </w:p>
-        <w:p>
-          <w:pPr>
-            <w:pStyle w:val="Heading2"/>
-            <w:rPr/>
-          </w:pPr>
-          <w:r>
-            <w:rPr/>
-            <w:t>Dissertation</w:t>
-          </w:r>
-        </w:p>
-        <w:p>
-          <w:pPr>
-            <w:pStyle w:val="Normal"/>
-            <w:rPr/>
-          </w:pPr>
-          <w:r>
-            <w:rPr/>
-            <w:t>TODO: yes there is a dissertation with a methodology but what else can I do/need?</w:t>
-          </w:r>
-        </w:p>
-        <w:p>
-          <w:pPr>
-            <w:pStyle w:val="Heading1"/>
-            <w:rPr/>
-          </w:pPr>
-          <w:r>
-            <w:rPr/>
-            <w:t>References</w:t>
-          </w:r>
-        </w:p>
-        <w:p>
-          <w:pPr>
-            <w:pStyle w:val="Bibliography"/>
-            <w:ind w:left="720" w:hanging="720"/>
-            <w:rPr>
-              <w:sz w:val="24"/>
-              <w:szCs w:val="24"/>
-            </w:rPr>
-          </w:pPr>
-          <w:r>
-            <w:fldChar w:fldCharType="begin"/>
-          </w:r>
-          <w:r>
-            <w:instrText> BIBLIOGRAPHY </w:instrText>
-          </w:r>
-          <w:r>
-            <w:fldChar w:fldCharType="separate"/>
-          </w:r>
-          <w:r>
-            <w:rPr/>
-            <w:t xml:space="preserve">DigitalOcean. (2015, 28 1). </w:t>
-          </w:r>
-          <w:r>
-            <w:rPr>
-              <w:i/>
-              <w:iCs/>
-            </w:rPr>
-            <w:t>Apache vs Nginx: Practical Considerations</w:t>
-          </w:r>
-          <w:r>
-            <w:rPr/>
-            <w:t>. Retrieved from DigitalOcean: Cloud computing designed for developers: https://www.digitalocean.com/community/tutorials/apache-vs-nginx-practical-considerations</w:t>
-          </w:r>
-        </w:p>
-        <w:p>
-          <w:pPr>
-            <w:pStyle w:val="Bibliography"/>
-            <w:ind w:left="720" w:hanging="720"/>
-            <w:rPr/>
-          </w:pPr>
-          <w:r>
-            <w:rPr/>
-            <w:t xml:space="preserve">Internet Live Stats. (2016). </w:t>
-          </w:r>
-          <w:r>
-            <w:rPr>
-              <w:i/>
-              <w:iCs/>
-            </w:rPr>
-            <w:t>Number of Internet Users (2016) - Internet Live Stats</w:t>
-          </w:r>
-          <w:r>
-            <w:rPr/>
-            <w:t>. (Internet Live Stats) Retrieved 10 8, 2016, from Internet Live Stats: http://www.internetlivestats.com/internet-users/</w:t>
-          </w:r>
-        </w:p>
-        <w:p>
-          <w:pPr>
-            <w:pStyle w:val="Bibliography"/>
-            <w:ind w:left="720" w:hanging="720"/>
-            <w:rPr/>
-          </w:pPr>
-          <w:r>
-            <w:rPr/>
-            <w:t xml:space="preserve">Nielsen, J. (1998, April 5). </w:t>
-          </w:r>
-          <w:r>
-            <w:rPr>
-              <w:i/>
-              <w:iCs/>
-            </w:rPr>
-            <w:t>Nielsen's Law of Internet Bandwidth.</w:t>
-          </w:r>
-          <w:r>
-            <w:rPr/>
-            <w:t xml:space="preserve"> Retrieved from Nielsen Norman Group: UX Training, Consulting, &amp; Research: https://www.nngroup.com/articles/law-of-bandwidth/</w:t>
-          </w:r>
-        </w:p>
-        <w:p>
-          <w:pPr>
-            <w:pStyle w:val="Bibliography"/>
-            <w:ind w:left="720" w:hanging="720"/>
-            <w:rPr/>
-          </w:pPr>
-          <w:r>
-            <w:rPr/>
-            <w:t xml:space="preserve">The PHP Group. (n.d.). </w:t>
-          </w:r>
-          <w:r>
-            <w:rPr>
-              <w:i/>
-              <w:iCs/>
-            </w:rPr>
-            <w:t>History of PHP.</w:t>
-          </w:r>
-          <w:r>
-            <w:rPr/>
-            <w:t xml:space="preserve"> Retrieved 10 8, 2016, from PHP: Hypertext Preprocessor: http://php.net/manual/en/history.php.php</w:t>
-          </w:r>
-        </w:p>
-        <w:p>
-          <w:pPr>
-            <w:pStyle w:val="Bibliography"/>
-            <w:ind w:left="720" w:hanging="720"/>
-            <w:rPr/>
-          </w:pPr>
-          <w:r>
-            <w:rPr/>
-            <w:t xml:space="preserve">World Wide Web Consortium. (2014, March 14). </w:t>
-          </w:r>
-          <w:r>
-            <w:rPr>
-              <w:i/>
-              <w:iCs/>
-            </w:rPr>
-            <w:t>How does the Internet work</w:t>
-          </w:r>
-          <w:r>
-            <w:rPr/>
-            <w:t>, 72360. Retrieved 10 8, 2016, from World Wide Web Consortium (W3C): https://www.w3.org/wiki/index.php?title=How_does_the_Internet_work&amp;oldid=72360</w:t>
-          </w:r>
-        </w:p>
-        <w:p>
-          <w:pPr>
-            <w:pStyle w:val="Normal"/>
-            <w:rPr/>
-          </w:pPr>
-          <w:r>
-            <w:rPr/>
-            <w:t xml:space="preserve">World Wide Web Consortium. (n.d.). </w:t>
-          </w:r>
-          <w:r>
-            <w:rPr>
-              <w:i/>
-              <w:iCs/>
-            </w:rPr>
-            <w:t>Help and FAQ - W3C</w:t>
-          </w:r>
-          <w:r>
-            <w:rPr/>
-            <w:t>. (W3C) Retrieved 10 8, 2016, from World Wide Web Consortium (W3C): https://www.w3.org/Help/#inventi</w:t>
-          </w:r>
-          <w:r>
-            <w:fldChar w:fldCharType="end"/>
-          </w:r>
-        </w:p>
-        <w:p>
-          <w:pPr>
-            <w:pStyle w:val="Normal"/>
-            <w:rPr/>
-          </w:pPr>
-          <w:r>
-            <w:rPr/>
-          </w:r>
-        </w:p>
-        <w:p>
-          <w:pPr>
-            <w:pStyle w:val="Normal"/>
-            <w:rPr/>
-          </w:pPr>
-          <w:r>
-            <w:rPr/>
-          </w:r>
-        </w:p>
-        <w:p>
-          <w:pPr>
-            <w:pStyle w:val="Normal"/>
-            <w:rPr/>
-          </w:pPr>
-          <w:r>
-            <w:rPr/>
-          </w:r>
-        </w:p>
-        <w:p>
-          <w:pPr>
-            <w:pStyle w:val="Bibliography"/>
-            <w:ind w:left="720" w:hanging="720"/>
-            <w:rPr/>
-          </w:pPr>
-          <w:r>
-            <w:rPr/>
-          </w:r>
-        </w:p>
-        <w:p>
-          <w:pPr>
-            <w:pStyle w:val="Normal"/>
-            <w:rPr/>
-          </w:pPr>
-          <w:r>
-            <w:rPr/>
-          </w:r>
-        </w:p>
-        <w:p>
-          <w:pPr>
-            <w:pStyle w:val="Normal"/>
-            <w:rPr/>
-          </w:pPr>
-          <w:r>
-            <w:rPr/>
-          </w:r>
-        </w:p>
-        <w:p>
-          <w:pPr>
-            <w:pStyle w:val="Normal"/>
-            <w:rPr/>
-          </w:pPr>
-          <w:r>
-            <w:rPr/>
-          </w:r>
-        </w:p>
-        <w:p>
-          <w:pPr>
-            <w:pStyle w:val="Heading1"/>
-            <w:rPr/>
-          </w:pPr>
-          <w:r>
-            <w:rPr/>
-            <w:t>References</w:t>
-          </w:r>
-        </w:p>
-        <w:p>
-          <w:pPr>
-            <w:pStyle w:val="Normal"/>
-            <w:rPr/>
-          </w:pPr>
-          <w:r>
-            <w:rPr/>
-            <w:t>TODO: do we need any more?</w:t>
-          </w:r>
-        </w:p>
-        <w:p>
-          <w:pPr>
-            <w:pStyle w:val="Normal"/>
-            <w:rPr/>
-          </w:pPr>
-          <w:r>
-            <w:rPr/>
-            <w:t>TODO: http 2.0 spec reference</w:t>
-          </w:r>
-        </w:p>
-        <w:p>
-          <w:pPr>
-            <w:pStyle w:val="Normal"/>
-            <w:rPr/>
-          </w:pPr>
-          <w:r>
-            <w:rPr/>
-            <w:t>TODO: asynchronous socket libraries</w:t>
-          </w:r>
-        </w:p>
-        <w:p>
-          <w:pPr>
-            <w:pStyle w:val="Normal"/>
-            <w:rPr/>
-          </w:pPr>
-          <w:r>
-            <w:rPr/>
-            <w:t>TODO: apache2 mod_rewrite</w:t>
-          </w:r>
-        </w:p>
-        <w:p>
-          <w:pPr>
-            <w:pStyle w:val="Normal"/>
-            <w:rPr/>
-          </w:pPr>
-          <w:r>
-            <w:rPr/>
-            <w:t>TODO: fastcgi</w:t>
-          </w:r>
-        </w:p>
-        <w:p>
-          <w:pPr>
-            <w:pStyle w:val="Normal"/>
-            <w:rPr/>
-          </w:pPr>
-          <w:r>
-            <w:rPr/>
-            <w:t>TODO: PHP (webserver→PHP routing)</w:t>
-          </w:r>
-        </w:p>
-        <w:p>
-          <w:pPr>
-            <w:pStyle w:val="Normal"/>
-            <w:widowControl/>
-            <w:bidi w:val="0"/>
-            <w:spacing w:lineRule="auto" w:line="259" w:before="0" w:after="160"/>
-            <w:jc w:val="left"/>
-            <w:rPr/>
-          </w:pPr>
-          <w:r>
-            <w:rPr/>
-            <w:t>TODO: cache locality optimization strategies for data structures and general memory such as arrays</w:t>
-          </w:r>
-        </w:p>
-      </w:sdtContent>
-    </w:sdt>
+        </w:sdtContent>
+      </w:sdt>
+      <w:r>
+        <w:rPr/>
+        <w:t>.</w:t>
+      </w:r>
+    </w:p>
+    <w:p>
+      <w:pPr>
+        <w:pStyle w:val="Normal"/>
+        <w:rPr/>
+      </w:pPr>
+      <w:r>
+        <w:rPr/>
+        <w:t>When a connection has been established and the handling code is available to being execution, it will translate the given binary stream into some form of programmatic representation such as classes or structs. Allowing for ease of use and modification by the routing engine. The handling code may be a wrapper to another protocol such as Fast-CGI to allow out of process execution and processing of the request.</w:t>
+      </w:r>
+    </w:p>
+    <w:p>
+      <w:pPr>
+        <w:pStyle w:val="Normal"/>
+        <w:rPr/>
+      </w:pPr>
+      <w:r>
+        <w:rPr/>
+        <w:t>The routing engine is responsible for manipulating this request representation into recognizing a specific route. This is primarily done by utilizing some kind of run-time look up and registration into the routing table. This allows for using language features such as attributes to map procedures to routes more organically. For example, the web server Nginx, utilizes Red-Black trees for files caches</w:t>
+      </w:r>
+      <w:r>
+        <w:rPr>
+          <w:rStyle w:val="FootnoteAnchor"/>
+        </w:rPr>
+        <w:footnoteReference w:id="6"/>
+      </w:r>
+      <w:r>
+        <w:rPr/>
+        <w:t xml:space="preserve"> and Fast-CGI</w:t>
+      </w:r>
+      <w:r>
+        <w:rPr>
+          <w:rStyle w:val="FootnoteAnchor"/>
+        </w:rPr>
+        <w:footnoteReference w:id="7"/>
+      </w:r>
+      <w:r>
+        <w:rPr/>
+        <w:t xml:space="preserve"> processing. From this the handling mechanism for the specific route is called with it.</w:t>
+      </w:r>
+    </w:p>
+    <w:p>
+      <w:pPr>
+        <w:pStyle w:val="Heading2"/>
+        <w:rPr/>
+      </w:pPr>
+      <w:r>
+        <w:rPr/>
+        <w:t>The routing problem</w:t>
+      </w:r>
+    </w:p>
+    <w:p>
+      <w:pPr>
+        <w:pStyle w:val="Normal"/>
+        <w:rPr/>
+      </w:pPr>
+      <w:r>
+        <w:rPr/>
+        <w:t>By using the definition of a router as the process to which the decision of which route handler is chosen per request and along with it the definition of what the routing problem is, it can be seen that this can be implemented in many different and varying ways. Because of this the approaches can differ quite significantly. These different approaches each have a different set of costs and cannot be interchanged in a given context with the expectation of performance related problems appearing.</w:t>
+      </w:r>
+    </w:p>
+    <w:p>
+      <w:pPr>
+        <w:pStyle w:val="Normal"/>
+        <w:rPr/>
+      </w:pPr>
+      <w:r>
+        <w:rPr/>
+        <w:t>TODO: some kind of official documentation to point towards what a router is</w:t>
+      </w:r>
+    </w:p>
+    <w:p>
+      <w:pPr>
+        <w:pStyle w:val="Normal"/>
+        <w:rPr/>
+      </w:pPr>
+      <w:r>
+        <w:rPr/>
+        <w:t>TODO: footnotes showing some existing routers e.g. https://github.com/klein/klein.php</w:t>
+      </w:r>
+    </w:p>
+    <w:p>
+      <w:pPr>
+        <w:pStyle w:val="Normal"/>
+        <w:rPr/>
+      </w:pPr>
+      <w:r>
+        <w:rPr/>
+        <w:t>Not all routers have the same feature sets supported. But at the core of it they are just a way to take in a set of known variables and return a function to execute. These set of variables that must be utilized in each searching of the underlying structure is fairly unique compared to the research into data structures in Computer Science which focuses primarily upon a single value. With the extension of multiple variables to check and a more complex search algorithm that may need to repeat itself the usage of existing data structures and algorithms may be used.</w:t>
+      </w:r>
+    </w:p>
+    <w:p>
+      <w:pPr>
+        <w:pStyle w:val="Normal"/>
+        <w:rPr/>
+      </w:pPr>
+      <w:r>
+        <w:rPr/>
+        <w:t>TODO: reference basic router design!!!!!!!!!</w:t>
+      </w:r>
+    </w:p>
+    <w:p>
+      <w:pPr>
+        <w:pStyle w:val="Normal"/>
+        <w:rPr/>
+      </w:pPr>
+      <w:r>
+        <w:rPr/>
+        <w:t>Most implementations only work with the path from the HTTP header and because of this require the least amount of extensions to existing data structures and algorithms. This allows them to be implemented using only regular expressions (regex) or other more limited approaches. This does cover most cases; by utilizing multiple instances it can be used for different HTTP methods such as GET and POST. However other rules such as rewriting are not possible and this is where tree graphs become quite useful.</w:t>
+      </w:r>
+    </w:p>
+    <w:p>
+      <w:pPr>
+        <w:pStyle w:val="Normal"/>
+        <w:rPr/>
+      </w:pPr>
+      <w:r>
+        <w:rPr/>
+        <w:t>TODO: regex router footnote</w:t>
+      </w:r>
+    </w:p>
+    <w:p>
+      <w:pPr>
+        <w:pStyle w:val="Normal"/>
+        <w:rPr/>
+      </w:pPr>
+      <w:r>
+        <w:rPr/>
+        <w:t>TODO: router that uses GET/POST footnote</w:t>
+      </w:r>
+    </w:p>
+    <w:p>
+      <w:pPr>
+        <w:pStyle w:val="Normal"/>
+        <w:rPr/>
+      </w:pPr>
+      <w:r>
+        <w:rPr/>
+        <w:t>When it comes to other than regex approaches, generally quite a bit more information is stored associated with a single router handler function. This can be done by using another data structure as a key in a map or to wrap the reference to the handler function. This allows it to use other conditions such as the HTTP request fields of User-Agent, Referer or Host. Support of this is a significant complexity increase and limited research into this area was discovered in the creation of this proposal.</w:t>
+      </w:r>
+    </w:p>
+    <w:p>
+      <w:pPr>
+        <w:pStyle w:val="Normal"/>
+        <w:rPr/>
+      </w:pPr>
+      <w:r>
+        <w:rPr/>
+        <w:t>TODO: something, ANYTHING on unconditional (my term) condition nature of data structures in CS, include about threading and how locking can affect this along with memory usage also cache locality of memory</w:t>
+      </w:r>
+    </w:p>
+    <w:p>
+      <w:pPr>
+        <w:pStyle w:val="Normal"/>
+        <w:rPr/>
+      </w:pPr>
+      <w:r>
+        <w:rPr/>
+        <w:t>TODO: ok this is a huge amount of text that is needed here</w:t>
+      </w:r>
+    </w:p>
+    <w:p>
+      <w:pPr>
+        <w:pStyle w:val="Heading1"/>
+        <w:rPr/>
+      </w:pPr>
+      <w:r>
+        <w:rPr/>
+        <w:t>Research question</w:t>
+      </w:r>
+    </w:p>
+    <w:p>
+      <w:pPr>
+        <w:pStyle w:val="Heading1"/>
+        <w:rPr/>
+      </w:pPr>
+      <w:r>
+        <w:rPr/>
+        <w:t>Method</w:t>
+      </w:r>
+    </w:p>
+    <w:p>
+      <w:pPr>
+        <w:pStyle w:val="Normal"/>
+        <w:rPr/>
+      </w:pPr>
+      <w:r>
+        <w:rPr/>
+        <w:t>TODO: ok we got a methodology, but a) what is it b) why is it that c) what does that give us?</w:t>
+      </w:r>
+    </w:p>
+    <w:p>
+      <w:pPr>
+        <w:pStyle w:val="Normal"/>
+        <w:rPr/>
+      </w:pPr>
+      <w:bookmarkStart w:id="2" w:name="_GoBack"/>
+      <w:bookmarkEnd w:id="2"/>
+      <w:r>
+        <w:rPr/>
+        <w:t>TODO: performance metrics</w:t>
+      </w:r>
+      <w:r>
+        <w:br w:type="page"/>
+      </w:r>
+    </w:p>
+    <w:p>
+      <w:pPr>
+        <w:pStyle w:val="Heading1"/>
+        <w:rPr/>
+      </w:pPr>
+      <w:r>
+        <w:rPr/>
+        <w:t>Time line</w:t>
+      </w:r>
+    </w:p>
+    <w:p>
+      <w:pPr>
+        <w:pStyle w:val="Normal"/>
+        <w:rPr/>
+      </w:pPr>
+      <w:r>
+        <w:rPr/>
+        <w:t>TODO: tasks and explanation</w:t>
+      </w:r>
+    </w:p>
+    <w:p>
+      <w:pPr>
+        <w:pStyle w:val="Normal"/>
+        <w:rPr/>
+      </w:pPr>
+      <w:r>
+        <w:rPr/>
+        <w:t>TODO: do it based upon the tasks that need to be completed and estimate how long each one will take</w:t>
+      </w:r>
+    </w:p>
+    <w:p>
+      <w:pPr>
+        <w:pStyle w:val="Heading1"/>
+        <w:rPr/>
+      </w:pPr>
+      <w:r>
+        <w:rPr/>
+        <w:t>Budget</w:t>
+      </w:r>
+    </w:p>
+    <w:p>
+      <w:pPr>
+        <w:pStyle w:val="Normal"/>
+        <w:rPr/>
+      </w:pPr>
+      <w:r>
+        <w:rPr/>
+        <w:t>It is expected that a printing budget of $100NZD will be needed for final copies available for submission.</w:t>
+      </w:r>
+    </w:p>
+    <w:p>
+      <w:pPr>
+        <w:pStyle w:val="Normal"/>
+        <w:rPr/>
+      </w:pPr>
+      <w:r>
+        <w:rPr/>
+        <w:t>No other expenses has been expected to be incounted.</w:t>
+      </w:r>
+    </w:p>
+    <w:p>
+      <w:pPr>
+        <w:pStyle w:val="Heading1"/>
+        <w:rPr/>
+      </w:pPr>
+      <w:r>
+        <w:rPr/>
+        <w:t>Outcomes</w:t>
+      </w:r>
+    </w:p>
+    <w:p>
+      <w:pPr>
+        <w:pStyle w:val="Normal"/>
+        <w:rPr/>
+      </w:pPr>
+      <w:r>
+        <w:rPr/>
+        <w:t>There is one outcome expected from this proposal and that is the dissertation. Supporting this will be code created to exemplify the different kinds of web routers that currently exist today.</w:t>
+      </w:r>
+    </w:p>
+    <w:p>
+      <w:pPr>
+        <w:pStyle w:val="Normal"/>
+        <w:rPr/>
+      </w:pPr>
+      <w:r>
+        <w:rPr/>
+        <w:t>TODO:  Think of the outcome in terms ok new knowledge rather than artefacts</w:t>
+      </w:r>
+    </w:p>
+    <w:p>
+      <w:pPr>
+        <w:pStyle w:val="Normal"/>
+        <w:rPr/>
+      </w:pPr>
+      <w:r>
+        <w:rPr/>
+        <w:t>TODO: the above is absolutely horrible but there needs to be something along those lines</w:t>
+      </w:r>
+    </w:p>
+    <w:p>
+      <w:pPr>
+        <w:pStyle w:val="Normal"/>
+        <w:rPr/>
+      </w:pPr>
+      <w:r>
+        <w:rPr/>
+        <w:t>TODO: there also needs to be something else here, what could that be?</w:t>
+      </w:r>
+    </w:p>
+    <w:p>
+      <w:pPr>
+        <w:pStyle w:val="Heading2"/>
+        <w:rPr/>
+      </w:pPr>
+      <w:r>
+        <w:rPr/>
+        <w:t>Dissertation</w:t>
+      </w:r>
+    </w:p>
+    <w:p>
+      <w:pPr>
+        <w:pStyle w:val="Normal"/>
+        <w:rPr/>
+      </w:pPr>
+      <w:r>
+        <w:rPr/>
+        <w:t>TODO: yes there is a dissertation with a methodology but what else can I do/need?</w:t>
+      </w:r>
+    </w:p>
+    <w:p>
+      <w:pPr>
+        <w:pStyle w:val="Heading1"/>
+        <w:rPr/>
+      </w:pPr>
+      <w:r>
+        <w:rPr/>
+        <w:t>References</w:t>
+      </w:r>
+    </w:p>
+    <w:p>
+      <w:pPr>
+        <w:pStyle w:val="Bibliography"/>
+        <w:ind w:left="720" w:hanging="720"/>
+        <w:rPr>
+          <w:sz w:val="24"/>
+          <w:szCs w:val="24"/>
+        </w:rPr>
+      </w:pPr>
+      <w:r>
+        <w:fldChar w:fldCharType="begin"/>
+      </w:r>
+      <w:r>
+        <w:instrText> BIBLIOGRAPHY </w:instrText>
+      </w:r>
+      <w:r>
+        <w:fldChar w:fldCharType="separate"/>
+      </w:r>
+      <w:r>
+        <w:rPr/>
+        <w:t xml:space="preserve">DigitalOcean. (2015, 28 1). </w:t>
+      </w:r>
+      <w:r>
+        <w:rPr>
+          <w:i/>
+          <w:iCs/>
+        </w:rPr>
+        <w:t>Apache vs Nginx: Practical Considerations</w:t>
+      </w:r>
+      <w:r>
+        <w:rPr/>
+        <w:t>. Retrieved from DigitalOcean: Cloud computing designed for developers: https://www.digitalocean.com/community/tutorials/apache-vs-nginx-practical-considerations</w:t>
+      </w:r>
+    </w:p>
+    <w:p>
+      <w:pPr>
+        <w:pStyle w:val="Bibliography"/>
+        <w:ind w:left="720" w:hanging="720"/>
+        <w:rPr/>
+      </w:pPr>
+      <w:r>
+        <w:rPr/>
+        <w:t xml:space="preserve">Internet Live Stats. (2016). </w:t>
+      </w:r>
+      <w:r>
+        <w:rPr>
+          <w:i/>
+          <w:iCs/>
+        </w:rPr>
+        <w:t>Number of Internet Users (2016) - Internet Live Stats</w:t>
+      </w:r>
+      <w:r>
+        <w:rPr/>
+        <w:t>. (Internet Live Stats) Retrieved 10 8, 2016, from Internet Live Stats: http://www.internetlivestats.com/internet-users/</w:t>
+      </w:r>
+    </w:p>
+    <w:p>
+      <w:pPr>
+        <w:pStyle w:val="Bibliography"/>
+        <w:ind w:left="720" w:hanging="720"/>
+        <w:rPr/>
+      </w:pPr>
+      <w:r>
+        <w:rPr/>
+        <w:t xml:space="preserve">Nielsen, J. (1998, April 5). </w:t>
+      </w:r>
+      <w:r>
+        <w:rPr>
+          <w:i/>
+          <w:iCs/>
+        </w:rPr>
+        <w:t>Nielsen's Law of Internet Bandwidth.</w:t>
+      </w:r>
+      <w:r>
+        <w:rPr/>
+        <w:t xml:space="preserve"> Retrieved from Nielsen Norman Group: UX Training, Consulting, &amp; Research: https://www.nngroup.com/articles/law-of-bandwidth/</w:t>
+      </w:r>
+    </w:p>
+    <w:p>
+      <w:pPr>
+        <w:pStyle w:val="Bibliography"/>
+        <w:ind w:left="720" w:hanging="720"/>
+        <w:rPr/>
+      </w:pPr>
+      <w:r>
+        <w:rPr/>
+        <w:t xml:space="preserve">The PHP Group. (n.d.). </w:t>
+      </w:r>
+      <w:r>
+        <w:rPr>
+          <w:i/>
+          <w:iCs/>
+        </w:rPr>
+        <w:t>History of PHP.</w:t>
+      </w:r>
+      <w:r>
+        <w:rPr/>
+        <w:t xml:space="preserve"> Retrieved 10 8, 2016, from PHP: Hypertext Preprocessor: http://php.net/manual/en/history.php.php</w:t>
+      </w:r>
+    </w:p>
+    <w:p>
+      <w:pPr>
+        <w:pStyle w:val="Bibliography"/>
+        <w:ind w:left="720" w:hanging="720"/>
+        <w:rPr/>
+      </w:pPr>
+      <w:r>
+        <w:rPr/>
+        <w:t xml:space="preserve">World Wide Web Consortium. (2014, March 14). </w:t>
+      </w:r>
+      <w:r>
+        <w:rPr>
+          <w:i/>
+          <w:iCs/>
+        </w:rPr>
+        <w:t>How does the Internet work</w:t>
+      </w:r>
+      <w:r>
+        <w:rPr/>
+        <w:t>, 72360. Retrieved 10 8, 2016, from World Wide Web Consortium (W3C): https://www.w3.org/wiki/index.php?title=How_does_the_Internet_work&amp;oldid=72360</w:t>
+      </w:r>
+    </w:p>
+    <w:p>
+      <w:pPr>
+        <w:pStyle w:val="Normal"/>
+        <w:rPr/>
+      </w:pPr>
+      <w:r>
+        <w:rPr/>
+        <w:t xml:space="preserve">World Wide Web Consortium. (n.d.). </w:t>
+      </w:r>
+      <w:r>
+        <w:rPr>
+          <w:i/>
+          <w:iCs/>
+        </w:rPr>
+        <w:t>Help and FAQ - W3C</w:t>
+      </w:r>
+      <w:r>
+        <w:rPr/>
+        <w:t>. (W3C) Retrieved 10 8, 2016, from World Wide Web Consortium (W3C): https://www.w3.org/Help/#invent</w:t>
+      </w:r>
+      <w:r>
+        <w:fldChar w:fldCharType="end"/>
+      </w:r>
+    </w:p>
+    <w:p>
+      <w:pPr>
+        <w:pStyle w:val="Normal"/>
+        <w:rPr/>
+      </w:pPr>
+      <w:r>
+        <w:rPr/>
+      </w:r>
+    </w:p>
+    <w:p>
+      <w:pPr>
+        <w:pStyle w:val="Normal"/>
+        <w:rPr/>
+      </w:pPr>
+      <w:r>
+        <w:rPr/>
+      </w:r>
+    </w:p>
+    <w:p>
+      <w:pPr>
+        <w:pStyle w:val="Normal"/>
+        <w:rPr/>
+      </w:pPr>
+      <w:r>
+        <w:rPr/>
+      </w:r>
+    </w:p>
+    <w:p>
+      <w:pPr>
+        <w:pStyle w:val="Normal"/>
+        <w:rPr/>
+      </w:pPr>
+      <w:r>
+        <w:rPr/>
+      </w:r>
+    </w:p>
+    <w:p>
+      <w:pPr>
+        <w:pStyle w:val="Normal"/>
+        <w:rPr/>
+      </w:pPr>
+      <w:r>
+        <w:rPr/>
+      </w:r>
+    </w:p>
+    <w:p>
+      <w:pPr>
+        <w:pStyle w:val="Bibliography"/>
+        <w:ind w:left="720" w:hanging="720"/>
+        <w:rPr/>
+      </w:pPr>
+      <w:r>
+        <w:rPr/>
+      </w:r>
+    </w:p>
+    <w:p>
+      <w:pPr>
+        <w:pStyle w:val="Normal"/>
+        <w:rPr/>
+      </w:pPr>
+      <w:r>
+        <w:rPr/>
+      </w:r>
+    </w:p>
+    <w:p>
+      <w:pPr>
+        <w:pStyle w:val="Normal"/>
+        <w:rPr/>
+      </w:pPr>
+      <w:r>
+        <w:rPr/>
+      </w:r>
+    </w:p>
+    <w:p>
+      <w:pPr>
+        <w:pStyle w:val="Normal"/>
+        <w:rPr/>
+      </w:pPr>
+      <w:r>
+        <w:rPr/>
+      </w:r>
+    </w:p>
+    <w:p>
+      <w:pPr>
+        <w:pStyle w:val="Heading1"/>
+        <w:rPr/>
+      </w:pPr>
+      <w:r>
+        <w:rPr/>
+        <w:t>References</w:t>
+      </w:r>
+    </w:p>
+    <w:p>
+      <w:pPr>
+        <w:pStyle w:val="Normal"/>
+        <w:rPr/>
+      </w:pPr>
+      <w:r>
+        <w:rPr/>
+        <w:t>TODO: do we need any more?</w:t>
+      </w:r>
+    </w:p>
+    <w:p>
+      <w:pPr>
+        <w:pStyle w:val="Normal"/>
+        <w:rPr/>
+      </w:pPr>
+      <w:r>
+        <w:rPr/>
+        <w:t>TODO: http 2.0 spec reference</w:t>
+      </w:r>
+    </w:p>
+    <w:p>
+      <w:pPr>
+        <w:pStyle w:val="Normal"/>
+        <w:rPr/>
+      </w:pPr>
+      <w:r>
+        <w:rPr/>
+        <w:t>TODO: asynchronous socket libraries</w:t>
+      </w:r>
+    </w:p>
+    <w:p>
+      <w:pPr>
+        <w:pStyle w:val="Normal"/>
+        <w:rPr/>
+      </w:pPr>
+      <w:r>
+        <w:rPr/>
+        <w:t>TODO: apache2 mod_rewrite</w:t>
+      </w:r>
+    </w:p>
+    <w:p>
+      <w:pPr>
+        <w:pStyle w:val="Normal"/>
+        <w:rPr/>
+      </w:pPr>
+      <w:r>
+        <w:rPr/>
+        <w:t>TODO: fastcgi</w:t>
+      </w:r>
+    </w:p>
+    <w:p>
+      <w:pPr>
+        <w:pStyle w:val="Normal"/>
+        <w:rPr/>
+      </w:pPr>
+      <w:r>
+        <w:rPr/>
+        <w:t>TODO: PHP (webserver→PHP routing)</w:t>
+      </w:r>
+    </w:p>
+    <w:p>
+      <w:pPr>
+        <w:pStyle w:val="Normal"/>
+        <w:widowControl/>
+        <w:bidi w:val="0"/>
+        <w:spacing w:lineRule="auto" w:line="259" w:before="0" w:after="160"/>
+        <w:jc w:val="left"/>
+        <w:rPr/>
+      </w:pPr>
+      <w:r>
+        <w:rPr/>
+        <w:t>TODO: cache locality optimization strategies for data structures and general memory such as arrays</w:t>
+      </w:r>
+    </w:p>
     <w:sectPr>
       <w:footnotePr>
         <w:numFmt w:val="decimal"/>
@@ -2255,116 +1943,6 @@
   <w:abstractNum w:abstractNumId="3">
     <w:lvl w:ilvl="0">
       <w:start w:val="1"/>
-      <w:numFmt w:val="decimal"/>
-      <w:lvlText w:val="%1."/>
-      <w:lvlJc w:val="left"/>
-      <w:pPr>
-        <w:tabs>
-          <w:tab w:val="num" w:pos="720"/>
-        </w:tabs>
-        <w:ind w:left="720" w:hanging="360"/>
-      </w:pPr>
-    </w:lvl>
-    <w:lvl w:ilvl="1">
-      <w:start w:val="1"/>
-      <w:numFmt w:val="decimal"/>
-      <w:lvlText w:val="%2."/>
-      <w:lvlJc w:val="left"/>
-      <w:pPr>
-        <w:tabs>
-          <w:tab w:val="num" w:pos="1080"/>
-        </w:tabs>
-        <w:ind w:left="1080" w:hanging="360"/>
-      </w:pPr>
-    </w:lvl>
-    <w:lvl w:ilvl="2">
-      <w:start w:val="1"/>
-      <w:numFmt w:val="decimal"/>
-      <w:lvlText w:val="%3."/>
-      <w:lvlJc w:val="left"/>
-      <w:pPr>
-        <w:tabs>
-          <w:tab w:val="num" w:pos="1440"/>
-        </w:tabs>
-        <w:ind w:left="1440" w:hanging="360"/>
-      </w:pPr>
-    </w:lvl>
-    <w:lvl w:ilvl="3">
-      <w:start w:val="1"/>
-      <w:numFmt w:val="decimal"/>
-      <w:lvlText w:val="%4."/>
-      <w:lvlJc w:val="left"/>
-      <w:pPr>
-        <w:tabs>
-          <w:tab w:val="num" w:pos="1800"/>
-        </w:tabs>
-        <w:ind w:left="1800" w:hanging="360"/>
-      </w:pPr>
-    </w:lvl>
-    <w:lvl w:ilvl="4">
-      <w:start w:val="1"/>
-      <w:numFmt w:val="decimal"/>
-      <w:lvlText w:val="%5."/>
-      <w:lvlJc w:val="left"/>
-      <w:pPr>
-        <w:tabs>
-          <w:tab w:val="num" w:pos="2160"/>
-        </w:tabs>
-        <w:ind w:left="2160" w:hanging="360"/>
-      </w:pPr>
-    </w:lvl>
-    <w:lvl w:ilvl="5">
-      <w:start w:val="1"/>
-      <w:numFmt w:val="decimal"/>
-      <w:lvlText w:val="%6."/>
-      <w:lvlJc w:val="left"/>
-      <w:pPr>
-        <w:tabs>
-          <w:tab w:val="num" w:pos="2520"/>
-        </w:tabs>
-        <w:ind w:left="2520" w:hanging="360"/>
-      </w:pPr>
-    </w:lvl>
-    <w:lvl w:ilvl="6">
-      <w:start w:val="1"/>
-      <w:numFmt w:val="decimal"/>
-      <w:lvlText w:val="%7."/>
-      <w:lvlJc w:val="left"/>
-      <w:pPr>
-        <w:tabs>
-          <w:tab w:val="num" w:pos="2880"/>
-        </w:tabs>
-        <w:ind w:left="2880" w:hanging="360"/>
-      </w:pPr>
-    </w:lvl>
-    <w:lvl w:ilvl="7">
-      <w:start w:val="1"/>
-      <w:numFmt w:val="decimal"/>
-      <w:lvlText w:val="%8."/>
-      <w:lvlJc w:val="left"/>
-      <w:pPr>
-        <w:tabs>
-          <w:tab w:val="num" w:pos="3240"/>
-        </w:tabs>
-        <w:ind w:left="3240" w:hanging="360"/>
-      </w:pPr>
-    </w:lvl>
-    <w:lvl w:ilvl="8">
-      <w:start w:val="1"/>
-      <w:numFmt w:val="decimal"/>
-      <w:lvlText w:val="%9."/>
-      <w:lvlJc w:val="left"/>
-      <w:pPr>
-        <w:tabs>
-          <w:tab w:val="num" w:pos="3600"/>
-        </w:tabs>
-        <w:ind w:left="3600" w:hanging="360"/>
-      </w:pPr>
-    </w:lvl>
-  </w:abstractNum>
-  <w:abstractNum w:abstractNumId="4">
-    <w:lvl w:ilvl="0">
-      <w:start w:val="1"/>
       <w:numFmt w:val="bullet"/>
       <w:lvlText w:val=""/>
       <w:lvlJc w:val="left"/>
@@ -2508,7 +2086,7 @@
       </w:rPr>
     </w:lvl>
   </w:abstractNum>
-  <w:abstractNum w:abstractNumId="5">
+  <w:abstractNum w:abstractNumId="4">
     <w:lvl w:ilvl="0">
       <w:start w:val="1"/>
       <w:numFmt w:val="none"/>
@@ -2638,9 +2216,6 @@
   </w:num>
   <w:num w:numId="4">
     <w:abstractNumId w:val="4"/>
-  </w:num>
-  <w:num w:numId="5">
-    <w:abstractNumId w:val="5"/>
   </w:num>
 </w:numbering>
 </file>
@@ -3690,6 +3265,69 @@
       <w:rFonts w:cs="OpenSymbol"/>
     </w:rPr>
   </w:style>
+  <w:style w:type="character" w:styleId="ListLabel64">
+    <w:name w:val="ListLabel 64"/>
+    <w:qFormat/>
+    <w:rPr>
+      <w:rFonts w:cs="OpenSymbol"/>
+    </w:rPr>
+  </w:style>
+  <w:style w:type="character" w:styleId="ListLabel65">
+    <w:name w:val="ListLabel 65"/>
+    <w:qFormat/>
+    <w:rPr>
+      <w:rFonts w:cs="OpenSymbol"/>
+    </w:rPr>
+  </w:style>
+  <w:style w:type="character" w:styleId="ListLabel66">
+    <w:name w:val="ListLabel 66"/>
+    <w:qFormat/>
+    <w:rPr>
+      <w:rFonts w:cs="OpenSymbol"/>
+    </w:rPr>
+  </w:style>
+  <w:style w:type="character" w:styleId="ListLabel67">
+    <w:name w:val="ListLabel 67"/>
+    <w:qFormat/>
+    <w:rPr>
+      <w:rFonts w:cs="OpenSymbol"/>
+    </w:rPr>
+  </w:style>
+  <w:style w:type="character" w:styleId="ListLabel68">
+    <w:name w:val="ListLabel 68"/>
+    <w:qFormat/>
+    <w:rPr>
+      <w:rFonts w:cs="OpenSymbol"/>
+    </w:rPr>
+  </w:style>
+  <w:style w:type="character" w:styleId="ListLabel69">
+    <w:name w:val="ListLabel 69"/>
+    <w:qFormat/>
+    <w:rPr>
+      <w:rFonts w:cs="OpenSymbol"/>
+    </w:rPr>
+  </w:style>
+  <w:style w:type="character" w:styleId="ListLabel70">
+    <w:name w:val="ListLabel 70"/>
+    <w:qFormat/>
+    <w:rPr>
+      <w:rFonts w:cs="OpenSymbol"/>
+    </w:rPr>
+  </w:style>
+  <w:style w:type="character" w:styleId="ListLabel71">
+    <w:name w:val="ListLabel 71"/>
+    <w:qFormat/>
+    <w:rPr>
+      <w:rFonts w:cs="OpenSymbol"/>
+    </w:rPr>
+  </w:style>
+  <w:style w:type="character" w:styleId="ListLabel72">
+    <w:name w:val="ListLabel 72"/>
+    <w:qFormat/>
+    <w:rPr>
+      <w:rFonts w:cs="OpenSymbol"/>
+    </w:rPr>
+  </w:style>
   <w:style w:type="paragraph" w:styleId="Heading" w:customStyle="1">
     <w:name w:val="Heading"/>
     <w:basedOn w:val="Normal"/>

</xml_diff>

<commit_message>
Adding header+footer for Walt
</commit_message>
<xml_diff>
--- a/draft.docx
+++ b/draft.docx
@@ -436,7 +436,7 @@
                 <wp:positionV relativeFrom="paragraph">
                   <wp:posOffset>3383915</wp:posOffset>
                 </wp:positionV>
-                <wp:extent cx="4175125" cy="263525"/>
+                <wp:extent cx="4175760" cy="264160"/>
                 <wp:effectExtent l="0" t="0" r="0" b="0"/>
                 <wp:wrapTopAndBottom/>
                 <wp:docPr id="2" name="graphic1"/>
@@ -447,7 +447,7 @@
                       <wps:spPr>
                         <a:xfrm>
                           <a:off x="0" y="0"/>
-                          <a:ext cx="4174560" cy="262800"/>
+                          <a:ext cx="4175280" cy="263520"/>
                         </a:xfrm>
                         <a:prstGeom prst="rect">
                           <a:avLst/>
@@ -520,7 +520,7 @@
           </mc:Choice>
           <mc:Fallback>
             <w:pict>
-              <v:rect id="shape_0" ID="graphic1" fillcolor="white" stroked="f" style="position:absolute;margin-left:76.2pt;margin-top:266.45pt;width:328.65pt;height:20.65pt">
+              <v:rect id="shape_0" ID="graphic1" fillcolor="white" stroked="f" style="position:absolute;margin-left:76.2pt;margin-top:266.45pt;width:328.7pt;height:20.7pt">
                 <w10:wrap type="square"/>
                 <v:fill o:detectmouseclick="t" type="solid" color2="black"/>
                 <v:stroke color="#3465a4" joinstyle="round" endcap="flat"/>
@@ -1367,10 +1367,28 @@
       </w:r>
       <w:r>
         <w:rPr/>
-        <w:t>. (W3C) Retrieved 10 8, 2016, from World Wide Web Consortium (W3C): https://www.w3.org/Help/#invent</w:t>
+        <w:t>. (W3C) Retrieved 10 8, 2016, from World Wide Web Consortium (W3C): https://www.w3.org/Help/#inven</w:t>
       </w:r>
       <w:r>
         <w:fldChar w:fldCharType="end"/>
+      </w:r>
+    </w:p>
+    <w:p>
+      <w:pPr>
+        <w:pStyle w:val="Normal"/>
+        <w:rPr/>
+      </w:pPr>
+      <w:r>
+        <w:rPr/>
+      </w:r>
+    </w:p>
+    <w:p>
+      <w:pPr>
+        <w:pStyle w:val="Normal"/>
+        <w:rPr/>
+      </w:pPr>
+      <w:r>
+        <w:rPr/>
       </w:r>
     </w:p>
     <w:p>
@@ -1540,12 +1558,14 @@
       </w:r>
     </w:p>
     <w:sectPr>
+      <w:headerReference w:type="default" r:id="rId4"/>
+      <w:footerReference w:type="default" r:id="rId5"/>
       <w:footnotePr>
         <w:numFmt w:val="decimal"/>
       </w:footnotePr>
       <w:type w:val="nextPage"/>
       <w:pgSz w:w="12240" w:h="15840"/>
-      <w:pgMar w:left="1440" w:right="1440" w:header="0" w:top="1440" w:footer="0" w:bottom="1440" w:gutter="0"/>
+      <w:pgMar w:left="1440" w:right="1440" w:header="1440" w:top="1992" w:footer="1440" w:bottom="1992" w:gutter="0"/>
       <w:pgNumType w:fmt="decimal"/>
       <w:formProt w:val="false"/>
       <w:textDirection w:val="lrTb"/>
@@ -1555,6 +1575,38 @@
 </w:document>
 </file>
 
+<file path=word/footer1.xml><?xml version="1.0" encoding="utf-8"?>
+<w:ftr xmlns:o="urn:schemas-microsoft-com:office:office" xmlns:r="http://schemas.openxmlformats.org/officeDocument/2006/relationships" xmlns:v="urn:schemas-microsoft-com:vml" xmlns:w="http://schemas.openxmlformats.org/wordprocessingml/2006/main" xmlns:w10="urn:schemas-microsoft-com:office:word" xmlns:wp="http://schemas.openxmlformats.org/drawingml/2006/wordprocessingDrawing" xmlns:wps="http://schemas.microsoft.com/office/word/2010/wordprocessingShape" xmlns:wpg="http://schemas.microsoft.com/office/word/2010/wordprocessingGroup" xmlns:mc="http://schemas.openxmlformats.org/markup-compatibility/2006" xmlns:wp14="http://schemas.microsoft.com/office/word/2010/wordprocessingDrawing" xmlns:w14="http://schemas.microsoft.com/office/word/2010/wordml" mc:Ignorable="w14 wp14">
+  <w:p>
+    <w:pPr>
+      <w:pStyle w:val="Footer"/>
+      <w:rPr/>
+    </w:pPr>
+    <w:r>
+      <w:rPr/>
+      <w:tab/>
+      <w:tab/>
+    </w:r>
+    <w:r>
+      <w:rPr/>
+      <w:fldChar w:fldCharType="begin"/>
+    </w:r>
+    <w:r>
+      <w:instrText> PAGE </w:instrText>
+    </w:r>
+    <w:r>
+      <w:fldChar w:fldCharType="separate"/>
+    </w:r>
+    <w:r>
+      <w:t>8</w:t>
+    </w:r>
+    <w:r>
+      <w:fldChar w:fldCharType="end"/>
+    </w:r>
+  </w:p>
+</w:ftr>
+</file>
+
 <file path=word/footnotes.xml><?xml version="1.0" encoding="utf-8"?>
 <w:footnotes xmlns:o="urn:schemas-microsoft-com:office:office" xmlns:r="http://schemas.openxmlformats.org/officeDocument/2006/relationships" xmlns:v="urn:schemas-microsoft-com:vml" xmlns:w="http://schemas.openxmlformats.org/wordprocessingml/2006/main" xmlns:w10="urn:schemas-microsoft-com:office:word" xmlns:wp="http://schemas.openxmlformats.org/drawingml/2006/wordprocessingDrawing" xmlns:wps="http://schemas.microsoft.com/office/word/2010/wordprocessingShape" xmlns:wpg="http://schemas.microsoft.com/office/word/2010/wordprocessingGroup" xmlns:mc="http://schemas.openxmlformats.org/markup-compatibility/2006" xmlns:wp14="http://schemas.microsoft.com/office/word/2010/wordprocessingDrawing" xmlns:w14="http://schemas.microsoft.com/office/word/2010/wordml" mc:Ignorable="w14 wp14">
   <w:footnote w:id="0" w:type="separator">
@@ -1716,6 +1768,26 @@
     </w:p>
   </w:footnote>
 </w:footnotes>
+</file>
+
+<file path=word/header1.xml><?xml version="1.0" encoding="utf-8"?>
+<w:hdr xmlns:o="urn:schemas-microsoft-com:office:office" xmlns:r="http://schemas.openxmlformats.org/officeDocument/2006/relationships" xmlns:v="urn:schemas-microsoft-com:vml" xmlns:w="http://schemas.openxmlformats.org/wordprocessingml/2006/main" xmlns:w10="urn:schemas-microsoft-com:office:word" xmlns:wp="http://schemas.openxmlformats.org/drawingml/2006/wordprocessingDrawing" xmlns:wps="http://schemas.microsoft.com/office/word/2010/wordprocessingShape" xmlns:wpg="http://schemas.microsoft.com/office/word/2010/wordprocessingGroup" xmlns:mc="http://schemas.openxmlformats.org/markup-compatibility/2006" xmlns:wp14="http://schemas.microsoft.com/office/word/2010/wordprocessingDrawing" xmlns:w14="http://schemas.microsoft.com/office/word/2010/wordml" mc:Ignorable="w14 wp14">
+  <w:p>
+    <w:pPr>
+      <w:pStyle w:val="Header"/>
+      <w:tabs>
+        <w:tab w:val="right" w:pos="9026" w:leader="none"/>
+      </w:tabs>
+      <w:rPr/>
+    </w:pPr>
+    <w:r>
+      <w:rPr/>
+      <w:t>Web routers: An explorative definition</w:t>
+      <w:tab/>
+      <w:t>Richard Andrew Cattermole</w:t>
+    </w:r>
+  </w:p>
+</w:hdr>
 </file>
 
 <file path=word/numbering.xml><?xml version="1.0" encoding="utf-8"?>
@@ -3328,6 +3400,69 @@
       <w:rFonts w:cs="OpenSymbol"/>
     </w:rPr>
   </w:style>
+  <w:style w:type="character" w:styleId="ListLabel73">
+    <w:name w:val="ListLabel 73"/>
+    <w:qFormat/>
+    <w:rPr>
+      <w:rFonts w:cs="OpenSymbol"/>
+    </w:rPr>
+  </w:style>
+  <w:style w:type="character" w:styleId="ListLabel74">
+    <w:name w:val="ListLabel 74"/>
+    <w:qFormat/>
+    <w:rPr>
+      <w:rFonts w:cs="OpenSymbol"/>
+    </w:rPr>
+  </w:style>
+  <w:style w:type="character" w:styleId="ListLabel75">
+    <w:name w:val="ListLabel 75"/>
+    <w:qFormat/>
+    <w:rPr>
+      <w:rFonts w:cs="OpenSymbol"/>
+    </w:rPr>
+  </w:style>
+  <w:style w:type="character" w:styleId="ListLabel76">
+    <w:name w:val="ListLabel 76"/>
+    <w:qFormat/>
+    <w:rPr>
+      <w:rFonts w:cs="OpenSymbol"/>
+    </w:rPr>
+  </w:style>
+  <w:style w:type="character" w:styleId="ListLabel77">
+    <w:name w:val="ListLabel 77"/>
+    <w:qFormat/>
+    <w:rPr>
+      <w:rFonts w:cs="OpenSymbol"/>
+    </w:rPr>
+  </w:style>
+  <w:style w:type="character" w:styleId="ListLabel78">
+    <w:name w:val="ListLabel 78"/>
+    <w:qFormat/>
+    <w:rPr>
+      <w:rFonts w:cs="OpenSymbol"/>
+    </w:rPr>
+  </w:style>
+  <w:style w:type="character" w:styleId="ListLabel79">
+    <w:name w:val="ListLabel 79"/>
+    <w:qFormat/>
+    <w:rPr>
+      <w:rFonts w:cs="OpenSymbol"/>
+    </w:rPr>
+  </w:style>
+  <w:style w:type="character" w:styleId="ListLabel80">
+    <w:name w:val="ListLabel 80"/>
+    <w:qFormat/>
+    <w:rPr>
+      <w:rFonts w:cs="OpenSymbol"/>
+    </w:rPr>
+  </w:style>
+  <w:style w:type="character" w:styleId="ListLabel81">
+    <w:name w:val="ListLabel 81"/>
+    <w:qFormat/>
+    <w:rPr>
+      <w:rFonts w:cs="OpenSymbol"/>
+    </w:rPr>
+  </w:style>
   <w:style w:type="paragraph" w:styleId="Heading" w:customStyle="1">
     <w:name w:val="Heading"/>
     <w:basedOn w:val="Normal"/>

</xml_diff>

<commit_message>
Small rewrite + additions
</commit_message>
<xml_diff>
--- a/draft.docx
+++ b/draft.docx
@@ -436,7 +436,7 @@
                 <wp:positionV relativeFrom="paragraph">
                   <wp:posOffset>3383915</wp:posOffset>
                 </wp:positionV>
-                <wp:extent cx="4176395" cy="264795"/>
+                <wp:extent cx="4177030" cy="265430"/>
                 <wp:effectExtent l="0" t="0" r="0" b="0"/>
                 <wp:wrapTopAndBottom/>
                 <wp:docPr id="2" name="graphic1"/>
@@ -447,7 +447,7 @@
                       <wps:spPr>
                         <a:xfrm>
                           <a:off x="0" y="0"/>
-                          <a:ext cx="4175640" cy="264240"/>
+                          <a:ext cx="4176360" cy="264960"/>
                         </a:xfrm>
                         <a:prstGeom prst="rect">
                           <a:avLst/>
@@ -520,7 +520,7 @@
           </mc:Choice>
           <mc:Fallback>
             <w:pict>
-              <v:rect id="shape_0" ID="graphic1" fillcolor="white" stroked="f" style="position:absolute;margin-left:76.2pt;margin-top:266.45pt;width:328.75pt;height:20.75pt">
+              <v:rect id="shape_0" ID="graphic1" fillcolor="white" stroked="f" style="position:absolute;margin-left:76.2pt;margin-top:266.45pt;width:328.8pt;height:20.8pt">
                 <w10:wrap type="square"/>
                 <v:fill o:detectmouseclick="t" type="solid" color2="black"/>
                 <v:stroke color="#3465a4" joinstyle="round" endcap="flat"/>
@@ -909,47 +909,47 @@
       </w:pPr>
       <w:r>
         <w:rPr/>
-        <w:t>By using the definition of a router as the process to which the decision of which route handler is chosen per request and along with it the definition of what the routing problem is, it can be seen that this can be implemented in many different and varying ways. Because of this the approaches can differ quite significantly. These different approaches each have a different set of costs and cannot be interchanged in a given context with the expectation of performance related problems appearing.</w:t>
-      </w:r>
-    </w:p>
-    <w:p>
-      <w:pPr>
-        <w:pStyle w:val="Normal"/>
-        <w:rPr/>
-      </w:pPr>
-      <w:r>
-        <w:rPr/>
-        <w:t>TODO: some kind of official documentation to point towards what a router is</w:t>
-      </w:r>
-    </w:p>
-    <w:p>
-      <w:pPr>
-        <w:pStyle w:val="Normal"/>
-        <w:rPr/>
-      </w:pPr>
-      <w:r>
-        <w:rPr/>
-        <w:t>TODO: footnotes showing some existing routers e.g. https://github.com/klein/klein.php</w:t>
-      </w:r>
-    </w:p>
-    <w:p>
-      <w:pPr>
-        <w:pStyle w:val="Normal"/>
-        <w:rPr/>
-      </w:pPr>
-      <w:r>
-        <w:rPr/>
-        <w:t>Not all routers have the same feature sets supported. But at the core of it they are just a way to take in a set of known variables and return a function to execute. These set of variables that must be utilized in each searching of the underlying structure is fairly unique compared to the research into data structures in Computer Science which focuses primarily upon a single value. With the extension of multiple variables to check and a more complex search algorithm that may need to repeat itself the usage of existing data structures and algorithms may be used.</w:t>
-      </w:r>
-    </w:p>
-    <w:p>
-      <w:pPr>
-        <w:pStyle w:val="Normal"/>
-        <w:rPr/>
-      </w:pPr>
-      <w:r>
-        <w:rPr/>
-        <w:t>TODO: reference basic router design!!!!!!!!!</w:t>
+        <w:t>By using the definition of a router as the process to which the decision of which route handler is chosen per request and along with it the definition of what the routing problem is, it can be seen that this can be implemented in many different and varying ways. Because of this, the approaches can differ quite significantly. These different approaches each have a different set of costs and cannot be interchanged in a given context with the expectation of performance related problems appearing.</w:t>
+      </w:r>
+    </w:p>
+    <w:p>
+      <w:pPr>
+        <w:pStyle w:val="Normal"/>
+        <w:rPr/>
+      </w:pPr>
+      <w:r>
+        <w:rPr/>
+        <w:t>For example a regex based approach while producing simplified code will require a limited capability, subject only to the host name and URI path but will be subject to the overhead of the regex engine. Where as with custom engine, the utilization of a tree graph will allow for complex conditions but may result in slower and require more memory to be able to operate.</w:t>
+      </w:r>
+    </w:p>
+    <w:p>
+      <w:pPr>
+        <w:pStyle w:val="Normal"/>
+        <w:rPr/>
+      </w:pPr>
+      <w:r>
+        <w:rPr/>
+        <w:t>A</w:t>
+      </w:r>
+      <w:r>
+        <w:rPr/>
+        <w:t xml:space="preserve">t the core of </w:t>
+      </w:r>
+      <w:r>
+        <w:rPr/>
+        <w:t xml:space="preserve">what a web routers does is to </w:t>
+      </w:r>
+      <w:r>
+        <w:rPr/>
+        <w:t xml:space="preserve">take a set of known variables and return a function to execute </w:t>
+      </w:r>
+      <w:r>
+        <w:rPr/>
+        <w:t>with the potential to modify the known variables</w:t>
+      </w:r>
+      <w:r>
+        <w:rPr/>
+        <w:t>. These set of variables that must be utilized in each searching of the underlying structure is fairly unique compared to the research into data structures in Computer Science which focuses primarily upon a single value. With the extension of multiple variables to check and a more complex search algorithm that may need to repeat itself the usage of existing data structures and algorithms may be used.</w:t>
       </w:r>
     </w:p>
     <w:p>
@@ -979,16 +979,6 @@
       </w:pPr>
       <w:r>
         <w:rPr/>
-        <w:t>TODO: router that uses GET/POST footnote</w:t>
-      </w:r>
-    </w:p>
-    <w:p>
-      <w:pPr>
-        <w:pStyle w:val="Normal"/>
-        <w:rPr/>
-      </w:pPr>
-      <w:r>
-        <w:rPr/>
         <w:t>When it comes to other than regex approaches, generally quite a bit more information is stored associated with a single router handler function. This can be done by using another data structure as a key in a map or to wrap the reference to the handler function. This allows it to use other conditions such as the HTTP request fields of User-Agent, Referer or Host. Support of this is a significant complexity increase and limited research into this area was discovered in the creation of this proposal.</w:t>
       </w:r>
     </w:p>
@@ -1020,6 +1010,16 @@
       <w:r>
         <w:rPr/>
         <w:t>Research question</w:t>
+      </w:r>
+    </w:p>
+    <w:p>
+      <w:pPr>
+        <w:pStyle w:val="TextBody"/>
+        <w:rPr/>
+      </w:pPr>
+      <w:r>
+        <w:rPr/>
+        <w:t>Considerable amount of work has gone into making the web faster with very little of it focusing upon the server side performance, can the router within the server be improved to produce significant improvements?</w:t>
       </w:r>
     </w:p>
     <w:p>
@@ -1337,10 +1337,28 @@
       </w:r>
       <w:r>
         <w:rPr/>
-        <w:t>. (W3C) Retrieved 10 8, 2016, from World Wide Web Consortium (W3C): https://www.w3.org/Help/#inve</w:t>
+        <w:t>. (W3C) Retrieved 10 8, 2016, from World Wide Web Consortium (W3C): https://www.w3.org/Help/#inv</w:t>
       </w:r>
       <w:r>
         <w:fldChar w:fldCharType="end"/>
+      </w:r>
+    </w:p>
+    <w:p>
+      <w:pPr>
+        <w:pStyle w:val="Normal"/>
+        <w:rPr/>
+      </w:pPr>
+      <w:r>
+        <w:rPr/>
+      </w:r>
+    </w:p>
+    <w:p>
+      <w:pPr>
+        <w:pStyle w:val="Normal"/>
+        <w:rPr/>
+      </w:pPr>
+      <w:r>
+        <w:rPr/>
       </w:r>
     </w:p>
     <w:p>
@@ -3516,6 +3534,69 @@
       <w:rFonts w:cs="OpenSymbol"/>
     </w:rPr>
   </w:style>
+  <w:style w:type="character" w:styleId="ListLabel91">
+    <w:name w:val="ListLabel 91"/>
+    <w:qFormat/>
+    <w:rPr>
+      <w:rFonts w:cs="OpenSymbol"/>
+    </w:rPr>
+  </w:style>
+  <w:style w:type="character" w:styleId="ListLabel92">
+    <w:name w:val="ListLabel 92"/>
+    <w:qFormat/>
+    <w:rPr>
+      <w:rFonts w:cs="OpenSymbol"/>
+    </w:rPr>
+  </w:style>
+  <w:style w:type="character" w:styleId="ListLabel93">
+    <w:name w:val="ListLabel 93"/>
+    <w:qFormat/>
+    <w:rPr>
+      <w:rFonts w:cs="OpenSymbol"/>
+    </w:rPr>
+  </w:style>
+  <w:style w:type="character" w:styleId="ListLabel94">
+    <w:name w:val="ListLabel 94"/>
+    <w:qFormat/>
+    <w:rPr>
+      <w:rFonts w:cs="OpenSymbol"/>
+    </w:rPr>
+  </w:style>
+  <w:style w:type="character" w:styleId="ListLabel95">
+    <w:name w:val="ListLabel 95"/>
+    <w:qFormat/>
+    <w:rPr>
+      <w:rFonts w:cs="OpenSymbol"/>
+    </w:rPr>
+  </w:style>
+  <w:style w:type="character" w:styleId="ListLabel96">
+    <w:name w:val="ListLabel 96"/>
+    <w:qFormat/>
+    <w:rPr>
+      <w:rFonts w:cs="OpenSymbol"/>
+    </w:rPr>
+  </w:style>
+  <w:style w:type="character" w:styleId="ListLabel97">
+    <w:name w:val="ListLabel 97"/>
+    <w:qFormat/>
+    <w:rPr>
+      <w:rFonts w:cs="OpenSymbol"/>
+    </w:rPr>
+  </w:style>
+  <w:style w:type="character" w:styleId="ListLabel98">
+    <w:name w:val="ListLabel 98"/>
+    <w:qFormat/>
+    <w:rPr>
+      <w:rFonts w:cs="OpenSymbol"/>
+    </w:rPr>
+  </w:style>
+  <w:style w:type="character" w:styleId="ListLabel99">
+    <w:name w:val="ListLabel 99"/>
+    <w:qFormat/>
+    <w:rPr>
+      <w:rFonts w:cs="OpenSymbol"/>
+    </w:rPr>
+  </w:style>
   <w:style w:type="paragraph" w:styleId="Heading" w:customStyle="1">
     <w:name w:val="Heading"/>
     <w:basedOn w:val="Normal"/>

</xml_diff>

<commit_message>
Rewriting parts, removal of acronyms in introduction and started research question section
</commit_message>
<xml_diff>
--- a/draft.docx
+++ b/draft.docx
@@ -10,6 +10,26 @@
       </w:pPr>
       <w:r>
         <w:rPr/>
+      </w:r>
+    </w:p>
+    <w:p>
+      <w:pPr>
+        <w:pStyle w:val="Title"/>
+        <w:jc w:val="center"/>
+        <w:rPr/>
+      </w:pPr>
+      <w:r>
+        <w:rPr/>
+      </w:r>
+    </w:p>
+    <w:p>
+      <w:pPr>
+        <w:pStyle w:val="Title"/>
+        <w:jc w:val="center"/>
+        <w:rPr/>
+      </w:pPr>
+      <w:r>
+        <w:rPr/>
         <w:t>Web routers: An explorative definition</w:t>
       </w:r>
     </w:p>
@@ -20,22 +40,109 @@
       </w:pPr>
       <w:r>
         <w:rPr/>
-        <w:t>Sdf</w:t>
-      </w:r>
-    </w:p>
-    <w:p>
-      <w:pPr>
-        <w:pStyle w:val="Normal"/>
-        <w:rPr/>
-      </w:pPr>
-      <w:r>
-        <w:rPr/>
+      </w:r>
+    </w:p>
+    <w:p>
+      <w:pPr>
+        <w:pStyle w:val="Normal"/>
+        <w:jc w:val="center"/>
+        <w:rPr>
+          <w:rFonts w:ascii="Calibri Light" w:hAnsi="Calibri Light" w:eastAsia="" w:cs="" w:asciiTheme="majorHAnsi" w:cstheme="majorBidi" w:eastAsiaTheme="majorEastAsia" w:hAnsiTheme="majorHAnsi"/>
+          <w:color w:val="00000A"/>
+          <w:spacing w:val="-10"/>
+          <w:sz w:val="36"/>
+          <w:szCs w:val="36"/>
+          <w:lang w:val="en-US" w:eastAsia="en-US" w:bidi="ar-SA"/>
+        </w:rPr>
+      </w:pPr>
+      <w:r>
+        <w:rPr>
+          <w:rFonts w:eastAsia="" w:cs="" w:cstheme="majorBidi" w:eastAsiaTheme="majorEastAsia" w:ascii="Calibri Light" w:hAnsi="Calibri Light"/>
+          <w:color w:val="00000A"/>
+          <w:spacing w:val="-10"/>
+          <w:sz w:val="36"/>
+          <w:szCs w:val="36"/>
+          <w:lang w:val="en-US" w:eastAsia="en-US" w:bidi="ar-SA"/>
+        </w:rPr>
+      </w:r>
+    </w:p>
+    <w:p>
+      <w:pPr>
+        <w:pStyle w:val="Normal"/>
+        <w:jc w:val="center"/>
+        <w:rPr>
+          <w:rFonts w:ascii="Calibri Light" w:hAnsi="Calibri Light" w:eastAsia="" w:cs="" w:asciiTheme="majorHAnsi" w:cstheme="majorBidi" w:eastAsiaTheme="majorEastAsia" w:hAnsiTheme="majorHAnsi"/>
+          <w:color w:val="00000A"/>
+          <w:spacing w:val="-10"/>
+          <w:sz w:val="36"/>
+          <w:szCs w:val="36"/>
+          <w:lang w:val="en-US" w:eastAsia="en-US" w:bidi="ar-SA"/>
+        </w:rPr>
+      </w:pPr>
+      <w:r>
+        <w:rPr>
+          <w:rFonts w:eastAsia="" w:cs="" w:cstheme="majorBidi" w:eastAsiaTheme="majorEastAsia" w:ascii="Calibri Light" w:hAnsi="Calibri Light"/>
+          <w:color w:val="00000A"/>
+          <w:spacing w:val="-10"/>
+          <w:sz w:val="36"/>
+          <w:szCs w:val="36"/>
+          <w:lang w:val="en-US" w:eastAsia="en-US" w:bidi="ar-SA"/>
+        </w:rPr>
+      </w:r>
+    </w:p>
+    <w:p>
+      <w:pPr>
+        <w:pStyle w:val="Normal"/>
+        <w:jc w:val="center"/>
+        <w:rPr>
+          <w:rFonts w:ascii="Calibri Light" w:hAnsi="Calibri Light" w:eastAsia="" w:cs="" w:asciiTheme="majorHAnsi" w:cstheme="majorBidi" w:eastAsiaTheme="majorEastAsia" w:hAnsiTheme="majorHAnsi"/>
+          <w:color w:val="00000A"/>
+          <w:spacing w:val="-10"/>
+          <w:sz w:val="36"/>
+          <w:szCs w:val="36"/>
+          <w:lang w:val="en-US" w:eastAsia="en-US" w:bidi="ar-SA"/>
+        </w:rPr>
+      </w:pPr>
+      <w:r>
+        <w:rPr>
+          <w:rFonts w:eastAsia="" w:cs="" w:cstheme="majorBidi" w:eastAsiaTheme="majorEastAsia" w:ascii="Calibri Light" w:hAnsi="Calibri Light"/>
+          <w:color w:val="00000A"/>
+          <w:spacing w:val="-10"/>
+          <w:sz w:val="36"/>
+          <w:szCs w:val="36"/>
+          <w:lang w:val="en-US" w:eastAsia="en-US" w:bidi="ar-SA"/>
+        </w:rPr>
+      </w:r>
+    </w:p>
+    <w:p>
+      <w:pPr>
+        <w:pStyle w:val="Normal"/>
+        <w:jc w:val="center"/>
+        <w:rPr>
+          <w:rFonts w:ascii="Calibri Light" w:hAnsi="Calibri Light" w:eastAsia="" w:cs="" w:asciiTheme="majorHAnsi" w:cstheme="majorBidi" w:eastAsiaTheme="majorEastAsia" w:hAnsiTheme="majorHAnsi"/>
+          <w:color w:val="00000A"/>
+          <w:spacing w:val="-10"/>
+          <w:sz w:val="36"/>
+          <w:szCs w:val="36"/>
+          <w:lang w:val="en-US" w:eastAsia="en-US" w:bidi="ar-SA"/>
+        </w:rPr>
+      </w:pPr>
+      <w:r>
+        <w:rPr>
+          <w:rFonts w:eastAsia="" w:cs="" w:cstheme="majorBidi" w:eastAsiaTheme="majorEastAsia" w:ascii="Calibri Light" w:hAnsi="Calibri Light"/>
+          <w:color w:val="00000A"/>
+          <w:spacing w:val="-10"/>
+          <w:sz w:val="36"/>
+          <w:szCs w:val="36"/>
+          <w:lang w:val="en-US" w:eastAsia="en-US" w:bidi="ar-SA"/>
+        </w:rPr>
         <w:t>Richard (Rikki) Andrew Cattermole</w:t>
       </w:r>
     </w:p>
     <w:p>
       <w:pPr>
         <w:pStyle w:val="Normal"/>
+        <w:jc w:val="center"/>
         <w:rPr/>
       </w:pPr>
       <w:r>
@@ -46,16 +153,6 @@
     <w:p>
       <w:pPr>
         <w:pStyle w:val="Normal"/>
-        <w:rPr/>
-      </w:pPr>
-      <w:r>
-        <w:rPr/>
-        <w:t>Abcd</w:t>
-      </w:r>
-    </w:p>
-    <w:p>
-      <w:pPr>
-        <w:pStyle w:val="Normal"/>
         <w:tabs>
           <w:tab w:val="left" w:pos="5760" w:leader="none"/>
         </w:tabs>
@@ -85,7 +182,7 @@
       </w:pPr>
       <w:r>
         <w:rPr/>
-        <w:t>Since the inception of the World Wide Web (www) in 1989</w:t>
+        <w:t>Since the inception of the World Wide Web in 1989</w:t>
       </w:r>
       <w:sdt>
         <w:sdtPr>
@@ -149,7 +246,7 @@
       </w:sdt>
       <w:r>
         <w:rPr/>
-        <w:t>. With every one of those users working with the standards of Uniform Remote Locator (URL)</w:t>
+        <w:t>. With every one of those users working with the standards of Uniform Remote Locator</w:t>
       </w:r>
       <w:r>
         <w:rPr>
@@ -159,7 +256,7 @@
       </w:r>
       <w:r>
         <w:rPr/>
-        <w:t>, Hypertext Transfer protocol (HTTP)</w:t>
+        <w:t>, Hypertext Transfer protocol</w:t>
       </w:r>
       <w:r>
         <w:rPr>
@@ -169,7 +266,7 @@
       </w:r>
       <w:r>
         <w:rPr/>
-        <w:t xml:space="preserve"> and Hypertext Markup Language (HTML)</w:t>
+        <w:t xml:space="preserve"> and Hypertext Markup Language</w:t>
       </w:r>
       <w:r>
         <w:rPr>
@@ -345,7 +442,11 @@
       </w:r>
       <w:r>
         <w:rPr/>
-        <w:t>, companies and developers alike experimented with dynamic web pages allowing for user interactions not possible with static web pages alone. The Common Gateway Interface (CGI)</w:t>
+        <w:t>, companies and developers alike experimented with dynamic web pages allowing for user interactions not possible with static web pages alone. The Common Gateway Interfac</w:t>
+      </w:r>
+      <w:r>
+        <w:rPr/>
+        <w:t>e</w:t>
       </w:r>
       <w:r>
         <w:rPr>
@@ -436,7 +537,7 @@
                 <wp:positionV relativeFrom="paragraph">
                   <wp:posOffset>3383915</wp:posOffset>
                 </wp:positionV>
-                <wp:extent cx="4177030" cy="265430"/>
+                <wp:extent cx="4177665" cy="266065"/>
                 <wp:effectExtent l="0" t="0" r="0" b="0"/>
                 <wp:wrapTopAndBottom/>
                 <wp:docPr id="2" name="graphic1"/>
@@ -447,7 +548,7 @@
                       <wps:spPr>
                         <a:xfrm>
                           <a:off x="0" y="0"/>
-                          <a:ext cx="4176360" cy="264960"/>
+                          <a:ext cx="4177080" cy="265320"/>
                         </a:xfrm>
                         <a:prstGeom prst="rect">
                           <a:avLst/>
@@ -520,7 +621,7 @@
           </mc:Choice>
           <mc:Fallback>
             <w:pict>
-              <v:rect id="shape_0" ID="graphic1" fillcolor="white" stroked="f" style="position:absolute;margin-left:76.2pt;margin-top:266.45pt;width:328.8pt;height:20.8pt">
+              <v:rect id="shape_0" ID="graphic1" fillcolor="white" stroked="f" style="position:absolute;margin-left:76.2pt;margin-top:266.45pt;width:328.85pt;height:20.85pt">
                 <w10:wrap type="square"/>
                 <v:fill o:detectmouseclick="t" type="solid" color2="black"/>
                 <v:stroke color="#3465a4" joinstyle="round" endcap="flat"/>
@@ -929,27 +1030,7 @@
       </w:pPr>
       <w:r>
         <w:rPr/>
-        <w:t>A</w:t>
-      </w:r>
-      <w:r>
-        <w:rPr/>
-        <w:t xml:space="preserve">t the core of </w:t>
-      </w:r>
-      <w:r>
-        <w:rPr/>
-        <w:t xml:space="preserve">what a web routers does is to </w:t>
-      </w:r>
-      <w:r>
-        <w:rPr/>
-        <w:t xml:space="preserve">take a set of known variables and return a function to execute </w:t>
-      </w:r>
-      <w:r>
-        <w:rPr/>
-        <w:t>with the potential to modify the known variables</w:t>
-      </w:r>
-      <w:r>
-        <w:rPr/>
-        <w:t>. These set of variables that must be utilized in each searching of the underlying structure is fairly unique compared to the research into data structures in Computer Science which focuses primarily upon a single value. With the extension of multiple variables to check and a more complex search algorithm that may need to repeat itself the usage of existing data structures and algorithms may be used.</w:t>
+        <w:t>At the core of what a web router does is to take a set of known variables and return a function to execute with the potential to modify the known variables. These set of variables that must be utilized in each searching of the underlying structure is fairly unique compared to the research into data structures in Computer Science which focuses primarily upon a single value. With the extension of multiple variables to check and a more complex search algorithm that may need to repeat itself the usage of existing data structures and algorithms may be used.</w:t>
       </w:r>
     </w:p>
     <w:p>
@@ -969,16 +1050,6 @@
       </w:pPr>
       <w:r>
         <w:rPr/>
-        <w:t>TODO: regex router footnote</w:t>
-      </w:r>
-    </w:p>
-    <w:p>
-      <w:pPr>
-        <w:pStyle w:val="Normal"/>
-        <w:rPr/>
-      </w:pPr>
-      <w:r>
-        <w:rPr/>
         <w:t>When it comes to other than regex approaches, generally quite a bit more information is stored associated with a single router handler function. This can be done by using another data structure as a key in a map or to wrap the reference to the handler function. This allows it to use other conditions such as the HTTP request fields of User-Agent, Referer or Host. Support of this is a significant complexity increase and limited research into this area was discovered in the creation of this proposal.</w:t>
       </w:r>
     </w:p>
@@ -989,7 +1060,17 @@
       </w:pPr>
       <w:r>
         <w:rPr/>
-        <w:t>TODO: something, ANYTHING on unconditional (my term) condition nature of data structures in CS, include about threading and how locking can affect this along with memory usage also cache locality of memory</w:t>
+        <w:t>The implementation of the storage mechanism that the web router utilizes can take many forms including a list or a tree graph. These data structures are fairly simple in design but have many optimization opportunities such as cache locality for children in a tree graph which can improve performance by many magnitudes.</w:t>
+      </w:r>
+    </w:p>
+    <w:p>
+      <w:pPr>
+        <w:pStyle w:val="Normal"/>
+        <w:rPr/>
+      </w:pPr>
+      <w:r>
+        <w:rPr/>
+        <w:t>TODO: reference tree graph cache locality optimizations</w:t>
       </w:r>
     </w:p>
     <w:p>
@@ -1019,7 +1100,77 @@
       </w:pPr>
       <w:r>
         <w:rPr/>
-        <w:t>Considerable amount of work has gone into making the web faster with very little of it focusing upon the server side performance, can the router within the server be improved to produce significant improvements?</w:t>
+        <w:t xml:space="preserve">Considerable amount of work has gone into making the web faster with very little of it focusing upon the server side performance, can the router within the </w:t>
+      </w:r>
+      <w:r>
+        <w:rPr/>
+        <w:t>web</w:t>
+      </w:r>
+      <w:r>
+        <w:rPr/>
+        <w:t xml:space="preserve"> server be improved to produce significant improvements?</w:t>
+      </w:r>
+    </w:p>
+    <w:p>
+      <w:pPr>
+        <w:pStyle w:val="TextBody"/>
+        <w:rPr/>
+      </w:pPr>
+      <w:r>
+        <w:rPr/>
+        <w:t>From this a set of questions is formulated to help answer it.</w:t>
+      </w:r>
+    </w:p>
+    <w:p>
+      <w:pPr>
+        <w:pStyle w:val="TextBody"/>
+        <w:numPr>
+          <w:ilvl w:val="0"/>
+          <w:numId w:val="4"/>
+        </w:numPr>
+        <w:rPr/>
+      </w:pPr>
+      <w:r>
+        <w:rPr/>
+        <w:t>What are the current cost metrics associated with web technologies used within the request → response cycle?</w:t>
+      </w:r>
+    </w:p>
+    <w:p>
+      <w:pPr>
+        <w:pStyle w:val="TextBody"/>
+        <w:numPr>
+          <w:ilvl w:val="0"/>
+          <w:numId w:val="4"/>
+        </w:numPr>
+        <w:rPr/>
+      </w:pPr>
+      <w:r>
+        <w:rPr/>
+        <w:t>Using the cost metrics as base line determine what parts of the request → response cycle they apply to.</w:t>
+      </w:r>
+    </w:p>
+    <w:p>
+      <w:pPr>
+        <w:pStyle w:val="TextBody"/>
+        <w:numPr>
+          <w:ilvl w:val="0"/>
+          <w:numId w:val="4"/>
+        </w:numPr>
+        <w:rPr/>
+      </w:pPr>
+      <w:r>
+        <w:rPr/>
+        <w:t>Apply the cost metrics to existing designs to determine the outliers for particular data sets (routes/inputs).</w:t>
+      </w:r>
+    </w:p>
+    <w:p>
+      <w:pPr>
+        <w:pStyle w:val="TextBody"/>
+        <w:rPr/>
+      </w:pPr>
+      <w:r>
+        <w:rPr/>
+        <w:t>These questions can be applied to many different parts but the following proposal is for the web router section within the web servers operations.</w:t>
       </w:r>
     </w:p>
     <w:p>
@@ -1169,26 +1320,6 @@
     </w:p>
     <w:p>
       <w:pPr>
-        <w:pStyle w:val="Heading2"/>
-        <w:rPr/>
-      </w:pPr>
-      <w:r>
-        <w:rPr/>
-        <w:t>Dissertation</w:t>
-      </w:r>
-    </w:p>
-    <w:p>
-      <w:pPr>
-        <w:pStyle w:val="Normal"/>
-        <w:rPr/>
-      </w:pPr>
-      <w:r>
-        <w:rPr/>
-        <w:t>TODO: yes there is a dissertation with a methodology but what else can I do/need?</w:t>
-      </w:r>
-    </w:p>
-    <w:p>
-      <w:pPr>
         <w:pStyle w:val="Heading1"/>
         <w:rPr/>
       </w:pPr>
@@ -1201,10 +1332,7 @@
       <w:pPr>
         <w:pStyle w:val="Bibliography"/>
         <w:ind w:left="720" w:hanging="720"/>
-        <w:rPr>
-          <w:sz w:val="24"/>
-          <w:szCs w:val="24"/>
-        </w:rPr>
+        <w:rPr/>
       </w:pPr>
       <w:r>
         <w:fldChar w:fldCharType="begin"/>
@@ -1337,7 +1465,7 @@
       </w:r>
       <w:r>
         <w:rPr/>
-        <w:t>. (W3C) Retrieved 10 8, 2016, from World Wide Web Consortium (W3C): https://www.w3.org/Help/#inv</w:t>
+        <w:t>. (W3C) Retrieved 10 8, 2016, from World Wide Web Consortium (W3C): https://www.w3.org/Help/#in</w:t>
       </w:r>
       <w:r>
         <w:fldChar w:fldCharType="end"/>
@@ -1346,221 +1474,11 @@
     <w:p>
       <w:pPr>
         <w:pStyle w:val="Normal"/>
-        <w:rPr/>
-      </w:pPr>
-      <w:r>
-        <w:rPr/>
-      </w:r>
-    </w:p>
-    <w:p>
-      <w:pPr>
-        <w:pStyle w:val="Normal"/>
-        <w:rPr/>
-      </w:pPr>
-      <w:r>
-        <w:rPr/>
-      </w:r>
-    </w:p>
-    <w:p>
-      <w:pPr>
-        <w:pStyle w:val="Normal"/>
-        <w:rPr/>
-      </w:pPr>
-      <w:r>
-        <w:rPr/>
-      </w:r>
-    </w:p>
-    <w:p>
-      <w:pPr>
-        <w:pStyle w:val="Normal"/>
-        <w:rPr/>
-      </w:pPr>
-      <w:r>
-        <w:rPr/>
-      </w:r>
-    </w:p>
-    <w:p>
-      <w:pPr>
-        <w:pStyle w:val="Normal"/>
-        <w:rPr/>
-      </w:pPr>
-      <w:r>
-        <w:rPr/>
-      </w:r>
-    </w:p>
-    <w:p>
-      <w:pPr>
-        <w:pStyle w:val="Normal"/>
-        <w:rPr/>
-      </w:pPr>
-      <w:r>
-        <w:rPr/>
-      </w:r>
-    </w:p>
-    <w:p>
-      <w:pPr>
-        <w:pStyle w:val="Normal"/>
-        <w:rPr/>
-      </w:pPr>
-      <w:r>
-        <w:rPr/>
-      </w:r>
-    </w:p>
-    <w:p>
-      <w:pPr>
-        <w:pStyle w:val="Normal"/>
-        <w:rPr/>
-      </w:pPr>
-      <w:r>
-        <w:rPr/>
-      </w:r>
-    </w:p>
-    <w:p>
-      <w:pPr>
-        <w:pStyle w:val="Normal"/>
-        <w:rPr/>
-      </w:pPr>
-      <w:r>
-        <w:rPr/>
-      </w:r>
-    </w:p>
-    <w:p>
-      <w:pPr>
-        <w:pStyle w:val="Normal"/>
-        <w:rPr/>
-      </w:pPr>
-      <w:r>
-        <w:rPr/>
-      </w:r>
-    </w:p>
-    <w:p>
-      <w:pPr>
-        <w:pStyle w:val="Normal"/>
-        <w:rPr/>
-      </w:pPr>
-      <w:r>
-        <w:rPr/>
-      </w:r>
-    </w:p>
-    <w:p>
-      <w:pPr>
-        <w:pStyle w:val="Bibliography"/>
-        <w:ind w:left="720" w:hanging="720"/>
-        <w:rPr/>
-      </w:pPr>
-      <w:r>
-        <w:rPr/>
-      </w:r>
-    </w:p>
-    <w:p>
-      <w:pPr>
-        <w:pStyle w:val="Normal"/>
-        <w:rPr/>
-      </w:pPr>
-      <w:r>
-        <w:rPr/>
-      </w:r>
-    </w:p>
-    <w:p>
-      <w:pPr>
-        <w:pStyle w:val="Normal"/>
-        <w:rPr/>
-      </w:pPr>
-      <w:r>
-        <w:rPr/>
-      </w:r>
-    </w:p>
-    <w:p>
-      <w:pPr>
-        <w:pStyle w:val="Normal"/>
-        <w:rPr/>
-      </w:pPr>
-      <w:r>
-        <w:rPr/>
-      </w:r>
-    </w:p>
-    <w:p>
-      <w:pPr>
-        <w:pStyle w:val="Heading1"/>
-        <w:rPr/>
-      </w:pPr>
-      <w:r>
-        <w:rPr/>
-        <w:t>References</w:t>
-      </w:r>
-    </w:p>
-    <w:p>
-      <w:pPr>
-        <w:pStyle w:val="Normal"/>
-        <w:rPr/>
-      </w:pPr>
-      <w:r>
-        <w:rPr/>
-        <w:t>TODO: do we need any more?</w:t>
-      </w:r>
-    </w:p>
-    <w:p>
-      <w:pPr>
-        <w:pStyle w:val="Normal"/>
-        <w:rPr/>
-      </w:pPr>
-      <w:r>
-        <w:rPr/>
-        <w:t>TODO: http 2.0 spec reference</w:t>
-      </w:r>
-    </w:p>
-    <w:p>
-      <w:pPr>
-        <w:pStyle w:val="Normal"/>
-        <w:rPr/>
-      </w:pPr>
-      <w:r>
-        <w:rPr/>
-        <w:t>TODO: asynchronous socket libraries</w:t>
-      </w:r>
-    </w:p>
-    <w:p>
-      <w:pPr>
-        <w:pStyle w:val="Normal"/>
-        <w:rPr/>
-      </w:pPr>
-      <w:r>
-        <w:rPr/>
-        <w:t>TODO: apache2 mod_rewrite</w:t>
-      </w:r>
-    </w:p>
-    <w:p>
-      <w:pPr>
-        <w:pStyle w:val="Normal"/>
-        <w:rPr/>
-      </w:pPr>
-      <w:r>
-        <w:rPr/>
-        <w:t>TODO: fastcgi</w:t>
-      </w:r>
-    </w:p>
-    <w:p>
-      <w:pPr>
-        <w:pStyle w:val="Normal"/>
-        <w:rPr/>
-      </w:pPr>
-      <w:r>
-        <w:rPr/>
-        <w:t>TODO: PHP (webserver→PHP routing)</w:t>
-      </w:r>
-    </w:p>
-    <w:p>
-      <w:pPr>
-        <w:pStyle w:val="Normal"/>
-        <w:widowControl/>
-        <w:bidi w:val="0"/>
-        <w:spacing w:lineRule="auto" w:line="259" w:before="0" w:after="160"/>
-        <w:jc w:val="left"/>
-        <w:rPr/>
-      </w:pPr>
-      <w:r>
-        <w:rPr/>
-        <w:t>TODO: cache locality optimization strategies for data structures and general memory such as arrays</w:t>
+        <w:spacing w:before="0" w:after="160"/>
+        <w:rPr/>
+      </w:pPr>
+      <w:r>
+        <w:rPr/>
       </w:r>
     </w:p>
     <w:sectPr>
@@ -2169,6 +2087,152 @@
   <w:abstractNum w:abstractNumId="4">
     <w:lvl w:ilvl="0">
       <w:start w:val="1"/>
+      <w:numFmt w:val="bullet"/>
+      <w:lvlText w:val=""/>
+      <w:lvlJc w:val="left"/>
+      <w:pPr>
+        <w:tabs>
+          <w:tab w:val="num" w:pos="720"/>
+        </w:tabs>
+        <w:ind w:left="720" w:hanging="360"/>
+      </w:pPr>
+      <w:rPr>
+        <w:rFonts w:ascii="Symbol" w:hAnsi="Symbol" w:cs="Symbol" w:hint="default"/>
+        <w:rFonts w:cs="OpenSymbol"/>
+      </w:rPr>
+    </w:lvl>
+    <w:lvl w:ilvl="1">
+      <w:start w:val="1"/>
+      <w:numFmt w:val="bullet"/>
+      <w:lvlText w:val="◦"/>
+      <w:lvlJc w:val="left"/>
+      <w:pPr>
+        <w:tabs>
+          <w:tab w:val="num" w:pos="1080"/>
+        </w:tabs>
+        <w:ind w:left="1080" w:hanging="360"/>
+      </w:pPr>
+      <w:rPr>
+        <w:rFonts w:ascii="OpenSymbol" w:hAnsi="OpenSymbol" w:cs="OpenSymbol" w:hint="default"/>
+        <w:rFonts w:cs="OpenSymbol"/>
+      </w:rPr>
+    </w:lvl>
+    <w:lvl w:ilvl="2">
+      <w:start w:val="1"/>
+      <w:numFmt w:val="bullet"/>
+      <w:lvlText w:val="▪"/>
+      <w:lvlJc w:val="left"/>
+      <w:pPr>
+        <w:tabs>
+          <w:tab w:val="num" w:pos="1440"/>
+        </w:tabs>
+        <w:ind w:left="1440" w:hanging="360"/>
+      </w:pPr>
+      <w:rPr>
+        <w:rFonts w:ascii="OpenSymbol" w:hAnsi="OpenSymbol" w:cs="OpenSymbol" w:hint="default"/>
+        <w:rFonts w:cs="OpenSymbol"/>
+      </w:rPr>
+    </w:lvl>
+    <w:lvl w:ilvl="3">
+      <w:start w:val="1"/>
+      <w:numFmt w:val="bullet"/>
+      <w:lvlText w:val=""/>
+      <w:lvlJc w:val="left"/>
+      <w:pPr>
+        <w:tabs>
+          <w:tab w:val="num" w:pos="1800"/>
+        </w:tabs>
+        <w:ind w:left="1800" w:hanging="360"/>
+      </w:pPr>
+      <w:rPr>
+        <w:rFonts w:ascii="Symbol" w:hAnsi="Symbol" w:cs="Symbol" w:hint="default"/>
+        <w:rFonts w:cs="OpenSymbol"/>
+      </w:rPr>
+    </w:lvl>
+    <w:lvl w:ilvl="4">
+      <w:start w:val="1"/>
+      <w:numFmt w:val="bullet"/>
+      <w:lvlText w:val="◦"/>
+      <w:lvlJc w:val="left"/>
+      <w:pPr>
+        <w:tabs>
+          <w:tab w:val="num" w:pos="2160"/>
+        </w:tabs>
+        <w:ind w:left="2160" w:hanging="360"/>
+      </w:pPr>
+      <w:rPr>
+        <w:rFonts w:ascii="OpenSymbol" w:hAnsi="OpenSymbol" w:cs="OpenSymbol" w:hint="default"/>
+        <w:rFonts w:cs="OpenSymbol"/>
+      </w:rPr>
+    </w:lvl>
+    <w:lvl w:ilvl="5">
+      <w:start w:val="1"/>
+      <w:numFmt w:val="bullet"/>
+      <w:lvlText w:val="▪"/>
+      <w:lvlJc w:val="left"/>
+      <w:pPr>
+        <w:tabs>
+          <w:tab w:val="num" w:pos="2520"/>
+        </w:tabs>
+        <w:ind w:left="2520" w:hanging="360"/>
+      </w:pPr>
+      <w:rPr>
+        <w:rFonts w:ascii="OpenSymbol" w:hAnsi="OpenSymbol" w:cs="OpenSymbol" w:hint="default"/>
+        <w:rFonts w:cs="OpenSymbol"/>
+      </w:rPr>
+    </w:lvl>
+    <w:lvl w:ilvl="6">
+      <w:start w:val="1"/>
+      <w:numFmt w:val="bullet"/>
+      <w:lvlText w:val=""/>
+      <w:lvlJc w:val="left"/>
+      <w:pPr>
+        <w:tabs>
+          <w:tab w:val="num" w:pos="2880"/>
+        </w:tabs>
+        <w:ind w:left="2880" w:hanging="360"/>
+      </w:pPr>
+      <w:rPr>
+        <w:rFonts w:ascii="Symbol" w:hAnsi="Symbol" w:cs="Symbol" w:hint="default"/>
+        <w:rFonts w:cs="OpenSymbol"/>
+      </w:rPr>
+    </w:lvl>
+    <w:lvl w:ilvl="7">
+      <w:start w:val="1"/>
+      <w:numFmt w:val="bullet"/>
+      <w:lvlText w:val="◦"/>
+      <w:lvlJc w:val="left"/>
+      <w:pPr>
+        <w:tabs>
+          <w:tab w:val="num" w:pos="3240"/>
+        </w:tabs>
+        <w:ind w:left="3240" w:hanging="360"/>
+      </w:pPr>
+      <w:rPr>
+        <w:rFonts w:ascii="OpenSymbol" w:hAnsi="OpenSymbol" w:cs="OpenSymbol" w:hint="default"/>
+        <w:rFonts w:cs="OpenSymbol"/>
+      </w:rPr>
+    </w:lvl>
+    <w:lvl w:ilvl="8">
+      <w:start w:val="1"/>
+      <w:numFmt w:val="bullet"/>
+      <w:lvlText w:val="▪"/>
+      <w:lvlJc w:val="left"/>
+      <w:pPr>
+        <w:tabs>
+          <w:tab w:val="num" w:pos="3600"/>
+        </w:tabs>
+        <w:ind w:left="3600" w:hanging="360"/>
+      </w:pPr>
+      <w:rPr>
+        <w:rFonts w:ascii="OpenSymbol" w:hAnsi="OpenSymbol" w:cs="OpenSymbol" w:hint="default"/>
+        <w:rFonts w:cs="OpenSymbol"/>
+      </w:rPr>
+    </w:lvl>
+  </w:abstractNum>
+  <w:abstractNum w:abstractNumId="5">
+    <w:lvl w:ilvl="0">
+      <w:start w:val="1"/>
       <w:numFmt w:val="none"/>
       <w:suff w:val="nothing"/>
       <w:lvlText w:val=""/>
@@ -2296,6 +2360,9 @@
   </w:num>
   <w:num w:numId="4">
     <w:abstractNumId w:val="4"/>
+  </w:num>
+  <w:num w:numId="5">
+    <w:abstractNumId w:val="5"/>
   </w:num>
 </w:numbering>
 </file>
@@ -3597,6 +3664,69 @@
       <w:rFonts w:cs="OpenSymbol"/>
     </w:rPr>
   </w:style>
+  <w:style w:type="character" w:styleId="ListLabel100">
+    <w:name w:val="ListLabel 100"/>
+    <w:qFormat/>
+    <w:rPr>
+      <w:rFonts w:cs="OpenSymbol"/>
+    </w:rPr>
+  </w:style>
+  <w:style w:type="character" w:styleId="ListLabel101">
+    <w:name w:val="ListLabel 101"/>
+    <w:qFormat/>
+    <w:rPr>
+      <w:rFonts w:cs="OpenSymbol"/>
+    </w:rPr>
+  </w:style>
+  <w:style w:type="character" w:styleId="ListLabel102">
+    <w:name w:val="ListLabel 102"/>
+    <w:qFormat/>
+    <w:rPr>
+      <w:rFonts w:cs="OpenSymbol"/>
+    </w:rPr>
+  </w:style>
+  <w:style w:type="character" w:styleId="ListLabel103">
+    <w:name w:val="ListLabel 103"/>
+    <w:qFormat/>
+    <w:rPr>
+      <w:rFonts w:cs="OpenSymbol"/>
+    </w:rPr>
+  </w:style>
+  <w:style w:type="character" w:styleId="ListLabel104">
+    <w:name w:val="ListLabel 104"/>
+    <w:qFormat/>
+    <w:rPr>
+      <w:rFonts w:cs="OpenSymbol"/>
+    </w:rPr>
+  </w:style>
+  <w:style w:type="character" w:styleId="ListLabel105">
+    <w:name w:val="ListLabel 105"/>
+    <w:qFormat/>
+    <w:rPr>
+      <w:rFonts w:cs="OpenSymbol"/>
+    </w:rPr>
+  </w:style>
+  <w:style w:type="character" w:styleId="ListLabel106">
+    <w:name w:val="ListLabel 106"/>
+    <w:qFormat/>
+    <w:rPr>
+      <w:rFonts w:cs="OpenSymbol"/>
+    </w:rPr>
+  </w:style>
+  <w:style w:type="character" w:styleId="ListLabel107">
+    <w:name w:val="ListLabel 107"/>
+    <w:qFormat/>
+    <w:rPr>
+      <w:rFonts w:cs="OpenSymbol"/>
+    </w:rPr>
+  </w:style>
+  <w:style w:type="character" w:styleId="ListLabel108">
+    <w:name w:val="ListLabel 108"/>
+    <w:qFormat/>
+    <w:rPr>
+      <w:rFonts w:cs="OpenSymbol"/>
+    </w:rPr>
+  </w:style>
   <w:style w:type="paragraph" w:styleId="Heading" w:customStyle="1">
     <w:name w:val="Heading"/>
     <w:basedOn w:val="Normal"/>

</xml_diff>

<commit_message>
Applying most of Walt's suggestions
</commit_message>
<xml_diff>
--- a/draft.docx
+++ b/draft.docx
@@ -30,7 +30,11 @@
       </w:pPr>
       <w:r>
         <w:rPr/>
-        <w:t>Web routers: An explorative definition</w:t>
+        <w:t xml:space="preserve">Web routers: An </w:t>
+      </w:r>
+      <w:r>
+        <w:rPr/>
+        <w:t>explorative performance review</w:t>
       </w:r>
     </w:p>
     <w:p>
@@ -129,7 +133,7 @@
       </w:pPr>
       <w:r>
         <w:rPr>
-          <w:rFonts w:eastAsia="" w:cs="" w:cstheme="majorBidi" w:eastAsiaTheme="majorEastAsia" w:ascii="Calibri Light" w:hAnsi="Calibri Light"/>
+          <w:rFonts w:eastAsia="" w:cs="" w:ascii="Calibri Light" w:hAnsi="Calibri Light" w:cstheme="majorBidi" w:eastAsiaTheme="majorEastAsia"/>
           <w:color w:val="00000A"/>
           <w:spacing w:val="-10"/>
           <w:sz w:val="36"/>
@@ -442,11 +446,7 @@
       </w:r>
       <w:r>
         <w:rPr/>
-        <w:t>, companies and developers alike experimented with dynamic web pages allowing for user interactions not possible with static web pages alone. The Common Gateway Interfac</w:t>
-      </w:r>
-      <w:r>
-        <w:rPr/>
-        <w:t>e</w:t>
+        <w:t>, companies and developers alike experimented with dynamic web pages allowing for user interactions not possible with static web pages alone. The Common Gateway Interface</w:t>
       </w:r>
       <w:r>
         <w:rPr>
@@ -537,7 +537,7 @@
                 <wp:positionV relativeFrom="paragraph">
                   <wp:posOffset>3383915</wp:posOffset>
                 </wp:positionV>
-                <wp:extent cx="4177665" cy="266065"/>
+                <wp:extent cx="4178300" cy="266700"/>
                 <wp:effectExtent l="0" t="0" r="0" b="0"/>
                 <wp:wrapTopAndBottom/>
                 <wp:docPr id="2" name="graphic1"/>
@@ -548,7 +548,7 @@
                       <wps:spPr>
                         <a:xfrm>
                           <a:off x="0" y="0"/>
-                          <a:ext cx="4177080" cy="265320"/>
+                          <a:ext cx="4177800" cy="266040"/>
                         </a:xfrm>
                         <a:prstGeom prst="rect">
                           <a:avLst/>
@@ -621,7 +621,7 @@
           </mc:Choice>
           <mc:Fallback>
             <w:pict>
-              <v:rect id="shape_0" ID="graphic1" fillcolor="white" stroked="f" style="position:absolute;margin-left:76.2pt;margin-top:266.45pt;width:328.85pt;height:20.85pt">
+              <v:rect id="shape_0" ID="graphic1" fillcolor="white" stroked="f" style="position:absolute;margin-left:76.2pt;margin-top:266.45pt;width:328.9pt;height:20.9pt">
                 <w10:wrap type="square"/>
                 <v:fill o:detectmouseclick="t" type="solid" color2="black"/>
                 <v:stroke color="#3465a4" joinstyle="round" endcap="flat"/>
@@ -1075,22 +1075,16 @@
     </w:p>
     <w:p>
       <w:pPr>
-        <w:pStyle w:val="Normal"/>
-        <w:rPr/>
-      </w:pPr>
-      <w:r>
-        <w:rPr/>
-        <w:t>TODO: ok this is a huge amount of text that is needed here</w:t>
-      </w:r>
-    </w:p>
-    <w:p>
-      <w:pPr>
         <w:pStyle w:val="Heading1"/>
         <w:rPr/>
       </w:pPr>
       <w:r>
         <w:rPr/>
-        <w:t>Research question</w:t>
+        <w:t xml:space="preserve">Research </w:t>
+      </w:r>
+      <w:r>
+        <w:rPr/>
+        <w:t>context</w:t>
       </w:r>
     </w:p>
     <w:p>
@@ -1100,15 +1094,7 @@
       </w:pPr>
       <w:r>
         <w:rPr/>
-        <w:t xml:space="preserve">Considerable amount of work has gone into making the web faster with very little of it focusing upon the server side performance, can the router within the </w:t>
-      </w:r>
-      <w:r>
-        <w:rPr/>
-        <w:t>web</w:t>
-      </w:r>
-      <w:r>
-        <w:rPr/>
-        <w:t xml:space="preserve"> server be improved to produce significant improvements?</w:t>
+        <w:t>Considerable amount of work has gone into making the web faster with very little of it focusing upon the server side performance, can the router within the web server be improved to produce significant improvements?</w:t>
       </w:r>
     </w:p>
     <w:p>
@@ -1132,7 +1118,15 @@
       </w:pPr>
       <w:r>
         <w:rPr/>
-        <w:t>What are the current cost metrics associated with web technologies used within the request → response cycle?</w:t>
+        <w:t xml:space="preserve">What are the current cost metrics associated with web technologies </w:t>
+      </w:r>
+      <w:r>
+        <w:rPr/>
+        <w:t xml:space="preserve">usage </w:t>
+      </w:r>
+      <w:r>
+        <w:rPr/>
+        <w:t>within the request → response cycle?</w:t>
       </w:r>
     </w:p>
     <w:p>
@@ -1146,21 +1140,23 @@
       </w:pPr>
       <w:r>
         <w:rPr/>
-        <w:t>Using the cost metrics as base line determine what parts of the request → response cycle they apply to.</w:t>
-      </w:r>
-    </w:p>
-    <w:p>
-      <w:pPr>
-        <w:pStyle w:val="TextBody"/>
-        <w:numPr>
-          <w:ilvl w:val="0"/>
-          <w:numId w:val="4"/>
-        </w:numPr>
-        <w:rPr/>
-      </w:pPr>
-      <w:r>
-        <w:rPr/>
-        <w:t>Apply the cost metrics to existing designs to determine the outliers for particular data sets (routes/inputs).</w:t>
+        <w:t xml:space="preserve">Apply the cost metrics to existing designs </w:t>
+      </w:r>
+      <w:r>
+        <w:rPr/>
+        <w:t>of web routers</w:t>
+      </w:r>
+      <w:r>
+        <w:rPr/>
+        <w:t xml:space="preserve"> to determine the outliers for particular </w:t>
+      </w:r>
+      <w:r>
+        <w:rPr/>
+        <w:t>input data sets i.e. routes</w:t>
+      </w:r>
+      <w:r>
+        <w:rPr/>
+        <w:t>.</w:t>
       </w:r>
     </w:p>
     <w:p>
@@ -1236,6 +1232,16 @@
       <w:r>
         <w:rPr/>
         <w:t>TODO: do it based upon the tasks that need to be completed and estimate how long each one will take</w:t>
+      </w:r>
+    </w:p>
+    <w:p>
+      <w:pPr>
+        <w:pStyle w:val="Normal"/>
+        <w:rPr/>
+      </w:pPr>
+      <w:r>
+        <w:rPr/>
+        <w:t>TODO: starts on december the first</w:t>
       </w:r>
     </w:p>
     <w:p>
@@ -1465,10 +1471,28 @@
       </w:r>
       <w:r>
         <w:rPr/>
-        <w:t>. (W3C) Retrieved 10 8, 2016, from World Wide Web Consortium (W3C): https://www.w3.org/Help/#in</w:t>
+        <w:t>. (W3C) Retrieved 10 8, 2016, from World Wide Web Consortium (W3C): https://www.w3.org/Help/#i</w:t>
       </w:r>
       <w:r>
         <w:fldChar w:fldCharType="end"/>
+      </w:r>
+    </w:p>
+    <w:p>
+      <w:pPr>
+        <w:pStyle w:val="Normal"/>
+        <w:rPr/>
+      </w:pPr>
+      <w:r>
+        <w:rPr/>
+      </w:r>
+    </w:p>
+    <w:p>
+      <w:pPr>
+        <w:pStyle w:val="Normal"/>
+        <w:rPr/>
+      </w:pPr>
+      <w:r>
+        <w:rPr/>
       </w:r>
     </w:p>
     <w:p>
@@ -1522,7 +1546,7 @@
       <w:fldChar w:fldCharType="separate"/>
     </w:r>
     <w:r>
-      <w:t>8</w:t>
+      <w:t>9</w:t>
     </w:r>
     <w:r>
       <w:fldChar w:fldCharType="end"/>
@@ -1707,7 +1731,14 @@
     </w:pPr>
     <w:r>
       <w:rPr/>
-      <w:t>Web routers: An explorative definition</w:t>
+      <w:t xml:space="preserve">Web routers: An </w:t>
+    </w:r>
+    <w:r>
+      <w:rPr/>
+      <w:t>explorative performance review</w:t>
+    </w:r>
+    <w:r>
+      <w:rPr/>
       <w:tab/>
       <w:tab/>
       <w:t>Richard Andrew Cattermole</w:t>
@@ -3727,6 +3758,132 @@
       <w:rFonts w:cs="OpenSymbol"/>
     </w:rPr>
   </w:style>
+  <w:style w:type="character" w:styleId="ListLabel109">
+    <w:name w:val="ListLabel 109"/>
+    <w:qFormat/>
+    <w:rPr>
+      <w:rFonts w:cs="OpenSymbol"/>
+    </w:rPr>
+  </w:style>
+  <w:style w:type="character" w:styleId="ListLabel110">
+    <w:name w:val="ListLabel 110"/>
+    <w:qFormat/>
+    <w:rPr>
+      <w:rFonts w:cs="OpenSymbol"/>
+    </w:rPr>
+  </w:style>
+  <w:style w:type="character" w:styleId="ListLabel111">
+    <w:name w:val="ListLabel 111"/>
+    <w:qFormat/>
+    <w:rPr>
+      <w:rFonts w:cs="OpenSymbol"/>
+    </w:rPr>
+  </w:style>
+  <w:style w:type="character" w:styleId="ListLabel112">
+    <w:name w:val="ListLabel 112"/>
+    <w:qFormat/>
+    <w:rPr>
+      <w:rFonts w:cs="OpenSymbol"/>
+    </w:rPr>
+  </w:style>
+  <w:style w:type="character" w:styleId="ListLabel113">
+    <w:name w:val="ListLabel 113"/>
+    <w:qFormat/>
+    <w:rPr>
+      <w:rFonts w:cs="OpenSymbol"/>
+    </w:rPr>
+  </w:style>
+  <w:style w:type="character" w:styleId="ListLabel114">
+    <w:name w:val="ListLabel 114"/>
+    <w:qFormat/>
+    <w:rPr>
+      <w:rFonts w:cs="OpenSymbol"/>
+    </w:rPr>
+  </w:style>
+  <w:style w:type="character" w:styleId="ListLabel115">
+    <w:name w:val="ListLabel 115"/>
+    <w:qFormat/>
+    <w:rPr>
+      <w:rFonts w:cs="OpenSymbol"/>
+    </w:rPr>
+  </w:style>
+  <w:style w:type="character" w:styleId="ListLabel116">
+    <w:name w:val="ListLabel 116"/>
+    <w:qFormat/>
+    <w:rPr>
+      <w:rFonts w:cs="OpenSymbol"/>
+    </w:rPr>
+  </w:style>
+  <w:style w:type="character" w:styleId="ListLabel117">
+    <w:name w:val="ListLabel 117"/>
+    <w:qFormat/>
+    <w:rPr>
+      <w:rFonts w:cs="OpenSymbol"/>
+    </w:rPr>
+  </w:style>
+  <w:style w:type="character" w:styleId="ListLabel118">
+    <w:name w:val="ListLabel 118"/>
+    <w:qFormat/>
+    <w:rPr>
+      <w:rFonts w:cs="OpenSymbol"/>
+    </w:rPr>
+  </w:style>
+  <w:style w:type="character" w:styleId="ListLabel119">
+    <w:name w:val="ListLabel 119"/>
+    <w:qFormat/>
+    <w:rPr>
+      <w:rFonts w:cs="OpenSymbol"/>
+    </w:rPr>
+  </w:style>
+  <w:style w:type="character" w:styleId="ListLabel120">
+    <w:name w:val="ListLabel 120"/>
+    <w:qFormat/>
+    <w:rPr>
+      <w:rFonts w:cs="OpenSymbol"/>
+    </w:rPr>
+  </w:style>
+  <w:style w:type="character" w:styleId="ListLabel121">
+    <w:name w:val="ListLabel 121"/>
+    <w:qFormat/>
+    <w:rPr>
+      <w:rFonts w:cs="OpenSymbol"/>
+    </w:rPr>
+  </w:style>
+  <w:style w:type="character" w:styleId="ListLabel122">
+    <w:name w:val="ListLabel 122"/>
+    <w:qFormat/>
+    <w:rPr>
+      <w:rFonts w:cs="OpenSymbol"/>
+    </w:rPr>
+  </w:style>
+  <w:style w:type="character" w:styleId="ListLabel123">
+    <w:name w:val="ListLabel 123"/>
+    <w:qFormat/>
+    <w:rPr>
+      <w:rFonts w:cs="OpenSymbol"/>
+    </w:rPr>
+  </w:style>
+  <w:style w:type="character" w:styleId="ListLabel124">
+    <w:name w:val="ListLabel 124"/>
+    <w:qFormat/>
+    <w:rPr>
+      <w:rFonts w:cs="OpenSymbol"/>
+    </w:rPr>
+  </w:style>
+  <w:style w:type="character" w:styleId="ListLabel125">
+    <w:name w:val="ListLabel 125"/>
+    <w:qFormat/>
+    <w:rPr>
+      <w:rFonts w:cs="OpenSymbol"/>
+    </w:rPr>
+  </w:style>
+  <w:style w:type="character" w:styleId="ListLabel126">
+    <w:name w:val="ListLabel 126"/>
+    <w:qFormat/>
+    <w:rPr>
+      <w:rFonts w:cs="OpenSymbol"/>
+    </w:rPr>
+  </w:style>
   <w:style w:type="paragraph" w:styleId="Heading" w:customStyle="1">
     <w:name w:val="Heading"/>
     <w:basedOn w:val="Normal"/>

</xml_diff>

<commit_message>
Rewrite of research context + remove outcomes heading
</commit_message>
<xml_diff>
--- a/draft.docx
+++ b/draft.docx
@@ -232,19 +232,7 @@
       </w:pPr>
       <w:r>
         <w:rPr/>
-        <w:t>T</w:t>
-      </w:r>
-      <w:r>
-        <w:rPr/>
-        <w:t xml:space="preserve">he World Wide Web </w:t>
-      </w:r>
-      <w:r>
-        <w:rPr/>
-        <w:t xml:space="preserve">was conceptualized </w:t>
-      </w:r>
-      <w:r>
-        <w:rPr/>
-        <w:t>in 1989</w:t>
+        <w:t>The World Wide Web was conceptualized in 1989</w:t>
       </w:r>
       <w:sdt>
         <w:sdtPr>
@@ -275,19 +263,7 @@
       </w:r>
       <w:r>
         <w:rPr/>
-        <w:t xml:space="preserve">since then </w:t>
-      </w:r>
-      <w:r>
-        <w:rPr/>
-        <w:t xml:space="preserve">there has been a large uptake in its usage by everyone all across the globe </w:t>
-      </w:r>
-      <w:r>
-        <w:rPr/>
-        <w:t>to</w:t>
-      </w:r>
-      <w:r>
-        <w:rPr/>
-        <w:t xml:space="preserve"> an estimate of 3.4 billion users as of October 8</w:t>
+        <w:t>since then there has been a large uptake in its usage by everyone all across the globe to an estimate of 3.4 billion users as of October 8</w:t>
       </w:r>
       <w:r>
         <w:rPr>
@@ -448,68 +424,10 @@
         <w:rPr/>
       </w:pPr>
       <w:r>
-        <w:rPr/>
-        <w:t>W</w:t>
-      </w:r>
-      <w:r>
-        <w:rPr/>
-        <w:t>ith an upsurge in internet speeds during 1990s as demonstrated by Nielsen’s Law</w:t>
-      </w:r>
-      <w:r>
-        <w:rPr/>
-        <w:fldChar w:fldCharType="begin"/>
-      </w:r>
-      <w:r>
-        <w:instrText>CITATION Nie98 \l 1033</w:instrText>
-      </w:r>
-      <w:r>
-        <w:fldChar w:fldCharType="separate"/>
-      </w:r>
-      <w:r>
-        <w:t xml:space="preserve"> (Nielsen, 1998)</w:t>
-      </w:r>
-      <w:r>
-        <w:fldChar w:fldCharType="end"/>
-      </w:r>
-      <w:r>
-        <w:rPr/>
-        <w:t>, companies and developers alike experimented with dynamic web pages allowing for user interactions not possible with static web pages alone. The Common Gateway Interface</w:t>
-      </w:r>
-      <w:r>
-        <w:rPr>
-          <w:rStyle w:val="FootnoteAnchor"/>
-        </w:rPr>
-        <w:footnoteReference w:id="5"/>
-      </w:r>
-      <w:r>
-        <w:rPr/>
-        <w:t xml:space="preserve"> was created to allow for external program to be executed as part as the web page processing by a web server. From this point on existing programming languages gained uses that was not seen before which helped to introduce other new programming languages. An example of a new programming language spawned by this would be PHP</w:t>
-      </w:r>
-      <w:r>
-        <w:rPr/>
-        <w:fldChar w:fldCharType="begin"/>
-      </w:r>
-      <w:r>
-        <w:instrText>CITATION The16 \l 1033</w:instrText>
-      </w:r>
-      <w:r>
-        <w:fldChar w:fldCharType="separate"/>
-      </w:r>
-      <w:r>
-        <w:t xml:space="preserve"> (The PHP Group)</w:t>
-      </w:r>
-      <w:r>
-        <w:fldChar w:fldCharType="end"/>
-      </w:r>
-      <w:r>
-        <w:rPr/>
-        <w:t xml:space="preserve"> which has the primary purpose of dynamic page creation on each request by the client.</w:t>
-      </w:r>
-      <w:r>
         <mc:AlternateContent>
           <mc:Choice Requires="wps">
             <w:drawing>
-              <wp:anchor behindDoc="0" distT="0" distB="0" distL="0" distR="0" simplePos="0" locked="0" layoutInCell="1" allowOverlap="1" relativeHeight="5">
+              <wp:anchor behindDoc="0" distT="0" distB="0" distL="0" distR="0" simplePos="0" locked="0" layoutInCell="1" allowOverlap="1" relativeHeight="2">
                 <wp:simplePos x="0" y="0"/>
                 <wp:positionH relativeFrom="column">
                   <wp:posOffset>271145</wp:posOffset>
@@ -517,21 +435,33 @@
                 <wp:positionV relativeFrom="paragraph">
                   <wp:posOffset>7620</wp:posOffset>
                 </wp:positionV>
-                <wp:extent cx="5213985" cy="2272030"/>
+                <wp:extent cx="5215255" cy="2273300"/>
                 <wp:effectExtent l="0" t="0" r="0" b="0"/>
                 <wp:wrapTopAndBottom/>
                 <wp:docPr id="1" name="Frame2"/>
                 <a:graphic xmlns:a="http://schemas.openxmlformats.org/drawingml/2006/main">
                   <a:graphicData uri="http://schemas.microsoft.com/office/word/2010/wordprocessingShape">
                     <wps:wsp>
-                      <wps:cNvSpPr txBox="1"/>
+                      <wps:cNvSpPr/>
                       <wps:spPr>
                         <a:xfrm>
                           <a:off x="0" y="0"/>
-                          <a:ext cx="5213985" cy="2272030"/>
+                          <a:ext cx="5214600" cy="2272680"/>
                         </a:xfrm>
-                        <a:prstGeom prst="rect"/>
+                        <a:prstGeom prst="rect">
+                          <a:avLst/>
+                        </a:prstGeom>
+                        <a:noFill/>
+                        <a:ln>
+                          <a:noFill/>
+                        </a:ln>
                       </wps:spPr>
+                      <wps:style>
+                        <a:lnRef idx="0"/>
+                        <a:fillRef idx="0"/>
+                        <a:effectRef idx="0"/>
+                        <a:fontRef idx="minor"/>
+                      </wps:style>
                       <wps:txbx>
                         <w:txbxContent>
                           <w:p>
@@ -546,7 +476,7 @@
                                 <wp:inline distT="0" distB="0" distL="0" distR="0">
                                   <wp:extent cx="5213985" cy="1995170"/>
                                   <wp:effectExtent l="0" t="0" r="0" b="0"/>
-                                  <wp:docPr id="2" name="Image2" descr=""/>
+                                  <wp:docPr id="3" name="Image2" descr=""/>
                                   <wp:cNvGraphicFramePr>
                                     <a:graphicFrameLocks xmlns:a="http://schemas.openxmlformats.org/drawingml/2006/main" noChangeAspect="1"/>
                                   </wp:cNvGraphicFramePr>
@@ -554,7 +484,7 @@
                                     <a:graphicData uri="http://schemas.openxmlformats.org/drawingml/2006/picture">
                                       <pic:pic xmlns:pic="http://schemas.openxmlformats.org/drawingml/2006/picture">
                                         <pic:nvPicPr>
-                                          <pic:cNvPr id="2" name="Image2" descr=""/>
+                                          <pic:cNvPr id="3" name="Image2" descr=""/>
                                           <pic:cNvPicPr>
                                             <a:picLocks noChangeAspect="1" noChangeArrowheads="1"/>
                                           </pic:cNvPicPr>
@@ -608,7 +538,7 @@
                           </w:p>
                         </w:txbxContent>
                       </wps:txbx>
-                      <wps:bodyPr anchor="t" lIns="0" tIns="0" rIns="0" bIns="0">
+                      <wps:bodyPr lIns="90000" rIns="90000" tIns="45000" bIns="45000">
                         <a:noAutofit/>
                       </wps:bodyPr>
                     </wps:wsp>
@@ -619,8 +549,11 @@
           </mc:Choice>
           <mc:Fallback>
             <w:pict>
-              <v:rect style="position:absolute;rotation:0;width:410.55pt;height:178.9pt;mso-wrap-distance-left:0pt;mso-wrap-distance-right:0pt;mso-wrap-distance-top:0pt;mso-wrap-distance-bottom:0pt;margin-top:0.6pt;mso-position-vertical-relative:text;margin-left:21.35pt;mso-position-horizontal-relative:text">
-                <v:textbox inset="0in,0in,0in,0in">
+              <v:rect id="shape_0" ID="Frame2" stroked="f" style="position:absolute;margin-left:21.35pt;margin-top:0.6pt;width:410.55pt;height:178.9pt">
+                <w10:wrap type="square"/>
+                <v:fill o:detectmouseclick="t" on="false"/>
+                <v:stroke color="#3465a4" joinstyle="round" endcap="flat"/>
+                <v:textbox>
                   <w:txbxContent>
                     <w:p>
                       <w:pPr>
@@ -634,7 +567,7 @@
                           <wp:inline distT="0" distB="0" distL="0" distR="0">
                             <wp:extent cx="5213985" cy="1995170"/>
                             <wp:effectExtent l="0" t="0" r="0" b="0"/>
-                            <wp:docPr id="3" name="Image2" descr=""/>
+                            <wp:docPr id="4" name="Image2" descr=""/>
                             <wp:cNvGraphicFramePr>
                               <a:graphicFrameLocks xmlns:a="http://schemas.openxmlformats.org/drawingml/2006/main" noChangeAspect="1"/>
                             </wp:cNvGraphicFramePr>
@@ -642,7 +575,7 @@
                               <a:graphicData uri="http://schemas.openxmlformats.org/drawingml/2006/picture">
                                 <pic:pic xmlns:pic="http://schemas.openxmlformats.org/drawingml/2006/picture">
                                   <pic:nvPicPr>
-                                    <pic:cNvPr id="3" name="Image2" descr=""/>
+                                    <pic:cNvPr id="4" name="Image2" descr=""/>
                                     <pic:cNvPicPr>
                                       <a:picLocks noChangeAspect="1" noChangeArrowheads="1"/>
                                     </pic:cNvPicPr>
@@ -696,12 +629,65 @@
                     </w:p>
                   </w:txbxContent>
                 </v:textbox>
-                <w10:wrap type="topAndBottom"/>
               </v:rect>
             </w:pict>
           </mc:Fallback>
         </mc:AlternateContent>
       </w:r>
+      <w:r>
+        <w:rPr/>
+        <w:t>With an upsurge in internet speeds during 1990s as demonstrated by Nielsen’s Law</w:t>
+      </w:r>
+      <w:r>
+        <w:rPr/>
+        <w:fldChar w:fldCharType="begin"/>
+      </w:r>
+      <w:r>
+        <w:instrText>CITATION Nie98 \l 1033</w:instrText>
+      </w:r>
+      <w:r>
+        <w:fldChar w:fldCharType="separate"/>
+      </w:r>
+      <w:r>
+        <w:t xml:space="preserve"> (Nielsen, 1998)</w:t>
+      </w:r>
+      <w:r>
+        <w:fldChar w:fldCharType="end"/>
+      </w:r>
+      <w:r>
+        <w:rPr/>
+        <w:t>, companies and developers alike experimented with dynamic web pages allowing for user interactions not possible with static web pages alone. The Common Gateway Interface</w:t>
+      </w:r>
+      <w:r>
+        <w:rPr>
+          <w:rStyle w:val="FootnoteAnchor"/>
+        </w:rPr>
+        <w:footnoteReference w:id="5"/>
+      </w:r>
+      <w:r>
+        <w:rPr/>
+        <w:t xml:space="preserve"> was created to allow for external program to be executed as part as the web page processing by a web server. From this point on existing programming languages gained uses that was not seen before which helped to introduce other new programming languages. An example of a new programming language spawned by this would be PHP</w:t>
+      </w:r>
+      <w:r>
+        <w:rPr/>
+        <w:fldChar w:fldCharType="begin"/>
+      </w:r>
+      <w:r>
+        <w:instrText>CITATION The16 \l 1033</w:instrText>
+      </w:r>
+      <w:r>
+        <w:fldChar w:fldCharType="separate"/>
+      </w:r>
+      <w:r>
+        <w:t xml:space="preserve"> (The PHP Group)</w:t>
+      </w:r>
+      <w:r>
+        <w:fldChar w:fldCharType="end"/>
+      </w:r>
+      <w:r>
+        <w:rPr/>
+        <w:t xml:space="preserve"> which has the primary purpose of dynamic page creation on each request by the client.</w:t>
+      </w:r>
     </w:p>
     <w:p>
       <w:pPr>
@@ -724,117 +710,125 @@
       </w:r>
       <w:r>
         <w:rPr/>
-        <w:fldChar w:fldCharType="begin"/>
-      </w:r>
-      <w:r>
-        <w:instrText> REF _Ref463829594 \h </w:instrText>
-      </w:r>
-      <w:r>
-        <w:fldChar w:fldCharType="separate"/>
-      </w:r>
-      <w:r>
-        <w:t>Figure 1</w:t>
-      </w:r>
-      <w:r>
-        <w:fldChar w:fldCharType="end"/>
-      </w:r>
-      <w:r>
-        <w:rPr/>
-        <w:t xml:space="preserve"> which is based upon HTTP 1.x.</w:t>
-      </w:r>
-    </w:p>
-    <w:p>
-      <w:pPr>
-        <w:pStyle w:val="Normal"/>
-        <w:rPr/>
-      </w:pPr>
-      <w:r>
-        <w:rPr/>
+        <w:t xml:space="preserve"> Illustration</w:t>
+      </w:r>
+      <w:r>
+        <w:rPr/>
+        <w:t>which is based upon HTTP 1.x.</w:t>
+      </w:r>
+    </w:p>
+    <w:p>
+      <w:pPr>
+        <w:pStyle w:val="Normal"/>
+        <w:rPr/>
+      </w:pPr>
+      <w:r>
+        <w:rPr/>
+      </w:r>
+      <w:r>
         <mc:AlternateContent>
           <mc:Choice Requires="wps">
             <w:drawing>
-              <wp:anchor behindDoc="0" distT="0" distB="0" distL="114300" distR="114300" simplePos="0" locked="0" layoutInCell="1" allowOverlap="1" relativeHeight="3">
+              <wp:anchor behindDoc="0" distT="0" distB="0" distL="0" distR="0" simplePos="0" locked="0" layoutInCell="1" allowOverlap="1" relativeHeight="5">
                 <wp:simplePos x="0" y="0"/>
                 <wp:positionH relativeFrom="column">
                   <wp:posOffset>967740</wp:posOffset>
                 </wp:positionH>
                 <wp:positionV relativeFrom="paragraph">
-                  <wp:posOffset>3383915</wp:posOffset>
+                  <wp:posOffset>102870</wp:posOffset>
                 </wp:positionV>
-                <wp:extent cx="4178935" cy="297815"/>
+                <wp:extent cx="4173855" cy="3500755"/>
                 <wp:effectExtent l="0" t="0" r="0" b="0"/>
                 <wp:wrapTopAndBottom/>
-                <wp:docPr id="4" name="graphic1"/>
+                <wp:docPr id="5" name="Frame3"/>
                 <a:graphic xmlns:a="http://schemas.openxmlformats.org/drawingml/2006/main">
                   <a:graphicData uri="http://schemas.microsoft.com/office/word/2010/wordprocessingShape">
                     <wps:wsp>
-                      <wps:cNvSpPr/>
+                      <wps:cNvSpPr txBox="1"/>
                       <wps:spPr>
                         <a:xfrm>
                           <a:off x="0" y="0"/>
-                          <a:ext cx="4178160" cy="297360"/>
+                          <a:ext cx="4173855" cy="3500755"/>
                         </a:xfrm>
-                        <a:prstGeom prst="rect">
-                          <a:avLst/>
-                        </a:prstGeom>
-                        <a:solidFill>
-                          <a:srgbClr val="ffffff"/>
-                        </a:solidFill>
-                        <a:ln>
-                          <a:noFill/>
-                        </a:ln>
+                        <a:prstGeom prst="rect"/>
                       </wps:spPr>
-                      <wps:style>
-                        <a:lnRef idx="0"/>
-                        <a:fillRef idx="0"/>
-                        <a:effectRef idx="0"/>
-                        <a:fontRef idx="minor"/>
-                      </wps:style>
                       <wps:txbx>
                         <w:txbxContent>
                           <w:p>
                             <w:pPr>
-                              <w:pStyle w:val="Caption1"/>
-                              <w:suppressLineNumbers/>
+                              <w:pStyle w:val="Illustration"/>
                               <w:spacing w:before="120" w:after="120"/>
                               <w:rPr/>
                             </w:pPr>
-                            <w:bookmarkStart w:id="0" w:name="_Ref463829594"/>
                             <w:r>
-                              <w:rPr>
-                                <w:color w:val="00000A"/>
-                              </w:rPr>
-                              <w:t xml:space="preserve">Figure </w:t>
+                              <w:rPr/>
+                              <w:drawing>
+                                <wp:inline distT="0" distB="0" distL="0" distR="0">
+                                  <wp:extent cx="4173855" cy="3223895"/>
+                                  <wp:effectExtent l="0" t="0" r="0" b="0"/>
+                                  <wp:docPr id="6" name="Image1" descr=""/>
+                                  <wp:cNvGraphicFramePr>
+                                    <a:graphicFrameLocks xmlns:a="http://schemas.openxmlformats.org/drawingml/2006/main" noChangeAspect="1"/>
+                                  </wp:cNvGraphicFramePr>
+                                  <a:graphic xmlns:a="http://schemas.openxmlformats.org/drawingml/2006/main">
+                                    <a:graphicData uri="http://schemas.openxmlformats.org/drawingml/2006/picture">
+                                      <pic:pic xmlns:pic="http://schemas.openxmlformats.org/drawingml/2006/picture">
+                                        <pic:nvPicPr>
+                                          <pic:cNvPr id="6" name="Image1" descr=""/>
+                                          <pic:cNvPicPr>
+                                            <a:picLocks noChangeAspect="1" noChangeArrowheads="1"/>
+                                          </pic:cNvPicPr>
+                                        </pic:nvPicPr>
+                                        <pic:blipFill>
+                                          <a:blip r:embed="rId3"/>
+                                          <a:stretch>
+                                            <a:fillRect/>
+                                          </a:stretch>
+                                        </pic:blipFill>
+                                        <pic:spPr bwMode="auto">
+                                          <a:xfrm>
+                                            <a:off x="0" y="0"/>
+                                            <a:ext cx="4173855" cy="3223895"/>
+                                          </a:xfrm>
+                                          <a:prstGeom prst="rect">
+                                            <a:avLst/>
+                                          </a:prstGeom>
+                                        </pic:spPr>
+                                      </pic:pic>
+                                    </a:graphicData>
+                                  </a:graphic>
+                                </wp:inline>
+                              </w:drawing>
                             </w:r>
                             <w:r>
-                              <w:rPr>
-                                <w:color w:val="00000A"/>
-                              </w:rPr>
+                              <w:rPr/>
+                              <w:br/>
+                              <w:t xml:space="preserve">Illustration </w:t>
+                            </w:r>
+                            <w:r>
+                              <w:rPr/>
                               <w:fldChar w:fldCharType="begin"/>
                             </w:r>
                             <w:r>
-                              <w:instrText> SEQ Figure \* ARABIC </w:instrText>
+                              <w:instrText> SEQ Illustration \* ARABIC </w:instrText>
                             </w:r>
                             <w:r>
                               <w:fldChar w:fldCharType="separate"/>
                             </w:r>
                             <w:r>
-                              <w:t>1</w:t>
+                              <w:t>2</w:t>
                             </w:r>
                             <w:r>
                               <w:fldChar w:fldCharType="end"/>
                             </w:r>
-                            <w:bookmarkEnd w:id="0"/>
                             <w:r>
-                              <w:rPr>
-                                <w:color w:val="00000A"/>
-                              </w:rPr>
-                              <w:t xml:space="preserve"> General HTTP request/response process</w:t>
+                              <w:rPr/>
+                              <w:t>: General HTTP request/response process</w:t>
                             </w:r>
                           </w:p>
                         </w:txbxContent>
                       </wps:txbx>
-                      <wps:bodyPr lIns="0" rIns="0" tIns="0" bIns="0">
+                      <wps:bodyPr anchor="t" lIns="0" tIns="0" rIns="0" bIns="0">
                         <a:noAutofit/>
                       </wps:bodyPr>
                     </wps:wsp>
@@ -845,103 +839,88 @@
           </mc:Choice>
           <mc:Fallback>
             <w:pict>
-              <v:rect id="shape_0" ID="graphic1" fillcolor="white" stroked="f" style="position:absolute;margin-left:76.2pt;margin-top:266.45pt;width:328.95pt;height:23.35pt">
-                <w10:wrap type="square"/>
-                <v:fill o:detectmouseclick="t" type="solid" color2="black"/>
-                <v:stroke color="#3465a4" joinstyle="round" endcap="flat"/>
-                <v:textbox>
+              <v:rect style="position:absolute;rotation:0;width:328.65pt;height:275.65pt;mso-wrap-distance-left:0pt;mso-wrap-distance-right:0pt;mso-wrap-distance-top:0pt;mso-wrap-distance-bottom:0pt;margin-top:8.1pt;mso-position-vertical-relative:text;margin-left:76.2pt;mso-position-horizontal-relative:text">
+                <v:textbox inset="0in,0in,0in,0in">
                   <w:txbxContent>
                     <w:p>
                       <w:pPr>
-                        <w:pStyle w:val="Caption1"/>
-                        <w:suppressLineNumbers/>
+                        <w:pStyle w:val="Illustration"/>
                         <w:spacing w:before="120" w:after="120"/>
                         <w:rPr/>
                       </w:pPr>
-                      <w:bookmarkStart w:id="1" w:name="_Ref463829594"/>
                       <w:r>
-                        <w:rPr>
-                          <w:color w:val="00000A"/>
-                        </w:rPr>
-                        <w:t xml:space="preserve">Figure </w:t>
+                        <w:rPr/>
+                        <w:drawing>
+                          <wp:inline distT="0" distB="0" distL="0" distR="0">
+                            <wp:extent cx="4173855" cy="3223895"/>
+                            <wp:effectExtent l="0" t="0" r="0" b="0"/>
+                            <wp:docPr id="7" name="Image1" descr=""/>
+                            <wp:cNvGraphicFramePr>
+                              <a:graphicFrameLocks xmlns:a="http://schemas.openxmlformats.org/drawingml/2006/main" noChangeAspect="1"/>
+                            </wp:cNvGraphicFramePr>
+                            <a:graphic xmlns:a="http://schemas.openxmlformats.org/drawingml/2006/main">
+                              <a:graphicData uri="http://schemas.openxmlformats.org/drawingml/2006/picture">
+                                <pic:pic xmlns:pic="http://schemas.openxmlformats.org/drawingml/2006/picture">
+                                  <pic:nvPicPr>
+                                    <pic:cNvPr id="7" name="Image1" descr=""/>
+                                    <pic:cNvPicPr>
+                                      <a:picLocks noChangeAspect="1" noChangeArrowheads="1"/>
+                                    </pic:cNvPicPr>
+                                  </pic:nvPicPr>
+                                  <pic:blipFill>
+                                    <a:blip r:embed="rId3"/>
+                                    <a:stretch>
+                                      <a:fillRect/>
+                                    </a:stretch>
+                                  </pic:blipFill>
+                                  <pic:spPr bwMode="auto">
+                                    <a:xfrm>
+                                      <a:off x="0" y="0"/>
+                                      <a:ext cx="4173855" cy="3223895"/>
+                                    </a:xfrm>
+                                    <a:prstGeom prst="rect">
+                                      <a:avLst/>
+                                    </a:prstGeom>
+                                  </pic:spPr>
+                                </pic:pic>
+                              </a:graphicData>
+                            </a:graphic>
+                          </wp:inline>
+                        </w:drawing>
                       </w:r>
                       <w:r>
-                        <w:rPr>
-                          <w:color w:val="00000A"/>
-                        </w:rPr>
+                        <w:rPr/>
+                        <w:br/>
+                        <w:t xml:space="preserve">Illustration </w:t>
+                      </w:r>
+                      <w:r>
+                        <w:rPr/>
                         <w:fldChar w:fldCharType="begin"/>
                       </w:r>
                       <w:r>
-                        <w:instrText> SEQ Figure \* ARABIC </w:instrText>
+                        <w:instrText> SEQ Illustration \* ARABIC </w:instrText>
                       </w:r>
                       <w:r>
                         <w:fldChar w:fldCharType="separate"/>
                       </w:r>
                       <w:r>
-                        <w:t>1</w:t>
+                        <w:t>2</w:t>
                       </w:r>
                       <w:r>
                         <w:fldChar w:fldCharType="end"/>
                       </w:r>
-                      <w:bookmarkEnd w:id="1"/>
                       <w:r>
-                        <w:rPr>
-                          <w:color w:val="00000A"/>
-                        </w:rPr>
-                        <w:t xml:space="preserve"> General HTTP request/response process</w:t>
+                        <w:rPr/>
+                        <w:t>: General HTTP request/response process</w:t>
                       </w:r>
                     </w:p>
                   </w:txbxContent>
                 </v:textbox>
+                <w10:wrap type="topAndBottom"/>
               </v:rect>
             </w:pict>
           </mc:Fallback>
         </mc:AlternateContent>
-        <w:drawing>
-          <wp:anchor behindDoc="0" distT="0" distB="0" distL="0" distR="0" simplePos="0" locked="0" layoutInCell="1" allowOverlap="1" relativeHeight="2">
-            <wp:simplePos x="0" y="0"/>
-            <wp:positionH relativeFrom="column">
-              <wp:posOffset>967740</wp:posOffset>
-            </wp:positionH>
-            <wp:positionV relativeFrom="paragraph">
-              <wp:posOffset>102870</wp:posOffset>
-            </wp:positionV>
-            <wp:extent cx="4173855" cy="3223895"/>
-            <wp:effectExtent l="0" t="0" r="0" b="0"/>
-            <wp:wrapTopAndBottom/>
-            <wp:docPr id="6" name="Image1" descr=""/>
-            <wp:cNvGraphicFramePr>
-              <a:graphicFrameLocks xmlns:a="http://schemas.openxmlformats.org/drawingml/2006/main" noChangeAspect="1"/>
-            </wp:cNvGraphicFramePr>
-            <a:graphic xmlns:a="http://schemas.openxmlformats.org/drawingml/2006/main">
-              <a:graphicData uri="http://schemas.openxmlformats.org/drawingml/2006/picture">
-                <pic:pic xmlns:pic="http://schemas.openxmlformats.org/drawingml/2006/picture">
-                  <pic:nvPicPr>
-                    <pic:cNvPr id="6" name="Image1" descr=""/>
-                    <pic:cNvPicPr>
-                      <a:picLocks noChangeAspect="1" noChangeArrowheads="1"/>
-                    </pic:cNvPicPr>
-                  </pic:nvPicPr>
-                  <pic:blipFill>
-                    <a:blip r:embed="rId3"/>
-                    <a:stretch>
-                      <a:fillRect/>
-                    </a:stretch>
-                  </pic:blipFill>
-                  <pic:spPr bwMode="auto">
-                    <a:xfrm>
-                      <a:off x="0" y="0"/>
-                      <a:ext cx="4173855" cy="3223895"/>
-                    </a:xfrm>
-                    <a:prstGeom prst="rect">
-                      <a:avLst/>
-                    </a:prstGeom>
-                  </pic:spPr>
-                </pic:pic>
-              </a:graphicData>
-            </a:graphic>
-          </wp:anchor>
-        </w:drawing>
       </w:r>
     </w:p>
     <w:p>
@@ -1292,8 +1271,41 @@
       </w:pPr>
       <w:r>
         <w:rPr/>
-        <w:t>TODO: reference tree graph cache locality optimizations</w:t>
-      </w:r>
+        <w:t xml:space="preserve">TODO: reference </w:t>
+      </w:r>
+      <w:r>
+        <w:rPr>
+          <w:rFonts w:ascii="apple-system;BlinkMacSystemFont;Segoe UI;Helvetica;Arial;sans-serif;Apple Color Emoji;Segoe UI Emoji;Segoe UI Symbol" w:hAnsi="apple-system;BlinkMacSystemFont;Segoe UI;Helvetica;Arial;sans-serif;Apple Color Emoji;Segoe UI Emoji;Segoe UI Symbol"/>
+          <w:b w:val="false"/>
+          <w:i w:val="false"/>
+          <w:caps w:val="false"/>
+          <w:smallCaps w:val="false"/>
+          <w:color w:val="333333"/>
+          <w:spacing w:val="0"/>
+          <w:sz w:val="24"/>
+        </w:rPr>
+        <w:t>Making B+- trees cache conscious in main memory, Jun Rao and Kenneth A. Ross, </w:t>
+      </w:r>
+      <w:hyperlink r:id="rId4">
+        <w:r>
+          <w:rPr>
+            <w:rStyle w:val="InternetLink"/>
+            <w:rFonts w:ascii="apple-system;BlinkMacSystemFont;Segoe UI;Helvetica;Arial;sans-serif;Apple Color Emoji;Segoe UI Emoji;Segoe UI Symbol" w:hAnsi="apple-system;BlinkMacSystemFont;Segoe UI;Helvetica;Arial;sans-serif;Apple Color Emoji;Segoe UI Emoji;Segoe UI Symbol"/>
+            <w:b w:val="false"/>
+            <w:i w:val="false"/>
+            <w:caps w:val="false"/>
+            <w:smallCaps w:val="false"/>
+            <w:strike w:val="false"/>
+            <w:dstrike w:val="false"/>
+            <w:color w:val="4078C0"/>
+            <w:spacing w:val="0"/>
+            <w:sz w:val="24"/>
+            <w:u w:val="none"/>
+            <w:effect w:val="none"/>
+          </w:rPr>
+          <w:t>http://dl.acm.org/citation.cfm?id=335449</w:t>
+        </w:r>
+      </w:hyperlink>
     </w:p>
     <w:p>
       <w:pPr>
@@ -1312,7 +1324,15 @@
       </w:pPr>
       <w:r>
         <w:rPr/>
-        <w:t>Considerable amount of work has gone into making the web faster with very little of it focusing upon the server side performance, can the router within the web server be improved to produce significant improvements?</w:t>
+        <w:t>The research proposal being presented here has the end goal of trying to make the world wide web faster, in general better for developers and businesses in terms. The classification for better in this case is the monetary cost of serving requests to the clients. In previous work a considerable amount of research</w:t>
+      </w:r>
+      <w:r>
+        <w:rPr/>
+        <w:t xml:space="preserve"> has gone into making the web faster </w:t>
+      </w:r>
+      <w:r>
+        <w:rPr/>
+        <w:t>by focusing upon the in total of the cycle with few amount of it investigating the application within the server side performance in terms of the web router.</w:t>
       </w:r>
     </w:p>
     <w:p>
@@ -1320,6 +1340,10 @@
         <w:pStyle w:val="TextBody"/>
         <w:rPr/>
       </w:pPr>
+      <w:r>
+        <w:rPr/>
+        <w:t xml:space="preserve">Ultimately with the goal of being able to determine the performance loss that occurs within the web router and how to mitigate it given a set of circumstances;  what is the cost for a set of implementations? </w:t>
+      </w:r>
       <w:r>
         <w:rPr/>
         <w:t>From this a set of questions is formulated to help answer it.</w:t>
@@ -1350,6 +1374,20 @@
       </w:pPr>
       <w:r>
         <w:rPr/>
+        <w:t>What are common designs in existence that web routers use and how they relate to other fields?</w:t>
+      </w:r>
+    </w:p>
+    <w:p>
+      <w:pPr>
+        <w:pStyle w:val="TextBody"/>
+        <w:numPr>
+          <w:ilvl w:val="0"/>
+          <w:numId w:val="4"/>
+        </w:numPr>
+        <w:rPr/>
+      </w:pPr>
+      <w:r>
+        <w:rPr/>
         <w:t>Apply the cost metrics to existing designs of web routers to determine the outliers for particular input data sets i.e. routes.</w:t>
       </w:r>
     </w:p>
@@ -1360,7 +1398,7 @@
       </w:pPr>
       <w:r>
         <w:rPr/>
-        <w:t>These questions can be applied to many different parts but the following proposal is for the web router section within the web servers operations.</w:t>
+        <w:t>In total this should answer the question of how much performance loss is actually being incurred by common algorithms and where the focus should be on to where to improve them.</w:t>
       </w:r>
     </w:p>
     <w:p>
@@ -1388,8 +1426,8 @@
         <w:pStyle w:val="Normal"/>
         <w:rPr/>
       </w:pPr>
-      <w:bookmarkStart w:id="2" w:name="_GoBack"/>
-      <w:bookmarkEnd w:id="2"/>
+      <w:bookmarkStart w:id="0" w:name="_GoBack"/>
+      <w:bookmarkEnd w:id="0"/>
       <w:r>
         <w:rPr/>
         <w:t>TODO: performance metrics</w:t>
@@ -1466,56 +1504,6 @@
       <w:r>
         <w:rPr/>
         <w:t>No other expenses has been expected to be incounted.</w:t>
-      </w:r>
-    </w:p>
-    <w:p>
-      <w:pPr>
-        <w:pStyle w:val="Heading1"/>
-        <w:rPr/>
-      </w:pPr>
-      <w:r>
-        <w:rPr/>
-        <w:t>Outcomes</w:t>
-      </w:r>
-    </w:p>
-    <w:p>
-      <w:pPr>
-        <w:pStyle w:val="Normal"/>
-        <w:rPr/>
-      </w:pPr>
-      <w:r>
-        <w:rPr/>
-        <w:t>There is one outcome expected from this proposal and that is the dissertation. Supporting this will be code created to exemplify the different kinds of web routers that currently exist today.</w:t>
-      </w:r>
-    </w:p>
-    <w:p>
-      <w:pPr>
-        <w:pStyle w:val="Normal"/>
-        <w:rPr/>
-      </w:pPr>
-      <w:r>
-        <w:rPr/>
-        <w:t>TODO:  Think of the outcome in terms ok new knowledge rather than artefacts</w:t>
-      </w:r>
-    </w:p>
-    <w:p>
-      <w:pPr>
-        <w:pStyle w:val="Normal"/>
-        <w:rPr/>
-      </w:pPr>
-      <w:r>
-        <w:rPr/>
-        <w:t>TODO: the above is absolutely horrible but there needs to be something along those lines</w:t>
-      </w:r>
-    </w:p>
-    <w:p>
-      <w:pPr>
-        <w:pStyle w:val="Normal"/>
-        <w:rPr/>
-      </w:pPr>
-      <w:r>
-        <w:rPr/>
-        <w:t>TODO: there also needs to be something else here, what could that be?</w:t>
       </w:r>
     </w:p>
     <w:p>
@@ -1665,7 +1653,7 @@
       </w:r>
       <w:r>
         <w:rPr/>
-        <w:t>. (W3C) Retrieved 10 8, 2016, from World Wide Web Consortium (W3C): https://www.w3.org/Help/#</w:t>
+        <w:t>. (W3C) Retrieved 10 8, 2016, from World Wide Web Consortium (W3C): https://www.w3.org/Help</w:t>
       </w:r>
       <w:r>
         <w:fldChar w:fldCharType="end"/>
@@ -1710,6 +1698,42 @@
     <w:p>
       <w:pPr>
         <w:pStyle w:val="Normal"/>
+        <w:rPr/>
+      </w:pPr>
+      <w:r>
+        <w:rPr/>
+      </w:r>
+    </w:p>
+    <w:p>
+      <w:pPr>
+        <w:pStyle w:val="Normal"/>
+        <w:rPr/>
+      </w:pPr>
+      <w:r>
+        <w:rPr/>
+      </w:r>
+    </w:p>
+    <w:p>
+      <w:pPr>
+        <w:pStyle w:val="Normal"/>
+        <w:rPr/>
+      </w:pPr>
+      <w:r>
+        <w:rPr/>
+      </w:r>
+    </w:p>
+    <w:p>
+      <w:pPr>
+        <w:pStyle w:val="Normal"/>
+        <w:rPr/>
+      </w:pPr>
+      <w:r>
+        <w:rPr/>
+      </w:r>
+    </w:p>
+    <w:p>
+      <w:pPr>
+        <w:pStyle w:val="Normal"/>
         <w:spacing w:before="0" w:after="160"/>
         <w:rPr/>
       </w:pPr>
@@ -1718,8 +1742,8 @@
       </w:r>
     </w:p>
     <w:sectPr>
-      <w:headerReference w:type="default" r:id="rId4"/>
-      <w:footerReference w:type="default" r:id="rId5"/>
+      <w:headerReference w:type="default" r:id="rId5"/>
+      <w:footerReference w:type="default" r:id="rId6"/>
       <w:footnotePr>
         <w:numFmt w:val="decimal"/>
       </w:footnotePr>
@@ -4215,6 +4239,258 @@
       <w:rFonts w:cs="OpenSymbol"/>
     </w:rPr>
   </w:style>
+  <w:style w:type="character" w:styleId="ListLabel145">
+    <w:name w:val="ListLabel 145"/>
+    <w:qFormat/>
+    <w:rPr>
+      <w:rFonts w:cs="OpenSymbol"/>
+    </w:rPr>
+  </w:style>
+  <w:style w:type="character" w:styleId="ListLabel146">
+    <w:name w:val="ListLabel 146"/>
+    <w:qFormat/>
+    <w:rPr>
+      <w:rFonts w:cs="OpenSymbol"/>
+    </w:rPr>
+  </w:style>
+  <w:style w:type="character" w:styleId="ListLabel147">
+    <w:name w:val="ListLabel 147"/>
+    <w:qFormat/>
+    <w:rPr>
+      <w:rFonts w:cs="OpenSymbol"/>
+    </w:rPr>
+  </w:style>
+  <w:style w:type="character" w:styleId="ListLabel148">
+    <w:name w:val="ListLabel 148"/>
+    <w:qFormat/>
+    <w:rPr>
+      <w:rFonts w:cs="OpenSymbol"/>
+    </w:rPr>
+  </w:style>
+  <w:style w:type="character" w:styleId="ListLabel149">
+    <w:name w:val="ListLabel 149"/>
+    <w:qFormat/>
+    <w:rPr>
+      <w:rFonts w:cs="OpenSymbol"/>
+    </w:rPr>
+  </w:style>
+  <w:style w:type="character" w:styleId="ListLabel150">
+    <w:name w:val="ListLabel 150"/>
+    <w:qFormat/>
+    <w:rPr>
+      <w:rFonts w:cs="OpenSymbol"/>
+    </w:rPr>
+  </w:style>
+  <w:style w:type="character" w:styleId="ListLabel151">
+    <w:name w:val="ListLabel 151"/>
+    <w:qFormat/>
+    <w:rPr>
+      <w:rFonts w:cs="OpenSymbol"/>
+    </w:rPr>
+  </w:style>
+  <w:style w:type="character" w:styleId="ListLabel152">
+    <w:name w:val="ListLabel 152"/>
+    <w:qFormat/>
+    <w:rPr>
+      <w:rFonts w:cs="OpenSymbol"/>
+    </w:rPr>
+  </w:style>
+  <w:style w:type="character" w:styleId="ListLabel153">
+    <w:name w:val="ListLabel 153"/>
+    <w:qFormat/>
+    <w:rPr>
+      <w:rFonts w:cs="OpenSymbol"/>
+    </w:rPr>
+  </w:style>
+  <w:style w:type="character" w:styleId="ListLabel154">
+    <w:name w:val="ListLabel 154"/>
+    <w:qFormat/>
+    <w:rPr>
+      <w:rFonts w:cs="OpenSymbol"/>
+    </w:rPr>
+  </w:style>
+  <w:style w:type="character" w:styleId="ListLabel155">
+    <w:name w:val="ListLabel 155"/>
+    <w:qFormat/>
+    <w:rPr>
+      <w:rFonts w:cs="OpenSymbol"/>
+    </w:rPr>
+  </w:style>
+  <w:style w:type="character" w:styleId="ListLabel156">
+    <w:name w:val="ListLabel 156"/>
+    <w:qFormat/>
+    <w:rPr>
+      <w:rFonts w:cs="OpenSymbol"/>
+    </w:rPr>
+  </w:style>
+  <w:style w:type="character" w:styleId="ListLabel157">
+    <w:name w:val="ListLabel 157"/>
+    <w:qFormat/>
+    <w:rPr>
+      <w:rFonts w:cs="OpenSymbol"/>
+    </w:rPr>
+  </w:style>
+  <w:style w:type="character" w:styleId="ListLabel158">
+    <w:name w:val="ListLabel 158"/>
+    <w:qFormat/>
+    <w:rPr>
+      <w:rFonts w:cs="OpenSymbol"/>
+    </w:rPr>
+  </w:style>
+  <w:style w:type="character" w:styleId="ListLabel159">
+    <w:name w:val="ListLabel 159"/>
+    <w:qFormat/>
+    <w:rPr>
+      <w:rFonts w:cs="OpenSymbol"/>
+    </w:rPr>
+  </w:style>
+  <w:style w:type="character" w:styleId="ListLabel160">
+    <w:name w:val="ListLabel 160"/>
+    <w:qFormat/>
+    <w:rPr>
+      <w:rFonts w:cs="OpenSymbol"/>
+    </w:rPr>
+  </w:style>
+  <w:style w:type="character" w:styleId="ListLabel161">
+    <w:name w:val="ListLabel 161"/>
+    <w:qFormat/>
+    <w:rPr>
+      <w:rFonts w:cs="OpenSymbol"/>
+    </w:rPr>
+  </w:style>
+  <w:style w:type="character" w:styleId="ListLabel162">
+    <w:name w:val="ListLabel 162"/>
+    <w:qFormat/>
+    <w:rPr>
+      <w:rFonts w:cs="OpenSymbol"/>
+    </w:rPr>
+  </w:style>
+  <w:style w:type="character" w:styleId="ListLabel163">
+    <w:name w:val="ListLabel 163"/>
+    <w:qFormat/>
+    <w:rPr>
+      <w:rFonts w:cs="OpenSymbol"/>
+    </w:rPr>
+  </w:style>
+  <w:style w:type="character" w:styleId="ListLabel164">
+    <w:name w:val="ListLabel 164"/>
+    <w:qFormat/>
+    <w:rPr>
+      <w:rFonts w:cs="OpenSymbol"/>
+    </w:rPr>
+  </w:style>
+  <w:style w:type="character" w:styleId="ListLabel165">
+    <w:name w:val="ListLabel 165"/>
+    <w:qFormat/>
+    <w:rPr>
+      <w:rFonts w:cs="OpenSymbol"/>
+    </w:rPr>
+  </w:style>
+  <w:style w:type="character" w:styleId="ListLabel166">
+    <w:name w:val="ListLabel 166"/>
+    <w:qFormat/>
+    <w:rPr>
+      <w:rFonts w:cs="OpenSymbol"/>
+    </w:rPr>
+  </w:style>
+  <w:style w:type="character" w:styleId="ListLabel167">
+    <w:name w:val="ListLabel 167"/>
+    <w:qFormat/>
+    <w:rPr>
+      <w:rFonts w:cs="OpenSymbol"/>
+    </w:rPr>
+  </w:style>
+  <w:style w:type="character" w:styleId="ListLabel168">
+    <w:name w:val="ListLabel 168"/>
+    <w:qFormat/>
+    <w:rPr>
+      <w:rFonts w:cs="OpenSymbol"/>
+    </w:rPr>
+  </w:style>
+  <w:style w:type="character" w:styleId="ListLabel169">
+    <w:name w:val="ListLabel 169"/>
+    <w:qFormat/>
+    <w:rPr>
+      <w:rFonts w:cs="OpenSymbol"/>
+    </w:rPr>
+  </w:style>
+  <w:style w:type="character" w:styleId="ListLabel170">
+    <w:name w:val="ListLabel 170"/>
+    <w:qFormat/>
+    <w:rPr>
+      <w:rFonts w:cs="OpenSymbol"/>
+    </w:rPr>
+  </w:style>
+  <w:style w:type="character" w:styleId="ListLabel171">
+    <w:name w:val="ListLabel 171"/>
+    <w:qFormat/>
+    <w:rPr>
+      <w:rFonts w:cs="OpenSymbol"/>
+    </w:rPr>
+  </w:style>
+  <w:style w:type="character" w:styleId="ListLabel172">
+    <w:name w:val="ListLabel 172"/>
+    <w:qFormat/>
+    <w:rPr>
+      <w:rFonts w:cs="OpenSymbol"/>
+    </w:rPr>
+  </w:style>
+  <w:style w:type="character" w:styleId="ListLabel173">
+    <w:name w:val="ListLabel 173"/>
+    <w:qFormat/>
+    <w:rPr>
+      <w:rFonts w:cs="OpenSymbol"/>
+    </w:rPr>
+  </w:style>
+  <w:style w:type="character" w:styleId="ListLabel174">
+    <w:name w:val="ListLabel 174"/>
+    <w:qFormat/>
+    <w:rPr>
+      <w:rFonts w:cs="OpenSymbol"/>
+    </w:rPr>
+  </w:style>
+  <w:style w:type="character" w:styleId="ListLabel175">
+    <w:name w:val="ListLabel 175"/>
+    <w:qFormat/>
+    <w:rPr>
+      <w:rFonts w:cs="OpenSymbol"/>
+    </w:rPr>
+  </w:style>
+  <w:style w:type="character" w:styleId="ListLabel176">
+    <w:name w:val="ListLabel 176"/>
+    <w:qFormat/>
+    <w:rPr>
+      <w:rFonts w:cs="OpenSymbol"/>
+    </w:rPr>
+  </w:style>
+  <w:style w:type="character" w:styleId="ListLabel177">
+    <w:name w:val="ListLabel 177"/>
+    <w:qFormat/>
+    <w:rPr>
+      <w:rFonts w:cs="OpenSymbol"/>
+    </w:rPr>
+  </w:style>
+  <w:style w:type="character" w:styleId="ListLabel178">
+    <w:name w:val="ListLabel 178"/>
+    <w:qFormat/>
+    <w:rPr>
+      <w:rFonts w:cs="OpenSymbol"/>
+    </w:rPr>
+  </w:style>
+  <w:style w:type="character" w:styleId="ListLabel179">
+    <w:name w:val="ListLabel 179"/>
+    <w:qFormat/>
+    <w:rPr>
+      <w:rFonts w:cs="OpenSymbol"/>
+    </w:rPr>
+  </w:style>
+  <w:style w:type="character" w:styleId="ListLabel180">
+    <w:name w:val="ListLabel 180"/>
+    <w:qFormat/>
+    <w:rPr>
+      <w:rFonts w:cs="OpenSymbol"/>
+    </w:rPr>
+  </w:style>
   <w:style w:type="paragraph" w:styleId="Heading" w:customStyle="1">
     <w:name w:val="Heading"/>
     <w:basedOn w:val="Normal"/>

</xml_diff>

<commit_message>
Small rewrite in method. Added initial timeline
</commit_message>
<xml_diff>
--- a/draft.docx
+++ b/draft.docx
@@ -435,7 +435,7 @@
                 <wp:positionV relativeFrom="paragraph">
                   <wp:posOffset>7620</wp:posOffset>
                 </wp:positionV>
-                <wp:extent cx="5215890" cy="2273935"/>
+                <wp:extent cx="5216525" cy="2274570"/>
                 <wp:effectExtent l="0" t="0" r="0" b="0"/>
                 <wp:wrapTopAndBottom/>
                 <wp:docPr id="1" name="Frame2"/>
@@ -446,7 +446,7 @@
                       <wps:spPr>
                         <a:xfrm>
                           <a:off x="0" y="0"/>
-                          <a:ext cx="5215320" cy="2273400"/>
+                          <a:ext cx="5216040" cy="2273760"/>
                         </a:xfrm>
                         <a:prstGeom prst="rect">
                           <a:avLst/>
@@ -549,7 +549,7 @@
           </mc:Choice>
           <mc:Fallback>
             <w:pict>
-              <v:rect id="shape_0" ID="Frame2" stroked="f" style="position:absolute;margin-left:21.35pt;margin-top:0.6pt;width:410.6pt;height:178.95pt">
+              <v:rect id="shape_0" ID="Frame2" stroked="f" style="position:absolute;margin-left:21.35pt;margin-top:0.6pt;width:410.65pt;height:179pt">
                 <w10:wrap type="square"/>
                 <v:fill o:detectmouseclick="t" on="false"/>
                 <v:stroke color="#3465a4" joinstyle="round" endcap="flat"/>
@@ -727,7 +727,7 @@
                 <wp:positionV relativeFrom="paragraph">
                   <wp:posOffset>102870</wp:posOffset>
                 </wp:positionV>
-                <wp:extent cx="4174490" cy="3501390"/>
+                <wp:extent cx="4175125" cy="3502025"/>
                 <wp:effectExtent l="0" t="0" r="0" b="0"/>
                 <wp:wrapTopAndBottom/>
                 <wp:docPr id="5" name="Frame3"/>
@@ -738,7 +738,7 @@
                       <wps:spPr>
                         <a:xfrm>
                           <a:off x="0" y="0"/>
-                          <a:ext cx="4173840" cy="3500640"/>
+                          <a:ext cx="4174560" cy="3501360"/>
                         </a:xfrm>
                         <a:prstGeom prst="rect">
                           <a:avLst/>
@@ -841,7 +841,7 @@
           </mc:Choice>
           <mc:Fallback>
             <w:pict>
-              <v:rect id="shape_0" ID="Frame3" stroked="f" style="position:absolute;margin-left:76.2pt;margin-top:8.1pt;width:328.6pt;height:275.6pt">
+              <v:rect id="shape_0" ID="Frame3" stroked="f" style="position:absolute;margin-left:76.2pt;margin-top:8.1pt;width:328.65pt;height:275.65pt">
                 <w10:wrap type="square"/>
                 <v:fill o:detectmouseclick="t" on="false"/>
                 <v:stroke color="#3465a4" joinstyle="round" endcap="flat"/>
@@ -1430,7 +1430,15 @@
       </w:pPr>
       <w:r>
         <w:rPr/>
-        <w:t>Once the routes and test patterns are created, the routes are emplaced into the resulting implementations. Each pattern is tested against a number of times to determine the overall speed and overhead depending the input routes.</w:t>
+        <w:t xml:space="preserve">Once the routes and test patterns are created, the routes are emplaced into the resulting implementations. Each pattern is tested a number of times to determine the overall speed and overhead depending </w:t>
+      </w:r>
+      <w:r>
+        <w:rPr/>
+        <w:t>upon</w:t>
+      </w:r>
+      <w:r>
+        <w:rPr/>
+        <w:t xml:space="preserve"> the input routes.</w:t>
       </w:r>
     </w:p>
     <w:p>
@@ -1440,7 +1448,55 @@
       </w:pPr>
       <w:r>
         <w:rPr/>
-        <w:t>The analysis of each router is compared against each other by using the differential values between test sets on different web routers implementations.</w:t>
+        <w:t xml:space="preserve">The analysis of each </w:t>
+      </w:r>
+      <w:r>
+        <w:rPr/>
+        <w:t xml:space="preserve">web </w:t>
+      </w:r>
+      <w:r>
+        <w:rPr/>
+        <w:t xml:space="preserve">router is </w:t>
+      </w:r>
+      <w:r>
+        <w:rPr/>
+        <w:t>implemented by</w:t>
+      </w:r>
+      <w:r>
+        <w:rPr/>
+        <w:t xml:space="preserve"> compar</w:t>
+      </w:r>
+      <w:r>
+        <w:rPr/>
+        <w:t>ing each implementation</w:t>
+      </w:r>
+      <w:r>
+        <w:rPr/>
+        <w:t xml:space="preserve"> against each other, by using the </w:t>
+      </w:r>
+      <w:r>
+        <w:rPr/>
+        <w:t xml:space="preserve">recorded values and calculating the </w:t>
+      </w:r>
+      <w:r>
+        <w:rPr/>
+        <w:t>differen</w:t>
+      </w:r>
+      <w:r>
+        <w:rPr/>
+        <w:t>ce betwe</w:t>
+      </w:r>
+      <w:r>
+        <w:rPr/>
+        <w:t xml:space="preserve">en </w:t>
+      </w:r>
+      <w:r>
+        <w:rPr/>
+        <w:t>the</w:t>
+      </w:r>
+      <w:r>
+        <w:rPr/>
+        <w:t xml:space="preserve"> test sets.</w:t>
       </w:r>
     </w:p>
     <w:p>
@@ -1453,6 +1509,809 @@
         <w:t>Time line</w:t>
       </w:r>
     </w:p>
+    <w:tbl>
+      <w:tblPr>
+        <w:tblW w:w="9360" w:type="dxa"/>
+        <w:jc w:val="left"/>
+        <w:tblInd w:w="55" w:type="dxa"/>
+        <w:tblBorders>
+          <w:top w:val="single" w:sz="2" w:space="0" w:color="000000"/>
+          <w:left w:val="single" w:sz="2" w:space="0" w:color="000000"/>
+          <w:bottom w:val="single" w:sz="2" w:space="0" w:color="000000"/>
+          <w:insideH w:val="single" w:sz="2" w:space="0" w:color="000000"/>
+        </w:tblBorders>
+        <w:tblCellMar>
+          <w:top w:w="55" w:type="dxa"/>
+          <w:left w:w="54" w:type="dxa"/>
+          <w:bottom w:w="55" w:type="dxa"/>
+          <w:right w:w="55" w:type="dxa"/>
+        </w:tblCellMar>
+      </w:tblPr>
+      <w:tblGrid>
+        <w:gridCol w:w="6210"/>
+        <w:gridCol w:w="1448"/>
+        <w:gridCol w:w="1702"/>
+      </w:tblGrid>
+      <w:tr>
+        <w:trPr/>
+        <w:tc>
+          <w:tcPr>
+            <w:tcW w:w="6210" w:type="dxa"/>
+            <w:tcBorders>
+              <w:top w:val="single" w:sz="2" w:space="0" w:color="000000"/>
+              <w:left w:val="single" w:sz="2" w:space="0" w:color="000000"/>
+              <w:bottom w:val="single" w:sz="2" w:space="0" w:color="000000"/>
+              <w:insideH w:val="single" w:sz="2" w:space="0" w:color="000000"/>
+            </w:tcBorders>
+            <w:shd w:fill="auto" w:val="clear"/>
+            <w:tcMar>
+              <w:left w:w="54" w:type="dxa"/>
+            </w:tcMar>
+          </w:tcPr>
+          <w:p>
+            <w:pPr>
+              <w:pStyle w:val="TableContents"/>
+              <w:spacing w:before="0" w:after="160"/>
+              <w:jc w:val="center"/>
+              <w:rPr>
+                <w:b/>
+                <w:b/>
+                <w:bCs/>
+                <w:sz w:val="24"/>
+                <w:szCs w:val="24"/>
+              </w:rPr>
+            </w:pPr>
+            <w:r>
+              <w:rPr>
+                <w:b/>
+                <w:bCs/>
+                <w:sz w:val="24"/>
+                <w:szCs w:val="24"/>
+              </w:rPr>
+              <w:t>Task</w:t>
+            </w:r>
+          </w:p>
+        </w:tc>
+        <w:tc>
+          <w:tcPr>
+            <w:tcW w:w="1448" w:type="dxa"/>
+            <w:tcBorders>
+              <w:top w:val="single" w:sz="2" w:space="0" w:color="000000"/>
+              <w:left w:val="single" w:sz="2" w:space="0" w:color="000000"/>
+              <w:bottom w:val="single" w:sz="2" w:space="0" w:color="000000"/>
+              <w:insideH w:val="single" w:sz="2" w:space="0" w:color="000000"/>
+            </w:tcBorders>
+            <w:shd w:fill="auto" w:val="clear"/>
+            <w:tcMar>
+              <w:left w:w="54" w:type="dxa"/>
+            </w:tcMar>
+          </w:tcPr>
+          <w:p>
+            <w:pPr>
+              <w:pStyle w:val="TableContents"/>
+              <w:spacing w:before="0" w:after="160"/>
+              <w:jc w:val="center"/>
+              <w:rPr>
+                <w:b/>
+                <w:b/>
+                <w:bCs/>
+                <w:sz w:val="24"/>
+                <w:szCs w:val="24"/>
+              </w:rPr>
+            </w:pPr>
+            <w:r>
+              <w:rPr>
+                <w:b/>
+                <w:bCs/>
+                <w:sz w:val="24"/>
+                <w:szCs w:val="24"/>
+              </w:rPr>
+              <w:t>Week of</w:t>
+            </w:r>
+          </w:p>
+        </w:tc>
+        <w:tc>
+          <w:tcPr>
+            <w:tcW w:w="1702" w:type="dxa"/>
+            <w:tcBorders>
+              <w:top w:val="single" w:sz="2" w:space="0" w:color="000000"/>
+              <w:left w:val="single" w:sz="2" w:space="0" w:color="000000"/>
+              <w:bottom w:val="single" w:sz="2" w:space="0" w:color="000000"/>
+              <w:right w:val="single" w:sz="2" w:space="0" w:color="000000"/>
+              <w:insideH w:val="single" w:sz="2" w:space="0" w:color="000000"/>
+              <w:insideV w:val="single" w:sz="2" w:space="0" w:color="000000"/>
+            </w:tcBorders>
+            <w:shd w:fill="auto" w:val="clear"/>
+            <w:tcMar>
+              <w:left w:w="54" w:type="dxa"/>
+            </w:tcMar>
+          </w:tcPr>
+          <w:p>
+            <w:pPr>
+              <w:pStyle w:val="TableContents"/>
+              <w:spacing w:before="0" w:after="160"/>
+              <w:jc w:val="center"/>
+              <w:rPr>
+                <w:b/>
+                <w:b/>
+                <w:bCs/>
+                <w:sz w:val="24"/>
+                <w:szCs w:val="24"/>
+              </w:rPr>
+            </w:pPr>
+            <w:r>
+              <w:rPr>
+                <w:b/>
+                <w:bCs/>
+                <w:sz w:val="24"/>
+                <w:szCs w:val="24"/>
+              </w:rPr>
+              <w:t>Expected length of time</w:t>
+            </w:r>
+          </w:p>
+        </w:tc>
+      </w:tr>
+      <w:tr>
+        <w:trPr/>
+        <w:tc>
+          <w:tcPr>
+            <w:tcW w:w="6210" w:type="dxa"/>
+            <w:tcBorders>
+              <w:left w:val="single" w:sz="2" w:space="0" w:color="000000"/>
+              <w:bottom w:val="single" w:sz="2" w:space="0" w:color="000000"/>
+              <w:insideH w:val="single" w:sz="2" w:space="0" w:color="000000"/>
+            </w:tcBorders>
+            <w:shd w:fill="auto" w:val="clear"/>
+            <w:tcMar>
+              <w:left w:w="54" w:type="dxa"/>
+            </w:tcMar>
+          </w:tcPr>
+          <w:p>
+            <w:pPr>
+              <w:pStyle w:val="TableContents"/>
+              <w:spacing w:before="0" w:after="160"/>
+              <w:rPr/>
+            </w:pPr>
+            <w:r>
+              <w:rPr/>
+              <w:t>Router implementation(1)</w:t>
+              <w:br/>
+              <w:tab/>
+              <w:t>Flat array</w:t>
+            </w:r>
+          </w:p>
+        </w:tc>
+        <w:tc>
+          <w:tcPr>
+            <w:tcW w:w="1448" w:type="dxa"/>
+            <w:tcBorders>
+              <w:left w:val="single" w:sz="2" w:space="0" w:color="000000"/>
+              <w:bottom w:val="single" w:sz="2" w:space="0" w:color="000000"/>
+              <w:insideH w:val="single" w:sz="2" w:space="0" w:color="000000"/>
+            </w:tcBorders>
+            <w:shd w:fill="auto" w:val="clear"/>
+            <w:tcMar>
+              <w:left w:w="54" w:type="dxa"/>
+            </w:tcMar>
+          </w:tcPr>
+          <w:p>
+            <w:pPr>
+              <w:pStyle w:val="TableContents"/>
+              <w:spacing w:before="0" w:after="160"/>
+              <w:rPr/>
+            </w:pPr>
+            <w:r>
+              <w:rPr/>
+              <w:t>December 5</w:t>
+            </w:r>
+            <w:r>
+              <w:rPr>
+                <w:vertAlign w:val="superscript"/>
+              </w:rPr>
+              <w:t>th</w:t>
+            </w:r>
+          </w:p>
+        </w:tc>
+        <w:tc>
+          <w:tcPr>
+            <w:tcW w:w="1702" w:type="dxa"/>
+            <w:tcBorders>
+              <w:left w:val="single" w:sz="2" w:space="0" w:color="000000"/>
+              <w:bottom w:val="single" w:sz="2" w:space="0" w:color="000000"/>
+              <w:right w:val="single" w:sz="2" w:space="0" w:color="000000"/>
+              <w:insideH w:val="single" w:sz="2" w:space="0" w:color="000000"/>
+              <w:insideV w:val="single" w:sz="2" w:space="0" w:color="000000"/>
+            </w:tcBorders>
+            <w:shd w:fill="auto" w:val="clear"/>
+            <w:tcMar>
+              <w:left w:w="54" w:type="dxa"/>
+            </w:tcMar>
+          </w:tcPr>
+          <w:p>
+            <w:pPr>
+              <w:pStyle w:val="TableContents"/>
+              <w:spacing w:before="0" w:after="160"/>
+              <w:rPr/>
+            </w:pPr>
+            <w:r>
+              <w:rPr/>
+              <w:t>1 week</w:t>
+            </w:r>
+          </w:p>
+        </w:tc>
+      </w:tr>
+      <w:tr>
+        <w:trPr/>
+        <w:tc>
+          <w:tcPr>
+            <w:tcW w:w="6210" w:type="dxa"/>
+            <w:tcBorders>
+              <w:left w:val="single" w:sz="2" w:space="0" w:color="000000"/>
+              <w:bottom w:val="single" w:sz="2" w:space="0" w:color="000000"/>
+              <w:insideH w:val="single" w:sz="2" w:space="0" w:color="000000"/>
+            </w:tcBorders>
+            <w:shd w:fill="auto" w:val="clear"/>
+            <w:tcMar>
+              <w:left w:w="54" w:type="dxa"/>
+            </w:tcMar>
+          </w:tcPr>
+          <w:p>
+            <w:pPr>
+              <w:pStyle w:val="TableContents"/>
+              <w:rPr/>
+            </w:pPr>
+            <w:r>
+              <w:rPr/>
+              <w:t>Test harness</w:t>
+            </w:r>
+          </w:p>
+          <w:p>
+            <w:pPr>
+              <w:pStyle w:val="TableContents"/>
+              <w:spacing w:before="0" w:after="160"/>
+              <w:rPr/>
+            </w:pPr>
+            <w:r>
+              <w:rPr/>
+              <w:tab/>
+              <w:t>Initial creation. This is expected to be a very rough implementation that does not get anywhere close to what is needed.</w:t>
+            </w:r>
+          </w:p>
+        </w:tc>
+        <w:tc>
+          <w:tcPr>
+            <w:tcW w:w="1448" w:type="dxa"/>
+            <w:tcBorders>
+              <w:left w:val="single" w:sz="2" w:space="0" w:color="000000"/>
+              <w:bottom w:val="single" w:sz="2" w:space="0" w:color="000000"/>
+              <w:insideH w:val="single" w:sz="2" w:space="0" w:color="000000"/>
+            </w:tcBorders>
+            <w:shd w:fill="auto" w:val="clear"/>
+            <w:tcMar>
+              <w:left w:w="54" w:type="dxa"/>
+            </w:tcMar>
+          </w:tcPr>
+          <w:p>
+            <w:pPr>
+              <w:pStyle w:val="TableContents"/>
+              <w:spacing w:before="0" w:after="160"/>
+              <w:rPr/>
+            </w:pPr>
+            <w:r>
+              <w:rPr/>
+              <w:t>December 12</w:t>
+            </w:r>
+            <w:r>
+              <w:rPr>
+                <w:vertAlign w:val="superscript"/>
+              </w:rPr>
+              <w:t>th</w:t>
+            </w:r>
+            <w:r>
+              <w:rPr/>
+              <w:t xml:space="preserve"> </w:t>
+            </w:r>
+          </w:p>
+        </w:tc>
+        <w:tc>
+          <w:tcPr>
+            <w:tcW w:w="1702" w:type="dxa"/>
+            <w:tcBorders>
+              <w:left w:val="single" w:sz="2" w:space="0" w:color="000000"/>
+              <w:bottom w:val="single" w:sz="2" w:space="0" w:color="000000"/>
+              <w:right w:val="single" w:sz="2" w:space="0" w:color="000000"/>
+              <w:insideH w:val="single" w:sz="2" w:space="0" w:color="000000"/>
+              <w:insideV w:val="single" w:sz="2" w:space="0" w:color="000000"/>
+            </w:tcBorders>
+            <w:shd w:fill="auto" w:val="clear"/>
+            <w:tcMar>
+              <w:left w:w="54" w:type="dxa"/>
+            </w:tcMar>
+          </w:tcPr>
+          <w:p>
+            <w:pPr>
+              <w:pStyle w:val="TableContents"/>
+              <w:spacing w:before="0" w:after="160"/>
+              <w:rPr/>
+            </w:pPr>
+            <w:r>
+              <w:rPr/>
+              <w:t>2 weeks</w:t>
+            </w:r>
+          </w:p>
+        </w:tc>
+      </w:tr>
+      <w:tr>
+        <w:trPr/>
+        <w:tc>
+          <w:tcPr>
+            <w:tcW w:w="6210" w:type="dxa"/>
+            <w:tcBorders>
+              <w:left w:val="single" w:sz="2" w:space="0" w:color="000000"/>
+              <w:bottom w:val="single" w:sz="2" w:space="0" w:color="000000"/>
+              <w:insideH w:val="single" w:sz="2" w:space="0" w:color="000000"/>
+            </w:tcBorders>
+            <w:shd w:fill="auto" w:val="clear"/>
+            <w:tcMar>
+              <w:left w:w="54" w:type="dxa"/>
+            </w:tcMar>
+          </w:tcPr>
+          <w:p>
+            <w:pPr>
+              <w:pStyle w:val="TableContents"/>
+              <w:spacing w:before="0" w:after="160"/>
+              <w:rPr/>
+            </w:pPr>
+            <w:r>
+              <w:rPr/>
+              <w:t>Router implementation(2)</w:t>
+              <w:br/>
+              <w:tab/>
+              <w:t>Tree graph, no optimizations</w:t>
+            </w:r>
+          </w:p>
+        </w:tc>
+        <w:tc>
+          <w:tcPr>
+            <w:tcW w:w="1448" w:type="dxa"/>
+            <w:tcBorders>
+              <w:left w:val="single" w:sz="2" w:space="0" w:color="000000"/>
+              <w:bottom w:val="single" w:sz="2" w:space="0" w:color="000000"/>
+              <w:insideH w:val="single" w:sz="2" w:space="0" w:color="000000"/>
+            </w:tcBorders>
+            <w:shd w:fill="auto" w:val="clear"/>
+            <w:tcMar>
+              <w:left w:w="54" w:type="dxa"/>
+            </w:tcMar>
+          </w:tcPr>
+          <w:p>
+            <w:pPr>
+              <w:pStyle w:val="TableContents"/>
+              <w:spacing w:before="0" w:after="160"/>
+              <w:rPr>
+                <w:position w:val="0"/>
+                <w:sz w:val="22"/>
+                <w:vertAlign w:val="baseline"/>
+              </w:rPr>
+            </w:pPr>
+            <w:r>
+              <w:rPr/>
+              <w:t>January 2</w:t>
+            </w:r>
+            <w:r>
+              <w:rPr>
+                <w:vertAlign w:val="superscript"/>
+              </w:rPr>
+              <w:t>nd</w:t>
+            </w:r>
+          </w:p>
+        </w:tc>
+        <w:tc>
+          <w:tcPr>
+            <w:tcW w:w="1702" w:type="dxa"/>
+            <w:tcBorders>
+              <w:left w:val="single" w:sz="2" w:space="0" w:color="000000"/>
+              <w:bottom w:val="single" w:sz="2" w:space="0" w:color="000000"/>
+              <w:right w:val="single" w:sz="2" w:space="0" w:color="000000"/>
+              <w:insideH w:val="single" w:sz="2" w:space="0" w:color="000000"/>
+              <w:insideV w:val="single" w:sz="2" w:space="0" w:color="000000"/>
+            </w:tcBorders>
+            <w:shd w:fill="auto" w:val="clear"/>
+            <w:tcMar>
+              <w:left w:w="54" w:type="dxa"/>
+            </w:tcMar>
+          </w:tcPr>
+          <w:p>
+            <w:pPr>
+              <w:pStyle w:val="TableContents"/>
+              <w:spacing w:before="0" w:after="160"/>
+              <w:rPr/>
+            </w:pPr>
+            <w:r>
+              <w:rPr/>
+              <w:t>1 week</w:t>
+            </w:r>
+          </w:p>
+        </w:tc>
+      </w:tr>
+      <w:tr>
+        <w:trPr/>
+        <w:tc>
+          <w:tcPr>
+            <w:tcW w:w="6210" w:type="dxa"/>
+            <w:tcBorders>
+              <w:left w:val="single" w:sz="2" w:space="0" w:color="000000"/>
+              <w:bottom w:val="single" w:sz="2" w:space="0" w:color="000000"/>
+              <w:insideH w:val="single" w:sz="2" w:space="0" w:color="000000"/>
+            </w:tcBorders>
+            <w:shd w:fill="auto" w:val="clear"/>
+            <w:tcMar>
+              <w:left w:w="54" w:type="dxa"/>
+            </w:tcMar>
+          </w:tcPr>
+          <w:p>
+            <w:pPr>
+              <w:pStyle w:val="TableContents"/>
+              <w:spacing w:before="0" w:after="160"/>
+              <w:rPr/>
+            </w:pPr>
+            <w:r>
+              <w:rPr/>
+              <w:t>Router implementation(3)</w:t>
+              <w:br/>
+              <w:tab/>
+              <w:t>Tree graph, optimizations</w:t>
+            </w:r>
+          </w:p>
+        </w:tc>
+        <w:tc>
+          <w:tcPr>
+            <w:tcW w:w="1448" w:type="dxa"/>
+            <w:tcBorders>
+              <w:left w:val="single" w:sz="2" w:space="0" w:color="000000"/>
+              <w:bottom w:val="single" w:sz="2" w:space="0" w:color="000000"/>
+              <w:insideH w:val="single" w:sz="2" w:space="0" w:color="000000"/>
+            </w:tcBorders>
+            <w:shd w:fill="auto" w:val="clear"/>
+            <w:tcMar>
+              <w:left w:w="54" w:type="dxa"/>
+            </w:tcMar>
+          </w:tcPr>
+          <w:p>
+            <w:pPr>
+              <w:pStyle w:val="TableContents"/>
+              <w:spacing w:before="0" w:after="160"/>
+              <w:rPr>
+                <w:position w:val="0"/>
+                <w:sz w:val="22"/>
+                <w:vertAlign w:val="baseline"/>
+              </w:rPr>
+            </w:pPr>
+            <w:r>
+              <w:rPr/>
+              <w:t>January 9</w:t>
+            </w:r>
+            <w:r>
+              <w:rPr>
+                <w:vertAlign w:val="superscript"/>
+              </w:rPr>
+              <w:t>th</w:t>
+            </w:r>
+          </w:p>
+        </w:tc>
+        <w:tc>
+          <w:tcPr>
+            <w:tcW w:w="1702" w:type="dxa"/>
+            <w:tcBorders>
+              <w:left w:val="single" w:sz="2" w:space="0" w:color="000000"/>
+              <w:bottom w:val="single" w:sz="2" w:space="0" w:color="000000"/>
+              <w:right w:val="single" w:sz="2" w:space="0" w:color="000000"/>
+              <w:insideH w:val="single" w:sz="2" w:space="0" w:color="000000"/>
+              <w:insideV w:val="single" w:sz="2" w:space="0" w:color="000000"/>
+            </w:tcBorders>
+            <w:shd w:fill="auto" w:val="clear"/>
+            <w:tcMar>
+              <w:left w:w="54" w:type="dxa"/>
+            </w:tcMar>
+          </w:tcPr>
+          <w:p>
+            <w:pPr>
+              <w:pStyle w:val="TableContents"/>
+              <w:spacing w:before="0" w:after="160"/>
+              <w:rPr/>
+            </w:pPr>
+            <w:r>
+              <w:rPr/>
+              <w:t>2 weeks</w:t>
+            </w:r>
+          </w:p>
+        </w:tc>
+      </w:tr>
+      <w:tr>
+        <w:trPr/>
+        <w:tc>
+          <w:tcPr>
+            <w:tcW w:w="6210" w:type="dxa"/>
+            <w:tcBorders>
+              <w:left w:val="single" w:sz="2" w:space="0" w:color="000000"/>
+              <w:bottom w:val="single" w:sz="2" w:space="0" w:color="000000"/>
+              <w:insideH w:val="single" w:sz="2" w:space="0" w:color="000000"/>
+            </w:tcBorders>
+            <w:shd w:fill="auto" w:val="clear"/>
+            <w:tcMar>
+              <w:left w:w="54" w:type="dxa"/>
+            </w:tcMar>
+          </w:tcPr>
+          <w:p>
+            <w:pPr>
+              <w:pStyle w:val="TableContents"/>
+              <w:rPr/>
+            </w:pPr>
+            <w:r>
+              <w:rPr/>
+              <w:t>Router implementation(4)</w:t>
+            </w:r>
+          </w:p>
+          <w:p>
+            <w:pPr>
+              <w:pStyle w:val="TableContents"/>
+              <w:spacing w:before="0" w:after="160"/>
+              <w:rPr/>
+            </w:pPr>
+            <w:r>
+              <w:rPr/>
+              <w:tab/>
+              <w:t>Regex</w:t>
+            </w:r>
+          </w:p>
+        </w:tc>
+        <w:tc>
+          <w:tcPr>
+            <w:tcW w:w="1448" w:type="dxa"/>
+            <w:tcBorders>
+              <w:left w:val="single" w:sz="2" w:space="0" w:color="000000"/>
+              <w:bottom w:val="single" w:sz="2" w:space="0" w:color="000000"/>
+              <w:insideH w:val="single" w:sz="2" w:space="0" w:color="000000"/>
+            </w:tcBorders>
+            <w:shd w:fill="auto" w:val="clear"/>
+            <w:tcMar>
+              <w:left w:w="54" w:type="dxa"/>
+            </w:tcMar>
+          </w:tcPr>
+          <w:p>
+            <w:pPr>
+              <w:pStyle w:val="TableContents"/>
+              <w:spacing w:before="0" w:after="160"/>
+              <w:rPr>
+                <w:position w:val="0"/>
+                <w:sz w:val="22"/>
+                <w:vertAlign w:val="baseline"/>
+              </w:rPr>
+            </w:pPr>
+            <w:r>
+              <w:rPr/>
+              <w:t>January 16</w:t>
+            </w:r>
+            <w:r>
+              <w:rPr>
+                <w:vertAlign w:val="superscript"/>
+              </w:rPr>
+              <w:t>th</w:t>
+            </w:r>
+          </w:p>
+        </w:tc>
+        <w:tc>
+          <w:tcPr>
+            <w:tcW w:w="1702" w:type="dxa"/>
+            <w:tcBorders>
+              <w:left w:val="single" w:sz="2" w:space="0" w:color="000000"/>
+              <w:bottom w:val="single" w:sz="2" w:space="0" w:color="000000"/>
+              <w:right w:val="single" w:sz="2" w:space="0" w:color="000000"/>
+              <w:insideH w:val="single" w:sz="2" w:space="0" w:color="000000"/>
+              <w:insideV w:val="single" w:sz="2" w:space="0" w:color="000000"/>
+            </w:tcBorders>
+            <w:shd w:fill="auto" w:val="clear"/>
+            <w:tcMar>
+              <w:left w:w="54" w:type="dxa"/>
+            </w:tcMar>
+          </w:tcPr>
+          <w:p>
+            <w:pPr>
+              <w:pStyle w:val="TableContents"/>
+              <w:spacing w:before="0" w:after="160"/>
+              <w:rPr/>
+            </w:pPr>
+            <w:r>
+              <w:rPr/>
+              <w:t>1 week</w:t>
+            </w:r>
+          </w:p>
+        </w:tc>
+      </w:tr>
+      <w:tr>
+        <w:trPr/>
+        <w:tc>
+          <w:tcPr>
+            <w:tcW w:w="6210" w:type="dxa"/>
+            <w:tcBorders>
+              <w:left w:val="single" w:sz="2" w:space="0" w:color="000000"/>
+              <w:bottom w:val="single" w:sz="2" w:space="0" w:color="000000"/>
+              <w:insideH w:val="single" w:sz="2" w:space="0" w:color="000000"/>
+            </w:tcBorders>
+            <w:shd w:fill="auto" w:val="clear"/>
+            <w:tcMar>
+              <w:left w:w="54" w:type="dxa"/>
+            </w:tcMar>
+          </w:tcPr>
+          <w:p>
+            <w:pPr>
+              <w:pStyle w:val="TableContents"/>
+              <w:spacing w:before="0" w:after="160"/>
+              <w:rPr/>
+            </w:pPr>
+            <w:r>
+              <w:rPr/>
+              <w:t>Test harness update</w:t>
+              <w:br/>
+              <w:tab/>
+              <w:t>Updates based upon what has been implemented with the routers. As well as include new features to make it more complete based upon what the routers are doing.</w:t>
+            </w:r>
+          </w:p>
+        </w:tc>
+        <w:tc>
+          <w:tcPr>
+            <w:tcW w:w="1448" w:type="dxa"/>
+            <w:tcBorders>
+              <w:left w:val="single" w:sz="2" w:space="0" w:color="000000"/>
+              <w:bottom w:val="single" w:sz="2" w:space="0" w:color="000000"/>
+              <w:insideH w:val="single" w:sz="2" w:space="0" w:color="000000"/>
+            </w:tcBorders>
+            <w:shd w:fill="auto" w:val="clear"/>
+            <w:tcMar>
+              <w:left w:w="54" w:type="dxa"/>
+            </w:tcMar>
+          </w:tcPr>
+          <w:p>
+            <w:pPr>
+              <w:pStyle w:val="TableContents"/>
+              <w:spacing w:before="0" w:after="160"/>
+              <w:rPr>
+                <w:position w:val="0"/>
+                <w:sz w:val="22"/>
+                <w:vertAlign w:val="baseline"/>
+              </w:rPr>
+            </w:pPr>
+            <w:r>
+              <w:rPr/>
+              <w:t>January 23</w:t>
+            </w:r>
+            <w:r>
+              <w:rPr>
+                <w:vertAlign w:val="superscript"/>
+              </w:rPr>
+              <w:t>rd</w:t>
+            </w:r>
+          </w:p>
+        </w:tc>
+        <w:tc>
+          <w:tcPr>
+            <w:tcW w:w="1702" w:type="dxa"/>
+            <w:tcBorders>
+              <w:left w:val="single" w:sz="2" w:space="0" w:color="000000"/>
+              <w:bottom w:val="single" w:sz="2" w:space="0" w:color="000000"/>
+              <w:right w:val="single" w:sz="2" w:space="0" w:color="000000"/>
+              <w:insideH w:val="single" w:sz="2" w:space="0" w:color="000000"/>
+              <w:insideV w:val="single" w:sz="2" w:space="0" w:color="000000"/>
+            </w:tcBorders>
+            <w:shd w:fill="auto" w:val="clear"/>
+            <w:tcMar>
+              <w:left w:w="54" w:type="dxa"/>
+            </w:tcMar>
+          </w:tcPr>
+          <w:p>
+            <w:pPr>
+              <w:pStyle w:val="TableContents"/>
+              <w:spacing w:before="0" w:after="160"/>
+              <w:rPr/>
+            </w:pPr>
+            <w:r>
+              <w:rPr/>
+              <w:t>2 weeks</w:t>
+            </w:r>
+          </w:p>
+        </w:tc>
+      </w:tr>
+      <w:tr>
+        <w:trPr/>
+        <w:tc>
+          <w:tcPr>
+            <w:tcW w:w="6210" w:type="dxa"/>
+            <w:tcBorders>
+              <w:left w:val="single" w:sz="2" w:space="0" w:color="000000"/>
+              <w:bottom w:val="single" w:sz="2" w:space="0" w:color="000000"/>
+              <w:insideH w:val="single" w:sz="2" w:space="0" w:color="000000"/>
+            </w:tcBorders>
+            <w:shd w:fill="auto" w:val="clear"/>
+            <w:tcMar>
+              <w:left w:w="54" w:type="dxa"/>
+            </w:tcMar>
+          </w:tcPr>
+          <w:p>
+            <w:pPr>
+              <w:pStyle w:val="TableContents"/>
+              <w:spacing w:before="0" w:after="160"/>
+              <w:rPr/>
+            </w:pPr>
+            <w:r>
+              <w:rPr/>
+              <w:t>Analysis upon router implementations performance</w:t>
+            </w:r>
+          </w:p>
+        </w:tc>
+        <w:tc>
+          <w:tcPr>
+            <w:tcW w:w="1448" w:type="dxa"/>
+            <w:tcBorders>
+              <w:left w:val="single" w:sz="2" w:space="0" w:color="000000"/>
+              <w:bottom w:val="single" w:sz="2" w:space="0" w:color="000000"/>
+              <w:insideH w:val="single" w:sz="2" w:space="0" w:color="000000"/>
+            </w:tcBorders>
+            <w:shd w:fill="auto" w:val="clear"/>
+            <w:tcMar>
+              <w:left w:w="54" w:type="dxa"/>
+            </w:tcMar>
+          </w:tcPr>
+          <w:p>
+            <w:pPr>
+              <w:pStyle w:val="TableContents"/>
+              <w:spacing w:before="0" w:after="160"/>
+              <w:rPr>
+                <w:position w:val="0"/>
+                <w:sz w:val="22"/>
+                <w:vertAlign w:val="baseline"/>
+              </w:rPr>
+            </w:pPr>
+            <w:r>
+              <w:rPr/>
+              <w:t>January 30</w:t>
+            </w:r>
+            <w:r>
+              <w:rPr>
+                <w:vertAlign w:val="superscript"/>
+              </w:rPr>
+              <w:t>th</w:t>
+            </w:r>
+          </w:p>
+        </w:tc>
+        <w:tc>
+          <w:tcPr>
+            <w:tcW w:w="1702" w:type="dxa"/>
+            <w:tcBorders>
+              <w:left w:val="single" w:sz="2" w:space="0" w:color="000000"/>
+              <w:bottom w:val="single" w:sz="2" w:space="0" w:color="000000"/>
+              <w:right w:val="single" w:sz="2" w:space="0" w:color="000000"/>
+              <w:insideH w:val="single" w:sz="2" w:space="0" w:color="000000"/>
+              <w:insideV w:val="single" w:sz="2" w:space="0" w:color="000000"/>
+            </w:tcBorders>
+            <w:shd w:fill="auto" w:val="clear"/>
+            <w:tcMar>
+              <w:left w:w="54" w:type="dxa"/>
+            </w:tcMar>
+          </w:tcPr>
+          <w:p>
+            <w:pPr>
+              <w:pStyle w:val="TableContents"/>
+              <w:spacing w:before="0" w:after="160"/>
+              <w:rPr/>
+            </w:pPr>
+            <w:r>
+              <w:rPr/>
+              <w:t>Unknown</w:t>
+            </w:r>
+          </w:p>
+        </w:tc>
+      </w:tr>
+    </w:tbl>
     <w:p>
       <w:pPr>
         <w:pStyle w:val="Normal"/>
@@ -1460,27 +2319,6 @@
       </w:pPr>
       <w:r>
         <w:rPr/>
-        <w:t>TODO: tasks and explanation</w:t>
-      </w:r>
-    </w:p>
-    <w:p>
-      <w:pPr>
-        <w:pStyle w:val="Normal"/>
-        <w:rPr/>
-      </w:pPr>
-      <w:r>
-        <w:rPr/>
-        <w:t>TODO: do it based upon the tasks that need to be completed and estimate how long each one will take</w:t>
-      </w:r>
-    </w:p>
-    <w:p>
-      <w:pPr>
-        <w:pStyle w:val="Normal"/>
-        <w:rPr/>
-      </w:pPr>
-      <w:r>
-        <w:rPr/>
-        <w:t>TODO: starts on december the first</w:t>
       </w:r>
     </w:p>
     <w:p>
@@ -1660,10 +2498,28 @@
       </w:r>
       <w:r>
         <w:rPr/>
-        <w:t>. (W3C) Retrieved 10 8, 2016, from World Wide Web Consortium (W3C): https://www.w3.org/Hel</w:t>
+        <w:t>. (W3C) Retrieved 10 8, 2016, from World Wide Web Consortium (W3C): https://www.w3.org/He</w:t>
       </w:r>
       <w:r>
         <w:fldChar w:fldCharType="end"/>
+      </w:r>
+    </w:p>
+    <w:p>
+      <w:pPr>
+        <w:pStyle w:val="Normal"/>
+        <w:rPr/>
+      </w:pPr>
+      <w:r>
+        <w:rPr/>
+      </w:r>
+    </w:p>
+    <w:p>
+      <w:pPr>
+        <w:pStyle w:val="Normal"/>
+        <w:rPr/>
+      </w:pPr>
+      <w:r>
+        <w:rPr/>
       </w:r>
     </w:p>
     <w:p>
@@ -4642,6 +5498,132 @@
       <w:rFonts w:cs="OpenSymbol"/>
     </w:rPr>
   </w:style>
+  <w:style w:type="character" w:styleId="ListLabel199">
+    <w:name w:val="ListLabel 199"/>
+    <w:qFormat/>
+    <w:rPr>
+      <w:rFonts w:cs="OpenSymbol"/>
+    </w:rPr>
+  </w:style>
+  <w:style w:type="character" w:styleId="ListLabel200">
+    <w:name w:val="ListLabel 200"/>
+    <w:qFormat/>
+    <w:rPr>
+      <w:rFonts w:cs="OpenSymbol"/>
+    </w:rPr>
+  </w:style>
+  <w:style w:type="character" w:styleId="ListLabel201">
+    <w:name w:val="ListLabel 201"/>
+    <w:qFormat/>
+    <w:rPr>
+      <w:rFonts w:cs="OpenSymbol"/>
+    </w:rPr>
+  </w:style>
+  <w:style w:type="character" w:styleId="ListLabel202">
+    <w:name w:val="ListLabel 202"/>
+    <w:qFormat/>
+    <w:rPr>
+      <w:rFonts w:cs="OpenSymbol"/>
+    </w:rPr>
+  </w:style>
+  <w:style w:type="character" w:styleId="ListLabel203">
+    <w:name w:val="ListLabel 203"/>
+    <w:qFormat/>
+    <w:rPr>
+      <w:rFonts w:cs="OpenSymbol"/>
+    </w:rPr>
+  </w:style>
+  <w:style w:type="character" w:styleId="ListLabel204">
+    <w:name w:val="ListLabel 204"/>
+    <w:qFormat/>
+    <w:rPr>
+      <w:rFonts w:cs="OpenSymbol"/>
+    </w:rPr>
+  </w:style>
+  <w:style w:type="character" w:styleId="ListLabel205">
+    <w:name w:val="ListLabel 205"/>
+    <w:qFormat/>
+    <w:rPr>
+      <w:rFonts w:cs="OpenSymbol"/>
+    </w:rPr>
+  </w:style>
+  <w:style w:type="character" w:styleId="ListLabel206">
+    <w:name w:val="ListLabel 206"/>
+    <w:qFormat/>
+    <w:rPr>
+      <w:rFonts w:cs="OpenSymbol"/>
+    </w:rPr>
+  </w:style>
+  <w:style w:type="character" w:styleId="ListLabel207">
+    <w:name w:val="ListLabel 207"/>
+    <w:qFormat/>
+    <w:rPr>
+      <w:rFonts w:cs="OpenSymbol"/>
+    </w:rPr>
+  </w:style>
+  <w:style w:type="character" w:styleId="ListLabel208">
+    <w:name w:val="ListLabel 208"/>
+    <w:qFormat/>
+    <w:rPr>
+      <w:rFonts w:cs="OpenSymbol"/>
+    </w:rPr>
+  </w:style>
+  <w:style w:type="character" w:styleId="ListLabel209">
+    <w:name w:val="ListLabel 209"/>
+    <w:qFormat/>
+    <w:rPr>
+      <w:rFonts w:cs="OpenSymbol"/>
+    </w:rPr>
+  </w:style>
+  <w:style w:type="character" w:styleId="ListLabel210">
+    <w:name w:val="ListLabel 210"/>
+    <w:qFormat/>
+    <w:rPr>
+      <w:rFonts w:cs="OpenSymbol"/>
+    </w:rPr>
+  </w:style>
+  <w:style w:type="character" w:styleId="ListLabel211">
+    <w:name w:val="ListLabel 211"/>
+    <w:qFormat/>
+    <w:rPr>
+      <w:rFonts w:cs="OpenSymbol"/>
+    </w:rPr>
+  </w:style>
+  <w:style w:type="character" w:styleId="ListLabel212">
+    <w:name w:val="ListLabel 212"/>
+    <w:qFormat/>
+    <w:rPr>
+      <w:rFonts w:cs="OpenSymbol"/>
+    </w:rPr>
+  </w:style>
+  <w:style w:type="character" w:styleId="ListLabel213">
+    <w:name w:val="ListLabel 213"/>
+    <w:qFormat/>
+    <w:rPr>
+      <w:rFonts w:cs="OpenSymbol"/>
+    </w:rPr>
+  </w:style>
+  <w:style w:type="character" w:styleId="ListLabel214">
+    <w:name w:val="ListLabel 214"/>
+    <w:qFormat/>
+    <w:rPr>
+      <w:rFonts w:cs="OpenSymbol"/>
+    </w:rPr>
+  </w:style>
+  <w:style w:type="character" w:styleId="ListLabel215">
+    <w:name w:val="ListLabel 215"/>
+    <w:qFormat/>
+    <w:rPr>
+      <w:rFonts w:cs="OpenSymbol"/>
+    </w:rPr>
+  </w:style>
+  <w:style w:type="character" w:styleId="ListLabel216">
+    <w:name w:val="ListLabel 216"/>
+    <w:qFormat/>
+    <w:rPr>
+      <w:rFonts w:cs="OpenSymbol"/>
+    </w:rPr>
+  </w:style>
   <w:style w:type="paragraph" w:styleId="Heading" w:customStyle="1">
     <w:name w:val="Heading"/>
     <w:basedOn w:val="Normal"/>

</xml_diff>

<commit_message>
Applying all but two pieces of feedback from Stuart
</commit_message>
<xml_diff>
--- a/draft.docx
+++ b/draft.docx
@@ -182,7 +182,47 @@
       </w:pPr>
       <w:r>
         <w:rPr/>
-        <w:t>Web routers are the core technology that allow for execution of code to the mapped requests provided by an HTTP client. This process is more often known as the request response cycle of web applications. Web applications or web services as they are more commonly are known by are the fundamental way that the world wide web operates for when requiring some form of server side operations. This process uses the client-server topography to transmit and manage the control of information by a third party while also displaying content interactively to the user with the usage of HTML, Javascript and Cascading Style Sheets.</w:t>
+        <w:t xml:space="preserve">Web routers are the core technology that allow for execution of code </w:t>
+      </w:r>
+      <w:r>
+        <w:rPr/>
+        <w:t xml:space="preserve">in response </w:t>
+      </w:r>
+      <w:r>
+        <w:rPr/>
+        <w:t xml:space="preserve">to the mapped requests </w:t>
+      </w:r>
+      <w:r>
+        <w:rPr/>
+        <w:t xml:space="preserve">from an </w:t>
+      </w:r>
+      <w:r>
+        <w:rPr/>
+        <w:t>HTTP client. This process is more often known as the request response cycle of web applications. Web applications or web services as they are more commonly are known by are the fundamental way that the world wide web operates for when requiring some form of server side operations. Th</w:t>
+      </w:r>
+      <w:r>
+        <w:rPr/>
+        <w:t>e</w:t>
+      </w:r>
+      <w:r>
+        <w:rPr/>
+        <w:t xml:space="preserve"> process </w:t>
+      </w:r>
+      <w:r>
+        <w:rPr/>
+        <w:t>of HTTP request-response cycle</w:t>
+      </w:r>
+      <w:r>
+        <w:rPr/>
+        <w:t xml:space="preserve"> uses the client-server </w:t>
+      </w:r>
+      <w:r>
+        <w:rPr/>
+        <w:t>topology</w:t>
+      </w:r>
+      <w:r>
+        <w:rPr/>
+        <w:t xml:space="preserve"> to transmit and manage the control of information by a third party while also displaying content interactively to the user with the usage of HTML, Javascript and Cascading Style Sheets.</w:t>
       </w:r>
     </w:p>
     <w:p>
@@ -192,7 +232,7 @@
       </w:pPr>
       <w:r>
         <w:rPr/>
-        <w:t>When used appropriately the technology stack allow for hundreds of thousands of connections every second to be served to clients simultaneously. Improper usage of the technology stack can result in extreme monetary costs associated with serving the content to clients as part of the HTTP request-response cycle beyond that which the bandwidth for the request and responses require.</w:t>
+        <w:t>When the technology is being utilized in its designed manner, for the purpose of serving hundreds of thousands of requests per second however when used incorrectly of the technology stack design will result in performance degradation. Resulting in more resources required to serve the same amount of requests to be served.</w:t>
       </w:r>
     </w:p>
     <w:p>
@@ -202,7 +242,95 @@
       </w:pPr>
       <w:r>
         <w:rPr/>
-        <w:t>The technology stack includes three different parts as part of standard operations. The client, server and server side handling code.  The client which is most notable to most people would be a web browser with an execution engine for Javascript and rendering engine for HTML. The files that are served come from the server. The server operates as a means to map a single IP address to handle many different possible websites. Externally to the server is some code which operates within the confines of a singular web site context. This code allows for dynamic web pages and includes a secondary web router, commonly known as a web service or web application.</w:t>
+        <w:t xml:space="preserve">The technology stack </w:t>
+      </w:r>
+      <w:r>
+        <w:rPr/>
+        <w:t>typically</w:t>
+      </w:r>
+      <w:r>
+        <w:rPr/>
+        <w:t xml:space="preserve"> includes three different parts: </w:t>
+      </w:r>
+      <w:r>
+        <w:rPr/>
+        <w:t>t</w:t>
+      </w:r>
+      <w:r>
+        <w:rPr/>
+        <w:t xml:space="preserve">he client, </w:t>
+      </w:r>
+      <w:r>
+        <w:rPr/>
+        <w:t>the S</w:t>
+      </w:r>
+      <w:r>
+        <w:rPr/>
+        <w:t xml:space="preserve">erver, and server side code.  The client </w:t>
+      </w:r>
+      <w:r>
+        <w:rPr/>
+        <w:t xml:space="preserve">is most commonly </w:t>
+      </w:r>
+      <w:r>
+        <w:rPr/>
+        <w:t xml:space="preserve">a web browser with an execution engine for Javascript and rendering engine for HTML. The </w:t>
+      </w:r>
+      <w:r>
+        <w:rPr/>
+        <w:t>content</w:t>
+      </w:r>
+      <w:r>
+        <w:rPr/>
+        <w:t xml:space="preserve"> that </w:t>
+      </w:r>
+      <w:r>
+        <w:rPr/>
+        <w:t>is</w:t>
+      </w:r>
+      <w:r>
+        <w:rPr/>
+        <w:t xml:space="preserve"> served come</w:t>
+      </w:r>
+      <w:r>
+        <w:rPr/>
+        <w:t>s</w:t>
+      </w:r>
+      <w:r>
+        <w:rPr/>
+        <w:t xml:space="preserve"> from the server. The server operates as a means to map a single IP address to handle many different possible websites </w:t>
+      </w:r>
+      <w:r>
+        <w:rPr/>
+        <w:t>with the possibility of a multitude of different IP addresses</w:t>
+      </w:r>
+      <w:r>
+        <w:rPr/>
+        <w:t xml:space="preserve">. </w:t>
+      </w:r>
+      <w:r>
+        <w:rPr/>
+        <w:t>Server side code is e</w:t>
+      </w:r>
+      <w:r>
+        <w:rPr/>
+        <w:t xml:space="preserve">xternal to the server </w:t>
+      </w:r>
+      <w:r>
+        <w:rPr/>
+        <w:t>and</w:t>
+      </w:r>
+      <w:r>
+        <w:rPr/>
+        <w:t xml:space="preserve"> is code which operates within the confines of a singular web site context. This code allows for dynamic web pages and </w:t>
+      </w:r>
+      <w:r>
+        <w:rPr/>
+        <w:t xml:space="preserve">may </w:t>
+      </w:r>
+      <w:r>
+        <w:rPr/>
+        <w:t>include a secondary web router, commonly known as a web service or web application.</w:t>
       </w:r>
     </w:p>
     <w:p>
@@ -212,7 +340,51 @@
       </w:pPr>
       <w:r>
         <w:rPr/>
-        <w:t>The focus of this dissertation proposal is upon the web router that is core to the web stack. Most developers do not place much importance on this part of the stack leading to some easy wins for performance increases.</w:t>
+        <w:t xml:space="preserve">The focus of this </w:t>
+      </w:r>
+      <w:r>
+        <w:rPr/>
+        <w:t xml:space="preserve">research </w:t>
+      </w:r>
+      <w:r>
+        <w:rPr/>
+        <w:t xml:space="preserve">is the web router. </w:t>
+      </w:r>
+      <w:r>
+        <w:rPr/>
+        <w:t>The web router is</w:t>
+      </w:r>
+      <w:r>
+        <w:rPr/>
+        <w:t xml:space="preserve"> core to the web stack </w:t>
+      </w:r>
+      <w:r>
+        <w:rPr/>
+        <w:t>however m</w:t>
+      </w:r>
+      <w:r>
+        <w:rPr/>
+        <w:t xml:space="preserve">ost </w:t>
+      </w:r>
+      <w:r>
+        <w:rPr/>
+        <w:t xml:space="preserve">web application </w:t>
+      </w:r>
+      <w:r>
+        <w:rPr/>
+        <w:t>developer</w:t>
+      </w:r>
+      <w:r>
+        <w:rPr/>
+        <w:t>s</w:t>
+      </w:r>
+      <w:r>
+        <w:rPr/>
+        <w:t xml:space="preserve"> do not place much importance </w:t>
+      </w:r>
+      <w:r>
+        <w:rPr/>
+        <w:t>into the implementation; instead their focus is the features and interfaces that it provides.</w:t>
       </w:r>
     </w:p>
     <w:p>
@@ -435,7 +607,7 @@
                 <wp:positionV relativeFrom="paragraph">
                   <wp:posOffset>7620</wp:posOffset>
                 </wp:positionV>
-                <wp:extent cx="5216525" cy="2274570"/>
+                <wp:extent cx="5217160" cy="2275205"/>
                 <wp:effectExtent l="0" t="0" r="0" b="0"/>
                 <wp:wrapTopAndBottom/>
                 <wp:docPr id="1" name="Frame2"/>
@@ -446,7 +618,7 @@
                       <wps:spPr>
                         <a:xfrm>
                           <a:off x="0" y="0"/>
-                          <a:ext cx="5216040" cy="2273760"/>
+                          <a:ext cx="5216400" cy="2274480"/>
                         </a:xfrm>
                         <a:prstGeom prst="rect">
                           <a:avLst/>
@@ -513,7 +685,14 @@
                             <w:r>
                               <w:rPr/>
                               <w:br/>
-                              <w:t xml:space="preserve">Illustration </w:t>
+                            </w:r>
+                            <w:r>
+                              <w:rPr/>
+                              <w:t>Diagram</w:t>
+                            </w:r>
+                            <w:r>
+                              <w:rPr/>
+                              <w:t xml:space="preserve"> </w:t>
                             </w:r>
                             <w:r>
                               <w:rPr/>
@@ -549,7 +728,7 @@
           </mc:Choice>
           <mc:Fallback>
             <w:pict>
-              <v:rect id="shape_0" ID="Frame2" stroked="f" style="position:absolute;margin-left:21.35pt;margin-top:0.6pt;width:410.65pt;height:179pt">
+              <v:rect id="shape_0" ID="Frame2" stroked="f" style="position:absolute;margin-left:21.35pt;margin-top:0.6pt;width:410.7pt;height:179.05pt">
                 <w10:wrap type="square"/>
                 <v:fill o:detectmouseclick="t" on="false"/>
                 <v:stroke color="#3465a4" joinstyle="round" endcap="flat"/>
@@ -604,7 +783,14 @@
                       <w:r>
                         <w:rPr/>
                         <w:br/>
-                        <w:t xml:space="preserve">Illustration </w:t>
+                      </w:r>
+                      <w:r>
+                        <w:rPr/>
+                        <w:t>Diagram</w:t>
+                      </w:r>
+                      <w:r>
+                        <w:rPr/>
+                        <w:t xml:space="preserve"> </w:t>
                       </w:r>
                       <w:r>
                         <w:rPr/>
@@ -706,7 +892,23 @@
       </w:pPr>
       <w:r>
         <w:rPr/>
-        <w:t>A web router, primary goal is to map any incoming request from a socket to a function process it. The execution and processing of a request once mapped can be done in any number of languages and quite commonly utilities other protocols such as a Fast-CGI to communicate to another process to execute the request. This is displayed as part of the  Illustrationwhich is based upon HTTP 1.x.</w:t>
+        <w:t xml:space="preserve">A web router, primary goal is to map any incoming request from a socket to a function process it. The execution and processing of a request once mapped can be done in any number of languages and quite commonly utilities other protocols such as a Fast-CGI to communicate to another process to execute the request. This is </w:t>
+      </w:r>
+      <w:r>
+        <w:rPr/>
+        <w:t xml:space="preserve">shown in </w:t>
+      </w:r>
+      <w:r>
+        <w:rPr/>
+        <w:t xml:space="preserve"> Illustration</w:t>
+      </w:r>
+      <w:r>
+        <w:rPr/>
+        <w:t xml:space="preserve"> Illustration</w:t>
+      </w:r>
+      <w:r>
+        <w:rPr/>
+        <w:t>, the diagram is based upon HTTP 1.x.</w:t>
       </w:r>
     </w:p>
     <w:p>
@@ -727,7 +929,7 @@
                 <wp:positionV relativeFrom="paragraph">
                   <wp:posOffset>102870</wp:posOffset>
                 </wp:positionV>
-                <wp:extent cx="4175125" cy="3502025"/>
+                <wp:extent cx="4175760" cy="3502660"/>
                 <wp:effectExtent l="0" t="0" r="0" b="0"/>
                 <wp:wrapTopAndBottom/>
                 <wp:docPr id="5" name="Frame3"/>
@@ -738,7 +940,7 @@
                       <wps:spPr>
                         <a:xfrm>
                           <a:off x="0" y="0"/>
-                          <a:ext cx="4174560" cy="3501360"/>
+                          <a:ext cx="4175280" cy="3502080"/>
                         </a:xfrm>
                         <a:prstGeom prst="rect">
                           <a:avLst/>
@@ -805,7 +1007,14 @@
                             <w:r>
                               <w:rPr/>
                               <w:br/>
-                              <w:t xml:space="preserve">Illustration </w:t>
+                            </w:r>
+                            <w:r>
+                              <w:rPr/>
+                              <w:t>Diagram</w:t>
+                            </w:r>
+                            <w:r>
+                              <w:rPr/>
+                              <w:t xml:space="preserve"> </w:t>
                             </w:r>
                             <w:r>
                               <w:rPr/>
@@ -841,7 +1050,7 @@
           </mc:Choice>
           <mc:Fallback>
             <w:pict>
-              <v:rect id="shape_0" ID="Frame3" stroked="f" style="position:absolute;margin-left:76.2pt;margin-top:8.1pt;width:328.65pt;height:275.65pt">
+              <v:rect id="shape_0" ID="Frame3" stroked="f" style="position:absolute;margin-left:76.2pt;margin-top:8.1pt;width:328.7pt;height:275.7pt">
                 <w10:wrap type="square"/>
                 <v:fill o:detectmouseclick="t" on="false"/>
                 <v:stroke color="#3465a4" joinstyle="round" endcap="flat"/>
@@ -896,7 +1105,14 @@
                       <w:r>
                         <w:rPr/>
                         <w:br/>
-                        <w:t xml:space="preserve">Illustration </w:t>
+                      </w:r>
+                      <w:r>
+                        <w:rPr/>
+                        <w:t>Diagram</w:t>
+                      </w:r>
+                      <w:r>
+                        <w:rPr/>
+                        <w:t xml:space="preserve"> </w:t>
                       </w:r>
                       <w:r>
                         <w:rPr/>
@@ -934,7 +1150,27 @@
       </w:pPr>
       <w:r>
         <w:rPr/>
-        <w:t>The tendency of web developers is to focus upon coding within the requests and manipulating of the response for the client side. For the server side the focus is upon handling the routes for a given purpose. When it comes to implementation of the libraries, frameworks and end code there is little consideration by those who use the implementation and along with it, its performance.  This can cause problems such as the time it takes to handle a request from getting it to responding to it back the client. These existing algorithms and data structures are already well understood in the database field of research, but they are not maximized to there full potential given the performance tweaks and variations possible.</w:t>
+        <w:t xml:space="preserve">The tendency of web developers is to focus upon coding within the requests and manipulating of the response for the client side. For the server side the focus is upon handling the routes for a given purpose. When it comes to implementation of the libraries, frameworks and end </w:t>
+      </w:r>
+      <w:r>
+        <w:rPr/>
+        <w:t xml:space="preserve">user </w:t>
+      </w:r>
+      <w:r>
+        <w:rPr/>
+        <w:t xml:space="preserve">code there is little consideration by those who use </w:t>
+      </w:r>
+      <w:r>
+        <w:rPr/>
+        <w:t>a specific</w:t>
+      </w:r>
+      <w:r>
+        <w:rPr/>
+        <w:t xml:space="preserve"> implementation and along with it, its performance.  This can cause problems such as the time it takes to handle a request from getting it to responding to it back the client. These existing algorithms and data structures </w:t>
+      </w:r>
+      <w:r>
+        <w:rPr/>
+        <w:t>were created for the usage within a database engine. In the context of a database they have been optimized and analyzed for best performance. For a web server these algorithms and data structures may have improved performance once they have been analyzed with optimizations for this use case.</w:t>
       </w:r>
     </w:p>
     <w:p>
@@ -972,7 +1208,47 @@
       </w:pPr>
       <w:r>
         <w:rPr/>
-        <w:t>At the core of a web router is the process of turning a request from Hyper Text Transfer Protocol (HTTP) 1.0/1.1/2.0 into a call to procedure by which handles the request and returns the result along with some meta information such as cache information. This process has several stages:</w:t>
+        <w:t>At the core of a web router is the process of turning a</w:t>
+      </w:r>
+      <w:r>
+        <w:rPr/>
+        <w:t>n HTTP</w:t>
+      </w:r>
+      <w:r>
+        <w:rPr/>
+        <w:t xml:space="preserve"> request </w:t>
+      </w:r>
+      <w:r>
+        <w:rPr/>
+        <w:t xml:space="preserve">into </w:t>
+      </w:r>
+      <w:r>
+        <w:rPr/>
+        <w:t xml:space="preserve">a call to </w:t>
+      </w:r>
+      <w:r>
+        <w:rPr/>
+        <w:t>a</w:t>
+      </w:r>
+      <w:r>
+        <w:rPr/>
+        <w:t xml:space="preserve"> procedure by which handles the request and returns the result along with some meta information </w:t>
+      </w:r>
+      <w:r>
+        <w:rPr/>
+        <w:t xml:space="preserve">(e.g. </w:t>
+      </w:r>
+      <w:r>
+        <w:rPr/>
+        <w:t>cache information</w:t>
+      </w:r>
+      <w:r>
+        <w:rPr/>
+        <w:t>)</w:t>
+      </w:r>
+      <w:r>
+        <w:rPr/>
+        <w:t>. This process has several stages:</w:t>
       </w:r>
     </w:p>
     <w:p>
@@ -986,7 +1262,11 @@
       </w:pPr>
       <w:r>
         <w:rPr/>
-        <w:t>Socket listening</w:t>
+        <w:t xml:space="preserve">Socket listening </w:t>
+      </w:r>
+      <w:r>
+        <w:rPr/>
+        <w:t>&amp; connection</w:t>
       </w:r>
     </w:p>
     <w:p>
@@ -1000,7 +1280,11 @@
       </w:pPr>
       <w:r>
         <w:rPr/>
-        <w:t>HTTP request processing</w:t>
+        <w:t xml:space="preserve">HTTP request </w:t>
+      </w:r>
+      <w:r>
+        <w:rPr/>
+        <w:t>received</w:t>
       </w:r>
     </w:p>
     <w:p>
@@ -1014,7 +1298,11 @@
       </w:pPr>
       <w:r>
         <w:rPr/>
-        <w:t>Routing to function call</w:t>
+        <w:t xml:space="preserve">Routing to function call </w:t>
+      </w:r>
+      <w:r>
+        <w:rPr/>
+        <w:t>&amp; execution of function</w:t>
       </w:r>
     </w:p>
     <w:p>
@@ -1034,11 +1322,29 @@
     <w:p>
       <w:pPr>
         <w:pStyle w:val="Normal"/>
-        <w:rPr/>
-      </w:pPr>
-      <w:r>
-        <w:rPr/>
-        <w:t>The above list is a general overview of the different sequential parts that a request goes through on the server. Commonly it is separated out in for the implementation into:</w:t>
+        <w:numPr>
+          <w:ilvl w:val="0"/>
+          <w:numId w:val="1"/>
+        </w:numPr>
+        <w:rPr/>
+      </w:pPr>
+      <w:r>
+        <w:rPr/>
+        <w:t>Response sending</w:t>
+      </w:r>
+    </w:p>
+    <w:p>
+      <w:pPr>
+        <w:pStyle w:val="Normal"/>
+        <w:rPr/>
+      </w:pPr>
+      <w:r>
+        <w:rPr/>
+        <w:t xml:space="preserve">The above list is a general overview of the different sequential parts that a request goes through on the server. Commonly it is </w:t>
+      </w:r>
+      <w:r>
+        <w:rPr/>
+        <w:t>implemented as:</w:t>
       </w:r>
     </w:p>
     <w:p>
@@ -1118,7 +1424,7 @@
       </w:pPr>
       <w:r>
         <w:rPr/>
-        <w:t>However this does not take into account the need for blocking actions such as file reading/writing and other socket related processing such as database access. So for this use case to get the best performance the usage of Fibers is commonly used. Fibers allow for using up as much of the time slice that the kernel is willing to give a thread while also switching out what code (and with it its stack) is being executed at any given moment. Improving the number of requests, a single thread is capable of execution before its time slice is ended or the blocking operations takes precedent.</w:t>
+        <w:t>This overview does not take into account some of the problems that implementation all face. Not all information that is required to complete a request is held within memory while the program is executing. Instead it relies upon other software e.g. database to hold it. The process to communicate and retrieve this extra information is expensive compared to the time it would have been if it was within memory at the time of request. The usage of external resources is commonly implemented using blocking operations. A good example of this is file reading and writing which is critical to web servers if they serve content held within the file system. Blocking operations prevent other requests from being concurrently served.</w:t>
       </w:r>
     </w:p>
     <w:p>
@@ -1128,7 +1434,23 @@
       </w:pPr>
       <w:r>
         <w:rPr/>
-        <w:t>Asynchronous execution along with threads and fiber handling is a complex topic that can affect performance between web servers quite significantly. This can be seen between Nginx and Apache2 httpd. Nginx uses asynchronous event based handling while Apache2 utilizes a thread based approach</w:t>
+        <w:t xml:space="preserve">Asynchronous execution </w:t>
+      </w:r>
+      <w:r>
+        <w:rPr/>
+        <w:t xml:space="preserve">of requests </w:t>
+      </w:r>
+      <w:r>
+        <w:rPr/>
+        <w:t>is a complex topic that can affect performance between web servers quite significantly. Th</w:t>
+      </w:r>
+      <w:r>
+        <w:rPr/>
+        <w:t>e difference is exemplified by</w:t>
+      </w:r>
+      <w:r>
+        <w:rPr/>
+        <w:t xml:space="preserve"> Nginx and Apache2 httpd. Nginx uses asynchronous event based handling, while Apache2 utilizes a thread based approach</w:t>
       </w:r>
       <w:sdt>
         <w:sdtPr>
@@ -1165,7 +1487,23 @@
       </w:pPr>
       <w:r>
         <w:rPr/>
-        <w:t>When a connection has been established and the handling code is available to being execution, it will translate the given binary stream into some form of programmatic representation such as classes or structs. Allowing for ease of use and modification by the routing engine. The handling code may be a wrapper to another protocol such as Fast-CGI to allow out of process execution and processing of the request.</w:t>
+        <w:t xml:space="preserve">When a connection has been established and the handling code </w:t>
+      </w:r>
+      <w:r>
+        <w:rPr/>
+        <w:t>is</w:t>
+      </w:r>
+      <w:r>
+        <w:rPr/>
+        <w:t xml:space="preserve"> execut</w:t>
+      </w:r>
+      <w:r>
+        <w:rPr/>
+        <w:t>ed</w:t>
+      </w:r>
+      <w:r>
+        <w:rPr/>
+        <w:t>, it will translate the given binary stream into some form of programmatic representation such as classes or structs. Allowing for ease of use and modification by the routing engine. The handling code may be a wrapper to another protocol such as Fast-CGI to allow out of process execution and processing of the request.</w:t>
       </w:r>
     </w:p>
     <w:p>
@@ -1235,27 +1573,179 @@
       </w:pPr>
       <w:r>
         <w:rPr/>
-        <w:t>At the core of what a web router does is to take a set of known variables and return a function to execute with the potential to modify the known variables. These set of variables that must be utilized in each searching of the underlying structure is fairly unique compared to the research into data structures in Computer Science which focuses primarily upon a single value. With the extension of multiple variables to check and a more complex search algorithm that may need to repeat itself the usage of existing data structures and algorithms may be used.</w:t>
+        <w:t xml:space="preserve">At the core of what a web router does is to take a set of known variables and return a function to execute with the potential to modify the known variables. These set of variables that must be utilized in each searching of the underlying structure </w:t>
+      </w:r>
+      <w:r>
+        <w:rPr/>
+        <w:t>are</w:t>
+      </w:r>
+      <w:r>
+        <w:rPr/>
+        <w:t xml:space="preserve"> unique </w:t>
+      </w:r>
+      <w:r>
+        <w:rPr/>
+        <w:t>when</w:t>
+      </w:r>
+      <w:r>
+        <w:rPr/>
+        <w:t xml:space="preserve"> compared </w:t>
+      </w:r>
+      <w:r>
+        <w:rPr/>
+        <w:t>with existing</w:t>
+      </w:r>
+      <w:r>
+        <w:rPr/>
+        <w:t xml:space="preserve"> research into data structures which focuses primarily upon a single </w:t>
+      </w:r>
+      <w:r>
+        <w:rPr/>
+        <w:t>variable. T</w:t>
+      </w:r>
+      <w:r>
+        <w:rPr/>
+        <w:t xml:space="preserve">he extension </w:t>
+      </w:r>
+      <w:r>
+        <w:rPr/>
+        <w:t>to</w:t>
+      </w:r>
+      <w:r>
+        <w:rPr/>
+        <w:t xml:space="preserve"> multiple variables to check and a more complex search algorithm that may need to repeat itself </w:t>
+      </w:r>
+      <w:r>
+        <w:rPr/>
+        <w:t>mean</w:t>
+      </w:r>
+      <w:r>
+        <w:rPr/>
+        <w:t xml:space="preserve"> existing data structures and algorithms may be used </w:t>
+      </w:r>
+      <w:r>
+        <w:rPr/>
+        <w:t>but modified to take into account that simple comparisons do not correctly relate entries to the search parameters.</w:t>
       </w:r>
     </w:p>
     <w:p>
       <w:pPr>
         <w:pStyle w:val="Normal"/>
-        <w:rPr/>
-      </w:pPr>
-      <w:r>
-        <w:rPr/>
-        <w:t>Most implementations only work with the path from the HTTP header and because of this require the least amount of extensions to existing data structures and algorithms. This allows them to be implemented using only regular expressions (regex) or other more limited approaches. This does cover most cases; by utilizing multiple instances it can be used for different HTTP methods such as GET and POST. However other rules such as rewriting are not possible and this is where tree graphs become quite useful.</w:t>
+        <w:spacing w:before="0" w:after="160"/>
+        <w:rPr/>
+      </w:pPr>
+      <w:r>
+        <w:rPr/>
+        <w:t>Current</w:t>
+      </w:r>
+      <w:r>
+        <w:rPr/>
+        <w:t xml:space="preserve"> implementations </w:t>
+      </w:r>
+      <w:r>
+        <w:rPr/>
+        <w:t>typically use</w:t>
+      </w:r>
+      <w:r>
+        <w:rPr/>
+        <w:t xml:space="preserve"> with the path from the HTTP header </w:t>
+      </w:r>
+      <w:r>
+        <w:rPr/>
+        <w:t>to perform lookups. The</w:t>
+      </w:r>
+      <w:r>
+        <w:rPr/>
+        <w:t>s</w:t>
+      </w:r>
+      <w:r>
+        <w:rPr/>
+        <w:t>e</w:t>
+      </w:r>
+      <w:r>
+        <w:rPr/>
+        <w:t xml:space="preserve"> require </w:t>
+      </w:r>
+      <w:r>
+        <w:rPr/>
+        <w:t>the least</w:t>
+      </w:r>
+      <w:r>
+        <w:rPr/>
+        <w:t xml:space="preserve"> extension to existing data structures and algorithms. </w:t>
+      </w:r>
+      <w:r>
+        <w:rPr/>
+        <w:t>R</w:t>
+      </w:r>
+      <w:r>
+        <w:rPr/>
+        <w:t xml:space="preserve">egular expressions (regex) </w:t>
+      </w:r>
+      <w:r>
+        <w:rPr/>
+        <w:t>are typically used to implement them. These</w:t>
+      </w:r>
+      <w:r>
+        <w:rPr/>
+        <w:t xml:space="preserve"> cover most cases; by utilizing multiple instances </w:t>
+      </w:r>
+      <w:r>
+        <w:rPr/>
+        <w:t>of the router implementation</w:t>
+      </w:r>
+      <w:r>
+        <w:rPr/>
+        <w:t xml:space="preserve"> it can be used for different HTTP methods such as GET and POST </w:t>
+      </w:r>
+      <w:r>
+        <w:rPr/>
+        <w:t>without direct support within the elements of the data structure</w:t>
+      </w:r>
+      <w:r>
+        <w:rPr/>
+        <w:t>.</w:t>
       </w:r>
     </w:p>
     <w:p>
       <w:pPr>
         <w:pStyle w:val="Normal"/>
-        <w:rPr/>
-      </w:pPr>
-      <w:r>
-        <w:rPr/>
-        <w:t>When it comes to other than regex approaches, generally quite a bit more information is stored associated with a single router handler function. This can be done by using another data structure as a key in a map or to wrap the reference to the handler function. This allows it to use other conditions such as the HTTP request fields of User-Agent, Referer or Host. Support of this is a significant complexity increase and limited research into this area was discovered in the creation of this proposal.</w:t>
+        <w:spacing w:before="0" w:after="160"/>
+        <w:rPr/>
+      </w:pPr>
+      <w:r>
+        <w:rPr/>
+        <w:t>Some web routers support a feature known as rewriting. Rewriting is the process by which requests are modified into being another; however only internally. After a ‘rewrite’ of a request takes place it must be evaluated out as if it was a new request. Most web routers do not implement this feature because of its complex nature. The rules by which it can modify the request by can include the path, domain, time stamp, client IP address and any other HTTP request field.</w:t>
+      </w:r>
+    </w:p>
+    <w:p>
+      <w:pPr>
+        <w:pStyle w:val="Normal"/>
+        <w:rPr/>
+      </w:pPr>
+      <w:r>
+        <w:rPr/>
+        <w:t>In non-regex approaches,</w:t>
+      </w:r>
+      <w:r>
+        <w:rPr/>
+        <w:t xml:space="preserve"> more information is stored using data structure</w:t>
+      </w:r>
+      <w:r>
+        <w:rPr/>
+        <w:t>s. Such</w:t>
+      </w:r>
+      <w:r>
+        <w:rPr/>
+        <w:t xml:space="preserve"> as a key in a map or to wrap the reference to the handler function. This allows </w:t>
+      </w:r>
+      <w:r>
+        <w:rPr/>
+        <w:t>the routing algorithm</w:t>
+      </w:r>
+      <w:r>
+        <w:rPr/>
+        <w:t xml:space="preserve"> to use other conditions such as the HTTP request fields of User-Agent, Referer or Host. Support of this is a significant complexity increase and limited research into this area was discovered in the creation of this proposal.</w:t>
       </w:r>
     </w:p>
     <w:p>
@@ -1328,7 +1818,31 @@
       </w:pPr>
       <w:r>
         <w:rPr/>
-        <w:t>The research proposal being presented here has the end goal of trying to make the world wide web faster, in general better for developers and businesses in terms. The classification for better in this case is the monetary cost of serving requests to the clients. In previous work a considerable amount of research has gone into making the web faster by focusing upon the in total of the cycle with few amount of it investigating the application within the server side performance in terms of the web router.</w:t>
+        <w:t xml:space="preserve">The research proposal being presented here has the end goal of trying to make the world wide web faster, in general better for developers and businesses in terms. The classification for better in this case is the monetary cost of serving requests to the clients. In previous work a considerable amount of research has gone into making the web faster by focusing upon the total </w:t>
+      </w:r>
+      <w:r>
+        <w:rPr/>
+        <w:t xml:space="preserve">performance </w:t>
+      </w:r>
+      <w:r>
+        <w:rPr/>
+        <w:t xml:space="preserve">of the </w:t>
+      </w:r>
+      <w:r>
+        <w:rPr/>
+        <w:t xml:space="preserve">web request processing </w:t>
+      </w:r>
+      <w:r>
+        <w:rPr/>
+        <w:t xml:space="preserve">cycle with </w:t>
+      </w:r>
+      <w:r>
+        <w:rPr/>
+        <w:t xml:space="preserve">little investigation into optimization of </w:t>
+      </w:r>
+      <w:r>
+        <w:rPr/>
+        <w:t>server side performance in terms of the web router.</w:t>
       </w:r>
     </w:p>
     <w:p>
@@ -1338,7 +1852,77 @@
       </w:pPr>
       <w:r>
         <w:rPr/>
-        <w:t>Ultimately with the goal of being able to determine the performance loss that occurs within the web router and how to mitigate it given a set of circumstances;  what is the cost for a set of implementations? From this a set of questions is formulated to help answer it.</w:t>
+        <w:t xml:space="preserve">The overarching </w:t>
+      </w:r>
+      <w:r>
+        <w:rPr/>
+        <w:t xml:space="preserve">goal </w:t>
+      </w:r>
+      <w:r>
+        <w:rPr/>
+        <w:t>is</w:t>
+      </w:r>
+      <w:r>
+        <w:rPr/>
+        <w:t xml:space="preserve"> to determine the performance </w:t>
+      </w:r>
+      <w:r>
+        <w:rPr/>
+        <w:t>of</w:t>
+      </w:r>
+      <w:r>
+        <w:rPr/>
+        <w:t xml:space="preserve"> the web router </w:t>
+      </w:r>
+      <w:r>
+        <w:rPr/>
+        <w:t>algorithms</w:t>
+      </w:r>
+      <w:r>
+        <w:rPr/>
+        <w:t xml:space="preserve"> </w:t>
+      </w:r>
+      <w:r>
+        <w:rPr/>
+        <w:t>for a</w:t>
+      </w:r>
+      <w:r>
+        <w:rPr/>
+        <w:t xml:space="preserve"> given set of circumstances;  what is the </w:t>
+      </w:r>
+      <w:r>
+        <w:rPr/>
+        <w:t>performance of</w:t>
+      </w:r>
+      <w:r>
+        <w:rPr/>
+        <w:t xml:space="preserve"> a set of </w:t>
+      </w:r>
+      <w:r>
+        <w:rPr/>
+        <w:t>web router algorithm</w:t>
+      </w:r>
+      <w:r>
+        <w:rPr/>
+        <w:t xml:space="preserve"> implementations?</w:t>
+      </w:r>
+    </w:p>
+    <w:p>
+      <w:pPr>
+        <w:pStyle w:val="TextBody"/>
+        <w:rPr/>
+      </w:pPr>
+      <w:r>
+        <w:rPr/>
+        <w:t xml:space="preserve">From this a set of </w:t>
+      </w:r>
+      <w:r>
+        <w:rPr/>
+        <w:t>sub-</w:t>
+      </w:r>
+      <w:r>
+        <w:rPr/>
+        <w:t>questions is formulated to help answer it.</w:t>
       </w:r>
     </w:p>
     <w:p>
@@ -1352,7 +1936,15 @@
       </w:pPr>
       <w:r>
         <w:rPr/>
-        <w:t>What are the current cost metrics associated with web technologies usage within the request → response cycle?</w:t>
+        <w:t xml:space="preserve">What are the current </w:t>
+      </w:r>
+      <w:r>
+        <w:rPr/>
+        <w:t>performance</w:t>
+      </w:r>
+      <w:r>
+        <w:rPr/>
+        <w:t xml:space="preserve"> metrics associated with the request → response cycle?</w:t>
       </w:r>
     </w:p>
     <w:p>
@@ -1366,7 +1958,31 @@
       </w:pPr>
       <w:r>
         <w:rPr/>
-        <w:t>What are common designs in existence that web routers use and how they relate to other fields?</w:t>
+        <w:t xml:space="preserve">What are common </w:t>
+      </w:r>
+      <w:r>
+        <w:rPr/>
+        <w:t xml:space="preserve">algorithms </w:t>
+      </w:r>
+      <w:r>
+        <w:rPr/>
+        <w:t xml:space="preserve">that web routers use and how </w:t>
+      </w:r>
+      <w:r>
+        <w:rPr/>
+        <w:t xml:space="preserve">do </w:t>
+      </w:r>
+      <w:r>
+        <w:rPr/>
+        <w:t xml:space="preserve">they relate to </w:t>
+      </w:r>
+      <w:r>
+        <w:rPr/>
+        <w:t xml:space="preserve">those used in </w:t>
+      </w:r>
+      <w:r>
+        <w:rPr/>
+        <w:t>other fields?</w:t>
       </w:r>
     </w:p>
     <w:p>
@@ -1380,7 +1996,7 @@
       </w:pPr>
       <w:r>
         <w:rPr/>
-        <w:t>Apply the cost metrics to existing designs of web routers to determine the outliers for particular input data sets i.e. routes.</w:t>
+        <w:t>What are the performance charactersitics for the common algorithms as determined by the performance metrics for a set of typical web route patterns</w:t>
       </w:r>
     </w:p>
     <w:p>
@@ -1390,7 +2006,7 @@
       </w:pPr>
       <w:r>
         <w:rPr/>
-        <w:t>In total this should answer the question of how much performance loss is actually being incurred by common algorithms and where the focus should be on to where to improve them.</w:t>
+        <w:t>These sub-questions will allow the performance of each algorithm to be characterized allowing analysis to determine the focus for improvement.</w:t>
       </w:r>
     </w:p>
     <w:p>
@@ -1430,15 +2046,7 @@
       </w:pPr>
       <w:r>
         <w:rPr/>
-        <w:t xml:space="preserve">Once the routes and test patterns are created, the routes are emplaced into the resulting implementations. Each pattern is tested a number of times to determine the overall speed and overhead depending </w:t>
-      </w:r>
-      <w:r>
-        <w:rPr/>
-        <w:t>upon</w:t>
-      </w:r>
-      <w:r>
-        <w:rPr/>
-        <w:t xml:space="preserve"> the input routes.</w:t>
+        <w:t>Once the routes and test patterns are created, the routes are emplaced into the resulting implementations. Each pattern is tested a number of times to determine the overall speed and overhead depending upon the input routes.</w:t>
       </w:r>
     </w:p>
     <w:p>
@@ -1448,55 +2056,7 @@
       </w:pPr>
       <w:r>
         <w:rPr/>
-        <w:t xml:space="preserve">The analysis of each </w:t>
-      </w:r>
-      <w:r>
-        <w:rPr/>
-        <w:t xml:space="preserve">web </w:t>
-      </w:r>
-      <w:r>
-        <w:rPr/>
-        <w:t xml:space="preserve">router is </w:t>
-      </w:r>
-      <w:r>
-        <w:rPr/>
-        <w:t>implemented by</w:t>
-      </w:r>
-      <w:r>
-        <w:rPr/>
-        <w:t xml:space="preserve"> compar</w:t>
-      </w:r>
-      <w:r>
-        <w:rPr/>
-        <w:t>ing each implementation</w:t>
-      </w:r>
-      <w:r>
-        <w:rPr/>
-        <w:t xml:space="preserve"> against each other, by using the </w:t>
-      </w:r>
-      <w:r>
-        <w:rPr/>
-        <w:t xml:space="preserve">recorded values and calculating the </w:t>
-      </w:r>
-      <w:r>
-        <w:rPr/>
-        <w:t>differen</w:t>
-      </w:r>
-      <w:r>
-        <w:rPr/>
-        <w:t>ce betwe</w:t>
-      </w:r>
-      <w:r>
-        <w:rPr/>
-        <w:t xml:space="preserve">en </w:t>
-      </w:r>
-      <w:r>
-        <w:rPr/>
-        <w:t>the</w:t>
-      </w:r>
-      <w:r>
-        <w:rPr/>
-        <w:t xml:space="preserve"> test sets.</w:t>
+        <w:t>The analysis of each web router is implemented by comparing each implementation against each other, by using the recorded values and calculating the difference between the test sets.</w:t>
       </w:r>
     </w:p>
     <w:p>
@@ -1513,16 +2073,16 @@
       <w:tblPr>
         <w:tblW w:w="9360" w:type="dxa"/>
         <w:jc w:val="left"/>
-        <w:tblInd w:w="55" w:type="dxa"/>
+        <w:tblInd w:w="53" w:type="dxa"/>
         <w:tblBorders>
-          <w:top w:val="single" w:sz="2" w:space="0" w:color="000000"/>
-          <w:left w:val="single" w:sz="2" w:space="0" w:color="000000"/>
-          <w:bottom w:val="single" w:sz="2" w:space="0" w:color="000000"/>
-          <w:insideH w:val="single" w:sz="2" w:space="0" w:color="000000"/>
+          <w:top w:val="single" w:sz="2" w:space="0" w:color="000001"/>
+          <w:left w:val="single" w:sz="2" w:space="0" w:color="000001"/>
+          <w:bottom w:val="single" w:sz="2" w:space="0" w:color="000001"/>
+          <w:insideH w:val="single" w:sz="2" w:space="0" w:color="000001"/>
         </w:tblBorders>
         <w:tblCellMar>
           <w:top w:w="55" w:type="dxa"/>
-          <w:left w:w="54" w:type="dxa"/>
+          <w:left w:w="51" w:type="dxa"/>
           <w:bottom w:w="55" w:type="dxa"/>
           <w:right w:w="55" w:type="dxa"/>
         </w:tblCellMar>
@@ -1538,14 +2098,14 @@
           <w:tcPr>
             <w:tcW w:w="6210" w:type="dxa"/>
             <w:tcBorders>
-              <w:top w:val="single" w:sz="2" w:space="0" w:color="000000"/>
-              <w:left w:val="single" w:sz="2" w:space="0" w:color="000000"/>
-              <w:bottom w:val="single" w:sz="2" w:space="0" w:color="000000"/>
-              <w:insideH w:val="single" w:sz="2" w:space="0" w:color="000000"/>
+              <w:top w:val="single" w:sz="2" w:space="0" w:color="000001"/>
+              <w:left w:val="single" w:sz="2" w:space="0" w:color="000001"/>
+              <w:bottom w:val="single" w:sz="2" w:space="0" w:color="000001"/>
+              <w:insideH w:val="single" w:sz="2" w:space="0" w:color="000001"/>
             </w:tcBorders>
             <w:shd w:fill="auto" w:val="clear"/>
             <w:tcMar>
-              <w:left w:w="54" w:type="dxa"/>
+              <w:left w:w="51" w:type="dxa"/>
             </w:tcMar>
           </w:tcPr>
           <w:p>
@@ -1576,14 +2136,14 @@
           <w:tcPr>
             <w:tcW w:w="1448" w:type="dxa"/>
             <w:tcBorders>
-              <w:top w:val="single" w:sz="2" w:space="0" w:color="000000"/>
-              <w:left w:val="single" w:sz="2" w:space="0" w:color="000000"/>
-              <w:bottom w:val="single" w:sz="2" w:space="0" w:color="000000"/>
-              <w:insideH w:val="single" w:sz="2" w:space="0" w:color="000000"/>
+              <w:top w:val="single" w:sz="2" w:space="0" w:color="000001"/>
+              <w:left w:val="single" w:sz="2" w:space="0" w:color="000001"/>
+              <w:bottom w:val="single" w:sz="2" w:space="0" w:color="000001"/>
+              <w:insideH w:val="single" w:sz="2" w:space="0" w:color="000001"/>
             </w:tcBorders>
             <w:shd w:fill="auto" w:val="clear"/>
             <w:tcMar>
-              <w:left w:w="54" w:type="dxa"/>
+              <w:left w:w="51" w:type="dxa"/>
             </w:tcMar>
           </w:tcPr>
           <w:p>
@@ -1614,16 +2174,16 @@
           <w:tcPr>
             <w:tcW w:w="1702" w:type="dxa"/>
             <w:tcBorders>
-              <w:top w:val="single" w:sz="2" w:space="0" w:color="000000"/>
-              <w:left w:val="single" w:sz="2" w:space="0" w:color="000000"/>
-              <w:bottom w:val="single" w:sz="2" w:space="0" w:color="000000"/>
-              <w:right w:val="single" w:sz="2" w:space="0" w:color="000000"/>
-              <w:insideH w:val="single" w:sz="2" w:space="0" w:color="000000"/>
-              <w:insideV w:val="single" w:sz="2" w:space="0" w:color="000000"/>
+              <w:top w:val="single" w:sz="2" w:space="0" w:color="000001"/>
+              <w:left w:val="single" w:sz="2" w:space="0" w:color="000001"/>
+              <w:bottom w:val="single" w:sz="2" w:space="0" w:color="000001"/>
+              <w:right w:val="single" w:sz="2" w:space="0" w:color="000001"/>
+              <w:insideH w:val="single" w:sz="2" w:space="0" w:color="000001"/>
+              <w:insideV w:val="single" w:sz="2" w:space="0" w:color="000001"/>
             </w:tcBorders>
             <w:shd w:fill="auto" w:val="clear"/>
             <w:tcMar>
-              <w:left w:w="54" w:type="dxa"/>
+              <w:left w:w="51" w:type="dxa"/>
             </w:tcMar>
           </w:tcPr>
           <w:p>
@@ -1657,13 +2217,14 @@
           <w:tcPr>
             <w:tcW w:w="6210" w:type="dxa"/>
             <w:tcBorders>
-              <w:left w:val="single" w:sz="2" w:space="0" w:color="000000"/>
-              <w:bottom w:val="single" w:sz="2" w:space="0" w:color="000000"/>
-              <w:insideH w:val="single" w:sz="2" w:space="0" w:color="000000"/>
+              <w:top w:val="single" w:sz="2" w:space="0" w:color="000001"/>
+              <w:left w:val="single" w:sz="2" w:space="0" w:color="000001"/>
+              <w:bottom w:val="single" w:sz="2" w:space="0" w:color="000001"/>
+              <w:insideH w:val="single" w:sz="2" w:space="0" w:color="000001"/>
             </w:tcBorders>
             <w:shd w:fill="auto" w:val="clear"/>
             <w:tcMar>
-              <w:left w:w="54" w:type="dxa"/>
+              <w:left w:w="51" w:type="dxa"/>
             </w:tcMar>
           </w:tcPr>
           <w:p>
@@ -1685,13 +2246,14 @@
           <w:tcPr>
             <w:tcW w:w="1448" w:type="dxa"/>
             <w:tcBorders>
-              <w:left w:val="single" w:sz="2" w:space="0" w:color="000000"/>
-              <w:bottom w:val="single" w:sz="2" w:space="0" w:color="000000"/>
-              <w:insideH w:val="single" w:sz="2" w:space="0" w:color="000000"/>
+              <w:top w:val="single" w:sz="2" w:space="0" w:color="000001"/>
+              <w:left w:val="single" w:sz="2" w:space="0" w:color="000001"/>
+              <w:bottom w:val="single" w:sz="2" w:space="0" w:color="000001"/>
+              <w:insideH w:val="single" w:sz="2" w:space="0" w:color="000001"/>
             </w:tcBorders>
             <w:shd w:fill="auto" w:val="clear"/>
             <w:tcMar>
-              <w:left w:w="54" w:type="dxa"/>
+              <w:left w:w="51" w:type="dxa"/>
             </w:tcMar>
           </w:tcPr>
           <w:p>
@@ -1716,15 +2278,16 @@
           <w:tcPr>
             <w:tcW w:w="1702" w:type="dxa"/>
             <w:tcBorders>
-              <w:left w:val="single" w:sz="2" w:space="0" w:color="000000"/>
-              <w:bottom w:val="single" w:sz="2" w:space="0" w:color="000000"/>
-              <w:right w:val="single" w:sz="2" w:space="0" w:color="000000"/>
-              <w:insideH w:val="single" w:sz="2" w:space="0" w:color="000000"/>
-              <w:insideV w:val="single" w:sz="2" w:space="0" w:color="000000"/>
+              <w:top w:val="single" w:sz="2" w:space="0" w:color="000001"/>
+              <w:left w:val="single" w:sz="2" w:space="0" w:color="000001"/>
+              <w:bottom w:val="single" w:sz="2" w:space="0" w:color="000001"/>
+              <w:right w:val="single" w:sz="2" w:space="0" w:color="000001"/>
+              <w:insideH w:val="single" w:sz="2" w:space="0" w:color="000001"/>
+              <w:insideV w:val="single" w:sz="2" w:space="0" w:color="000001"/>
             </w:tcBorders>
             <w:shd w:fill="auto" w:val="clear"/>
             <w:tcMar>
-              <w:left w:w="54" w:type="dxa"/>
+              <w:left w:w="51" w:type="dxa"/>
             </w:tcMar>
           </w:tcPr>
           <w:p>
@@ -1746,13 +2309,14 @@
           <w:tcPr>
             <w:tcW w:w="6210" w:type="dxa"/>
             <w:tcBorders>
-              <w:left w:val="single" w:sz="2" w:space="0" w:color="000000"/>
-              <w:bottom w:val="single" w:sz="2" w:space="0" w:color="000000"/>
-              <w:insideH w:val="single" w:sz="2" w:space="0" w:color="000000"/>
+              <w:top w:val="single" w:sz="2" w:space="0" w:color="000001"/>
+              <w:left w:val="single" w:sz="2" w:space="0" w:color="000001"/>
+              <w:bottom w:val="single" w:sz="2" w:space="0" w:color="000001"/>
+              <w:insideH w:val="single" w:sz="2" w:space="0" w:color="000001"/>
             </w:tcBorders>
             <w:shd w:fill="auto" w:val="clear"/>
             <w:tcMar>
-              <w:left w:w="54" w:type="dxa"/>
+              <w:left w:w="51" w:type="dxa"/>
             </w:tcMar>
           </w:tcPr>
           <w:p>
@@ -1782,13 +2346,14 @@
           <w:tcPr>
             <w:tcW w:w="1448" w:type="dxa"/>
             <w:tcBorders>
-              <w:left w:val="single" w:sz="2" w:space="0" w:color="000000"/>
-              <w:bottom w:val="single" w:sz="2" w:space="0" w:color="000000"/>
-              <w:insideH w:val="single" w:sz="2" w:space="0" w:color="000000"/>
+              <w:top w:val="single" w:sz="2" w:space="0" w:color="000001"/>
+              <w:left w:val="single" w:sz="2" w:space="0" w:color="000001"/>
+              <w:bottom w:val="single" w:sz="2" w:space="0" w:color="000001"/>
+              <w:insideH w:val="single" w:sz="2" w:space="0" w:color="000001"/>
             </w:tcBorders>
             <w:shd w:fill="auto" w:val="clear"/>
             <w:tcMar>
-              <w:left w:w="54" w:type="dxa"/>
+              <w:left w:w="51" w:type="dxa"/>
             </w:tcMar>
           </w:tcPr>
           <w:p>
@@ -1817,15 +2382,16 @@
           <w:tcPr>
             <w:tcW w:w="1702" w:type="dxa"/>
             <w:tcBorders>
-              <w:left w:val="single" w:sz="2" w:space="0" w:color="000000"/>
-              <w:bottom w:val="single" w:sz="2" w:space="0" w:color="000000"/>
-              <w:right w:val="single" w:sz="2" w:space="0" w:color="000000"/>
-              <w:insideH w:val="single" w:sz="2" w:space="0" w:color="000000"/>
-              <w:insideV w:val="single" w:sz="2" w:space="0" w:color="000000"/>
+              <w:top w:val="single" w:sz="2" w:space="0" w:color="000001"/>
+              <w:left w:val="single" w:sz="2" w:space="0" w:color="000001"/>
+              <w:bottom w:val="single" w:sz="2" w:space="0" w:color="000001"/>
+              <w:right w:val="single" w:sz="2" w:space="0" w:color="000001"/>
+              <w:insideH w:val="single" w:sz="2" w:space="0" w:color="000001"/>
+              <w:insideV w:val="single" w:sz="2" w:space="0" w:color="000001"/>
             </w:tcBorders>
             <w:shd w:fill="auto" w:val="clear"/>
             <w:tcMar>
-              <w:left w:w="54" w:type="dxa"/>
+              <w:left w:w="51" w:type="dxa"/>
             </w:tcMar>
           </w:tcPr>
           <w:p>
@@ -1847,13 +2413,14 @@
           <w:tcPr>
             <w:tcW w:w="6210" w:type="dxa"/>
             <w:tcBorders>
-              <w:left w:val="single" w:sz="2" w:space="0" w:color="000000"/>
-              <w:bottom w:val="single" w:sz="2" w:space="0" w:color="000000"/>
-              <w:insideH w:val="single" w:sz="2" w:space="0" w:color="000000"/>
+              <w:top w:val="single" w:sz="2" w:space="0" w:color="000001"/>
+              <w:left w:val="single" w:sz="2" w:space="0" w:color="000001"/>
+              <w:bottom w:val="single" w:sz="2" w:space="0" w:color="000001"/>
+              <w:insideH w:val="single" w:sz="2" w:space="0" w:color="000001"/>
             </w:tcBorders>
             <w:shd w:fill="auto" w:val="clear"/>
             <w:tcMar>
-              <w:left w:w="54" w:type="dxa"/>
+              <w:left w:w="51" w:type="dxa"/>
             </w:tcMar>
           </w:tcPr>
           <w:p>
@@ -1875,13 +2442,14 @@
           <w:tcPr>
             <w:tcW w:w="1448" w:type="dxa"/>
             <w:tcBorders>
-              <w:left w:val="single" w:sz="2" w:space="0" w:color="000000"/>
-              <w:bottom w:val="single" w:sz="2" w:space="0" w:color="000000"/>
-              <w:insideH w:val="single" w:sz="2" w:space="0" w:color="000000"/>
+              <w:top w:val="single" w:sz="2" w:space="0" w:color="000001"/>
+              <w:left w:val="single" w:sz="2" w:space="0" w:color="000001"/>
+              <w:bottom w:val="single" w:sz="2" w:space="0" w:color="000001"/>
+              <w:insideH w:val="single" w:sz="2" w:space="0" w:color="000001"/>
             </w:tcBorders>
             <w:shd w:fill="auto" w:val="clear"/>
             <w:tcMar>
-              <w:left w:w="54" w:type="dxa"/>
+              <w:left w:w="51" w:type="dxa"/>
             </w:tcMar>
           </w:tcPr>
           <w:p>
@@ -1890,6 +2458,7 @@
               <w:spacing w:before="0" w:after="160"/>
               <w:rPr>
                 <w:position w:val="0"/>
+                <w:sz w:val="22"/>
                 <w:sz w:val="22"/>
                 <w:vertAlign w:val="baseline"/>
               </w:rPr>
@@ -1910,15 +2479,16 @@
           <w:tcPr>
             <w:tcW w:w="1702" w:type="dxa"/>
             <w:tcBorders>
-              <w:left w:val="single" w:sz="2" w:space="0" w:color="000000"/>
-              <w:bottom w:val="single" w:sz="2" w:space="0" w:color="000000"/>
-              <w:right w:val="single" w:sz="2" w:space="0" w:color="000000"/>
-              <w:insideH w:val="single" w:sz="2" w:space="0" w:color="000000"/>
-              <w:insideV w:val="single" w:sz="2" w:space="0" w:color="000000"/>
+              <w:top w:val="single" w:sz="2" w:space="0" w:color="000001"/>
+              <w:left w:val="single" w:sz="2" w:space="0" w:color="000001"/>
+              <w:bottom w:val="single" w:sz="2" w:space="0" w:color="000001"/>
+              <w:right w:val="single" w:sz="2" w:space="0" w:color="000001"/>
+              <w:insideH w:val="single" w:sz="2" w:space="0" w:color="000001"/>
+              <w:insideV w:val="single" w:sz="2" w:space="0" w:color="000001"/>
             </w:tcBorders>
             <w:shd w:fill="auto" w:val="clear"/>
             <w:tcMar>
-              <w:left w:w="54" w:type="dxa"/>
+              <w:left w:w="51" w:type="dxa"/>
             </w:tcMar>
           </w:tcPr>
           <w:p>
@@ -1940,13 +2510,14 @@
           <w:tcPr>
             <w:tcW w:w="6210" w:type="dxa"/>
             <w:tcBorders>
-              <w:left w:val="single" w:sz="2" w:space="0" w:color="000000"/>
-              <w:bottom w:val="single" w:sz="2" w:space="0" w:color="000000"/>
-              <w:insideH w:val="single" w:sz="2" w:space="0" w:color="000000"/>
+              <w:top w:val="single" w:sz="2" w:space="0" w:color="000001"/>
+              <w:left w:val="single" w:sz="2" w:space="0" w:color="000001"/>
+              <w:bottom w:val="single" w:sz="2" w:space="0" w:color="000001"/>
+              <w:insideH w:val="single" w:sz="2" w:space="0" w:color="000001"/>
             </w:tcBorders>
             <w:shd w:fill="auto" w:val="clear"/>
             <w:tcMar>
-              <w:left w:w="54" w:type="dxa"/>
+              <w:left w:w="51" w:type="dxa"/>
             </w:tcMar>
           </w:tcPr>
           <w:p>
@@ -1968,13 +2539,14 @@
           <w:tcPr>
             <w:tcW w:w="1448" w:type="dxa"/>
             <w:tcBorders>
-              <w:left w:val="single" w:sz="2" w:space="0" w:color="000000"/>
-              <w:bottom w:val="single" w:sz="2" w:space="0" w:color="000000"/>
-              <w:insideH w:val="single" w:sz="2" w:space="0" w:color="000000"/>
+              <w:top w:val="single" w:sz="2" w:space="0" w:color="000001"/>
+              <w:left w:val="single" w:sz="2" w:space="0" w:color="000001"/>
+              <w:bottom w:val="single" w:sz="2" w:space="0" w:color="000001"/>
+              <w:insideH w:val="single" w:sz="2" w:space="0" w:color="000001"/>
             </w:tcBorders>
             <w:shd w:fill="auto" w:val="clear"/>
             <w:tcMar>
-              <w:left w:w="54" w:type="dxa"/>
+              <w:left w:w="51" w:type="dxa"/>
             </w:tcMar>
           </w:tcPr>
           <w:p>
@@ -1983,6 +2555,7 @@
               <w:spacing w:before="0" w:after="160"/>
               <w:rPr>
                 <w:position w:val="0"/>
+                <w:sz w:val="22"/>
                 <w:sz w:val="22"/>
                 <w:vertAlign w:val="baseline"/>
               </w:rPr>
@@ -2003,15 +2576,16 @@
           <w:tcPr>
             <w:tcW w:w="1702" w:type="dxa"/>
             <w:tcBorders>
-              <w:left w:val="single" w:sz="2" w:space="0" w:color="000000"/>
-              <w:bottom w:val="single" w:sz="2" w:space="0" w:color="000000"/>
-              <w:right w:val="single" w:sz="2" w:space="0" w:color="000000"/>
-              <w:insideH w:val="single" w:sz="2" w:space="0" w:color="000000"/>
-              <w:insideV w:val="single" w:sz="2" w:space="0" w:color="000000"/>
+              <w:top w:val="single" w:sz="2" w:space="0" w:color="000001"/>
+              <w:left w:val="single" w:sz="2" w:space="0" w:color="000001"/>
+              <w:bottom w:val="single" w:sz="2" w:space="0" w:color="000001"/>
+              <w:right w:val="single" w:sz="2" w:space="0" w:color="000001"/>
+              <w:insideH w:val="single" w:sz="2" w:space="0" w:color="000001"/>
+              <w:insideV w:val="single" w:sz="2" w:space="0" w:color="000001"/>
             </w:tcBorders>
             <w:shd w:fill="auto" w:val="clear"/>
             <w:tcMar>
-              <w:left w:w="54" w:type="dxa"/>
+              <w:left w:w="51" w:type="dxa"/>
             </w:tcMar>
           </w:tcPr>
           <w:p>
@@ -2033,13 +2607,14 @@
           <w:tcPr>
             <w:tcW w:w="6210" w:type="dxa"/>
             <w:tcBorders>
-              <w:left w:val="single" w:sz="2" w:space="0" w:color="000000"/>
-              <w:bottom w:val="single" w:sz="2" w:space="0" w:color="000000"/>
-              <w:insideH w:val="single" w:sz="2" w:space="0" w:color="000000"/>
+              <w:top w:val="single" w:sz="2" w:space="0" w:color="000001"/>
+              <w:left w:val="single" w:sz="2" w:space="0" w:color="000001"/>
+              <w:bottom w:val="single" w:sz="2" w:space="0" w:color="000001"/>
+              <w:insideH w:val="single" w:sz="2" w:space="0" w:color="000001"/>
             </w:tcBorders>
             <w:shd w:fill="auto" w:val="clear"/>
             <w:tcMar>
-              <w:left w:w="54" w:type="dxa"/>
+              <w:left w:w="51" w:type="dxa"/>
             </w:tcMar>
           </w:tcPr>
           <w:p>
@@ -2069,13 +2644,14 @@
           <w:tcPr>
             <w:tcW w:w="1448" w:type="dxa"/>
             <w:tcBorders>
-              <w:left w:val="single" w:sz="2" w:space="0" w:color="000000"/>
-              <w:bottom w:val="single" w:sz="2" w:space="0" w:color="000000"/>
-              <w:insideH w:val="single" w:sz="2" w:space="0" w:color="000000"/>
+              <w:top w:val="single" w:sz="2" w:space="0" w:color="000001"/>
+              <w:left w:val="single" w:sz="2" w:space="0" w:color="000001"/>
+              <w:bottom w:val="single" w:sz="2" w:space="0" w:color="000001"/>
+              <w:insideH w:val="single" w:sz="2" w:space="0" w:color="000001"/>
             </w:tcBorders>
             <w:shd w:fill="auto" w:val="clear"/>
             <w:tcMar>
-              <w:left w:w="54" w:type="dxa"/>
+              <w:left w:w="51" w:type="dxa"/>
             </w:tcMar>
           </w:tcPr>
           <w:p>
@@ -2084,6 +2660,7 @@
               <w:spacing w:before="0" w:after="160"/>
               <w:rPr>
                 <w:position w:val="0"/>
+                <w:sz w:val="22"/>
                 <w:sz w:val="22"/>
                 <w:vertAlign w:val="baseline"/>
               </w:rPr>
@@ -2104,15 +2681,16 @@
           <w:tcPr>
             <w:tcW w:w="1702" w:type="dxa"/>
             <w:tcBorders>
-              <w:left w:val="single" w:sz="2" w:space="0" w:color="000000"/>
-              <w:bottom w:val="single" w:sz="2" w:space="0" w:color="000000"/>
-              <w:right w:val="single" w:sz="2" w:space="0" w:color="000000"/>
-              <w:insideH w:val="single" w:sz="2" w:space="0" w:color="000000"/>
-              <w:insideV w:val="single" w:sz="2" w:space="0" w:color="000000"/>
+              <w:top w:val="single" w:sz="2" w:space="0" w:color="000001"/>
+              <w:left w:val="single" w:sz="2" w:space="0" w:color="000001"/>
+              <w:bottom w:val="single" w:sz="2" w:space="0" w:color="000001"/>
+              <w:right w:val="single" w:sz="2" w:space="0" w:color="000001"/>
+              <w:insideH w:val="single" w:sz="2" w:space="0" w:color="000001"/>
+              <w:insideV w:val="single" w:sz="2" w:space="0" w:color="000001"/>
             </w:tcBorders>
             <w:shd w:fill="auto" w:val="clear"/>
             <w:tcMar>
-              <w:left w:w="54" w:type="dxa"/>
+              <w:left w:w="51" w:type="dxa"/>
             </w:tcMar>
           </w:tcPr>
           <w:p>
@@ -2134,13 +2712,14 @@
           <w:tcPr>
             <w:tcW w:w="6210" w:type="dxa"/>
             <w:tcBorders>
-              <w:left w:val="single" w:sz="2" w:space="0" w:color="000000"/>
-              <w:bottom w:val="single" w:sz="2" w:space="0" w:color="000000"/>
-              <w:insideH w:val="single" w:sz="2" w:space="0" w:color="000000"/>
+              <w:top w:val="single" w:sz="2" w:space="0" w:color="000001"/>
+              <w:left w:val="single" w:sz="2" w:space="0" w:color="000001"/>
+              <w:bottom w:val="single" w:sz="2" w:space="0" w:color="000001"/>
+              <w:insideH w:val="single" w:sz="2" w:space="0" w:color="000001"/>
             </w:tcBorders>
             <w:shd w:fill="auto" w:val="clear"/>
             <w:tcMar>
-              <w:left w:w="54" w:type="dxa"/>
+              <w:left w:w="51" w:type="dxa"/>
             </w:tcMar>
           </w:tcPr>
           <w:p>
@@ -2162,13 +2741,14 @@
           <w:tcPr>
             <w:tcW w:w="1448" w:type="dxa"/>
             <w:tcBorders>
-              <w:left w:val="single" w:sz="2" w:space="0" w:color="000000"/>
-              <w:bottom w:val="single" w:sz="2" w:space="0" w:color="000000"/>
-              <w:insideH w:val="single" w:sz="2" w:space="0" w:color="000000"/>
+              <w:top w:val="single" w:sz="2" w:space="0" w:color="000001"/>
+              <w:left w:val="single" w:sz="2" w:space="0" w:color="000001"/>
+              <w:bottom w:val="single" w:sz="2" w:space="0" w:color="000001"/>
+              <w:insideH w:val="single" w:sz="2" w:space="0" w:color="000001"/>
             </w:tcBorders>
             <w:shd w:fill="auto" w:val="clear"/>
             <w:tcMar>
-              <w:left w:w="54" w:type="dxa"/>
+              <w:left w:w="51" w:type="dxa"/>
             </w:tcMar>
           </w:tcPr>
           <w:p>
@@ -2177,6 +2757,7 @@
               <w:spacing w:before="0" w:after="160"/>
               <w:rPr>
                 <w:position w:val="0"/>
+                <w:sz w:val="22"/>
                 <w:sz w:val="22"/>
                 <w:vertAlign w:val="baseline"/>
               </w:rPr>
@@ -2197,15 +2778,16 @@
           <w:tcPr>
             <w:tcW w:w="1702" w:type="dxa"/>
             <w:tcBorders>
-              <w:left w:val="single" w:sz="2" w:space="0" w:color="000000"/>
-              <w:bottom w:val="single" w:sz="2" w:space="0" w:color="000000"/>
-              <w:right w:val="single" w:sz="2" w:space="0" w:color="000000"/>
-              <w:insideH w:val="single" w:sz="2" w:space="0" w:color="000000"/>
-              <w:insideV w:val="single" w:sz="2" w:space="0" w:color="000000"/>
+              <w:top w:val="single" w:sz="2" w:space="0" w:color="000001"/>
+              <w:left w:val="single" w:sz="2" w:space="0" w:color="000001"/>
+              <w:bottom w:val="single" w:sz="2" w:space="0" w:color="000001"/>
+              <w:right w:val="single" w:sz="2" w:space="0" w:color="000001"/>
+              <w:insideH w:val="single" w:sz="2" w:space="0" w:color="000001"/>
+              <w:insideV w:val="single" w:sz="2" w:space="0" w:color="000001"/>
             </w:tcBorders>
             <w:shd w:fill="auto" w:val="clear"/>
             <w:tcMar>
-              <w:left w:w="54" w:type="dxa"/>
+              <w:left w:w="51" w:type="dxa"/>
             </w:tcMar>
           </w:tcPr>
           <w:p>
@@ -2227,13 +2809,14 @@
           <w:tcPr>
             <w:tcW w:w="6210" w:type="dxa"/>
             <w:tcBorders>
-              <w:left w:val="single" w:sz="2" w:space="0" w:color="000000"/>
-              <w:bottom w:val="single" w:sz="2" w:space="0" w:color="000000"/>
-              <w:insideH w:val="single" w:sz="2" w:space="0" w:color="000000"/>
+              <w:top w:val="single" w:sz="2" w:space="0" w:color="000001"/>
+              <w:left w:val="single" w:sz="2" w:space="0" w:color="000001"/>
+              <w:bottom w:val="single" w:sz="2" w:space="0" w:color="000001"/>
+              <w:insideH w:val="single" w:sz="2" w:space="0" w:color="000001"/>
             </w:tcBorders>
             <w:shd w:fill="auto" w:val="clear"/>
             <w:tcMar>
-              <w:left w:w="54" w:type="dxa"/>
+              <w:left w:w="51" w:type="dxa"/>
             </w:tcMar>
           </w:tcPr>
           <w:p>
@@ -2252,13 +2835,14 @@
           <w:tcPr>
             <w:tcW w:w="1448" w:type="dxa"/>
             <w:tcBorders>
-              <w:left w:val="single" w:sz="2" w:space="0" w:color="000000"/>
-              <w:bottom w:val="single" w:sz="2" w:space="0" w:color="000000"/>
-              <w:insideH w:val="single" w:sz="2" w:space="0" w:color="000000"/>
+              <w:top w:val="single" w:sz="2" w:space="0" w:color="000001"/>
+              <w:left w:val="single" w:sz="2" w:space="0" w:color="000001"/>
+              <w:bottom w:val="single" w:sz="2" w:space="0" w:color="000001"/>
+              <w:insideH w:val="single" w:sz="2" w:space="0" w:color="000001"/>
             </w:tcBorders>
             <w:shd w:fill="auto" w:val="clear"/>
             <w:tcMar>
-              <w:left w:w="54" w:type="dxa"/>
+              <w:left w:w="51" w:type="dxa"/>
             </w:tcMar>
           </w:tcPr>
           <w:p>
@@ -2267,6 +2851,7 @@
               <w:spacing w:before="0" w:after="160"/>
               <w:rPr>
                 <w:position w:val="0"/>
+                <w:sz w:val="22"/>
                 <w:sz w:val="22"/>
                 <w:vertAlign w:val="baseline"/>
               </w:rPr>
@@ -2287,15 +2872,16 @@
           <w:tcPr>
             <w:tcW w:w="1702" w:type="dxa"/>
             <w:tcBorders>
-              <w:left w:val="single" w:sz="2" w:space="0" w:color="000000"/>
-              <w:bottom w:val="single" w:sz="2" w:space="0" w:color="000000"/>
-              <w:right w:val="single" w:sz="2" w:space="0" w:color="000000"/>
-              <w:insideH w:val="single" w:sz="2" w:space="0" w:color="000000"/>
-              <w:insideV w:val="single" w:sz="2" w:space="0" w:color="000000"/>
+              <w:top w:val="single" w:sz="2" w:space="0" w:color="000001"/>
+              <w:left w:val="single" w:sz="2" w:space="0" w:color="000001"/>
+              <w:bottom w:val="single" w:sz="2" w:space="0" w:color="000001"/>
+              <w:right w:val="single" w:sz="2" w:space="0" w:color="000001"/>
+              <w:insideH w:val="single" w:sz="2" w:space="0" w:color="000001"/>
+              <w:insideV w:val="single" w:sz="2" w:space="0" w:color="000001"/>
             </w:tcBorders>
             <w:shd w:fill="auto" w:val="clear"/>
             <w:tcMar>
-              <w:left w:w="54" w:type="dxa"/>
+              <w:left w:w="51" w:type="dxa"/>
             </w:tcMar>
           </w:tcPr>
           <w:p>
@@ -2348,7 +2934,15 @@
       </w:pPr>
       <w:r>
         <w:rPr/>
-        <w:t>No other expenses has been expected to be incounted.</w:t>
+        <w:t xml:space="preserve">No other expenses has been expected to be </w:t>
+      </w:r>
+      <w:r>
+        <w:rPr/>
+        <w:t>incurred</w:t>
+      </w:r>
+      <w:r>
+        <w:rPr/>
+        <w:t>.</w:t>
       </w:r>
     </w:p>
     <w:p>
@@ -2498,8 +3092,22 @@
       </w:r>
       <w:r>
         <w:rPr/>
-        <w:t>. (W3C) Retrieved 10 8, 2016, from World Wide Web Consortium (W3C): https://www.w3.org/He</w:t>
-      </w:r>
+        <w:t xml:space="preserve">. (W3C) Retrieved 10 8, 2016, from World Wide Web Consortium (W3C): </w:t>
+      </w:r>
+      <w:hyperlink r:id="rId5">
+        <w:r>
+          <w:rPr>
+            <w:rStyle w:val="InternetLink"/>
+          </w:rPr>
+          <w:t>https://www.w3.org/H</w:t>
+        </w:r>
+        <w:r>
+          <w:rPr>
+            <w:rStyle w:val="InternetLink"/>
+          </w:rPr>
+          <w:t>elp</w:t>
+        </w:r>
+      </w:hyperlink>
       <w:r>
         <w:fldChar w:fldCharType="end"/>
       </w:r>
@@ -2507,115 +3115,10 @@
     <w:p>
       <w:pPr>
         <w:pStyle w:val="Normal"/>
-        <w:rPr/>
-      </w:pPr>
-      <w:r>
-        <w:rPr/>
-      </w:r>
-    </w:p>
-    <w:p>
-      <w:pPr>
-        <w:pStyle w:val="Normal"/>
-        <w:rPr/>
-      </w:pPr>
-      <w:r>
-        <w:rPr/>
-      </w:r>
-    </w:p>
-    <w:p>
-      <w:pPr>
-        <w:pStyle w:val="Normal"/>
-        <w:rPr/>
-      </w:pPr>
-      <w:r>
-        <w:rPr/>
-      </w:r>
-    </w:p>
-    <w:p>
-      <w:pPr>
-        <w:pStyle w:val="Normal"/>
-        <w:rPr/>
-      </w:pPr>
-      <w:r>
-        <w:rPr/>
-      </w:r>
-    </w:p>
-    <w:p>
-      <w:pPr>
-        <w:pStyle w:val="Normal"/>
-        <w:rPr/>
-      </w:pPr>
-      <w:r>
-        <w:rPr/>
-      </w:r>
-    </w:p>
-    <w:p>
-      <w:pPr>
-        <w:pStyle w:val="Normal"/>
-        <w:rPr/>
-      </w:pPr>
-      <w:r>
-        <w:rPr/>
-      </w:r>
-    </w:p>
-    <w:p>
-      <w:pPr>
-        <w:pStyle w:val="Normal"/>
-        <w:rPr/>
-      </w:pPr>
-      <w:r>
-        <w:rPr/>
-      </w:r>
-    </w:p>
-    <w:p>
-      <w:pPr>
-        <w:pStyle w:val="Normal"/>
-        <w:rPr/>
-      </w:pPr>
-      <w:r>
-        <w:rPr/>
-      </w:r>
-    </w:p>
-    <w:p>
-      <w:pPr>
-        <w:pStyle w:val="Normal"/>
-        <w:rPr/>
-      </w:pPr>
-      <w:r>
-        <w:rPr/>
-      </w:r>
-    </w:p>
-    <w:p>
-      <w:pPr>
-        <w:pStyle w:val="Normal"/>
-        <w:rPr/>
-      </w:pPr>
-      <w:r>
-        <w:rPr/>
-      </w:r>
-    </w:p>
-    <w:p>
-      <w:pPr>
-        <w:pStyle w:val="Normal"/>
-        <w:rPr/>
-      </w:pPr>
-      <w:r>
-        <w:rPr/>
-      </w:r>
-    </w:p>
-    <w:p>
-      <w:pPr>
-        <w:pStyle w:val="Normal"/>
-        <w:rPr/>
-      </w:pPr>
-      <w:r>
-        <w:rPr/>
-      </w:r>
-    </w:p>
-    <w:p>
-      <w:pPr>
-        <w:pStyle w:val="Normal"/>
-        <w:spacing w:before="0" w:after="160"/>
+        <w:widowControl/>
+        <w:bidi w:val="0"/>
+        <w:spacing w:lineRule="auto" w:line="259" w:before="0" w:after="160"/>
+        <w:jc w:val="left"/>
         <w:rPr/>
       </w:pPr>
       <w:r>
@@ -2623,8 +3126,8 @@
       </w:r>
     </w:p>
     <w:sectPr>
-      <w:headerReference w:type="default" r:id="rId5"/>
-      <w:footerReference w:type="default" r:id="rId6"/>
+      <w:headerReference w:type="default" r:id="rId6"/>
+      <w:footerReference w:type="default" r:id="rId7"/>
       <w:footnotePr>
         <w:numFmt w:val="decimal"/>
       </w:footnotePr>
@@ -5624,6 +6127,132 @@
       <w:rFonts w:cs="OpenSymbol"/>
     </w:rPr>
   </w:style>
+  <w:style w:type="character" w:styleId="ListLabel217">
+    <w:name w:val="ListLabel 217"/>
+    <w:qFormat/>
+    <w:rPr>
+      <w:rFonts w:cs="OpenSymbol"/>
+    </w:rPr>
+  </w:style>
+  <w:style w:type="character" w:styleId="ListLabel218">
+    <w:name w:val="ListLabel 218"/>
+    <w:qFormat/>
+    <w:rPr>
+      <w:rFonts w:cs="OpenSymbol"/>
+    </w:rPr>
+  </w:style>
+  <w:style w:type="character" w:styleId="ListLabel219">
+    <w:name w:val="ListLabel 219"/>
+    <w:qFormat/>
+    <w:rPr>
+      <w:rFonts w:cs="OpenSymbol"/>
+    </w:rPr>
+  </w:style>
+  <w:style w:type="character" w:styleId="ListLabel220">
+    <w:name w:val="ListLabel 220"/>
+    <w:qFormat/>
+    <w:rPr>
+      <w:rFonts w:cs="OpenSymbol"/>
+    </w:rPr>
+  </w:style>
+  <w:style w:type="character" w:styleId="ListLabel221">
+    <w:name w:val="ListLabel 221"/>
+    <w:qFormat/>
+    <w:rPr>
+      <w:rFonts w:cs="OpenSymbol"/>
+    </w:rPr>
+  </w:style>
+  <w:style w:type="character" w:styleId="ListLabel222">
+    <w:name w:val="ListLabel 222"/>
+    <w:qFormat/>
+    <w:rPr>
+      <w:rFonts w:cs="OpenSymbol"/>
+    </w:rPr>
+  </w:style>
+  <w:style w:type="character" w:styleId="ListLabel223">
+    <w:name w:val="ListLabel 223"/>
+    <w:qFormat/>
+    <w:rPr>
+      <w:rFonts w:cs="OpenSymbol"/>
+    </w:rPr>
+  </w:style>
+  <w:style w:type="character" w:styleId="ListLabel224">
+    <w:name w:val="ListLabel 224"/>
+    <w:qFormat/>
+    <w:rPr>
+      <w:rFonts w:cs="OpenSymbol"/>
+    </w:rPr>
+  </w:style>
+  <w:style w:type="character" w:styleId="ListLabel225">
+    <w:name w:val="ListLabel 225"/>
+    <w:qFormat/>
+    <w:rPr>
+      <w:rFonts w:cs="OpenSymbol"/>
+    </w:rPr>
+  </w:style>
+  <w:style w:type="character" w:styleId="ListLabel226">
+    <w:name w:val="ListLabel 226"/>
+    <w:qFormat/>
+    <w:rPr>
+      <w:rFonts w:cs="OpenSymbol"/>
+    </w:rPr>
+  </w:style>
+  <w:style w:type="character" w:styleId="ListLabel227">
+    <w:name w:val="ListLabel 227"/>
+    <w:qFormat/>
+    <w:rPr>
+      <w:rFonts w:cs="OpenSymbol"/>
+    </w:rPr>
+  </w:style>
+  <w:style w:type="character" w:styleId="ListLabel228">
+    <w:name w:val="ListLabel 228"/>
+    <w:qFormat/>
+    <w:rPr>
+      <w:rFonts w:cs="OpenSymbol"/>
+    </w:rPr>
+  </w:style>
+  <w:style w:type="character" w:styleId="ListLabel229">
+    <w:name w:val="ListLabel 229"/>
+    <w:qFormat/>
+    <w:rPr>
+      <w:rFonts w:cs="OpenSymbol"/>
+    </w:rPr>
+  </w:style>
+  <w:style w:type="character" w:styleId="ListLabel230">
+    <w:name w:val="ListLabel 230"/>
+    <w:qFormat/>
+    <w:rPr>
+      <w:rFonts w:cs="OpenSymbol"/>
+    </w:rPr>
+  </w:style>
+  <w:style w:type="character" w:styleId="ListLabel231">
+    <w:name w:val="ListLabel 231"/>
+    <w:qFormat/>
+    <w:rPr>
+      <w:rFonts w:cs="OpenSymbol"/>
+    </w:rPr>
+  </w:style>
+  <w:style w:type="character" w:styleId="ListLabel232">
+    <w:name w:val="ListLabel 232"/>
+    <w:qFormat/>
+    <w:rPr>
+      <w:rFonts w:cs="OpenSymbol"/>
+    </w:rPr>
+  </w:style>
+  <w:style w:type="character" w:styleId="ListLabel233">
+    <w:name w:val="ListLabel 233"/>
+    <w:qFormat/>
+    <w:rPr>
+      <w:rFonts w:cs="OpenSymbol"/>
+    </w:rPr>
+  </w:style>
+  <w:style w:type="character" w:styleId="ListLabel234">
+    <w:name w:val="ListLabel 234"/>
+    <w:qFormat/>
+    <w:rPr>
+      <w:rFonts w:cs="OpenSymbol"/>
+    </w:rPr>
+  </w:style>
   <w:style w:type="paragraph" w:styleId="Heading" w:customStyle="1">
     <w:name w:val="Heading"/>
     <w:basedOn w:val="Normal"/>

</xml_diff>

<commit_message>
Completed timeline more or less, method has spec added although should have motherboard listed.
</commit_message>
<xml_diff>
--- a/draft.docx
+++ b/draft.docx
@@ -1276,6 +1276,98 @@
     </w:p>
     <w:p>
       <w:pPr>
+        <w:pStyle w:val="Normal"/>
+        <w:rPr/>
+      </w:pPr>
+      <w:r>
+        <w:rPr/>
+      </w:r>
+    </w:p>
+    <w:p>
+      <w:pPr>
+        <w:pStyle w:val="Normal"/>
+        <w:rPr/>
+      </w:pPr>
+      <w:r>
+        <w:rPr/>
+        <w:t>The computer that will perform the benchmarking has the following specification with regards to parts being used for the analysis:</w:t>
+      </w:r>
+    </w:p>
+    <w:p>
+      <w:pPr>
+        <w:pStyle w:val="Normal"/>
+        <w:numPr>
+          <w:ilvl w:val="0"/>
+          <w:numId w:val="5"/>
+        </w:numPr>
+        <w:rPr/>
+      </w:pPr>
+      <w:r>
+        <w:rPr>
+          <w:b/>
+          <w:bCs/>
+        </w:rPr>
+        <w:t>CPU:</w:t>
+      </w:r>
+      <w:r>
+        <w:rPr/>
+        <w:t xml:space="preserve"> Intel Xeon v3 E5-2630, 8 cores at 2.4ghz base frequency and 20mb cache</w:t>
+      </w:r>
+    </w:p>
+    <w:p>
+      <w:pPr>
+        <w:pStyle w:val="Normal"/>
+        <w:numPr>
+          <w:ilvl w:val="0"/>
+          <w:numId w:val="5"/>
+        </w:numPr>
+        <w:rPr/>
+      </w:pPr>
+      <w:r>
+        <w:rPr>
+          <w:b/>
+          <w:bCs/>
+        </w:rPr>
+        <w:t>Memory:</w:t>
+      </w:r>
+      <w:r>
+        <w:rPr/>
+        <w:t xml:space="preserve"> DDR4 64GB at 3200mhz</w:t>
+      </w:r>
+    </w:p>
+    <w:p>
+      <w:pPr>
+        <w:pStyle w:val="Normal"/>
+        <w:numPr>
+          <w:ilvl w:val="0"/>
+          <w:numId w:val="5"/>
+        </w:numPr>
+        <w:rPr/>
+      </w:pPr>
+      <w:r>
+        <w:rPr>
+          <w:b/>
+          <w:bCs/>
+        </w:rPr>
+        <w:t xml:space="preserve">OS: </w:t>
+      </w:r>
+      <w:r>
+        <w:rPr/>
+        <w:t>Windows 10</w:t>
+      </w:r>
+    </w:p>
+    <w:p>
+      <w:pPr>
+        <w:pStyle w:val="Normal"/>
+        <w:rPr/>
+      </w:pPr>
+      <w:r>
+        <w:rPr/>
+        <w:t>The storage of results as well as input can be stored completely within memory, for this reason it will not  impair the result gathering.</w:t>
+      </w:r>
+    </w:p>
+    <w:p>
+      <w:pPr>
         <w:pStyle w:val="Heading1"/>
         <w:rPr/>
       </w:pPr>
@@ -1286,7 +1378,7 @@
     </w:p>
     <w:tbl>
       <w:tblPr>
-        <w:tblW w:w="9360" w:type="dxa"/>
+        <w:tblW w:w="9354" w:type="dxa"/>
         <w:jc w:val="left"/>
         <w:tblInd w:w="50" w:type="dxa"/>
         <w:tblBorders>
@@ -1304,15 +1396,15 @@
         <w:tblLook w:firstRow="1" w:noVBand="1" w:lastRow="0" w:firstColumn="1" w:lastColumn="0" w:noHBand="0" w:val="04a0"/>
       </w:tblPr>
       <w:tblGrid>
-        <w:gridCol w:w="6210"/>
-        <w:gridCol w:w="1448"/>
-        <w:gridCol w:w="1702"/>
+        <w:gridCol w:w="5846"/>
+        <w:gridCol w:w="1812"/>
+        <w:gridCol w:w="1696"/>
       </w:tblGrid>
       <w:tr>
         <w:trPr/>
         <w:tc>
           <w:tcPr>
-            <w:tcW w:w="6210" w:type="dxa"/>
+            <w:tcW w:w="5846" w:type="dxa"/>
             <w:tcBorders>
               <w:top w:val="single" w:sz="2" w:space="0" w:color="000001"/>
               <w:left w:val="single" w:sz="2" w:space="0" w:color="000001"/>
@@ -1350,7 +1442,7 @@
         </w:tc>
         <w:tc>
           <w:tcPr>
-            <w:tcW w:w="1448" w:type="dxa"/>
+            <w:tcW w:w="1812" w:type="dxa"/>
             <w:tcBorders>
               <w:top w:val="single" w:sz="2" w:space="0" w:color="000001"/>
               <w:left w:val="single" w:sz="2" w:space="0" w:color="000001"/>
@@ -1388,7 +1480,7 @@
         </w:tc>
         <w:tc>
           <w:tcPr>
-            <w:tcW w:w="1702" w:type="dxa"/>
+            <w:tcW w:w="1696" w:type="dxa"/>
             <w:tcBorders>
               <w:top w:val="single" w:sz="2" w:space="0" w:color="000001"/>
               <w:left w:val="single" w:sz="2" w:space="0" w:color="000001"/>
@@ -1431,7 +1523,7 @@
         <w:trPr/>
         <w:tc>
           <w:tcPr>
-            <w:tcW w:w="6210" w:type="dxa"/>
+            <w:tcW w:w="5846" w:type="dxa"/>
             <w:tcBorders>
               <w:top w:val="single" w:sz="2" w:space="0" w:color="000001"/>
               <w:left w:val="single" w:sz="2" w:space="0" w:color="000001"/>
@@ -1460,7 +1552,7 @@
         </w:tc>
         <w:tc>
           <w:tcPr>
-            <w:tcW w:w="1448" w:type="dxa"/>
+            <w:tcW w:w="1812" w:type="dxa"/>
             <w:tcBorders>
               <w:top w:val="single" w:sz="2" w:space="0" w:color="000001"/>
               <w:left w:val="single" w:sz="2" w:space="0" w:color="000001"/>
@@ -1492,7 +1584,7 @@
         </w:tc>
         <w:tc>
           <w:tcPr>
-            <w:tcW w:w="1702" w:type="dxa"/>
+            <w:tcW w:w="1696" w:type="dxa"/>
             <w:tcBorders>
               <w:top w:val="single" w:sz="2" w:space="0" w:color="000001"/>
               <w:left w:val="single" w:sz="2" w:space="0" w:color="000001"/>
@@ -1523,7 +1615,7 @@
         <w:trPr/>
         <w:tc>
           <w:tcPr>
-            <w:tcW w:w="6210" w:type="dxa"/>
+            <w:tcW w:w="5846" w:type="dxa"/>
             <w:tcBorders>
               <w:top w:val="single" w:sz="2" w:space="0" w:color="000001"/>
               <w:left w:val="single" w:sz="2" w:space="0" w:color="000001"/>
@@ -1564,7 +1656,7 @@
         </w:tc>
         <w:tc>
           <w:tcPr>
-            <w:tcW w:w="1448" w:type="dxa"/>
+            <w:tcW w:w="1812" w:type="dxa"/>
             <w:tcBorders>
               <w:top w:val="single" w:sz="2" w:space="0" w:color="000001"/>
               <w:left w:val="single" w:sz="2" w:space="0" w:color="000001"/>
@@ -1600,7 +1692,7 @@
         </w:tc>
         <w:tc>
           <w:tcPr>
-            <w:tcW w:w="1702" w:type="dxa"/>
+            <w:tcW w:w="1696" w:type="dxa"/>
             <w:tcBorders>
               <w:top w:val="single" w:sz="2" w:space="0" w:color="000001"/>
               <w:left w:val="single" w:sz="2" w:space="0" w:color="000001"/>
@@ -1631,7 +1723,7 @@
         <w:trPr/>
         <w:tc>
           <w:tcPr>
-            <w:tcW w:w="6210" w:type="dxa"/>
+            <w:tcW w:w="5846" w:type="dxa"/>
             <w:tcBorders>
               <w:top w:val="single" w:sz="2" w:space="0" w:color="000001"/>
               <w:left w:val="single" w:sz="2" w:space="0" w:color="000001"/>
@@ -1660,7 +1752,7 @@
         </w:tc>
         <w:tc>
           <w:tcPr>
-            <w:tcW w:w="1448" w:type="dxa"/>
+            <w:tcW w:w="1812" w:type="dxa"/>
             <w:tcBorders>
               <w:top w:val="single" w:sz="2" w:space="0" w:color="000001"/>
               <w:left w:val="single" w:sz="2" w:space="0" w:color="000001"/>
@@ -1692,7 +1784,7 @@
         </w:tc>
         <w:tc>
           <w:tcPr>
-            <w:tcW w:w="1702" w:type="dxa"/>
+            <w:tcW w:w="1696" w:type="dxa"/>
             <w:tcBorders>
               <w:top w:val="single" w:sz="2" w:space="0" w:color="000001"/>
               <w:left w:val="single" w:sz="2" w:space="0" w:color="000001"/>
@@ -1723,7 +1815,7 @@
         <w:trPr/>
         <w:tc>
           <w:tcPr>
-            <w:tcW w:w="6210" w:type="dxa"/>
+            <w:tcW w:w="5846" w:type="dxa"/>
             <w:tcBorders>
               <w:top w:val="single" w:sz="2" w:space="0" w:color="000001"/>
               <w:left w:val="single" w:sz="2" w:space="0" w:color="000001"/>
@@ -1752,7 +1844,7 @@
         </w:tc>
         <w:tc>
           <w:tcPr>
-            <w:tcW w:w="1448" w:type="dxa"/>
+            <w:tcW w:w="1812" w:type="dxa"/>
             <w:tcBorders>
               <w:top w:val="single" w:sz="2" w:space="0" w:color="000001"/>
               <w:left w:val="single" w:sz="2" w:space="0" w:color="000001"/>
@@ -1784,7 +1876,7 @@
         </w:tc>
         <w:tc>
           <w:tcPr>
-            <w:tcW w:w="1702" w:type="dxa"/>
+            <w:tcW w:w="1696" w:type="dxa"/>
             <w:tcBorders>
               <w:top w:val="single" w:sz="2" w:space="0" w:color="000001"/>
               <w:left w:val="single" w:sz="2" w:space="0" w:color="000001"/>
@@ -1815,7 +1907,7 @@
         <w:trPr/>
         <w:tc>
           <w:tcPr>
-            <w:tcW w:w="6210" w:type="dxa"/>
+            <w:tcW w:w="5846" w:type="dxa"/>
             <w:tcBorders>
               <w:top w:val="single" w:sz="2" w:space="0" w:color="000001"/>
               <w:left w:val="single" w:sz="2" w:space="0" w:color="000001"/>
@@ -1852,7 +1944,7 @@
         </w:tc>
         <w:tc>
           <w:tcPr>
-            <w:tcW w:w="1448" w:type="dxa"/>
+            <w:tcW w:w="1812" w:type="dxa"/>
             <w:tcBorders>
               <w:top w:val="single" w:sz="2" w:space="0" w:color="000001"/>
               <w:left w:val="single" w:sz="2" w:space="0" w:color="000001"/>
@@ -1884,7 +1976,7 @@
         </w:tc>
         <w:tc>
           <w:tcPr>
-            <w:tcW w:w="1702" w:type="dxa"/>
+            <w:tcW w:w="1696" w:type="dxa"/>
             <w:tcBorders>
               <w:top w:val="single" w:sz="2" w:space="0" w:color="000001"/>
               <w:left w:val="single" w:sz="2" w:space="0" w:color="000001"/>
@@ -1915,7 +2007,7 @@
         <w:trPr/>
         <w:tc>
           <w:tcPr>
-            <w:tcW w:w="6210" w:type="dxa"/>
+            <w:tcW w:w="5846" w:type="dxa"/>
             <w:tcBorders>
               <w:top w:val="single" w:sz="2" w:space="0" w:color="000001"/>
               <w:left w:val="single" w:sz="2" w:space="0" w:color="000001"/>
@@ -1955,7 +2047,7 @@
         </w:tc>
         <w:tc>
           <w:tcPr>
-            <w:tcW w:w="1448" w:type="dxa"/>
+            <w:tcW w:w="1812" w:type="dxa"/>
             <w:tcBorders>
               <w:top w:val="single" w:sz="2" w:space="0" w:color="000001"/>
               <w:left w:val="single" w:sz="2" w:space="0" w:color="000001"/>
@@ -1987,7 +2079,7 @@
         </w:tc>
         <w:tc>
           <w:tcPr>
-            <w:tcW w:w="1702" w:type="dxa"/>
+            <w:tcW w:w="1696" w:type="dxa"/>
             <w:tcBorders>
               <w:top w:val="single" w:sz="2" w:space="0" w:color="000001"/>
               <w:left w:val="single" w:sz="2" w:space="0" w:color="000001"/>
@@ -2018,7 +2110,7 @@
         <w:trPr/>
         <w:tc>
           <w:tcPr>
-            <w:tcW w:w="6210" w:type="dxa"/>
+            <w:tcW w:w="5846" w:type="dxa"/>
             <w:tcBorders>
               <w:top w:val="single" w:sz="2" w:space="0" w:color="000001"/>
               <w:left w:val="single" w:sz="2" w:space="0" w:color="000001"/>
@@ -2044,7 +2136,7 @@
         </w:tc>
         <w:tc>
           <w:tcPr>
-            <w:tcW w:w="1448" w:type="dxa"/>
+            <w:tcW w:w="1812" w:type="dxa"/>
             <w:tcBorders>
               <w:top w:val="single" w:sz="2" w:space="0" w:color="000001"/>
               <w:left w:val="single" w:sz="2" w:space="0" w:color="000001"/>
@@ -2076,7 +2168,7 @@
         </w:tc>
         <w:tc>
           <w:tcPr>
-            <w:tcW w:w="1702" w:type="dxa"/>
+            <w:tcW w:w="1696" w:type="dxa"/>
             <w:tcBorders>
               <w:top w:val="single" w:sz="2" w:space="0" w:color="000001"/>
               <w:left w:val="single" w:sz="2" w:space="0" w:color="000001"/>
@@ -2098,7 +2190,278 @@
             </w:pPr>
             <w:r>
               <w:rPr/>
-              <w:t>Unknown</w:t>
+              <w:t>5 weeks</w:t>
+            </w:r>
+          </w:p>
+        </w:tc>
+      </w:tr>
+      <w:tr>
+        <w:trPr/>
+        <w:tc>
+          <w:tcPr>
+            <w:tcW w:w="5846" w:type="dxa"/>
+            <w:tcBorders>
+              <w:left w:val="single" w:sz="2" w:space="0" w:color="000001"/>
+              <w:bottom w:val="single" w:sz="2" w:space="0" w:color="000001"/>
+              <w:insideH w:val="single" w:sz="2" w:space="0" w:color="000001"/>
+            </w:tcBorders>
+            <w:shd w:color="auto" w:fill="auto" w:val="clear"/>
+            <w:tcMar>
+              <w:left w:w="48" w:type="dxa"/>
+            </w:tcMar>
+          </w:tcPr>
+          <w:p>
+            <w:pPr>
+              <w:pStyle w:val="TableContents"/>
+              <w:spacing w:before="0" w:after="160"/>
+              <w:rPr/>
+            </w:pPr>
+            <w:r>
+              <w:rPr/>
+              <w:t>Writing of dissertation</w:t>
+            </w:r>
+          </w:p>
+        </w:tc>
+        <w:tc>
+          <w:tcPr>
+            <w:tcW w:w="1812" w:type="dxa"/>
+            <w:tcBorders>
+              <w:left w:val="single" w:sz="2" w:space="0" w:color="000001"/>
+              <w:bottom w:val="single" w:sz="2" w:space="0" w:color="000001"/>
+              <w:insideH w:val="single" w:sz="2" w:space="0" w:color="000001"/>
+            </w:tcBorders>
+            <w:shd w:color="auto" w:fill="auto" w:val="clear"/>
+            <w:tcMar>
+              <w:left w:w="48" w:type="dxa"/>
+            </w:tcMar>
+          </w:tcPr>
+          <w:p>
+            <w:pPr>
+              <w:pStyle w:val="TableContents"/>
+              <w:spacing w:before="0" w:after="160"/>
+              <w:rPr/>
+            </w:pPr>
+            <w:r>
+              <w:rPr/>
+              <w:t>March 6</w:t>
+            </w:r>
+            <w:r>
+              <w:rPr>
+                <w:vertAlign w:val="superscript"/>
+              </w:rPr>
+              <w:t>th</w:t>
+            </w:r>
+          </w:p>
+        </w:tc>
+        <w:tc>
+          <w:tcPr>
+            <w:tcW w:w="1696" w:type="dxa"/>
+            <w:tcBorders>
+              <w:left w:val="single" w:sz="2" w:space="0" w:color="000001"/>
+              <w:bottom w:val="single" w:sz="2" w:space="0" w:color="000001"/>
+              <w:right w:val="single" w:sz="2" w:space="0" w:color="000001"/>
+              <w:insideH w:val="single" w:sz="2" w:space="0" w:color="000001"/>
+              <w:insideV w:val="single" w:sz="2" w:space="0" w:color="000001"/>
+            </w:tcBorders>
+            <w:shd w:color="auto" w:fill="auto" w:val="clear"/>
+            <w:tcMar>
+              <w:left w:w="48" w:type="dxa"/>
+            </w:tcMar>
+          </w:tcPr>
+          <w:p>
+            <w:pPr>
+              <w:pStyle w:val="TableContents"/>
+              <w:spacing w:before="0" w:after="160"/>
+              <w:rPr/>
+            </w:pPr>
+            <w:r>
+              <w:rPr/>
+              <w:t>11 weeks</w:t>
+            </w:r>
+          </w:p>
+        </w:tc>
+      </w:tr>
+      <w:tr>
+        <w:trPr/>
+        <w:tc>
+          <w:tcPr>
+            <w:tcW w:w="5846" w:type="dxa"/>
+            <w:tcBorders>
+              <w:left w:val="single" w:sz="2" w:space="0" w:color="000001"/>
+              <w:bottom w:val="single" w:sz="2" w:space="0" w:color="000001"/>
+              <w:insideH w:val="single" w:sz="2" w:space="0" w:color="000001"/>
+            </w:tcBorders>
+            <w:shd w:color="auto" w:fill="auto" w:val="clear"/>
+            <w:tcMar>
+              <w:left w:w="48" w:type="dxa"/>
+            </w:tcMar>
+          </w:tcPr>
+          <w:p>
+            <w:pPr>
+              <w:pStyle w:val="TableContents"/>
+              <w:spacing w:before="0" w:after="160"/>
+              <w:rPr/>
+            </w:pPr>
+            <w:r>
+              <w:rPr/>
+              <w:t>Final feedback + revisions</w:t>
+            </w:r>
+          </w:p>
+        </w:tc>
+        <w:tc>
+          <w:tcPr>
+            <w:tcW w:w="1812" w:type="dxa"/>
+            <w:tcBorders>
+              <w:left w:val="single" w:sz="2" w:space="0" w:color="000001"/>
+              <w:bottom w:val="single" w:sz="2" w:space="0" w:color="000001"/>
+              <w:insideH w:val="single" w:sz="2" w:space="0" w:color="000001"/>
+            </w:tcBorders>
+            <w:shd w:color="auto" w:fill="auto" w:val="clear"/>
+            <w:tcMar>
+              <w:left w:w="48" w:type="dxa"/>
+            </w:tcMar>
+          </w:tcPr>
+          <w:p>
+            <w:pPr>
+              <w:pStyle w:val="TableContents"/>
+              <w:spacing w:before="0" w:after="160"/>
+              <w:rPr>
+                <w:position w:val="0"/>
+                <w:sz w:val="22"/>
+                <w:vertAlign w:val="baseline"/>
+              </w:rPr>
+            </w:pPr>
+            <w:r>
+              <w:rPr/>
+              <w:t>May 22</w:t>
+            </w:r>
+            <w:r>
+              <w:rPr>
+                <w:vertAlign w:val="superscript"/>
+              </w:rPr>
+              <w:t>nd</w:t>
+            </w:r>
+          </w:p>
+        </w:tc>
+        <w:tc>
+          <w:tcPr>
+            <w:tcW w:w="1696" w:type="dxa"/>
+            <w:tcBorders>
+              <w:left w:val="single" w:sz="2" w:space="0" w:color="000001"/>
+              <w:bottom w:val="single" w:sz="2" w:space="0" w:color="000001"/>
+              <w:right w:val="single" w:sz="2" w:space="0" w:color="000001"/>
+              <w:insideH w:val="single" w:sz="2" w:space="0" w:color="000001"/>
+              <w:insideV w:val="single" w:sz="2" w:space="0" w:color="000001"/>
+            </w:tcBorders>
+            <w:shd w:color="auto" w:fill="auto" w:val="clear"/>
+            <w:tcMar>
+              <w:left w:w="48" w:type="dxa"/>
+            </w:tcMar>
+          </w:tcPr>
+          <w:p>
+            <w:pPr>
+              <w:pStyle w:val="TableContents"/>
+              <w:spacing w:before="0" w:after="160"/>
+              <w:rPr/>
+            </w:pPr>
+            <w:r>
+              <w:rPr/>
+              <w:t>5 weeks</w:t>
+            </w:r>
+          </w:p>
+        </w:tc>
+      </w:tr>
+      <w:tr>
+        <w:trPr/>
+        <w:tc>
+          <w:tcPr>
+            <w:tcW w:w="5846" w:type="dxa"/>
+            <w:tcBorders>
+              <w:left w:val="single" w:sz="2" w:space="0" w:color="000001"/>
+              <w:bottom w:val="single" w:sz="2" w:space="0" w:color="000001"/>
+              <w:insideH w:val="single" w:sz="2" w:space="0" w:color="000001"/>
+            </w:tcBorders>
+            <w:shd w:color="auto" w:fill="auto" w:val="clear"/>
+            <w:tcMar>
+              <w:left w:w="48" w:type="dxa"/>
+            </w:tcMar>
+          </w:tcPr>
+          <w:p>
+            <w:pPr>
+              <w:pStyle w:val="TableContents"/>
+              <w:spacing w:before="0" w:after="160"/>
+              <w:rPr/>
+            </w:pPr>
+            <w:r>
+              <w:rPr/>
+              <w:t>All work must be completed by this week.</w:t>
+            </w:r>
+          </w:p>
+        </w:tc>
+        <w:tc>
+          <w:tcPr>
+            <w:tcW w:w="1812" w:type="dxa"/>
+            <w:tcBorders>
+              <w:left w:val="single" w:sz="2" w:space="0" w:color="000001"/>
+              <w:bottom w:val="single" w:sz="2" w:space="0" w:color="000001"/>
+              <w:insideH w:val="single" w:sz="2" w:space="0" w:color="000001"/>
+            </w:tcBorders>
+            <w:shd w:color="auto" w:fill="auto" w:val="clear"/>
+            <w:tcMar>
+              <w:left w:w="48" w:type="dxa"/>
+            </w:tcMar>
+          </w:tcPr>
+          <w:p>
+            <w:pPr>
+              <w:pStyle w:val="TableContents"/>
+              <w:spacing w:before="0" w:after="160"/>
+              <w:rPr/>
+            </w:pPr>
+            <w:r>
+              <w:rPr/>
+              <w:t>June 26</w:t>
+            </w:r>
+            <w:r>
+              <w:rPr>
+                <w:vertAlign w:val="superscript"/>
+              </w:rPr>
+              <w:t>th</w:t>
+            </w:r>
+            <w:r>
+              <w:rPr/>
+              <w:t xml:space="preserve"> – July 2</w:t>
+            </w:r>
+            <w:r>
+              <w:rPr>
+                <w:vertAlign w:val="superscript"/>
+              </w:rPr>
+              <w:t>nd</w:t>
+            </w:r>
+          </w:p>
+        </w:tc>
+        <w:tc>
+          <w:tcPr>
+            <w:tcW w:w="1696" w:type="dxa"/>
+            <w:tcBorders>
+              <w:left w:val="single" w:sz="2" w:space="0" w:color="000001"/>
+              <w:bottom w:val="single" w:sz="2" w:space="0" w:color="000001"/>
+              <w:right w:val="single" w:sz="2" w:space="0" w:color="000001"/>
+              <w:insideH w:val="single" w:sz="2" w:space="0" w:color="000001"/>
+              <w:insideV w:val="single" w:sz="2" w:space="0" w:color="000001"/>
+            </w:tcBorders>
+            <w:shd w:color="auto" w:fill="auto" w:val="clear"/>
+            <w:tcMar>
+              <w:left w:w="48" w:type="dxa"/>
+            </w:tcMar>
+          </w:tcPr>
+          <w:p>
+            <w:pPr>
+              <w:pStyle w:val="TableContents"/>
+              <w:spacing w:before="0" w:after="160"/>
+              <w:rPr/>
+            </w:pPr>
+            <w:r>
+              <w:rPr/>
             </w:r>
           </w:p>
         </w:tc>
@@ -2151,7 +2514,7 @@
           <w:docPartGallery w:val="Bibliographies"/>
           <w:docPartUnique w:val="true"/>
         </w:docPartObj>
-        <w:id w:val="135777467"/>
+        <w:id w:val="978148739"/>
       </w:sdtPr>
       <w:sdtContent>
         <w:p>
@@ -2420,7 +2783,7 @@
       <w:fldChar w:fldCharType="separate"/>
     </w:r>
     <w:r>
-      <w:t>9</w:t>
+      <w:t>10</w:t>
     </w:r>
     <w:r>
       <w:fldChar w:fldCharType="end"/>
@@ -3127,6 +3490,152 @@
   <w:abstractNum w:abstractNumId="5">
     <w:lvl w:ilvl="0">
       <w:start w:val="1"/>
+      <w:numFmt w:val="bullet"/>
+      <w:lvlText w:val=""/>
+      <w:lvlJc w:val="left"/>
+      <w:pPr>
+        <w:tabs>
+          <w:tab w:val="num" w:pos="720"/>
+        </w:tabs>
+        <w:ind w:left="720" w:hanging="360"/>
+      </w:pPr>
+      <w:rPr>
+        <w:rFonts w:ascii="Symbol" w:hAnsi="Symbol" w:cs="Symbol" w:hint="default"/>
+        <w:rFonts w:cs="OpenSymbol"/>
+      </w:rPr>
+    </w:lvl>
+    <w:lvl w:ilvl="1">
+      <w:start w:val="1"/>
+      <w:numFmt w:val="bullet"/>
+      <w:lvlText w:val="◦"/>
+      <w:lvlJc w:val="left"/>
+      <w:pPr>
+        <w:tabs>
+          <w:tab w:val="num" w:pos="1080"/>
+        </w:tabs>
+        <w:ind w:left="1080" w:hanging="360"/>
+      </w:pPr>
+      <w:rPr>
+        <w:rFonts w:ascii="OpenSymbol" w:hAnsi="OpenSymbol" w:cs="OpenSymbol" w:hint="default"/>
+        <w:rFonts w:cs="OpenSymbol"/>
+      </w:rPr>
+    </w:lvl>
+    <w:lvl w:ilvl="2">
+      <w:start w:val="1"/>
+      <w:numFmt w:val="bullet"/>
+      <w:lvlText w:val="▪"/>
+      <w:lvlJc w:val="left"/>
+      <w:pPr>
+        <w:tabs>
+          <w:tab w:val="num" w:pos="1440"/>
+        </w:tabs>
+        <w:ind w:left="1440" w:hanging="360"/>
+      </w:pPr>
+      <w:rPr>
+        <w:rFonts w:ascii="OpenSymbol" w:hAnsi="OpenSymbol" w:cs="OpenSymbol" w:hint="default"/>
+        <w:rFonts w:cs="OpenSymbol"/>
+      </w:rPr>
+    </w:lvl>
+    <w:lvl w:ilvl="3">
+      <w:start w:val="1"/>
+      <w:numFmt w:val="bullet"/>
+      <w:lvlText w:val=""/>
+      <w:lvlJc w:val="left"/>
+      <w:pPr>
+        <w:tabs>
+          <w:tab w:val="num" w:pos="1800"/>
+        </w:tabs>
+        <w:ind w:left="1800" w:hanging="360"/>
+      </w:pPr>
+      <w:rPr>
+        <w:rFonts w:ascii="Symbol" w:hAnsi="Symbol" w:cs="Symbol" w:hint="default"/>
+        <w:rFonts w:cs="OpenSymbol"/>
+      </w:rPr>
+    </w:lvl>
+    <w:lvl w:ilvl="4">
+      <w:start w:val="1"/>
+      <w:numFmt w:val="bullet"/>
+      <w:lvlText w:val="◦"/>
+      <w:lvlJc w:val="left"/>
+      <w:pPr>
+        <w:tabs>
+          <w:tab w:val="num" w:pos="2160"/>
+        </w:tabs>
+        <w:ind w:left="2160" w:hanging="360"/>
+      </w:pPr>
+      <w:rPr>
+        <w:rFonts w:ascii="OpenSymbol" w:hAnsi="OpenSymbol" w:cs="OpenSymbol" w:hint="default"/>
+        <w:rFonts w:cs="OpenSymbol"/>
+      </w:rPr>
+    </w:lvl>
+    <w:lvl w:ilvl="5">
+      <w:start w:val="1"/>
+      <w:numFmt w:val="bullet"/>
+      <w:lvlText w:val="▪"/>
+      <w:lvlJc w:val="left"/>
+      <w:pPr>
+        <w:tabs>
+          <w:tab w:val="num" w:pos="2520"/>
+        </w:tabs>
+        <w:ind w:left="2520" w:hanging="360"/>
+      </w:pPr>
+      <w:rPr>
+        <w:rFonts w:ascii="OpenSymbol" w:hAnsi="OpenSymbol" w:cs="OpenSymbol" w:hint="default"/>
+        <w:rFonts w:cs="OpenSymbol"/>
+      </w:rPr>
+    </w:lvl>
+    <w:lvl w:ilvl="6">
+      <w:start w:val="1"/>
+      <w:numFmt w:val="bullet"/>
+      <w:lvlText w:val=""/>
+      <w:lvlJc w:val="left"/>
+      <w:pPr>
+        <w:tabs>
+          <w:tab w:val="num" w:pos="2880"/>
+        </w:tabs>
+        <w:ind w:left="2880" w:hanging="360"/>
+      </w:pPr>
+      <w:rPr>
+        <w:rFonts w:ascii="Symbol" w:hAnsi="Symbol" w:cs="Symbol" w:hint="default"/>
+        <w:rFonts w:cs="OpenSymbol"/>
+      </w:rPr>
+    </w:lvl>
+    <w:lvl w:ilvl="7">
+      <w:start w:val="1"/>
+      <w:numFmt w:val="bullet"/>
+      <w:lvlText w:val="◦"/>
+      <w:lvlJc w:val="left"/>
+      <w:pPr>
+        <w:tabs>
+          <w:tab w:val="num" w:pos="3240"/>
+        </w:tabs>
+        <w:ind w:left="3240" w:hanging="360"/>
+      </w:pPr>
+      <w:rPr>
+        <w:rFonts w:ascii="OpenSymbol" w:hAnsi="OpenSymbol" w:cs="OpenSymbol" w:hint="default"/>
+        <w:rFonts w:cs="OpenSymbol"/>
+      </w:rPr>
+    </w:lvl>
+    <w:lvl w:ilvl="8">
+      <w:start w:val="1"/>
+      <w:numFmt w:val="bullet"/>
+      <w:lvlText w:val="▪"/>
+      <w:lvlJc w:val="left"/>
+      <w:pPr>
+        <w:tabs>
+          <w:tab w:val="num" w:pos="3600"/>
+        </w:tabs>
+        <w:ind w:left="3600" w:hanging="360"/>
+      </w:pPr>
+      <w:rPr>
+        <w:rFonts w:ascii="OpenSymbol" w:hAnsi="OpenSymbol" w:cs="OpenSymbol" w:hint="default"/>
+        <w:rFonts w:cs="OpenSymbol"/>
+      </w:rPr>
+    </w:lvl>
+  </w:abstractNum>
+  <w:abstractNum w:abstractNumId="6">
+    <w:lvl w:ilvl="0">
+      <w:start w:val="1"/>
       <w:numFmt w:val="none"/>
       <w:suff w:val="nothing"/>
       <w:lvlText w:val=""/>
@@ -3257,6 +3766,9 @@
   </w:num>
   <w:num w:numId="5">
     <w:abstractNumId w:val="5"/>
+  </w:num>
+  <w:num w:numId="6">
+    <w:abstractNumId w:val="6"/>
   </w:num>
 </w:numbering>
 </file>

</xml_diff>

<commit_message>
Applying more feedback + adding TODOs
</commit_message>
<xml_diff>
--- a/draft.docx
+++ b/draft.docx
@@ -170,17 +170,7 @@
       </w:r>
       <w:r>
         <w:rPr/>
-        <w:t xml:space="preserve">requests by a </w:t>
-      </w:r>
-      <w:bookmarkStart w:id="0" w:name="__DdeLink__399_579479373"/>
-      <w:r>
-        <w:rPr/>
-        <w:t xml:space="preserve">Hyper Text Transfer Protocol </w:t>
-      </w:r>
-      <w:bookmarkEnd w:id="0"/>
-      <w:r>
-        <w:rPr/>
-        <w:t>(HTTP) client</w:t>
+        <w:t>requests by a Hyper Text Transfer Protocol (HTTP) client</w:t>
       </w:r>
       <w:r>
         <w:rPr/>
@@ -627,7 +617,7 @@
         <w:pStyle w:val="Caption1"/>
         <w:rPr/>
       </w:pPr>
-      <w:bookmarkStart w:id="1" w:name="_Ref466073514"/>
+      <w:bookmarkStart w:id="0" w:name="_Ref466073514"/>
       <w:r>
         <w:rPr/>
         <w:t xml:space="preserve">Figure </w:t>
@@ -648,7 +638,7 @@
       <w:r>
         <w:fldChar w:fldCharType="end"/>
       </w:r>
-      <w:bookmarkEnd w:id="1"/>
+      <w:bookmarkEnd w:id="0"/>
       <w:r>
         <w:rPr/>
         <w:t xml:space="preserve"> General HTTP request + response processing activites</w:t>
@@ -958,7 +948,7 @@
       </w:pPr>
       <w:r>
         <w:rPr/>
-        <w:t>The routing problem</w:t>
+        <w:t>Current routing approaches</w:t>
       </w:r>
     </w:p>
     <w:p>
@@ -1141,7 +1131,27 @@
       </w:pPr>
       <w:r>
         <w:rPr/>
-        <w:t>What are the performance characteristics for the common algorithms as determined by the performance metrics for a set of typical web route scenarios?</w:t>
+        <w:t xml:space="preserve">What are the performance characteristics </w:t>
+      </w:r>
+      <w:r>
+        <w:rPr/>
+        <w:t xml:space="preserve">of </w:t>
+      </w:r>
+      <w:r>
+        <w:rPr/>
+        <w:t>common</w:t>
+      </w:r>
+      <w:r>
+        <w:rPr/>
+        <w:t>ly used</w:t>
+      </w:r>
+      <w:r>
+        <w:rPr/>
+        <w:t xml:space="preserve"> algorithms </w:t>
+      </w:r>
+      <w:r>
+        <w:rPr/>
+        <w:t>to implement a web router?</w:t>
       </w:r>
     </w:p>
     <w:p>
@@ -1162,6 +1172,145 @@
       <w:r>
         <w:rPr/>
         <w:t>Method</w:t>
+      </w:r>
+    </w:p>
+    <w:p>
+      <w:pPr>
+        <w:pStyle w:val="Normal"/>
+        <w:rPr/>
+      </w:pPr>
+      <w:r>
+        <w:rPr/>
+        <w:t xml:space="preserve">TODO: </w:t>
+      </w:r>
+      <w:r>
+        <w:rPr>
+          <w:rFonts w:ascii="arial;sans-serif" w:hAnsi="arial;sans-serif"/>
+          <w:b w:val="false"/>
+          <w:i w:val="false"/>
+          <w:caps w:val="false"/>
+          <w:smallCaps w:val="false"/>
+          <w:color w:val="222222"/>
+          <w:spacing w:val="0"/>
+          <w:sz w:val="18"/>
+        </w:rPr>
+        <w:t>This phrase "A range of routing scenarios" needs to go into research context.</w:t>
+      </w:r>
+      <w:r>
+        <w:rPr/>
+        <w:t xml:space="preserve"> </w:t>
+      </w:r>
+    </w:p>
+    <w:p>
+      <w:pPr>
+        <w:pStyle w:val="Normal"/>
+        <w:rPr/>
+      </w:pPr>
+      <w:r>
+        <w:rPr/>
+        <w:t xml:space="preserve">TODO: </w:t>
+      </w:r>
+      <w:r>
+        <w:rPr>
+          <w:rFonts w:ascii="arial;sans-serif" w:hAnsi="arial;sans-serif"/>
+          <w:b w:val="false"/>
+          <w:i w:val="false"/>
+          <w:caps w:val="false"/>
+          <w:smallCaps w:val="false"/>
+          <w:color w:val="222222"/>
+          <w:spacing w:val="0"/>
+          <w:sz w:val="18"/>
+        </w:rPr>
+        <w:t>"Averaging of multiple runs for the different data benchmarks"</w:t>
+      </w:r>
+    </w:p>
+    <w:p>
+      <w:pPr>
+        <w:pStyle w:val="Normal"/>
+        <w:spacing w:before="0" w:after="0"/>
+        <w:rPr/>
+      </w:pPr>
+      <w:r>
+        <w:rPr/>
+        <w:t>TODO: describe the harness input database</w:t>
+      </w:r>
+    </w:p>
+    <w:p>
+      <w:pPr>
+        <w:pStyle w:val="Normal"/>
+        <w:spacing w:before="0" w:after="0"/>
+        <w:rPr/>
+      </w:pPr>
+      <w:r>
+        <w:rPr/>
+        <w:t xml:space="preserve">TODO: </w:t>
+      </w:r>
+      <w:r>
+        <w:rPr>
+          <w:rFonts w:ascii="arial;sans-serif" w:hAnsi="arial;sans-serif"/>
+          <w:b w:val="false"/>
+          <w:i w:val="false"/>
+          <w:caps w:val="false"/>
+          <w:smallCaps w:val="false"/>
+          <w:color w:val="222222"/>
+          <w:spacing w:val="0"/>
+          <w:sz w:val="18"/>
+        </w:rPr>
+        <w:t>Assumption threading model is single for implementations.</w:t>
+      </w:r>
+    </w:p>
+    <w:p>
+      <w:pPr>
+        <w:pStyle w:val="Normal"/>
+        <w:widowControl/>
+        <w:spacing w:before="0" w:after="0"/>
+        <w:ind w:left="0" w:right="0" w:hanging="0"/>
+        <w:rPr>
+          <w:rFonts w:ascii="arial;sans-serif" w:hAnsi="arial;sans-serif"/>
+          <w:b w:val="false"/>
+          <w:i w:val="false"/>
+          <w:caps w:val="false"/>
+          <w:smallCaps w:val="false"/>
+          <w:color w:val="222222"/>
+          <w:spacing w:val="0"/>
+          <w:sz w:val="18"/>
+        </w:rPr>
+      </w:pPr>
+      <w:r>
+        <w:rPr>
+          <w:rFonts w:ascii="arial;sans-serif" w:hAnsi="arial;sans-serif"/>
+          <w:b w:val="false"/>
+          <w:i w:val="false"/>
+          <w:caps w:val="false"/>
+          <w:smallCaps w:val="false"/>
+          <w:color w:val="222222"/>
+          <w:spacing w:val="0"/>
+          <w:sz w:val="18"/>
+        </w:rPr>
+        <w:t xml:space="preserve">TODO: </w:t>
+      </w:r>
+      <w:r>
+        <w:rPr>
+          <w:rFonts w:ascii="arial;sans-serif" w:hAnsi="arial;sans-serif"/>
+          <w:b w:val="false"/>
+          <w:i w:val="false"/>
+          <w:caps w:val="false"/>
+          <w:smallCaps w:val="false"/>
+          <w:color w:val="222222"/>
+          <w:spacing w:val="0"/>
+          <w:sz w:val="18"/>
+        </w:rPr>
+        <w:t>Not building a full web server, only a few parts.</w:t>
+      </w:r>
+    </w:p>
+    <w:p>
+      <w:pPr>
+        <w:pStyle w:val="Normal"/>
+        <w:spacing w:before="0" w:after="0"/>
+        <w:rPr/>
+      </w:pPr>
+      <w:r>
+        <w:rPr/>
       </w:r>
     </w:p>
     <w:p>
@@ -2416,8 +2565,8 @@
         <w:pStyle w:val="Normal"/>
         <w:rPr/>
       </w:pPr>
-      <w:bookmarkStart w:id="2" w:name="_GoBack"/>
-      <w:bookmarkEnd w:id="2"/>
+      <w:bookmarkStart w:id="1" w:name="_GoBack"/>
+      <w:bookmarkEnd w:id="1"/>
       <w:r>
         <w:rPr/>
         <w:t>A printing budget of $100 will be needed for final copies for submission of the dissertation.</w:t>
@@ -2439,7 +2588,7 @@
           <w:docPartGallery w:val="Bibliographies"/>
           <w:docPartUnique w:val="true"/>
         </w:docPartObj>
-        <w:id w:val="660236983"/>
+        <w:id w:val="81679686"/>
       </w:sdtPr>
       <w:sdtContent>
         <w:p>

</xml_diff>

<commit_message>
More rewriting for Method section
</commit_message>
<xml_diff>
--- a/draft.docx
+++ b/draft.docx
@@ -1064,118 +1064,6 @@
     </w:p>
     <w:p>
       <w:pPr>
-        <w:pStyle w:val="TextBody"/>
-        <w:rPr/>
-      </w:pPr>
-      <w:r>
-        <w:rPr/>
-        <w:t>The research proposal being presented here has the end goal of trying to make the world wide web faster, in general better for developers and businesses in terms. The classification for better in this case is the monetary cost of serving requests to the clients. In previous work a considerable amount of research has gone into making the web faster by focusing upon the total performance of the web request processing cycle with little investigation into optimization of server side performance in terms of the web router.</w:t>
-      </w:r>
-    </w:p>
-    <w:p>
-      <w:pPr>
-        <w:pStyle w:val="TextBody"/>
-        <w:rPr/>
-      </w:pPr>
-      <w:r>
-        <w:rPr/>
-        <w:t>The overarching goal is to determine the performance of various web router algorithms for a given set of circumstances; what is the performance of a set of web router algorithm implementations?</w:t>
-      </w:r>
-    </w:p>
-    <w:p>
-      <w:pPr>
-        <w:pStyle w:val="TextBody"/>
-        <w:rPr/>
-      </w:pPr>
-      <w:r>
-        <w:rPr/>
-        <w:t>From this a set of sub-questions is formulated to help reach the overall research goal.</w:t>
-      </w:r>
-    </w:p>
-    <w:p>
-      <w:pPr>
-        <w:pStyle w:val="TextBody"/>
-        <w:numPr>
-          <w:ilvl w:val="0"/>
-          <w:numId w:val="4"/>
-        </w:numPr>
-        <w:rPr/>
-      </w:pPr>
-      <w:r>
-        <w:rPr/>
-        <w:t>What are the current performance metrics associated with the request/response cycle?</w:t>
-      </w:r>
-    </w:p>
-    <w:p>
-      <w:pPr>
-        <w:pStyle w:val="TextBody"/>
-        <w:numPr>
-          <w:ilvl w:val="0"/>
-          <w:numId w:val="4"/>
-        </w:numPr>
-        <w:rPr/>
-      </w:pPr>
-      <w:r>
-        <w:rPr/>
-        <w:t>What are common algorithms that web routers use and how do they relate to those used in other fields?</w:t>
-      </w:r>
-    </w:p>
-    <w:p>
-      <w:pPr>
-        <w:pStyle w:val="TextBody"/>
-        <w:numPr>
-          <w:ilvl w:val="0"/>
-          <w:numId w:val="4"/>
-        </w:numPr>
-        <w:rPr/>
-      </w:pPr>
-      <w:r>
-        <w:rPr/>
-        <w:t xml:space="preserve">What are the performance characteristics </w:t>
-      </w:r>
-      <w:r>
-        <w:rPr/>
-        <w:t xml:space="preserve">of </w:t>
-      </w:r>
-      <w:r>
-        <w:rPr/>
-        <w:t>common</w:t>
-      </w:r>
-      <w:r>
-        <w:rPr/>
-        <w:t>ly used</w:t>
-      </w:r>
-      <w:r>
-        <w:rPr/>
-        <w:t xml:space="preserve"> algorithms </w:t>
-      </w:r>
-      <w:r>
-        <w:rPr/>
-        <w:t>to implement a web router?</w:t>
-      </w:r>
-    </w:p>
-    <w:p>
-      <w:pPr>
-        <w:pStyle w:val="TextBody"/>
-        <w:rPr/>
-      </w:pPr>
-      <w:r>
-        <w:rPr/>
-        <w:t>These sub-questions will allow the performance of each algorithm to be characterized allowing analysis to determine the focus for improvement.</w:t>
-      </w:r>
-    </w:p>
-    <w:p>
-      <w:pPr>
-        <w:pStyle w:val="Heading1"/>
-        <w:rPr/>
-      </w:pPr>
-      <w:r>
-        <w:rPr/>
-        <w:t>Method</w:t>
-      </w:r>
-    </w:p>
-    <w:p>
-      <w:pPr>
         <w:pStyle w:val="Normal"/>
         <w:rPr/>
       </w:pPr>
@@ -1203,6 +1091,118 @@
     </w:p>
     <w:p>
       <w:pPr>
+        <w:pStyle w:val="TextBody"/>
+        <w:rPr/>
+      </w:pPr>
+      <w:r>
+        <w:rPr/>
+        <w:t>The research proposal being presented here has the end goal of trying to make the world wide web faster, in general better for developers and businesses in terms. The classification for better in this case is the monetary cost of serving requests to the clients. In previous work a considerable amount of research has gone into making the web faster by focusing upon the total performance of the web request processing cycle with little investigation into optimization of server side performance in terms of the web router.</w:t>
+      </w:r>
+    </w:p>
+    <w:p>
+      <w:pPr>
+        <w:pStyle w:val="TextBody"/>
+        <w:rPr/>
+      </w:pPr>
+      <w:r>
+        <w:rPr/>
+        <w:t>The overarching goal is to determine the performance of various web router algorithms for a given set of circumstances; what is the performance of a set of web router algorithm implementations?</w:t>
+      </w:r>
+    </w:p>
+    <w:p>
+      <w:pPr>
+        <w:pStyle w:val="TextBody"/>
+        <w:rPr/>
+      </w:pPr>
+      <w:r>
+        <w:rPr/>
+        <w:t>From this a set of sub-questions is formulated to help reach the overall research goal.</w:t>
+      </w:r>
+    </w:p>
+    <w:p>
+      <w:pPr>
+        <w:pStyle w:val="TextBody"/>
+        <w:numPr>
+          <w:ilvl w:val="0"/>
+          <w:numId w:val="4"/>
+        </w:numPr>
+        <w:rPr/>
+      </w:pPr>
+      <w:r>
+        <w:rPr/>
+        <w:t>What are the current performance metrics associated with the request/response cycle?</w:t>
+      </w:r>
+    </w:p>
+    <w:p>
+      <w:pPr>
+        <w:pStyle w:val="TextBody"/>
+        <w:numPr>
+          <w:ilvl w:val="0"/>
+          <w:numId w:val="4"/>
+        </w:numPr>
+        <w:rPr/>
+      </w:pPr>
+      <w:r>
+        <w:rPr/>
+        <w:t>What are common algorithms that web routers use and how do they relate to those used in other fields?</w:t>
+      </w:r>
+    </w:p>
+    <w:p>
+      <w:pPr>
+        <w:pStyle w:val="TextBody"/>
+        <w:numPr>
+          <w:ilvl w:val="0"/>
+          <w:numId w:val="4"/>
+        </w:numPr>
+        <w:rPr/>
+      </w:pPr>
+      <w:r>
+        <w:rPr/>
+        <w:t xml:space="preserve">What are the performance characteristics </w:t>
+      </w:r>
+      <w:r>
+        <w:rPr/>
+        <w:t xml:space="preserve">of </w:t>
+      </w:r>
+      <w:r>
+        <w:rPr/>
+        <w:t>common</w:t>
+      </w:r>
+      <w:r>
+        <w:rPr/>
+        <w:t>ly used</w:t>
+      </w:r>
+      <w:r>
+        <w:rPr/>
+        <w:t xml:space="preserve"> algorithms </w:t>
+      </w:r>
+      <w:r>
+        <w:rPr/>
+        <w:t>to implement a web router?</w:t>
+      </w:r>
+    </w:p>
+    <w:p>
+      <w:pPr>
+        <w:pStyle w:val="TextBody"/>
+        <w:rPr/>
+      </w:pPr>
+      <w:r>
+        <w:rPr/>
+        <w:t>These sub-questions will allow the performance of each algorithm to be characterized allowing analysis to determine the focus for improvement.</w:t>
+      </w:r>
+    </w:p>
+    <w:p>
+      <w:pPr>
+        <w:pStyle w:val="Heading1"/>
+        <w:rPr/>
+      </w:pPr>
+      <w:r>
+        <w:rPr/>
+        <w:t>Method</w:t>
+      </w:r>
+    </w:p>
+    <w:p>
+      <w:pPr>
         <w:pStyle w:val="Normal"/>
         <w:rPr/>
       </w:pPr>
@@ -1233,30 +1233,6 @@
       <w:r>
         <w:rPr/>
         <w:t>TODO: describe the harness input database</w:t>
-      </w:r>
-    </w:p>
-    <w:p>
-      <w:pPr>
-        <w:pStyle w:val="Normal"/>
-        <w:spacing w:before="0" w:after="0"/>
-        <w:rPr/>
-      </w:pPr>
-      <w:r>
-        <w:rPr/>
-        <w:t xml:space="preserve">TODO: </w:t>
-      </w:r>
-      <w:r>
-        <w:rPr>
-          <w:rFonts w:ascii="arial;sans-serif" w:hAnsi="arial;sans-serif"/>
-          <w:b w:val="false"/>
-          <w:i w:val="false"/>
-          <w:caps w:val="false"/>
-          <w:smallCaps w:val="false"/>
-          <w:color w:val="222222"/>
-          <w:spacing w:val="0"/>
-          <w:sz w:val="18"/>
-        </w:rPr>
-        <w:t>Assumption threading model is single for implementations.</w:t>
       </w:r>
     </w:p>
     <w:p>
@@ -1346,20 +1322,14 @@
     <w:p>
       <w:pPr>
         <w:pStyle w:val="Normal"/>
+        <w:pBdr>
+          <w:bottom w:val="single" w:sz="2" w:space="2" w:color="000000"/>
+        </w:pBdr>
         <w:rPr/>
       </w:pPr>
       <w:r>
         <w:rPr/>
         <w:t>The analysis of each web router is implemented by comparing each implementation against each other, by using the recorded values and calculating the difference between the test sets.</w:t>
-      </w:r>
-    </w:p>
-    <w:p>
-      <w:pPr>
-        <w:pStyle w:val="Normal"/>
-        <w:rPr/>
-      </w:pPr>
-      <w:r>
-        <w:rPr/>
       </w:r>
     </w:p>
     <w:p>
@@ -1442,7 +1412,51 @@
       </w:pPr>
       <w:r>
         <w:rPr/>
-        <w:t>The storage of results as well as input can be stored completely within memory, for this reason it will not  impair the result gathering.</w:t>
+        <w:t>S</w:t>
+      </w:r>
+      <w:r>
+        <w:rPr/>
+        <w:t xml:space="preserve">torage of results </w:t>
+      </w:r>
+      <w:r>
+        <w:rPr/>
+        <w:t>and</w:t>
+      </w:r>
+      <w:r>
+        <w:rPr/>
+        <w:t xml:space="preserve"> input </w:t>
+      </w:r>
+      <w:r>
+        <w:rPr/>
+        <w:t>will be done within</w:t>
+      </w:r>
+      <w:r>
+        <w:rPr/>
+        <w:t xml:space="preserve"> memory. </w:t>
+      </w:r>
+      <w:r>
+        <w:rPr/>
+        <w:t>This will prevent performance penalties associated with long term storage drives appearing in results.</w:t>
+      </w:r>
+    </w:p>
+    <w:p>
+      <w:pPr>
+        <w:pStyle w:val="Normal"/>
+        <w:rPr/>
+      </w:pPr>
+      <w:r>
+        <w:rPr/>
+        <w:t>The process that executes the benchmarks will be executing in single threaded mode. Each benchmark will not exist in the context of a multiple threaded process. Threads and cache misses could cause erratic behavior and because of this, threaded models are not part of this research.</w:t>
+      </w:r>
+    </w:p>
+    <w:p>
+      <w:pPr>
+        <w:pStyle w:val="Normal"/>
+        <w:rPr/>
+      </w:pPr>
+      <w:r>
+        <w:rPr/>
+        <w:t>Storage of the input data is done by keeping all memory used as close together as possible. This will increase the likelihood that a set of input data will be in CPU cache and produce less erratic results. All test sets will be executed multiple times to produce results that average out any erratic behavior.</w:t>
       </w:r>
     </w:p>
     <w:p>
@@ -2286,6 +2300,17 @@
               <w:t>Writing of dissertation</w:t>
             </w:r>
           </w:p>
+          <w:p>
+            <w:pPr>
+              <w:pStyle w:val="TableContents"/>
+              <w:spacing w:before="0" w:after="160"/>
+              <w:rPr/>
+            </w:pPr>
+            <w:r>
+              <w:rPr/>
+              <w:t>TODO: expected times for each part</w:t>
+            </w:r>
+          </w:p>
         </w:tc>
         <w:tc>
           <w:tcPr>
@@ -2588,7 +2613,7 @@
           <w:docPartGallery w:val="Bibliographies"/>
           <w:docPartUnique w:val="true"/>
         </w:docPartObj>
-        <w:id w:val="81679686"/>
+        <w:id w:val="1792279134"/>
       </w:sdtPr>
       <w:sdtContent>
         <w:p>

</xml_diff>

<commit_message>
Major rewrite of method done and finishing off some TODO's
</commit_message>
<xml_diff>
--- a/draft.docx
+++ b/draft.docx
@@ -166,27 +166,7 @@
       </w:pPr>
       <w:r>
         <w:rPr/>
-        <w:t xml:space="preserve">Web routers are the core technology that allow for execution of code in response to </w:t>
-      </w:r>
-      <w:r>
-        <w:rPr/>
-        <w:t>requests by a Hyper Text Transfer Protocol (HTTP) client</w:t>
-      </w:r>
-      <w:r>
-        <w:rPr/>
-        <w:t xml:space="preserve">. </w:t>
-      </w:r>
-      <w:r>
-        <w:rPr/>
-        <w:t>A web router is not interacted with directly by a user, instead it is configured by descriptions of websites or by some form of framework.</w:t>
-      </w:r>
-      <w:r>
-        <w:rPr/>
-        <w:t xml:space="preserve"> Web applications or web services as they are more commonly known by are </w:t>
-      </w:r>
-      <w:r>
-        <w:rPr/>
-        <w:t>what developers implement to produce dynamic content for a website. Dynamic content as well as unchanging static content, utilize a router to locate the resource handling mechanism to execute to produce a response to the HTTP request.</w:t>
+        <w:t>Web routers are the core technology that allow for execution of code in response to requests by a Hyper Text Transfer Protocol (HTTP) client. A web router is not interacted with directly by a user, instead it is configured by descriptions of websites or by some form of framework. Web applications or web services as they are more commonly known by are what developers implement to produce dynamic content for a website. Dynamic content as well as unchanging static content, utilize a router to locate the resource handling mechanism to execute to produce a response to the HTTP request.</w:t>
       </w:r>
     </w:p>
     <w:p>
@@ -958,7 +938,43 @@
       </w:pPr>
       <w:r>
         <w:rPr/>
-        <w:t>By using the definition of a router as the process to which the decision of which route handler is chosen per request and along with it the definition of what the routing problem is, it can be seen that this can be implemented in many different and varying ways. Because of this, the approaches can differ quite significantly. These different approaches each have a different set of costs and cannot be interchanged in a given context with the expectation of performance related problems appearing.</w:t>
+        <w:t>By using the definition of a router as the process to which the decision of which route handler is chosen per request and along with it the definition of what the rout</w:t>
+      </w:r>
+      <w:r>
+        <w:rPr/>
+        <w:t>e</w:t>
+      </w:r>
+      <w:r>
+        <w:rPr/>
+        <w:t xml:space="preserve"> is. </w:t>
+      </w:r>
+      <w:r>
+        <w:rPr/>
+        <w:t>T</w:t>
+      </w:r>
+      <w:r>
+        <w:rPr/>
+        <w:t xml:space="preserve">he approaches </w:t>
+      </w:r>
+      <w:r>
+        <w:rPr/>
+        <w:t>that are available to implement the routing</w:t>
+      </w:r>
+      <w:r>
+        <w:rPr/>
+        <w:t xml:space="preserve"> can differ quite significantly </w:t>
+      </w:r>
+      <w:r>
+        <w:rPr/>
+        <w:t>in there behaviors.</w:t>
+      </w:r>
+      <w:r>
+        <w:rPr/>
+        <w:t xml:space="preserve"> These different approaches each have a different set of costs and cannot be interchanged in a given context with the expectation of performance related </w:t>
+      </w:r>
+      <w:r>
+        <w:rPr/>
+        <w:t>changes occurring.</w:t>
       </w:r>
     </w:p>
     <w:p>
@@ -968,7 +984,71 @@
       </w:pPr>
       <w:r>
         <w:rPr/>
-        <w:t>For example a regex based approach while producing simplified code will require a limited capability, subject only to the host name and URI path but will be subject to the overhead of the regex engine. Where as with custom engine, the utilization of a tree graph will allow for complex conditions but may result in slower and require more memory to be able to operate.</w:t>
+        <w:t>There is a variety of different methods used in implementing a web router. Common ones include: tree graphs such as a Red-Black tree graph or using a single</w:t>
+      </w:r>
+      <w:r>
+        <w:rPr/>
+        <w:t xml:space="preserve"> </w:t>
+      </w:r>
+      <w:r>
+        <w:rPr/>
+        <w:t>Regular</w:t>
+      </w:r>
+      <w:r>
+        <w:rPr/>
+        <w:t xml:space="preserve"> </w:t>
+      </w:r>
+      <w:r>
+        <w:rPr/>
+        <w:t>Expression (regex). A</w:t>
+      </w:r>
+      <w:r>
+        <w:rPr/>
+        <w:t xml:space="preserve"> </w:t>
+      </w:r>
+      <w:r>
+        <w:rPr/>
+        <w:t xml:space="preserve">single regex can </w:t>
+      </w:r>
+      <w:r>
+        <w:rPr/>
+        <w:t>simplif</w:t>
+      </w:r>
+      <w:r>
+        <w:rPr/>
+        <w:t>y the</w:t>
+      </w:r>
+      <w:r>
+        <w:rPr/>
+        <w:t xml:space="preserve"> code require</w:t>
+      </w:r>
+      <w:r>
+        <w:rPr/>
+        <w:t>d but will result in</w:t>
+      </w:r>
+      <w:r>
+        <w:rPr/>
+        <w:t xml:space="preserve"> a limited capability. </w:t>
+      </w:r>
+      <w:r>
+        <w:rPr/>
+        <w:t xml:space="preserve">With only </w:t>
+      </w:r>
+      <w:r>
+        <w:rPr/>
+        <w:t xml:space="preserve">the host name </w:t>
+      </w:r>
+      <w:r>
+        <w:rPr/>
+        <w:t>and</w:t>
+      </w:r>
+      <w:r>
+        <w:rPr/>
+        <w:t xml:space="preserve"> URI path </w:t>
+      </w:r>
+      <w:r>
+        <w:rPr/>
+        <w:t>being validated against.</w:t>
       </w:r>
     </w:p>
     <w:p>
@@ -978,6 +1058,16 @@
       </w:pPr>
       <w:r>
         <w:rPr/>
+        <w:t>TODO: needs references, Nginx for RB-Tree, PHP reference for regex expressions in a router</w:t>
+      </w:r>
+    </w:p>
+    <w:p>
+      <w:pPr>
+        <w:pStyle w:val="Normal"/>
+        <w:rPr/>
+      </w:pPr>
+      <w:r>
+        <w:rPr/>
         <w:t>At the core of what a web router does is to take a set of known variables and return a function to execute with the potential to modify the known variables. These set of variables that must be utilized in each searching of the underlying structure are unique when compared with existing research into data structures which focuses primarily upon a single variable. The extension to multiple variables to check and a more complex search algorithm that may need to repeat itself mean existing data structures and algorithms may be used but modified to take into account that simple comparisons do not correctly relate entries to the search parameters.</w:t>
       </w:r>
     </w:p>
@@ -988,7 +1078,7 @@
       </w:pPr>
       <w:r>
         <w:rPr/>
-        <w:t>Current implementations typically use with the path from the HTTP header to perform lookups. These require the least extension to existing data structures and algorithms. Regular expressions (regex) are typically used to implement them. These cover most cases; by utilizing multiple instances of the router implementation it can be used for different HTTP methods such as GET and POST without direct support within the elements of the data structure.</w:t>
+        <w:t>Current implementations typically use with the path from the HTTP header to perform lookups. These require the least extension to existing data structures and algorithms. Regular expressions are typically used to implement them. These cover most cases; by utilizing multiple instances of the router implementation it can be used for different HTTP methods such as GET and POST without direct support within the elements of the data structure.</w:t>
       </w:r>
     </w:p>
     <w:p>
@@ -1064,33 +1154,6 @@
     </w:p>
     <w:p>
       <w:pPr>
-        <w:pStyle w:val="Normal"/>
-        <w:rPr/>
-      </w:pPr>
-      <w:r>
-        <w:rPr/>
-        <w:t xml:space="preserve">TODO: </w:t>
-      </w:r>
-      <w:r>
-        <w:rPr>
-          <w:rFonts w:ascii="arial;sans-serif" w:hAnsi="arial;sans-serif"/>
-          <w:b w:val="false"/>
-          <w:i w:val="false"/>
-          <w:caps w:val="false"/>
-          <w:smallCaps w:val="false"/>
-          <w:color w:val="222222"/>
-          <w:spacing w:val="0"/>
-          <w:sz w:val="18"/>
-        </w:rPr>
-        <w:t>This phrase "A range of routing scenarios" needs to go into research context.</w:t>
-      </w:r>
-      <w:r>
-        <w:rPr/>
-        <w:t xml:space="preserve"> </w:t>
-      </w:r>
-    </w:p>
-    <w:p>
-      <w:pPr>
         <w:pStyle w:val="TextBody"/>
         <w:rPr/>
       </w:pPr>
@@ -1158,27 +1221,11 @@
       </w:pPr>
       <w:r>
         <w:rPr/>
-        <w:t xml:space="preserve">What are the performance characteristics </w:t>
-      </w:r>
-      <w:r>
-        <w:rPr/>
-        <w:t xml:space="preserve">of </w:t>
-      </w:r>
-      <w:r>
-        <w:rPr/>
-        <w:t>common</w:t>
-      </w:r>
-      <w:r>
-        <w:rPr/>
-        <w:t>ly used</w:t>
-      </w:r>
-      <w:r>
-        <w:rPr/>
-        <w:t xml:space="preserve"> algorithms </w:t>
-      </w:r>
-      <w:r>
-        <w:rPr/>
-        <w:t>to implement a web router?</w:t>
+        <w:t xml:space="preserve">What are the performance characteristics of commonly used algorithms to implement a web router </w:t>
+      </w:r>
+      <w:r>
+        <w:rPr/>
+        <w:t>given a range of routing scenarios as input?</w:t>
       </w:r>
     </w:p>
     <w:p>
@@ -1199,40 +1246,6 @@
       <w:r>
         <w:rPr/>
         <w:t>Method</w:t>
-      </w:r>
-    </w:p>
-    <w:p>
-      <w:pPr>
-        <w:pStyle w:val="Normal"/>
-        <w:rPr/>
-      </w:pPr>
-      <w:r>
-        <w:rPr/>
-        <w:t xml:space="preserve">TODO: </w:t>
-      </w:r>
-      <w:r>
-        <w:rPr>
-          <w:rFonts w:ascii="arial;sans-serif" w:hAnsi="arial;sans-serif"/>
-          <w:b w:val="false"/>
-          <w:i w:val="false"/>
-          <w:caps w:val="false"/>
-          <w:smallCaps w:val="false"/>
-          <w:color w:val="222222"/>
-          <w:spacing w:val="0"/>
-          <w:sz w:val="18"/>
-        </w:rPr>
-        <w:t>"Averaging of multiple runs for the different data benchmarks"</w:t>
-      </w:r>
-    </w:p>
-    <w:p>
-      <w:pPr>
-        <w:pStyle w:val="Normal"/>
-        <w:spacing w:before="0" w:after="0"/>
-        <w:rPr/>
-      </w:pPr>
-      <w:r>
-        <w:rPr/>
-        <w:t>TODO: describe the harness input database</w:t>
       </w:r>
     </w:p>
     <w:p>
@@ -1241,52 +1254,21 @@
         <w:widowControl/>
         <w:spacing w:before="0" w:after="0"/>
         <w:ind w:left="0" w:right="0" w:hanging="0"/>
-        <w:rPr>
-          <w:rFonts w:ascii="arial;sans-serif" w:hAnsi="arial;sans-serif"/>
-          <w:b w:val="false"/>
-          <w:i w:val="false"/>
-          <w:caps w:val="false"/>
-          <w:smallCaps w:val="false"/>
-          <w:color w:val="222222"/>
-          <w:spacing w:val="0"/>
-          <w:sz w:val="18"/>
-        </w:rPr>
-      </w:pPr>
-      <w:r>
-        <w:rPr>
-          <w:rFonts w:ascii="arial;sans-serif" w:hAnsi="arial;sans-serif"/>
-          <w:b w:val="false"/>
-          <w:i w:val="false"/>
-          <w:caps w:val="false"/>
-          <w:smallCaps w:val="false"/>
-          <w:color w:val="222222"/>
-          <w:spacing w:val="0"/>
-          <w:sz w:val="18"/>
-        </w:rPr>
-        <w:t xml:space="preserve">TODO: </w:t>
-      </w:r>
-      <w:r>
-        <w:rPr>
-          <w:rFonts w:ascii="arial;sans-serif" w:hAnsi="arial;sans-serif"/>
-          <w:b w:val="false"/>
-          <w:i w:val="false"/>
-          <w:caps w:val="false"/>
-          <w:smallCaps w:val="false"/>
-          <w:color w:val="222222"/>
-          <w:spacing w:val="0"/>
-          <w:sz w:val="18"/>
-        </w:rPr>
-        <w:t>Not building a full web server, only a few parts.</w:t>
+        <w:rPr/>
+      </w:pPr>
+      <w:r>
+        <w:rPr/>
+        <w:t>The research being undertaken will be utilizing a benchmark harness to execute all tests to determine a common set of metrics and this includes how long it took to perform. The harness will provide a common interface to allow for the metrics to be gathered the same way for each implementation being tested and compared against.</w:t>
       </w:r>
     </w:p>
     <w:p>
       <w:pPr>
         <w:pStyle w:val="Normal"/>
-        <w:spacing w:before="0" w:after="0"/>
-        <w:rPr/>
-      </w:pPr>
-      <w:r>
-        <w:rPr/>
+        <w:rPr/>
+      </w:pPr>
+      <w:r>
+        <w:rPr/>
+        <w:t>Each implementation is expected to run solely within a single thread. All input sets currently within memory prior to the execution and pre-start procedures having been executed. Each input set is executed in multiples of a hundred, each result is averaged for the purpose of analyzing the time it took to execute that set compared to other iterations as well as other sets.</w:t>
       </w:r>
     </w:p>
     <w:p>
@@ -1296,40 +1278,7 @@
       </w:pPr>
       <w:r>
         <w:rPr/>
-        <w:t>This proposal presents a method for determining the performance of a set of web routers and determining there individual performance capabilities compared to one-another. To do this it is split up into the router implementations and the harness that executes upon each of these.</w:t>
-      </w:r>
-    </w:p>
-    <w:p>
-      <w:pPr>
-        <w:pStyle w:val="Normal"/>
-        <w:rPr/>
-      </w:pPr>
-      <w:r>
-        <w:rPr/>
-        <w:t>Each implementation of router provides a generic interface that hides the implementation details but allows for an optimization phase following the addition of all the routes. On top of this is the harness which operates upon the generic interface. The harness allows for testing routes against search patterns.</w:t>
-      </w:r>
-    </w:p>
-    <w:p>
-      <w:pPr>
-        <w:pStyle w:val="Normal"/>
-        <w:rPr/>
-      </w:pPr>
-      <w:r>
-        <w:rPr/>
-        <w:t>Once the routes and test patterns are created, the routes are emplaced into the resulting implementations. Each pattern is tested a number of times to determine the overall speed and overhead depending upon the input routes.</w:t>
-      </w:r>
-    </w:p>
-    <w:p>
-      <w:pPr>
-        <w:pStyle w:val="Normal"/>
-        <w:pBdr>
-          <w:bottom w:val="single" w:sz="2" w:space="2" w:color="000000"/>
-        </w:pBdr>
-        <w:rPr/>
-      </w:pPr>
-      <w:r>
-        <w:rPr/>
-        <w:t>The analysis of each web router is implemented by comparing each implementation against each other, by using the recorded values and calculating the difference between the test sets.</w:t>
+        <w:t>The input data sets as per the benchmarking comprises two different sets of information. The first is the routes to be emplaced into the relevant data structure (implementation of the router) and the sets of requests to be executed by the router implementation. The routes get emplaced pre-start of testing and should be fully optimized before the execution of the benchmarking.</w:t>
       </w:r>
     </w:p>
     <w:p>
@@ -1412,51 +1361,7 @@
       </w:pPr>
       <w:r>
         <w:rPr/>
-        <w:t>S</w:t>
-      </w:r>
-      <w:r>
-        <w:rPr/>
-        <w:t xml:space="preserve">torage of results </w:t>
-      </w:r>
-      <w:r>
-        <w:rPr/>
-        <w:t>and</w:t>
-      </w:r>
-      <w:r>
-        <w:rPr/>
-        <w:t xml:space="preserve"> input </w:t>
-      </w:r>
-      <w:r>
-        <w:rPr/>
-        <w:t>will be done within</w:t>
-      </w:r>
-      <w:r>
-        <w:rPr/>
-        <w:t xml:space="preserve"> memory. </w:t>
-      </w:r>
-      <w:r>
-        <w:rPr/>
-        <w:t>This will prevent performance penalties associated with long term storage drives appearing in results.</w:t>
-      </w:r>
-    </w:p>
-    <w:p>
-      <w:pPr>
-        <w:pStyle w:val="Normal"/>
-        <w:rPr/>
-      </w:pPr>
-      <w:r>
-        <w:rPr/>
-        <w:t>The process that executes the benchmarks will be executing in single threaded mode. Each benchmark will not exist in the context of a multiple threaded process. Threads and cache misses could cause erratic behavior and because of this, threaded models are not part of this research.</w:t>
-      </w:r>
-    </w:p>
-    <w:p>
-      <w:pPr>
-        <w:pStyle w:val="Normal"/>
-        <w:rPr/>
-      </w:pPr>
-      <w:r>
-        <w:rPr/>
-        <w:t>Storage of the input data is done by keeping all memory used as close together as possible. This will increase the likelihood that a set of input data will be in CPU cache and produce less erratic results. All test sets will be executed multiple times to produce results that average out any erratic behavior.</w:t>
+        <w:t>Storage of results and input will be done within memory. This will prevent performance penalties associated with long term storage drives appearing in results.</w:t>
       </w:r>
     </w:p>
     <w:p>
@@ -1473,7 +1378,7 @@
       <w:tblPr>
         <w:tblW w:w="9354" w:type="dxa"/>
         <w:jc w:val="left"/>
-        <w:tblInd w:w="47" w:type="dxa"/>
+        <w:tblInd w:w="45" w:type="dxa"/>
         <w:tblBorders>
           <w:top w:val="single" w:sz="2" w:space="0" w:color="000001"/>
           <w:left w:val="single" w:sz="2" w:space="0" w:color="000001"/>
@@ -1482,7 +1387,7 @@
         </w:tblBorders>
         <w:tblCellMar>
           <w:top w:w="55" w:type="dxa"/>
-          <w:left w:w="45" w:type="dxa"/>
+          <w:left w:w="42" w:type="dxa"/>
           <w:bottom w:w="55" w:type="dxa"/>
           <w:right w:w="55" w:type="dxa"/>
         </w:tblCellMar>
@@ -1506,7 +1411,7 @@
             </w:tcBorders>
             <w:shd w:color="auto" w:fill="auto" w:val="clear"/>
             <w:tcMar>
-              <w:left w:w="45" w:type="dxa"/>
+              <w:left w:w="42" w:type="dxa"/>
             </w:tcMar>
           </w:tcPr>
           <w:p>
@@ -1544,7 +1449,7 @@
             </w:tcBorders>
             <w:shd w:color="auto" w:fill="auto" w:val="clear"/>
             <w:tcMar>
-              <w:left w:w="45" w:type="dxa"/>
+              <w:left w:w="42" w:type="dxa"/>
             </w:tcMar>
           </w:tcPr>
           <w:p>
@@ -1584,7 +1489,7 @@
             </w:tcBorders>
             <w:shd w:color="auto" w:fill="auto" w:val="clear"/>
             <w:tcMar>
-              <w:left w:w="45" w:type="dxa"/>
+              <w:left w:w="42" w:type="dxa"/>
             </w:tcMar>
           </w:tcPr>
           <w:p>
@@ -1625,7 +1530,7 @@
             </w:tcBorders>
             <w:shd w:color="auto" w:fill="auto" w:val="clear"/>
             <w:tcMar>
-              <w:left w:w="45" w:type="dxa"/>
+              <w:left w:w="42" w:type="dxa"/>
             </w:tcMar>
           </w:tcPr>
           <w:p>
@@ -1654,7 +1559,7 @@
             </w:tcBorders>
             <w:shd w:color="auto" w:fill="auto" w:val="clear"/>
             <w:tcMar>
-              <w:left w:w="45" w:type="dxa"/>
+              <w:left w:w="42" w:type="dxa"/>
             </w:tcMar>
           </w:tcPr>
           <w:p>
@@ -1688,7 +1593,7 @@
             </w:tcBorders>
             <w:shd w:color="auto" w:fill="auto" w:val="clear"/>
             <w:tcMar>
-              <w:left w:w="45" w:type="dxa"/>
+              <w:left w:w="42" w:type="dxa"/>
             </w:tcMar>
           </w:tcPr>
           <w:p>
@@ -1717,7 +1622,7 @@
             </w:tcBorders>
             <w:shd w:color="auto" w:fill="auto" w:val="clear"/>
             <w:tcMar>
-              <w:left w:w="45" w:type="dxa"/>
+              <w:left w:w="42" w:type="dxa"/>
             </w:tcMar>
           </w:tcPr>
           <w:p>
@@ -1754,7 +1659,7 @@
             </w:tcBorders>
             <w:shd w:color="auto" w:fill="auto" w:val="clear"/>
             <w:tcMar>
-              <w:left w:w="45" w:type="dxa"/>
+              <w:left w:w="42" w:type="dxa"/>
             </w:tcMar>
           </w:tcPr>
           <w:p>
@@ -1792,7 +1697,7 @@
             </w:tcBorders>
             <w:shd w:color="auto" w:fill="auto" w:val="clear"/>
             <w:tcMar>
-              <w:left w:w="45" w:type="dxa"/>
+              <w:left w:w="42" w:type="dxa"/>
             </w:tcMar>
           </w:tcPr>
           <w:p>
@@ -1821,7 +1726,7 @@
             </w:tcBorders>
             <w:shd w:color="auto" w:fill="auto" w:val="clear"/>
             <w:tcMar>
-              <w:left w:w="45" w:type="dxa"/>
+              <w:left w:w="42" w:type="dxa"/>
             </w:tcMar>
           </w:tcPr>
           <w:p>
@@ -1850,7 +1755,7 @@
             </w:tcBorders>
             <w:shd w:color="auto" w:fill="auto" w:val="clear"/>
             <w:tcMar>
-              <w:left w:w="45" w:type="dxa"/>
+              <w:left w:w="42" w:type="dxa"/>
             </w:tcMar>
           </w:tcPr>
           <w:p>
@@ -1884,7 +1789,7 @@
             </w:tcBorders>
             <w:shd w:color="auto" w:fill="auto" w:val="clear"/>
             <w:tcMar>
-              <w:left w:w="45" w:type="dxa"/>
+              <w:left w:w="42" w:type="dxa"/>
             </w:tcMar>
           </w:tcPr>
           <w:p>
@@ -1913,7 +1818,7 @@
             </w:tcBorders>
             <w:shd w:color="auto" w:fill="auto" w:val="clear"/>
             <w:tcMar>
-              <w:left w:w="45" w:type="dxa"/>
+              <w:left w:w="42" w:type="dxa"/>
             </w:tcMar>
           </w:tcPr>
           <w:p>
@@ -1942,7 +1847,7 @@
             </w:tcBorders>
             <w:shd w:color="auto" w:fill="auto" w:val="clear"/>
             <w:tcMar>
-              <w:left w:w="45" w:type="dxa"/>
+              <w:left w:w="42" w:type="dxa"/>
             </w:tcMar>
           </w:tcPr>
           <w:p>
@@ -1976,7 +1881,7 @@
             </w:tcBorders>
             <w:shd w:color="auto" w:fill="auto" w:val="clear"/>
             <w:tcMar>
-              <w:left w:w="45" w:type="dxa"/>
+              <w:left w:w="42" w:type="dxa"/>
             </w:tcMar>
           </w:tcPr>
           <w:p>
@@ -2005,7 +1910,7 @@
             </w:tcBorders>
             <w:shd w:color="auto" w:fill="auto" w:val="clear"/>
             <w:tcMar>
-              <w:left w:w="45" w:type="dxa"/>
+              <w:left w:w="42" w:type="dxa"/>
             </w:tcMar>
           </w:tcPr>
           <w:p>
@@ -2042,7 +1947,7 @@
             </w:tcBorders>
             <w:shd w:color="auto" w:fill="auto" w:val="clear"/>
             <w:tcMar>
-              <w:left w:w="45" w:type="dxa"/>
+              <w:left w:w="42" w:type="dxa"/>
             </w:tcMar>
           </w:tcPr>
           <w:p>
@@ -2076,7 +1981,7 @@
             </w:tcBorders>
             <w:shd w:color="auto" w:fill="auto" w:val="clear"/>
             <w:tcMar>
-              <w:left w:w="45" w:type="dxa"/>
+              <w:left w:w="42" w:type="dxa"/>
             </w:tcMar>
           </w:tcPr>
           <w:p>
@@ -2105,7 +2010,7 @@
             </w:tcBorders>
             <w:shd w:color="auto" w:fill="auto" w:val="clear"/>
             <w:tcMar>
-              <w:left w:w="45" w:type="dxa"/>
+              <w:left w:w="42" w:type="dxa"/>
             </w:tcMar>
           </w:tcPr>
           <w:p>
@@ -2134,7 +2039,7 @@
             </w:tcBorders>
             <w:shd w:color="auto" w:fill="auto" w:val="clear"/>
             <w:tcMar>
-              <w:left w:w="45" w:type="dxa"/>
+              <w:left w:w="42" w:type="dxa"/>
             </w:tcMar>
           </w:tcPr>
           <w:p>
@@ -2168,7 +2073,7 @@
             </w:tcBorders>
             <w:shd w:color="auto" w:fill="auto" w:val="clear"/>
             <w:tcMar>
-              <w:left w:w="45" w:type="dxa"/>
+              <w:left w:w="42" w:type="dxa"/>
             </w:tcMar>
           </w:tcPr>
           <w:p>
@@ -2197,7 +2102,7 @@
             </w:tcBorders>
             <w:shd w:color="auto" w:fill="auto" w:val="clear"/>
             <w:tcMar>
-              <w:left w:w="45" w:type="dxa"/>
+              <w:left w:w="42" w:type="dxa"/>
             </w:tcMar>
           </w:tcPr>
           <w:p>
@@ -2223,7 +2128,7 @@
             </w:tcBorders>
             <w:shd w:color="auto" w:fill="auto" w:val="clear"/>
             <w:tcMar>
-              <w:left w:w="45" w:type="dxa"/>
+              <w:left w:w="42" w:type="dxa"/>
             </w:tcMar>
           </w:tcPr>
           <w:p>
@@ -2257,7 +2162,7 @@
             </w:tcBorders>
             <w:shd w:color="auto" w:fill="auto" w:val="clear"/>
             <w:tcMar>
-              <w:left w:w="45" w:type="dxa"/>
+              <w:left w:w="42" w:type="dxa"/>
             </w:tcMar>
           </w:tcPr>
           <w:p>
@@ -2286,7 +2191,7 @@
             </w:tcBorders>
             <w:shd w:color="auto" w:fill="auto" w:val="clear"/>
             <w:tcMar>
-              <w:left w:w="45" w:type="dxa"/>
+              <w:left w:w="42" w:type="dxa"/>
             </w:tcMar>
           </w:tcPr>
           <w:p>
@@ -2298,6 +2203,322 @@
             <w:r>
               <w:rPr/>
               <w:t>Writing of dissertation</w:t>
+              <w:br/>
+              <w:tab/>
+            </w:r>
+            <w:r>
+              <w:rPr/>
+              <w:t>Expected time line for the different portions of the dissertation:</w:t>
+            </w:r>
+          </w:p>
+          <w:tbl>
+            <w:tblPr>
+              <w:tblW w:w="5764" w:type="dxa"/>
+              <w:jc w:val="left"/>
+              <w:tblInd w:w="0" w:type="dxa"/>
+              <w:tblBorders>
+                <w:top w:val="single" w:sz="2" w:space="0" w:color="000000"/>
+                <w:left w:val="single" w:sz="2" w:space="0" w:color="000000"/>
+                <w:bottom w:val="single" w:sz="2" w:space="0" w:color="000000"/>
+                <w:insideH w:val="single" w:sz="2" w:space="0" w:color="000000"/>
+              </w:tblBorders>
+              <w:tblCellMar>
+                <w:top w:w="55" w:type="dxa"/>
+                <w:left w:w="54" w:type="dxa"/>
+                <w:bottom w:w="55" w:type="dxa"/>
+                <w:right w:w="55" w:type="dxa"/>
+              </w:tblCellMar>
+            </w:tblPr>
+            <w:tblGrid>
+              <w:gridCol w:w="4228"/>
+              <w:gridCol w:w="1536"/>
+            </w:tblGrid>
+            <w:tr>
+              <w:trPr/>
+              <w:tc>
+                <w:tcPr>
+                  <w:tcW w:w="4228" w:type="dxa"/>
+                  <w:tcBorders>
+                    <w:top w:val="single" w:sz="2" w:space="0" w:color="000000"/>
+                    <w:left w:val="single" w:sz="2" w:space="0" w:color="000000"/>
+                    <w:bottom w:val="single" w:sz="2" w:space="0" w:color="000000"/>
+                    <w:insideH w:val="single" w:sz="2" w:space="0" w:color="000000"/>
+                  </w:tcBorders>
+                  <w:shd w:fill="auto" w:val="clear"/>
+                  <w:tcMar>
+                    <w:left w:w="54" w:type="dxa"/>
+                  </w:tcMar>
+                </w:tcPr>
+                <w:p>
+                  <w:pPr>
+                    <w:pStyle w:val="TableContents"/>
+                    <w:spacing w:before="0" w:after="160"/>
+                    <w:rPr/>
+                  </w:pPr>
+                  <w:r>
+                    <w:rPr/>
+                    <w:t>Introduction/Abstract</w:t>
+                  </w:r>
+                </w:p>
+              </w:tc>
+              <w:tc>
+                <w:tcPr>
+                  <w:tcW w:w="1536" w:type="dxa"/>
+                  <w:tcBorders>
+                    <w:top w:val="single" w:sz="2" w:space="0" w:color="000000"/>
+                    <w:left w:val="single" w:sz="2" w:space="0" w:color="000000"/>
+                    <w:bottom w:val="single" w:sz="2" w:space="0" w:color="000000"/>
+                    <w:right w:val="single" w:sz="2" w:space="0" w:color="000000"/>
+                    <w:insideH w:val="single" w:sz="2" w:space="0" w:color="000000"/>
+                    <w:insideV w:val="single" w:sz="2" w:space="0" w:color="000000"/>
+                  </w:tcBorders>
+                  <w:shd w:fill="auto" w:val="clear"/>
+                  <w:tcMar>
+                    <w:left w:w="54" w:type="dxa"/>
+                  </w:tcMar>
+                </w:tcPr>
+                <w:p>
+                  <w:pPr>
+                    <w:pStyle w:val="TableContents"/>
+                    <w:spacing w:before="0" w:after="160"/>
+                    <w:rPr/>
+                  </w:pPr>
+                  <w:r>
+                    <w:rPr/>
+                    <w:t>2-4 weeks</w:t>
+                  </w:r>
+                </w:p>
+              </w:tc>
+            </w:tr>
+            <w:tr>
+              <w:trPr/>
+              <w:tc>
+                <w:tcPr>
+                  <w:tcW w:w="4228" w:type="dxa"/>
+                  <w:tcBorders>
+                    <w:left w:val="single" w:sz="2" w:space="0" w:color="000000"/>
+                    <w:bottom w:val="single" w:sz="2" w:space="0" w:color="000000"/>
+                    <w:insideH w:val="single" w:sz="2" w:space="0" w:color="000000"/>
+                  </w:tcBorders>
+                  <w:shd w:fill="auto" w:val="clear"/>
+                  <w:tcMar>
+                    <w:left w:w="54" w:type="dxa"/>
+                  </w:tcMar>
+                </w:tcPr>
+                <w:p>
+                  <w:pPr>
+                    <w:pStyle w:val="TableContents"/>
+                    <w:spacing w:before="0" w:after="160"/>
+                    <w:rPr/>
+                  </w:pPr>
+                  <w:r>
+                    <w:rPr/>
+                    <w:t>Literature review</w:t>
+                  </w:r>
+                </w:p>
+              </w:tc>
+              <w:tc>
+                <w:tcPr>
+                  <w:tcW w:w="1536" w:type="dxa"/>
+                  <w:tcBorders>
+                    <w:left w:val="single" w:sz="2" w:space="0" w:color="000000"/>
+                    <w:bottom w:val="single" w:sz="2" w:space="0" w:color="000000"/>
+                    <w:right w:val="single" w:sz="2" w:space="0" w:color="000000"/>
+                    <w:insideH w:val="single" w:sz="2" w:space="0" w:color="000000"/>
+                    <w:insideV w:val="single" w:sz="2" w:space="0" w:color="000000"/>
+                  </w:tcBorders>
+                  <w:shd w:fill="auto" w:val="clear"/>
+                  <w:tcMar>
+                    <w:left w:w="54" w:type="dxa"/>
+                  </w:tcMar>
+                </w:tcPr>
+                <w:p>
+                  <w:pPr>
+                    <w:pStyle w:val="TableContents"/>
+                    <w:spacing w:before="0" w:after="160"/>
+                    <w:rPr/>
+                  </w:pPr>
+                  <w:r>
+                    <w:rPr/>
+                    <w:t>3-4 weeks</w:t>
+                  </w:r>
+                </w:p>
+              </w:tc>
+            </w:tr>
+            <w:tr>
+              <w:trPr/>
+              <w:tc>
+                <w:tcPr>
+                  <w:tcW w:w="4228" w:type="dxa"/>
+                  <w:tcBorders>
+                    <w:left w:val="single" w:sz="2" w:space="0" w:color="000000"/>
+                    <w:bottom w:val="single" w:sz="2" w:space="0" w:color="000000"/>
+                    <w:insideH w:val="single" w:sz="2" w:space="0" w:color="000000"/>
+                  </w:tcBorders>
+                  <w:shd w:fill="auto" w:val="clear"/>
+                  <w:tcMar>
+                    <w:left w:w="54" w:type="dxa"/>
+                  </w:tcMar>
+                </w:tcPr>
+                <w:p>
+                  <w:pPr>
+                    <w:pStyle w:val="TableContents"/>
+                    <w:spacing w:before="0" w:after="160"/>
+                    <w:rPr/>
+                  </w:pPr>
+                  <w:r>
+                    <w:rPr/>
+                    <w:t>Method</w:t>
+                  </w:r>
+                </w:p>
+              </w:tc>
+              <w:tc>
+                <w:tcPr>
+                  <w:tcW w:w="1536" w:type="dxa"/>
+                  <w:tcBorders>
+                    <w:left w:val="single" w:sz="2" w:space="0" w:color="000000"/>
+                    <w:bottom w:val="single" w:sz="2" w:space="0" w:color="000000"/>
+                    <w:right w:val="single" w:sz="2" w:space="0" w:color="000000"/>
+                    <w:insideH w:val="single" w:sz="2" w:space="0" w:color="000000"/>
+                    <w:insideV w:val="single" w:sz="2" w:space="0" w:color="000000"/>
+                  </w:tcBorders>
+                  <w:shd w:fill="auto" w:val="clear"/>
+                  <w:tcMar>
+                    <w:left w:w="54" w:type="dxa"/>
+                  </w:tcMar>
+                </w:tcPr>
+                <w:p>
+                  <w:pPr>
+                    <w:pStyle w:val="TableContents"/>
+                    <w:spacing w:before="0" w:after="160"/>
+                    <w:rPr/>
+                  </w:pPr>
+                  <w:r>
+                    <w:rPr/>
+                    <w:t>6-8 weeks</w:t>
+                  </w:r>
+                </w:p>
+              </w:tc>
+            </w:tr>
+            <w:tr>
+              <w:trPr/>
+              <w:tc>
+                <w:tcPr>
+                  <w:tcW w:w="4228" w:type="dxa"/>
+                  <w:tcBorders>
+                    <w:left w:val="single" w:sz="2" w:space="0" w:color="000000"/>
+                    <w:bottom w:val="single" w:sz="2" w:space="0" w:color="000000"/>
+                    <w:insideH w:val="single" w:sz="2" w:space="0" w:color="000000"/>
+                  </w:tcBorders>
+                  <w:shd w:fill="auto" w:val="clear"/>
+                  <w:tcMar>
+                    <w:left w:w="54" w:type="dxa"/>
+                  </w:tcMar>
+                </w:tcPr>
+                <w:p>
+                  <w:pPr>
+                    <w:pStyle w:val="TableContents"/>
+                    <w:spacing w:before="0" w:after="160"/>
+                    <w:rPr/>
+                  </w:pPr>
+                  <w:r>
+                    <w:rPr/>
+                    <w:t>Analysis</w:t>
+                  </w:r>
+                </w:p>
+              </w:tc>
+              <w:tc>
+                <w:tcPr>
+                  <w:tcW w:w="1536" w:type="dxa"/>
+                  <w:tcBorders>
+                    <w:left w:val="single" w:sz="2" w:space="0" w:color="000000"/>
+                    <w:bottom w:val="single" w:sz="2" w:space="0" w:color="000000"/>
+                    <w:right w:val="single" w:sz="2" w:space="0" w:color="000000"/>
+                    <w:insideH w:val="single" w:sz="2" w:space="0" w:color="000000"/>
+                    <w:insideV w:val="single" w:sz="2" w:space="0" w:color="000000"/>
+                  </w:tcBorders>
+                  <w:shd w:fill="auto" w:val="clear"/>
+                  <w:tcMar>
+                    <w:left w:w="54" w:type="dxa"/>
+                  </w:tcMar>
+                </w:tcPr>
+                <w:p>
+                  <w:pPr>
+                    <w:pStyle w:val="TableContents"/>
+                    <w:spacing w:before="0" w:after="160"/>
+                    <w:rPr/>
+                  </w:pPr>
+                  <w:r>
+                    <w:rPr/>
+                    <w:t>4-5 weeks</w:t>
+                  </w:r>
+                </w:p>
+              </w:tc>
+            </w:tr>
+            <w:tr>
+              <w:trPr/>
+              <w:tc>
+                <w:tcPr>
+                  <w:tcW w:w="4228" w:type="dxa"/>
+                  <w:tcBorders>
+                    <w:left w:val="single" w:sz="2" w:space="0" w:color="000000"/>
+                    <w:bottom w:val="single" w:sz="2" w:space="0" w:color="000000"/>
+                    <w:insideH w:val="single" w:sz="2" w:space="0" w:color="000000"/>
+                  </w:tcBorders>
+                  <w:shd w:fill="auto" w:val="clear"/>
+                  <w:tcMar>
+                    <w:left w:w="54" w:type="dxa"/>
+                  </w:tcMar>
+                </w:tcPr>
+                <w:p>
+                  <w:pPr>
+                    <w:pStyle w:val="TableContents"/>
+                    <w:spacing w:before="0" w:after="160"/>
+                    <w:rPr/>
+                  </w:pPr>
+                  <w:r>
+                    <w:rPr/>
+                    <w:t>Conclusion</w:t>
+                  </w:r>
+                </w:p>
+              </w:tc>
+              <w:tc>
+                <w:tcPr>
+                  <w:tcW w:w="1536" w:type="dxa"/>
+                  <w:tcBorders>
+                    <w:left w:val="single" w:sz="2" w:space="0" w:color="000000"/>
+                    <w:bottom w:val="single" w:sz="2" w:space="0" w:color="000000"/>
+                    <w:right w:val="single" w:sz="2" w:space="0" w:color="000000"/>
+                    <w:insideH w:val="single" w:sz="2" w:space="0" w:color="000000"/>
+                    <w:insideV w:val="single" w:sz="2" w:space="0" w:color="000000"/>
+                  </w:tcBorders>
+                  <w:shd w:fill="auto" w:val="clear"/>
+                  <w:tcMar>
+                    <w:left w:w="54" w:type="dxa"/>
+                  </w:tcMar>
+                </w:tcPr>
+                <w:p>
+                  <w:pPr>
+                    <w:pStyle w:val="TableContents"/>
+                    <w:spacing w:before="0" w:after="160"/>
+                    <w:rPr/>
+                  </w:pPr>
+                  <w:r>
+                    <w:rPr/>
+                    <w:t>3 weeks</w:t>
+                  </w:r>
+                </w:p>
+              </w:tc>
+            </w:tr>
+          </w:tbl>
+          <w:p>
+            <w:pPr>
+              <w:pStyle w:val="TableContents"/>
+              <w:spacing w:before="0" w:after="160"/>
+              <w:rPr/>
+            </w:pPr>
+            <w:r>
+              <w:rPr/>
             </w:r>
           </w:p>
           <w:p>
@@ -2308,7 +2529,11 @@
             </w:pPr>
             <w:r>
               <w:rPr/>
-              <w:t>TODO: expected times for each part</w:t>
+              <w:tab/>
+            </w:r>
+            <w:r>
+              <w:rPr/>
+              <w:t>All of the above parts will be done in parallel of each other. To complete it within the given time slot.</w:t>
             </w:r>
           </w:p>
         </w:tc>
@@ -2323,7 +2548,7 @@
             </w:tcBorders>
             <w:shd w:color="auto" w:fill="auto" w:val="clear"/>
             <w:tcMar>
-              <w:left w:w="45" w:type="dxa"/>
+              <w:left w:w="42" w:type="dxa"/>
             </w:tcMar>
           </w:tcPr>
           <w:p>
@@ -2357,7 +2582,7 @@
             </w:tcBorders>
             <w:shd w:color="auto" w:fill="auto" w:val="clear"/>
             <w:tcMar>
-              <w:left w:w="45" w:type="dxa"/>
+              <w:left w:w="42" w:type="dxa"/>
             </w:tcMar>
           </w:tcPr>
           <w:p>
@@ -2386,7 +2611,7 @@
             </w:tcBorders>
             <w:shd w:color="auto" w:fill="auto" w:val="clear"/>
             <w:tcMar>
-              <w:left w:w="45" w:type="dxa"/>
+              <w:left w:w="42" w:type="dxa"/>
             </w:tcMar>
           </w:tcPr>
           <w:p>
@@ -2397,7 +2622,15 @@
             </w:pPr>
             <w:r>
               <w:rPr/>
-              <w:t>Final feedback + revisions</w:t>
+              <w:t xml:space="preserve">Final feedback </w:t>
+            </w:r>
+            <w:r>
+              <w:rPr/>
+              <w:t>and</w:t>
+            </w:r>
+            <w:r>
+              <w:rPr/>
+              <w:t xml:space="preserve"> revisions</w:t>
             </w:r>
           </w:p>
         </w:tc>
@@ -2412,7 +2645,7 @@
             </w:tcBorders>
             <w:shd w:color="auto" w:fill="auto" w:val="clear"/>
             <w:tcMar>
-              <w:left w:w="45" w:type="dxa"/>
+              <w:left w:w="42" w:type="dxa"/>
             </w:tcMar>
           </w:tcPr>
           <w:p>
@@ -2451,7 +2684,7 @@
             </w:tcBorders>
             <w:shd w:color="auto" w:fill="auto" w:val="clear"/>
             <w:tcMar>
-              <w:left w:w="45" w:type="dxa"/>
+              <w:left w:w="42" w:type="dxa"/>
             </w:tcMar>
           </w:tcPr>
           <w:p>
@@ -2480,7 +2713,7 @@
             </w:tcBorders>
             <w:shd w:color="auto" w:fill="auto" w:val="clear"/>
             <w:tcMar>
-              <w:left w:w="45" w:type="dxa"/>
+              <w:left w:w="42" w:type="dxa"/>
             </w:tcMar>
           </w:tcPr>
           <w:p>
@@ -2506,7 +2739,7 @@
             </w:tcBorders>
             <w:shd w:color="auto" w:fill="auto" w:val="clear"/>
             <w:tcMar>
-              <w:left w:w="45" w:type="dxa"/>
+              <w:left w:w="42" w:type="dxa"/>
             </w:tcMar>
           </w:tcPr>
           <w:p>
@@ -2550,7 +2783,7 @@
             </w:tcBorders>
             <w:shd w:color="auto" w:fill="auto" w:val="clear"/>
             <w:tcMar>
-              <w:left w:w="45" w:type="dxa"/>
+              <w:left w:w="42" w:type="dxa"/>
             </w:tcMar>
           </w:tcPr>
           <w:p>
@@ -2613,7 +2846,7 @@
           <w:docPartGallery w:val="Bibliographies"/>
           <w:docPartUnique w:val="true"/>
         </w:docPartObj>
-        <w:id w:val="1792279134"/>
+        <w:id w:val="254840257"/>
       </w:sdtPr>
       <w:sdtContent>
         <w:p>
@@ -2788,10 +3021,28 @@
           </w:r>
           <w:r>
             <w:rPr/>
-            <w:t>. (W3C) Retrieved 10 8, 2016, from World Wide Web Consortium (W3C): https://www.w3.org/Help/#inventio</w:t>
+            <w:t>. (W3C) Retrieved 10 8, 2016, from World Wide Web Consortium (W3C): https://www.w3.org/Help/#inventi</w:t>
           </w:r>
           <w:r>
             <w:fldChar w:fldCharType="end"/>
+          </w:r>
+        </w:p>
+        <w:p>
+          <w:pPr>
+            <w:pStyle w:val="Normal"/>
+            <w:rPr/>
+          </w:pPr>
+          <w:r>
+            <w:rPr/>
+          </w:r>
+        </w:p>
+        <w:p>
+          <w:pPr>
+            <w:pStyle w:val="Normal"/>
+            <w:rPr/>
+          </w:pPr>
+          <w:r>
+            <w:rPr/>
           </w:r>
         </w:p>
         <w:p>
@@ -6442,6 +6693,195 @@
   </w:style>
   <w:style w:type="character" w:styleId="ListLabel279">
     <w:name w:val="ListLabel 279"/>
+    <w:qFormat/>
+    <w:rPr>
+      <w:rFonts w:cs="OpenSymbol"/>
+    </w:rPr>
+  </w:style>
+  <w:style w:type="character" w:styleId="ListLabel280">
+    <w:name w:val="ListLabel 280"/>
+    <w:qFormat/>
+    <w:rPr>
+      <w:rFonts w:cs="OpenSymbol"/>
+    </w:rPr>
+  </w:style>
+  <w:style w:type="character" w:styleId="ListLabel281">
+    <w:name w:val="ListLabel 281"/>
+    <w:qFormat/>
+    <w:rPr>
+      <w:rFonts w:cs="OpenSymbol"/>
+    </w:rPr>
+  </w:style>
+  <w:style w:type="character" w:styleId="ListLabel282">
+    <w:name w:val="ListLabel 282"/>
+    <w:qFormat/>
+    <w:rPr>
+      <w:rFonts w:cs="OpenSymbol"/>
+    </w:rPr>
+  </w:style>
+  <w:style w:type="character" w:styleId="ListLabel283">
+    <w:name w:val="ListLabel 283"/>
+    <w:qFormat/>
+    <w:rPr>
+      <w:rFonts w:cs="OpenSymbol"/>
+    </w:rPr>
+  </w:style>
+  <w:style w:type="character" w:styleId="ListLabel284">
+    <w:name w:val="ListLabel 284"/>
+    <w:qFormat/>
+    <w:rPr>
+      <w:rFonts w:cs="OpenSymbol"/>
+    </w:rPr>
+  </w:style>
+  <w:style w:type="character" w:styleId="ListLabel285">
+    <w:name w:val="ListLabel 285"/>
+    <w:qFormat/>
+    <w:rPr>
+      <w:rFonts w:cs="OpenSymbol"/>
+    </w:rPr>
+  </w:style>
+  <w:style w:type="character" w:styleId="ListLabel286">
+    <w:name w:val="ListLabel 286"/>
+    <w:qFormat/>
+    <w:rPr>
+      <w:rFonts w:cs="OpenSymbol"/>
+    </w:rPr>
+  </w:style>
+  <w:style w:type="character" w:styleId="ListLabel287">
+    <w:name w:val="ListLabel 287"/>
+    <w:qFormat/>
+    <w:rPr>
+      <w:rFonts w:cs="OpenSymbol"/>
+    </w:rPr>
+  </w:style>
+  <w:style w:type="character" w:styleId="ListLabel288">
+    <w:name w:val="ListLabel 288"/>
+    <w:qFormat/>
+    <w:rPr>
+      <w:rFonts w:cs="OpenSymbol"/>
+    </w:rPr>
+  </w:style>
+  <w:style w:type="character" w:styleId="ListLabel289">
+    <w:name w:val="ListLabel 289"/>
+    <w:qFormat/>
+    <w:rPr>
+      <w:rFonts w:cs="OpenSymbol"/>
+    </w:rPr>
+  </w:style>
+  <w:style w:type="character" w:styleId="ListLabel290">
+    <w:name w:val="ListLabel 290"/>
+    <w:qFormat/>
+    <w:rPr>
+      <w:rFonts w:cs="OpenSymbol"/>
+    </w:rPr>
+  </w:style>
+  <w:style w:type="character" w:styleId="ListLabel291">
+    <w:name w:val="ListLabel 291"/>
+    <w:qFormat/>
+    <w:rPr>
+      <w:rFonts w:cs="OpenSymbol"/>
+    </w:rPr>
+  </w:style>
+  <w:style w:type="character" w:styleId="ListLabel292">
+    <w:name w:val="ListLabel 292"/>
+    <w:qFormat/>
+    <w:rPr>
+      <w:rFonts w:cs="OpenSymbol"/>
+    </w:rPr>
+  </w:style>
+  <w:style w:type="character" w:styleId="ListLabel293">
+    <w:name w:val="ListLabel 293"/>
+    <w:qFormat/>
+    <w:rPr>
+      <w:rFonts w:cs="OpenSymbol"/>
+    </w:rPr>
+  </w:style>
+  <w:style w:type="character" w:styleId="ListLabel294">
+    <w:name w:val="ListLabel 294"/>
+    <w:qFormat/>
+    <w:rPr>
+      <w:rFonts w:cs="OpenSymbol"/>
+    </w:rPr>
+  </w:style>
+  <w:style w:type="character" w:styleId="ListLabel295">
+    <w:name w:val="ListLabel 295"/>
+    <w:qFormat/>
+    <w:rPr>
+      <w:rFonts w:cs="OpenSymbol"/>
+    </w:rPr>
+  </w:style>
+  <w:style w:type="character" w:styleId="ListLabel296">
+    <w:name w:val="ListLabel 296"/>
+    <w:qFormat/>
+    <w:rPr>
+      <w:rFonts w:cs="OpenSymbol"/>
+    </w:rPr>
+  </w:style>
+  <w:style w:type="character" w:styleId="ListLabel297">
+    <w:name w:val="ListLabel 297"/>
+    <w:qFormat/>
+    <w:rPr>
+      <w:rFonts w:cs="OpenSymbol"/>
+    </w:rPr>
+  </w:style>
+  <w:style w:type="character" w:styleId="ListLabel298">
+    <w:name w:val="ListLabel 298"/>
+    <w:qFormat/>
+    <w:rPr>
+      <w:rFonts w:cs="OpenSymbol"/>
+    </w:rPr>
+  </w:style>
+  <w:style w:type="character" w:styleId="ListLabel299">
+    <w:name w:val="ListLabel 299"/>
+    <w:qFormat/>
+    <w:rPr>
+      <w:rFonts w:cs="OpenSymbol"/>
+    </w:rPr>
+  </w:style>
+  <w:style w:type="character" w:styleId="ListLabel300">
+    <w:name w:val="ListLabel 300"/>
+    <w:qFormat/>
+    <w:rPr>
+      <w:rFonts w:cs="OpenSymbol"/>
+    </w:rPr>
+  </w:style>
+  <w:style w:type="character" w:styleId="ListLabel301">
+    <w:name w:val="ListLabel 301"/>
+    <w:qFormat/>
+    <w:rPr>
+      <w:rFonts w:cs="OpenSymbol"/>
+    </w:rPr>
+  </w:style>
+  <w:style w:type="character" w:styleId="ListLabel302">
+    <w:name w:val="ListLabel 302"/>
+    <w:qFormat/>
+    <w:rPr>
+      <w:rFonts w:cs="OpenSymbol"/>
+    </w:rPr>
+  </w:style>
+  <w:style w:type="character" w:styleId="ListLabel303">
+    <w:name w:val="ListLabel 303"/>
+    <w:qFormat/>
+    <w:rPr>
+      <w:rFonts w:cs="OpenSymbol"/>
+    </w:rPr>
+  </w:style>
+  <w:style w:type="character" w:styleId="ListLabel304">
+    <w:name w:val="ListLabel 304"/>
+    <w:qFormat/>
+    <w:rPr>
+      <w:rFonts w:cs="OpenSymbol"/>
+    </w:rPr>
+  </w:style>
+  <w:style w:type="character" w:styleId="ListLabel305">
+    <w:name w:val="ListLabel 305"/>
+    <w:qFormat/>
+    <w:rPr>
+      <w:rFonts w:cs="OpenSymbol"/>
+    </w:rPr>
+  </w:style>
+  <w:style w:type="character" w:styleId="ListLabel306">
+    <w:name w:val="ListLabel 306"/>
     <w:qFormat/>
     <w:rPr>
       <w:rFonts w:cs="OpenSymbol"/>

</xml_diff>

<commit_message>
Initial attempt at implementation section of draft
</commit_message>
<xml_diff>
--- a/draft.docx
+++ b/draft.docx
@@ -184,7 +184,7 @@
             </w:tcBorders>
             <w:shd w:color="auto" w:fill="auto" w:val="clear"/>
             <w:tcMar>
-              <w:left w:w="58" w:type="dxa"/>
+              <w:left w:w="53" w:type="dxa"/>
             </w:tcMar>
           </w:tcPr>
           <w:p>
@@ -291,7 +291,7 @@
             </w:tcBorders>
             <w:shd w:color="auto" w:fill="auto" w:val="clear"/>
             <w:tcMar>
-              <w:left w:w="58" w:type="dxa"/>
+              <w:left w:w="53" w:type="dxa"/>
             </w:tcMar>
           </w:tcPr>
           <w:p>
@@ -396,7 +396,7 @@
             </w:tcBorders>
             <w:shd w:color="auto" w:fill="auto" w:val="clear"/>
             <w:tcMar>
-              <w:left w:w="58" w:type="dxa"/>
+              <w:left w:w="53" w:type="dxa"/>
             </w:tcMar>
           </w:tcPr>
           <w:p>
@@ -572,7 +572,7 @@
             </w:tcBorders>
             <w:shd w:color="auto" w:fill="auto" w:val="clear"/>
             <w:tcMar>
-              <w:left w:w="58" w:type="dxa"/>
+              <w:left w:w="53" w:type="dxa"/>
             </w:tcMar>
           </w:tcPr>
           <w:p>
@@ -679,7 +679,7 @@
             </w:tcBorders>
             <w:shd w:color="auto" w:fill="auto" w:val="clear"/>
             <w:tcMar>
-              <w:left w:w="58" w:type="dxa"/>
+              <w:left w:w="53" w:type="dxa"/>
             </w:tcMar>
           </w:tcPr>
           <w:p>
@@ -784,7 +784,7 @@
             </w:tcBorders>
             <w:shd w:color="auto" w:fill="auto" w:val="clear"/>
             <w:tcMar>
-              <w:left w:w="58" w:type="dxa"/>
+              <w:left w:w="53" w:type="dxa"/>
             </w:tcMar>
           </w:tcPr>
           <w:p>
@@ -933,7 +933,7 @@
             </w:tcBorders>
             <w:shd w:color="auto" w:fill="auto" w:val="clear"/>
             <w:tcMar>
-              <w:left w:w="58" w:type="dxa"/>
+              <w:left w:w="53" w:type="dxa"/>
             </w:tcMar>
           </w:tcPr>
           <w:p>
@@ -1095,7 +1095,7 @@
             </w:tcBorders>
             <w:shd w:color="auto" w:fill="auto" w:val="clear"/>
             <w:tcMar>
-              <w:left w:w="58" w:type="dxa"/>
+              <w:left w:w="53" w:type="dxa"/>
             </w:tcMar>
           </w:tcPr>
           <w:p>
@@ -1106,10 +1106,10 @@
                 <w:szCs w:val="28"/>
               </w:rPr>
             </w:pPr>
-            <w:bookmarkStart w:id="0" w:name="_Toc467892036"/>
-            <w:bookmarkStart w:id="1" w:name="_Toc467892086"/>
-            <w:bookmarkStart w:id="2" w:name="__RefHeading___Toc1205_1091504137"/>
-            <w:bookmarkStart w:id="3" w:name="_Toc467194256"/>
+            <w:bookmarkStart w:id="0" w:name="_Toc467194256"/>
+            <w:bookmarkStart w:id="1" w:name="__RefHeading___Toc1205_1091504137"/>
+            <w:bookmarkStart w:id="2" w:name="_Toc467892086"/>
+            <w:bookmarkStart w:id="3" w:name="_Toc467892036"/>
             <w:bookmarkEnd w:id="0"/>
             <w:bookmarkEnd w:id="1"/>
             <w:bookmarkEnd w:id="2"/>
@@ -1201,7 +1201,7 @@
             </w:tcBorders>
             <w:shd w:color="auto" w:fill="auto" w:val="clear"/>
             <w:tcMar>
-              <w:left w:w="58" w:type="dxa"/>
+              <w:left w:w="53" w:type="dxa"/>
             </w:tcMar>
           </w:tcPr>
           <w:p>
@@ -1215,9 +1215,9 @@
                 <w:szCs w:val="28"/>
               </w:rPr>
             </w:pPr>
-            <w:bookmarkStart w:id="4" w:name="_Toc467892037"/>
+            <w:bookmarkStart w:id="4" w:name="__RefHeading___Toc1207_1091504137"/>
             <w:bookmarkStart w:id="5" w:name="_Toc467892087"/>
-            <w:bookmarkStart w:id="6" w:name="__RefHeading___Toc1207_1091504137"/>
+            <w:bookmarkStart w:id="6" w:name="_Toc467892037"/>
             <w:bookmarkEnd w:id="4"/>
             <w:bookmarkEnd w:id="5"/>
             <w:bookmarkEnd w:id="6"/>
@@ -1339,7 +1339,7 @@
             </w:tcBorders>
             <w:shd w:color="auto" w:fill="auto" w:val="clear"/>
             <w:tcMar>
-              <w:left w:w="58" w:type="dxa"/>
+              <w:left w:w="53" w:type="dxa"/>
             </w:tcMar>
           </w:tcPr>
           <w:p>
@@ -1407,9 +1407,9 @@
         <w:pStyle w:val="HeadingMyL1"/>
         <w:rPr/>
       </w:pPr>
-      <w:bookmarkStart w:id="7" w:name="__RefHeading___Toc1209_1091504137"/>
+      <w:bookmarkStart w:id="7" w:name="_Toc467194257"/>
       <w:bookmarkStart w:id="8" w:name="_Toc236199169"/>
-      <w:bookmarkStart w:id="9" w:name="_Toc467194257"/>
+      <w:bookmarkStart w:id="9" w:name="__RefHeading___Toc1209_1091504137"/>
       <w:bookmarkEnd w:id="7"/>
       <w:bookmarkEnd w:id="8"/>
       <w:bookmarkEnd w:id="9"/>
@@ -1820,7 +1820,7 @@
           <w:docPartGallery w:val="Table of Contents"/>
           <w:docPartUnique w:val="true"/>
         </w:docPartObj>
-        <w:id w:val="552320219"/>
+        <w:id w:val="837338204"/>
       </w:sdtPr>
       <w:sdtContent>
         <w:p>
@@ -1904,10 +1904,10 @@
         <w:pStyle w:val="Heading1"/>
         <w:rPr/>
       </w:pPr>
-      <w:bookmarkStart w:id="10" w:name="_Toc467892040"/>
-      <w:bookmarkStart w:id="11" w:name="_Toc467892090"/>
-      <w:bookmarkStart w:id="12" w:name="__RefHeading___Toc1211_1091504137"/>
-      <w:bookmarkStart w:id="13" w:name="_Toc467194258"/>
+      <w:bookmarkStart w:id="10" w:name="_Toc467194258"/>
+      <w:bookmarkStart w:id="11" w:name="__RefHeading___Toc1211_1091504137"/>
+      <w:bookmarkStart w:id="12" w:name="_Toc467892090"/>
+      <w:bookmarkStart w:id="13" w:name="_Toc467892040"/>
       <w:bookmarkEnd w:id="10"/>
       <w:bookmarkEnd w:id="11"/>
       <w:bookmarkEnd w:id="12"/>
@@ -1988,7 +1988,7 @@
       <w:tblPr>
         <w:tblW w:w="9061" w:type="dxa"/>
         <w:jc w:val="left"/>
-        <w:tblInd w:w="-45" w:type="dxa"/>
+        <w:tblInd w:w="-50" w:type="dxa"/>
         <w:tblBorders>
           <w:top w:val="single" w:sz="4" w:space="0" w:color="00000A"/>
           <w:left w:val="single" w:sz="4" w:space="0" w:color="00000A"/>
@@ -1999,7 +1999,7 @@
         </w:tblBorders>
         <w:tblCellMar>
           <w:top w:w="0" w:type="dxa"/>
-          <w:left w:w="63" w:type="dxa"/>
+          <w:left w:w="58" w:type="dxa"/>
           <w:bottom w:w="0" w:type="dxa"/>
           <w:right w:w="108" w:type="dxa"/>
         </w:tblCellMar>
@@ -2024,7 +2024,7 @@
             </w:tcBorders>
             <w:shd w:color="auto" w:fill="E6E6E6" w:val="clear"/>
             <w:tcMar>
-              <w:left w:w="63" w:type="dxa"/>
+              <w:left w:w="58" w:type="dxa"/>
             </w:tcMar>
           </w:tcPr>
           <w:p>
@@ -2074,7 +2074,7 @@
             </w:tcBorders>
             <w:shd w:color="auto" w:fill="auto" w:val="clear"/>
             <w:tcMar>
-              <w:left w:w="63" w:type="dxa"/>
+              <w:left w:w="58" w:type="dxa"/>
             </w:tcMar>
           </w:tcPr>
           <w:p>
@@ -2147,7 +2147,7 @@
             </w:tcBorders>
             <w:shd w:color="auto" w:fill="E6E6E6" w:val="clear"/>
             <w:tcMar>
-              <w:left w:w="63" w:type="dxa"/>
+              <w:left w:w="58" w:type="dxa"/>
             </w:tcMar>
           </w:tcPr>
           <w:p>
@@ -2197,7 +2197,7 @@
             </w:tcBorders>
             <w:shd w:color="auto" w:fill="auto" w:val="clear"/>
             <w:tcMar>
-              <w:left w:w="63" w:type="dxa"/>
+              <w:left w:w="58" w:type="dxa"/>
             </w:tcMar>
           </w:tcPr>
           <w:p>
@@ -2269,7 +2269,7 @@
             </w:tcBorders>
             <w:shd w:color="auto" w:fill="E6E6E6" w:val="clear"/>
             <w:tcMar>
-              <w:left w:w="63" w:type="dxa"/>
+              <w:left w:w="58" w:type="dxa"/>
             </w:tcMar>
           </w:tcPr>
           <w:p>
@@ -2304,7 +2304,7 @@
             </w:tcBorders>
             <w:shd w:color="auto" w:fill="auto" w:val="clear"/>
             <w:tcMar>
-              <w:left w:w="63" w:type="dxa"/>
+              <w:left w:w="58" w:type="dxa"/>
             </w:tcMar>
           </w:tcPr>
           <w:p>
@@ -2358,7 +2358,7 @@
             </w:tcBorders>
             <w:shd w:color="auto" w:fill="E6E6E6" w:val="clear"/>
             <w:tcMar>
-              <w:left w:w="63" w:type="dxa"/>
+              <w:left w:w="58" w:type="dxa"/>
             </w:tcMar>
           </w:tcPr>
           <w:p>
@@ -2393,7 +2393,7 @@
             </w:tcBorders>
             <w:shd w:color="auto" w:fill="auto" w:val="clear"/>
             <w:tcMar>
-              <w:left w:w="63" w:type="dxa"/>
+              <w:left w:w="58" w:type="dxa"/>
             </w:tcMar>
           </w:tcPr>
           <w:p>
@@ -2441,7 +2441,7 @@
       <w:r>
         <w:rPr/>
         <w:drawing>
-          <wp:anchor behindDoc="0" distT="0" distB="0" distL="114300" distR="114300" simplePos="0" locked="0" layoutInCell="1" allowOverlap="1" relativeHeight="18">
+          <wp:anchor behindDoc="0" distT="0" distB="0" distL="114300" distR="114300" simplePos="0" locked="0" layoutInCell="1" allowOverlap="1" relativeHeight="19">
             <wp:simplePos x="0" y="0"/>
             <wp:positionH relativeFrom="column">
               <wp:posOffset>3653790</wp:posOffset>
@@ -2486,7 +2486,7 @@
           </wp:anchor>
         </w:drawing>
         <w:drawing>
-          <wp:anchor behindDoc="1" distT="0" distB="0" distL="0" distR="0" simplePos="0" locked="0" layoutInCell="1" allowOverlap="1" relativeHeight="22">
+          <wp:anchor behindDoc="1" distT="0" distB="0" distL="0" distR="0" simplePos="0" locked="0" layoutInCell="1" allowOverlap="1" relativeHeight="23">
             <wp:simplePos x="0" y="0"/>
             <wp:positionH relativeFrom="column">
               <wp:posOffset>648970</wp:posOffset>
@@ -2708,10 +2708,10 @@
         <w:pStyle w:val="Heading1"/>
         <w:rPr/>
       </w:pPr>
-      <w:bookmarkStart w:id="16" w:name="_Toc467892041"/>
-      <w:bookmarkStart w:id="17" w:name="_Toc467892091"/>
-      <w:bookmarkStart w:id="18" w:name="__RefHeading___Toc1213_1091504137"/>
-      <w:bookmarkStart w:id="19" w:name="_Toc467194259"/>
+      <w:bookmarkStart w:id="16" w:name="_Toc467194259"/>
+      <w:bookmarkStart w:id="17" w:name="__RefHeading___Toc1213_1091504137"/>
+      <w:bookmarkStart w:id="18" w:name="_Toc467892091"/>
+      <w:bookmarkStart w:id="19" w:name="_Toc467892041"/>
       <w:bookmarkEnd w:id="16"/>
       <w:bookmarkEnd w:id="17"/>
       <w:bookmarkEnd w:id="18"/>
@@ -2754,7 +2754,7 @@
       <w:tblPr>
         <w:tblW w:w="7960" w:type="dxa"/>
         <w:jc w:val="left"/>
-        <w:tblInd w:w="1056" w:type="dxa"/>
+        <w:tblInd w:w="1051" w:type="dxa"/>
         <w:tblBorders>
           <w:top w:val="single" w:sz="4" w:space="0" w:color="00000A"/>
           <w:left w:val="single" w:sz="4" w:space="0" w:color="00000A"/>
@@ -2763,7 +2763,7 @@
         </w:tblBorders>
         <w:tblCellMar>
           <w:top w:w="0" w:type="dxa"/>
-          <w:left w:w="63" w:type="dxa"/>
+          <w:left w:w="58" w:type="dxa"/>
           <w:bottom w:w="0" w:type="dxa"/>
           <w:right w:w="108" w:type="dxa"/>
         </w:tblCellMar>
@@ -2786,7 +2786,7 @@
             </w:tcBorders>
             <w:shd w:color="auto" w:fill="E6E6E6" w:val="clear"/>
             <w:tcMar>
-              <w:left w:w="63" w:type="dxa"/>
+              <w:left w:w="58" w:type="dxa"/>
             </w:tcMar>
           </w:tcPr>
           <w:p>
@@ -2817,7 +2817,7 @@
             </w:tcBorders>
             <w:shd w:color="auto" w:fill="auto" w:val="clear"/>
             <w:tcMar>
-              <w:left w:w="63" w:type="dxa"/>
+              <w:left w:w="58" w:type="dxa"/>
             </w:tcMar>
           </w:tcPr>
           <w:p>
@@ -2852,7 +2852,7 @@
             </w:tcBorders>
             <w:shd w:color="auto" w:fill="E6E6E6" w:val="clear"/>
             <w:tcMar>
-              <w:left w:w="63" w:type="dxa"/>
+              <w:left w:w="58" w:type="dxa"/>
             </w:tcMar>
           </w:tcPr>
           <w:p>
@@ -2888,7 +2888,7 @@
             </w:tcBorders>
             <w:shd w:color="auto" w:fill="E6E6E6" w:val="clear"/>
             <w:tcMar>
-              <w:left w:w="63" w:type="dxa"/>
+              <w:left w:w="58" w:type="dxa"/>
             </w:tcMar>
           </w:tcPr>
           <w:p>
@@ -2924,7 +2924,7 @@
             </w:tcBorders>
             <w:shd w:color="auto" w:fill="E6E6E6" w:val="clear"/>
             <w:tcMar>
-              <w:left w:w="63" w:type="dxa"/>
+              <w:left w:w="58" w:type="dxa"/>
             </w:tcMar>
           </w:tcPr>
           <w:p>
@@ -2952,7 +2952,7 @@
             </w:tcBorders>
             <w:shd w:color="auto" w:fill="auto" w:val="clear"/>
             <w:tcMar>
-              <w:left w:w="63" w:type="dxa"/>
+              <w:left w:w="58" w:type="dxa"/>
             </w:tcMar>
           </w:tcPr>
           <w:p>
@@ -2982,7 +2982,7 @@
             </w:tcBorders>
             <w:shd w:color="auto" w:fill="E6E6E6" w:val="clear"/>
             <w:tcMar>
-              <w:left w:w="63" w:type="dxa"/>
+              <w:left w:w="58" w:type="dxa"/>
             </w:tcMar>
           </w:tcPr>
           <w:p>
@@ -3010,7 +3010,7 @@
             </w:tcBorders>
             <w:shd w:color="auto" w:fill="auto" w:val="clear"/>
             <w:tcMar>
-              <w:left w:w="63" w:type="dxa"/>
+              <w:left w:w="58" w:type="dxa"/>
             </w:tcMar>
           </w:tcPr>
           <w:p>
@@ -3040,7 +3040,7 @@
             </w:tcBorders>
             <w:shd w:color="auto" w:fill="E6E6E6" w:val="clear"/>
             <w:tcMar>
-              <w:left w:w="63" w:type="dxa"/>
+              <w:left w:w="58" w:type="dxa"/>
             </w:tcMar>
           </w:tcPr>
           <w:p>
@@ -3068,7 +3068,7 @@
             </w:tcBorders>
             <w:shd w:color="auto" w:fill="auto" w:val="clear"/>
             <w:tcMar>
-              <w:left w:w="63" w:type="dxa"/>
+              <w:left w:w="58" w:type="dxa"/>
             </w:tcMar>
           </w:tcPr>
           <w:p>
@@ -3112,7 +3112,7 @@
       <w:tblPr>
         <w:tblW w:w="7960" w:type="dxa"/>
         <w:jc w:val="left"/>
-        <w:tblInd w:w="1056" w:type="dxa"/>
+        <w:tblInd w:w="1051" w:type="dxa"/>
         <w:tblBorders>
           <w:top w:val="single" w:sz="4" w:space="0" w:color="00000A"/>
           <w:left w:val="single" w:sz="4" w:space="0" w:color="00000A"/>
@@ -3121,7 +3121,7 @@
         </w:tblBorders>
         <w:tblCellMar>
           <w:top w:w="0" w:type="dxa"/>
-          <w:left w:w="63" w:type="dxa"/>
+          <w:left w:w="58" w:type="dxa"/>
           <w:bottom w:w="0" w:type="dxa"/>
           <w:right w:w="108" w:type="dxa"/>
         </w:tblCellMar>
@@ -3144,7 +3144,7 @@
             </w:tcBorders>
             <w:shd w:color="auto" w:fill="E6E6E6" w:val="clear"/>
             <w:tcMar>
-              <w:left w:w="63" w:type="dxa"/>
+              <w:left w:w="58" w:type="dxa"/>
             </w:tcMar>
           </w:tcPr>
           <w:p>
@@ -3175,7 +3175,7 @@
             </w:tcBorders>
             <w:shd w:color="auto" w:fill="auto" w:val="clear"/>
             <w:tcMar>
-              <w:left w:w="63" w:type="dxa"/>
+              <w:left w:w="58" w:type="dxa"/>
             </w:tcMar>
           </w:tcPr>
           <w:p>
@@ -3210,7 +3210,7 @@
             </w:tcBorders>
             <w:shd w:color="auto" w:fill="E6E6E6" w:val="clear"/>
             <w:tcMar>
-              <w:left w:w="63" w:type="dxa"/>
+              <w:left w:w="58" w:type="dxa"/>
             </w:tcMar>
           </w:tcPr>
           <w:p>
@@ -3246,7 +3246,7 @@
             </w:tcBorders>
             <w:shd w:color="auto" w:fill="E6E6E6" w:val="clear"/>
             <w:tcMar>
-              <w:left w:w="63" w:type="dxa"/>
+              <w:left w:w="58" w:type="dxa"/>
             </w:tcMar>
           </w:tcPr>
           <w:p>
@@ -3279,7 +3279,7 @@
             </w:tcBorders>
             <w:shd w:color="auto" w:fill="E6E6E6" w:val="clear"/>
             <w:tcMar>
-              <w:left w:w="63" w:type="dxa"/>
+              <w:left w:w="58" w:type="dxa"/>
             </w:tcMar>
           </w:tcPr>
           <w:p>
@@ -3307,7 +3307,7 @@
             </w:tcBorders>
             <w:shd w:color="auto" w:fill="auto" w:val="clear"/>
             <w:tcMar>
-              <w:left w:w="63" w:type="dxa"/>
+              <w:left w:w="58" w:type="dxa"/>
             </w:tcMar>
           </w:tcPr>
           <w:p>
@@ -3337,7 +3337,7 @@
             </w:tcBorders>
             <w:shd w:color="auto" w:fill="E6E6E6" w:val="clear"/>
             <w:tcMar>
-              <w:left w:w="63" w:type="dxa"/>
+              <w:left w:w="58" w:type="dxa"/>
             </w:tcMar>
           </w:tcPr>
           <w:p>
@@ -3365,7 +3365,7 @@
             </w:tcBorders>
             <w:shd w:color="auto" w:fill="auto" w:val="clear"/>
             <w:tcMar>
-              <w:left w:w="63" w:type="dxa"/>
+              <w:left w:w="58" w:type="dxa"/>
             </w:tcMar>
           </w:tcPr>
           <w:p>
@@ -3395,7 +3395,7 @@
             </w:tcBorders>
             <w:shd w:color="auto" w:fill="E6E6E6" w:val="clear"/>
             <w:tcMar>
-              <w:left w:w="63" w:type="dxa"/>
+              <w:left w:w="58" w:type="dxa"/>
             </w:tcMar>
           </w:tcPr>
           <w:p>
@@ -3423,7 +3423,7 @@
             </w:tcBorders>
             <w:shd w:color="auto" w:fill="auto" w:val="clear"/>
             <w:tcMar>
-              <w:left w:w="63" w:type="dxa"/>
+              <w:left w:w="58" w:type="dxa"/>
             </w:tcMar>
           </w:tcPr>
           <w:p>
@@ -3453,7 +3453,7 @@
             </w:tcBorders>
             <w:shd w:color="auto" w:fill="E6E6E6" w:val="clear"/>
             <w:tcMar>
-              <w:left w:w="63" w:type="dxa"/>
+              <w:left w:w="58" w:type="dxa"/>
             </w:tcMar>
           </w:tcPr>
           <w:p>
@@ -3481,7 +3481,7 @@
             </w:tcBorders>
             <w:shd w:color="auto" w:fill="auto" w:val="clear"/>
             <w:tcMar>
-              <w:left w:w="63" w:type="dxa"/>
+              <w:left w:w="58" w:type="dxa"/>
             </w:tcMar>
           </w:tcPr>
           <w:p>
@@ -3510,7 +3510,7 @@
             </w:tcBorders>
             <w:shd w:color="auto" w:fill="D9D9D9" w:val="clear"/>
             <w:tcMar>
-              <w:left w:w="63" w:type="dxa"/>
+              <w:left w:w="58" w:type="dxa"/>
             </w:tcMar>
           </w:tcPr>
           <w:p>
@@ -3543,7 +3543,7 @@
             </w:tcBorders>
             <w:shd w:color="auto" w:fill="D9D9D9" w:val="clear"/>
             <w:tcMar>
-              <w:left w:w="63" w:type="dxa"/>
+              <w:left w:w="58" w:type="dxa"/>
             </w:tcMar>
           </w:tcPr>
           <w:p>
@@ -3576,7 +3576,7 @@
             </w:tcBorders>
             <w:shd w:color="auto" w:fill="E6E6E6" w:val="clear"/>
             <w:tcMar>
-              <w:left w:w="63" w:type="dxa"/>
+              <w:left w:w="58" w:type="dxa"/>
             </w:tcMar>
           </w:tcPr>
           <w:p>
@@ -3607,7 +3607,7 @@
             </w:tcBorders>
             <w:shd w:color="auto" w:fill="auto" w:val="clear"/>
             <w:tcMar>
-              <w:left w:w="63" w:type="dxa"/>
+              <w:left w:w="58" w:type="dxa"/>
             </w:tcMar>
           </w:tcPr>
           <w:p>
@@ -3641,7 +3641,7 @@
             </w:tcBorders>
             <w:shd w:color="auto" w:fill="E6E6E6" w:val="clear"/>
             <w:tcMar>
-              <w:left w:w="63" w:type="dxa"/>
+              <w:left w:w="58" w:type="dxa"/>
             </w:tcMar>
           </w:tcPr>
           <w:p>
@@ -3677,7 +3677,7 @@
             </w:tcBorders>
             <w:shd w:color="auto" w:fill="E6E6E6" w:val="clear"/>
             <w:tcMar>
-              <w:left w:w="63" w:type="dxa"/>
+              <w:left w:w="58" w:type="dxa"/>
             </w:tcMar>
           </w:tcPr>
           <w:p>
@@ -3710,7 +3710,7 @@
             </w:tcBorders>
             <w:shd w:color="auto" w:fill="E6E6E6" w:val="clear"/>
             <w:tcMar>
-              <w:left w:w="63" w:type="dxa"/>
+              <w:left w:w="58" w:type="dxa"/>
             </w:tcMar>
           </w:tcPr>
           <w:p>
@@ -3738,7 +3738,7 @@
             </w:tcBorders>
             <w:shd w:color="auto" w:fill="auto" w:val="clear"/>
             <w:tcMar>
-              <w:left w:w="63" w:type="dxa"/>
+              <w:left w:w="58" w:type="dxa"/>
             </w:tcMar>
           </w:tcPr>
           <w:p>
@@ -3767,7 +3767,7 @@
             </w:tcBorders>
             <w:shd w:color="auto" w:fill="E6E6E6" w:val="clear"/>
             <w:tcMar>
-              <w:left w:w="63" w:type="dxa"/>
+              <w:left w:w="58" w:type="dxa"/>
             </w:tcMar>
           </w:tcPr>
           <w:p>
@@ -3795,7 +3795,7 @@
             </w:tcBorders>
             <w:shd w:color="auto" w:fill="auto" w:val="clear"/>
             <w:tcMar>
-              <w:left w:w="63" w:type="dxa"/>
+              <w:left w:w="58" w:type="dxa"/>
             </w:tcMar>
           </w:tcPr>
           <w:p>
@@ -3824,7 +3824,7 @@
             </w:tcBorders>
             <w:shd w:color="auto" w:fill="E6E6E6" w:val="clear"/>
             <w:tcMar>
-              <w:left w:w="63" w:type="dxa"/>
+              <w:left w:w="58" w:type="dxa"/>
             </w:tcMar>
           </w:tcPr>
           <w:p>
@@ -3852,7 +3852,7 @@
             </w:tcBorders>
             <w:shd w:color="auto" w:fill="auto" w:val="clear"/>
             <w:tcMar>
-              <w:left w:w="63" w:type="dxa"/>
+              <w:left w:w="58" w:type="dxa"/>
             </w:tcMar>
           </w:tcPr>
           <w:p>
@@ -3881,7 +3881,7 @@
             </w:tcBorders>
             <w:shd w:color="auto" w:fill="E6E6E6" w:val="clear"/>
             <w:tcMar>
-              <w:left w:w="63" w:type="dxa"/>
+              <w:left w:w="58" w:type="dxa"/>
             </w:tcMar>
           </w:tcPr>
           <w:p>
@@ -3909,7 +3909,7 @@
             </w:tcBorders>
             <w:shd w:color="auto" w:fill="auto" w:val="clear"/>
             <w:tcMar>
-              <w:left w:w="63" w:type="dxa"/>
+              <w:left w:w="58" w:type="dxa"/>
             </w:tcMar>
           </w:tcPr>
           <w:p>
@@ -3938,7 +3938,7 @@
             </w:tcBorders>
             <w:shd w:color="auto" w:fill="D9D9D9" w:val="clear"/>
             <w:tcMar>
-              <w:left w:w="63" w:type="dxa"/>
+              <w:left w:w="58" w:type="dxa"/>
             </w:tcMar>
           </w:tcPr>
           <w:p>
@@ -3971,7 +3971,7 @@
             </w:tcBorders>
             <w:shd w:color="auto" w:fill="D9D9D9" w:val="clear"/>
             <w:tcMar>
-              <w:left w:w="63" w:type="dxa"/>
+              <w:left w:w="58" w:type="dxa"/>
             </w:tcMar>
           </w:tcPr>
           <w:p>
@@ -4004,7 +4004,7 @@
             </w:tcBorders>
             <w:shd w:color="auto" w:fill="E6E6E6" w:val="clear"/>
             <w:tcMar>
-              <w:left w:w="63" w:type="dxa"/>
+              <w:left w:w="58" w:type="dxa"/>
             </w:tcMar>
           </w:tcPr>
           <w:p>
@@ -4035,7 +4035,7 @@
             </w:tcBorders>
             <w:shd w:color="auto" w:fill="auto" w:val="clear"/>
             <w:tcMar>
-              <w:left w:w="63" w:type="dxa"/>
+              <w:left w:w="58" w:type="dxa"/>
             </w:tcMar>
           </w:tcPr>
           <w:p>
@@ -4069,7 +4069,7 @@
             </w:tcBorders>
             <w:shd w:color="auto" w:fill="E6E6E6" w:val="clear"/>
             <w:tcMar>
-              <w:left w:w="63" w:type="dxa"/>
+              <w:left w:w="58" w:type="dxa"/>
             </w:tcMar>
           </w:tcPr>
           <w:p>
@@ -4105,7 +4105,7 @@
             </w:tcBorders>
             <w:shd w:color="auto" w:fill="E6E6E6" w:val="clear"/>
             <w:tcMar>
-              <w:left w:w="63" w:type="dxa"/>
+              <w:left w:w="58" w:type="dxa"/>
             </w:tcMar>
           </w:tcPr>
           <w:p>
@@ -4138,7 +4138,7 @@
             </w:tcBorders>
             <w:shd w:color="auto" w:fill="E6E6E6" w:val="clear"/>
             <w:tcMar>
-              <w:left w:w="63" w:type="dxa"/>
+              <w:left w:w="58" w:type="dxa"/>
             </w:tcMar>
           </w:tcPr>
           <w:p>
@@ -4166,7 +4166,7 @@
             </w:tcBorders>
             <w:shd w:color="auto" w:fill="auto" w:val="clear"/>
             <w:tcMar>
-              <w:left w:w="63" w:type="dxa"/>
+              <w:left w:w="58" w:type="dxa"/>
             </w:tcMar>
           </w:tcPr>
           <w:p>
@@ -4195,7 +4195,7 @@
             </w:tcBorders>
             <w:shd w:color="auto" w:fill="E6E6E6" w:val="clear"/>
             <w:tcMar>
-              <w:left w:w="63" w:type="dxa"/>
+              <w:left w:w="58" w:type="dxa"/>
             </w:tcMar>
           </w:tcPr>
           <w:p>
@@ -4223,7 +4223,7 @@
             </w:tcBorders>
             <w:shd w:color="auto" w:fill="auto" w:val="clear"/>
             <w:tcMar>
-              <w:left w:w="63" w:type="dxa"/>
+              <w:left w:w="58" w:type="dxa"/>
             </w:tcMar>
           </w:tcPr>
           <w:p>
@@ -4252,7 +4252,7 @@
             </w:tcBorders>
             <w:shd w:color="auto" w:fill="E6E6E6" w:val="clear"/>
             <w:tcMar>
-              <w:left w:w="63" w:type="dxa"/>
+              <w:left w:w="58" w:type="dxa"/>
             </w:tcMar>
           </w:tcPr>
           <w:p>
@@ -4280,7 +4280,7 @@
             </w:tcBorders>
             <w:shd w:color="auto" w:fill="auto" w:val="clear"/>
             <w:tcMar>
-              <w:left w:w="63" w:type="dxa"/>
+              <w:left w:w="58" w:type="dxa"/>
             </w:tcMar>
           </w:tcPr>
           <w:p>
@@ -4309,7 +4309,7 @@
             </w:tcBorders>
             <w:shd w:color="auto" w:fill="E6E6E6" w:val="clear"/>
             <w:tcMar>
-              <w:left w:w="63" w:type="dxa"/>
+              <w:left w:w="58" w:type="dxa"/>
             </w:tcMar>
           </w:tcPr>
           <w:p>
@@ -4337,7 +4337,7 @@
             </w:tcBorders>
             <w:shd w:color="auto" w:fill="auto" w:val="clear"/>
             <w:tcMar>
-              <w:left w:w="63" w:type="dxa"/>
+              <w:left w:w="58" w:type="dxa"/>
             </w:tcMar>
           </w:tcPr>
           <w:p>
@@ -4369,10 +4369,10 @@
         <w:pStyle w:val="Heading1"/>
         <w:rPr/>
       </w:pPr>
-      <w:bookmarkStart w:id="20" w:name="_Toc467892042"/>
-      <w:bookmarkStart w:id="21" w:name="_Toc467892092"/>
-      <w:bookmarkStart w:id="22" w:name="__RefHeading___Toc1215_1091504137"/>
-      <w:bookmarkStart w:id="23" w:name="_Toc467194260"/>
+      <w:bookmarkStart w:id="20" w:name="_Toc467194260"/>
+      <w:bookmarkStart w:id="21" w:name="__RefHeading___Toc1215_1091504137"/>
+      <w:bookmarkStart w:id="22" w:name="_Toc467892092"/>
+      <w:bookmarkStart w:id="23" w:name="_Toc467892042"/>
       <w:bookmarkEnd w:id="20"/>
       <w:bookmarkEnd w:id="21"/>
       <w:bookmarkEnd w:id="22"/>
@@ -4424,7 +4424,7 @@
       <w:tblPr>
         <w:tblW w:w="9061" w:type="dxa"/>
         <w:jc w:val="left"/>
-        <w:tblInd w:w="-45" w:type="dxa"/>
+        <w:tblInd w:w="-50" w:type="dxa"/>
         <w:tblBorders>
           <w:top w:val="single" w:sz="4" w:space="0" w:color="00000A"/>
           <w:left w:val="single" w:sz="4" w:space="0" w:color="00000A"/>
@@ -4435,7 +4435,7 @@
         </w:tblBorders>
         <w:tblCellMar>
           <w:top w:w="0" w:type="dxa"/>
-          <w:left w:w="63" w:type="dxa"/>
+          <w:left w:w="58" w:type="dxa"/>
           <w:bottom w:w="0" w:type="dxa"/>
           <w:right w:w="108" w:type="dxa"/>
         </w:tblCellMar>
@@ -4460,7 +4460,7 @@
             </w:tcBorders>
             <w:shd w:color="auto" w:fill="E6E6E6" w:val="clear"/>
             <w:tcMar>
-              <w:left w:w="63" w:type="dxa"/>
+              <w:left w:w="58" w:type="dxa"/>
             </w:tcMar>
           </w:tcPr>
           <w:p>
@@ -4492,7 +4492,7 @@
             </w:tcBorders>
             <w:shd w:color="auto" w:fill="auto" w:val="clear"/>
             <w:tcMar>
-              <w:left w:w="63" w:type="dxa"/>
+              <w:left w:w="58" w:type="dxa"/>
             </w:tcMar>
           </w:tcPr>
           <w:p>
@@ -4533,7 +4533,7 @@
             </w:tcBorders>
             <w:shd w:color="auto" w:fill="E6E6E6" w:val="clear"/>
             <w:tcMar>
-              <w:left w:w="63" w:type="dxa"/>
+              <w:left w:w="58" w:type="dxa"/>
             </w:tcMar>
           </w:tcPr>
           <w:p>
@@ -4565,7 +4565,7 @@
             </w:tcBorders>
             <w:shd w:color="auto" w:fill="auto" w:val="clear"/>
             <w:tcMar>
-              <w:left w:w="63" w:type="dxa"/>
+              <w:left w:w="58" w:type="dxa"/>
             </w:tcMar>
           </w:tcPr>
           <w:p>
@@ -4647,7 +4647,7 @@
             </w:tcBorders>
             <w:shd w:color="auto" w:fill="E6E6E6" w:val="clear"/>
             <w:tcMar>
-              <w:left w:w="63" w:type="dxa"/>
+              <w:left w:w="58" w:type="dxa"/>
             </w:tcMar>
           </w:tcPr>
           <w:p>
@@ -4691,7 +4691,7 @@
             </w:tcBorders>
             <w:shd w:color="auto" w:fill="auto" w:val="clear"/>
             <w:tcMar>
-              <w:left w:w="63" w:type="dxa"/>
+              <w:left w:w="58" w:type="dxa"/>
             </w:tcMar>
           </w:tcPr>
           <w:p>
@@ -4787,7 +4787,7 @@
             </w:tcBorders>
             <w:shd w:color="auto" w:fill="auto" w:val="clear"/>
             <w:tcMar>
-              <w:left w:w="63" w:type="dxa"/>
+              <w:left w:w="58" w:type="dxa"/>
             </w:tcMar>
           </w:tcPr>
           <w:p>
@@ -4842,7 +4842,7 @@
       <w:r>
         <w:rPr/>
         <w:drawing>
-          <wp:anchor behindDoc="0" distT="0" distB="3810" distL="114300" distR="114300" simplePos="0" locked="0" layoutInCell="1" allowOverlap="1" relativeHeight="19">
+          <wp:anchor behindDoc="0" distT="0" distB="3810" distL="114300" distR="114300" simplePos="0" locked="0" layoutInCell="1" allowOverlap="1" relativeHeight="20">
             <wp:simplePos x="0" y="0"/>
             <wp:positionH relativeFrom="column">
               <wp:posOffset>2377440</wp:posOffset>
@@ -4945,10 +4945,10 @@
         <w:pStyle w:val="Heading1"/>
         <w:rPr/>
       </w:pPr>
-      <w:bookmarkStart w:id="24" w:name="_Toc467892043"/>
-      <w:bookmarkStart w:id="25" w:name="_Toc467892093"/>
-      <w:bookmarkStart w:id="26" w:name="__RefHeading___Toc1217_1091504137"/>
-      <w:bookmarkStart w:id="27" w:name="_Toc467194261"/>
+      <w:bookmarkStart w:id="24" w:name="_Toc467194261"/>
+      <w:bookmarkStart w:id="25" w:name="__RefHeading___Toc1217_1091504137"/>
+      <w:bookmarkStart w:id="26" w:name="_Toc467892093"/>
+      <w:bookmarkStart w:id="27" w:name="_Toc467892043"/>
       <w:bookmarkEnd w:id="24"/>
       <w:bookmarkEnd w:id="25"/>
       <w:bookmarkEnd w:id="26"/>
@@ -4986,7 +4986,7 @@
       <w:tblPr>
         <w:tblW w:w="9061" w:type="dxa"/>
         <w:jc w:val="left"/>
-        <w:tblInd w:w="-45" w:type="dxa"/>
+        <w:tblInd w:w="-50" w:type="dxa"/>
         <w:tblBorders>
           <w:top w:val="single" w:sz="4" w:space="0" w:color="00000A"/>
           <w:left w:val="single" w:sz="4" w:space="0" w:color="00000A"/>
@@ -4997,7 +4997,7 @@
         </w:tblBorders>
         <w:tblCellMar>
           <w:top w:w="0" w:type="dxa"/>
-          <w:left w:w="63" w:type="dxa"/>
+          <w:left w:w="58" w:type="dxa"/>
           <w:bottom w:w="0" w:type="dxa"/>
           <w:right w:w="108" w:type="dxa"/>
         </w:tblCellMar>
@@ -5023,7 +5023,7 @@
             </w:tcBorders>
             <w:shd w:color="auto" w:fill="auto" w:val="clear"/>
             <w:tcMar>
-              <w:left w:w="63" w:type="dxa"/>
+              <w:left w:w="58" w:type="dxa"/>
             </w:tcMar>
           </w:tcPr>
           <w:p>
@@ -5135,7 +5135,7 @@
             </w:tcBorders>
             <w:shd w:color="auto" w:fill="D9D9D9" w:val="clear"/>
             <w:tcMar>
-              <w:left w:w="63" w:type="dxa"/>
+              <w:left w:w="58" w:type="dxa"/>
             </w:tcMar>
             <w:vAlign w:val="bottom"/>
           </w:tcPr>
@@ -5178,7 +5178,7 @@
             </w:tcBorders>
             <w:shd w:color="auto" w:fill="auto" w:val="clear"/>
             <w:tcMar>
-              <w:left w:w="63" w:type="dxa"/>
+              <w:left w:w="58" w:type="dxa"/>
             </w:tcMar>
           </w:tcPr>
           <w:p>
@@ -5290,7 +5290,7 @@
             </w:tcBorders>
             <w:shd w:color="auto" w:fill="D9D9D9" w:val="clear"/>
             <w:tcMar>
-              <w:left w:w="63" w:type="dxa"/>
+              <w:left w:w="58" w:type="dxa"/>
             </w:tcMar>
           </w:tcPr>
           <w:p>
@@ -5332,7 +5332,7 @@
             </w:tcBorders>
             <w:shd w:color="auto" w:fill="auto" w:val="clear"/>
             <w:tcMar>
-              <w:left w:w="63" w:type="dxa"/>
+              <w:left w:w="58" w:type="dxa"/>
             </w:tcMar>
           </w:tcPr>
           <w:p>
@@ -5444,7 +5444,7 @@
             </w:tcBorders>
             <w:shd w:color="auto" w:fill="D9D9D9" w:val="clear"/>
             <w:tcMar>
-              <w:left w:w="63" w:type="dxa"/>
+              <w:left w:w="58" w:type="dxa"/>
             </w:tcMar>
           </w:tcPr>
           <w:p>
@@ -5498,7 +5498,7 @@
       <w:tblPr>
         <w:tblW w:w="9061" w:type="dxa"/>
         <w:jc w:val="left"/>
-        <w:tblInd w:w="-45" w:type="dxa"/>
+        <w:tblInd w:w="-50" w:type="dxa"/>
         <w:tblBorders>
           <w:top w:val="single" w:sz="4" w:space="0" w:color="00000A"/>
           <w:left w:val="single" w:sz="4" w:space="0" w:color="00000A"/>
@@ -5509,7 +5509,7 @@
         </w:tblBorders>
         <w:tblCellMar>
           <w:top w:w="0" w:type="dxa"/>
-          <w:left w:w="63" w:type="dxa"/>
+          <w:left w:w="58" w:type="dxa"/>
           <w:bottom w:w="0" w:type="dxa"/>
           <w:right w:w="108" w:type="dxa"/>
         </w:tblCellMar>
@@ -5535,7 +5535,7 @@
             </w:tcBorders>
             <w:shd w:color="auto" w:fill="D9D9D9" w:val="clear"/>
             <w:tcMar>
-              <w:left w:w="63" w:type="dxa"/>
+              <w:left w:w="58" w:type="dxa"/>
             </w:tcMar>
           </w:tcPr>
           <w:p>
@@ -5577,7 +5577,7 @@
             </w:tcBorders>
             <w:shd w:color="auto" w:fill="auto" w:val="clear"/>
             <w:tcMar>
-              <w:left w:w="63" w:type="dxa"/>
+              <w:left w:w="58" w:type="dxa"/>
             </w:tcMar>
           </w:tcPr>
           <w:p>
@@ -5689,7 +5689,7 @@
             </w:tcBorders>
             <w:shd w:color="auto" w:fill="D9D9D9" w:val="clear"/>
             <w:tcMar>
-              <w:left w:w="63" w:type="dxa"/>
+              <w:left w:w="58" w:type="dxa"/>
             </w:tcMar>
           </w:tcPr>
           <w:p>
@@ -5743,7 +5743,7 @@
       <w:tblPr>
         <w:tblW w:w="9061" w:type="dxa"/>
         <w:jc w:val="left"/>
-        <w:tblInd w:w="-45" w:type="dxa"/>
+        <w:tblInd w:w="-50" w:type="dxa"/>
         <w:tblBorders>
           <w:top w:val="single" w:sz="4" w:space="0" w:color="00000A"/>
           <w:left w:val="single" w:sz="4" w:space="0" w:color="00000A"/>
@@ -5754,7 +5754,7 @@
         </w:tblBorders>
         <w:tblCellMar>
           <w:top w:w="0" w:type="dxa"/>
-          <w:left w:w="63" w:type="dxa"/>
+          <w:left w:w="58" w:type="dxa"/>
           <w:bottom w:w="0" w:type="dxa"/>
           <w:right w:w="108" w:type="dxa"/>
         </w:tblCellMar>
@@ -5780,7 +5780,7 @@
             </w:tcBorders>
             <w:shd w:color="auto" w:fill="D9D9D9" w:val="clear"/>
             <w:tcMar>
-              <w:left w:w="63" w:type="dxa"/>
+              <w:left w:w="58" w:type="dxa"/>
             </w:tcMar>
           </w:tcPr>
           <w:p>
@@ -5822,7 +5822,7 @@
             </w:tcBorders>
             <w:shd w:color="auto" w:fill="auto" w:val="clear"/>
             <w:tcMar>
-              <w:left w:w="63" w:type="dxa"/>
+              <w:left w:w="58" w:type="dxa"/>
             </w:tcMar>
           </w:tcPr>
           <w:p>
@@ -5934,7 +5934,7 @@
             </w:tcBorders>
             <w:shd w:color="auto" w:fill="D9D9D9" w:val="clear"/>
             <w:tcMar>
-              <w:left w:w="63" w:type="dxa"/>
+              <w:left w:w="58" w:type="dxa"/>
             </w:tcMar>
           </w:tcPr>
           <w:p>
@@ -5968,10 +5968,10 @@
       <w:r>
         <w:br w:type="page"/>
       </w:r>
-      <w:bookmarkStart w:id="28" w:name="_Toc467892044"/>
-      <w:bookmarkStart w:id="29" w:name="_Toc467892094"/>
-      <w:bookmarkStart w:id="30" w:name="__RefHeading___Toc1219_1091504137"/>
-      <w:bookmarkStart w:id="31" w:name="_Toc467194262"/>
+      <w:bookmarkStart w:id="28" w:name="_Toc467194262"/>
+      <w:bookmarkStart w:id="29" w:name="__RefHeading___Toc1219_1091504137"/>
+      <w:bookmarkStart w:id="30" w:name="_Toc467892094"/>
+      <w:bookmarkStart w:id="31" w:name="_Toc467892044"/>
       <w:bookmarkEnd w:id="28"/>
       <w:bookmarkEnd w:id="29"/>
       <w:bookmarkEnd w:id="30"/>
@@ -5995,11 +5995,11 @@
         <w:pStyle w:val="Heading1"/>
         <w:rPr/>
       </w:pPr>
-      <w:bookmarkStart w:id="32" w:name="_Toc467892045"/>
-      <w:bookmarkStart w:id="33" w:name="_Toc467892095"/>
+      <w:bookmarkStart w:id="32" w:name="_Toc467194263"/>
+      <w:bookmarkStart w:id="33" w:name="_Toc236199172"/>
       <w:bookmarkStart w:id="34" w:name="__RefHeading___Toc1221_1091504137"/>
-      <w:bookmarkStart w:id="35" w:name="_Toc236199172"/>
-      <w:bookmarkStart w:id="36" w:name="_Toc467194263"/>
+      <w:bookmarkStart w:id="35" w:name="_Toc467892095"/>
+      <w:bookmarkStart w:id="36" w:name="_Toc467892045"/>
       <w:bookmarkEnd w:id="32"/>
       <w:bookmarkEnd w:id="33"/>
       <w:bookmarkEnd w:id="34"/>
@@ -6112,9 +6112,9 @@
         <w:pStyle w:val="Heading1"/>
         <w:rPr/>
       </w:pPr>
-      <w:bookmarkStart w:id="39" w:name="_Toc467892046"/>
+      <w:bookmarkStart w:id="39" w:name="__RefHeading___Toc1223_1091504137"/>
       <w:bookmarkStart w:id="40" w:name="_Toc467892096"/>
-      <w:bookmarkStart w:id="41" w:name="__RefHeading___Toc1223_1091504137"/>
+      <w:bookmarkStart w:id="41" w:name="_Toc467892046"/>
       <w:bookmarkEnd w:id="39"/>
       <w:bookmarkEnd w:id="40"/>
       <w:bookmarkEnd w:id="41"/>
@@ -6159,9 +6159,9 @@
         <w:spacing w:lineRule="auto" w:line="360"/>
         <w:rPr/>
       </w:pPr>
-      <w:bookmarkStart w:id="42" w:name="_Toc467892047"/>
+      <w:bookmarkStart w:id="42" w:name="__RefHeading___Toc1225_1091504137"/>
       <w:bookmarkStart w:id="43" w:name="_Toc467892097"/>
-      <w:bookmarkStart w:id="44" w:name="__RefHeading___Toc1225_1091504137"/>
+      <w:bookmarkStart w:id="44" w:name="_Toc467892047"/>
       <w:bookmarkEnd w:id="42"/>
       <w:bookmarkEnd w:id="43"/>
       <w:bookmarkEnd w:id="44"/>
@@ -6173,7 +6173,7 @@
     <w:sdt>
       <w:sdtPr>
         <w:citation/>
-        <w:id w:val="352078392"/>
+        <w:id w:val="29664095"/>
       </w:sdtPr>
       <w:sdtContent>
         <w:p>
@@ -6552,9 +6552,9 @@
             <w:spacing w:lineRule="auto" w:line="360"/>
             <w:rPr/>
           </w:pPr>
-          <w:bookmarkStart w:id="46" w:name="_Toc467892048"/>
+          <w:bookmarkStart w:id="46" w:name="__RefHeading___Toc1227_1091504137"/>
           <w:bookmarkStart w:id="47" w:name="_Toc467892098"/>
-          <w:bookmarkStart w:id="48" w:name="__RefHeading___Toc1227_1091504137"/>
+          <w:bookmarkStart w:id="48" w:name="_Toc467892048"/>
           <w:bookmarkEnd w:id="46"/>
           <w:bookmarkEnd w:id="47"/>
           <w:bookmarkEnd w:id="48"/>
@@ -6763,9 +6763,9 @@
             <w:spacing w:lineRule="auto" w:line="360"/>
             <w:rPr/>
           </w:pPr>
-          <w:bookmarkStart w:id="52" w:name="_Toc467892049"/>
+          <w:bookmarkStart w:id="52" w:name="__RefHeading___Toc1229_1091504137"/>
           <w:bookmarkStart w:id="53" w:name="_Toc467892099"/>
-          <w:bookmarkStart w:id="54" w:name="__RefHeading___Toc1229_1091504137"/>
+          <w:bookmarkStart w:id="54" w:name="_Toc467892049"/>
           <w:bookmarkEnd w:id="52"/>
           <w:bookmarkEnd w:id="53"/>
           <w:bookmarkEnd w:id="54"/>
@@ -6932,10 +6932,10 @@
             <w:pStyle w:val="Heading2"/>
             <w:rPr/>
           </w:pPr>
-          <w:bookmarkStart w:id="55" w:name="_Toc467892050"/>
-          <w:bookmarkStart w:id="56" w:name="_Toc467892100"/>
-          <w:bookmarkStart w:id="57" w:name="__RefHeading___Toc1231_1091504137"/>
-          <w:bookmarkStart w:id="58" w:name="_Toc467194266"/>
+          <w:bookmarkStart w:id="55" w:name="_Toc467194266"/>
+          <w:bookmarkStart w:id="56" w:name="__RefHeading___Toc1231_1091504137"/>
+          <w:bookmarkStart w:id="57" w:name="_Toc467892100"/>
+          <w:bookmarkStart w:id="58" w:name="_Toc467892050"/>
           <w:bookmarkEnd w:id="55"/>
           <w:bookmarkEnd w:id="56"/>
           <w:bookmarkEnd w:id="57"/>
@@ -7076,10 +7076,10 @@
             <w:pStyle w:val="Heading1"/>
             <w:rPr/>
           </w:pPr>
-          <w:bookmarkStart w:id="59" w:name="_Toc467892051"/>
-          <w:bookmarkStart w:id="60" w:name="_Toc467892101"/>
-          <w:bookmarkStart w:id="61" w:name="__RefHeading___Toc1233_1091504137"/>
-          <w:bookmarkStart w:id="62" w:name="_Toc467194267"/>
+          <w:bookmarkStart w:id="59" w:name="_Toc467194267"/>
+          <w:bookmarkStart w:id="60" w:name="__RefHeading___Toc1233_1091504137"/>
+          <w:bookmarkStart w:id="61" w:name="_Toc467892101"/>
+          <w:bookmarkStart w:id="62" w:name="_Toc467892051"/>
           <w:bookmarkEnd w:id="59"/>
           <w:bookmarkEnd w:id="60"/>
           <w:bookmarkEnd w:id="61"/>
@@ -7112,10 +7112,10 @@
             <w:pStyle w:val="Heading1"/>
             <w:rPr/>
           </w:pPr>
-          <w:bookmarkStart w:id="63" w:name="_Toc467892052"/>
-          <w:bookmarkStart w:id="64" w:name="_Toc467892102"/>
-          <w:bookmarkStart w:id="65" w:name="__RefHeading___Toc1235_1091504137"/>
-          <w:bookmarkStart w:id="66" w:name="_Toc467194268"/>
+          <w:bookmarkStart w:id="63" w:name="_Toc467194268"/>
+          <w:bookmarkStart w:id="64" w:name="__RefHeading___Toc1235_1091504137"/>
+          <w:bookmarkStart w:id="65" w:name="_Toc467892102"/>
+          <w:bookmarkStart w:id="66" w:name="_Toc467892052"/>
           <w:bookmarkEnd w:id="63"/>
           <w:bookmarkEnd w:id="64"/>
           <w:bookmarkEnd w:id="65"/>
@@ -7221,11 +7221,11 @@
             <w:pStyle w:val="Heading1"/>
             <w:rPr/>
           </w:pPr>
-          <w:bookmarkStart w:id="67" w:name="_Toc467892053"/>
-          <w:bookmarkStart w:id="68" w:name="_Toc467892103"/>
+          <w:bookmarkStart w:id="67" w:name="_Toc467194269"/>
+          <w:bookmarkStart w:id="68" w:name="_Toc236199174"/>
           <w:bookmarkStart w:id="69" w:name="__RefHeading___Toc1237_1091504137"/>
-          <w:bookmarkStart w:id="70" w:name="_Toc236199174"/>
-          <w:bookmarkStart w:id="71" w:name="_Toc467194269"/>
+          <w:bookmarkStart w:id="70" w:name="_Toc467892103"/>
+          <w:bookmarkStart w:id="71" w:name="_Toc467892053"/>
           <w:bookmarkEnd w:id="67"/>
           <w:bookmarkEnd w:id="68"/>
           <w:bookmarkEnd w:id="69"/>
@@ -7360,12 +7360,22 @@
         </w:p>
         <w:p>
           <w:pPr>
-            <w:pStyle w:val="Heading1"/>
+            <w:pStyle w:val="Heading2"/>
             <w:rPr/>
           </w:pPr>
           <w:r>
             <w:rPr/>
-            <w:t>Experimental Results and Discussion</w:t>
+            <w:t>Implementation</w:t>
+          </w:r>
+        </w:p>
+        <w:p>
+          <w:pPr>
+            <w:pStyle w:val="Heading3"/>
+            <w:rPr/>
+          </w:pPr>
+          <w:r>
+            <w:rPr/>
+            <w:t>Input</w:t>
           </w:r>
         </w:p>
         <w:p>
@@ -7375,17 +7385,7 @@
           </w:pPr>
           <w:r>
             <w:rPr/>
-            <w:t>TODO: graphs!</w:t>
-          </w:r>
-        </w:p>
-        <w:p>
-          <w:pPr>
-            <w:pStyle w:val="Heading1"/>
-            <w:rPr/>
-          </w:pPr>
-          <w:r>
-            <w:rPr/>
-            <w:t>Conclusion</w:t>
+            <w:t>The benchmark input data was generated using a generator which had its input provided by a script. The input generator produces a unique set of routes given a max number of entries, parts, parameters and tests per route. These can be combined together to produce a multi-site input into the router benchmarker.</w:t>
           </w:r>
         </w:p>
         <w:p>
@@ -7395,431 +7395,881 @@
           </w:pPr>
           <w:r>
             <w:rPr/>
-            <w:t>TODO: stuff goes here!</w:t>
-          </w:r>
-        </w:p>
-        <w:p>
-          <w:pPr>
-            <w:pStyle w:val="Heading1"/>
-            <w:rPr/>
-          </w:pPr>
-          <w:r>
-            <w:rPr/>
-            <w:t>Recommendations for Future Work</w:t>
-          </w:r>
-        </w:p>
-        <w:p>
-          <w:pPr>
-            <w:pStyle w:val="Normal"/>
-            <w:rPr/>
-          </w:pPr>
-          <w:r>
-            <w:rPr/>
-            <w:t>TODO: more router implementations!</w:t>
-          </w:r>
-        </w:p>
-        <w:p>
-          <w:pPr>
-            <w:pStyle w:val="Normal"/>
-            <w:rPr/>
-          </w:pPr>
-          <w:r>
-            <w:rPr/>
-          </w:r>
-        </w:p>
-        <w:p>
-          <w:pPr>
-            <w:pStyle w:val="Normal"/>
-            <w:rPr/>
-          </w:pPr>
-          <w:bookmarkStart w:id="72" w:name="_Toc467892057"/>
-          <w:bookmarkStart w:id="73" w:name="_Toc467892107"/>
-          <w:bookmarkStart w:id="74" w:name="_Toc467194273"/>
-          <w:bookmarkStart w:id="75" w:name="__RefHeading___Toc1245_1091504137"/>
-          <w:bookmarkStart w:id="76" w:name="_Toc467892057"/>
-          <w:bookmarkStart w:id="77" w:name="_Toc467892107"/>
-          <w:bookmarkStart w:id="78" w:name="_Toc467194273"/>
-          <w:bookmarkStart w:id="79" w:name="__RefHeading___Toc1245_1091504137"/>
-          <w:bookmarkEnd w:id="76"/>
-          <w:bookmarkEnd w:id="77"/>
-          <w:bookmarkEnd w:id="78"/>
-          <w:bookmarkEnd w:id="79"/>
-          <w:r>
-            <w:rPr/>
-          </w:r>
-        </w:p>
-        <w:p>
-          <w:pPr>
-            <w:pStyle w:val="Heading1"/>
-            <w:rPr/>
-          </w:pPr>
-          <w:r>
-            <w:rPr/>
-            <w:t>References</w:t>
-          </w:r>
-        </w:p>
-        <w:p>
-          <w:pPr>
-            <w:pStyle w:val="Bibliography"/>
-            <w:ind w:left="720" w:hanging="720"/>
-            <w:rPr/>
-          </w:pPr>
-          <w:r>
-            <w:fldChar w:fldCharType="begin"/>
-          </w:r>
-          <w:r>
-            <w:instrText> BIBLIOGRAPHY </w:instrText>
-          </w:r>
-          <w:r>
-            <w:fldChar w:fldCharType="separate"/>
-          </w:r>
-          <w:r>
-            <w:rPr/>
-            <w:t xml:space="preserve">DigitalOcean. (2015, 28 1). </w:t>
-          </w:r>
-          <w:r>
-            <w:rPr>
-              <w:i/>
-              <w:iCs/>
-            </w:rPr>
-            <w:t>Apache vs Nginx: Practical Considerations</w:t>
-          </w:r>
-          <w:r>
-            <w:rPr/>
-            <w:t>. Retrieved from DigitalOcean: Cloud computing designed for developers: https://www.digitalocean.com/community/tutorials/apache-vs-nginx-practical-considerations</w:t>
-          </w:r>
-        </w:p>
-        <w:p>
-          <w:pPr>
-            <w:pStyle w:val="Bibliography"/>
-            <w:ind w:left="720" w:hanging="720"/>
-            <w:rPr/>
-          </w:pPr>
-          <w:r>
-            <w:rPr/>
-            <w:t xml:space="preserve">Fielding, R., Irvine, U., Gettys, J., Frystyk, H., Masinter, L., Leach, P., . . . Compaq/W3C. (1999, June). </w:t>
-          </w:r>
-          <w:r>
-            <w:rPr>
-              <w:i/>
-              <w:iCs/>
-            </w:rPr>
-            <w:t>Hypertext Transfer Protocol -- HTTP/1.1.</w:t>
-          </w:r>
-          <w:r>
-            <w:rPr/>
-            <w:t xml:space="preserve"> Retrieved from Hypertext Transfer Protocol -- HTTP/1.1</w:t>
-          </w:r>
-        </w:p>
-        <w:p>
-          <w:pPr>
-            <w:pStyle w:val="Bibliography"/>
-            <w:ind w:left="720" w:hanging="720"/>
-            <w:rPr/>
-          </w:pPr>
-          <w:r>
-            <w:rPr/>
-            <w:t xml:space="preserve">Internet Live Stats. (2016). </w:t>
-          </w:r>
-          <w:r>
-            <w:rPr>
-              <w:i/>
-              <w:iCs/>
-            </w:rPr>
-            <w:t>Number of Internet Users (2016) - Internet Live Stats</w:t>
-          </w:r>
-          <w:r>
-            <w:rPr/>
-            <w:t>. (Internet Live Stats) Retrieved 10 8, 2016, from Internet Live Stats: http://www.internetlivestats.com/internet-users/</w:t>
-          </w:r>
-        </w:p>
-        <w:p>
-          <w:pPr>
-            <w:pStyle w:val="Bibliography"/>
-            <w:ind w:left="720" w:hanging="720"/>
-            <w:rPr/>
-          </w:pPr>
-          <w:r>
-            <w:rPr/>
-            <w:t xml:space="preserve">Nielsen, J. (1998, April 5). </w:t>
-          </w:r>
-          <w:r>
-            <w:rPr>
-              <w:i/>
-              <w:iCs/>
-            </w:rPr>
-            <w:t>Nielsen's Law of Internet Bandwidth.</w:t>
-          </w:r>
-          <w:r>
-            <w:rPr/>
-            <w:t xml:space="preserve"> Retrieved from Nielsen Norman Group: UX Training, Consulting, &amp; Research: https://www.nngroup.com/articles/law-of-bandwidth/</w:t>
-          </w:r>
-        </w:p>
-        <w:p>
-          <w:pPr>
-            <w:pStyle w:val="Bibliography"/>
-            <w:ind w:left="720" w:hanging="720"/>
-            <w:rPr/>
-          </w:pPr>
-          <w:r>
-            <w:rPr/>
-            <w:t xml:space="preserve">Popov, N. (2014, February 18). </w:t>
-          </w:r>
-          <w:r>
-            <w:rPr>
-              <w:i/>
-              <w:iCs/>
-            </w:rPr>
-            <w:t>Fast request routing using regular expressions</w:t>
-          </w:r>
-          <w:r>
-            <w:rPr/>
-            <w:t>. Retrieved from http://nikic.github.io/2014/02/18/Fast-request-routing-using-regular-expressions.html</w:t>
-          </w:r>
-        </w:p>
-        <w:p>
-          <w:pPr>
-            <w:pStyle w:val="Bibliography"/>
-            <w:ind w:left="720" w:hanging="720"/>
-            <w:rPr/>
-          </w:pPr>
-          <w:r>
-            <w:rPr/>
-            <w:t xml:space="preserve">Ross, K. A., &amp; Rao, J. (2000). Making B+- trees cache concious in main memory. </w:t>
-          </w:r>
-          <w:r>
-            <w:rPr>
-              <w:i/>
-              <w:iCs/>
-            </w:rPr>
-            <w:t>ACM SIGMOD international conference on Management of data</w:t>
-          </w:r>
-          <w:r>
-            <w:rPr/>
-            <w:t xml:space="preserve"> (p. 475486). ACM. Retrieved from http://dl.acm.org/citation.cfm?id=335449</w:t>
-          </w:r>
-        </w:p>
-        <w:p>
-          <w:pPr>
-            <w:pStyle w:val="Bibliography"/>
-            <w:ind w:left="720" w:hanging="720"/>
-            <w:rPr/>
-          </w:pPr>
-          <w:r>
-            <w:rPr/>
-            <w:t xml:space="preserve">The PHP Group. (n.d.). </w:t>
-          </w:r>
-          <w:r>
-            <w:rPr>
-              <w:i/>
-              <w:iCs/>
-            </w:rPr>
-            <w:t>History of PHP.</w:t>
-          </w:r>
-          <w:r>
-            <w:rPr/>
-            <w:t xml:space="preserve"> Retrieved 10 8, 2016, from PHP: Hypertext Preprocessor: http://php.net/manual/en/history.php.php</w:t>
-          </w:r>
-        </w:p>
-        <w:p>
-          <w:pPr>
-            <w:pStyle w:val="Bibliography"/>
-            <w:ind w:left="720" w:hanging="720"/>
-            <w:rPr/>
-          </w:pPr>
-          <w:r>
-            <w:rPr/>
-            <w:t xml:space="preserve">Torres, A., Galante, R., Pimenta, M. S., &amp; Martins, J. A. (2017). Twenty years of object-relational mapping: A survey on patterns, solutions, and their implications on application design. </w:t>
-          </w:r>
-          <w:r>
-            <w:rPr>
-              <w:i/>
-              <w:iCs/>
-            </w:rPr>
-            <w:t>Information and Software Technology, 82</w:t>
-          </w:r>
-          <w:r>
-            <w:rPr/>
-            <w:t>, 1-18.</w:t>
-          </w:r>
-        </w:p>
-        <w:p>
-          <w:pPr>
-            <w:pStyle w:val="Bibliography"/>
-            <w:ind w:left="720" w:hanging="720"/>
-            <w:rPr/>
-          </w:pPr>
-          <w:r>
-            <w:rPr/>
-            <w:t xml:space="preserve">World Wide Web Consortium. (2014, March 14). </w:t>
-          </w:r>
-          <w:r>
-            <w:rPr>
-              <w:i/>
-              <w:iCs/>
-            </w:rPr>
-            <w:t>How does the Internet work</w:t>
-          </w:r>
-          <w:r>
-            <w:rPr/>
-            <w:t>, 72360. Retrieved 10 8, 2016, from World Wide Web Consortium (W3C): https://www.w3.org/wiki/index.php?title=How_does_the_Internet_work&amp;oldid=72360</w:t>
-          </w:r>
-        </w:p>
-        <w:p>
-          <w:pPr>
-            <w:pStyle w:val="Normal"/>
-            <w:rPr/>
-          </w:pPr>
-          <w:r>
-            <w:rPr/>
-            <w:t xml:space="preserve">World Wide Web Consortium. (n.d.). </w:t>
-          </w:r>
-          <w:r>
-            <w:rPr>
-              <w:i/>
-              <w:iCs/>
-            </w:rPr>
-            <w:t>Help and FAQ - W3C</w:t>
-          </w:r>
-          <w:r>
-            <w:rPr/>
-            <w:t>. (W3C) Retrieved 10 8, 2016, from World Wide Web Consortium (W3C): https://www.w3.org/Help/#invent</w:t>
-          </w:r>
-          <w:r>
-            <w:fldChar w:fldCharType="end"/>
-          </w:r>
-        </w:p>
-        <w:p>
-          <w:pPr>
-            <w:pStyle w:val="Normal"/>
-            <w:rPr/>
-          </w:pPr>
-          <w:r>
-            <w:rPr/>
-          </w:r>
-        </w:p>
-        <w:p>
-          <w:pPr>
-            <w:pStyle w:val="Normal"/>
-            <w:rPr/>
-          </w:pPr>
-          <w:r>
-            <w:rPr/>
-          </w:r>
-        </w:p>
-        <w:p>
-          <w:pPr>
-            <w:pStyle w:val="Normal"/>
-            <w:rPr/>
-          </w:pPr>
-          <w:r>
-            <w:rPr/>
-          </w:r>
-        </w:p>
-        <w:p>
-          <w:pPr>
-            <w:pStyle w:val="Normal"/>
-            <w:rPr/>
-          </w:pPr>
-          <w:r>
-            <w:rPr/>
-          </w:r>
-        </w:p>
-        <w:p>
-          <w:pPr>
-            <w:pStyle w:val="Normal"/>
-            <w:rPr/>
-          </w:pPr>
-          <w:r>
-            <w:rPr/>
-          </w:r>
-        </w:p>
-        <w:p>
-          <w:pPr>
-            <w:pStyle w:val="Bibliography"/>
-            <w:ind w:left="720" w:hanging="720"/>
-            <w:rPr/>
-          </w:pPr>
-          <w:r>
-            <w:rPr/>
-          </w:r>
-        </w:p>
-        <w:p>
-          <w:pPr>
-            <w:pStyle w:val="Normal"/>
-            <w:rPr/>
-          </w:pPr>
-          <w:r>
-            <w:rPr/>
-          </w:r>
-        </w:p>
-        <w:p>
-          <w:pPr>
-            <w:pStyle w:val="Bibliography"/>
-            <w:ind w:left="720" w:hanging="720"/>
-            <w:rPr/>
-          </w:pPr>
-          <w:r>
-            <w:rPr/>
-          </w:r>
-        </w:p>
-        <w:p>
-          <w:pPr>
-            <w:pStyle w:val="Normal"/>
-            <w:rPr/>
-          </w:pPr>
-          <w:r>
-            <w:rPr/>
-          </w:r>
-        </w:p>
-        <w:p>
-          <w:pPr>
-            <w:pStyle w:val="Normal"/>
-            <w:rPr/>
-          </w:pPr>
-          <w:r>
-            <w:rPr/>
-          </w:r>
-        </w:p>
-        <w:p>
-          <w:pPr>
-            <w:pStyle w:val="Normal"/>
-            <w:rPr/>
-          </w:pPr>
-          <w:r>
-            <w:rPr/>
-          </w:r>
-        </w:p>
-        <w:p>
-          <w:pPr>
-            <w:pStyle w:val="Bibliography"/>
-            <w:ind w:left="720" w:hanging="720"/>
-            <w:rPr/>
-          </w:pPr>
-          <w:r>
-            <w:rPr/>
-          </w:r>
-        </w:p>
-        <w:p>
-          <w:pPr>
-            <w:pStyle w:val="Normal"/>
-            <w:rPr/>
-          </w:pPr>
-          <w:r>
-            <w:rPr/>
-          </w:r>
-        </w:p>
-        <w:p>
-          <w:pPr>
-            <w:pStyle w:val="Normal"/>
-            <w:rPr/>
-          </w:pPr>
-          <w:r>
-            <w:rPr/>
+            <w:t>The benchmark data generator runner script used a variety of values for max number of entries, parts, parameters, tests, specific number of sites and iterations. The number of catch all was derived from max parts and max parameters. The set of values that was used were:</w:t>
           </w:r>
         </w:p>
       </w:sdtContent>
     </w:sdt>
+    <w:tbl>
+      <w:tblPr>
+        <w:tblW w:w="4590" w:type="dxa"/>
+        <w:jc w:val="left"/>
+        <w:tblInd w:w="55" w:type="dxa"/>
+        <w:tblBorders>
+          <w:top w:val="single" w:sz="2" w:space="0" w:color="000000"/>
+          <w:left w:val="single" w:sz="2" w:space="0" w:color="000000"/>
+          <w:bottom w:val="single" w:sz="2" w:space="0" w:color="000000"/>
+          <w:insideH w:val="single" w:sz="2" w:space="0" w:color="000000"/>
+        </w:tblBorders>
+        <w:tblCellMar>
+          <w:top w:w="55" w:type="dxa"/>
+          <w:left w:w="54" w:type="dxa"/>
+          <w:bottom w:w="55" w:type="dxa"/>
+          <w:right w:w="55" w:type="dxa"/>
+        </w:tblCellMar>
+      </w:tblPr>
+      <w:tblGrid>
+        <w:gridCol w:w="1980"/>
+        <w:gridCol w:w="2610"/>
+      </w:tblGrid>
+      <w:tr>
+        <w:trPr/>
+        <w:tc>
+          <w:tcPr>
+            <w:tcW w:w="1980" w:type="dxa"/>
+            <w:tcBorders>
+              <w:top w:val="single" w:sz="2" w:space="0" w:color="000000"/>
+              <w:left w:val="single" w:sz="2" w:space="0" w:color="000000"/>
+              <w:bottom w:val="single" w:sz="2" w:space="0" w:color="000000"/>
+              <w:insideH w:val="single" w:sz="2" w:space="0" w:color="000000"/>
+            </w:tcBorders>
+            <w:shd w:fill="auto" w:val="clear"/>
+            <w:tcMar>
+              <w:left w:w="54" w:type="dxa"/>
+            </w:tcMar>
+          </w:tcPr>
+          <w:p>
+            <w:pPr>
+              <w:pStyle w:val="TableContents"/>
+              <w:rPr/>
+            </w:pPr>
+            <w:r>
+              <w:rPr/>
+              <w:t>Max entries</w:t>
+            </w:r>
+          </w:p>
+        </w:tc>
+        <w:tc>
+          <w:tcPr>
+            <w:tcW w:w="2610" w:type="dxa"/>
+            <w:tcBorders>
+              <w:top w:val="single" w:sz="2" w:space="0" w:color="000000"/>
+              <w:left w:val="single" w:sz="2" w:space="0" w:color="000000"/>
+              <w:bottom w:val="single" w:sz="2" w:space="0" w:color="000000"/>
+              <w:right w:val="single" w:sz="2" w:space="0" w:color="000000"/>
+              <w:insideH w:val="single" w:sz="2" w:space="0" w:color="000000"/>
+              <w:insideV w:val="single" w:sz="2" w:space="0" w:color="000000"/>
+            </w:tcBorders>
+            <w:shd w:fill="auto" w:val="clear"/>
+            <w:tcMar>
+              <w:left w:w="54" w:type="dxa"/>
+            </w:tcMar>
+          </w:tcPr>
+          <w:p>
+            <w:pPr>
+              <w:pStyle w:val="TableContents"/>
+              <w:rPr/>
+            </w:pPr>
+            <w:r>
+              <w:rPr/>
+              <w:t>10, 20, 50, 100, 200, 1_000, 10_000, 100_000</w:t>
+            </w:r>
+          </w:p>
+        </w:tc>
+      </w:tr>
+      <w:tr>
+        <w:trPr/>
+        <w:tc>
+          <w:tcPr>
+            <w:tcW w:w="1980" w:type="dxa"/>
+            <w:tcBorders>
+              <w:left w:val="single" w:sz="2" w:space="0" w:color="000000"/>
+              <w:bottom w:val="single" w:sz="2" w:space="0" w:color="000000"/>
+              <w:insideH w:val="single" w:sz="2" w:space="0" w:color="000000"/>
+            </w:tcBorders>
+            <w:shd w:fill="auto" w:val="clear"/>
+            <w:tcMar>
+              <w:left w:w="54" w:type="dxa"/>
+            </w:tcMar>
+          </w:tcPr>
+          <w:p>
+            <w:pPr>
+              <w:pStyle w:val="TableContents"/>
+              <w:rPr/>
+            </w:pPr>
+            <w:r>
+              <w:rPr/>
+              <w:t>Max parts</w:t>
+            </w:r>
+          </w:p>
+        </w:tc>
+        <w:tc>
+          <w:tcPr>
+            <w:tcW w:w="2610" w:type="dxa"/>
+            <w:tcBorders>
+              <w:left w:val="single" w:sz="2" w:space="0" w:color="000000"/>
+              <w:bottom w:val="single" w:sz="2" w:space="0" w:color="000000"/>
+              <w:right w:val="single" w:sz="2" w:space="0" w:color="000000"/>
+              <w:insideH w:val="single" w:sz="2" w:space="0" w:color="000000"/>
+              <w:insideV w:val="single" w:sz="2" w:space="0" w:color="000000"/>
+            </w:tcBorders>
+            <w:shd w:fill="auto" w:val="clear"/>
+            <w:tcMar>
+              <w:left w:w="54" w:type="dxa"/>
+            </w:tcMar>
+          </w:tcPr>
+          <w:p>
+            <w:pPr>
+              <w:pStyle w:val="TableContents"/>
+              <w:rPr/>
+            </w:pPr>
+            <w:r>
+              <w:rPr/>
+              <w:t>5, 10, 20, 30</w:t>
+            </w:r>
+          </w:p>
+        </w:tc>
+      </w:tr>
+      <w:tr>
+        <w:trPr/>
+        <w:tc>
+          <w:tcPr>
+            <w:tcW w:w="1980" w:type="dxa"/>
+            <w:tcBorders>
+              <w:left w:val="single" w:sz="2" w:space="0" w:color="000000"/>
+              <w:bottom w:val="single" w:sz="2" w:space="0" w:color="000000"/>
+              <w:insideH w:val="single" w:sz="2" w:space="0" w:color="000000"/>
+            </w:tcBorders>
+            <w:shd w:fill="auto" w:val="clear"/>
+            <w:tcMar>
+              <w:left w:w="54" w:type="dxa"/>
+            </w:tcMar>
+          </w:tcPr>
+          <w:p>
+            <w:pPr>
+              <w:pStyle w:val="TableContents"/>
+              <w:rPr/>
+            </w:pPr>
+            <w:r>
+              <w:rPr/>
+              <w:t>Max parameters</w:t>
+            </w:r>
+          </w:p>
+        </w:tc>
+        <w:tc>
+          <w:tcPr>
+            <w:tcW w:w="2610" w:type="dxa"/>
+            <w:tcBorders>
+              <w:left w:val="single" w:sz="2" w:space="0" w:color="000000"/>
+              <w:bottom w:val="single" w:sz="2" w:space="0" w:color="000000"/>
+              <w:right w:val="single" w:sz="2" w:space="0" w:color="000000"/>
+              <w:insideH w:val="single" w:sz="2" w:space="0" w:color="000000"/>
+              <w:insideV w:val="single" w:sz="2" w:space="0" w:color="000000"/>
+            </w:tcBorders>
+            <w:shd w:fill="auto" w:val="clear"/>
+            <w:tcMar>
+              <w:left w:w="54" w:type="dxa"/>
+            </w:tcMar>
+          </w:tcPr>
+          <w:p>
+            <w:pPr>
+              <w:pStyle w:val="TableContents"/>
+              <w:rPr/>
+            </w:pPr>
+            <w:r>
+              <w:rPr/>
+              <w:t>4, 10, 20</w:t>
+            </w:r>
+          </w:p>
+        </w:tc>
+      </w:tr>
+      <w:tr>
+        <w:trPr/>
+        <w:tc>
+          <w:tcPr>
+            <w:tcW w:w="1980" w:type="dxa"/>
+            <w:tcBorders>
+              <w:left w:val="single" w:sz="2" w:space="0" w:color="000000"/>
+              <w:bottom w:val="single" w:sz="2" w:space="0" w:color="000000"/>
+              <w:insideH w:val="single" w:sz="2" w:space="0" w:color="000000"/>
+            </w:tcBorders>
+            <w:shd w:fill="auto" w:val="clear"/>
+            <w:tcMar>
+              <w:left w:w="54" w:type="dxa"/>
+            </w:tcMar>
+          </w:tcPr>
+          <w:p>
+            <w:pPr>
+              <w:pStyle w:val="TableContents"/>
+              <w:rPr/>
+            </w:pPr>
+            <w:r>
+              <w:rPr/>
+              <w:t>Max tests</w:t>
+            </w:r>
+          </w:p>
+        </w:tc>
+        <w:tc>
+          <w:tcPr>
+            <w:tcW w:w="2610" w:type="dxa"/>
+            <w:tcBorders>
+              <w:left w:val="single" w:sz="2" w:space="0" w:color="000000"/>
+              <w:bottom w:val="single" w:sz="2" w:space="0" w:color="000000"/>
+              <w:right w:val="single" w:sz="2" w:space="0" w:color="000000"/>
+              <w:insideH w:val="single" w:sz="2" w:space="0" w:color="000000"/>
+              <w:insideV w:val="single" w:sz="2" w:space="0" w:color="000000"/>
+            </w:tcBorders>
+            <w:shd w:fill="auto" w:val="clear"/>
+            <w:tcMar>
+              <w:left w:w="54" w:type="dxa"/>
+            </w:tcMar>
+          </w:tcPr>
+          <w:p>
+            <w:pPr>
+              <w:pStyle w:val="TableContents"/>
+              <w:rPr/>
+            </w:pPr>
+            <w:r>
+              <w:rPr/>
+              <w:t>1, 2, 3, 5, 10, 20, 30, 100</w:t>
+            </w:r>
+          </w:p>
+        </w:tc>
+      </w:tr>
+      <w:tr>
+        <w:trPr/>
+        <w:tc>
+          <w:tcPr>
+            <w:tcW w:w="1980" w:type="dxa"/>
+            <w:tcBorders>
+              <w:left w:val="single" w:sz="2" w:space="0" w:color="000000"/>
+              <w:bottom w:val="single" w:sz="2" w:space="0" w:color="000000"/>
+              <w:insideH w:val="single" w:sz="2" w:space="0" w:color="000000"/>
+            </w:tcBorders>
+            <w:shd w:fill="auto" w:val="clear"/>
+            <w:tcMar>
+              <w:left w:w="54" w:type="dxa"/>
+            </w:tcMar>
+          </w:tcPr>
+          <w:p>
+            <w:pPr>
+              <w:pStyle w:val="TableContents"/>
+              <w:rPr/>
+            </w:pPr>
+            <w:r>
+              <w:rPr/>
+              <w:t>Site count</w:t>
+            </w:r>
+          </w:p>
+        </w:tc>
+        <w:tc>
+          <w:tcPr>
+            <w:tcW w:w="2610" w:type="dxa"/>
+            <w:tcBorders>
+              <w:left w:val="single" w:sz="2" w:space="0" w:color="000000"/>
+              <w:bottom w:val="single" w:sz="2" w:space="0" w:color="000000"/>
+              <w:right w:val="single" w:sz="2" w:space="0" w:color="000000"/>
+              <w:insideH w:val="single" w:sz="2" w:space="0" w:color="000000"/>
+              <w:insideV w:val="single" w:sz="2" w:space="0" w:color="000000"/>
+            </w:tcBorders>
+            <w:shd w:fill="auto" w:val="clear"/>
+            <w:tcMar>
+              <w:left w:w="54" w:type="dxa"/>
+            </w:tcMar>
+          </w:tcPr>
+          <w:p>
+            <w:pPr>
+              <w:pStyle w:val="TableContents"/>
+              <w:rPr/>
+            </w:pPr>
+            <w:r>
+              <w:rPr/>
+              <w:t>1, 2, 3, 5, 10, 20, 30, 100</w:t>
+            </w:r>
+          </w:p>
+        </w:tc>
+      </w:tr>
+      <w:tr>
+        <w:trPr/>
+        <w:tc>
+          <w:tcPr>
+            <w:tcW w:w="1980" w:type="dxa"/>
+            <w:tcBorders>
+              <w:left w:val="single" w:sz="2" w:space="0" w:color="000000"/>
+              <w:bottom w:val="single" w:sz="2" w:space="0" w:color="000000"/>
+              <w:insideH w:val="single" w:sz="2" w:space="0" w:color="000000"/>
+            </w:tcBorders>
+            <w:shd w:fill="auto" w:val="clear"/>
+            <w:tcMar>
+              <w:left w:w="54" w:type="dxa"/>
+            </w:tcMar>
+          </w:tcPr>
+          <w:p>
+            <w:pPr>
+              <w:pStyle w:val="TableContents"/>
+              <w:rPr/>
+            </w:pPr>
+            <w:r>
+              <w:rPr/>
+              <w:t>Iterations count</w:t>
+            </w:r>
+          </w:p>
+        </w:tc>
+        <w:tc>
+          <w:tcPr>
+            <w:tcW w:w="2610" w:type="dxa"/>
+            <w:tcBorders>
+              <w:left w:val="single" w:sz="2" w:space="0" w:color="000000"/>
+              <w:bottom w:val="single" w:sz="2" w:space="0" w:color="000000"/>
+              <w:right w:val="single" w:sz="2" w:space="0" w:color="000000"/>
+              <w:insideH w:val="single" w:sz="2" w:space="0" w:color="000000"/>
+              <w:insideV w:val="single" w:sz="2" w:space="0" w:color="000000"/>
+            </w:tcBorders>
+            <w:shd w:fill="auto" w:val="clear"/>
+            <w:tcMar>
+              <w:left w:w="54" w:type="dxa"/>
+            </w:tcMar>
+          </w:tcPr>
+          <w:p>
+            <w:pPr>
+              <w:pStyle w:val="TableContents"/>
+              <w:rPr/>
+            </w:pPr>
+            <w:r>
+              <w:rPr/>
+              <w:t>1, 10, 100, 1_000</w:t>
+            </w:r>
+          </w:p>
+        </w:tc>
+      </w:tr>
+    </w:tbl>
+    <w:p>
+      <w:pPr>
+        <w:pStyle w:val="TextBody"/>
+        <w:rPr/>
+      </w:pPr>
+      <w:r>
+        <w:rPr/>
+      </w:r>
+    </w:p>
+    <w:p>
+      <w:pPr>
+        <w:pStyle w:val="TextBody"/>
+        <w:rPr/>
+      </w:pPr>
+      <w:r>
+        <w:rPr/>
+        <w:t>The values chosen were picked to try and get a range that fitted most web servers and web service frameworks use cases. A word dictionary was used to produce unique words per path part, using a random number to pick which one to replace at each node for a tree graph. The tree graph got walked to produce tests and route definitions. Each router implementation was tested during development to determine the correctness of routing. The input to output of the routing was assumed to have been successful and was not checked given the input was correct.</w:t>
+      </w:r>
+    </w:p>
+    <w:p>
+      <w:pPr>
+        <w:pStyle w:val="Heading3"/>
+        <w:rPr/>
+      </w:pPr>
+      <w:r>
+        <w:rPr/>
+        <w:t>The Routers</w:t>
+      </w:r>
+    </w:p>
+    <w:p>
+      <w:pPr>
+        <w:pStyle w:val="TextBody"/>
+        <w:rPr/>
+      </w:pPr>
+      <w:r>
+        <w:rPr/>
+        <w:t>Three routers were implemented. A tree graph, list (array) and regex. The tree graph was based on a rooted child array approach with multitude of specific node pointers per node to support parameters, catch all and other children. The list was an array sorted by the route value it contained. Lastly the regex router was implemented using D’s standard library implementation (std.regex). This implementation does not perform JIT’ing or any fancy or complex tricks to make it significantly faster making it a good base for how good/bad it can be.</w:t>
+      </w:r>
+    </w:p>
+    <w:p>
+      <w:pPr>
+        <w:pStyle w:val="TextBody"/>
+        <w:rPr/>
+      </w:pPr>
+      <w:r>
+        <w:rPr/>
+        <w:t>The routers tree graph and regex have a second variant, an optimized version. The optimized version was benchmarked separately on top of the unoptimized instances of the other three. The optimizations used for the tree graph was a single block of memory for all nodes, where as for the regex was a single regex string.</w:t>
+      </w:r>
+    </w:p>
+    <w:p>
+      <w:pPr>
+        <w:pStyle w:val="Heading1"/>
+        <w:rPr/>
+      </w:pPr>
+      <w:r>
+        <w:rPr/>
+        <w:t>Experimental Results and Discussion</w:t>
+      </w:r>
+    </w:p>
+    <w:p>
+      <w:pPr>
+        <w:pStyle w:val="TextBody"/>
+        <w:rPr/>
+      </w:pPr>
+      <w:r>
+        <w:rPr/>
+        <w:t>TODO: graphs!</w:t>
+      </w:r>
+    </w:p>
+    <w:p>
+      <w:pPr>
+        <w:pStyle w:val="Heading1"/>
+        <w:rPr/>
+      </w:pPr>
+      <w:r>
+        <w:rPr/>
+        <w:t>Conclusion</w:t>
+      </w:r>
+    </w:p>
+    <w:p>
+      <w:pPr>
+        <w:pStyle w:val="TextBody"/>
+        <w:rPr/>
+      </w:pPr>
+      <w:r>
+        <w:rPr/>
+        <w:t>TODO: stuff goes here!</w:t>
+      </w:r>
+    </w:p>
+    <w:p>
+      <w:pPr>
+        <w:pStyle w:val="Heading1"/>
+        <w:rPr/>
+      </w:pPr>
+      <w:r>
+        <w:rPr/>
+        <w:t>Recommendations for Future Work</w:t>
+      </w:r>
+    </w:p>
+    <w:p>
+      <w:pPr>
+        <w:pStyle w:val="Normal"/>
+        <w:rPr/>
+      </w:pPr>
+      <w:r>
+        <w:rPr/>
+        <w:t>TODO: more router implementations!</w:t>
+      </w:r>
+    </w:p>
+    <w:p>
+      <w:pPr>
+        <w:pStyle w:val="Normal"/>
+        <w:rPr/>
+      </w:pPr>
+      <w:r>
+        <w:rPr/>
+      </w:r>
+    </w:p>
+    <w:p>
+      <w:pPr>
+        <w:pStyle w:val="Normal"/>
+        <w:rPr/>
+      </w:pPr>
+      <w:bookmarkStart w:id="72" w:name="__RefHeading___Toc1245_1091504137"/>
+      <w:bookmarkStart w:id="73" w:name="_Toc467194273"/>
+      <w:bookmarkStart w:id="74" w:name="_Toc467892107"/>
+      <w:bookmarkStart w:id="75" w:name="_Toc467892057"/>
+      <w:bookmarkStart w:id="76" w:name="__RefHeading___Toc1245_1091504137"/>
+      <w:bookmarkStart w:id="77" w:name="_Toc467194273"/>
+      <w:bookmarkStart w:id="78" w:name="_Toc467892107"/>
+      <w:bookmarkStart w:id="79" w:name="_Toc467892057"/>
+      <w:bookmarkEnd w:id="76"/>
+      <w:bookmarkEnd w:id="77"/>
+      <w:bookmarkEnd w:id="78"/>
+      <w:bookmarkEnd w:id="79"/>
+      <w:r>
+        <w:rPr/>
+      </w:r>
+    </w:p>
+    <w:p>
+      <w:pPr>
+        <w:pStyle w:val="Heading1"/>
+        <w:rPr/>
+      </w:pPr>
+      <w:r>
+        <w:rPr/>
+        <w:t>References</w:t>
+      </w:r>
+    </w:p>
+    <w:p>
+      <w:pPr>
+        <w:pStyle w:val="Bibliography"/>
+        <w:ind w:left="720" w:hanging="720"/>
+        <w:rPr/>
+      </w:pPr>
+      <w:r>
+        <w:fldChar w:fldCharType="begin"/>
+      </w:r>
+      <w:r>
+        <w:instrText> BIBLIOGRAPHY </w:instrText>
+      </w:r>
+      <w:r>
+        <w:fldChar w:fldCharType="separate"/>
+      </w:r>
+      <w:r>
+        <w:rPr/>
+        <w:t xml:space="preserve">DigitalOcean. (2015, 28 1). </w:t>
+      </w:r>
+      <w:r>
+        <w:rPr>
+          <w:i/>
+          <w:iCs/>
+        </w:rPr>
+        <w:t>Apache vs Nginx: Practical Considerations</w:t>
+      </w:r>
+      <w:r>
+        <w:rPr/>
+        <w:t>. Retrieved from DigitalOcean: Cloud computing designed for developers: https://www.digitalocean.com/community/tutorials/apache-vs-nginx-practical-considerations</w:t>
+      </w:r>
+    </w:p>
+    <w:p>
+      <w:pPr>
+        <w:pStyle w:val="Bibliography"/>
+        <w:ind w:left="720" w:hanging="720"/>
+        <w:rPr/>
+      </w:pPr>
+      <w:r>
+        <w:rPr/>
+        <w:t xml:space="preserve">Fielding, R., Irvine, U., Gettys, J., Frystyk, H., Masinter, L., Leach, P., . . . Compaq/W3C. (1999, June). </w:t>
+      </w:r>
+      <w:r>
+        <w:rPr>
+          <w:i/>
+          <w:iCs/>
+        </w:rPr>
+        <w:t>Hypertext Transfer Protocol -- HTTP/1.1.</w:t>
+      </w:r>
+      <w:r>
+        <w:rPr/>
+        <w:t xml:space="preserve"> Retrieved from Hypertext Transfer Protocol -- HTTP/1.1</w:t>
+      </w:r>
+    </w:p>
+    <w:p>
+      <w:pPr>
+        <w:pStyle w:val="Bibliography"/>
+        <w:ind w:left="720" w:hanging="720"/>
+        <w:rPr/>
+      </w:pPr>
+      <w:r>
+        <w:rPr/>
+        <w:t xml:space="preserve">Internet Live Stats. (2016). </w:t>
+      </w:r>
+      <w:r>
+        <w:rPr>
+          <w:i/>
+          <w:iCs/>
+        </w:rPr>
+        <w:t>Number of Internet Users (2016) - Internet Live Stats</w:t>
+      </w:r>
+      <w:r>
+        <w:rPr/>
+        <w:t>. (Internet Live Stats) Retrieved 10 8, 2016, from Internet Live Stats: http://www.internetlivestats.com/internet-users/</w:t>
+      </w:r>
+    </w:p>
+    <w:p>
+      <w:pPr>
+        <w:pStyle w:val="Bibliography"/>
+        <w:ind w:left="720" w:hanging="720"/>
+        <w:rPr/>
+      </w:pPr>
+      <w:r>
+        <w:rPr/>
+        <w:t xml:space="preserve">Nielsen, J. (1998, April 5). </w:t>
+      </w:r>
+      <w:r>
+        <w:rPr>
+          <w:i/>
+          <w:iCs/>
+        </w:rPr>
+        <w:t>Nielsen's Law of Internet Bandwidth.</w:t>
+      </w:r>
+      <w:r>
+        <w:rPr/>
+        <w:t xml:space="preserve"> Retrieved from Nielsen Norman Group: UX Training, Consulting, &amp; Research: https://www.nngroup.com/articles/law-of-bandwidth/</w:t>
+      </w:r>
+    </w:p>
+    <w:p>
+      <w:pPr>
+        <w:pStyle w:val="Bibliography"/>
+        <w:ind w:left="720" w:hanging="720"/>
+        <w:rPr/>
+      </w:pPr>
+      <w:r>
+        <w:rPr/>
+        <w:t xml:space="preserve">Popov, N. (2014, February 18). </w:t>
+      </w:r>
+      <w:r>
+        <w:rPr>
+          <w:i/>
+          <w:iCs/>
+        </w:rPr>
+        <w:t>Fast request routing using regular expressions</w:t>
+      </w:r>
+      <w:r>
+        <w:rPr/>
+        <w:t>. Retrieved from http://nikic.github.io/2014/02/18/Fast-request-routing-using-regular-expressions.html</w:t>
+      </w:r>
+    </w:p>
+    <w:p>
+      <w:pPr>
+        <w:pStyle w:val="Bibliography"/>
+        <w:ind w:left="720" w:hanging="720"/>
+        <w:rPr/>
+      </w:pPr>
+      <w:r>
+        <w:rPr/>
+        <w:t xml:space="preserve">Ross, K. A., &amp; Rao, J. (2000). Making B+- trees cache concious in main memory. </w:t>
+      </w:r>
+      <w:r>
+        <w:rPr>
+          <w:i/>
+          <w:iCs/>
+        </w:rPr>
+        <w:t>ACM SIGMOD international conference on Management of data</w:t>
+      </w:r>
+      <w:r>
+        <w:rPr/>
+        <w:t xml:space="preserve"> (p. 475486). ACM. Retrieved from http://dl.acm.org/citation.cfm?id=335449</w:t>
+      </w:r>
+    </w:p>
+    <w:p>
+      <w:pPr>
+        <w:pStyle w:val="Bibliography"/>
+        <w:ind w:left="720" w:hanging="720"/>
+        <w:rPr/>
+      </w:pPr>
+      <w:r>
+        <w:rPr/>
+        <w:t xml:space="preserve">The PHP Group. (n.d.). </w:t>
+      </w:r>
+      <w:r>
+        <w:rPr>
+          <w:i/>
+          <w:iCs/>
+        </w:rPr>
+        <w:t>History of PHP.</w:t>
+      </w:r>
+      <w:r>
+        <w:rPr/>
+        <w:t xml:space="preserve"> Retrieved 10 8, 2016, from PHP: Hypertext Preprocessor: http://php.net/manual/en/history.php.php</w:t>
+      </w:r>
+    </w:p>
+    <w:p>
+      <w:pPr>
+        <w:pStyle w:val="Bibliography"/>
+        <w:ind w:left="720" w:hanging="720"/>
+        <w:rPr/>
+      </w:pPr>
+      <w:r>
+        <w:rPr/>
+        <w:t xml:space="preserve">Torres, A., Galante, R., Pimenta, M. S., &amp; Martins, J. A. (2017). Twenty years of object-relational mapping: A survey on patterns, solutions, and their implications on application design. </w:t>
+      </w:r>
+      <w:r>
+        <w:rPr>
+          <w:i/>
+          <w:iCs/>
+        </w:rPr>
+        <w:t>Information and Software Technology, 82</w:t>
+      </w:r>
+      <w:r>
+        <w:rPr/>
+        <w:t>, 1-18.</w:t>
+      </w:r>
+    </w:p>
+    <w:p>
+      <w:pPr>
+        <w:pStyle w:val="Bibliography"/>
+        <w:ind w:left="720" w:hanging="720"/>
+        <w:rPr/>
+      </w:pPr>
+      <w:r>
+        <w:rPr/>
+        <w:t xml:space="preserve">World Wide Web Consortium. (2014, March 14). </w:t>
+      </w:r>
+      <w:r>
+        <w:rPr>
+          <w:i/>
+          <w:iCs/>
+        </w:rPr>
+        <w:t>How does the Internet work</w:t>
+      </w:r>
+      <w:r>
+        <w:rPr/>
+        <w:t>, 72360. Retrieved 10 8, 2016, from World Wide Web Consortium (W3C): https://www.w3.org/wiki/index.php?title=How_does_the_Internet_work&amp;oldid=72360</w:t>
+      </w:r>
+    </w:p>
+    <w:p>
+      <w:pPr>
+        <w:pStyle w:val="Normal"/>
+        <w:rPr/>
+      </w:pPr>
+      <w:r>
+        <w:rPr/>
+        <w:t xml:space="preserve">World Wide Web Consortium. (n.d.). </w:t>
+      </w:r>
+      <w:r>
+        <w:rPr>
+          <w:i/>
+          <w:iCs/>
+        </w:rPr>
+        <w:t>Help and FAQ - W3C</w:t>
+      </w:r>
+      <w:r>
+        <w:rPr/>
+        <w:t>. (W3C) Retrieved 10 8, 2016, from World Wide Web Consortium (W3C): https://www.w3.org/Help/#inven</w:t>
+      </w:r>
+      <w:r>
+        <w:fldChar w:fldCharType="end"/>
+      </w:r>
+    </w:p>
+    <w:p>
+      <w:pPr>
+        <w:pStyle w:val="Normal"/>
+        <w:rPr/>
+      </w:pPr>
+      <w:r>
+        <w:rPr/>
+      </w:r>
+    </w:p>
+    <w:p>
+      <w:pPr>
+        <w:pStyle w:val="Normal"/>
+        <w:rPr/>
+      </w:pPr>
+      <w:r>
+        <w:rPr/>
+      </w:r>
+    </w:p>
+    <w:p>
+      <w:pPr>
+        <w:pStyle w:val="Normal"/>
+        <w:rPr/>
+      </w:pPr>
+      <w:r>
+        <w:rPr/>
+      </w:r>
+    </w:p>
+    <w:p>
+      <w:pPr>
+        <w:pStyle w:val="Normal"/>
+        <w:rPr/>
+      </w:pPr>
+      <w:r>
+        <w:rPr/>
+      </w:r>
+    </w:p>
+    <w:p>
+      <w:pPr>
+        <w:pStyle w:val="Normal"/>
+        <w:rPr/>
+      </w:pPr>
+      <w:r>
+        <w:rPr/>
+      </w:r>
+    </w:p>
+    <w:p>
+      <w:pPr>
+        <w:pStyle w:val="Normal"/>
+        <w:rPr/>
+      </w:pPr>
+      <w:r>
+        <w:rPr/>
+      </w:r>
+    </w:p>
+    <w:p>
+      <w:pPr>
+        <w:pStyle w:val="Normal"/>
+        <w:rPr/>
+      </w:pPr>
+      <w:r>
+        <w:rPr/>
+      </w:r>
+    </w:p>
+    <w:p>
+      <w:pPr>
+        <w:pStyle w:val="Bibliography"/>
+        <w:ind w:left="720" w:hanging="720"/>
+        <w:rPr/>
+      </w:pPr>
+      <w:r>
+        <w:rPr/>
+      </w:r>
+    </w:p>
+    <w:p>
+      <w:pPr>
+        <w:pStyle w:val="Normal"/>
+        <w:rPr/>
+      </w:pPr>
+      <w:r>
+        <w:rPr/>
+      </w:r>
+    </w:p>
+    <w:p>
+      <w:pPr>
+        <w:pStyle w:val="Bibliography"/>
+        <w:ind w:left="720" w:hanging="720"/>
+        <w:rPr/>
+      </w:pPr>
+      <w:r>
+        <w:rPr/>
+      </w:r>
+    </w:p>
+    <w:p>
+      <w:pPr>
+        <w:pStyle w:val="Normal"/>
+        <w:rPr/>
+      </w:pPr>
+      <w:r>
+        <w:rPr/>
+      </w:r>
+    </w:p>
+    <w:p>
+      <w:pPr>
+        <w:pStyle w:val="Normal"/>
+        <w:rPr/>
+      </w:pPr>
+      <w:r>
+        <w:rPr/>
+      </w:r>
+    </w:p>
+    <w:p>
+      <w:pPr>
+        <w:pStyle w:val="Normal"/>
+        <w:rPr/>
+      </w:pPr>
+      <w:r>
+        <w:rPr/>
+      </w:r>
+    </w:p>
+    <w:p>
+      <w:pPr>
+        <w:pStyle w:val="Bibliography"/>
+        <w:ind w:left="720" w:hanging="720"/>
+        <w:rPr/>
+      </w:pPr>
+      <w:r>
+        <w:rPr/>
+      </w:r>
+    </w:p>
+    <w:p>
+      <w:pPr>
+        <w:pStyle w:val="Normal"/>
+        <w:rPr/>
+      </w:pPr>
+      <w:r>
+        <w:rPr/>
+      </w:r>
+    </w:p>
+    <w:p>
+      <w:pPr>
+        <w:pStyle w:val="Normal"/>
+        <w:rPr/>
+      </w:pPr>
+      <w:r>
+        <w:rPr/>
+      </w:r>
+    </w:p>
     <w:sectPr>
       <w:footerReference w:type="default" r:id="rId7"/>
       <w:footnotePr>
@@ -7850,7 +8300,7 @@
       <mc:AlternateContent>
         <mc:Choice Requires="wps">
           <w:drawing>
-            <wp:anchor behindDoc="1" distT="0" distB="0" distL="0" distR="0" simplePos="0" locked="0" layoutInCell="1" allowOverlap="1" relativeHeight="17">
+            <wp:anchor behindDoc="1" distT="0" distB="0" distL="0" distR="0" simplePos="0" locked="0" layoutInCell="1" allowOverlap="1" relativeHeight="18">
               <wp:simplePos x="0" y="0"/>
               <wp:positionH relativeFrom="margin">
                 <wp:align>right</wp:align>
@@ -7858,7 +8308,7 @@
               <wp:positionV relativeFrom="paragraph">
                 <wp:posOffset>635</wp:posOffset>
               </wp:positionV>
-              <wp:extent cx="160655" cy="185420"/>
+              <wp:extent cx="161290" cy="185420"/>
               <wp:effectExtent l="0" t="0" r="0" b="0"/>
               <wp:wrapSquare wrapText="largest"/>
               <wp:docPr id="6" name="Frame1"/>
@@ -7869,7 +8319,7 @@
                     <wps:spPr>
                       <a:xfrm>
                         <a:off x="0" y="0"/>
-                        <a:ext cx="160200" cy="184680"/>
+                        <a:ext cx="160560" cy="184680"/>
                       </a:xfrm>
                       <a:prstGeom prst="rect">
                         <a:avLst/>
@@ -7907,7 +8357,7 @@
                             <w:fldChar w:fldCharType="separate"/>
                           </w:r>
                           <w:r>
-                            <w:t>16</w:t>
+                            <w:t>17</w:t>
                           </w:r>
                           <w:r>
                             <w:fldChar w:fldCharType="end"/>
@@ -7926,7 +8376,7 @@
         </mc:Choice>
         <mc:Fallback>
           <w:pict>
-            <v:rect id="shape_0" ID="Frame1" stroked="f" style="position:absolute;margin-left:440.9pt;margin-top:0.05pt;width:12.55pt;height:14.5pt;mso-position-horizontal:right;mso-position-horizontal-relative:margin">
+            <v:rect id="shape_0" ID="Frame1" stroked="f" style="position:absolute;margin-left:440.85pt;margin-top:0.05pt;width:12.6pt;height:14.5pt;mso-position-horizontal:right;mso-position-horizontal-relative:margin">
               <w10:wrap type="square"/>
               <v:fill o:detectmouseclick="t" on="false"/>
               <v:stroke color="#3465a4" joinstyle="round" endcap="flat"/>
@@ -7952,7 +8402,7 @@
                       <w:fldChar w:fldCharType="separate"/>
                     </w:r>
                     <w:r>
-                      <w:t>16</w:t>
+                      <w:t>17</w:t>
                     </w:r>
                     <w:r>
                       <w:fldChar w:fldCharType="end"/>
@@ -8093,10 +8543,7 @@
       <w:lvlText w:val=""/>
       <w:lvlJc w:val="left"/>
       <w:pPr>
-        <w:tabs>
-          <w:tab w:val="num" w:pos="432"/>
-        </w:tabs>
-        <w:ind w:left="432" w:hanging="432"/>
+        <w:ind w:left="0" w:hanging="0"/>
       </w:pPr>
     </w:lvl>
     <w:lvl w:ilvl="1">
@@ -8106,10 +8553,7 @@
       <w:lvlText w:val=""/>
       <w:lvlJc w:val="left"/>
       <w:pPr>
-        <w:tabs>
-          <w:tab w:val="num" w:pos="576"/>
-        </w:tabs>
-        <w:ind w:left="576" w:hanging="576"/>
+        <w:ind w:left="0" w:hanging="0"/>
       </w:pPr>
     </w:lvl>
     <w:lvl w:ilvl="2">
@@ -8119,10 +8563,7 @@
       <w:lvlText w:val=""/>
       <w:lvlJc w:val="left"/>
       <w:pPr>
-        <w:tabs>
-          <w:tab w:val="num" w:pos="720"/>
-        </w:tabs>
-        <w:ind w:left="720" w:hanging="720"/>
+        <w:ind w:left="0" w:hanging="0"/>
       </w:pPr>
     </w:lvl>
     <w:lvl w:ilvl="3">
@@ -8132,10 +8573,7 @@
       <w:lvlText w:val=""/>
       <w:lvlJc w:val="left"/>
       <w:pPr>
-        <w:tabs>
-          <w:tab w:val="num" w:pos="864"/>
-        </w:tabs>
-        <w:ind w:left="864" w:hanging="864"/>
+        <w:ind w:left="0" w:hanging="0"/>
       </w:pPr>
     </w:lvl>
     <w:lvl w:ilvl="4">
@@ -11732,6 +12170,263 @@
     <w:qFormat/>
     <w:rPr>
       <w:rFonts w:cs="Wingdings"/>
+    </w:rPr>
+  </w:style>
+  <w:style w:type="character" w:styleId="ListLabel273">
+    <w:name w:val="ListLabel 273"/>
+    <w:qFormat/>
+    <w:rPr>
+      <w:rFonts w:cs="Symbol"/>
+      <w:color w:val="999999"/>
+      <w:sz w:val="24"/>
+      <w:szCs w:val="24"/>
+    </w:rPr>
+  </w:style>
+  <w:style w:type="character" w:styleId="ListLabel274">
+    <w:name w:val="ListLabel 274"/>
+    <w:qFormat/>
+    <w:rPr>
+      <w:rFonts w:cs="Courier New"/>
+    </w:rPr>
+  </w:style>
+  <w:style w:type="character" w:styleId="ListLabel275">
+    <w:name w:val="ListLabel 275"/>
+    <w:qFormat/>
+    <w:rPr>
+      <w:rFonts w:cs="Wingdings"/>
+    </w:rPr>
+  </w:style>
+  <w:style w:type="character" w:styleId="ListLabel276">
+    <w:name w:val="ListLabel 276"/>
+    <w:qFormat/>
+    <w:rPr>
+      <w:rFonts w:cs="Symbol"/>
+    </w:rPr>
+  </w:style>
+  <w:style w:type="character" w:styleId="ListLabel277">
+    <w:name w:val="ListLabel 277"/>
+    <w:qFormat/>
+    <w:rPr>
+      <w:rFonts w:cs="Courier New"/>
+    </w:rPr>
+  </w:style>
+  <w:style w:type="character" w:styleId="ListLabel278">
+    <w:name w:val="ListLabel 278"/>
+    <w:qFormat/>
+    <w:rPr>
+      <w:rFonts w:cs="Wingdings"/>
+    </w:rPr>
+  </w:style>
+  <w:style w:type="character" w:styleId="ListLabel279">
+    <w:name w:val="ListLabel 279"/>
+    <w:qFormat/>
+    <w:rPr>
+      <w:rFonts w:cs="Symbol"/>
+    </w:rPr>
+  </w:style>
+  <w:style w:type="character" w:styleId="ListLabel280">
+    <w:name w:val="ListLabel 280"/>
+    <w:qFormat/>
+    <w:rPr>
+      <w:rFonts w:cs="Courier New"/>
+    </w:rPr>
+  </w:style>
+  <w:style w:type="character" w:styleId="ListLabel281">
+    <w:name w:val="ListLabel 281"/>
+    <w:qFormat/>
+    <w:rPr>
+      <w:rFonts w:cs="Wingdings"/>
+    </w:rPr>
+  </w:style>
+  <w:style w:type="character" w:styleId="ListLabel282">
+    <w:name w:val="ListLabel 282"/>
+    <w:qFormat/>
+    <w:rPr>
+      <w:rFonts w:cs="Symbol"/>
+      <w:color w:val="808080"/>
+    </w:rPr>
+  </w:style>
+  <w:style w:type="character" w:styleId="ListLabel283">
+    <w:name w:val="ListLabel 283"/>
+    <w:qFormat/>
+    <w:rPr>
+      <w:rFonts w:cs="Symbol"/>
+      <w:color w:val="808080"/>
+    </w:rPr>
+  </w:style>
+  <w:style w:type="character" w:styleId="ListLabel284">
+    <w:name w:val="ListLabel 284"/>
+    <w:qFormat/>
+    <w:rPr>
+      <w:rFonts w:cs="Wingdings"/>
+    </w:rPr>
+  </w:style>
+  <w:style w:type="character" w:styleId="ListLabel285">
+    <w:name w:val="ListLabel 285"/>
+    <w:qFormat/>
+    <w:rPr>
+      <w:rFonts w:cs="Symbol"/>
+    </w:rPr>
+  </w:style>
+  <w:style w:type="character" w:styleId="ListLabel286">
+    <w:name w:val="ListLabel 286"/>
+    <w:qFormat/>
+    <w:rPr>
+      <w:rFonts w:cs="Courier New"/>
+    </w:rPr>
+  </w:style>
+  <w:style w:type="character" w:styleId="ListLabel287">
+    <w:name w:val="ListLabel 287"/>
+    <w:qFormat/>
+    <w:rPr>
+      <w:rFonts w:cs="Wingdings"/>
+    </w:rPr>
+  </w:style>
+  <w:style w:type="character" w:styleId="ListLabel288">
+    <w:name w:val="ListLabel 288"/>
+    <w:qFormat/>
+    <w:rPr>
+      <w:rFonts w:cs="Symbol"/>
+    </w:rPr>
+  </w:style>
+  <w:style w:type="character" w:styleId="ListLabel289">
+    <w:name w:val="ListLabel 289"/>
+    <w:qFormat/>
+    <w:rPr>
+      <w:rFonts w:cs="Courier New"/>
+    </w:rPr>
+  </w:style>
+  <w:style w:type="character" w:styleId="ListLabel290">
+    <w:name w:val="ListLabel 290"/>
+    <w:qFormat/>
+    <w:rPr>
+      <w:rFonts w:cs="Wingdings"/>
+    </w:rPr>
+  </w:style>
+  <w:style w:type="character" w:styleId="ListLabel291">
+    <w:name w:val="ListLabel 291"/>
+    <w:qFormat/>
+    <w:rPr>
+      <w:rFonts w:cs="Symbol"/>
+    </w:rPr>
+  </w:style>
+  <w:style w:type="character" w:styleId="ListLabel292">
+    <w:name w:val="ListLabel 292"/>
+    <w:qFormat/>
+    <w:rPr>
+      <w:rFonts w:cs="Courier New"/>
+    </w:rPr>
+  </w:style>
+  <w:style w:type="character" w:styleId="ListLabel293">
+    <w:name w:val="ListLabel 293"/>
+    <w:qFormat/>
+    <w:rPr>
+      <w:rFonts w:cs="Wingdings"/>
+    </w:rPr>
+  </w:style>
+  <w:style w:type="character" w:styleId="ListLabel294">
+    <w:name w:val="ListLabel 294"/>
+    <w:qFormat/>
+    <w:rPr>
+      <w:rFonts w:cs="Symbol"/>
+    </w:rPr>
+  </w:style>
+  <w:style w:type="character" w:styleId="ListLabel295">
+    <w:name w:val="ListLabel 295"/>
+    <w:qFormat/>
+    <w:rPr>
+      <w:rFonts w:cs="Courier New"/>
+    </w:rPr>
+  </w:style>
+  <w:style w:type="character" w:styleId="ListLabel296">
+    <w:name w:val="ListLabel 296"/>
+    <w:qFormat/>
+    <w:rPr>
+      <w:rFonts w:cs="Wingdings"/>
+    </w:rPr>
+  </w:style>
+  <w:style w:type="character" w:styleId="ListLabel297">
+    <w:name w:val="ListLabel 297"/>
+    <w:qFormat/>
+    <w:rPr>
+      <w:rFonts w:cs="Symbol"/>
+    </w:rPr>
+  </w:style>
+  <w:style w:type="character" w:styleId="ListLabel298">
+    <w:name w:val="ListLabel 298"/>
+    <w:qFormat/>
+    <w:rPr>
+      <w:rFonts w:cs="Courier New"/>
+    </w:rPr>
+  </w:style>
+  <w:style w:type="character" w:styleId="ListLabel299">
+    <w:name w:val="ListLabel 299"/>
+    <w:qFormat/>
+    <w:rPr>
+      <w:rFonts w:cs="Wingdings"/>
+    </w:rPr>
+  </w:style>
+  <w:style w:type="character" w:styleId="ListLabel300">
+    <w:name w:val="ListLabel 300"/>
+    <w:qFormat/>
+    <w:rPr>
+      <w:rFonts w:cs="Courier New"/>
+    </w:rPr>
+  </w:style>
+  <w:style w:type="character" w:styleId="ListLabel301">
+    <w:name w:val="ListLabel 301"/>
+    <w:qFormat/>
+    <w:rPr>
+      <w:rFonts w:cs="Wingdings"/>
+    </w:rPr>
+  </w:style>
+  <w:style w:type="character" w:styleId="ListLabel302">
+    <w:name w:val="ListLabel 302"/>
+    <w:qFormat/>
+    <w:rPr>
+      <w:rFonts w:cs="Symbol"/>
+    </w:rPr>
+  </w:style>
+  <w:style w:type="character" w:styleId="ListLabel303">
+    <w:name w:val="ListLabel 303"/>
+    <w:qFormat/>
+    <w:rPr>
+      <w:rFonts w:cs="Courier New"/>
+    </w:rPr>
+  </w:style>
+  <w:style w:type="character" w:styleId="ListLabel304">
+    <w:name w:val="ListLabel 304"/>
+    <w:qFormat/>
+    <w:rPr>
+      <w:rFonts w:cs="Wingdings"/>
+    </w:rPr>
+  </w:style>
+  <w:style w:type="character" w:styleId="ListLabel305">
+    <w:name w:val="ListLabel 305"/>
+    <w:qFormat/>
+    <w:rPr>
+      <w:rFonts w:cs="Symbol"/>
+    </w:rPr>
+  </w:style>
+  <w:style w:type="character" w:styleId="ListLabel306">
+    <w:name w:val="ListLabel 306"/>
+    <w:qFormat/>
+    <w:rPr>
+      <w:rFonts w:cs="Courier New"/>
+    </w:rPr>
+  </w:style>
+  <w:style w:type="character" w:styleId="ListLabel307">
+    <w:name w:val="ListLabel 307"/>
+    <w:qFormat/>
+    <w:rPr>
+      <w:rFonts w:cs="Wingdings"/>
+    </w:rPr>
+  </w:style>
+  <w:style w:type="character" w:styleId="Bullets">
+    <w:name w:val="Bullets"/>
+    <w:qFormat/>
+    <w:rPr>
+      <w:rFonts w:ascii="OpenSymbol" w:hAnsi="OpenSymbol" w:eastAsia="OpenSymbol" w:cs="OpenSymbol"/>
     </w:rPr>
   </w:style>
   <w:style w:type="paragraph" w:styleId="Heading" w:customStyle="1">

</xml_diff>

<commit_message>
A couple of pages of work added
</commit_message>
<xml_diff>
--- a/draft.docx
+++ b/draft.docx
@@ -27,11 +27,11 @@
         <w:pStyle w:val="Heading1"/>
         <w:rPr/>
       </w:pPr>
-      <w:bookmarkStart w:id="0" w:name="_Toc467194263"/>
-      <w:bookmarkStart w:id="1" w:name="_Toc236199172"/>
+      <w:bookmarkStart w:id="0" w:name="_Toc467892045"/>
+      <w:bookmarkStart w:id="1" w:name="_Toc467892095"/>
       <w:bookmarkStart w:id="2" w:name="__RefHeading___Toc1221_1091504137"/>
-      <w:bookmarkStart w:id="3" w:name="_Toc467892095"/>
-      <w:bookmarkStart w:id="4" w:name="_Toc467892045"/>
+      <w:bookmarkStart w:id="3" w:name="_Toc236199172"/>
+      <w:bookmarkStart w:id="4" w:name="_Toc467194263"/>
       <w:bookmarkEnd w:id="0"/>
       <w:bookmarkEnd w:id="1"/>
       <w:bookmarkEnd w:id="2"/>
@@ -455,7 +455,7 @@
       </w:pPr>
       <w:r>
         <w:rPr/>
-        <w:t>TODO: over view of arrays</w:t>
+        <w:t>In computer science there are two primary data structure families. Lists and Tree graphs. These data structures are built on top of heap memory using two techniques, struct/class based storage and arrays in the form of either static or dynamic. A dynamic array is a pointer to a location within the heap or stack with a length to indicate how many indices has been allocated for.</w:t>
       </w:r>
     </w:p>
     <w:p>
@@ -465,7 +465,27 @@
       </w:pPr>
       <w:r>
         <w:rPr/>
-        <w:t>TODO: over view of trees with optimizations</w:t>
+        <w:t>Lists are a more expensive method (in amount of memory allocated and lookup times) to perform storage of linear data. The benefit of using a List over an array is having faster insertion and removal times.</w:t>
+      </w:r>
+    </w:p>
+    <w:p>
+      <w:pPr>
+        <w:pStyle w:val="TextBody"/>
+        <w:rPr/>
+      </w:pPr>
+      <w:r>
+        <w:rPr/>
+        <w:t>A Tree graph instead of storing data linearly, stores data separated with multi layers of parents and children. This separation is very good for decreasing lookup times for data that is similar but with vast differences later on, which is the case with routes. Typically there is a root node with a set of children associated with it. The root node itself doesn’t have a value but is the starting point for lookup. Each node has children and a parent.</w:t>
+      </w:r>
+    </w:p>
+    <w:p>
+      <w:pPr>
+        <w:pStyle w:val="TextBody"/>
+        <w:rPr/>
+      </w:pPr>
+      <w:r>
+        <w:rPr/>
+        <w:t>TODO: references!</w:t>
       </w:r>
     </w:p>
     <w:p>
@@ -618,7 +638,7 @@
     <w:sdt>
       <w:sdtPr>
         <w:citation/>
-        <w:id w:val="855120663"/>
+        <w:id w:val="1369896024"/>
       </w:sdtPr>
       <w:sdtContent>
         <w:p>
@@ -1597,6 +1617,16 @@
         </w:p>
         <w:p>
           <w:pPr>
+            <w:pStyle w:val="TextBody"/>
+            <w:rPr/>
+          </w:pPr>
+          <w:r>
+            <w:rPr/>
+            <w:t>For the implementation two sets of artifacts were created, code and the data sets. The data sets comprise of a variety of values generating a set of website route descriptors that are to be benchmarked. Secondly the routers themselves as code within the benchmarking framework that was as well created.</w:t>
+          </w:r>
+        </w:p>
+        <w:p>
+          <w:pPr>
             <w:pStyle w:val="Heading3"/>
             <w:numPr>
               <w:ilvl w:val="2"/>
@@ -1608,7 +1638,7 @@
           <w:bookmarkEnd w:id="16"/>
           <w:r>
             <w:rPr/>
-            <w:t>Input</w:t>
+            <w:t>Data sets</w:t>
           </w:r>
         </w:p>
         <w:p>
@@ -1637,7 +1667,7 @@
       <w:tblPr>
         <w:tblW w:w="4590" w:type="dxa"/>
         <w:jc w:val="left"/>
-        <w:tblInd w:w="50" w:type="dxa"/>
+        <w:tblInd w:w="47" w:type="dxa"/>
         <w:tblBorders>
           <w:top w:val="single" w:sz="2" w:space="0" w:color="000001"/>
           <w:left w:val="single" w:sz="2" w:space="0" w:color="000001"/>
@@ -1646,7 +1676,7 @@
         </w:tblBorders>
         <w:tblCellMar>
           <w:top w:w="55" w:type="dxa"/>
-          <w:left w:w="48" w:type="dxa"/>
+          <w:left w:w="45" w:type="dxa"/>
           <w:bottom w:w="55" w:type="dxa"/>
           <w:right w:w="55" w:type="dxa"/>
         </w:tblCellMar>
@@ -1669,7 +1699,7 @@
             </w:tcBorders>
             <w:shd w:color="auto" w:fill="auto" w:val="clear"/>
             <w:tcMar>
-              <w:left w:w="48" w:type="dxa"/>
+              <w:left w:w="45" w:type="dxa"/>
             </w:tcMar>
           </w:tcPr>
           <w:p>
@@ -1696,7 +1726,7 @@
             </w:tcBorders>
             <w:shd w:color="auto" w:fill="auto" w:val="clear"/>
             <w:tcMar>
-              <w:left w:w="48" w:type="dxa"/>
+              <w:left w:w="45" w:type="dxa"/>
             </w:tcMar>
           </w:tcPr>
           <w:p>
@@ -1706,7 +1736,7 @@
             </w:pPr>
             <w:r>
               <w:rPr/>
-              <w:t>10, 20, 50, 100, 200, 1_000, 10_000, 100_000</w:t>
+              <w:t>10, 20, 50, 100, 200</w:t>
             </w:r>
           </w:p>
         </w:tc>
@@ -1724,7 +1754,7 @@
             </w:tcBorders>
             <w:shd w:color="auto" w:fill="auto" w:val="clear"/>
             <w:tcMar>
-              <w:left w:w="48" w:type="dxa"/>
+              <w:left w:w="45" w:type="dxa"/>
             </w:tcMar>
           </w:tcPr>
           <w:p>
@@ -1751,7 +1781,7 @@
             </w:tcBorders>
             <w:shd w:color="auto" w:fill="auto" w:val="clear"/>
             <w:tcMar>
-              <w:left w:w="48" w:type="dxa"/>
+              <w:left w:w="45" w:type="dxa"/>
             </w:tcMar>
           </w:tcPr>
           <w:p>
@@ -1779,7 +1809,7 @@
             </w:tcBorders>
             <w:shd w:color="auto" w:fill="auto" w:val="clear"/>
             <w:tcMar>
-              <w:left w:w="48" w:type="dxa"/>
+              <w:left w:w="45" w:type="dxa"/>
             </w:tcMar>
           </w:tcPr>
           <w:p>
@@ -1806,7 +1836,7 @@
             </w:tcBorders>
             <w:shd w:color="auto" w:fill="auto" w:val="clear"/>
             <w:tcMar>
-              <w:left w:w="48" w:type="dxa"/>
+              <w:left w:w="45" w:type="dxa"/>
             </w:tcMar>
           </w:tcPr>
           <w:p>
@@ -1834,7 +1864,7 @@
             </w:tcBorders>
             <w:shd w:color="auto" w:fill="auto" w:val="clear"/>
             <w:tcMar>
-              <w:left w:w="48" w:type="dxa"/>
+              <w:left w:w="45" w:type="dxa"/>
             </w:tcMar>
           </w:tcPr>
           <w:p>
@@ -1861,7 +1891,62 @@
             </w:tcBorders>
             <w:shd w:color="auto" w:fill="auto" w:val="clear"/>
             <w:tcMar>
-              <w:left w:w="48" w:type="dxa"/>
+              <w:left w:w="45" w:type="dxa"/>
+            </w:tcMar>
+          </w:tcPr>
+          <w:p>
+            <w:pPr>
+              <w:pStyle w:val="TableContents"/>
+              <w:rPr/>
+            </w:pPr>
+            <w:r>
+              <w:rPr/>
+              <w:t>1, 2, 3, 5, 10, 20</w:t>
+            </w:r>
+          </w:p>
+        </w:tc>
+      </w:tr>
+      <w:tr>
+        <w:trPr/>
+        <w:tc>
+          <w:tcPr>
+            <w:tcW w:w="1980" w:type="dxa"/>
+            <w:tcBorders>
+              <w:top w:val="single" w:sz="2" w:space="0" w:color="000001"/>
+              <w:left w:val="single" w:sz="2" w:space="0" w:color="000001"/>
+              <w:bottom w:val="single" w:sz="2" w:space="0" w:color="000001"/>
+              <w:insideH w:val="single" w:sz="2" w:space="0" w:color="000001"/>
+            </w:tcBorders>
+            <w:shd w:color="auto" w:fill="auto" w:val="clear"/>
+            <w:tcMar>
+              <w:left w:w="45" w:type="dxa"/>
+            </w:tcMar>
+          </w:tcPr>
+          <w:p>
+            <w:pPr>
+              <w:pStyle w:val="TableContents"/>
+              <w:rPr/>
+            </w:pPr>
+            <w:r>
+              <w:rPr/>
+              <w:t>Site count</w:t>
+            </w:r>
+          </w:p>
+        </w:tc>
+        <w:tc>
+          <w:tcPr>
+            <w:tcW w:w="2609" w:type="dxa"/>
+            <w:tcBorders>
+              <w:top w:val="single" w:sz="2" w:space="0" w:color="000001"/>
+              <w:left w:val="single" w:sz="2" w:space="0" w:color="000001"/>
+              <w:bottom w:val="single" w:sz="2" w:space="0" w:color="000001"/>
+              <w:right w:val="single" w:sz="2" w:space="0" w:color="000001"/>
+              <w:insideH w:val="single" w:sz="2" w:space="0" w:color="000001"/>
+              <w:insideV w:val="single" w:sz="2" w:space="0" w:color="000001"/>
+            </w:tcBorders>
+            <w:shd w:color="auto" w:fill="auto" w:val="clear"/>
+            <w:tcMar>
+              <w:left w:w="45" w:type="dxa"/>
             </w:tcMar>
           </w:tcPr>
           <w:p>
@@ -1889,62 +1974,7 @@
             </w:tcBorders>
             <w:shd w:color="auto" w:fill="auto" w:val="clear"/>
             <w:tcMar>
-              <w:left w:w="48" w:type="dxa"/>
-            </w:tcMar>
-          </w:tcPr>
-          <w:p>
-            <w:pPr>
-              <w:pStyle w:val="TableContents"/>
-              <w:rPr/>
-            </w:pPr>
-            <w:r>
-              <w:rPr/>
-              <w:t>Site count</w:t>
-            </w:r>
-          </w:p>
-        </w:tc>
-        <w:tc>
-          <w:tcPr>
-            <w:tcW w:w="2609" w:type="dxa"/>
-            <w:tcBorders>
-              <w:top w:val="single" w:sz="2" w:space="0" w:color="000001"/>
-              <w:left w:val="single" w:sz="2" w:space="0" w:color="000001"/>
-              <w:bottom w:val="single" w:sz="2" w:space="0" w:color="000001"/>
-              <w:right w:val="single" w:sz="2" w:space="0" w:color="000001"/>
-              <w:insideH w:val="single" w:sz="2" w:space="0" w:color="000001"/>
-              <w:insideV w:val="single" w:sz="2" w:space="0" w:color="000001"/>
-            </w:tcBorders>
-            <w:shd w:color="auto" w:fill="auto" w:val="clear"/>
-            <w:tcMar>
-              <w:left w:w="48" w:type="dxa"/>
-            </w:tcMar>
-          </w:tcPr>
-          <w:p>
-            <w:pPr>
-              <w:pStyle w:val="TableContents"/>
-              <w:rPr/>
-            </w:pPr>
-            <w:r>
-              <w:rPr/>
-              <w:t>1, 2, 3, 5, 10, 20, 30, 100</w:t>
-            </w:r>
-          </w:p>
-        </w:tc>
-      </w:tr>
-      <w:tr>
-        <w:trPr/>
-        <w:tc>
-          <w:tcPr>
-            <w:tcW w:w="1980" w:type="dxa"/>
-            <w:tcBorders>
-              <w:top w:val="single" w:sz="2" w:space="0" w:color="000001"/>
-              <w:left w:val="single" w:sz="2" w:space="0" w:color="000001"/>
-              <w:bottom w:val="single" w:sz="2" w:space="0" w:color="000001"/>
-              <w:insideH w:val="single" w:sz="2" w:space="0" w:color="000001"/>
-            </w:tcBorders>
-            <w:shd w:color="auto" w:fill="auto" w:val="clear"/>
-            <w:tcMar>
-              <w:left w:w="48" w:type="dxa"/>
+              <w:left w:w="45" w:type="dxa"/>
             </w:tcMar>
           </w:tcPr>
           <w:p>
@@ -1971,7 +2001,7 @@
             </w:tcBorders>
             <w:shd w:color="auto" w:fill="auto" w:val="clear"/>
             <w:tcMar>
-              <w:left w:w="48" w:type="dxa"/>
+              <w:left w:w="45" w:type="dxa"/>
             </w:tcMar>
           </w:tcPr>
           <w:p>
@@ -2003,7 +2033,7 @@
       </w:pPr>
       <w:r>
         <w:rPr/>
-        <w:t>TODO: modify to remove ones that didn’t run</w:t>
+        <w:t>The values chosen were picked to try and get a range that fitted most web servers and web service frameworks use cases. A word dictionary was used to produce unique words per path part, using a random number to pick which one to replace at each node for a tree graph. The tree graph got walked to produce tests and route definitions. Each router implementation was tested during development to determine the correctness of routing. The input to output of the routing was assumed to have been successful and was not checked given the input was correct.</w:t>
       </w:r>
     </w:p>
     <w:p>
@@ -2013,25 +2043,7 @@
       </w:pPr>
       <w:r>
         <w:rPr/>
-        <w:t>The values chosen were picked to try and get a range that fitted most web servers and web service frameworks use cases. A word dictionary was used to produce unique words per path part, using a random number to pick which one to replace at each node for a tree graph. The tree graph got walked to produce tests and route definitions. Each router implementation was tested during development to determine the correctness of routing. The input to output of the routing was assumed to have been successful and was not checked given the input was correct.</w:t>
-      </w:r>
-    </w:p>
-    <w:p>
-      <w:pPr>
-        <w:pStyle w:val="TextBody"/>
-        <w:rPr/>
-      </w:pPr>
-      <w:r>
-        <w:rPr/>
-        <w:t xml:space="preserve">In total 287 benchmark input sets were created as part of the generation process. Only 150 of these were run </w:t>
-      </w:r>
-      <w:r>
-        <w:rPr/>
-        <w:t>and took over a week to complete</w:t>
-      </w:r>
-      <w:r>
-        <w:rPr/>
-        <w:t>. The last of these took over 24hours to run and the following sets would only become longer in time as the complexity could only rise as per the table.</w:t>
+        <w:t>In total 287 benchmark input sets were created as part of the generation process. Only 150 of these were run and took over a week to complete. The last of these took over 24hours to run and the following sets would only become longer in time as the complexity could only rise as per the table.</w:t>
       </w:r>
     </w:p>
     <w:p>
@@ -2101,7 +2113,33 @@
       </w:pPr>
       <w:r>
         <w:rPr/>
-        <w:t>TODO: introduction to this section</w:t>
+        <w:t>The results were gathered in a continuous time period of over a week. The earlier ones are the most representative of real world usage and have less irregularities visible.</w:t>
+      </w:r>
+    </w:p>
+    <w:p>
+      <w:pPr>
+        <w:pStyle w:val="TextBody"/>
+        <w:rPr/>
+      </w:pPr>
+      <w:r>
+        <w:rPr/>
+        <w:t xml:space="preserve">A few of the results gathered is a yet to be explained resulting trend coming from irregular data created from </w:t>
+      </w:r>
+      <w:r>
+        <w:rPr/>
+        <w:t xml:space="preserve">the </w:t>
+      </w:r>
+      <w:r>
+        <w:rPr/>
+        <w:t>long running processes.  Th</w:t>
+      </w:r>
+      <w:r>
+        <w:rPr/>
+        <w:t>is</w:t>
+      </w:r>
+      <w:r>
+        <w:rPr/>
+        <w:t xml:space="preserve"> produced irregularities, are most apparent in the larger data sets further towards the end. During this discussion any results originating from beyond the 100 mark for set id is to be considered unreliable and a marker for possible trend, but not a trend in of itself.</w:t>
       </w:r>
     </w:p>
     <w:p>
@@ -2198,6 +2236,16 @@
     </w:p>
     <w:p>
       <w:pPr>
+        <w:pStyle w:val="TextBody"/>
+        <w:rPr/>
+      </w:pPr>
+      <w:r>
+        <w:rPr/>
+        <w:t>This work has found that the Tree graph data structure is best suited towards web router implementation. It represents routes the most accurately however the one tested does not perform optimizations as it is running. A common method for routing using a regex to represent routes was found to be slower. The performance of the regex implementation will be dependent upon the regex library and could be not conducive for performance.</w:t>
+      </w:r>
+    </w:p>
+    <w:p>
+      <w:pPr>
         <w:pStyle w:val="Heading1"/>
         <w:rPr/>
       </w:pPr>
@@ -2206,6 +2254,68 @@
       <w:r>
         <w:rPr/>
         <w:t>Recommendations for Future Work</w:t>
+      </w:r>
+    </w:p>
+    <w:p>
+      <w:pPr>
+        <w:pStyle w:val="TextBody"/>
+        <w:rPr/>
+      </w:pPr>
+      <w:r>
+        <w:rPr/>
+        <w:t>A limited number of techniques were used in this research. To further this a number of web routers can be created:</w:t>
+      </w:r>
+    </w:p>
+    <w:p>
+      <w:pPr>
+        <w:pStyle w:val="TextBody"/>
+        <w:numPr>
+          <w:ilvl w:val="0"/>
+          <w:numId w:val="8"/>
+        </w:numPr>
+        <w:rPr/>
+      </w:pPr>
+      <w:r>
+        <w:rPr/>
+        <w:t>More Tree graph variants, Red-Black, Splay and AVL.</w:t>
+      </w:r>
+    </w:p>
+    <w:p>
+      <w:pPr>
+        <w:pStyle w:val="TextBody"/>
+        <w:numPr>
+          <w:ilvl w:val="0"/>
+          <w:numId w:val="8"/>
+        </w:numPr>
+        <w:rPr/>
+      </w:pPr>
+      <w:r>
+        <w:rPr/>
+        <w:t>Merging of a tree graph with regex on request, to provide more modeling power when required but reverting to a simpler algorithm lookup for performance.</w:t>
+      </w:r>
+    </w:p>
+    <w:p>
+      <w:pPr>
+        <w:pStyle w:val="TextBody"/>
+        <w:numPr>
+          <w:ilvl w:val="0"/>
+          <w:numId w:val="8"/>
+        </w:numPr>
+        <w:rPr/>
+      </w:pPr>
+      <w:r>
+        <w:rPr/>
+        <w:t>Using another data structure to represent sites to route storage. The current one used is a basic array with a child of the element to the root node.</w:t>
+      </w:r>
+    </w:p>
+    <w:p>
+      <w:pPr>
+        <w:pStyle w:val="TextBody"/>
+        <w:rPr/>
+      </w:pPr>
+      <w:r>
+        <w:rPr/>
+        <w:t>Creating a different more randomized input set benchmarking. Instead of doing them linearly, randomize order and do some of them multiple times.</w:t>
       </w:r>
     </w:p>
     <w:p>
@@ -2445,10 +2555,28 @@
       </w:r>
       <w:r>
         <w:rPr/>
-        <w:t>. (W3C) Retrieved 10 8, 2016, from World Wide Web Consortium (W3C): https://www.w3.org/Help/#inv</w:t>
+        <w:t>. (W3C) Retrieved 10 8, 2016, from World Wide Web Consortium (W3C): https://www.w3.org/Help/#in</w:t>
       </w:r>
       <w:r>
         <w:fldChar w:fldCharType="end"/>
+      </w:r>
+    </w:p>
+    <w:p>
+      <w:pPr>
+        <w:pStyle w:val="Normal"/>
+        <w:rPr/>
+      </w:pPr>
+      <w:r>
+        <w:rPr/>
+      </w:r>
+    </w:p>
+    <w:p>
+      <w:pPr>
+        <w:pStyle w:val="Normal"/>
+        <w:rPr/>
+      </w:pPr>
+      <w:r>
+        <w:rPr/>
       </w:r>
     </w:p>
     <w:p>
@@ -3444,6 +3572,152 @@
       <w:rPr>
         <w:rFonts w:ascii="Wingdings" w:hAnsi="Wingdings" w:cs="Wingdings" w:hint="default"/>
         <w:rFonts w:cs="Wingdings"/>
+      </w:rPr>
+    </w:lvl>
+  </w:abstractNum>
+  <w:abstractNum w:abstractNumId="8">
+    <w:lvl w:ilvl="0">
+      <w:start w:val="1"/>
+      <w:numFmt w:val="bullet"/>
+      <w:lvlText w:val=""/>
+      <w:lvlJc w:val="left"/>
+      <w:pPr>
+        <w:tabs>
+          <w:tab w:val="num" w:pos="720"/>
+        </w:tabs>
+        <w:ind w:left="720" w:hanging="360"/>
+      </w:pPr>
+      <w:rPr>
+        <w:rFonts w:ascii="Symbol" w:hAnsi="Symbol" w:cs="Symbol" w:hint="default"/>
+        <w:rFonts w:cs="OpenSymbol"/>
+      </w:rPr>
+    </w:lvl>
+    <w:lvl w:ilvl="1">
+      <w:start w:val="1"/>
+      <w:numFmt w:val="bullet"/>
+      <w:lvlText w:val="◦"/>
+      <w:lvlJc w:val="left"/>
+      <w:pPr>
+        <w:tabs>
+          <w:tab w:val="num" w:pos="1080"/>
+        </w:tabs>
+        <w:ind w:left="1080" w:hanging="360"/>
+      </w:pPr>
+      <w:rPr>
+        <w:rFonts w:ascii="OpenSymbol" w:hAnsi="OpenSymbol" w:cs="OpenSymbol" w:hint="default"/>
+        <w:rFonts w:cs="OpenSymbol"/>
+      </w:rPr>
+    </w:lvl>
+    <w:lvl w:ilvl="2">
+      <w:start w:val="1"/>
+      <w:numFmt w:val="bullet"/>
+      <w:lvlText w:val="▪"/>
+      <w:lvlJc w:val="left"/>
+      <w:pPr>
+        <w:tabs>
+          <w:tab w:val="num" w:pos="1440"/>
+        </w:tabs>
+        <w:ind w:left="1440" w:hanging="360"/>
+      </w:pPr>
+      <w:rPr>
+        <w:rFonts w:ascii="OpenSymbol" w:hAnsi="OpenSymbol" w:cs="OpenSymbol" w:hint="default"/>
+        <w:rFonts w:cs="OpenSymbol"/>
+      </w:rPr>
+    </w:lvl>
+    <w:lvl w:ilvl="3">
+      <w:start w:val="1"/>
+      <w:numFmt w:val="bullet"/>
+      <w:lvlText w:val=""/>
+      <w:lvlJc w:val="left"/>
+      <w:pPr>
+        <w:tabs>
+          <w:tab w:val="num" w:pos="1800"/>
+        </w:tabs>
+        <w:ind w:left="1800" w:hanging="360"/>
+      </w:pPr>
+      <w:rPr>
+        <w:rFonts w:ascii="Symbol" w:hAnsi="Symbol" w:cs="Symbol" w:hint="default"/>
+        <w:rFonts w:cs="OpenSymbol"/>
+      </w:rPr>
+    </w:lvl>
+    <w:lvl w:ilvl="4">
+      <w:start w:val="1"/>
+      <w:numFmt w:val="bullet"/>
+      <w:lvlText w:val="◦"/>
+      <w:lvlJc w:val="left"/>
+      <w:pPr>
+        <w:tabs>
+          <w:tab w:val="num" w:pos="2160"/>
+        </w:tabs>
+        <w:ind w:left="2160" w:hanging="360"/>
+      </w:pPr>
+      <w:rPr>
+        <w:rFonts w:ascii="OpenSymbol" w:hAnsi="OpenSymbol" w:cs="OpenSymbol" w:hint="default"/>
+        <w:rFonts w:cs="OpenSymbol"/>
+      </w:rPr>
+    </w:lvl>
+    <w:lvl w:ilvl="5">
+      <w:start w:val="1"/>
+      <w:numFmt w:val="bullet"/>
+      <w:lvlText w:val="▪"/>
+      <w:lvlJc w:val="left"/>
+      <w:pPr>
+        <w:tabs>
+          <w:tab w:val="num" w:pos="2520"/>
+        </w:tabs>
+        <w:ind w:left="2520" w:hanging="360"/>
+      </w:pPr>
+      <w:rPr>
+        <w:rFonts w:ascii="OpenSymbol" w:hAnsi="OpenSymbol" w:cs="OpenSymbol" w:hint="default"/>
+        <w:rFonts w:cs="OpenSymbol"/>
+      </w:rPr>
+    </w:lvl>
+    <w:lvl w:ilvl="6">
+      <w:start w:val="1"/>
+      <w:numFmt w:val="bullet"/>
+      <w:lvlText w:val=""/>
+      <w:lvlJc w:val="left"/>
+      <w:pPr>
+        <w:tabs>
+          <w:tab w:val="num" w:pos="2880"/>
+        </w:tabs>
+        <w:ind w:left="2880" w:hanging="360"/>
+      </w:pPr>
+      <w:rPr>
+        <w:rFonts w:ascii="Symbol" w:hAnsi="Symbol" w:cs="Symbol" w:hint="default"/>
+        <w:rFonts w:cs="OpenSymbol"/>
+      </w:rPr>
+    </w:lvl>
+    <w:lvl w:ilvl="7">
+      <w:start w:val="1"/>
+      <w:numFmt w:val="bullet"/>
+      <w:lvlText w:val="◦"/>
+      <w:lvlJc w:val="left"/>
+      <w:pPr>
+        <w:tabs>
+          <w:tab w:val="num" w:pos="3240"/>
+        </w:tabs>
+        <w:ind w:left="3240" w:hanging="360"/>
+      </w:pPr>
+      <w:rPr>
+        <w:rFonts w:ascii="OpenSymbol" w:hAnsi="OpenSymbol" w:cs="OpenSymbol" w:hint="default"/>
+        <w:rFonts w:cs="OpenSymbol"/>
+      </w:rPr>
+    </w:lvl>
+    <w:lvl w:ilvl="8">
+      <w:start w:val="1"/>
+      <w:numFmt w:val="bullet"/>
+      <w:lvlText w:val="▪"/>
+      <w:lvlJc w:val="left"/>
+      <w:pPr>
+        <w:tabs>
+          <w:tab w:val="num" w:pos="3600"/>
+        </w:tabs>
+        <w:ind w:left="3600" w:hanging="360"/>
+      </w:pPr>
+      <w:rPr>
+        <w:rFonts w:ascii="OpenSymbol" w:hAnsi="OpenSymbol" w:cs="OpenSymbol" w:hint="default"/>
+        <w:rFonts w:cs="OpenSymbol"/>
       </w:rPr>
     </w:lvl>
   </w:abstractNum>
@@ -3468,6 +3742,9 @@
   <w:num w:numId="7">
     <w:abstractNumId w:val="7"/>
   </w:num>
+  <w:num w:numId="8">
+    <w:abstractNumId w:val="8"/>
+  </w:num>
 </w:numbering>
 </file>
 
@@ -3477,7 +3754,6 @@
     <w:rPrDefault>
       <w:rPr>
         <w:rFonts w:ascii="Liberation Serif" w:hAnsi="Liberation Serif" w:eastAsia="SimSun" w:cs="Arial"/>
-        <w:sz w:val="24"/>
         <w:szCs w:val="24"/>
         <w:lang w:val="en-US" w:eastAsia="zh-CN" w:bidi="hi-IN"/>
       </w:rPr>
@@ -3872,7 +4148,7 @@
     </w:pPr>
     <w:rPr>
       <w:rFonts w:ascii="Liberation Serif" w:hAnsi="Liberation Serif" w:eastAsia="SimSun" w:cs="Arial"/>
-      <w:color w:val="auto"/>
+      <w:color w:val="00000A"/>
       <w:sz w:val="24"/>
       <w:szCs w:val="24"/>
       <w:lang w:val="en-US" w:eastAsia="zh-CN" w:bidi="hi-IN"/>
@@ -3915,7 +4191,6 @@
   <w:style w:type="paragraph" w:styleId="Heading3">
     <w:name w:val="Heading 3"/>
     <w:basedOn w:val="Heading"/>
-    <w:next w:val="TextBody"/>
     <w:qFormat/>
     <w:pPr>
       <w:numPr>
@@ -4494,6 +4769,263 @@
     <w:qFormat/>
     <w:rPr/>
   </w:style>
+  <w:style w:type="character" w:styleId="ListLabel378">
+    <w:name w:val="ListLabel 378"/>
+    <w:qFormat/>
+    <w:rPr>
+      <w:rFonts w:cs="Courier New"/>
+    </w:rPr>
+  </w:style>
+  <w:style w:type="character" w:styleId="ListLabel379">
+    <w:name w:val="ListLabel 379"/>
+    <w:qFormat/>
+    <w:rPr>
+      <w:rFonts w:cs="Wingdings"/>
+    </w:rPr>
+  </w:style>
+  <w:style w:type="character" w:styleId="ListLabel380">
+    <w:name w:val="ListLabel 380"/>
+    <w:qFormat/>
+    <w:rPr>
+      <w:rFonts w:cs="Symbol"/>
+    </w:rPr>
+  </w:style>
+  <w:style w:type="character" w:styleId="ListLabel381">
+    <w:name w:val="ListLabel 381"/>
+    <w:qFormat/>
+    <w:rPr>
+      <w:rFonts w:cs="Courier New"/>
+    </w:rPr>
+  </w:style>
+  <w:style w:type="character" w:styleId="ListLabel382">
+    <w:name w:val="ListLabel 382"/>
+    <w:qFormat/>
+    <w:rPr>
+      <w:rFonts w:cs="Wingdings"/>
+    </w:rPr>
+  </w:style>
+  <w:style w:type="character" w:styleId="ListLabel383">
+    <w:name w:val="ListLabel 383"/>
+    <w:qFormat/>
+    <w:rPr>
+      <w:rFonts w:cs="Symbol"/>
+    </w:rPr>
+  </w:style>
+  <w:style w:type="character" w:styleId="ListLabel384">
+    <w:name w:val="ListLabel 384"/>
+    <w:qFormat/>
+    <w:rPr>
+      <w:rFonts w:cs="Courier New"/>
+    </w:rPr>
+  </w:style>
+  <w:style w:type="character" w:styleId="ListLabel385">
+    <w:name w:val="ListLabel 385"/>
+    <w:qFormat/>
+    <w:rPr>
+      <w:rFonts w:cs="Wingdings"/>
+    </w:rPr>
+  </w:style>
+  <w:style w:type="character" w:styleId="ListLabel386">
+    <w:name w:val="ListLabel 386"/>
+    <w:qFormat/>
+    <w:rPr>
+      <w:rFonts w:cs="Symbol"/>
+    </w:rPr>
+  </w:style>
+  <w:style w:type="character" w:styleId="ListLabel387">
+    <w:name w:val="ListLabel 387"/>
+    <w:qFormat/>
+    <w:rPr>
+      <w:rFonts w:cs="Courier New"/>
+    </w:rPr>
+  </w:style>
+  <w:style w:type="character" w:styleId="ListLabel388">
+    <w:name w:val="ListLabel 388"/>
+    <w:qFormat/>
+    <w:rPr>
+      <w:rFonts w:cs="Wingdings"/>
+    </w:rPr>
+  </w:style>
+  <w:style w:type="character" w:styleId="ListLabel389">
+    <w:name w:val="ListLabel 389"/>
+    <w:qFormat/>
+    <w:rPr>
+      <w:rFonts w:cs="Symbol"/>
+    </w:rPr>
+  </w:style>
+  <w:style w:type="character" w:styleId="ListLabel390">
+    <w:name w:val="ListLabel 390"/>
+    <w:qFormat/>
+    <w:rPr>
+      <w:rFonts w:cs="Courier New"/>
+    </w:rPr>
+  </w:style>
+  <w:style w:type="character" w:styleId="ListLabel391">
+    <w:name w:val="ListLabel 391"/>
+    <w:qFormat/>
+    <w:rPr>
+      <w:rFonts w:cs="Wingdings"/>
+    </w:rPr>
+  </w:style>
+  <w:style w:type="character" w:styleId="ListLabel392">
+    <w:name w:val="ListLabel 392"/>
+    <w:qFormat/>
+    <w:rPr>
+      <w:rFonts w:cs="Symbol"/>
+    </w:rPr>
+  </w:style>
+  <w:style w:type="character" w:styleId="ListLabel393">
+    <w:name w:val="ListLabel 393"/>
+    <w:qFormat/>
+    <w:rPr>
+      <w:rFonts w:cs="Courier New"/>
+    </w:rPr>
+  </w:style>
+  <w:style w:type="character" w:styleId="ListLabel394">
+    <w:name w:val="ListLabel 394"/>
+    <w:qFormat/>
+    <w:rPr>
+      <w:rFonts w:cs="Wingdings"/>
+    </w:rPr>
+  </w:style>
+  <w:style w:type="character" w:styleId="ListLabel395">
+    <w:name w:val="ListLabel 395"/>
+    <w:qFormat/>
+    <w:rPr>
+      <w:rFonts w:cs="Symbol"/>
+      <w:color w:val="999999"/>
+      <w:sz w:val="24"/>
+      <w:szCs w:val="24"/>
+    </w:rPr>
+  </w:style>
+  <w:style w:type="character" w:styleId="ListLabel396">
+    <w:name w:val="ListLabel 396"/>
+    <w:qFormat/>
+    <w:rPr>
+      <w:rFonts w:cs="Courier New"/>
+    </w:rPr>
+  </w:style>
+  <w:style w:type="character" w:styleId="ListLabel397">
+    <w:name w:val="ListLabel 397"/>
+    <w:qFormat/>
+    <w:rPr>
+      <w:rFonts w:cs="Wingdings"/>
+    </w:rPr>
+  </w:style>
+  <w:style w:type="character" w:styleId="ListLabel398">
+    <w:name w:val="ListLabel 398"/>
+    <w:qFormat/>
+    <w:rPr>
+      <w:rFonts w:cs="Symbol"/>
+    </w:rPr>
+  </w:style>
+  <w:style w:type="character" w:styleId="ListLabel399">
+    <w:name w:val="ListLabel 399"/>
+    <w:qFormat/>
+    <w:rPr>
+      <w:rFonts w:cs="Courier New"/>
+    </w:rPr>
+  </w:style>
+  <w:style w:type="character" w:styleId="ListLabel400">
+    <w:name w:val="ListLabel 400"/>
+    <w:qFormat/>
+    <w:rPr>
+      <w:rFonts w:cs="Wingdings"/>
+    </w:rPr>
+  </w:style>
+  <w:style w:type="character" w:styleId="ListLabel401">
+    <w:name w:val="ListLabel 401"/>
+    <w:qFormat/>
+    <w:rPr>
+      <w:rFonts w:cs="Symbol"/>
+    </w:rPr>
+  </w:style>
+  <w:style w:type="character" w:styleId="ListLabel402">
+    <w:name w:val="ListLabel 402"/>
+    <w:qFormat/>
+    <w:rPr>
+      <w:rFonts w:cs="Courier New"/>
+    </w:rPr>
+  </w:style>
+  <w:style w:type="character" w:styleId="ListLabel403">
+    <w:name w:val="ListLabel 403"/>
+    <w:qFormat/>
+    <w:rPr>
+      <w:rFonts w:cs="Wingdings"/>
+    </w:rPr>
+  </w:style>
+  <w:style w:type="character" w:styleId="ListLabel404">
+    <w:name w:val="ListLabel 404"/>
+    <w:qFormat/>
+    <w:rPr>
+      <w:rFonts w:cs="Symbol"/>
+      <w:color w:val="808080"/>
+    </w:rPr>
+  </w:style>
+  <w:style w:type="character" w:styleId="ListLabel405">
+    <w:name w:val="ListLabel 405"/>
+    <w:qFormat/>
+    <w:rPr>
+      <w:rFonts w:cs="Symbol"/>
+      <w:color w:val="808080"/>
+    </w:rPr>
+  </w:style>
+  <w:style w:type="character" w:styleId="ListLabel406">
+    <w:name w:val="ListLabel 406"/>
+    <w:qFormat/>
+    <w:rPr>
+      <w:rFonts w:cs="Wingdings"/>
+    </w:rPr>
+  </w:style>
+  <w:style w:type="character" w:styleId="ListLabel407">
+    <w:name w:val="ListLabel 407"/>
+    <w:qFormat/>
+    <w:rPr>
+      <w:rFonts w:cs="Symbol"/>
+    </w:rPr>
+  </w:style>
+  <w:style w:type="character" w:styleId="ListLabel408">
+    <w:name w:val="ListLabel 408"/>
+    <w:qFormat/>
+    <w:rPr>
+      <w:rFonts w:cs="Courier New"/>
+    </w:rPr>
+  </w:style>
+  <w:style w:type="character" w:styleId="ListLabel409">
+    <w:name w:val="ListLabel 409"/>
+    <w:qFormat/>
+    <w:rPr>
+      <w:rFonts w:cs="Wingdings"/>
+    </w:rPr>
+  </w:style>
+  <w:style w:type="character" w:styleId="ListLabel410">
+    <w:name w:val="ListLabel 410"/>
+    <w:qFormat/>
+    <w:rPr>
+      <w:rFonts w:cs="Symbol"/>
+    </w:rPr>
+  </w:style>
+  <w:style w:type="character" w:styleId="ListLabel411">
+    <w:name w:val="ListLabel 411"/>
+    <w:qFormat/>
+    <w:rPr>
+      <w:rFonts w:cs="Courier New"/>
+    </w:rPr>
+  </w:style>
+  <w:style w:type="character" w:styleId="ListLabel412">
+    <w:name w:val="ListLabel 412"/>
+    <w:qFormat/>
+    <w:rPr>
+      <w:rFonts w:cs="Wingdings"/>
+    </w:rPr>
+  </w:style>
+  <w:style w:type="character" w:styleId="Bullets">
+    <w:name w:val="Bullets"/>
+    <w:qFormat/>
+    <w:rPr>
+      <w:rFonts w:ascii="OpenSymbol" w:hAnsi="OpenSymbol" w:eastAsia="OpenSymbol" w:cs="OpenSymbol"/>
+    </w:rPr>
+  </w:style>
   <w:style w:type="paragraph" w:styleId="Heading" w:customStyle="1">
     <w:name w:val="Heading"/>
     <w:basedOn w:val="Normal"/>
@@ -4593,7 +5125,6 @@
   <w:style w:type="paragraph" w:styleId="Title">
     <w:name w:val="Title"/>
     <w:basedOn w:val="Heading"/>
-    <w:next w:val="TextBody"/>
     <w:qFormat/>
     <w:pPr>
       <w:jc w:val="center"/>

</xml_diff>

<commit_message>
Adds at-mean for above+below analysis
</commit_message>
<xml_diff>
--- a/draft.docx
+++ b/draft.docx
@@ -46,11 +46,11 @@
         <w:pStyle w:val="Heading1"/>
         <w:rPr/>
       </w:pPr>
-      <w:bookmarkStart w:id="0" w:name="_Toc467194263"/>
-      <w:bookmarkStart w:id="1" w:name="_Toc236199172"/>
+      <w:bookmarkStart w:id="0" w:name="_Toc467892045"/>
+      <w:bookmarkStart w:id="1" w:name="_Toc467892095"/>
       <w:bookmarkStart w:id="2" w:name="__RefHeading___Toc1221_1091504137"/>
-      <w:bookmarkStart w:id="3" w:name="_Toc467892095"/>
-      <w:bookmarkStart w:id="4" w:name="_Toc467892045"/>
+      <w:bookmarkStart w:id="3" w:name="_Toc236199172"/>
+      <w:bookmarkStart w:id="4" w:name="_Toc467194263"/>
       <w:bookmarkEnd w:id="0"/>
       <w:bookmarkEnd w:id="1"/>
       <w:bookmarkEnd w:id="2"/>
@@ -68,11 +68,7 @@
       </w:pPr>
       <w:r>
         <w:rPr/>
-        <w:t xml:space="preserve">TODO: </w:t>
-      </w:r>
-      <w:r>
-        <w:rPr/>
-        <w:t>web – lots of people</w:t>
+        <w:t>TODO: web – lots of people</w:t>
       </w:r>
     </w:p>
     <w:p>
@@ -160,15 +156,7 @@
       </w:pPr>
       <w:r>
         <w:rPr/>
-        <w:t xml:space="preserve">While the web router implementation is unseen its performance is crucial to the overall of the response times for a request. This research is to compare the performance of various web router implementations to </w:t>
-      </w:r>
-      <w:r>
-        <w:rPr/>
-        <w:t>identifiy</w:t>
-      </w:r>
-      <w:r>
-        <w:rPr/>
-        <w:t xml:space="preserve"> potential improvements.</w:t>
+        <w:t>While the web router implementation is unseen its performance is crucial to the overall of the response times for a request. This research is to compare the performance of various web router implementations to identifiy potential improvements.</w:t>
       </w:r>
       <w:r>
         <w:br w:type="page"/>
@@ -522,7 +510,7 @@
     <w:sdt>
       <w:sdtPr>
         <w:citation/>
-        <w:id w:val="130913336"/>
+        <w:id w:val="1579449957"/>
       </w:sdtPr>
       <w:sdtContent>
         <w:p>
@@ -1534,11 +1522,7 @@
           </w:pPr>
           <w:r>
             <w:rPr/>
-            <w:t xml:space="preserve">The results of this investigation will allow for potential improvements in web router performance </w:t>
-          </w:r>
-          <w:r>
-            <w:rPr/>
-            <w:t>to be identified.</w:t>
+            <w:t>The results of this investigation will allow for potential improvements in web router performance to be identified.</w:t>
           </w:r>
         </w:p>
         <w:p>
@@ -1759,7 +1743,7 @@
       <w:tblPr>
         <w:tblW w:w="4590" w:type="dxa"/>
         <w:jc w:val="left"/>
-        <w:tblInd w:w="28" w:type="dxa"/>
+        <w:tblInd w:w="25" w:type="dxa"/>
         <w:tblBorders>
           <w:top w:val="single" w:sz="2" w:space="0" w:color="000001"/>
           <w:left w:val="single" w:sz="2" w:space="0" w:color="000001"/>
@@ -1768,7 +1752,7 @@
         </w:tblBorders>
         <w:tblCellMar>
           <w:top w:w="55" w:type="dxa"/>
-          <w:left w:w="18" w:type="dxa"/>
+          <w:left w:w="15" w:type="dxa"/>
           <w:bottom w:w="55" w:type="dxa"/>
           <w:right w:w="55" w:type="dxa"/>
         </w:tblCellMar>
@@ -1791,7 +1775,7 @@
             </w:tcBorders>
             <w:shd w:color="auto" w:fill="auto" w:val="clear"/>
             <w:tcMar>
-              <w:left w:w="18" w:type="dxa"/>
+              <w:left w:w="15" w:type="dxa"/>
             </w:tcMar>
           </w:tcPr>
           <w:p>
@@ -1818,7 +1802,7 @@
             </w:tcBorders>
             <w:shd w:color="auto" w:fill="auto" w:val="clear"/>
             <w:tcMar>
-              <w:left w:w="18" w:type="dxa"/>
+              <w:left w:w="15" w:type="dxa"/>
             </w:tcMar>
           </w:tcPr>
           <w:p>
@@ -1846,7 +1830,7 @@
             </w:tcBorders>
             <w:shd w:color="auto" w:fill="auto" w:val="clear"/>
             <w:tcMar>
-              <w:left w:w="18" w:type="dxa"/>
+              <w:left w:w="15" w:type="dxa"/>
             </w:tcMar>
           </w:tcPr>
           <w:p>
@@ -1873,7 +1857,7 @@
             </w:tcBorders>
             <w:shd w:color="auto" w:fill="auto" w:val="clear"/>
             <w:tcMar>
-              <w:left w:w="18" w:type="dxa"/>
+              <w:left w:w="15" w:type="dxa"/>
             </w:tcMar>
           </w:tcPr>
           <w:p>
@@ -1901,7 +1885,7 @@
             </w:tcBorders>
             <w:shd w:color="auto" w:fill="auto" w:val="clear"/>
             <w:tcMar>
-              <w:left w:w="18" w:type="dxa"/>
+              <w:left w:w="15" w:type="dxa"/>
             </w:tcMar>
           </w:tcPr>
           <w:p>
@@ -1928,7 +1912,7 @@
             </w:tcBorders>
             <w:shd w:color="auto" w:fill="auto" w:val="clear"/>
             <w:tcMar>
-              <w:left w:w="18" w:type="dxa"/>
+              <w:left w:w="15" w:type="dxa"/>
             </w:tcMar>
           </w:tcPr>
           <w:p>
@@ -1956,7 +1940,7 @@
             </w:tcBorders>
             <w:shd w:color="auto" w:fill="auto" w:val="clear"/>
             <w:tcMar>
-              <w:left w:w="18" w:type="dxa"/>
+              <w:left w:w="15" w:type="dxa"/>
             </w:tcMar>
           </w:tcPr>
           <w:p>
@@ -1983,7 +1967,7 @@
             </w:tcBorders>
             <w:shd w:color="auto" w:fill="auto" w:val="clear"/>
             <w:tcMar>
-              <w:left w:w="18" w:type="dxa"/>
+              <w:left w:w="15" w:type="dxa"/>
             </w:tcMar>
           </w:tcPr>
           <w:p>
@@ -2011,7 +1995,7 @@
             </w:tcBorders>
             <w:shd w:color="auto" w:fill="auto" w:val="clear"/>
             <w:tcMar>
-              <w:left w:w="18" w:type="dxa"/>
+              <w:left w:w="15" w:type="dxa"/>
             </w:tcMar>
           </w:tcPr>
           <w:p>
@@ -2038,7 +2022,7 @@
             </w:tcBorders>
             <w:shd w:color="auto" w:fill="auto" w:val="clear"/>
             <w:tcMar>
-              <w:left w:w="18" w:type="dxa"/>
+              <w:left w:w="15" w:type="dxa"/>
             </w:tcMar>
           </w:tcPr>
           <w:p>
@@ -2066,7 +2050,7 @@
             </w:tcBorders>
             <w:shd w:color="auto" w:fill="auto" w:val="clear"/>
             <w:tcMar>
-              <w:left w:w="18" w:type="dxa"/>
+              <w:left w:w="15" w:type="dxa"/>
             </w:tcMar>
           </w:tcPr>
           <w:p>
@@ -2093,7 +2077,7 @@
             </w:tcBorders>
             <w:shd w:color="auto" w:fill="auto" w:val="clear"/>
             <w:tcMar>
-              <w:left w:w="18" w:type="dxa"/>
+              <w:left w:w="15" w:type="dxa"/>
             </w:tcMar>
           </w:tcPr>
           <w:p>
@@ -2125,19 +2109,7 @@
       </w:pPr>
       <w:r>
         <w:rPr/>
-        <w:t xml:space="preserve">The values chosen were picked to try and get a range that fitted most web servers and web service frameworks use cases, </w:t>
-      </w:r>
-      <w:r>
-        <w:rPr/>
-        <w:t>but because of how many web sites that exist today it is impossible to know if it fits correctly to the use case that is 2017.</w:t>
-      </w:r>
-      <w:r>
-        <w:rPr/>
-        <w:t xml:space="preserve"> A word dictionary was used to produce unique words per path part, using a random number to pick which one to replace at each node for a tree graph. The tree graph got walked to produce tests and route definitions. Each router implementation was tested during development to determine the correctness of routing. </w:t>
-      </w:r>
-      <w:r>
-        <w:rPr/>
-        <w:t>What the router returned as part of the benchmarking process was assumed to be correct and no checking went into this.</w:t>
+        <w:t>The values chosen were picked to try and get a range that fitted most web servers and web service frameworks use cases, but because of how many web sites that exist today it is impossible to know if it fits correctly to the use case that is 2017. A word dictionary was used to produce unique words per path part, using a random number to pick which one to replace at each node for a tree graph. The tree graph got walked to produce tests and route definitions. Each router implementation was tested during development to determine the correctness of routing. What the router returned as part of the benchmarking process was assumed to be correct and no checking went into this.</w:t>
       </w:r>
     </w:p>
     <w:p>
@@ -2195,15 +2167,7 @@
       </w:pPr>
       <w:r>
         <w:rPr/>
-        <w:t xml:space="preserve">Three routers were implemented. A tree graph, list (array) and </w:t>
-      </w:r>
-      <w:r>
-        <w:rPr/>
-        <w:t>regular expression (regex)</w:t>
-      </w:r>
-      <w:r>
-        <w:rPr/>
-        <w:t>. The tree graph was based on a rooted child array approach with multitude of specific node pointers per node to support parameters, catch all and other children. The list was an array sorted by the route value it contained. Lastly the regex router was implemented using D’s standard library implementation (std.regex). This implementation does not perform JIT’ing or any fancy/complex tricks to make it significantly faster making it a good base for how good/bad it can be.</w:t>
+        <w:t>Three routers were implemented. A tree graph, list (array) and regular expression (regex). The tree graph was based on a rooted child array approach with multitude of specific node pointers per node to support parameters, catch all and other children. The list was an array sorted by the route value it contained. Lastly the regex router was implemented using D’s standard library implementation (std.regex). This implementation does not perform JIT’ing or any fancy/complex tricks to make it significantly faster making it a good base for how good/bad it can be.</w:t>
       </w:r>
     </w:p>
     <w:p>
@@ -2274,19 +2238,7 @@
       </w:pPr>
       <w:r>
         <w:rPr/>
-        <w:t xml:space="preserve">The results were gathered in a continuous time period of over a week. </w:t>
-      </w:r>
-      <w:r>
-        <w:rPr/>
-        <w:t>In initial analysis results gathered earlier in the benchmarking process appeared to be</w:t>
-      </w:r>
-      <w:r>
-        <w:rPr/>
-        <w:t xml:space="preserve"> most representative of real world usage and have less irregularities visible. </w:t>
-      </w:r>
-      <w:r>
-        <w:rPr/>
-        <w:t>This was based upon the time taken for the amount of work done per input set and resulting data. Because of this the assumption that 100-150 results had irregularities and should be considered less viable was taken.</w:t>
+        <w:t>The results were gathered in a continuous time period of over a week. In initial analysis results gathered earlier in the benchmarking process appeared to be most representative of real world usage and have less irregularities visible. This was based upon the time taken for the amount of work done per input set and resulting data. Because of this the assumption that 100-150 results had irregularities and should be considered less viable was taken.</w:t>
       </w:r>
     </w:p>
     <w:p>
@@ -2296,15 +2248,7 @@
       </w:pPr>
       <w:r>
         <w:rPr/>
-        <w:t xml:space="preserve">It was observed during the benchmarking process that every 50 input sets contributed to a significantly longer time to complete, </w:t>
-      </w:r>
-      <w:r>
-        <w:rPr/>
-        <w:t>the increase was done slowly in a curve</w:t>
-      </w:r>
-      <w:r>
-        <w:rPr/>
-        <w:t>. This increase in time with the added potential of irregularities can be studied by breaking down a routers benchmark results into three groups (chosen for the even group numbers) of 50. Breakdown of the results occurs in … with discussion.</w:t>
+        <w:t>It was observed during the benchmarking process that every 50 input sets contributed to a significantly longer time to complete, the increase was done slowly in a curve. This increase in time with the added potential of irregularities can be studied by breaking down a routers benchmark results into three groups (chosen for the even group numbers) of 50. Breakdown of the results occurs in … with discussion.</w:t>
       </w:r>
     </w:p>
     <w:p>
@@ -2400,7 +2344,7 @@
       <w:tblPr>
         <w:tblW w:w="9972" w:type="dxa"/>
         <w:jc w:val="left"/>
-        <w:tblInd w:w="38" w:type="dxa"/>
+        <w:tblInd w:w="36" w:type="dxa"/>
         <w:tblBorders>
           <w:top w:val="single" w:sz="2" w:space="0" w:color="000001"/>
           <w:left w:val="single" w:sz="2" w:space="0" w:color="000001"/>
@@ -2409,7 +2353,7 @@
         </w:tblBorders>
         <w:tblCellMar>
           <w:top w:w="55" w:type="dxa"/>
-          <w:left w:w="33" w:type="dxa"/>
+          <w:left w:w="30" w:type="dxa"/>
           <w:bottom w:w="55" w:type="dxa"/>
           <w:right w:w="55" w:type="dxa"/>
         </w:tblCellMar>
@@ -2433,7 +2377,7 @@
             </w:tcBorders>
             <w:shd w:fill="auto" w:val="clear"/>
             <w:tcMar>
-              <w:left w:w="33" w:type="dxa"/>
+              <w:left w:w="30" w:type="dxa"/>
             </w:tcMar>
           </w:tcPr>
           <w:p>
@@ -2457,7 +2401,7 @@
             </w:tcBorders>
             <w:shd w:fill="auto" w:val="clear"/>
             <w:tcMar>
-              <w:left w:w="33" w:type="dxa"/>
+              <w:left w:w="30" w:type="dxa"/>
             </w:tcMar>
           </w:tcPr>
           <w:p>
@@ -2482,7 +2426,7 @@
             </w:tcBorders>
             <w:shd w:fill="auto" w:val="clear"/>
             <w:tcMar>
-              <w:left w:w="33" w:type="dxa"/>
+              <w:left w:w="30" w:type="dxa"/>
             </w:tcMar>
           </w:tcPr>
           <w:p>
@@ -2509,7 +2453,7 @@
             </w:tcBorders>
             <w:shd w:fill="auto" w:val="clear"/>
             <w:tcMar>
-              <w:left w:w="33" w:type="dxa"/>
+              <w:left w:w="30" w:type="dxa"/>
             </w:tcMar>
           </w:tcPr>
           <w:p>
@@ -2537,7 +2481,7 @@
             </w:tcBorders>
             <w:shd w:fill="auto" w:val="clear"/>
             <w:tcMar>
-              <w:left w:w="33" w:type="dxa"/>
+              <w:left w:w="30" w:type="dxa"/>
             </w:tcMar>
           </w:tcPr>
           <w:p>
@@ -2562,7 +2506,7 @@
             </w:tcBorders>
             <w:shd w:fill="auto" w:val="clear"/>
             <w:tcMar>
-              <w:left w:w="33" w:type="dxa"/>
+              <w:left w:w="30" w:type="dxa"/>
             </w:tcMar>
           </w:tcPr>
           <w:p>
@@ -2587,7 +2531,7 @@
             </w:tcBorders>
             <w:shd w:fill="auto" w:val="clear"/>
             <w:tcMar>
-              <w:left w:w="33" w:type="dxa"/>
+              <w:left w:w="30" w:type="dxa"/>
             </w:tcMar>
           </w:tcPr>
           <w:p>
@@ -2614,7 +2558,7 @@
             </w:tcBorders>
             <w:shd w:fill="auto" w:val="clear"/>
             <w:tcMar>
-              <w:left w:w="33" w:type="dxa"/>
+              <w:left w:w="30" w:type="dxa"/>
             </w:tcMar>
           </w:tcPr>
           <w:p>
@@ -2642,7 +2586,7 @@
             </w:tcBorders>
             <w:shd w:fill="auto" w:val="clear"/>
             <w:tcMar>
-              <w:left w:w="33" w:type="dxa"/>
+              <w:left w:w="30" w:type="dxa"/>
             </w:tcMar>
           </w:tcPr>
           <w:p>
@@ -2667,7 +2611,7 @@
             </w:tcBorders>
             <w:shd w:fill="auto" w:val="clear"/>
             <w:tcMar>
-              <w:left w:w="33" w:type="dxa"/>
+              <w:left w:w="30" w:type="dxa"/>
             </w:tcMar>
           </w:tcPr>
           <w:p>
@@ -2692,7 +2636,7 @@
             </w:tcBorders>
             <w:shd w:fill="auto" w:val="clear"/>
             <w:tcMar>
-              <w:left w:w="33" w:type="dxa"/>
+              <w:left w:w="30" w:type="dxa"/>
             </w:tcMar>
           </w:tcPr>
           <w:p>
@@ -2719,7 +2663,7 @@
             </w:tcBorders>
             <w:shd w:fill="auto" w:val="clear"/>
             <w:tcMar>
-              <w:left w:w="33" w:type="dxa"/>
+              <w:left w:w="30" w:type="dxa"/>
             </w:tcMar>
           </w:tcPr>
           <w:p>
@@ -2747,7 +2691,7 @@
             </w:tcBorders>
             <w:shd w:fill="auto" w:val="clear"/>
             <w:tcMar>
-              <w:left w:w="33" w:type="dxa"/>
+              <w:left w:w="30" w:type="dxa"/>
             </w:tcMar>
           </w:tcPr>
           <w:p>
@@ -2772,7 +2716,7 @@
             </w:tcBorders>
             <w:shd w:fill="auto" w:val="clear"/>
             <w:tcMar>
-              <w:left w:w="33" w:type="dxa"/>
+              <w:left w:w="30" w:type="dxa"/>
             </w:tcMar>
           </w:tcPr>
           <w:p>
@@ -2797,7 +2741,7 @@
             </w:tcBorders>
             <w:shd w:fill="auto" w:val="clear"/>
             <w:tcMar>
-              <w:left w:w="33" w:type="dxa"/>
+              <w:left w:w="30" w:type="dxa"/>
             </w:tcMar>
           </w:tcPr>
           <w:p>
@@ -2824,7 +2768,7 @@
             </w:tcBorders>
             <w:shd w:fill="auto" w:val="clear"/>
             <w:tcMar>
-              <w:left w:w="33" w:type="dxa"/>
+              <w:left w:w="30" w:type="dxa"/>
             </w:tcMar>
           </w:tcPr>
           <w:p>
@@ -2852,7 +2796,7 @@
             </w:tcBorders>
             <w:shd w:fill="auto" w:val="clear"/>
             <w:tcMar>
-              <w:left w:w="33" w:type="dxa"/>
+              <w:left w:w="30" w:type="dxa"/>
             </w:tcMar>
           </w:tcPr>
           <w:p>
@@ -2877,7 +2821,7 @@
             </w:tcBorders>
             <w:shd w:fill="auto" w:val="clear"/>
             <w:tcMar>
-              <w:left w:w="33" w:type="dxa"/>
+              <w:left w:w="30" w:type="dxa"/>
             </w:tcMar>
           </w:tcPr>
           <w:p>
@@ -2902,7 +2846,7 @@
             </w:tcBorders>
             <w:shd w:fill="auto" w:val="clear"/>
             <w:tcMar>
-              <w:left w:w="33" w:type="dxa"/>
+              <w:left w:w="30" w:type="dxa"/>
             </w:tcMar>
           </w:tcPr>
           <w:p>
@@ -2929,7 +2873,7 @@
             </w:tcBorders>
             <w:shd w:fill="auto" w:val="clear"/>
             <w:tcMar>
-              <w:left w:w="33" w:type="dxa"/>
+              <w:left w:w="30" w:type="dxa"/>
             </w:tcMar>
           </w:tcPr>
           <w:p>
@@ -2957,7 +2901,7 @@
             </w:tcBorders>
             <w:shd w:fill="auto" w:val="clear"/>
             <w:tcMar>
-              <w:left w:w="33" w:type="dxa"/>
+              <w:left w:w="30" w:type="dxa"/>
             </w:tcMar>
           </w:tcPr>
           <w:p>
@@ -2982,7 +2926,7 @@
             </w:tcBorders>
             <w:shd w:fill="auto" w:val="clear"/>
             <w:tcMar>
-              <w:left w:w="33" w:type="dxa"/>
+              <w:left w:w="30" w:type="dxa"/>
             </w:tcMar>
           </w:tcPr>
           <w:p>
@@ -3007,7 +2951,7 @@
             </w:tcBorders>
             <w:shd w:fill="auto" w:val="clear"/>
             <w:tcMar>
-              <w:left w:w="33" w:type="dxa"/>
+              <w:left w:w="30" w:type="dxa"/>
             </w:tcMar>
           </w:tcPr>
           <w:p>
@@ -3034,7 +2978,7 @@
             </w:tcBorders>
             <w:shd w:fill="auto" w:val="clear"/>
             <w:tcMar>
-              <w:left w:w="33" w:type="dxa"/>
+              <w:left w:w="30" w:type="dxa"/>
             </w:tcMar>
           </w:tcPr>
           <w:p>
@@ -3081,7 +3025,7 @@
           <wp:inline distT="0" distB="0" distL="0" distR="0">
             <wp:extent cx="6061710" cy="3409315"/>
             <wp:effectExtent l="0" t="0" r="0" b="0"/>
-            <wp:docPr id="3" name=""/>
+            <wp:docPr id="3" name="Object1"/>
             <wp:cNvGraphicFramePr/>
             <a:graphic xmlns:a="http://schemas.openxmlformats.org/drawingml/2006/main">
               <a:graphicData uri="http://schemas.openxmlformats.org/drawingml/2006/chart">
@@ -3104,16 +3048,7 @@
           <w:sz w:val="24"/>
           <w:vertAlign w:val="baseline"/>
         </w:rPr>
-        <w:t xml:space="preserve">The graph shows three very noticeable traits, firstly 0-50 and 50-100 are very close to being similar in value. Second the 100-150 sets of data tend to be significantly higher than the other two sets. Lastly four out of the five router instances have the same curve shape. The router instance with a different one is the optimized regex which shows a much more predictable result. </w:t>
-      </w:r>
-      <w:r>
-        <w:rPr>
-          <w:position w:val="0"/>
-          <w:sz w:val="24"/>
-          <w:sz w:val="24"/>
-          <w:vertAlign w:val="baseline"/>
-        </w:rPr>
-        <w:t>For 50-100 input sets mark, regex implementation (both optimized and unoptimized) was the only one to increase in R squared which would align with it being very consistent but having set min/max consistency.</w:t>
+        <w:t>The graph shows three very noticeable traits, firstly 0-50 and 50-100 are very close to being similar in value. Second the 100-150 sets of data tend to be significantly higher than the other two sets. Lastly four out of the five router instances have the same curve shape. The router instance with a different one is the optimized regex which shows a much more predictable result. For 50-100 input sets mark, regex implementation (both optimized and unoptimized) was the only one to increase in R squared which would align with it being very consistent but having set min/max consistency.</w:t>
       </w:r>
     </w:p>
     <w:p>
@@ -3441,7 +3376,7 @@
           <wp:inline distT="0" distB="0" distL="0" distR="0">
             <wp:extent cx="6378575" cy="3496945"/>
             <wp:effectExtent l="0" t="0" r="0" b="0"/>
-            <wp:docPr id="7" name=""/>
+            <wp:docPr id="7" name="Object2"/>
             <wp:cNvGraphicFramePr/>
             <a:graphic xmlns:a="http://schemas.openxmlformats.org/drawingml/2006/main">
               <a:graphicData uri="http://schemas.openxmlformats.org/drawingml/2006/chart">
@@ -3897,6 +3832,20 @@
           <w:i/>
           <w:iCs/>
         </w:rPr>
+        <w:t>at</w:t>
+      </w:r>
+      <w:r>
+        <w:rPr>
+          <w:i w:val="false"/>
+          <w:iCs w:val="false"/>
+        </w:rPr>
+        <w:t>:</w:t>
+      </w:r>
+      <w:r>
+        <w:rPr>
+          <w:i/>
+          <w:iCs/>
+        </w:rPr>
         <w:t>below</w:t>
       </w:r>
       <w:r>
@@ -3908,7 +3857,7 @@
       <w:tblPr>
         <w:tblW w:w="9972" w:type="dxa"/>
         <w:jc w:val="left"/>
-        <w:tblInd w:w="50" w:type="dxa"/>
+        <w:tblInd w:w="47" w:type="dxa"/>
         <w:tblBorders>
           <w:top w:val="single" w:sz="2" w:space="0" w:color="000001"/>
           <w:left w:val="single" w:sz="2" w:space="0" w:color="000001"/>
@@ -3917,21 +3866,22 @@
         </w:tblBorders>
         <w:tblCellMar>
           <w:top w:w="55" w:type="dxa"/>
-          <w:left w:w="48" w:type="dxa"/>
+          <w:left w:w="45" w:type="dxa"/>
           <w:bottom w:w="55" w:type="dxa"/>
           <w:right w:w="55" w:type="dxa"/>
         </w:tblCellMar>
       </w:tblPr>
       <w:tblGrid>
-        <w:gridCol w:w="3324"/>
-        <w:gridCol w:w="3324"/>
-        <w:gridCol w:w="3324"/>
+        <w:gridCol w:w="2493"/>
+        <w:gridCol w:w="2493"/>
+        <w:gridCol w:w="2493"/>
+        <w:gridCol w:w="2493"/>
       </w:tblGrid>
       <w:tr>
         <w:trPr/>
         <w:tc>
           <w:tcPr>
-            <w:tcW w:w="3324" w:type="dxa"/>
+            <w:tcW w:w="2493" w:type="dxa"/>
             <w:tcBorders>
               <w:top w:val="single" w:sz="2" w:space="0" w:color="000001"/>
               <w:left w:val="single" w:sz="2" w:space="0" w:color="000001"/>
@@ -3940,7 +3890,7 @@
             </w:tcBorders>
             <w:shd w:fill="auto" w:val="clear"/>
             <w:tcMar>
-              <w:left w:w="48" w:type="dxa"/>
+              <w:left w:w="45" w:type="dxa"/>
             </w:tcMar>
           </w:tcPr>
           <w:p>
@@ -3955,7 +3905,7 @@
         </w:tc>
         <w:tc>
           <w:tcPr>
-            <w:tcW w:w="3324" w:type="dxa"/>
+            <w:tcW w:w="2493" w:type="dxa"/>
             <w:tcBorders>
               <w:top w:val="single" w:sz="2" w:space="0" w:color="000001"/>
               <w:left w:val="single" w:sz="2" w:space="0" w:color="000001"/>
@@ -3964,7 +3914,7 @@
             </w:tcBorders>
             <w:shd w:fill="auto" w:val="clear"/>
             <w:tcMar>
-              <w:left w:w="48" w:type="dxa"/>
+              <w:left w:w="45" w:type="dxa"/>
             </w:tcMar>
           </w:tcPr>
           <w:p>
@@ -3980,18 +3930,16 @@
         </w:tc>
         <w:tc>
           <w:tcPr>
-            <w:tcW w:w="3324" w:type="dxa"/>
+            <w:tcW w:w="2493" w:type="dxa"/>
             <w:tcBorders>
               <w:top w:val="single" w:sz="2" w:space="0" w:color="000001"/>
               <w:left w:val="single" w:sz="2" w:space="0" w:color="000001"/>
               <w:bottom w:val="single" w:sz="2" w:space="0" w:color="000001"/>
-              <w:right w:val="single" w:sz="2" w:space="0" w:color="000001"/>
               <w:insideH w:val="single" w:sz="2" w:space="0" w:color="000001"/>
-              <w:insideV w:val="single" w:sz="2" w:space="0" w:color="000001"/>
             </w:tcBorders>
             <w:shd w:fill="auto" w:val="clear"/>
             <w:tcMar>
-              <w:left w:w="48" w:type="dxa"/>
+              <w:left w:w="45" w:type="dxa"/>
             </w:tcMar>
           </w:tcPr>
           <w:p>
@@ -4005,12 +3953,39 @@
             </w:r>
           </w:p>
         </w:tc>
+        <w:tc>
+          <w:tcPr>
+            <w:tcW w:w="2493" w:type="dxa"/>
+            <w:tcBorders>
+              <w:top w:val="single" w:sz="2" w:space="0" w:color="000001"/>
+              <w:left w:val="single" w:sz="2" w:space="0" w:color="000001"/>
+              <w:bottom w:val="single" w:sz="2" w:space="0" w:color="000001"/>
+              <w:right w:val="single" w:sz="2" w:space="0" w:color="000001"/>
+              <w:insideH w:val="single" w:sz="2" w:space="0" w:color="000001"/>
+              <w:insideV w:val="single" w:sz="2" w:space="0" w:color="000001"/>
+            </w:tcBorders>
+            <w:shd w:fill="auto" w:val="clear"/>
+            <w:tcMar>
+              <w:left w:w="45" w:type="dxa"/>
+            </w:tcMar>
+          </w:tcPr>
+          <w:p>
+            <w:pPr>
+              <w:pStyle w:val="TableContents"/>
+              <w:rPr/>
+            </w:pPr>
+            <w:r>
+              <w:rPr/>
+              <w:t>Ratio at</w:t>
+            </w:r>
+          </w:p>
+        </w:tc>
       </w:tr>
       <w:tr>
         <w:trPr/>
         <w:tc>
           <w:tcPr>
-            <w:tcW w:w="3324" w:type="dxa"/>
+            <w:tcW w:w="2493" w:type="dxa"/>
             <w:tcBorders>
               <w:top w:val="single" w:sz="2" w:space="0" w:color="000001"/>
               <w:left w:val="single" w:sz="2" w:space="0" w:color="000001"/>
@@ -4019,7 +3994,7 @@
             </w:tcBorders>
             <w:shd w:fill="auto" w:val="clear"/>
             <w:tcMar>
-              <w:left w:w="48" w:type="dxa"/>
+              <w:left w:w="45" w:type="dxa"/>
             </w:tcMar>
           </w:tcPr>
           <w:p>
@@ -4035,7 +4010,7 @@
         </w:tc>
         <w:tc>
           <w:tcPr>
-            <w:tcW w:w="3324" w:type="dxa"/>
+            <w:tcW w:w="2493" w:type="dxa"/>
             <w:tcBorders>
               <w:top w:val="single" w:sz="2" w:space="0" w:color="000001"/>
               <w:left w:val="single" w:sz="2" w:space="0" w:color="000001"/>
@@ -4044,7 +4019,7 @@
             </w:tcBorders>
             <w:shd w:fill="auto" w:val="clear"/>
             <w:tcMar>
-              <w:left w:w="48" w:type="dxa"/>
+              <w:left w:w="45" w:type="dxa"/>
             </w:tcMar>
           </w:tcPr>
           <w:p>
@@ -4061,18 +4036,16 @@
         </w:tc>
         <w:tc>
           <w:tcPr>
-            <w:tcW w:w="3324" w:type="dxa"/>
+            <w:tcW w:w="2493" w:type="dxa"/>
             <w:tcBorders>
               <w:top w:val="single" w:sz="2" w:space="0" w:color="000001"/>
               <w:left w:val="single" w:sz="2" w:space="0" w:color="000001"/>
               <w:bottom w:val="single" w:sz="2" w:space="0" w:color="000001"/>
-              <w:right w:val="single" w:sz="2" w:space="0" w:color="000001"/>
               <w:insideH w:val="single" w:sz="2" w:space="0" w:color="000001"/>
-              <w:insideV w:val="single" w:sz="2" w:space="0" w:color="000001"/>
             </w:tcBorders>
             <w:shd w:fill="auto" w:val="clear"/>
             <w:tcMar>
-              <w:left w:w="48" w:type="dxa"/>
+              <w:left w:w="45" w:type="dxa"/>
             </w:tcMar>
           </w:tcPr>
           <w:p>
@@ -4087,12 +4060,40 @@
             </w:r>
           </w:p>
         </w:tc>
+        <w:tc>
+          <w:tcPr>
+            <w:tcW w:w="2493" w:type="dxa"/>
+            <w:tcBorders>
+              <w:top w:val="single" w:sz="2" w:space="0" w:color="000001"/>
+              <w:left w:val="single" w:sz="2" w:space="0" w:color="000001"/>
+              <w:bottom w:val="single" w:sz="2" w:space="0" w:color="000001"/>
+              <w:right w:val="single" w:sz="2" w:space="0" w:color="000001"/>
+              <w:insideH w:val="single" w:sz="2" w:space="0" w:color="000001"/>
+              <w:insideV w:val="single" w:sz="2" w:space="0" w:color="000001"/>
+            </w:tcBorders>
+            <w:shd w:fill="auto" w:val="clear"/>
+            <w:tcMar>
+              <w:left w:w="45" w:type="dxa"/>
+            </w:tcMar>
+          </w:tcPr>
+          <w:p>
+            <w:pPr>
+              <w:pStyle w:val="TextBody"/>
+              <w:spacing w:before="0" w:after="140"/>
+              <w:rPr/>
+            </w:pPr>
+            <w:r>
+              <w:rPr/>
+              <w:t>0.0001</w:t>
+            </w:r>
+          </w:p>
+        </w:tc>
       </w:tr>
       <w:tr>
         <w:trPr/>
         <w:tc>
           <w:tcPr>
-            <w:tcW w:w="3324" w:type="dxa"/>
+            <w:tcW w:w="2493" w:type="dxa"/>
             <w:tcBorders>
               <w:top w:val="single" w:sz="2" w:space="0" w:color="000001"/>
               <w:left w:val="single" w:sz="2" w:space="0" w:color="000001"/>
@@ -4101,7 +4102,7 @@
             </w:tcBorders>
             <w:shd w:fill="auto" w:val="clear"/>
             <w:tcMar>
-              <w:left w:w="48" w:type="dxa"/>
+              <w:left w:w="45" w:type="dxa"/>
             </w:tcMar>
           </w:tcPr>
           <w:p>
@@ -4117,7 +4118,7 @@
         </w:tc>
         <w:tc>
           <w:tcPr>
-            <w:tcW w:w="3324" w:type="dxa"/>
+            <w:tcW w:w="2493" w:type="dxa"/>
             <w:tcBorders>
               <w:top w:val="single" w:sz="2" w:space="0" w:color="000001"/>
               <w:left w:val="single" w:sz="2" w:space="0" w:color="000001"/>
@@ -4126,7 +4127,7 @@
             </w:tcBorders>
             <w:shd w:fill="auto" w:val="clear"/>
             <w:tcMar>
-              <w:left w:w="48" w:type="dxa"/>
+              <w:left w:w="45" w:type="dxa"/>
             </w:tcMar>
           </w:tcPr>
           <w:p>
@@ -4143,18 +4144,16 @@
         </w:tc>
         <w:tc>
           <w:tcPr>
-            <w:tcW w:w="3324" w:type="dxa"/>
+            <w:tcW w:w="2493" w:type="dxa"/>
             <w:tcBorders>
               <w:top w:val="single" w:sz="2" w:space="0" w:color="000001"/>
               <w:left w:val="single" w:sz="2" w:space="0" w:color="000001"/>
               <w:bottom w:val="single" w:sz="2" w:space="0" w:color="000001"/>
-              <w:right w:val="single" w:sz="2" w:space="0" w:color="000001"/>
               <w:insideH w:val="single" w:sz="2" w:space="0" w:color="000001"/>
-              <w:insideV w:val="single" w:sz="2" w:space="0" w:color="000001"/>
             </w:tcBorders>
             <w:shd w:fill="auto" w:val="clear"/>
             <w:tcMar>
-              <w:left w:w="48" w:type="dxa"/>
+              <w:left w:w="45" w:type="dxa"/>
             </w:tcMar>
           </w:tcPr>
           <w:p>
@@ -4169,12 +4168,40 @@
             </w:r>
           </w:p>
         </w:tc>
+        <w:tc>
+          <w:tcPr>
+            <w:tcW w:w="2493" w:type="dxa"/>
+            <w:tcBorders>
+              <w:top w:val="single" w:sz="2" w:space="0" w:color="000001"/>
+              <w:left w:val="single" w:sz="2" w:space="0" w:color="000001"/>
+              <w:bottom w:val="single" w:sz="2" w:space="0" w:color="000001"/>
+              <w:right w:val="single" w:sz="2" w:space="0" w:color="000001"/>
+              <w:insideH w:val="single" w:sz="2" w:space="0" w:color="000001"/>
+              <w:insideV w:val="single" w:sz="2" w:space="0" w:color="000001"/>
+            </w:tcBorders>
+            <w:shd w:fill="auto" w:val="clear"/>
+            <w:tcMar>
+              <w:left w:w="45" w:type="dxa"/>
+            </w:tcMar>
+          </w:tcPr>
+          <w:p>
+            <w:pPr>
+              <w:pStyle w:val="TextBody"/>
+              <w:spacing w:before="0" w:after="140"/>
+              <w:rPr/>
+            </w:pPr>
+            <w:r>
+              <w:rPr/>
+              <w:t>0.0006</w:t>
+            </w:r>
+          </w:p>
+        </w:tc>
       </w:tr>
       <w:tr>
         <w:trPr/>
         <w:tc>
           <w:tcPr>
-            <w:tcW w:w="3324" w:type="dxa"/>
+            <w:tcW w:w="2493" w:type="dxa"/>
             <w:tcBorders>
               <w:top w:val="single" w:sz="2" w:space="0" w:color="000001"/>
               <w:left w:val="single" w:sz="2" w:space="0" w:color="000001"/>
@@ -4183,7 +4210,7 @@
             </w:tcBorders>
             <w:shd w:fill="auto" w:val="clear"/>
             <w:tcMar>
-              <w:left w:w="48" w:type="dxa"/>
+              <w:left w:w="45" w:type="dxa"/>
             </w:tcMar>
           </w:tcPr>
           <w:p>
@@ -4199,7 +4226,7 @@
         </w:tc>
         <w:tc>
           <w:tcPr>
-            <w:tcW w:w="3324" w:type="dxa"/>
+            <w:tcW w:w="2493" w:type="dxa"/>
             <w:tcBorders>
               <w:top w:val="single" w:sz="2" w:space="0" w:color="000001"/>
               <w:left w:val="single" w:sz="2" w:space="0" w:color="000001"/>
@@ -4208,7 +4235,7 @@
             </w:tcBorders>
             <w:shd w:fill="auto" w:val="clear"/>
             <w:tcMar>
-              <w:left w:w="48" w:type="dxa"/>
+              <w:left w:w="45" w:type="dxa"/>
             </w:tcMar>
           </w:tcPr>
           <w:p>
@@ -4225,18 +4252,16 @@
         </w:tc>
         <w:tc>
           <w:tcPr>
-            <w:tcW w:w="3324" w:type="dxa"/>
+            <w:tcW w:w="2493" w:type="dxa"/>
             <w:tcBorders>
               <w:top w:val="single" w:sz="2" w:space="0" w:color="000001"/>
               <w:left w:val="single" w:sz="2" w:space="0" w:color="000001"/>
               <w:bottom w:val="single" w:sz="2" w:space="0" w:color="000001"/>
-              <w:right w:val="single" w:sz="2" w:space="0" w:color="000001"/>
               <w:insideH w:val="single" w:sz="2" w:space="0" w:color="000001"/>
-              <w:insideV w:val="single" w:sz="2" w:space="0" w:color="000001"/>
             </w:tcBorders>
             <w:shd w:fill="auto" w:val="clear"/>
             <w:tcMar>
-              <w:left w:w="48" w:type="dxa"/>
+              <w:left w:w="45" w:type="dxa"/>
             </w:tcMar>
           </w:tcPr>
           <w:p>
@@ -4251,12 +4276,40 @@
             </w:r>
           </w:p>
         </w:tc>
+        <w:tc>
+          <w:tcPr>
+            <w:tcW w:w="2493" w:type="dxa"/>
+            <w:tcBorders>
+              <w:top w:val="single" w:sz="2" w:space="0" w:color="000001"/>
+              <w:left w:val="single" w:sz="2" w:space="0" w:color="000001"/>
+              <w:bottom w:val="single" w:sz="2" w:space="0" w:color="000001"/>
+              <w:right w:val="single" w:sz="2" w:space="0" w:color="000001"/>
+              <w:insideH w:val="single" w:sz="2" w:space="0" w:color="000001"/>
+              <w:insideV w:val="single" w:sz="2" w:space="0" w:color="000001"/>
+            </w:tcBorders>
+            <w:shd w:fill="auto" w:val="clear"/>
+            <w:tcMar>
+              <w:left w:w="45" w:type="dxa"/>
+            </w:tcMar>
+          </w:tcPr>
+          <w:p>
+            <w:pPr>
+              <w:pStyle w:val="TextBody"/>
+              <w:spacing w:before="0" w:after="140"/>
+              <w:rPr/>
+            </w:pPr>
+            <w:r>
+              <w:rPr/>
+              <w:t>0.0009</w:t>
+            </w:r>
+          </w:p>
+        </w:tc>
       </w:tr>
       <w:tr>
         <w:trPr/>
         <w:tc>
           <w:tcPr>
-            <w:tcW w:w="3324" w:type="dxa"/>
+            <w:tcW w:w="2493" w:type="dxa"/>
             <w:tcBorders>
               <w:top w:val="single" w:sz="2" w:space="0" w:color="000001"/>
               <w:left w:val="single" w:sz="2" w:space="0" w:color="000001"/>
@@ -4265,7 +4318,7 @@
             </w:tcBorders>
             <w:shd w:fill="auto" w:val="clear"/>
             <w:tcMar>
-              <w:left w:w="48" w:type="dxa"/>
+              <w:left w:w="45" w:type="dxa"/>
             </w:tcMar>
           </w:tcPr>
           <w:p>
@@ -4281,7 +4334,7 @@
         </w:tc>
         <w:tc>
           <w:tcPr>
-            <w:tcW w:w="3324" w:type="dxa"/>
+            <w:tcW w:w="2493" w:type="dxa"/>
             <w:tcBorders>
               <w:top w:val="single" w:sz="2" w:space="0" w:color="000001"/>
               <w:left w:val="single" w:sz="2" w:space="0" w:color="000001"/>
@@ -4290,7 +4343,7 @@
             </w:tcBorders>
             <w:shd w:fill="auto" w:val="clear"/>
             <w:tcMar>
-              <w:left w:w="48" w:type="dxa"/>
+              <w:left w:w="45" w:type="dxa"/>
             </w:tcMar>
           </w:tcPr>
           <w:p>
@@ -4307,18 +4360,16 @@
         </w:tc>
         <w:tc>
           <w:tcPr>
-            <w:tcW w:w="3324" w:type="dxa"/>
+            <w:tcW w:w="2493" w:type="dxa"/>
             <w:tcBorders>
               <w:top w:val="single" w:sz="2" w:space="0" w:color="000001"/>
               <w:left w:val="single" w:sz="2" w:space="0" w:color="000001"/>
               <w:bottom w:val="single" w:sz="2" w:space="0" w:color="000001"/>
-              <w:right w:val="single" w:sz="2" w:space="0" w:color="000001"/>
               <w:insideH w:val="single" w:sz="2" w:space="0" w:color="000001"/>
-              <w:insideV w:val="single" w:sz="2" w:space="0" w:color="000001"/>
             </w:tcBorders>
             <w:shd w:fill="auto" w:val="clear"/>
             <w:tcMar>
-              <w:left w:w="48" w:type="dxa"/>
+              <w:left w:w="45" w:type="dxa"/>
             </w:tcMar>
           </w:tcPr>
           <w:p>
@@ -4333,12 +4384,40 @@
             </w:r>
           </w:p>
         </w:tc>
+        <w:tc>
+          <w:tcPr>
+            <w:tcW w:w="2493" w:type="dxa"/>
+            <w:tcBorders>
+              <w:top w:val="single" w:sz="2" w:space="0" w:color="000001"/>
+              <w:left w:val="single" w:sz="2" w:space="0" w:color="000001"/>
+              <w:bottom w:val="single" w:sz="2" w:space="0" w:color="000001"/>
+              <w:right w:val="single" w:sz="2" w:space="0" w:color="000001"/>
+              <w:insideH w:val="single" w:sz="2" w:space="0" w:color="000001"/>
+              <w:insideV w:val="single" w:sz="2" w:space="0" w:color="000001"/>
+            </w:tcBorders>
+            <w:shd w:fill="auto" w:val="clear"/>
+            <w:tcMar>
+              <w:left w:w="45" w:type="dxa"/>
+            </w:tcMar>
+          </w:tcPr>
+          <w:p>
+            <w:pPr>
+              <w:pStyle w:val="TextBody"/>
+              <w:spacing w:before="0" w:after="140"/>
+              <w:rPr/>
+            </w:pPr>
+            <w:r>
+              <w:rPr/>
+              <w:t>0.0285</w:t>
+            </w:r>
+          </w:p>
+        </w:tc>
       </w:tr>
       <w:tr>
         <w:trPr/>
         <w:tc>
           <w:tcPr>
-            <w:tcW w:w="3324" w:type="dxa"/>
+            <w:tcW w:w="2493" w:type="dxa"/>
             <w:tcBorders>
               <w:top w:val="single" w:sz="2" w:space="0" w:color="000001"/>
               <w:left w:val="single" w:sz="2" w:space="0" w:color="000001"/>
@@ -4347,7 +4426,7 @@
             </w:tcBorders>
             <w:shd w:fill="auto" w:val="clear"/>
             <w:tcMar>
-              <w:left w:w="48" w:type="dxa"/>
+              <w:left w:w="45" w:type="dxa"/>
             </w:tcMar>
           </w:tcPr>
           <w:p>
@@ -4363,7 +4442,7 @@
         </w:tc>
         <w:tc>
           <w:tcPr>
-            <w:tcW w:w="3324" w:type="dxa"/>
+            <w:tcW w:w="2493" w:type="dxa"/>
             <w:tcBorders>
               <w:top w:val="single" w:sz="2" w:space="0" w:color="000001"/>
               <w:left w:val="single" w:sz="2" w:space="0" w:color="000001"/>
@@ -4372,7 +4451,7 @@
             </w:tcBorders>
             <w:shd w:fill="auto" w:val="clear"/>
             <w:tcMar>
-              <w:left w:w="48" w:type="dxa"/>
+              <w:left w:w="45" w:type="dxa"/>
             </w:tcMar>
           </w:tcPr>
           <w:p>
@@ -4389,18 +4468,16 @@
         </w:tc>
         <w:tc>
           <w:tcPr>
-            <w:tcW w:w="3324" w:type="dxa"/>
+            <w:tcW w:w="2493" w:type="dxa"/>
             <w:tcBorders>
               <w:top w:val="single" w:sz="2" w:space="0" w:color="000001"/>
               <w:left w:val="single" w:sz="2" w:space="0" w:color="000001"/>
               <w:bottom w:val="single" w:sz="2" w:space="0" w:color="000001"/>
-              <w:right w:val="single" w:sz="2" w:space="0" w:color="000001"/>
               <w:insideH w:val="single" w:sz="2" w:space="0" w:color="000001"/>
-              <w:insideV w:val="single" w:sz="2" w:space="0" w:color="000001"/>
             </w:tcBorders>
             <w:shd w:fill="auto" w:val="clear"/>
             <w:tcMar>
-              <w:left w:w="48" w:type="dxa"/>
+              <w:left w:w="45" w:type="dxa"/>
             </w:tcMar>
           </w:tcPr>
           <w:p>
@@ -4415,12 +4492,40 @@
             </w:r>
           </w:p>
         </w:tc>
+        <w:tc>
+          <w:tcPr>
+            <w:tcW w:w="2493" w:type="dxa"/>
+            <w:tcBorders>
+              <w:top w:val="single" w:sz="2" w:space="0" w:color="000001"/>
+              <w:left w:val="single" w:sz="2" w:space="0" w:color="000001"/>
+              <w:bottom w:val="single" w:sz="2" w:space="0" w:color="000001"/>
+              <w:right w:val="single" w:sz="2" w:space="0" w:color="000001"/>
+              <w:insideH w:val="single" w:sz="2" w:space="0" w:color="000001"/>
+              <w:insideV w:val="single" w:sz="2" w:space="0" w:color="000001"/>
+            </w:tcBorders>
+            <w:shd w:fill="auto" w:val="clear"/>
+            <w:tcMar>
+              <w:left w:w="45" w:type="dxa"/>
+            </w:tcMar>
+          </w:tcPr>
+          <w:p>
+            <w:pPr>
+              <w:pStyle w:val="TextBody"/>
+              <w:spacing w:before="0" w:after="140"/>
+              <w:rPr/>
+            </w:pPr>
+            <w:r>
+              <w:rPr/>
+              <w:t>0.0000</w:t>
+            </w:r>
+          </w:p>
+        </w:tc>
       </w:tr>
       <w:tr>
         <w:trPr/>
         <w:tc>
           <w:tcPr>
-            <w:tcW w:w="3324" w:type="dxa"/>
+            <w:tcW w:w="2493" w:type="dxa"/>
             <w:tcBorders>
               <w:top w:val="single" w:sz="2" w:space="0" w:color="000001"/>
               <w:left w:val="single" w:sz="2" w:space="0" w:color="000001"/>
@@ -4429,7 +4534,7 @@
             </w:tcBorders>
             <w:shd w:fill="auto" w:val="clear"/>
             <w:tcMar>
-              <w:left w:w="48" w:type="dxa"/>
+              <w:left w:w="45" w:type="dxa"/>
             </w:tcMar>
           </w:tcPr>
           <w:p>
@@ -4445,7 +4550,7 @@
         </w:tc>
         <w:tc>
           <w:tcPr>
-            <w:tcW w:w="3324" w:type="dxa"/>
+            <w:tcW w:w="2493" w:type="dxa"/>
             <w:tcBorders>
               <w:top w:val="single" w:sz="2" w:space="0" w:color="000001"/>
               <w:left w:val="single" w:sz="2" w:space="0" w:color="000001"/>
@@ -4454,7 +4559,7 @@
             </w:tcBorders>
             <w:shd w:fill="auto" w:val="clear"/>
             <w:tcMar>
-              <w:left w:w="48" w:type="dxa"/>
+              <w:left w:w="45" w:type="dxa"/>
             </w:tcMar>
           </w:tcPr>
           <w:p>
@@ -4471,18 +4576,16 @@
         </w:tc>
         <w:tc>
           <w:tcPr>
-            <w:tcW w:w="3324" w:type="dxa"/>
+            <w:tcW w:w="2493" w:type="dxa"/>
             <w:tcBorders>
               <w:top w:val="single" w:sz="2" w:space="0" w:color="000001"/>
               <w:left w:val="single" w:sz="2" w:space="0" w:color="000001"/>
               <w:bottom w:val="single" w:sz="2" w:space="0" w:color="000001"/>
-              <w:right w:val="single" w:sz="2" w:space="0" w:color="000001"/>
               <w:insideH w:val="single" w:sz="2" w:space="0" w:color="000001"/>
-              <w:insideV w:val="single" w:sz="2" w:space="0" w:color="000001"/>
             </w:tcBorders>
             <w:shd w:fill="auto" w:val="clear"/>
             <w:tcMar>
-              <w:left w:w="48" w:type="dxa"/>
+              <w:left w:w="45" w:type="dxa"/>
             </w:tcMar>
           </w:tcPr>
           <w:p>
@@ -4497,12 +4600,40 @@
             </w:r>
           </w:p>
         </w:tc>
+        <w:tc>
+          <w:tcPr>
+            <w:tcW w:w="2493" w:type="dxa"/>
+            <w:tcBorders>
+              <w:top w:val="single" w:sz="2" w:space="0" w:color="000001"/>
+              <w:left w:val="single" w:sz="2" w:space="0" w:color="000001"/>
+              <w:bottom w:val="single" w:sz="2" w:space="0" w:color="000001"/>
+              <w:right w:val="single" w:sz="2" w:space="0" w:color="000001"/>
+              <w:insideH w:val="single" w:sz="2" w:space="0" w:color="000001"/>
+              <w:insideV w:val="single" w:sz="2" w:space="0" w:color="000001"/>
+            </w:tcBorders>
+            <w:shd w:fill="auto" w:val="clear"/>
+            <w:tcMar>
+              <w:left w:w="45" w:type="dxa"/>
+            </w:tcMar>
+          </w:tcPr>
+          <w:p>
+            <w:pPr>
+              <w:pStyle w:val="TextBody"/>
+              <w:spacing w:before="0" w:after="140"/>
+              <w:rPr/>
+            </w:pPr>
+            <w:r>
+              <w:rPr/>
+              <w:t>0.0001</w:t>
+            </w:r>
+          </w:p>
+        </w:tc>
       </w:tr>
       <w:tr>
         <w:trPr/>
         <w:tc>
           <w:tcPr>
-            <w:tcW w:w="3324" w:type="dxa"/>
+            <w:tcW w:w="2493" w:type="dxa"/>
             <w:tcBorders>
               <w:top w:val="single" w:sz="2" w:space="0" w:color="000001"/>
               <w:left w:val="single" w:sz="2" w:space="0" w:color="000001"/>
@@ -4511,7 +4642,7 @@
             </w:tcBorders>
             <w:shd w:fill="auto" w:val="clear"/>
             <w:tcMar>
-              <w:left w:w="48" w:type="dxa"/>
+              <w:left w:w="45" w:type="dxa"/>
             </w:tcMar>
           </w:tcPr>
           <w:p>
@@ -4527,7 +4658,7 @@
         </w:tc>
         <w:tc>
           <w:tcPr>
-            <w:tcW w:w="3324" w:type="dxa"/>
+            <w:tcW w:w="2493" w:type="dxa"/>
             <w:tcBorders>
               <w:top w:val="single" w:sz="2" w:space="0" w:color="000001"/>
               <w:left w:val="single" w:sz="2" w:space="0" w:color="000001"/>
@@ -4536,7 +4667,7 @@
             </w:tcBorders>
             <w:shd w:fill="auto" w:val="clear"/>
             <w:tcMar>
-              <w:left w:w="48" w:type="dxa"/>
+              <w:left w:w="45" w:type="dxa"/>
             </w:tcMar>
           </w:tcPr>
           <w:p>
@@ -4553,18 +4684,16 @@
         </w:tc>
         <w:tc>
           <w:tcPr>
-            <w:tcW w:w="3324" w:type="dxa"/>
+            <w:tcW w:w="2493" w:type="dxa"/>
             <w:tcBorders>
               <w:top w:val="single" w:sz="2" w:space="0" w:color="000001"/>
               <w:left w:val="single" w:sz="2" w:space="0" w:color="000001"/>
               <w:bottom w:val="single" w:sz="2" w:space="0" w:color="000001"/>
-              <w:right w:val="single" w:sz="2" w:space="0" w:color="000001"/>
               <w:insideH w:val="single" w:sz="2" w:space="0" w:color="000001"/>
-              <w:insideV w:val="single" w:sz="2" w:space="0" w:color="000001"/>
             </w:tcBorders>
             <w:shd w:fill="auto" w:val="clear"/>
             <w:tcMar>
-              <w:left w:w="48" w:type="dxa"/>
+              <w:left w:w="45" w:type="dxa"/>
             </w:tcMar>
           </w:tcPr>
           <w:p>
@@ -4579,12 +4708,40 @@
             </w:r>
           </w:p>
         </w:tc>
+        <w:tc>
+          <w:tcPr>
+            <w:tcW w:w="2493" w:type="dxa"/>
+            <w:tcBorders>
+              <w:top w:val="single" w:sz="2" w:space="0" w:color="000001"/>
+              <w:left w:val="single" w:sz="2" w:space="0" w:color="000001"/>
+              <w:bottom w:val="single" w:sz="2" w:space="0" w:color="000001"/>
+              <w:right w:val="single" w:sz="2" w:space="0" w:color="000001"/>
+              <w:insideH w:val="single" w:sz="2" w:space="0" w:color="000001"/>
+              <w:insideV w:val="single" w:sz="2" w:space="0" w:color="000001"/>
+            </w:tcBorders>
+            <w:shd w:fill="auto" w:val="clear"/>
+            <w:tcMar>
+              <w:left w:w="45" w:type="dxa"/>
+            </w:tcMar>
+          </w:tcPr>
+          <w:p>
+            <w:pPr>
+              <w:pStyle w:val="TextBody"/>
+              <w:spacing w:before="0" w:after="140"/>
+              <w:rPr/>
+            </w:pPr>
+            <w:r>
+              <w:rPr/>
+              <w:t>0.0014</w:t>
+            </w:r>
+          </w:p>
+        </w:tc>
       </w:tr>
       <w:tr>
         <w:trPr/>
         <w:tc>
           <w:tcPr>
-            <w:tcW w:w="3324" w:type="dxa"/>
+            <w:tcW w:w="2493" w:type="dxa"/>
             <w:tcBorders>
               <w:top w:val="single" w:sz="2" w:space="0" w:color="000001"/>
               <w:left w:val="single" w:sz="2" w:space="0" w:color="000001"/>
@@ -4593,7 +4750,7 @@
             </w:tcBorders>
             <w:shd w:fill="auto" w:val="clear"/>
             <w:tcMar>
-              <w:left w:w="48" w:type="dxa"/>
+              <w:left w:w="45" w:type="dxa"/>
             </w:tcMar>
           </w:tcPr>
           <w:p>
@@ -4609,7 +4766,7 @@
         </w:tc>
         <w:tc>
           <w:tcPr>
-            <w:tcW w:w="3324" w:type="dxa"/>
+            <w:tcW w:w="2493" w:type="dxa"/>
             <w:tcBorders>
               <w:top w:val="single" w:sz="2" w:space="0" w:color="000001"/>
               <w:left w:val="single" w:sz="2" w:space="0" w:color="000001"/>
@@ -4618,7 +4775,7 @@
             </w:tcBorders>
             <w:shd w:fill="auto" w:val="clear"/>
             <w:tcMar>
-              <w:left w:w="48" w:type="dxa"/>
+              <w:left w:w="45" w:type="dxa"/>
             </w:tcMar>
           </w:tcPr>
           <w:p>
@@ -4635,18 +4792,16 @@
         </w:tc>
         <w:tc>
           <w:tcPr>
-            <w:tcW w:w="3324" w:type="dxa"/>
+            <w:tcW w:w="2493" w:type="dxa"/>
             <w:tcBorders>
               <w:top w:val="single" w:sz="2" w:space="0" w:color="000001"/>
               <w:left w:val="single" w:sz="2" w:space="0" w:color="000001"/>
               <w:bottom w:val="single" w:sz="2" w:space="0" w:color="000001"/>
-              <w:right w:val="single" w:sz="2" w:space="0" w:color="000001"/>
               <w:insideH w:val="single" w:sz="2" w:space="0" w:color="000001"/>
-              <w:insideV w:val="single" w:sz="2" w:space="0" w:color="000001"/>
             </w:tcBorders>
             <w:shd w:fill="auto" w:val="clear"/>
             <w:tcMar>
-              <w:left w:w="48" w:type="dxa"/>
+              <w:left w:w="45" w:type="dxa"/>
             </w:tcMar>
           </w:tcPr>
           <w:p>
@@ -4661,12 +4816,42 @@
             </w:r>
           </w:p>
         </w:tc>
+        <w:tc>
+          <w:tcPr>
+            <w:tcW w:w="2493" w:type="dxa"/>
+            <w:tcBorders>
+              <w:top w:val="single" w:sz="2" w:space="0" w:color="000001"/>
+              <w:left w:val="single" w:sz="2" w:space="0" w:color="000001"/>
+              <w:bottom w:val="single" w:sz="2" w:space="0" w:color="000001"/>
+              <w:right w:val="single" w:sz="2" w:space="0" w:color="000001"/>
+              <w:insideH w:val="single" w:sz="2" w:space="0" w:color="000001"/>
+              <w:insideV w:val="single" w:sz="2" w:space="0" w:color="000001"/>
+            </w:tcBorders>
+            <w:shd w:fill="auto" w:val="clear"/>
+            <w:tcMar>
+              <w:left w:w="45" w:type="dxa"/>
+            </w:tcMar>
+          </w:tcPr>
+          <w:p>
+            <w:pPr>
+              <w:pStyle w:val="TextBody"/>
+              <w:spacing w:before="0" w:after="140"/>
+              <w:rPr/>
+            </w:pPr>
+            <w:r>
+              <w:rPr/>
+              <w:t>0.0348</w:t>
+            </w:r>
+          </w:p>
+        </w:tc>
       </w:tr>
       <w:tr>
-        <w:trPr/>
+        <w:trPr>
+          <w:trHeight w:val="584" w:hRule="atLeast"/>
+        </w:trPr>
         <w:tc>
           <w:tcPr>
-            <w:tcW w:w="3324" w:type="dxa"/>
+            <w:tcW w:w="2493" w:type="dxa"/>
             <w:tcBorders>
               <w:top w:val="single" w:sz="2" w:space="0" w:color="000001"/>
               <w:left w:val="single" w:sz="2" w:space="0" w:color="000001"/>
@@ -4675,7 +4860,7 @@
             </w:tcBorders>
             <w:shd w:fill="auto" w:val="clear"/>
             <w:tcMar>
-              <w:left w:w="48" w:type="dxa"/>
+              <w:left w:w="45" w:type="dxa"/>
             </w:tcMar>
           </w:tcPr>
           <w:p>
@@ -4691,7 +4876,7 @@
         </w:tc>
         <w:tc>
           <w:tcPr>
-            <w:tcW w:w="3324" w:type="dxa"/>
+            <w:tcW w:w="2493" w:type="dxa"/>
             <w:tcBorders>
               <w:top w:val="single" w:sz="2" w:space="0" w:color="000001"/>
               <w:left w:val="single" w:sz="2" w:space="0" w:color="000001"/>
@@ -4700,7 +4885,7 @@
             </w:tcBorders>
             <w:shd w:fill="auto" w:val="clear"/>
             <w:tcMar>
-              <w:left w:w="48" w:type="dxa"/>
+              <w:left w:w="45" w:type="dxa"/>
             </w:tcMar>
           </w:tcPr>
           <w:p>
@@ -4717,18 +4902,16 @@
         </w:tc>
         <w:tc>
           <w:tcPr>
-            <w:tcW w:w="3324" w:type="dxa"/>
+            <w:tcW w:w="2493" w:type="dxa"/>
             <w:tcBorders>
               <w:top w:val="single" w:sz="2" w:space="0" w:color="000001"/>
               <w:left w:val="single" w:sz="2" w:space="0" w:color="000001"/>
               <w:bottom w:val="single" w:sz="2" w:space="0" w:color="000001"/>
-              <w:right w:val="single" w:sz="2" w:space="0" w:color="000001"/>
               <w:insideH w:val="single" w:sz="2" w:space="0" w:color="000001"/>
-              <w:insideV w:val="single" w:sz="2" w:space="0" w:color="000001"/>
             </w:tcBorders>
             <w:shd w:fill="auto" w:val="clear"/>
             <w:tcMar>
-              <w:left w:w="48" w:type="dxa"/>
+              <w:left w:w="45" w:type="dxa"/>
             </w:tcMar>
           </w:tcPr>
           <w:p>
@@ -4743,12 +4926,40 @@
             </w:r>
           </w:p>
         </w:tc>
+        <w:tc>
+          <w:tcPr>
+            <w:tcW w:w="2493" w:type="dxa"/>
+            <w:tcBorders>
+              <w:top w:val="single" w:sz="2" w:space="0" w:color="000001"/>
+              <w:left w:val="single" w:sz="2" w:space="0" w:color="000001"/>
+              <w:bottom w:val="single" w:sz="2" w:space="0" w:color="000001"/>
+              <w:right w:val="single" w:sz="2" w:space="0" w:color="000001"/>
+              <w:insideH w:val="single" w:sz="2" w:space="0" w:color="000001"/>
+              <w:insideV w:val="single" w:sz="2" w:space="0" w:color="000001"/>
+            </w:tcBorders>
+            <w:shd w:fill="auto" w:val="clear"/>
+            <w:tcMar>
+              <w:left w:w="45" w:type="dxa"/>
+            </w:tcMar>
+          </w:tcPr>
+          <w:p>
+            <w:pPr>
+              <w:pStyle w:val="TextBody"/>
+              <w:spacing w:before="0" w:after="140"/>
+              <w:rPr/>
+            </w:pPr>
+            <w:r>
+              <w:rPr/>
+              <w:t>0.0001</w:t>
+            </w:r>
+          </w:p>
+        </w:tc>
       </w:tr>
       <w:tr>
         <w:trPr/>
         <w:tc>
           <w:tcPr>
-            <w:tcW w:w="3324" w:type="dxa"/>
+            <w:tcW w:w="2493" w:type="dxa"/>
             <w:tcBorders>
               <w:top w:val="single" w:sz="2" w:space="0" w:color="000001"/>
               <w:left w:val="single" w:sz="2" w:space="0" w:color="000001"/>
@@ -4757,7 +4968,7 @@
             </w:tcBorders>
             <w:shd w:fill="auto" w:val="clear"/>
             <w:tcMar>
-              <w:left w:w="48" w:type="dxa"/>
+              <w:left w:w="45" w:type="dxa"/>
             </w:tcMar>
           </w:tcPr>
           <w:p>
@@ -4773,7 +4984,7 @@
         </w:tc>
         <w:tc>
           <w:tcPr>
-            <w:tcW w:w="3324" w:type="dxa"/>
+            <w:tcW w:w="2493" w:type="dxa"/>
             <w:tcBorders>
               <w:top w:val="single" w:sz="2" w:space="0" w:color="000001"/>
               <w:left w:val="single" w:sz="2" w:space="0" w:color="000001"/>
@@ -4782,7 +4993,7 @@
             </w:tcBorders>
             <w:shd w:fill="auto" w:val="clear"/>
             <w:tcMar>
-              <w:left w:w="48" w:type="dxa"/>
+              <w:left w:w="45" w:type="dxa"/>
             </w:tcMar>
           </w:tcPr>
           <w:p>
@@ -4799,18 +5010,16 @@
         </w:tc>
         <w:tc>
           <w:tcPr>
-            <w:tcW w:w="3324" w:type="dxa"/>
+            <w:tcW w:w="2493" w:type="dxa"/>
             <w:tcBorders>
               <w:top w:val="single" w:sz="2" w:space="0" w:color="000001"/>
               <w:left w:val="single" w:sz="2" w:space="0" w:color="000001"/>
               <w:bottom w:val="single" w:sz="2" w:space="0" w:color="000001"/>
-              <w:right w:val="single" w:sz="2" w:space="0" w:color="000001"/>
               <w:insideH w:val="single" w:sz="2" w:space="0" w:color="000001"/>
-              <w:insideV w:val="single" w:sz="2" w:space="0" w:color="000001"/>
             </w:tcBorders>
             <w:shd w:fill="auto" w:val="clear"/>
             <w:tcMar>
-              <w:left w:w="48" w:type="dxa"/>
+              <w:left w:w="45" w:type="dxa"/>
             </w:tcMar>
           </w:tcPr>
           <w:p>
@@ -4825,6 +5034,34 @@
             </w:r>
           </w:p>
         </w:tc>
+        <w:tc>
+          <w:tcPr>
+            <w:tcW w:w="2493" w:type="dxa"/>
+            <w:tcBorders>
+              <w:top w:val="single" w:sz="2" w:space="0" w:color="000001"/>
+              <w:left w:val="single" w:sz="2" w:space="0" w:color="000001"/>
+              <w:bottom w:val="single" w:sz="2" w:space="0" w:color="000001"/>
+              <w:right w:val="single" w:sz="2" w:space="0" w:color="000001"/>
+              <w:insideH w:val="single" w:sz="2" w:space="0" w:color="000001"/>
+              <w:insideV w:val="single" w:sz="2" w:space="0" w:color="000001"/>
+            </w:tcBorders>
+            <w:shd w:fill="auto" w:val="clear"/>
+            <w:tcMar>
+              <w:left w:w="45" w:type="dxa"/>
+            </w:tcMar>
+          </w:tcPr>
+          <w:p>
+            <w:pPr>
+              <w:pStyle w:val="TextBody"/>
+              <w:spacing w:before="0" w:after="140"/>
+              <w:rPr/>
+            </w:pPr>
+            <w:r>
+              <w:rPr/>
+              <w:t>0.0001</w:t>
+            </w:r>
+          </w:p>
+        </w:tc>
       </w:tr>
     </w:tbl>
     <w:p>
@@ -4834,7 +5071,6 @@
       </w:pPr>
       <w:r>
         <w:rPr/>
-        <w:t>TODO: add at mean to table</w:t>
       </w:r>
     </w:p>
     <w:p>
@@ -4854,7 +5090,15 @@
       </w:pPr>
       <w:r>
         <w:rPr/>
-        <w:t>TODO: at graph of treeI versus treeOI</w:t>
+        <w:t>TODO: a</w:t>
+      </w:r>
+      <w:r>
+        <w:rPr/>
+        <w:t>dd</w:t>
+      </w:r>
+      <w:r>
+        <w:rPr/>
+        <w:t xml:space="preserve"> graph of treeI versus treeOI</w:t>
       </w:r>
     </w:p>
     <w:p>
@@ -4925,23 +5169,7 @@
       </w:pPr>
       <w:r>
         <w:rPr/>
-        <w:t>This work has found that the Tree graph data structure is best suited towards web router implementation. It represents routes the most accurately however the one tested does not perform optimizations as it is running. A common method for routing using reg</w:t>
-      </w:r>
-      <w:r>
-        <w:rPr/>
-        <w:t>ular expressions</w:t>
-      </w:r>
-      <w:r>
-        <w:rPr/>
-        <w:t xml:space="preserve"> to represent routes was found to be slower </w:t>
-      </w:r>
-      <w:r>
-        <w:rPr/>
-        <w:t>than a tree or list based implementation</w:t>
-      </w:r>
-      <w:r>
-        <w:rPr/>
-        <w:t>.</w:t>
+        <w:t>This work has found that the Tree graph data structure is best suited towards web router implementation. It represents routes the most accurately however the one tested does not perform optimizations as it is running. A common method for routing using regular expressions to represent routes was found to be slower than a tree or list based implementation.</w:t>
       </w:r>
     </w:p>
     <w:p>
@@ -5283,10 +5511,28 @@
       </w:r>
       <w:r>
         <w:rPr/>
-        <w:t>. (W3C) Retrieved 10 8, 2016, from World Wide Web Consortium (W3C): https://www.w3.org</w:t>
+        <w:t>. (W3C) Retrieved 10 8, 2016, from World Wide Web Consortium (W3C): https://www.w3.or</w:t>
       </w:r>
       <w:r>
         <w:fldChar w:fldCharType="end"/>
+      </w:r>
+    </w:p>
+    <w:p>
+      <w:pPr>
+        <w:pStyle w:val="Normal"/>
+        <w:rPr/>
+      </w:pPr>
+      <w:r>
+        <w:rPr/>
+      </w:r>
+    </w:p>
+    <w:p>
+      <w:pPr>
+        <w:pStyle w:val="Normal"/>
+        <w:rPr/>
+      </w:pPr>
+      <w:r>
+        <w:rPr/>
       </w:r>
     </w:p>
     <w:p>
@@ -10967,6 +11213,319 @@
       <w:rFonts w:cs="OpenSymbol"/>
     </w:rPr>
   </w:style>
+  <w:style w:type="character" w:styleId="ListLabel809">
+    <w:name w:val="ListLabel 809"/>
+    <w:qFormat/>
+    <w:rPr>
+      <w:rFonts w:cs="Courier New"/>
+    </w:rPr>
+  </w:style>
+  <w:style w:type="character" w:styleId="ListLabel810">
+    <w:name w:val="ListLabel 810"/>
+    <w:qFormat/>
+    <w:rPr>
+      <w:rFonts w:cs="Wingdings"/>
+    </w:rPr>
+  </w:style>
+  <w:style w:type="character" w:styleId="ListLabel811">
+    <w:name w:val="ListLabel 811"/>
+    <w:qFormat/>
+    <w:rPr>
+      <w:rFonts w:cs="Symbol"/>
+    </w:rPr>
+  </w:style>
+  <w:style w:type="character" w:styleId="ListLabel812">
+    <w:name w:val="ListLabel 812"/>
+    <w:qFormat/>
+    <w:rPr>
+      <w:rFonts w:cs="Courier New"/>
+    </w:rPr>
+  </w:style>
+  <w:style w:type="character" w:styleId="ListLabel813">
+    <w:name w:val="ListLabel 813"/>
+    <w:qFormat/>
+    <w:rPr>
+      <w:rFonts w:cs="Wingdings"/>
+    </w:rPr>
+  </w:style>
+  <w:style w:type="character" w:styleId="ListLabel814">
+    <w:name w:val="ListLabel 814"/>
+    <w:qFormat/>
+    <w:rPr>
+      <w:rFonts w:cs="Symbol"/>
+    </w:rPr>
+  </w:style>
+  <w:style w:type="character" w:styleId="ListLabel815">
+    <w:name w:val="ListLabel 815"/>
+    <w:qFormat/>
+    <w:rPr>
+      <w:rFonts w:cs="Courier New"/>
+    </w:rPr>
+  </w:style>
+  <w:style w:type="character" w:styleId="ListLabel816">
+    <w:name w:val="ListLabel 816"/>
+    <w:qFormat/>
+    <w:rPr>
+      <w:rFonts w:cs="Wingdings"/>
+    </w:rPr>
+  </w:style>
+  <w:style w:type="character" w:styleId="ListLabel817">
+    <w:name w:val="ListLabel 817"/>
+    <w:qFormat/>
+    <w:rPr>
+      <w:rFonts w:cs="Symbol"/>
+    </w:rPr>
+  </w:style>
+  <w:style w:type="character" w:styleId="ListLabel818">
+    <w:name w:val="ListLabel 818"/>
+    <w:qFormat/>
+    <w:rPr>
+      <w:rFonts w:cs="Courier New"/>
+    </w:rPr>
+  </w:style>
+  <w:style w:type="character" w:styleId="ListLabel819">
+    <w:name w:val="ListLabel 819"/>
+    <w:qFormat/>
+    <w:rPr>
+      <w:rFonts w:cs="Wingdings"/>
+    </w:rPr>
+  </w:style>
+  <w:style w:type="character" w:styleId="ListLabel820">
+    <w:name w:val="ListLabel 820"/>
+    <w:qFormat/>
+    <w:rPr>
+      <w:rFonts w:cs="Symbol"/>
+    </w:rPr>
+  </w:style>
+  <w:style w:type="character" w:styleId="ListLabel821">
+    <w:name w:val="ListLabel 821"/>
+    <w:qFormat/>
+    <w:rPr>
+      <w:rFonts w:cs="Courier New"/>
+    </w:rPr>
+  </w:style>
+  <w:style w:type="character" w:styleId="ListLabel822">
+    <w:name w:val="ListLabel 822"/>
+    <w:qFormat/>
+    <w:rPr>
+      <w:rFonts w:cs="Wingdings"/>
+    </w:rPr>
+  </w:style>
+  <w:style w:type="character" w:styleId="ListLabel823">
+    <w:name w:val="ListLabel 823"/>
+    <w:qFormat/>
+    <w:rPr>
+      <w:rFonts w:cs="Symbol"/>
+    </w:rPr>
+  </w:style>
+  <w:style w:type="character" w:styleId="ListLabel824">
+    <w:name w:val="ListLabel 824"/>
+    <w:qFormat/>
+    <w:rPr>
+      <w:rFonts w:cs="Courier New"/>
+    </w:rPr>
+  </w:style>
+  <w:style w:type="character" w:styleId="ListLabel825">
+    <w:name w:val="ListLabel 825"/>
+    <w:qFormat/>
+    <w:rPr>
+      <w:rFonts w:cs="Wingdings"/>
+    </w:rPr>
+  </w:style>
+  <w:style w:type="character" w:styleId="ListLabel826">
+    <w:name w:val="ListLabel 826"/>
+    <w:qFormat/>
+    <w:rPr>
+      <w:rFonts w:cs="Symbol"/>
+      <w:color w:val="999999"/>
+      <w:sz w:val="24"/>
+      <w:szCs w:val="24"/>
+    </w:rPr>
+  </w:style>
+  <w:style w:type="character" w:styleId="ListLabel827">
+    <w:name w:val="ListLabel 827"/>
+    <w:qFormat/>
+    <w:rPr>
+      <w:rFonts w:cs="Courier New"/>
+    </w:rPr>
+  </w:style>
+  <w:style w:type="character" w:styleId="ListLabel828">
+    <w:name w:val="ListLabel 828"/>
+    <w:qFormat/>
+    <w:rPr>
+      <w:rFonts w:cs="Wingdings"/>
+    </w:rPr>
+  </w:style>
+  <w:style w:type="character" w:styleId="ListLabel829">
+    <w:name w:val="ListLabel 829"/>
+    <w:qFormat/>
+    <w:rPr>
+      <w:rFonts w:cs="Symbol"/>
+    </w:rPr>
+  </w:style>
+  <w:style w:type="character" w:styleId="ListLabel830">
+    <w:name w:val="ListLabel 830"/>
+    <w:qFormat/>
+    <w:rPr>
+      <w:rFonts w:cs="Courier New"/>
+    </w:rPr>
+  </w:style>
+  <w:style w:type="character" w:styleId="ListLabel831">
+    <w:name w:val="ListLabel 831"/>
+    <w:qFormat/>
+    <w:rPr>
+      <w:rFonts w:cs="Wingdings"/>
+    </w:rPr>
+  </w:style>
+  <w:style w:type="character" w:styleId="ListLabel832">
+    <w:name w:val="ListLabel 832"/>
+    <w:qFormat/>
+    <w:rPr>
+      <w:rFonts w:cs="Symbol"/>
+    </w:rPr>
+  </w:style>
+  <w:style w:type="character" w:styleId="ListLabel833">
+    <w:name w:val="ListLabel 833"/>
+    <w:qFormat/>
+    <w:rPr>
+      <w:rFonts w:cs="Courier New"/>
+    </w:rPr>
+  </w:style>
+  <w:style w:type="character" w:styleId="ListLabel834">
+    <w:name w:val="ListLabel 834"/>
+    <w:qFormat/>
+    <w:rPr>
+      <w:rFonts w:cs="Wingdings"/>
+    </w:rPr>
+  </w:style>
+  <w:style w:type="character" w:styleId="ListLabel835">
+    <w:name w:val="ListLabel 835"/>
+    <w:qFormat/>
+    <w:rPr>
+      <w:rFonts w:cs="Symbol"/>
+      <w:color w:val="808080"/>
+    </w:rPr>
+  </w:style>
+  <w:style w:type="character" w:styleId="ListLabel836">
+    <w:name w:val="ListLabel 836"/>
+    <w:qFormat/>
+    <w:rPr>
+      <w:rFonts w:cs="Symbol"/>
+      <w:color w:val="808080"/>
+    </w:rPr>
+  </w:style>
+  <w:style w:type="character" w:styleId="ListLabel837">
+    <w:name w:val="ListLabel 837"/>
+    <w:qFormat/>
+    <w:rPr>
+      <w:rFonts w:cs="Wingdings"/>
+    </w:rPr>
+  </w:style>
+  <w:style w:type="character" w:styleId="ListLabel838">
+    <w:name w:val="ListLabel 838"/>
+    <w:qFormat/>
+    <w:rPr>
+      <w:rFonts w:cs="Symbol"/>
+    </w:rPr>
+  </w:style>
+  <w:style w:type="character" w:styleId="ListLabel839">
+    <w:name w:val="ListLabel 839"/>
+    <w:qFormat/>
+    <w:rPr>
+      <w:rFonts w:cs="Courier New"/>
+    </w:rPr>
+  </w:style>
+  <w:style w:type="character" w:styleId="ListLabel840">
+    <w:name w:val="ListLabel 840"/>
+    <w:qFormat/>
+    <w:rPr>
+      <w:rFonts w:cs="Wingdings"/>
+    </w:rPr>
+  </w:style>
+  <w:style w:type="character" w:styleId="ListLabel841">
+    <w:name w:val="ListLabel 841"/>
+    <w:qFormat/>
+    <w:rPr>
+      <w:rFonts w:cs="Symbol"/>
+    </w:rPr>
+  </w:style>
+  <w:style w:type="character" w:styleId="ListLabel842">
+    <w:name w:val="ListLabel 842"/>
+    <w:qFormat/>
+    <w:rPr>
+      <w:rFonts w:cs="Courier New"/>
+    </w:rPr>
+  </w:style>
+  <w:style w:type="character" w:styleId="ListLabel843">
+    <w:name w:val="ListLabel 843"/>
+    <w:qFormat/>
+    <w:rPr>
+      <w:rFonts w:cs="Wingdings"/>
+    </w:rPr>
+  </w:style>
+  <w:style w:type="character" w:styleId="ListLabel844">
+    <w:name w:val="ListLabel 844"/>
+    <w:qFormat/>
+    <w:rPr>
+      <w:rFonts w:cs="OpenSymbol"/>
+    </w:rPr>
+  </w:style>
+  <w:style w:type="character" w:styleId="ListLabel845">
+    <w:name w:val="ListLabel 845"/>
+    <w:qFormat/>
+    <w:rPr>
+      <w:rFonts w:cs="OpenSymbol"/>
+    </w:rPr>
+  </w:style>
+  <w:style w:type="character" w:styleId="ListLabel846">
+    <w:name w:val="ListLabel 846"/>
+    <w:qFormat/>
+    <w:rPr>
+      <w:rFonts w:cs="OpenSymbol"/>
+    </w:rPr>
+  </w:style>
+  <w:style w:type="character" w:styleId="ListLabel847">
+    <w:name w:val="ListLabel 847"/>
+    <w:qFormat/>
+    <w:rPr>
+      <w:rFonts w:cs="OpenSymbol"/>
+    </w:rPr>
+  </w:style>
+  <w:style w:type="character" w:styleId="ListLabel848">
+    <w:name w:val="ListLabel 848"/>
+    <w:qFormat/>
+    <w:rPr>
+      <w:rFonts w:cs="OpenSymbol"/>
+    </w:rPr>
+  </w:style>
+  <w:style w:type="character" w:styleId="ListLabel849">
+    <w:name w:val="ListLabel 849"/>
+    <w:qFormat/>
+    <w:rPr>
+      <w:rFonts w:cs="OpenSymbol"/>
+    </w:rPr>
+  </w:style>
+  <w:style w:type="character" w:styleId="ListLabel850">
+    <w:name w:val="ListLabel 850"/>
+    <w:qFormat/>
+    <w:rPr>
+      <w:rFonts w:cs="OpenSymbol"/>
+    </w:rPr>
+  </w:style>
+  <w:style w:type="character" w:styleId="ListLabel851">
+    <w:name w:val="ListLabel 851"/>
+    <w:qFormat/>
+    <w:rPr>
+      <w:rFonts w:cs="OpenSymbol"/>
+    </w:rPr>
+  </w:style>
+  <w:style w:type="character" w:styleId="ListLabel852">
+    <w:name w:val="ListLabel 852"/>
+    <w:qFormat/>
+    <w:rPr>
+      <w:rFonts w:cs="OpenSymbol"/>
+    </w:rPr>
+  </w:style>
   <w:style w:type="paragraph" w:styleId="Heading" w:customStyle="1">
     <w:name w:val="Heading"/>
     <w:basedOn w:val="Normal"/>
@@ -11647,11 +12206,11 @@
           </c:spPr>
         </c:hiLowLines>
         <c:marker val="1"/>
-        <c:axId val="95979754"/>
-        <c:axId val="57418800"/>
+        <c:axId val="47773300"/>
+        <c:axId val="13540935"/>
       </c:lineChart>
       <c:catAx>
-        <c:axId val="95979754"/>
+        <c:axId val="47773300"/>
         <c:scaling>
           <c:orientation val="minMax"/>
         </c:scaling>
@@ -11725,14 +12284,14 @@
             </a:pPr>
           </a:p>
         </c:txPr>
-        <c:crossAx val="57418800"/>
+        <c:crossAx val="13540935"/>
         <c:crosses val="autoZero"/>
         <c:auto val="1"/>
         <c:lblAlgn val="ctr"/>
         <c:lblOffset val="100"/>
       </c:catAx>
       <c:valAx>
-        <c:axId val="57418800"/>
+        <c:axId val="13540935"/>
         <c:scaling>
           <c:orientation val="minMax"/>
         </c:scaling>
@@ -11816,7 +12375,7 @@
             </a:pPr>
           </a:p>
         </c:txPr>
-        <c:crossAx val="95979754"/>
+        <c:crossAx val="47773300"/>
         <c:crosses val="autoZero"/>
         <c:crossBetween val="midCat"/>
       </c:valAx>
@@ -55492,11 +56051,11 @@
         </c:ser>
         <c:gapWidth val="100"/>
         <c:overlap val="0"/>
-        <c:axId val="10462415"/>
-        <c:axId val="77978643"/>
+        <c:axId val="96618710"/>
+        <c:axId val="3885565"/>
       </c:barChart>
       <c:catAx>
-        <c:axId val="10462415"/>
+        <c:axId val="96618710"/>
         <c:scaling>
           <c:orientation val="minMax"/>
         </c:scaling>
@@ -55532,14 +56091,14 @@
             </a:pPr>
           </a:p>
         </c:txPr>
-        <c:crossAx val="77978643"/>
+        <c:crossAx val="3885565"/>
         <c:crosses val="autoZero"/>
         <c:auto val="1"/>
         <c:lblAlgn val="ctr"/>
         <c:lblOffset val="100"/>
       </c:catAx>
       <c:valAx>
-        <c:axId val="77978643"/>
+        <c:axId val="3885565"/>
         <c:scaling>
           <c:orientation val="minMax"/>
         </c:scaling>
@@ -55585,7 +56144,7 @@
             </a:pPr>
           </a:p>
         </c:txPr>
-        <c:crossAx val="10462415"/>
+        <c:crossAx val="96618710"/>
         <c:crosses val="autoZero"/>
       </c:valAx>
       <c:spPr>

</xml_diff>

<commit_message>
Rewrite of conclusion to include research questions
</commit_message>
<xml_diff>
--- a/draft.docx
+++ b/draft.docx
@@ -20,6 +20,9 @@
           <w:rFonts w:hint="eastAsia"/>
         </w:rPr>
       </w:pPr>
+      <w:r>
+        <w:t>TODO: heading numbers</w:t>
+      </w:r>
     </w:p>
     <w:p>
       <w:pPr>
@@ -28,7 +31,7 @@
           <w:rFonts w:hint="eastAsia"/>
         </w:rPr>
       </w:pPr>
-      <w:bookmarkStart w:id="0" w:name="_Toc485522393"/>
+      <w:bookmarkStart w:id="0" w:name="_Toc485636953"/>
       <w:r>
         <w:t>Abstract</w:t>
       </w:r>
@@ -42,10 +45,18 @@
         </w:rPr>
       </w:pPr>
       <w:r>
-        <w:t>In society today almost everybody has used the internet and by extension the World Wide Web. Over the past 30 years a lot of work has gone into infrastructure creation for the World Wide Web. A common piece of infrastructure for the World Wide Web is the routing mechanism in web servers. When used appropriately it is nearly transparent to a profiler, when it isn’t it can slow down a website significantly. The routing mechanism can have many different designs, and this research is to compare some of these implementations regarding performance. This dissertation concludes with an overview of the worse possible design and what is a better alternative.</w:t>
+        <w:t xml:space="preserve">In </w:t>
+      </w:r>
+      <w:proofErr w:type="gramStart"/>
+      <w:r>
+        <w:t>society</w:t>
+      </w:r>
+      <w:proofErr w:type="gramEnd"/>
+      <w:r>
+        <w:t xml:space="preserve"> today almost everybody has used the internet and by extension the World Wide Web. Over the past 30 years a lot of work has gone into infrastructure creation for the World Wide Web. A common piece of infrastructure for the World Wide Web is the routing mechanism in web servers. When used appropriately it is nearly transparent to a profiler, when it isn’t it can slow down a website significantly. The routing mechanism can have many different designs, and this research is to compare some of these implementations regarding performance. This dissertation concludes with an overview of the worse possible design and what is a better alternative.</w:t>
       </w:r>
     </w:p>
-    <w:bookmarkStart w:id="1" w:name="_Toc485522394" w:displacedByCustomXml="next"/>
+    <w:bookmarkStart w:id="1" w:name="_Toc485636954" w:displacedByCustomXml="next"/>
     <w:sdt>
       <w:sdtPr>
         <w:rPr>
@@ -60,7 +71,6 @@
           <w:docPartUnique/>
         </w:docPartObj>
       </w:sdtPr>
-      <w:sdtEndPr/>
       <w:sdtContent>
         <w:p>
           <w:pPr>
@@ -87,15 +97,33 @@
             </w:rPr>
           </w:pPr>
           <w:r>
+            <w:rPr>
+              <w:rFonts w:hint="eastAsia"/>
+            </w:rPr>
             <w:fldChar w:fldCharType="begin"/>
           </w:r>
           <w:r>
-            <w:instrText>TOC \z \o "1-3" \u \h</w:instrText>
+            <w:rPr>
+              <w:rFonts w:hint="eastAsia"/>
+            </w:rPr>
+            <w:instrText xml:space="preserve"> </w:instrText>
           </w:r>
           <w:r>
+            <w:instrText>TOC \o "1-3" \h \z \u</w:instrText>
+          </w:r>
+          <w:r>
+            <w:rPr>
+              <w:rFonts w:hint="eastAsia"/>
+            </w:rPr>
+            <w:instrText xml:space="preserve"> </w:instrText>
+          </w:r>
+          <w:r>
+            <w:rPr>
+              <w:rFonts w:hint="eastAsia"/>
+            </w:rPr>
             <w:fldChar w:fldCharType="separate"/>
           </w:r>
-          <w:hyperlink w:anchor="_Toc485522393" w:history="1">
+          <w:hyperlink w:anchor="_Toc485636953" w:history="1">
             <w:r>
               <w:rPr>
                 <w:rStyle w:val="Hyperlink"/>
@@ -122,7 +150,7 @@
                 <w:noProof/>
                 <w:webHidden/>
               </w:rPr>
-              <w:instrText xml:space="preserve"> PAGEREF _Toc485522393 \h </w:instrText>
+              <w:instrText xml:space="preserve"> PAGEREF _Toc485636953 \h </w:instrText>
             </w:r>
             <w:r>
               <w:rPr>
@@ -132,6 +160,7 @@
             </w:r>
             <w:r>
               <w:rPr>
+                <w:rFonts w:hint="eastAsia"/>
                 <w:noProof/>
                 <w:webHidden/>
               </w:rPr>
@@ -166,7 +195,7 @@
               <w:lang w:val="en-NZ" w:eastAsia="ja-JP" w:bidi="ar-SA"/>
             </w:rPr>
           </w:pPr>
-          <w:hyperlink w:anchor="_Toc485522394" w:history="1">
+          <w:hyperlink w:anchor="_Toc485636954" w:history="1">
             <w:r>
               <w:rPr>
                 <w:rStyle w:val="Hyperlink"/>
@@ -193,7 +222,7 @@
                 <w:noProof/>
                 <w:webHidden/>
               </w:rPr>
-              <w:instrText xml:space="preserve"> PAGEREF _Toc485522394 \h </w:instrText>
+              <w:instrText xml:space="preserve"> PAGEREF _Toc485636954 \h </w:instrText>
             </w:r>
             <w:r>
               <w:rPr>
@@ -203,6 +232,7 @@
             </w:r>
             <w:r>
               <w:rPr>
+                <w:rFonts w:hint="eastAsia"/>
                 <w:noProof/>
                 <w:webHidden/>
               </w:rPr>
@@ -237,7 +267,7 @@
               <w:lang w:val="en-NZ" w:eastAsia="ja-JP" w:bidi="ar-SA"/>
             </w:rPr>
           </w:pPr>
-          <w:hyperlink w:anchor="_Toc485522395" w:history="1">
+          <w:hyperlink w:anchor="_Toc485636955" w:history="1">
             <w:r>
               <w:rPr>
                 <w:rStyle w:val="Hyperlink"/>
@@ -264,7 +294,7 @@
                 <w:noProof/>
                 <w:webHidden/>
               </w:rPr>
-              <w:instrText xml:space="preserve"> PAGEREF _Toc485522395 \h </w:instrText>
+              <w:instrText xml:space="preserve"> PAGEREF _Toc485636955 \h </w:instrText>
             </w:r>
             <w:r>
               <w:rPr>
@@ -274,6 +304,7 @@
             </w:r>
             <w:r>
               <w:rPr>
+                <w:rFonts w:hint="eastAsia"/>
                 <w:noProof/>
                 <w:webHidden/>
               </w:rPr>
@@ -308,7 +339,7 @@
               <w:lang w:val="en-NZ" w:eastAsia="ja-JP" w:bidi="ar-SA"/>
             </w:rPr>
           </w:pPr>
-          <w:hyperlink w:anchor="_Toc485522396" w:history="1">
+          <w:hyperlink w:anchor="_Toc485636956" w:history="1">
             <w:r>
               <w:rPr>
                 <w:rStyle w:val="Hyperlink"/>
@@ -335,7 +366,7 @@
                 <w:noProof/>
                 <w:webHidden/>
               </w:rPr>
-              <w:instrText xml:space="preserve"> PAGEREF _Toc485522396 \h </w:instrText>
+              <w:instrText xml:space="preserve"> PAGEREF _Toc485636956 \h </w:instrText>
             </w:r>
             <w:r>
               <w:rPr>
@@ -345,6 +376,7 @@
             </w:r>
             <w:r>
               <w:rPr>
+                <w:rFonts w:hint="eastAsia"/>
                 <w:noProof/>
                 <w:webHidden/>
               </w:rPr>
@@ -370,6 +402,10 @@
         <w:p>
           <w:pPr>
             <w:pStyle w:val="TOC2"/>
+            <w:tabs>
+              <w:tab w:val="clear" w:pos="9689"/>
+              <w:tab w:val="right" w:leader="dot" w:pos="9972"/>
+            </w:tabs>
             <w:rPr>
               <w:rFonts w:asciiTheme="minorHAnsi" w:eastAsiaTheme="minorEastAsia" w:hAnsiTheme="minorHAnsi" w:cstheme="minorBidi"/>
               <w:noProof/>
@@ -379,7 +415,7 @@
               <w:lang w:val="en-NZ" w:eastAsia="ja-JP" w:bidi="ar-SA"/>
             </w:rPr>
           </w:pPr>
-          <w:hyperlink w:anchor="_Toc485522397" w:history="1">
+          <w:hyperlink w:anchor="_Toc485636957" w:history="1">
             <w:r>
               <w:rPr>
                 <w:rStyle w:val="Hyperlink"/>
@@ -406,7 +442,7 @@
                 <w:noProof/>
                 <w:webHidden/>
               </w:rPr>
-              <w:instrText xml:space="preserve"> PAGEREF _Toc485522397 \h </w:instrText>
+              <w:instrText xml:space="preserve"> PAGEREF _Toc485636957 \h </w:instrText>
             </w:r>
             <w:r>
               <w:rPr>
@@ -416,6 +452,7 @@
             </w:r>
             <w:r>
               <w:rPr>
+                <w:rFonts w:hint="eastAsia"/>
                 <w:noProof/>
                 <w:webHidden/>
               </w:rPr>
@@ -441,6 +478,10 @@
         <w:p>
           <w:pPr>
             <w:pStyle w:val="TOC2"/>
+            <w:tabs>
+              <w:tab w:val="clear" w:pos="9689"/>
+              <w:tab w:val="right" w:leader="dot" w:pos="9972"/>
+            </w:tabs>
             <w:rPr>
               <w:rFonts w:asciiTheme="minorHAnsi" w:eastAsiaTheme="minorEastAsia" w:hAnsiTheme="minorHAnsi" w:cstheme="minorBidi"/>
               <w:noProof/>
@@ -450,7 +491,7 @@
               <w:lang w:val="en-NZ" w:eastAsia="ja-JP" w:bidi="ar-SA"/>
             </w:rPr>
           </w:pPr>
-          <w:hyperlink w:anchor="_Toc485522398" w:history="1">
+          <w:hyperlink w:anchor="_Toc485636958" w:history="1">
             <w:r>
               <w:rPr>
                 <w:rStyle w:val="Hyperlink"/>
@@ -477,7 +518,7 @@
                 <w:noProof/>
                 <w:webHidden/>
               </w:rPr>
-              <w:instrText xml:space="preserve"> PAGEREF _Toc485522398 \h </w:instrText>
+              <w:instrText xml:space="preserve"> PAGEREF _Toc485636958 \h </w:instrText>
             </w:r>
             <w:r>
               <w:rPr>
@@ -487,6 +528,7 @@
             </w:r>
             <w:r>
               <w:rPr>
+                <w:rFonts w:hint="eastAsia"/>
                 <w:noProof/>
                 <w:webHidden/>
               </w:rPr>
@@ -512,6 +554,10 @@
         <w:p>
           <w:pPr>
             <w:pStyle w:val="TOC3"/>
+            <w:tabs>
+              <w:tab w:val="clear" w:pos="9406"/>
+              <w:tab w:val="right" w:leader="dot" w:pos="9972"/>
+            </w:tabs>
             <w:rPr>
               <w:rFonts w:asciiTheme="minorHAnsi" w:eastAsiaTheme="minorEastAsia" w:hAnsiTheme="minorHAnsi" w:cstheme="minorBidi"/>
               <w:noProof/>
@@ -521,7 +567,7 @@
               <w:lang w:val="en-NZ" w:eastAsia="ja-JP" w:bidi="ar-SA"/>
             </w:rPr>
           </w:pPr>
-          <w:hyperlink w:anchor="_Toc485522399" w:history="1">
+          <w:hyperlink w:anchor="_Toc485636959" w:history="1">
             <w:r>
               <w:rPr>
                 <w:rStyle w:val="Hyperlink"/>
@@ -548,7 +594,7 @@
                 <w:noProof/>
                 <w:webHidden/>
               </w:rPr>
-              <w:instrText xml:space="preserve"> PAGEREF _Toc485522399 \h </w:instrText>
+              <w:instrText xml:space="preserve"> PAGEREF _Toc485636959 \h </w:instrText>
             </w:r>
             <w:r>
               <w:rPr>
@@ -558,6 +604,7 @@
             </w:r>
             <w:r>
               <w:rPr>
+                <w:rFonts w:hint="eastAsia"/>
                 <w:noProof/>
                 <w:webHidden/>
               </w:rPr>
@@ -583,6 +630,10 @@
         <w:p>
           <w:pPr>
             <w:pStyle w:val="TOC2"/>
+            <w:tabs>
+              <w:tab w:val="clear" w:pos="9689"/>
+              <w:tab w:val="right" w:leader="dot" w:pos="9972"/>
+            </w:tabs>
             <w:rPr>
               <w:rFonts w:asciiTheme="minorHAnsi" w:eastAsiaTheme="minorEastAsia" w:hAnsiTheme="minorHAnsi" w:cstheme="minorBidi"/>
               <w:noProof/>
@@ -592,7 +643,7 @@
               <w:lang w:val="en-NZ" w:eastAsia="ja-JP" w:bidi="ar-SA"/>
             </w:rPr>
           </w:pPr>
-          <w:hyperlink w:anchor="_Toc485522400" w:history="1">
+          <w:hyperlink w:anchor="_Toc485636960" w:history="1">
             <w:r>
               <w:rPr>
                 <w:rStyle w:val="Hyperlink"/>
@@ -619,7 +670,7 @@
                 <w:noProof/>
                 <w:webHidden/>
               </w:rPr>
-              <w:instrText xml:space="preserve"> PAGEREF _Toc485522400 \h </w:instrText>
+              <w:instrText xml:space="preserve"> PAGEREF _Toc485636960 \h </w:instrText>
             </w:r>
             <w:r>
               <w:rPr>
@@ -629,6 +680,7 @@
             </w:r>
             <w:r>
               <w:rPr>
+                <w:rFonts w:hint="eastAsia"/>
                 <w:noProof/>
                 <w:webHidden/>
               </w:rPr>
@@ -654,6 +706,10 @@
         <w:p>
           <w:pPr>
             <w:pStyle w:val="TOC2"/>
+            <w:tabs>
+              <w:tab w:val="clear" w:pos="9689"/>
+              <w:tab w:val="right" w:leader="dot" w:pos="9972"/>
+            </w:tabs>
             <w:rPr>
               <w:rFonts w:asciiTheme="minorHAnsi" w:eastAsiaTheme="minorEastAsia" w:hAnsiTheme="minorHAnsi" w:cstheme="minorBidi"/>
               <w:noProof/>
@@ -663,7 +719,7 @@
               <w:lang w:val="en-NZ" w:eastAsia="ja-JP" w:bidi="ar-SA"/>
             </w:rPr>
           </w:pPr>
-          <w:hyperlink w:anchor="_Toc485522401" w:history="1">
+          <w:hyperlink w:anchor="_Toc485636961" w:history="1">
             <w:r>
               <w:rPr>
                 <w:rStyle w:val="Hyperlink"/>
@@ -690,7 +746,7 @@
                 <w:noProof/>
                 <w:webHidden/>
               </w:rPr>
-              <w:instrText xml:space="preserve"> PAGEREF _Toc485522401 \h </w:instrText>
+              <w:instrText xml:space="preserve"> PAGEREF _Toc485636961 \h </w:instrText>
             </w:r>
             <w:r>
               <w:rPr>
@@ -700,6 +756,7 @@
             </w:r>
             <w:r>
               <w:rPr>
+                <w:rFonts w:hint="eastAsia"/>
                 <w:noProof/>
                 <w:webHidden/>
               </w:rPr>
@@ -734,7 +791,7 @@
               <w:lang w:val="en-NZ" w:eastAsia="ja-JP" w:bidi="ar-SA"/>
             </w:rPr>
           </w:pPr>
-          <w:hyperlink w:anchor="_Toc485522402" w:history="1">
+          <w:hyperlink w:anchor="_Toc485636962" w:history="1">
             <w:r>
               <w:rPr>
                 <w:rStyle w:val="Hyperlink"/>
@@ -761,7 +818,7 @@
                 <w:noProof/>
                 <w:webHidden/>
               </w:rPr>
-              <w:instrText xml:space="preserve"> PAGEREF _Toc485522402 \h </w:instrText>
+              <w:instrText xml:space="preserve"> PAGEREF _Toc485636962 \h </w:instrText>
             </w:r>
             <w:r>
               <w:rPr>
@@ -771,6 +828,7 @@
             </w:r>
             <w:r>
               <w:rPr>
+                <w:rFonts w:hint="eastAsia"/>
                 <w:noProof/>
                 <w:webHidden/>
               </w:rPr>
@@ -805,7 +863,7 @@
               <w:lang w:val="en-NZ" w:eastAsia="ja-JP" w:bidi="ar-SA"/>
             </w:rPr>
           </w:pPr>
-          <w:hyperlink w:anchor="_Toc485522403" w:history="1">
+          <w:hyperlink w:anchor="_Toc485636963" w:history="1">
             <w:r>
               <w:rPr>
                 <w:rStyle w:val="Hyperlink"/>
@@ -832,7 +890,7 @@
                 <w:noProof/>
                 <w:webHidden/>
               </w:rPr>
-              <w:instrText xml:space="preserve"> PAGEREF _Toc485522403 \h </w:instrText>
+              <w:instrText xml:space="preserve"> PAGEREF _Toc485636963 \h </w:instrText>
             </w:r>
             <w:r>
               <w:rPr>
@@ -842,6 +900,7 @@
             </w:r>
             <w:r>
               <w:rPr>
+                <w:rFonts w:hint="eastAsia"/>
                 <w:noProof/>
                 <w:webHidden/>
               </w:rPr>
@@ -867,6 +926,10 @@
         <w:p>
           <w:pPr>
             <w:pStyle w:val="TOC2"/>
+            <w:tabs>
+              <w:tab w:val="clear" w:pos="9689"/>
+              <w:tab w:val="right" w:leader="dot" w:pos="9972"/>
+            </w:tabs>
             <w:rPr>
               <w:rFonts w:asciiTheme="minorHAnsi" w:eastAsiaTheme="minorEastAsia" w:hAnsiTheme="minorHAnsi" w:cstheme="minorBidi"/>
               <w:noProof/>
@@ -876,7 +939,7 @@
               <w:lang w:val="en-NZ" w:eastAsia="ja-JP" w:bidi="ar-SA"/>
             </w:rPr>
           </w:pPr>
-          <w:hyperlink w:anchor="_Toc485522404" w:history="1">
+          <w:hyperlink w:anchor="_Toc485636964" w:history="1">
             <w:r>
               <w:rPr>
                 <w:rStyle w:val="Hyperlink"/>
@@ -903,7 +966,7 @@
                 <w:noProof/>
                 <w:webHidden/>
               </w:rPr>
-              <w:instrText xml:space="preserve"> PAGEREF _Toc485522404 \h </w:instrText>
+              <w:instrText xml:space="preserve"> PAGEREF _Toc485636964 \h </w:instrText>
             </w:r>
             <w:r>
               <w:rPr>
@@ -913,6 +976,7 @@
             </w:r>
             <w:r>
               <w:rPr>
+                <w:rFonts w:hint="eastAsia"/>
                 <w:noProof/>
                 <w:webHidden/>
               </w:rPr>
@@ -938,6 +1002,10 @@
         <w:p>
           <w:pPr>
             <w:pStyle w:val="TOC3"/>
+            <w:tabs>
+              <w:tab w:val="clear" w:pos="9406"/>
+              <w:tab w:val="right" w:leader="dot" w:pos="9972"/>
+            </w:tabs>
             <w:rPr>
               <w:rFonts w:asciiTheme="minorHAnsi" w:eastAsiaTheme="minorEastAsia" w:hAnsiTheme="minorHAnsi" w:cstheme="minorBidi"/>
               <w:noProof/>
@@ -947,7 +1015,7 @@
               <w:lang w:val="en-NZ" w:eastAsia="ja-JP" w:bidi="ar-SA"/>
             </w:rPr>
           </w:pPr>
-          <w:hyperlink w:anchor="_Toc485522405" w:history="1">
+          <w:hyperlink w:anchor="_Toc485636965" w:history="1">
             <w:r>
               <w:rPr>
                 <w:rStyle w:val="Hyperlink"/>
@@ -974,7 +1042,7 @@
                 <w:noProof/>
                 <w:webHidden/>
               </w:rPr>
-              <w:instrText xml:space="preserve"> PAGEREF _Toc485522405 \h </w:instrText>
+              <w:instrText xml:space="preserve"> PAGEREF _Toc485636965 \h </w:instrText>
             </w:r>
             <w:r>
               <w:rPr>
@@ -984,6 +1052,7 @@
             </w:r>
             <w:r>
               <w:rPr>
+                <w:rFonts w:hint="eastAsia"/>
                 <w:noProof/>
                 <w:webHidden/>
               </w:rPr>
@@ -1009,6 +1078,10 @@
         <w:p>
           <w:pPr>
             <w:pStyle w:val="TOC3"/>
+            <w:tabs>
+              <w:tab w:val="clear" w:pos="9406"/>
+              <w:tab w:val="right" w:leader="dot" w:pos="9972"/>
+            </w:tabs>
             <w:rPr>
               <w:rFonts w:asciiTheme="minorHAnsi" w:eastAsiaTheme="minorEastAsia" w:hAnsiTheme="minorHAnsi" w:cstheme="minorBidi"/>
               <w:noProof/>
@@ -1018,7 +1091,7 @@
               <w:lang w:val="en-NZ" w:eastAsia="ja-JP" w:bidi="ar-SA"/>
             </w:rPr>
           </w:pPr>
-          <w:hyperlink w:anchor="_Toc485522406" w:history="1">
+          <w:hyperlink w:anchor="_Toc485636966" w:history="1">
             <w:r>
               <w:rPr>
                 <w:rStyle w:val="Hyperlink"/>
@@ -1045,7 +1118,7 @@
                 <w:noProof/>
                 <w:webHidden/>
               </w:rPr>
-              <w:instrText xml:space="preserve"> PAGEREF _Toc485522406 \h </w:instrText>
+              <w:instrText xml:space="preserve"> PAGEREF _Toc485636966 \h </w:instrText>
             </w:r>
             <w:r>
               <w:rPr>
@@ -1055,6 +1128,7 @@
             </w:r>
             <w:r>
               <w:rPr>
+                <w:rFonts w:hint="eastAsia"/>
                 <w:noProof/>
                 <w:webHidden/>
               </w:rPr>
@@ -1089,7 +1163,7 @@
               <w:lang w:val="en-NZ" w:eastAsia="ja-JP" w:bidi="ar-SA"/>
             </w:rPr>
           </w:pPr>
-          <w:hyperlink w:anchor="_Toc485522407" w:history="1">
+          <w:hyperlink w:anchor="_Toc485636967" w:history="1">
             <w:r>
               <w:rPr>
                 <w:rStyle w:val="Hyperlink"/>
@@ -1116,7 +1190,7 @@
                 <w:noProof/>
                 <w:webHidden/>
               </w:rPr>
-              <w:instrText xml:space="preserve"> PAGEREF _Toc485522407 \h </w:instrText>
+              <w:instrText xml:space="preserve"> PAGEREF _Toc485636967 \h </w:instrText>
             </w:r>
             <w:r>
               <w:rPr>
@@ -1126,6 +1200,7 @@
             </w:r>
             <w:r>
               <w:rPr>
+                <w:rFonts w:hint="eastAsia"/>
                 <w:noProof/>
                 <w:webHidden/>
               </w:rPr>
@@ -1151,6 +1226,10 @@
         <w:p>
           <w:pPr>
             <w:pStyle w:val="TOC2"/>
+            <w:tabs>
+              <w:tab w:val="clear" w:pos="9689"/>
+              <w:tab w:val="right" w:leader="dot" w:pos="9972"/>
+            </w:tabs>
             <w:rPr>
               <w:rFonts w:asciiTheme="minorHAnsi" w:eastAsiaTheme="minorEastAsia" w:hAnsiTheme="minorHAnsi" w:cstheme="minorBidi"/>
               <w:noProof/>
@@ -1160,7 +1239,7 @@
               <w:lang w:val="en-NZ" w:eastAsia="ja-JP" w:bidi="ar-SA"/>
             </w:rPr>
           </w:pPr>
-          <w:hyperlink w:anchor="_Toc485522408" w:history="1">
+          <w:hyperlink w:anchor="_Toc485636968" w:history="1">
             <w:r>
               <w:rPr>
                 <w:rStyle w:val="Hyperlink"/>
@@ -1187,7 +1266,7 @@
                 <w:noProof/>
                 <w:webHidden/>
               </w:rPr>
-              <w:instrText xml:space="preserve"> PAGEREF _Toc485522408 \h </w:instrText>
+              <w:instrText xml:space="preserve"> PAGEREF _Toc485636968 \h </w:instrText>
             </w:r>
             <w:r>
               <w:rPr>
@@ -1197,6 +1276,7 @@
             </w:r>
             <w:r>
               <w:rPr>
+                <w:rFonts w:hint="eastAsia"/>
                 <w:noProof/>
                 <w:webHidden/>
               </w:rPr>
@@ -1222,6 +1302,10 @@
         <w:p>
           <w:pPr>
             <w:pStyle w:val="TOC2"/>
+            <w:tabs>
+              <w:tab w:val="clear" w:pos="9689"/>
+              <w:tab w:val="right" w:leader="dot" w:pos="9972"/>
+            </w:tabs>
             <w:rPr>
               <w:rFonts w:asciiTheme="minorHAnsi" w:eastAsiaTheme="minorEastAsia" w:hAnsiTheme="minorHAnsi" w:cstheme="minorBidi"/>
               <w:noProof/>
@@ -1231,7 +1315,7 @@
               <w:lang w:val="en-NZ" w:eastAsia="ja-JP" w:bidi="ar-SA"/>
             </w:rPr>
           </w:pPr>
-          <w:hyperlink w:anchor="_Toc485522409" w:history="1">
+          <w:hyperlink w:anchor="_Toc485636969" w:history="1">
             <w:r>
               <w:rPr>
                 <w:rStyle w:val="Hyperlink"/>
@@ -1258,7 +1342,7 @@
                 <w:noProof/>
                 <w:webHidden/>
               </w:rPr>
-              <w:instrText xml:space="preserve"> PAGEREF _Toc485522409 \h </w:instrText>
+              <w:instrText xml:space="preserve"> PAGEREF _Toc485636969 \h </w:instrText>
             </w:r>
             <w:r>
               <w:rPr>
@@ -1268,6 +1352,7 @@
             </w:r>
             <w:r>
               <w:rPr>
+                <w:rFonts w:hint="eastAsia"/>
                 <w:noProof/>
                 <w:webHidden/>
               </w:rPr>
@@ -1293,6 +1378,10 @@
         <w:p>
           <w:pPr>
             <w:pStyle w:val="TOC2"/>
+            <w:tabs>
+              <w:tab w:val="clear" w:pos="9689"/>
+              <w:tab w:val="right" w:leader="dot" w:pos="9972"/>
+            </w:tabs>
             <w:rPr>
               <w:rFonts w:asciiTheme="minorHAnsi" w:eastAsiaTheme="minorEastAsia" w:hAnsiTheme="minorHAnsi" w:cstheme="minorBidi"/>
               <w:noProof/>
@@ -1302,7 +1391,7 @@
               <w:lang w:val="en-NZ" w:eastAsia="ja-JP" w:bidi="ar-SA"/>
             </w:rPr>
           </w:pPr>
-          <w:hyperlink w:anchor="_Toc485522410" w:history="1">
+          <w:hyperlink w:anchor="_Toc485636970" w:history="1">
             <w:r>
               <w:rPr>
                 <w:rStyle w:val="Hyperlink"/>
@@ -1329,7 +1418,7 @@
                 <w:noProof/>
                 <w:webHidden/>
               </w:rPr>
-              <w:instrText xml:space="preserve"> PAGEREF _Toc485522410 \h </w:instrText>
+              <w:instrText xml:space="preserve"> PAGEREF _Toc485636970 \h </w:instrText>
             </w:r>
             <w:r>
               <w:rPr>
@@ -1339,6 +1428,7 @@
             </w:r>
             <w:r>
               <w:rPr>
+                <w:rFonts w:hint="eastAsia"/>
                 <w:noProof/>
                 <w:webHidden/>
               </w:rPr>
@@ -1364,6 +1454,10 @@
         <w:p>
           <w:pPr>
             <w:pStyle w:val="TOC3"/>
+            <w:tabs>
+              <w:tab w:val="clear" w:pos="9406"/>
+              <w:tab w:val="right" w:leader="dot" w:pos="9972"/>
+            </w:tabs>
             <w:rPr>
               <w:rFonts w:asciiTheme="minorHAnsi" w:eastAsiaTheme="minorEastAsia" w:hAnsiTheme="minorHAnsi" w:cstheme="minorBidi"/>
               <w:noProof/>
@@ -1373,7 +1467,7 @@
               <w:lang w:val="en-NZ" w:eastAsia="ja-JP" w:bidi="ar-SA"/>
             </w:rPr>
           </w:pPr>
-          <w:hyperlink w:anchor="_Toc485522411" w:history="1">
+          <w:hyperlink w:anchor="_Toc485636971" w:history="1">
             <w:r>
               <w:rPr>
                 <w:rStyle w:val="Hyperlink"/>
@@ -1400,7 +1494,7 @@
                 <w:noProof/>
                 <w:webHidden/>
               </w:rPr>
-              <w:instrText xml:space="preserve"> PAGEREF _Toc485522411 \h </w:instrText>
+              <w:instrText xml:space="preserve"> PAGEREF _Toc485636971 \h </w:instrText>
             </w:r>
             <w:r>
               <w:rPr>
@@ -1410,6 +1504,7 @@
             </w:r>
             <w:r>
               <w:rPr>
+                <w:rFonts w:hint="eastAsia"/>
                 <w:noProof/>
                 <w:webHidden/>
               </w:rPr>
@@ -1435,6 +1530,10 @@
         <w:p>
           <w:pPr>
             <w:pStyle w:val="TOC3"/>
+            <w:tabs>
+              <w:tab w:val="clear" w:pos="9406"/>
+              <w:tab w:val="right" w:leader="dot" w:pos="9972"/>
+            </w:tabs>
             <w:rPr>
               <w:rFonts w:asciiTheme="minorHAnsi" w:eastAsiaTheme="minorEastAsia" w:hAnsiTheme="minorHAnsi" w:cstheme="minorBidi"/>
               <w:noProof/>
@@ -1444,7 +1543,7 @@
               <w:lang w:val="en-NZ" w:eastAsia="ja-JP" w:bidi="ar-SA"/>
             </w:rPr>
           </w:pPr>
-          <w:hyperlink w:anchor="_Toc485522412" w:history="1">
+          <w:hyperlink w:anchor="_Toc485636972" w:history="1">
             <w:r>
               <w:rPr>
                 <w:rStyle w:val="Hyperlink"/>
@@ -1471,7 +1570,7 @@
                 <w:noProof/>
                 <w:webHidden/>
               </w:rPr>
-              <w:instrText xml:space="preserve"> PAGEREF _Toc485522412 \h </w:instrText>
+              <w:instrText xml:space="preserve"> PAGEREF _Toc485636972 \h </w:instrText>
             </w:r>
             <w:r>
               <w:rPr>
@@ -1481,6 +1580,7 @@
             </w:r>
             <w:r>
               <w:rPr>
+                <w:rFonts w:hint="eastAsia"/>
                 <w:noProof/>
                 <w:webHidden/>
               </w:rPr>
@@ -1506,6 +1606,10 @@
         <w:p>
           <w:pPr>
             <w:pStyle w:val="TOC2"/>
+            <w:tabs>
+              <w:tab w:val="clear" w:pos="9689"/>
+              <w:tab w:val="right" w:leader="dot" w:pos="9972"/>
+            </w:tabs>
             <w:rPr>
               <w:rFonts w:asciiTheme="minorHAnsi" w:eastAsiaTheme="minorEastAsia" w:hAnsiTheme="minorHAnsi" w:cstheme="minorBidi"/>
               <w:noProof/>
@@ -1515,7 +1619,7 @@
               <w:lang w:val="en-NZ" w:eastAsia="ja-JP" w:bidi="ar-SA"/>
             </w:rPr>
           </w:pPr>
-          <w:hyperlink w:anchor="_Toc485522413" w:history="1">
+          <w:hyperlink w:anchor="_Toc485636973" w:history="1">
             <w:r>
               <w:rPr>
                 <w:rStyle w:val="Hyperlink"/>
@@ -1542,7 +1646,7 @@
                 <w:noProof/>
                 <w:webHidden/>
               </w:rPr>
-              <w:instrText xml:space="preserve"> PAGEREF _Toc485522413 \h </w:instrText>
+              <w:instrText xml:space="preserve"> PAGEREF _Toc485636973 \h </w:instrText>
             </w:r>
             <w:r>
               <w:rPr>
@@ -1552,6 +1656,7 @@
             </w:r>
             <w:r>
               <w:rPr>
+                <w:rFonts w:hint="eastAsia"/>
                 <w:noProof/>
                 <w:webHidden/>
               </w:rPr>
@@ -1586,7 +1691,7 @@
               <w:lang w:val="en-NZ" w:eastAsia="ja-JP" w:bidi="ar-SA"/>
             </w:rPr>
           </w:pPr>
-          <w:hyperlink w:anchor="_Toc485522414" w:history="1">
+          <w:hyperlink w:anchor="_Toc485636974" w:history="1">
             <w:r>
               <w:rPr>
                 <w:rStyle w:val="Hyperlink"/>
@@ -1613,7 +1718,7 @@
                 <w:noProof/>
                 <w:webHidden/>
               </w:rPr>
-              <w:instrText xml:space="preserve"> PAGEREF _Toc485522414 \h </w:instrText>
+              <w:instrText xml:space="preserve"> PAGEREF _Toc485636974 \h </w:instrText>
             </w:r>
             <w:r>
               <w:rPr>
@@ -1623,6 +1728,7 @@
             </w:r>
             <w:r>
               <w:rPr>
+                <w:rFonts w:hint="eastAsia"/>
                 <w:noProof/>
                 <w:webHidden/>
               </w:rPr>
@@ -1657,7 +1763,7 @@
               <w:lang w:val="en-NZ" w:eastAsia="ja-JP" w:bidi="ar-SA"/>
             </w:rPr>
           </w:pPr>
-          <w:hyperlink w:anchor="_Toc485522415" w:history="1">
+          <w:hyperlink w:anchor="_Toc485636975" w:history="1">
             <w:r>
               <w:rPr>
                 <w:rStyle w:val="Hyperlink"/>
@@ -1684,7 +1790,7 @@
                 <w:noProof/>
                 <w:webHidden/>
               </w:rPr>
-              <w:instrText xml:space="preserve"> PAGEREF _Toc485522415 \h </w:instrText>
+              <w:instrText xml:space="preserve"> PAGEREF _Toc485636975 \h </w:instrText>
             </w:r>
             <w:r>
               <w:rPr>
@@ -1694,6 +1800,7 @@
             </w:r>
             <w:r>
               <w:rPr>
+                <w:rFonts w:hint="eastAsia"/>
                 <w:noProof/>
                 <w:webHidden/>
               </w:rPr>
@@ -1728,7 +1835,7 @@
               <w:lang w:val="en-NZ" w:eastAsia="ja-JP" w:bidi="ar-SA"/>
             </w:rPr>
           </w:pPr>
-          <w:hyperlink w:anchor="_Toc485522416" w:history="1">
+          <w:hyperlink w:anchor="_Toc485636976" w:history="1">
             <w:r>
               <w:rPr>
                 <w:rStyle w:val="Hyperlink"/>
@@ -1755,7 +1862,7 @@
                 <w:noProof/>
                 <w:webHidden/>
               </w:rPr>
-              <w:instrText xml:space="preserve"> PAGEREF _Toc485522416 \h </w:instrText>
+              <w:instrText xml:space="preserve"> PAGEREF _Toc485636976 \h </w:instrText>
             </w:r>
             <w:r>
               <w:rPr>
@@ -1765,6 +1872,7 @@
             </w:r>
             <w:r>
               <w:rPr>
+                <w:rFonts w:hint="eastAsia"/>
                 <w:noProof/>
                 <w:webHidden/>
               </w:rPr>
@@ -1794,6 +1902,9 @@
             </w:rPr>
           </w:pPr>
           <w:r>
+            <w:rPr>
+              <w:rFonts w:hint="eastAsia"/>
+            </w:rPr>
             <w:fldChar w:fldCharType="end"/>
           </w:r>
         </w:p>
@@ -1819,7 +1930,7 @@
       <w:bookmarkStart w:id="4" w:name="__RefHeading___Toc1221_1091504137"/>
       <w:bookmarkStart w:id="5" w:name="_Toc467892095"/>
       <w:bookmarkStart w:id="6" w:name="_Toc467892045"/>
-      <w:bookmarkStart w:id="7" w:name="_Toc485522395"/>
+      <w:bookmarkStart w:id="7" w:name="_Toc485636955"/>
       <w:bookmarkEnd w:id="2"/>
       <w:bookmarkEnd w:id="3"/>
       <w:bookmarkEnd w:id="4"/>
@@ -1867,7 +1978,6 @@
           <w:id w:val="879983326"/>
           <w:citation/>
         </w:sdtPr>
-        <w:sdtEndPr/>
         <w:sdtContent>
           <w:r>
             <w:fldChar w:fldCharType="begin"/>
@@ -1935,7 +2045,7 @@
         </w:rPr>
       </w:pPr>
       <w:bookmarkStart w:id="8" w:name="__RefHeading___Toc1244_433064804"/>
-      <w:bookmarkStart w:id="9" w:name="_Toc485522396"/>
+      <w:bookmarkStart w:id="9" w:name="_Toc485636956"/>
       <w:bookmarkEnd w:id="8"/>
       <w:r>
         <w:lastRenderedPageBreak/>
@@ -2026,7 +2136,7 @@
         </w:rPr>
       </w:pPr>
       <w:bookmarkStart w:id="10" w:name="__RefHeading___Toc1250_433064804"/>
-      <w:bookmarkStart w:id="11" w:name="_Toc485522397"/>
+      <w:bookmarkStart w:id="11" w:name="_Toc485636957"/>
       <w:bookmarkEnd w:id="10"/>
       <w:r>
         <w:lastRenderedPageBreak/>
@@ -2156,7 +2266,7 @@
             <v:path gradientshapeok="t" o:connecttype="rect"/>
           </v:shapetype>
           <v:shape id="_x0000_s1026" type="#_x0000_t202" style="position:absolute;left:0;text-align:left;margin-left:-4.5pt;margin-top:259.85pt;width:429.1pt;height:.05pt;z-index:251659264;mso-position-horizontal-relative:text;mso-position-vertical-relative:text" stroked="f">
-            <v:textbox style="mso-fit-shape-to-text:t" inset="0,0,0,0">
+            <v:textbox style="mso-next-textbox:#_x0000_s1026;mso-fit-shape-to-text:t" inset="0,0,0,0">
               <w:txbxContent>
                 <w:p>
                   <w:pPr>
@@ -2334,7 +2444,15 @@
         <w:footnoteReference w:id="3"/>
       </w:r>
       <w:r>
-        <w:t xml:space="preserve"> was created to allow for external program to be executed as part of the web page processing by a server. From this point on existing programming languages gained new uses that were not seen before, which helped to introduce other new programming languages. Some examples of this would be PHP and JSP (Java Server Pages) which have the primary purpose of dynamic page creation on each request by the client.</w:t>
+        <w:t xml:space="preserve"> was created to allow for external program to be executed as part of the web page processing by a server. From this point on existing programming languages gained new uses that were not seen before, which helped to introduce other new programming languages. Some examples of this </w:t>
+      </w:r>
+      <w:proofErr w:type="gramStart"/>
+      <w:r>
+        <w:t>would be</w:t>
+      </w:r>
+      <w:proofErr w:type="gramEnd"/>
+      <w:r>
+        <w:t xml:space="preserve"> PHP and JSP (Java Server Pages) which have the primary purpose of dynamic page creation on each request by the client.</w:t>
       </w:r>
     </w:p>
     <w:p>
@@ -2356,7 +2474,7 @@
           <w:rFonts w:hint="eastAsia"/>
         </w:rPr>
       </w:pPr>
-      <w:bookmarkStart w:id="12" w:name="_Toc485522398"/>
+      <w:bookmarkStart w:id="12" w:name="_Toc485636958"/>
       <w:r>
         <w:t>The Server</w:t>
       </w:r>
@@ -2376,7 +2494,7 @@
         </w:rPr>
         <w:pict>
           <v:shape id="_x0000_s1028" type="#_x0000_t202" style="position:absolute;margin-left:-.3pt;margin-top:329.1pt;width:330.65pt;height:.05pt;z-index:251660288;mso-position-horizontal-relative:text;mso-position-vertical-relative:text" stroked="f">
-            <v:textbox style="mso-fit-shape-to-text:t" inset="0,0,0,0">
+            <v:textbox style="mso-next-textbox:#_x0000_s1028;mso-fit-shape-to-text:t" inset="0,0,0,0">
               <w:txbxContent>
                 <w:p>
                   <w:pPr>
@@ -2504,9 +2622,14 @@
           <w:rFonts w:hint="eastAsia"/>
         </w:rPr>
       </w:pPr>
+      <w:proofErr w:type="gramStart"/>
       <w:r>
         <w:lastRenderedPageBreak/>
-        <w:t xml:space="preserve">A web routers, primary goal is to map an incoming request from a socket to a function (code) to process it. The execution and processing of a request once mapped can be done on the server or specific route handling code in a separate process. The handler can be written in any language. This is shown in </w:t>
+        <w:t>A web routers</w:t>
+      </w:r>
+      <w:proofErr w:type="gramEnd"/>
+      <w:r>
+        <w:t xml:space="preserve">, primary goal is to map an incoming request from a socket to a function (code) to process it. The execution and processing of a request once mapped can be done on the server or specific route handling code in a separate process. The handler can be written in any language. This is shown in </w:t>
       </w:r>
       <w:r>
         <w:fldChar w:fldCharType="begin"/>
@@ -2549,7 +2672,7 @@
           <w:rFonts w:hint="eastAsia"/>
         </w:rPr>
       </w:pPr>
-      <w:bookmarkStart w:id="13" w:name="_Toc485522399"/>
+      <w:bookmarkStart w:id="13" w:name="_Toc485636959"/>
       <w:r>
         <w:t>Performance issues</w:t>
       </w:r>
@@ -2656,7 +2779,15 @@
         </w:rPr>
       </w:pPr>
       <w:r>
-        <w:t>In these steps there are a number of potential performance issues:</w:t>
+        <w:t xml:space="preserve">In these </w:t>
+      </w:r>
+      <w:proofErr w:type="gramStart"/>
+      <w:r>
+        <w:t>steps</w:t>
+      </w:r>
+      <w:proofErr w:type="gramEnd"/>
+      <w:r>
+        <w:t xml:space="preserve"> there are a number of potential performance issues:</w:t>
       </w:r>
     </w:p>
     <w:p>
@@ -2744,7 +2875,7 @@
           <w:rFonts w:hint="eastAsia"/>
         </w:rPr>
       </w:pPr>
-      <w:bookmarkStart w:id="14" w:name="_Toc485522400"/>
+      <w:bookmarkStart w:id="14" w:name="_Toc485636960"/>
       <w:r>
         <w:lastRenderedPageBreak/>
         <w:t>Data structures</w:t>
@@ -2759,7 +2890,15 @@
         </w:rPr>
       </w:pPr>
       <w:r>
-        <w:t>In computer science there are two primary data structure families. Lists and Tree graphs. These data structures are built on top of heap memory using two techniques, struct/class based storage and arrays in the form of either static or dynamic. A dynamic array is a pointer to a location within the heap or stack with a length to indicate how many indices has been allocated for.</w:t>
+        <w:t xml:space="preserve">In computer </w:t>
+      </w:r>
+      <w:proofErr w:type="gramStart"/>
+      <w:r>
+        <w:t>science</w:t>
+      </w:r>
+      <w:proofErr w:type="gramEnd"/>
+      <w:r>
+        <w:t xml:space="preserve"> there are two primary data structure families. Lists and Tree graphs. These data structures are built on top of heap memory using two techniques, struct/class based storage and arrays in the form of either static or dynamic. A dynamic array is a pointer to a location within the heap or stack with a length to indicate how many indices has been allocated for.</w:t>
       </w:r>
     </w:p>
     <w:p>
@@ -2781,7 +2920,23 @@
         </w:rPr>
       </w:pPr>
       <w:r>
-        <w:t>A Tree graph instead of storing data linearly, stores data separated with multi layers of parents and children. This separation is very good for decreasing lookup times for data that is similar but with vast differences later on, which is the case with routes. Typically there is a root node with a set of children associated with it. The root node itself doesn’t have a value but is the starting point for lookup. Each node has children and a parent.</w:t>
+        <w:t xml:space="preserve">A Tree graph instead of storing data linearly, stores data separated with multi layers of parents and children. This separation is very good for decreasing lookup times for data that is similar but with vast differences </w:t>
+      </w:r>
+      <w:proofErr w:type="gramStart"/>
+      <w:r>
+        <w:t>later on</w:t>
+      </w:r>
+      <w:proofErr w:type="gramEnd"/>
+      <w:r>
+        <w:t xml:space="preserve">, which is the case with routes. </w:t>
+      </w:r>
+      <w:proofErr w:type="gramStart"/>
+      <w:r>
+        <w:t>Typically</w:t>
+      </w:r>
+      <w:proofErr w:type="gramEnd"/>
+      <w:r>
+        <w:t xml:space="preserve"> there is a root node with a set of children associated with it. The root node itself doesn’t have a value but is the starting point for lookup. Each node has children and a parent.</w:t>
       </w:r>
     </w:p>
     <w:p>
@@ -2804,7 +2959,7 @@
           <w:rFonts w:hint="eastAsia"/>
         </w:rPr>
       </w:pPr>
-      <w:bookmarkStart w:id="15" w:name="_Toc485522401"/>
+      <w:bookmarkStart w:id="15" w:name="_Toc485636961"/>
       <w:r>
         <w:t>Current routing approaches</w:t>
       </w:r>
@@ -2930,7 +3085,7 @@
           <w:rFonts w:hint="eastAsia"/>
         </w:rPr>
       </w:pPr>
-      <w:bookmarkStart w:id="16" w:name="_Toc485522402"/>
+      <w:bookmarkStart w:id="16" w:name="_Toc485636962"/>
       <w:r>
         <w:lastRenderedPageBreak/>
         <w:t>Research context</w:t>
@@ -3007,9 +3162,6 @@
           <w:ilvl w:val="0"/>
           <w:numId w:val="8"/>
         </w:numPr>
-        <w:rPr>
-          <w:rFonts w:hint="eastAsia"/>
-        </w:rPr>
       </w:pPr>
       <w:r>
         <w:t>What are the performance characteristics of commonly used algorithms to implement a web router given a range of routing scenarios as input?</w:t>
@@ -3033,7 +3185,7 @@
           <w:rFonts w:hint="eastAsia"/>
         </w:rPr>
       </w:pPr>
-      <w:bookmarkStart w:id="17" w:name="_Toc485522403"/>
+      <w:bookmarkStart w:id="17" w:name="_Toc485636963"/>
       <w:r>
         <w:t>Method</w:t>
       </w:r>
@@ -3069,7 +3221,23 @@
         </w:rPr>
       </w:pPr>
       <w:r>
-        <w:t>The design of the routes used in the data sets include: static paths “/my/path/goes/here” with variable number of parts “/part”, a number of parameters (aka “variables”) “/my/path/:variable” and a catch all “/my/path/*” for all values following the previous values. These will be combined into the forms: “/path/:vars/*”, “/path/*” and “/path/:vars” with path and vars being variable in number. The combination and complexity will be produced algorithmically for the purposes of testing as many corner cases as possible.</w:t>
+        <w:t>The design of the routes used in the data sets include: static paths “/my/path/goes/here” with variable number of parts “/part”, a number of parameters (aka “variables”) “/my/path</w:t>
+      </w:r>
+      <w:proofErr w:type="gramStart"/>
+      <w:r>
+        <w:t>/:variable</w:t>
+      </w:r>
+      <w:proofErr w:type="gramEnd"/>
+      <w:r>
+        <w:t>” and a catch all “/my/path/*” for all values following the previous values. These will be combined into the forms: “/path</w:t>
+      </w:r>
+      <w:proofErr w:type="gramStart"/>
+      <w:r>
+        <w:t>/:vars</w:t>
+      </w:r>
+      <w:proofErr w:type="gramEnd"/>
+      <w:r>
+        <w:t>/*”, “/path/*” and “/path/:vars” with path and vars being variable in number. The combination and complexity will be produced algorithmically for the purposes of testing as many corner cases as possible.</w:t>
       </w:r>
     </w:p>
     <w:p>
@@ -3173,7 +3341,15 @@
         </w:rPr>
       </w:pPr>
       <w:r>
-        <w:t>Once the results have been gathered, graphs comparing multiples for a test set as well as comparing specific multiples between implementations for a test set. Particular attention will be paid to outliers within these graphs to determine problems of the implementation. Comparisons will also be made between test sets to determine how the type of web requests impacts performance.</w:t>
+        <w:t xml:space="preserve">Once the results have been gathered, graphs comparing multiples for a test set as well as comparing specific multiples between implementations for a test set. </w:t>
+      </w:r>
+      <w:proofErr w:type="gramStart"/>
+      <w:r>
+        <w:t>Particular attention</w:t>
+      </w:r>
+      <w:proofErr w:type="gramEnd"/>
+      <w:r>
+        <w:t xml:space="preserve"> will be paid to outliers within these graphs to determine problems of the implementation. Comparisons will also be made between test sets to determine how the type of web requests impacts performance.</w:t>
       </w:r>
     </w:p>
     <w:p>
@@ -3183,7 +3359,7 @@
           <w:rFonts w:hint="eastAsia"/>
         </w:rPr>
       </w:pPr>
-      <w:bookmarkStart w:id="18" w:name="_Toc485522404"/>
+      <w:bookmarkStart w:id="18" w:name="_Toc485636964"/>
       <w:r>
         <w:t>Implementation</w:t>
       </w:r>
@@ -3222,7 +3398,7 @@
           <w:rFonts w:hint="eastAsia"/>
         </w:rPr>
       </w:pPr>
-      <w:bookmarkStart w:id="19" w:name="_Toc485522405"/>
+      <w:bookmarkStart w:id="19" w:name="_Toc485636965"/>
       <w:r>
         <w:t>Data sets</w:t>
       </w:r>
@@ -3236,7 +3412,15 @@
         </w:rPr>
       </w:pPr>
       <w:r>
-        <w:t>The benchmark input data was generated using a generator which had its input provided by a script. The input generator produces a unique set of routes given a max number of entries, parts, parameters and tests per route. These can be combined together to produce a multi-site input into the router benchmarker.</w:t>
+        <w:t xml:space="preserve">The benchmark input data was generated using a generator which had its input provided by a script. The input generator produces a unique set of routes given a max number of entries, parts, parameters and tests per route. These can be </w:t>
+      </w:r>
+      <w:proofErr w:type="gramStart"/>
+      <w:r>
+        <w:t>combined together</w:t>
+      </w:r>
+      <w:proofErr w:type="gramEnd"/>
+      <w:r>
+        <w:t xml:space="preserve"> to produce a multi-site input into the router benchmarker.</w:t>
       </w:r>
     </w:p>
     <w:p>
@@ -3665,8 +3849,17 @@
           <w:i/>
           <w:iCs/>
         </w:rPr>
-        <w:t>set_10_sites_5.csuf</w:t>
-      </w:r>
+        <w:t>set_10_sites_</w:t>
+      </w:r>
+      <w:proofErr w:type="gramStart"/>
+      <w:r>
+        <w:rPr>
+          <w:i/>
+          <w:iCs/>
+        </w:rPr>
+        <w:t>5.csuf</w:t>
+      </w:r>
+      <w:proofErr w:type="gramEnd"/>
       <w:r>
         <w:t>):</w:t>
       </w:r>
@@ -3961,7 +4154,15 @@
               </w:rPr>
             </w:pPr>
             <w:r>
-              <w:t>/witticism/:aerodynamics/</w:t>
+              <w:t>/witticism</w:t>
+            </w:r>
+            <w:proofErr w:type="gramStart"/>
+            <w:r>
+              <w:t>/:aerodynamics</w:t>
+            </w:r>
+            <w:proofErr w:type="gramEnd"/>
+            <w:r>
+              <w:t>/</w:t>
             </w:r>
             <w:r>
               <w:br/>
@@ -4112,7 +4313,7 @@
         </w:rPr>
       </w:pPr>
       <w:bookmarkStart w:id="20" w:name="__RefHeading___Toc1264_433064804"/>
-      <w:bookmarkStart w:id="21" w:name="_Toc485522406"/>
+      <w:bookmarkStart w:id="21" w:name="_Toc485636966"/>
       <w:bookmarkEnd w:id="20"/>
       <w:r>
         <w:lastRenderedPageBreak/>
@@ -4128,7 +4329,15 @@
         </w:rPr>
       </w:pPr>
       <w:r>
-        <w:t>Three routers were implemented. A tree graph, list (array) and regular expression (regex). The tree graph was based on a rooted child array approach with multitude of specific node pointers per node to support parameters, catch all and other children. The list was an array sorted by the route value it contained. Lastly the regex router was implemented using D’s standard library implementation (std.regex). This implementation does not perform JIT’ing or any fancy/complex tricks to make it significantly faster making it a good base for how good/bad it can be.</w:t>
+        <w:t>Three routers were implemented. A tree graph, list (array) and regular expression (regex). The tree graph was based on a rooted child array approach with multitude of specific node pointers per node to support parameters, catch all and other children. The list was an array sorted by the route value it contained. Lastly the regex router was implemented using D’s standard library implementation (</w:t>
+      </w:r>
+      <w:proofErr w:type="gramStart"/>
+      <w:r>
+        <w:t>std.regex</w:t>
+      </w:r>
+      <w:proofErr w:type="gramEnd"/>
+      <w:r>
+        <w:t>). This implementation does not perform JIT’ing or any fancy/complex tricks to make it significantly faster making it a good base for how good/bad it can be.</w:t>
       </w:r>
     </w:p>
     <w:p>
@@ -4153,13 +4362,16 @@
         <w:t>The tree graph used a hierarchical set of nodes with each node have its own children (the path segment) and if it was a variable. Preference was given to non-variables but if one could not be found variable and finally catch all was used for routing.</w:t>
       </w:r>
       <w:r>
-        <w:t xml:space="preserve"> </w:t>
-      </w:r>
-      <w:r>
-        <w:t>Finally the last router regex was implemented by using D’s std.regex (available in the standard library).</w:t>
-      </w:r>
-      <w:bookmarkStart w:id="22" w:name="_GoBack"/>
-      <w:bookmarkEnd w:id="22"/>
+        <w:t xml:space="preserve"> Finally the last router regex was implemented by using D’s </w:t>
+      </w:r>
+      <w:proofErr w:type="gramStart"/>
+      <w:r>
+        <w:t>std.regex</w:t>
+      </w:r>
+      <w:proofErr w:type="gramEnd"/>
+      <w:r>
+        <w:t xml:space="preserve"> (available in the standard library).</w:t>
+      </w:r>
       <w:r>
         <w:br/>
         <w:t>T</w:t>
@@ -4185,7 +4397,15 @@
         </w:rPr>
       </w:pPr>
       <w:r>
-        <w:t>All routers and benchmarking suite was compiled using dmd 2.073.0 in release mode with optimizations turned on. LDC (LLVM) during implementation was unable to compile the suite as it required a feature from std.regex that was only available in the latest version.</w:t>
+        <w:t xml:space="preserve">All routers and benchmarking suite was compiled using dmd 2.073.0 in release mode with optimizations turned on. LDC (LLVM) during implementation was unable to compile the suite as it required a feature from </w:t>
+      </w:r>
+      <w:proofErr w:type="gramStart"/>
+      <w:r>
+        <w:t>std.regex</w:t>
+      </w:r>
+      <w:proofErr w:type="gramEnd"/>
+      <w:r>
+        <w:t xml:space="preserve"> that was only available in the latest version.</w:t>
       </w:r>
     </w:p>
     <w:p>
@@ -4203,13 +4423,13 @@
           <w:rFonts w:hint="eastAsia"/>
         </w:rPr>
       </w:pPr>
-      <w:bookmarkStart w:id="23" w:name="__RefHeading___Toc1266_433064804"/>
-      <w:bookmarkStart w:id="24" w:name="_Toc485522407"/>
+      <w:bookmarkStart w:id="22" w:name="__RefHeading___Toc1266_433064804"/>
+      <w:bookmarkStart w:id="23" w:name="_Toc485636967"/>
+      <w:bookmarkEnd w:id="22"/>
+      <w:r>
+        <w:t>Experimental Results and Discussion</w:t>
+      </w:r>
       <w:bookmarkEnd w:id="23"/>
-      <w:r>
-        <w:t>Experimental Results and Discussion</w:t>
-      </w:r>
-      <w:bookmarkEnd w:id="24"/>
     </w:p>
     <w:p>
       <w:pPr>
@@ -4219,7 +4439,23 @@
         </w:rPr>
       </w:pPr>
       <w:r>
-        <w:t>The results were gathered in a continuous time period of over a week. In initial analysis results gathered earlier in the benchmarking process appeared to be most representative of real world usage and have less irregularities visible. This was based upon the time taken for the amount of work done per input set and resulting data. Because of this the assumption that 100-150 results had irregularities and should be considered less viable was taken.</w:t>
+        <w:t xml:space="preserve">The results were gathered in a continuous </w:t>
+      </w:r>
+      <w:proofErr w:type="gramStart"/>
+      <w:r>
+        <w:t>time period</w:t>
+      </w:r>
+      <w:proofErr w:type="gramEnd"/>
+      <w:r>
+        <w:t xml:space="preserve"> of over a week. In initial analysis results gathered earlier in the benchmarking process appeared to be most representative of real world usage and have less irregularities visible. This was based upon the time taken </w:t>
+      </w:r>
+      <w:proofErr w:type="gramStart"/>
+      <w:r>
+        <w:t>for the amount of</w:t>
+      </w:r>
+      <w:proofErr w:type="gramEnd"/>
+      <w:r>
+        <w:t xml:space="preserve"> work done per input set and resulting data. Because of this the assumption that 100-150 results had irregularities and should be considered less viable was taken.</w:t>
       </w:r>
     </w:p>
     <w:p>
@@ -4241,7 +4477,15 @@
         </w:rPr>
       </w:pPr>
       <w:r>
-        <w:t>TODO: reference Time period results heading</w:t>
+        <w:t xml:space="preserve">TODO: reference </w:t>
+      </w:r>
+      <w:proofErr w:type="gramStart"/>
+      <w:r>
+        <w:t>Time period</w:t>
+      </w:r>
+      <w:proofErr w:type="gramEnd"/>
+      <w:r>
+        <w:t xml:space="preserve"> results heading</w:t>
       </w:r>
     </w:p>
     <w:p>
@@ -4252,7 +4496,15 @@
         </w:rPr>
       </w:pPr>
       <w:r>
-        <w:t>Each router implementation results are studied in separate case studies in an attempt to understand each of there's characteristics.</w:t>
+        <w:t xml:space="preserve">Each router implementation results are studied in separate case studies </w:t>
+      </w:r>
+      <w:proofErr w:type="gramStart"/>
+      <w:r>
+        <w:t>in an attempt to</w:t>
+      </w:r>
+      <w:proofErr w:type="gramEnd"/>
+      <w:r>
+        <w:t xml:space="preserve"> understand each of there's characteristics.</w:t>
       </w:r>
     </w:p>
     <w:p>
@@ -4262,12 +4514,17 @@
           <w:rFonts w:hint="eastAsia"/>
         </w:rPr>
       </w:pPr>
-      <w:bookmarkStart w:id="25" w:name="_Toc485522408"/>
+      <w:bookmarkStart w:id="24" w:name="_Toc485636968"/>
+      <w:proofErr w:type="gramStart"/>
       <w:r>
         <w:lastRenderedPageBreak/>
-        <w:t>Time period of results</w:t>
-      </w:r>
-      <w:bookmarkEnd w:id="25"/>
+        <w:t>Time period</w:t>
+      </w:r>
+      <w:proofErr w:type="gramEnd"/>
+      <w:r>
+        <w:t xml:space="preserve"> of results</w:t>
+      </w:r>
+      <w:bookmarkEnd w:id="24"/>
     </w:p>
     <w:p>
       <w:pPr>
@@ -5023,9 +5280,41 @@
           <w:rFonts w:hint="eastAsia"/>
         </w:rPr>
       </w:pPr>
-      <w:bookmarkStart w:id="26" w:name="_Toc485522409"/>
+      <w:bookmarkStart w:id="25" w:name="_Toc485636969"/>
       <w:r>
         <w:t>Case studies</w:t>
+      </w:r>
+      <w:bookmarkEnd w:id="25"/>
+    </w:p>
+    <w:p>
+      <w:pPr>
+        <w:pStyle w:val="BodyText"/>
+        <w:rPr>
+          <w:rFonts w:hint="eastAsia"/>
+        </w:rPr>
+      </w:pPr>
+      <w:r>
+        <w:t xml:space="preserve">Each router type (List, Tree, Regex) is separated into its own case study, if included an optimized router implementation is considered as part of the study. The notation used in the graphs below is: &lt;name&gt;A, &lt;name&gt;I, &lt;name&gt;OA, &lt;name&gt;OI. The A stands for all, I </w:t>
+      </w:r>
+      <w:proofErr w:type="gramStart"/>
+      <w:r>
+        <w:t>stands</w:t>
+      </w:r>
+      <w:proofErr w:type="gramEnd"/>
+      <w:r>
+        <w:t xml:space="preserve"> for iteration, O for optimized and if O is not present means unoptimized (except for list).</w:t>
+      </w:r>
+    </w:p>
+    <w:p>
+      <w:pPr>
+        <w:pStyle w:val="Heading2"/>
+        <w:rPr>
+          <w:rFonts w:hint="eastAsia"/>
+        </w:rPr>
+      </w:pPr>
+      <w:bookmarkStart w:id="26" w:name="_Toc485636970"/>
+      <w:r>
+        <w:t>Case study: List</w:t>
       </w:r>
       <w:bookmarkEnd w:id="26"/>
     </w:p>
@@ -5037,31 +5326,15 @@
         </w:rPr>
       </w:pPr>
       <w:r>
-        <w:t>Each router type (List, Tree, Regex) is separated into its own case study, if included an optimized router implementation is considered as part of the study. The notation used in the graphs below is: &lt;name&gt;A, &lt;name&gt;I, &lt;name&gt;OA, &lt;name&gt;OI. The A stands for all, I stands for iteration, O for optimized and if O is not present means unoptimized (except for list).</w:t>
-      </w:r>
-    </w:p>
-    <w:p>
-      <w:pPr>
-        <w:pStyle w:val="Heading2"/>
-        <w:rPr>
-          <w:rFonts w:hint="eastAsia"/>
-        </w:rPr>
-      </w:pPr>
-      <w:bookmarkStart w:id="27" w:name="_Toc485522410"/>
-      <w:r>
-        <w:t>Case study: List</w:t>
-      </w:r>
-      <w:bookmarkEnd w:id="27"/>
-    </w:p>
-    <w:p>
-      <w:pPr>
-        <w:pStyle w:val="BodyText"/>
-        <w:rPr>
-          <w:rFonts w:hint="eastAsia"/>
-        </w:rPr>
-      </w:pPr>
-      <w:r>
-        <w:t>From the time series analysis it is apparent that the list router for 0-100 input sets scales to match the calculated formula highly. The differing R</w:t>
+        <w:t xml:space="preserve">From the time series </w:t>
+      </w:r>
+      <w:proofErr w:type="gramStart"/>
+      <w:r>
+        <w:t>analysis</w:t>
+      </w:r>
+      <w:proofErr w:type="gramEnd"/>
+      <w:r>
+        <w:t xml:space="preserve"> it is apparent that the list router for 0-100 input sets scales to match the calculated formula highly. The differing R</w:t>
       </w:r>
       <w:r>
         <w:rPr>
@@ -5632,7 +5905,23 @@
         </w:rPr>
       </w:pPr>
       <w:r>
-        <w:t>The means are all fairly large which implies although the minimums are small, there is a high cost in larger number of sites + routes. This in turn is backed up by it being an array, array looks ups cannot skip elements but it can quite early assuming it is sorted. Larger the sites + routes, the longer time it takes to search it for a given route.</w:t>
+        <w:t xml:space="preserve">The means are all </w:t>
+      </w:r>
+      <w:proofErr w:type="gramStart"/>
+      <w:r>
+        <w:t>fairly large</w:t>
+      </w:r>
+      <w:proofErr w:type="gramEnd"/>
+      <w:r>
+        <w:t xml:space="preserve"> which implies although the minimums are small, there is a high cost in larger number of sites + routes. This in turn is backed up by it being an array, array looks ups cannot skip elements but it can quite early </w:t>
+      </w:r>
+      <w:proofErr w:type="gramStart"/>
+      <w:r>
+        <w:t>assuming</w:t>
+      </w:r>
+      <w:proofErr w:type="gramEnd"/>
+      <w:r>
+        <w:t xml:space="preserve"> it is sorted. Larger the sites + routes, the longer time it takes to search it for a given route.</w:t>
       </w:r>
     </w:p>
     <w:p>
@@ -5643,7 +5932,15 @@
         </w:rPr>
       </w:pPr>
       <w:r>
-        <w:t>To observe the min/max of the results more carefully using the graphs …, observably all of the results minimums were under 50% of the max and had a high concentration around 30-40%. This means that this router implementation will typically be able to complete in at a minimum of 30-40% of the maximum time. The dependency upon which route takes the absolute minimum time cannot be determined without the implementation making the list of routes available at any given point in time to be analysed. The sorting of the array which gives order to the searching is important to the functioning of the router so that it cannot support reordering with priorities for commonly accessed routes.</w:t>
+        <w:t xml:space="preserve">To observe the min/max of the results more carefully using the graphs …, observably </w:t>
+      </w:r>
+      <w:proofErr w:type="gramStart"/>
+      <w:r>
+        <w:t>all of</w:t>
+      </w:r>
+      <w:proofErr w:type="gramEnd"/>
+      <w:r>
+        <w:t xml:space="preserve"> the results minimums were under 50% of the max and had a high concentration around 30-40%. This means that this router implementation will typically be able to complete in at a minimum of 30-40% of the maximum time. The dependency upon which route takes the absolute minimum time cannot be determined without the implementation making the list of routes available at any given point in time to be analysed. The sorting of the array which gives order to the searching is important to the functioning of the router so that it cannot support reordering with priorities for commonly accessed routes.</w:t>
       </w:r>
     </w:p>
     <w:p>
@@ -5795,12 +6092,12 @@
           <w:rFonts w:hint="eastAsia"/>
         </w:rPr>
       </w:pPr>
-      <w:bookmarkStart w:id="28" w:name="_Toc485522411"/>
+      <w:bookmarkStart w:id="27" w:name="_Toc485636971"/>
       <w:r>
         <w:lastRenderedPageBreak/>
         <w:t>Case study: Tree</w:t>
       </w:r>
-      <w:bookmarkEnd w:id="28"/>
+      <w:bookmarkEnd w:id="27"/>
     </w:p>
     <w:p>
       <w:pPr>
@@ -5810,7 +6107,15 @@
         </w:rPr>
       </w:pPr>
       <w:r>
-        <w:t>From the time series analysis it is apparent that the tree router for 0-100 input sets scales to match the calculated formula highly. The differing R</w:t>
+        <w:t xml:space="preserve">From the time series </w:t>
+      </w:r>
+      <w:proofErr w:type="gramStart"/>
+      <w:r>
+        <w:t>analysis</w:t>
+      </w:r>
+      <w:proofErr w:type="gramEnd"/>
+      <w:r>
+        <w:t xml:space="preserve"> it is apparent that the tree router for 0-100 input sets scales to match the calculated formula highly. The differing R</w:t>
       </w:r>
       <w:r>
         <w:rPr>
@@ -5819,7 +6124,31 @@
         <w:t>2</w:t>
       </w:r>
       <w:r>
-        <w:t xml:space="preserve"> by around 0.003 is a highly desirable number but it is not validated in the data … . From the data it can be seen that there is quite a difference between minimum and maximum. However when compared to the list router, the mean is closer to min in the tree compared to the list.</w:t>
+        <w:t xml:space="preserve"> by around 0.003 is a highly desirable number but it is not validated in the data </w:t>
+      </w:r>
+      <w:proofErr w:type="gramStart"/>
+      <w:r>
+        <w:t>… .</w:t>
+      </w:r>
+      <w:proofErr w:type="gramEnd"/>
+      <w:r>
+        <w:t xml:space="preserve"> From the </w:t>
+      </w:r>
+      <w:proofErr w:type="gramStart"/>
+      <w:r>
+        <w:t>data</w:t>
+      </w:r>
+      <w:proofErr w:type="gramEnd"/>
+      <w:r>
+        <w:t xml:space="preserve"> it can be seen that there is quite a difference between minimum and maximum. </w:t>
+      </w:r>
+      <w:proofErr w:type="gramStart"/>
+      <w:r>
+        <w:t>However</w:t>
+      </w:r>
+      <w:proofErr w:type="gramEnd"/>
+      <w:r>
+        <w:t xml:space="preserve"> when compared to the list router, the mean is closer to min in the tree compared to the list.</w:t>
       </w:r>
     </w:p>
     <w:p>
@@ -6801,7 +7130,15 @@
         </w:rPr>
       </w:pPr>
       <w:r>
-        <w:t>Comparing the optimized version to the unoptimized version of the routers it can be seen that there is almost no difference except that the best case scenario seems to be lower but worse case is a lot higher. The only difference between the two is a single memory block versus lots of smaller ones suggest that memory locality optimization could improve performance more than the currently tested implementation.</w:t>
+        <w:t xml:space="preserve">Comparing the optimized version to the unoptimized version of the routers it can be seen that there is almost no difference except that the </w:t>
+      </w:r>
+      <w:proofErr w:type="gramStart"/>
+      <w:r>
+        <w:t>best case</w:t>
+      </w:r>
+      <w:proofErr w:type="gramEnd"/>
+      <w:r>
+        <w:t xml:space="preserve"> scenario seems to be lower but worse case is a lot higher. The only difference between the two is a single memory block versus lots of smaller ones suggest that memory locality optimization could improve performance more than the currently tested implementation.</w:t>
       </w:r>
     </w:p>
     <w:p>
@@ -6812,7 +7149,31 @@
         </w:rPr>
       </w:pPr>
       <w:r>
-        <w:t>To observe the min/max of the results better, using the graphs …, observably all of the results minimums were under 50% of the max and had a high concentration around 20-30%. This means that these router implementation will typically be able to complete in at a minimum of 20-30% of the maximum time. However this is not affected by memory optimization too much suggesting that perhaps such optimization may not be missed for the general case but is necessary for those that tweak web servers.</w:t>
+        <w:t xml:space="preserve">To observe the min/max of the results better, using the graphs …, observably </w:t>
+      </w:r>
+      <w:proofErr w:type="gramStart"/>
+      <w:r>
+        <w:t>all of</w:t>
+      </w:r>
+      <w:proofErr w:type="gramEnd"/>
+      <w:r>
+        <w:t xml:space="preserve"> the results minimums were under 50% of the max and had a high concentration around 20-30%. This means that </w:t>
+      </w:r>
+      <w:proofErr w:type="gramStart"/>
+      <w:r>
+        <w:t>these router implementation</w:t>
+      </w:r>
+      <w:proofErr w:type="gramEnd"/>
+      <w:r>
+        <w:t xml:space="preserve"> will typically be able to complete in at a minimum of 20-30% of the maximum time. </w:t>
+      </w:r>
+      <w:proofErr w:type="gramStart"/>
+      <w:r>
+        <w:t>However</w:t>
+      </w:r>
+      <w:proofErr w:type="gramEnd"/>
+      <w:r>
+        <w:t xml:space="preserve"> this is not affected by memory optimization too much suggesting that perhaps such optimization may not be missed for the general case but is necessary for those that tweak web servers.</w:t>
       </w:r>
     </w:p>
     <w:p>
@@ -6966,6 +7327,9 @@
     <w:p>
       <w:pPr>
         <w:pStyle w:val="BodyText"/>
+        <w:rPr>
+          <w:rFonts w:hint="eastAsia"/>
+        </w:rPr>
       </w:pPr>
     </w:p>
     <w:p>
@@ -7111,12 +7475,12 @@
           <w:rFonts w:hint="eastAsia"/>
         </w:rPr>
       </w:pPr>
-      <w:bookmarkStart w:id="29" w:name="_Toc485522412"/>
+      <w:bookmarkStart w:id="28" w:name="_Toc485636972"/>
       <w:r>
         <w:lastRenderedPageBreak/>
         <w:t>Case study: Regex</w:t>
       </w:r>
-      <w:bookmarkEnd w:id="29"/>
+      <w:bookmarkEnd w:id="28"/>
     </w:p>
     <w:p>
       <w:pPr>
@@ -7126,7 +7490,15 @@
         </w:rPr>
       </w:pPr>
       <w:r>
-        <w:t>From the time series analysis it is apparent that the unoptimized regex router has the worse relationship  to the data compared to the other implementations. The optimized regex router has a different relationship with 100 set being vastly higher than any others. In the unoptimized implementation the input sets 0-100 there is a differing R</w:t>
+        <w:t xml:space="preserve">From the time series analysis it is apparent that the unoptimized regex router has the worse </w:t>
+      </w:r>
+      <w:proofErr w:type="gramStart"/>
+      <w:r>
+        <w:t>relationship  to</w:t>
+      </w:r>
+      <w:proofErr w:type="gramEnd"/>
+      <w:r>
+        <w:t xml:space="preserve"> the data compared to the other implementations. The optimized regex router has a different relationship with 100 set being vastly higher than any others. In the unoptimized implementation the input sets 0-100 there is a differing R</w:t>
       </w:r>
       <w:r>
         <w:rPr>
@@ -7135,7 +7507,15 @@
         <w:t>2</w:t>
       </w:r>
       <w:r>
-        <w:t xml:space="preserve"> value of 0.07 and for 100-150 of 0.021. In the optimized implementation the input sets 0-100 there is a differing R</w:t>
+        <w:t xml:space="preserve"> value of 0.07 and for 100-150 of 0.021. In the optimized </w:t>
+      </w:r>
+      <w:proofErr w:type="gramStart"/>
+      <w:r>
+        <w:t>implementation</w:t>
+      </w:r>
+      <w:proofErr w:type="gramEnd"/>
+      <w:r>
+        <w:t xml:space="preserve"> the input sets 0-100 there is a differing R</w:t>
       </w:r>
       <w:r>
         <w:rPr>
@@ -7144,7 +7524,23 @@
         <w:t>2</w:t>
       </w:r>
       <w:r>
-        <w:t xml:space="preserve"> value of 0.011 and for 100-150 of 0.004. From this we can see that given the input set that there can be very high minimum times which is backed up from the min-max’s of the time it took to perform. The max-max’s tend to be very close to to the min-max’s which implies a high over head as the regex string grows.</w:t>
+        <w:t xml:space="preserve"> value of 0.011 and for 100-150 of 0.004. From this we can see that given the input set that there can be very high minimum times which is backed up from the min-</w:t>
+      </w:r>
+      <w:proofErr w:type="gramStart"/>
+      <w:r>
+        <w:t>max’s</w:t>
+      </w:r>
+      <w:proofErr w:type="gramEnd"/>
+      <w:r>
+        <w:t xml:space="preserve"> of the time it took to perform. The max-</w:t>
+      </w:r>
+      <w:proofErr w:type="gramStart"/>
+      <w:r>
+        <w:t>max’s</w:t>
+      </w:r>
+      <w:proofErr w:type="gramEnd"/>
+      <w:r>
+        <w:t xml:space="preserve"> tend to be very close to to the min-max’s which implies a high over head as the regex string grows.</w:t>
       </w:r>
     </w:p>
     <w:tbl>
@@ -8129,7 +8525,31 @@
         </w:rPr>
       </w:pPr>
       <w:r>
-        <w:t>To observe the min/max of the results better, using the graphs …, observably all of the results minimums were under 50% of the max and had a high concentration around 20-40%. This means that these router implementation will typically be able to complete in at a minimum of 20-40% of the maximum time. However this is not affected by single string optimization too much suggesting that perhaps such optimization may not be of benefit especially with larger times in max time. But this may entirely depend upon the regex engine.</w:t>
+        <w:t xml:space="preserve">To observe the min/max of the results better, using the graphs …, observably </w:t>
+      </w:r>
+      <w:proofErr w:type="gramStart"/>
+      <w:r>
+        <w:t>all of</w:t>
+      </w:r>
+      <w:proofErr w:type="gramEnd"/>
+      <w:r>
+        <w:t xml:space="preserve"> the results minimums were under 50% of the max and had a high concentration around 20-40%. This means that </w:t>
+      </w:r>
+      <w:proofErr w:type="gramStart"/>
+      <w:r>
+        <w:t>these router implementation</w:t>
+      </w:r>
+      <w:proofErr w:type="gramEnd"/>
+      <w:r>
+        <w:t xml:space="preserve"> will typically be able to complete in at a minimum of 20-40% of the maximum time. </w:t>
+      </w:r>
+      <w:proofErr w:type="gramStart"/>
+      <w:r>
+        <w:t>However</w:t>
+      </w:r>
+      <w:proofErr w:type="gramEnd"/>
+      <w:r>
+        <w:t xml:space="preserve"> this is not affected by single string optimization too much suggesting that perhaps such optimization may not be of benefit especially with larger times in max time. But this may entirely depend upon the regex engine.</w:t>
       </w:r>
     </w:p>
     <w:p>
@@ -8389,12 +8809,12 @@
           <w:rFonts w:hint="eastAsia"/>
         </w:rPr>
       </w:pPr>
-      <w:bookmarkStart w:id="30" w:name="_Toc485522413"/>
+      <w:bookmarkStart w:id="29" w:name="_Toc485636973"/>
       <w:r>
         <w:lastRenderedPageBreak/>
         <w:t>Case study overview</w:t>
       </w:r>
-      <w:bookmarkEnd w:id="30"/>
+      <w:bookmarkEnd w:id="29"/>
     </w:p>
     <w:p>
       <w:pPr>
@@ -8556,7 +8976,15 @@
         </w:rPr>
       </w:pPr>
       <w:r>
-        <w:t xml:space="preserve">For each router a comparison of the number of route benchmarks above versus below the mean was done. The ratio is in the form </w:t>
+        <w:t xml:space="preserve">For each </w:t>
+      </w:r>
+      <w:proofErr w:type="gramStart"/>
+      <w:r>
+        <w:t>router</w:t>
+      </w:r>
+      <w:proofErr w:type="gramEnd"/>
+      <w:r>
+        <w:t xml:space="preserve"> a comparison of the number of route benchmarks above versus below the mean was done. The ratio is in the form </w:t>
       </w:r>
       <w:r>
         <w:rPr>
@@ -8568,6 +8996,7 @@
       <w:r>
         <w:t>:</w:t>
       </w:r>
+      <w:proofErr w:type="gramStart"/>
       <w:r>
         <w:rPr>
           <w:i/>
@@ -8585,6 +9014,7 @@
         </w:rPr>
         <w:t>below</w:t>
       </w:r>
+      <w:proofErr w:type="gramEnd"/>
       <w:r>
         <w:t>. Multiplied by 100 will give the percentage of sum of routes tested whose timings ended up above and below the mean.</w:t>
       </w:r>
@@ -9755,6 +10185,9 @@
           <w:rFonts w:hint="eastAsia"/>
         </w:rPr>
       </w:pPr>
+      <w:r>
+        <w:t>TODO: change to percentages</w:t>
+      </w:r>
     </w:p>
     <w:p>
       <w:pPr>
@@ -9764,7 +10197,15 @@
         </w:rPr>
       </w:pPr>
       <w:r>
-        <w:t>Majority of the results is around the 0.05 mark, this is a baseline for both above and below. Of note is that optimization on the tree graph did have significant impact on total number of routes which took longer or shorter and in having lower numbers. However for regex implementation optimization did not aid it.</w:t>
+        <w:t xml:space="preserve">Majority of the results is around the 0.05 mark, this is a baseline for both above and below. Of note is that optimization on the tree graph did have significant impact on total number of routes which took longer or shorter and in having lower numbers. </w:t>
+      </w:r>
+      <w:proofErr w:type="gramStart"/>
+      <w:r>
+        <w:t>However</w:t>
+      </w:r>
+      <w:proofErr w:type="gramEnd"/>
+      <w:r>
+        <w:t xml:space="preserve"> for regex implementation optimization did not aid it.</w:t>
       </w:r>
     </w:p>
     <w:p>
@@ -9841,57 +10282,198 @@
           <w:rFonts w:hint="eastAsia"/>
         </w:rPr>
       </w:pPr>
-      <w:bookmarkStart w:id="31" w:name="__RefHeading___Toc1268_433064804"/>
-      <w:bookmarkStart w:id="32" w:name="_Toc485522414"/>
-      <w:bookmarkEnd w:id="31"/>
+      <w:bookmarkStart w:id="30" w:name="__RefHeading___Toc1268_433064804"/>
+      <w:bookmarkStart w:id="31" w:name="_Toc485636974"/>
+      <w:bookmarkEnd w:id="30"/>
       <w:r>
         <w:lastRenderedPageBreak/>
         <w:t>Conclusion</w:t>
       </w:r>
-      <w:bookmarkEnd w:id="32"/>
+      <w:bookmarkEnd w:id="31"/>
     </w:p>
     <w:p>
       <w:pPr>
         <w:pStyle w:val="BodyText"/>
-        <w:rPr>
-          <w:rFonts w:hint="eastAsia"/>
-        </w:rPr>
-      </w:pPr>
-      <w:r>
-        <w:t>During this research an attempt to determine what algorithms and data structures have been used in web routers and performance metrics associated with them has been made. The core algorithms and data structures of note are: list, tree graph and regular expression. The list is a linear lookup for routes, depending upon the data structure a non linear search time and finally regular expression in generating complex matching trees. The list and tree graph were purpose built in both matching and representation, the regular expression engine was preexisting.</w:t>
+      </w:pPr>
+      <w:r>
+        <w:t xml:space="preserve">This research attempted to answer the question as to what the performance of various web router algorithms given a set of web request scenarios was. </w:t>
+      </w:r>
+      <w:r>
+        <w:t xml:space="preserve">To do this the </w:t>
+      </w:r>
+      <w:r>
+        <w:t>core algorit</w:t>
+      </w:r>
+      <w:r>
+        <w:t>hms and data structures that were used are</w:t>
+      </w:r>
+      <w:r>
+        <w:t xml:space="preserve">: list, tree graph and regular expression. The list is a linear lookup for routes, depending upon the data structure a </w:t>
+      </w:r>
+      <w:r>
+        <w:t>nonlinear</w:t>
+      </w:r>
+      <w:r>
+        <w:t xml:space="preserve"> search time and finally regular expression in generating complex matching trees. The list and tree graph were purpose built in both matching and representation, the regular expression engine was preexisting.</w:t>
       </w:r>
     </w:p>
     <w:p>
       <w:pPr>
         <w:pStyle w:val="BodyText"/>
-        <w:rPr>
-          <w:rFonts w:hint="eastAsia"/>
-        </w:rPr>
-      </w:pPr>
-      <w:r>
-        <w:t>The metrics gathered from the benchmarking of each of the router implementations + list and tree optimized variants, showed that regular expressions was by far the slowest implementation, with list and finally tree graph coming in at the top position. Optimizations that were performed were minor but did result in some inputs with better outcomes.</w:t>
+      </w:pPr>
+      <w:r>
+        <w:t>To further the quest for information about web routers, three questions were asked:</w:t>
       </w:r>
     </w:p>
     <w:p>
       <w:pPr>
         <w:pStyle w:val="BodyText"/>
+        <w:numPr>
+          <w:ilvl w:val="0"/>
+          <w:numId w:val="11"/>
+        </w:numPr>
         <w:rPr>
           <w:rFonts w:hint="eastAsia"/>
         </w:rPr>
       </w:pPr>
       <w:r>
-        <w:t>In conclusion this work has found that the Tree graph data structure is best suited towards web router implementation. It represents routes the most accurately. A common method for routing using regular expressions to represent routes was found to be slowest and should not be used unless pattern matching was extremely necessary in its usage.</w:t>
+        <w:t>What are the current performance metrics associated with the request/response cycle?</w:t>
       </w:r>
     </w:p>
     <w:p>
       <w:pPr>
+        <w:pStyle w:val="BodyText"/>
+        <w:numPr>
+          <w:ilvl w:val="0"/>
+          <w:numId w:val="11"/>
+        </w:numPr>
+        <w:rPr>
+          <w:rFonts w:hint="eastAsia"/>
+        </w:rPr>
+      </w:pPr>
+      <w:r>
+        <w:t>What are common algorithms that web routers use and how do they relate to those used in other fields?</w:t>
+      </w:r>
+    </w:p>
+    <w:p>
+      <w:pPr>
+        <w:pStyle w:val="BodyText"/>
+        <w:numPr>
+          <w:ilvl w:val="0"/>
+          <w:numId w:val="11"/>
+        </w:numPr>
+      </w:pPr>
+      <w:r>
+        <w:t>What are the performance characteristics of commonly used algorithms to implement a web router given a range of routing scenarios as input?</w:t>
+      </w:r>
+    </w:p>
+    <w:p>
+      <w:pPr>
+        <w:pStyle w:val="BodyText"/>
+        <w:rPr>
+          <w:rFonts w:hint="eastAsia"/>
+        </w:rPr>
+      </w:pPr>
+      <w:r>
+        <w:t>This work did not attempt to explore the performance around the request/response cycle. T</w:t>
+      </w:r>
+      <w:r>
+        <w:rPr>
+          <w:rFonts w:hint="eastAsia"/>
+        </w:rPr>
+        <w:t>h</w:t>
+      </w:r>
+      <w:r>
+        <w:t>is requires going into protocols, request handling and a lot of unnecessary code</w:t>
+      </w:r>
+      <w:r>
+        <w:t xml:space="preserve"> (which would exceed the time limits for this project).</w:t>
+      </w:r>
+      <w:r>
+        <w:t xml:space="preserve"> The second question was </w:t>
+      </w:r>
+      <w:bookmarkStart w:id="32" w:name="_GoBack"/>
+      <w:bookmarkEnd w:id="32"/>
+      <w:r>
+        <w:t xml:space="preserve">attempted to be answered via the literature review, </w:t>
+      </w:r>
+      <w:r>
+        <w:t xml:space="preserve">of note is the usage of tree graphs in database. This is where the optimized variant </w:t>
+      </w:r>
+      <w:r>
+        <w:t>of the</w:t>
+      </w:r>
+      <w:r>
+        <w:t xml:space="preserve"> tree graph came from.</w:t>
+      </w:r>
+    </w:p>
+    <w:p>
+      <w:pPr>
+        <w:pStyle w:val="BodyText"/>
+        <w:rPr>
+          <w:rFonts w:hint="eastAsia"/>
+        </w:rPr>
+      </w:pPr>
+      <w:r>
+        <w:t>T</w:t>
+      </w:r>
+      <w:r>
+        <w:rPr>
+          <w:rFonts w:hint="eastAsia"/>
+        </w:rPr>
+        <w:t>h</w:t>
+      </w:r>
+      <w:r>
+        <w:t xml:space="preserve">e last sub question is the one that this work has managed to </w:t>
+      </w:r>
+      <w:r>
+        <w:t>achiev</w:t>
+      </w:r>
+      <w:r>
+        <w:rPr>
+          <w:rFonts w:hint="eastAsia"/>
+        </w:rPr>
+        <w:t>e</w:t>
+      </w:r>
+      <w:r>
+        <w:t xml:space="preserve"> for the primal router implementation methods. </w:t>
+      </w:r>
+      <w:r>
+        <w:t>The metrics gathered from the benchmarking of each of the router implementations + list and tree optimized variants, showed that regular expressions was by far the slowest implementation, with list and finally tree graph coming in at the top position. Optimizations that were performed were minor but did result in some inputs with better outcomes.</w:t>
+      </w:r>
+    </w:p>
+    <w:p>
+      <w:pPr>
+        <w:pStyle w:val="BodyText"/>
+        <w:rPr>
+          <w:rFonts w:hint="eastAsia"/>
+        </w:rPr>
+      </w:pPr>
+      <w:r>
+        <w:t xml:space="preserve">In </w:t>
+      </w:r>
+      <w:r>
+        <w:t>conclusion</w:t>
+      </w:r>
+      <w:r>
+        <w:rPr>
+          <w:rFonts w:hint="eastAsia"/>
+        </w:rPr>
+        <w:t>,</w:t>
+      </w:r>
+      <w:r>
+        <w:t xml:space="preserve"> this work has found that the Tree graph data structure is best suited towards web router implementation. It represents routes the most accurately. A common method for routing using regular expressions to represent routes was found to be slowest and should not be used unless pattern matching was extremely necessary in its usage.</w:t>
+      </w:r>
+    </w:p>
+    <w:p>
+      <w:pPr>
         <w:pStyle w:val="Heading1"/>
         <w:rPr>
           <w:rFonts w:hint="eastAsia"/>
         </w:rPr>
       </w:pPr>
       <w:bookmarkStart w:id="33" w:name="__RefHeading___Toc1270_433064804"/>
-      <w:bookmarkStart w:id="34" w:name="_Toc485522415"/>
+      <w:bookmarkStart w:id="34" w:name="_Toc485636975"/>
       <w:bookmarkEnd w:id="33"/>
       <w:r>
         <w:t>Recommendations for Future Work</w:t>
@@ -9906,7 +10488,16 @@
         </w:rPr>
       </w:pPr>
       <w:r>
-        <w:t>A limited number of techniques were used in this research. To further this a number of web routers can be created:</w:t>
+        <w:t xml:space="preserve">This work did not cover exploring the request/response cycle and its associated metrics, this work would be built on top of this one. </w:t>
+      </w:r>
+      <w:r>
+        <w:t xml:space="preserve">A limited number of techniques were used in this research. To further this </w:t>
+      </w:r>
+      <w:r>
+        <w:t>several more</w:t>
+      </w:r>
+      <w:r>
+        <w:t xml:space="preserve"> web routers can be created:</w:t>
       </w:r>
     </w:p>
     <w:p>
@@ -9936,6 +10527,7 @@
         </w:rPr>
       </w:pPr>
       <w:r>
+        <w:lastRenderedPageBreak/>
         <w:t>Merging of a tree graph with regex on request, to provide more modeling power when required but reverting to a simpler algorithm lookup for performance.</w:t>
       </w:r>
     </w:p>
@@ -9951,7 +10543,15 @@
         </w:rPr>
       </w:pPr>
       <w:r>
-        <w:t>Using another data structure to represent sites to route storage. The current one used is a basic array with a child of the element to the root node.</w:t>
+        <w:t xml:space="preserve">Using another data structure to represent sites to route storage. The current one used </w:t>
+      </w:r>
+      <w:proofErr w:type="gramStart"/>
+      <w:r>
+        <w:t>is</w:t>
+      </w:r>
+      <w:proofErr w:type="gramEnd"/>
+      <w:r>
+        <w:t xml:space="preserve"> a basic array with a child of the element to the root node.</w:t>
       </w:r>
     </w:p>
     <w:p>
@@ -10009,7 +10609,7 @@
         <w:br w:type="page"/>
       </w:r>
     </w:p>
-    <w:bookmarkStart w:id="35" w:name="_Toc485522416" w:displacedByCustomXml="next"/>
+    <w:bookmarkStart w:id="35" w:name="_Toc485636976" w:displacedByCustomXml="next"/>
     <w:sdt>
       <w:sdtPr>
         <w:rPr>
@@ -10024,7 +10624,6 @@
           <w:docPartUnique/>
         </w:docPartObj>
       </w:sdtPr>
-      <w:sdtEndPr/>
       <w:sdtContent>
         <w:p>
           <w:pPr>
@@ -10477,7 +11076,7 @@
         <w:rFonts w:hint="eastAsia"/>
         <w:noProof/>
       </w:rPr>
-      <w:t>13</w:t>
+      <w:t>27</w:t>
     </w:r>
     <w:r>
       <w:fldChar w:fldCharType="end"/>
@@ -11027,6 +11626,92 @@
     </w:lvl>
   </w:abstractNum>
   <w:abstractNum w:abstractNumId="4" w15:restartNumberingAfterBreak="0">
+    <w:nsid w:val="20F16795"/>
+    <w:multiLevelType w:val="hybridMultilevel"/>
+    <w:tmpl w:val="2DF8EEBA"/>
+    <w:lvl w:ilvl="0" w:tplc="1409000F">
+      <w:start w:val="1"/>
+      <w:numFmt w:val="decimal"/>
+      <w:lvlText w:val="%1."/>
+      <w:lvlJc w:val="left"/>
+      <w:pPr>
+        <w:ind w:left="720" w:hanging="360"/>
+      </w:pPr>
+    </w:lvl>
+    <w:lvl w:ilvl="1" w:tplc="14090019" w:tentative="1">
+      <w:start w:val="1"/>
+      <w:numFmt w:val="lowerLetter"/>
+      <w:lvlText w:val="%2."/>
+      <w:lvlJc w:val="left"/>
+      <w:pPr>
+        <w:ind w:left="1440" w:hanging="360"/>
+      </w:pPr>
+    </w:lvl>
+    <w:lvl w:ilvl="2" w:tplc="1409001B" w:tentative="1">
+      <w:start w:val="1"/>
+      <w:numFmt w:val="lowerRoman"/>
+      <w:lvlText w:val="%3."/>
+      <w:lvlJc w:val="right"/>
+      <w:pPr>
+        <w:ind w:left="2160" w:hanging="180"/>
+      </w:pPr>
+    </w:lvl>
+    <w:lvl w:ilvl="3" w:tplc="1409000F" w:tentative="1">
+      <w:start w:val="1"/>
+      <w:numFmt w:val="decimal"/>
+      <w:lvlText w:val="%4."/>
+      <w:lvlJc w:val="left"/>
+      <w:pPr>
+        <w:ind w:left="2880" w:hanging="360"/>
+      </w:pPr>
+    </w:lvl>
+    <w:lvl w:ilvl="4" w:tplc="14090019" w:tentative="1">
+      <w:start w:val="1"/>
+      <w:numFmt w:val="lowerLetter"/>
+      <w:lvlText w:val="%5."/>
+      <w:lvlJc w:val="left"/>
+      <w:pPr>
+        <w:ind w:left="3600" w:hanging="360"/>
+      </w:pPr>
+    </w:lvl>
+    <w:lvl w:ilvl="5" w:tplc="1409001B" w:tentative="1">
+      <w:start w:val="1"/>
+      <w:numFmt w:val="lowerRoman"/>
+      <w:lvlText w:val="%6."/>
+      <w:lvlJc w:val="right"/>
+      <w:pPr>
+        <w:ind w:left="4320" w:hanging="180"/>
+      </w:pPr>
+    </w:lvl>
+    <w:lvl w:ilvl="6" w:tplc="1409000F" w:tentative="1">
+      <w:start w:val="1"/>
+      <w:numFmt w:val="decimal"/>
+      <w:lvlText w:val="%7."/>
+      <w:lvlJc w:val="left"/>
+      <w:pPr>
+        <w:ind w:left="5040" w:hanging="360"/>
+      </w:pPr>
+    </w:lvl>
+    <w:lvl w:ilvl="7" w:tplc="14090019" w:tentative="1">
+      <w:start w:val="1"/>
+      <w:numFmt w:val="lowerLetter"/>
+      <w:lvlText w:val="%8."/>
+      <w:lvlJc w:val="left"/>
+      <w:pPr>
+        <w:ind w:left="5760" w:hanging="360"/>
+      </w:pPr>
+    </w:lvl>
+    <w:lvl w:ilvl="8" w:tplc="1409001B" w:tentative="1">
+      <w:start w:val="1"/>
+      <w:numFmt w:val="lowerRoman"/>
+      <w:lvlText w:val="%9."/>
+      <w:lvlJc w:val="right"/>
+      <w:pPr>
+        <w:ind w:left="6480" w:hanging="180"/>
+      </w:pPr>
+    </w:lvl>
+  </w:abstractNum>
+  <w:abstractNum w:abstractNumId="5" w15:restartNumberingAfterBreak="0">
     <w:nsid w:val="2F2A0EB3"/>
     <w:multiLevelType w:val="multilevel"/>
     <w:tmpl w:val="323203FE"/>
@@ -11168,7 +11853,7 @@
       </w:rPr>
     </w:lvl>
   </w:abstractNum>
-  <w:abstractNum w:abstractNumId="5" w15:restartNumberingAfterBreak="0">
+  <w:abstractNum w:abstractNumId="6" w15:restartNumberingAfterBreak="0">
     <w:nsid w:val="48E6567F"/>
     <w:multiLevelType w:val="multilevel"/>
     <w:tmpl w:val="1CDA5516"/>
@@ -11308,7 +11993,7 @@
       </w:rPr>
     </w:lvl>
   </w:abstractNum>
-  <w:abstractNum w:abstractNumId="6" w15:restartNumberingAfterBreak="0">
+  <w:abstractNum w:abstractNumId="7" w15:restartNumberingAfterBreak="0">
     <w:nsid w:val="5FCF61B7"/>
     <w:multiLevelType w:val="multilevel"/>
     <w:tmpl w:val="F7482DBC"/>
@@ -11418,7 +12103,7 @@
       </w:rPr>
     </w:lvl>
   </w:abstractNum>
-  <w:abstractNum w:abstractNumId="7" w15:restartNumberingAfterBreak="0">
+  <w:abstractNum w:abstractNumId="8" w15:restartNumberingAfterBreak="0">
     <w:nsid w:val="69762094"/>
     <w:multiLevelType w:val="multilevel"/>
     <w:tmpl w:val="110EBDFA"/>
@@ -11531,14 +12216,14 @@
       </w:pPr>
     </w:lvl>
   </w:abstractNum>
-  <w:abstractNum w:abstractNumId="8" w15:restartNumberingAfterBreak="0">
+  <w:abstractNum w:abstractNumId="9" w15:restartNumberingAfterBreak="0">
     <w:nsid w:val="71C01B45"/>
     <w:multiLevelType w:val="multilevel"/>
-    <w:tmpl w:val="A4AAAD9A"/>
+    <w:tmpl w:val="3BD83464"/>
     <w:lvl w:ilvl="0">
       <w:start w:val="1"/>
-      <w:numFmt w:val="bullet"/>
-      <w:lvlText w:val=""/>
+      <w:numFmt w:val="decimal"/>
+      <w:lvlText w:val="%1."/>
       <w:lvlJc w:val="left"/>
       <w:pPr>
         <w:tabs>
@@ -11547,7 +12232,7 @@
         <w:ind w:left="788" w:hanging="394"/>
       </w:pPr>
       <w:rPr>
-        <w:rFonts w:ascii="Symbol" w:hAnsi="Symbol" w:cs="Symbol" w:hint="default"/>
+        <w:rFonts w:hint="default"/>
         <w:color w:val="999999"/>
         <w:sz w:val="24"/>
         <w:szCs w:val="24"/>
@@ -11674,7 +12359,7 @@
       </w:rPr>
     </w:lvl>
   </w:abstractNum>
-  <w:abstractNum w:abstractNumId="9" w15:restartNumberingAfterBreak="0">
+  <w:abstractNum w:abstractNumId="10" w15:restartNumberingAfterBreak="0">
     <w:nsid w:val="77316FFF"/>
     <w:multiLevelType w:val="multilevel"/>
     <w:tmpl w:val="9288F316"/>
@@ -11771,7 +12456,7 @@
     </w:lvl>
   </w:abstractNum>
   <w:num w:numId="1">
-    <w:abstractNumId w:val="9"/>
+    <w:abstractNumId w:val="10"/>
   </w:num>
   <w:num w:numId="2">
     <w:abstractNumId w:val="1"/>
@@ -11783,22 +12468,25 @@
     <w:abstractNumId w:val="3"/>
   </w:num>
   <w:num w:numId="5">
-    <w:abstractNumId w:val="7"/>
+    <w:abstractNumId w:val="8"/>
   </w:num>
   <w:num w:numId="6">
-    <w:abstractNumId w:val="6"/>
+    <w:abstractNumId w:val="7"/>
   </w:num>
   <w:num w:numId="7">
     <w:abstractNumId w:val="0"/>
   </w:num>
   <w:num w:numId="8">
-    <w:abstractNumId w:val="8"/>
+    <w:abstractNumId w:val="9"/>
   </w:num>
   <w:num w:numId="9">
-    <w:abstractNumId w:val="4"/>
+    <w:abstractNumId w:val="5"/>
   </w:num>
   <w:num w:numId="10">
-    <w:abstractNumId w:val="5"/>
+    <w:abstractNumId w:val="6"/>
+  </w:num>
+  <w:num w:numId="11">
+    <w:abstractNumId w:val="4"/>
   </w:num>
 </w:numbering>
 </file>
@@ -19876,6 +20564,597 @@
 </w:styles>
 </file>
 
+<file path=word/glossary/document.xml><?xml version="1.0" encoding="utf-8"?>
+<w:glossaryDocument xmlns:wpc="http://schemas.microsoft.com/office/word/2010/wordprocessingCanvas" xmlns:cx="http://schemas.microsoft.com/office/drawing/2014/chartex" xmlns:cx1="http://schemas.microsoft.com/office/drawing/2015/9/8/chartex" xmlns:cx2="http://schemas.microsoft.com/office/drawing/2015/10/21/chartex" xmlns:cx3="http://schemas.microsoft.com/office/drawing/2016/5/9/chartex" xmlns:cx4="http://schemas.microsoft.com/office/drawing/2016/5/10/chartex" xmlns:cx5="http://schemas.microsoft.com/office/drawing/2016/5/11/chartex" xmlns:cx6="http://schemas.microsoft.com/office/drawing/2016/5/12/chartex" xmlns:cx7="http://schemas.microsoft.com/office/drawing/2016/5/13/chartex" xmlns:cx8="http://schemas.microsoft.com/office/drawing/2016/5/14/chartex" xmlns:mc="http://schemas.openxmlformats.org/markup-compatibility/2006" xmlns:aink="http://schemas.microsoft.com/office/drawing/2016/ink" xmlns:o="urn:schemas-microsoft-com:office:office" xmlns:r="http://schemas.openxmlformats.org/officeDocument/2006/relationships" xmlns:m="http://schemas.openxmlformats.org/officeDocument/2006/math" xmlns:v="urn:schemas-microsoft-com:vml" xmlns:wp14="http://schemas.microsoft.com/office/word/2010/wordprocessingDrawing" xmlns:wp="http://schemas.openxmlformats.org/drawingml/2006/wordprocessingDrawing" xmlns:w10="urn:schemas-microsoft-com:office:word" xmlns:w="http://schemas.openxmlformats.org/wordprocessingml/2006/main" xmlns:w14="http://schemas.microsoft.com/office/word/2010/wordml" xmlns:w15="http://schemas.microsoft.com/office/word/2012/wordml" xmlns:w16se="http://schemas.microsoft.com/office/word/2015/wordml/symex" xmlns:wpg="http://schemas.microsoft.com/office/word/2010/wordprocessingGroup" xmlns:wpi="http://schemas.microsoft.com/office/word/2010/wordprocessingInk" xmlns:wne="http://schemas.microsoft.com/office/word/2006/wordml" xmlns:wps="http://schemas.microsoft.com/office/word/2010/wordprocessingShape" mc:Ignorable="w14 w15 w16se wp14"/>
+</file>
+
+<file path=word/glossary/fontTable.xml><?xml version="1.0" encoding="utf-8"?>
+<w:fonts xmlns:mc="http://schemas.openxmlformats.org/markup-compatibility/2006" xmlns:r="http://schemas.openxmlformats.org/officeDocument/2006/relationships" xmlns:w="http://schemas.openxmlformats.org/wordprocessingml/2006/main" xmlns:w14="http://schemas.microsoft.com/office/word/2010/wordml" xmlns:w15="http://schemas.microsoft.com/office/word/2012/wordml" xmlns:w16se="http://schemas.microsoft.com/office/word/2015/wordml/symex" mc:Ignorable="w14 w15 w16se">
+  <w:font w:name="Symbol">
+    <w:panose1 w:val="05050102010706020507"/>
+    <w:charset w:val="02"/>
+    <w:family w:val="roman"/>
+    <w:pitch w:val="variable"/>
+    <w:sig w:usb0="00000000" w:usb1="10000000" w:usb2="00000000" w:usb3="00000000" w:csb0="80000000" w:csb1="00000000"/>
+  </w:font>
+  <w:font w:name="Times New Roman">
+    <w:panose1 w:val="02020603050405020304"/>
+    <w:charset w:val="00"/>
+    <w:family w:val="roman"/>
+    <w:pitch w:val="variable"/>
+    <w:sig w:usb0="E0002AFF" w:usb1="C0007843" w:usb2="00000009" w:usb3="00000000" w:csb0="000001FF" w:csb1="00000000"/>
+  </w:font>
+  <w:font w:name="Courier New">
+    <w:panose1 w:val="02070309020205020404"/>
+    <w:charset w:val="00"/>
+    <w:family w:val="modern"/>
+    <w:pitch w:val="fixed"/>
+    <w:sig w:usb0="E0002EFF" w:usb1="C0007843" w:usb2="00000009" w:usb3="00000000" w:csb0="000001FF" w:csb1="00000000"/>
+  </w:font>
+  <w:font w:name="Wingdings">
+    <w:panose1 w:val="05000000000000000000"/>
+    <w:charset w:val="02"/>
+    <w:family w:val="auto"/>
+    <w:pitch w:val="variable"/>
+    <w:sig w:usb0="00000000" w:usb1="10000000" w:usb2="00000000" w:usb3="00000000" w:csb0="80000000" w:csb1="00000000"/>
+  </w:font>
+  <w:font w:name="OpenSymbol">
+    <w:altName w:val="Calibri"/>
+    <w:charset w:val="01"/>
+    <w:family w:val="auto"/>
+    <w:pitch w:val="variable"/>
+  </w:font>
+  <w:font w:name="Liberation Serif">
+    <w:altName w:val="Times New Roman"/>
+    <w:charset w:val="00"/>
+    <w:family w:val="roman"/>
+    <w:pitch w:val="variable"/>
+  </w:font>
+  <w:font w:name="SimSun">
+    <w:altName w:val="宋体"/>
+    <w:panose1 w:val="02010600030101010101"/>
+    <w:charset w:val="86"/>
+    <w:family w:val="auto"/>
+    <w:pitch w:val="variable"/>
+    <w:sig w:usb0="00000003" w:usb1="288F0000" w:usb2="00000016" w:usb3="00000000" w:csb0="00040001" w:csb1="00000000"/>
+  </w:font>
+  <w:font w:name="Arial">
+    <w:panose1 w:val="020B0604020202020204"/>
+    <w:charset w:val="00"/>
+    <w:family w:val="swiss"/>
+    <w:pitch w:val="variable"/>
+    <w:sig w:usb0="E0002AFF" w:usb1="C0007843" w:usb2="00000009" w:usb3="00000000" w:csb0="000001FF" w:csb1="00000000"/>
+  </w:font>
+  <w:font w:name="Liberation Sans">
+    <w:altName w:val="Arial"/>
+    <w:charset w:val="00"/>
+    <w:family w:val="roman"/>
+    <w:pitch w:val="variable"/>
+  </w:font>
+  <w:font w:name="Microsoft YaHei">
+    <w:panose1 w:val="020B0503020204020204"/>
+    <w:charset w:val="86"/>
+    <w:family w:val="swiss"/>
+    <w:pitch w:val="variable"/>
+    <w:sig w:usb0="80000287" w:usb1="28CF3C50" w:usb2="00000016" w:usb3="00000000" w:csb0="0004001F" w:csb1="00000000"/>
+  </w:font>
+  <w:font w:name="Calibri Light">
+    <w:panose1 w:val="020F0302020204030204"/>
+    <w:charset w:val="00"/>
+    <w:family w:val="swiss"/>
+    <w:pitch w:val="variable"/>
+    <w:sig w:usb0="A00002EF" w:usb1="4000207B" w:usb2="00000000" w:usb3="00000000" w:csb0="0000009F" w:csb1="00000000"/>
+  </w:font>
+  <w:font w:name="Yu Gothic Light">
+    <w:altName w:val="游ゴシック Light"/>
+    <w:panose1 w:val="020B0300000000000000"/>
+    <w:charset w:val="80"/>
+    <w:family w:val="swiss"/>
+    <w:pitch w:val="variable"/>
+    <w:sig w:usb0="E00002FF" w:usb1="2AC7FDFF" w:usb2="00000016" w:usb3="00000000" w:csb0="0002009F" w:csb1="00000000"/>
+  </w:font>
+  <w:font w:name="Calibri">
+    <w:panose1 w:val="020F0502020204030204"/>
+    <w:charset w:val="00"/>
+    <w:family w:val="swiss"/>
+    <w:pitch w:val="variable"/>
+    <w:sig w:usb0="E00002FF" w:usb1="4000ACFF" w:usb2="00000001" w:usb3="00000000" w:csb0="0000019F" w:csb1="00000000"/>
+  </w:font>
+  <w:font w:name="Yu Mincho">
+    <w:altName w:val="游明朝"/>
+    <w:panose1 w:val="02020400000000000000"/>
+    <w:charset w:val="80"/>
+    <w:family w:val="roman"/>
+    <w:pitch w:val="variable"/>
+    <w:sig w:usb0="800002E7" w:usb1="2AC7FCFF" w:usb2="00000012" w:usb3="00000000" w:csb0="0002009F" w:csb1="00000000"/>
+  </w:font>
+</w:fonts>
+</file>
+
+<file path=word/glossary/settings.xml><?xml version="1.0" encoding="utf-8"?>
+<w:settings xmlns:mc="http://schemas.openxmlformats.org/markup-compatibility/2006" xmlns:o="urn:schemas-microsoft-com:office:office" xmlns:r="http://schemas.openxmlformats.org/officeDocument/2006/relationships" xmlns:m="http://schemas.openxmlformats.org/officeDocument/2006/math" xmlns:v="urn:schemas-microsoft-com:vml" xmlns:w10="urn:schemas-microsoft-com:office:word" xmlns:w="http://schemas.openxmlformats.org/wordprocessingml/2006/main" xmlns:w14="http://schemas.microsoft.com/office/word/2010/wordml" xmlns:w15="http://schemas.microsoft.com/office/word/2012/wordml" xmlns:w16se="http://schemas.microsoft.com/office/word/2015/wordml/symex" xmlns:sl="http://schemas.openxmlformats.org/schemaLibrary/2006/main" mc:Ignorable="w14 w15 w16se">
+  <w:view w:val="normal"/>
+  <w:defaultTabStop w:val="720"/>
+  <w:characterSpacingControl w:val="doNotCompress"/>
+  <w:compat>
+    <w:useFELayout/>
+    <w:compatSetting w:name="compatibilityMode" w:uri="http://schemas.microsoft.com/office/word" w:val="15"/>
+    <w:compatSetting w:name="overrideTableStyleFontSizeAndJustification" w:uri="http://schemas.microsoft.com/office/word" w:val="1"/>
+    <w:compatSetting w:name="enableOpenTypeFeatures" w:uri="http://schemas.microsoft.com/office/word" w:val="1"/>
+    <w:compatSetting w:name="doNotFlipMirrorIndents" w:uri="http://schemas.microsoft.com/office/word" w:val="1"/>
+    <w:compatSetting w:name="differentiateMultirowTableHeaders" w:uri="http://schemas.microsoft.com/office/word" w:val="1"/>
+  </w:compat>
+  <w:rsids>
+    <w:rsidRoot w:val="005463FF"/>
+    <w:rsid w:val="005463FF"/>
+  </w:rsids>
+  <m:mathPr>
+    <m:mathFont m:val="Cambria Math"/>
+    <m:brkBin m:val="before"/>
+    <m:brkBinSub m:val="--"/>
+    <m:smallFrac m:val="0"/>
+    <m:dispDef/>
+    <m:lMargin m:val="0"/>
+    <m:rMargin m:val="0"/>
+    <m:defJc m:val="centerGroup"/>
+    <m:wrapIndent m:val="1440"/>
+    <m:intLim m:val="subSup"/>
+    <m:naryLim m:val="undOvr"/>
+  </m:mathPr>
+  <w:themeFontLang w:val="en-NZ" w:eastAsia="ja-JP"/>
+  <w:clrSchemeMapping w:bg1="light1" w:t1="dark1" w:bg2="light2" w:t2="dark2" w:accent1="accent1" w:accent2="accent2" w:accent3="accent3" w:accent4="accent4" w:accent5="accent5" w:accent6="accent6" w:hyperlink="hyperlink" w:followedHyperlink="followedHyperlink"/>
+  <w:decimalSymbol w:val="."/>
+  <w:listSeparator w:val=","/>
+  <w15:chartTrackingRefBased/>
+</w:settings>
+</file>
+
+<file path=word/glossary/styles.xml><?xml version="1.0" encoding="utf-8"?>
+<w:styles xmlns:mc="http://schemas.openxmlformats.org/markup-compatibility/2006" xmlns:r="http://schemas.openxmlformats.org/officeDocument/2006/relationships" xmlns:w="http://schemas.openxmlformats.org/wordprocessingml/2006/main" xmlns:w14="http://schemas.microsoft.com/office/word/2010/wordml" xmlns:w15="http://schemas.microsoft.com/office/word/2012/wordml" xmlns:w16se="http://schemas.microsoft.com/office/word/2015/wordml/symex" mc:Ignorable="w14 w15 w16se">
+  <w:docDefaults>
+    <w:rPrDefault>
+      <w:rPr>
+        <w:rFonts w:asciiTheme="minorHAnsi" w:eastAsiaTheme="minorEastAsia" w:hAnsiTheme="minorHAnsi" w:cstheme="minorBidi"/>
+        <w:sz w:val="22"/>
+        <w:szCs w:val="22"/>
+        <w:lang w:val="en-NZ" w:eastAsia="ja-JP" w:bidi="ar-SA"/>
+      </w:rPr>
+    </w:rPrDefault>
+    <w:pPrDefault>
+      <w:pPr>
+        <w:spacing w:after="160" w:line="259" w:lineRule="auto"/>
+      </w:pPr>
+    </w:pPrDefault>
+  </w:docDefaults>
+  <w:latentStyles w:defLockedState="0" w:defUIPriority="99" w:defSemiHidden="0" w:defUnhideWhenUsed="0" w:defQFormat="0" w:count="374">
+    <w:lsdException w:name="Normal" w:uiPriority="0" w:qFormat="1"/>
+    <w:lsdException w:name="heading 1" w:uiPriority="9" w:qFormat="1"/>
+    <w:lsdException w:name="heading 2" w:semiHidden="1" w:uiPriority="9" w:unhideWhenUsed="1" w:qFormat="1"/>
+    <w:lsdException w:name="heading 3" w:semiHidden="1" w:uiPriority="9" w:unhideWhenUsed="1" w:qFormat="1"/>
+    <w:lsdException w:name="heading 4" w:semiHidden="1" w:uiPriority="9" w:unhideWhenUsed="1" w:qFormat="1"/>
+    <w:lsdException w:name="heading 5" w:semiHidden="1" w:uiPriority="9" w:unhideWhenUsed="1" w:qFormat="1"/>
+    <w:lsdException w:name="heading 6" w:semiHidden="1" w:uiPriority="9" w:unhideWhenUsed="1" w:qFormat="1"/>
+    <w:lsdException w:name="heading 7" w:semiHidden="1" w:uiPriority="9" w:unhideWhenUsed="1" w:qFormat="1"/>
+    <w:lsdException w:name="heading 8" w:semiHidden="1" w:uiPriority="9" w:unhideWhenUsed="1" w:qFormat="1"/>
+    <w:lsdException w:name="heading 9" w:semiHidden="1" w:uiPriority="9" w:unhideWhenUsed="1" w:qFormat="1"/>
+    <w:lsdException w:name="index 1" w:semiHidden="1" w:unhideWhenUsed="1"/>
+    <w:lsdException w:name="index 2" w:semiHidden="1" w:unhideWhenUsed="1"/>
+    <w:lsdException w:name="index 3" w:semiHidden="1" w:unhideWhenUsed="1"/>
+    <w:lsdException w:name="index 4" w:semiHidden="1" w:unhideWhenUsed="1"/>
+    <w:lsdException w:name="index 5" w:semiHidden="1" w:unhideWhenUsed="1"/>
+    <w:lsdException w:name="index 6" w:semiHidden="1" w:unhideWhenUsed="1"/>
+    <w:lsdException w:name="index 7" w:semiHidden="1" w:unhideWhenUsed="1"/>
+    <w:lsdException w:name="index 8" w:semiHidden="1" w:unhideWhenUsed="1"/>
+    <w:lsdException w:name="index 9" w:semiHidden="1" w:unhideWhenUsed="1"/>
+    <w:lsdException w:name="toc 1" w:semiHidden="1" w:uiPriority="39" w:unhideWhenUsed="1"/>
+    <w:lsdException w:name="toc 2" w:semiHidden="1" w:uiPriority="39" w:unhideWhenUsed="1"/>
+    <w:lsdException w:name="toc 3" w:semiHidden="1" w:uiPriority="39" w:unhideWhenUsed="1"/>
+    <w:lsdException w:name="toc 4" w:semiHidden="1" w:uiPriority="39" w:unhideWhenUsed="1"/>
+    <w:lsdException w:name="toc 5" w:semiHidden="1" w:uiPriority="39" w:unhideWhenUsed="1"/>
+    <w:lsdException w:name="toc 6" w:semiHidden="1" w:uiPriority="39" w:unhideWhenUsed="1"/>
+    <w:lsdException w:name="toc 7" w:semiHidden="1" w:uiPriority="39" w:unhideWhenUsed="1"/>
+    <w:lsdException w:name="toc 8" w:semiHidden="1" w:uiPriority="39" w:unhideWhenUsed="1"/>
+    <w:lsdException w:name="toc 9" w:semiHidden="1" w:uiPriority="39" w:unhideWhenUsed="1"/>
+    <w:lsdException w:name="Normal Indent" w:semiHidden="1" w:unhideWhenUsed="1"/>
+    <w:lsdException w:name="footnote text" w:semiHidden="1" w:unhideWhenUsed="1"/>
+    <w:lsdException w:name="annotation text" w:semiHidden="1" w:unhideWhenUsed="1"/>
+    <w:lsdException w:name="header" w:semiHidden="1" w:unhideWhenUsed="1"/>
+    <w:lsdException w:name="footer" w:semiHidden="1" w:unhideWhenUsed="1"/>
+    <w:lsdException w:name="index heading" w:semiHidden="1" w:unhideWhenUsed="1"/>
+    <w:lsdException w:name="caption" w:semiHidden="1" w:uiPriority="35" w:unhideWhenUsed="1" w:qFormat="1"/>
+    <w:lsdException w:name="table of figures" w:semiHidden="1" w:unhideWhenUsed="1"/>
+    <w:lsdException w:name="envelope address" w:semiHidden="1" w:unhideWhenUsed="1"/>
+    <w:lsdException w:name="envelope return" w:semiHidden="1" w:unhideWhenUsed="1"/>
+    <w:lsdException w:name="footnote reference" w:semiHidden="1" w:unhideWhenUsed="1"/>
+    <w:lsdException w:name="annotation reference" w:semiHidden="1" w:unhideWhenUsed="1"/>
+    <w:lsdException w:name="line number" w:semiHidden="1" w:unhideWhenUsed="1"/>
+    <w:lsdException w:name="page number" w:semiHidden="1" w:unhideWhenUsed="1"/>
+    <w:lsdException w:name="endnote reference" w:semiHidden="1" w:unhideWhenUsed="1"/>
+    <w:lsdException w:name="endnote text" w:semiHidden="1" w:unhideWhenUsed="1"/>
+    <w:lsdException w:name="table of authorities" w:semiHidden="1" w:unhideWhenUsed="1"/>
+    <w:lsdException w:name="macro" w:semiHidden="1" w:unhideWhenUsed="1"/>
+    <w:lsdException w:name="toa heading" w:semiHidden="1" w:unhideWhenUsed="1"/>
+    <w:lsdException w:name="List" w:semiHidden="1" w:unhideWhenUsed="1"/>
+    <w:lsdException w:name="List Bullet" w:semiHidden="1" w:unhideWhenUsed="1"/>
+    <w:lsdException w:name="List Number" w:semiHidden="1" w:unhideWhenUsed="1"/>
+    <w:lsdException w:name="List 2" w:semiHidden="1" w:unhideWhenUsed="1"/>
+    <w:lsdException w:name="List 3" w:semiHidden="1" w:unhideWhenUsed="1"/>
+    <w:lsdException w:name="List 4" w:semiHidden="1" w:unhideWhenUsed="1"/>
+    <w:lsdException w:name="List 5" w:semiHidden="1" w:unhideWhenUsed="1"/>
+    <w:lsdException w:name="List Bullet 2" w:semiHidden="1" w:unhideWhenUsed="1"/>
+    <w:lsdException w:name="List Bullet 3" w:semiHidden="1" w:unhideWhenUsed="1"/>
+    <w:lsdException w:name="List Bullet 4" w:semiHidden="1" w:unhideWhenUsed="1"/>
+    <w:lsdException w:name="List Bullet 5" w:semiHidden="1" w:unhideWhenUsed="1"/>
+    <w:lsdException w:name="List Number 2" w:semiHidden="1" w:unhideWhenUsed="1"/>
+    <w:lsdException w:name="List Number 3" w:semiHidden="1" w:unhideWhenUsed="1"/>
+    <w:lsdException w:name="List Number 4" w:semiHidden="1" w:unhideWhenUsed="1"/>
+    <w:lsdException w:name="List Number 5" w:semiHidden="1" w:unhideWhenUsed="1"/>
+    <w:lsdException w:name="Title" w:uiPriority="10" w:qFormat="1"/>
+    <w:lsdException w:name="Closing" w:semiHidden="1" w:unhideWhenUsed="1"/>
+    <w:lsdException w:name="Signature" w:semiHidden="1" w:unhideWhenUsed="1"/>
+    <w:lsdException w:name="Default Paragraph Font" w:semiHidden="1" w:uiPriority="1" w:unhideWhenUsed="1"/>
+    <w:lsdException w:name="Body Text" w:semiHidden="1" w:unhideWhenUsed="1"/>
+    <w:lsdException w:name="Body Text Indent" w:semiHidden="1" w:unhideWhenUsed="1"/>
+    <w:lsdException w:name="List Continue" w:semiHidden="1" w:unhideWhenUsed="1"/>
+    <w:lsdException w:name="List Continue 2" w:semiHidden="1" w:unhideWhenUsed="1"/>
+    <w:lsdException w:name="List Continue 3" w:semiHidden="1" w:unhideWhenUsed="1"/>
+    <w:lsdException w:name="List Continue 4" w:semiHidden="1" w:unhideWhenUsed="1"/>
+    <w:lsdException w:name="List Continue 5" w:semiHidden="1" w:unhideWhenUsed="1"/>
+    <w:lsdException w:name="Message Header" w:semiHidden="1" w:unhideWhenUsed="1"/>
+    <w:lsdException w:name="Subtitle" w:uiPriority="11" w:qFormat="1"/>
+    <w:lsdException w:name="Salutation" w:semiHidden="1" w:unhideWhenUsed="1"/>
+    <w:lsdException w:name="Date" w:semiHidden="1" w:unhideWhenUsed="1"/>
+    <w:lsdException w:name="Body Text First Indent" w:semiHidden="1" w:unhideWhenUsed="1"/>
+    <w:lsdException w:name="Body Text First Indent 2" w:semiHidden="1" w:unhideWhenUsed="1"/>
+    <w:lsdException w:name="Note Heading" w:semiHidden="1" w:unhideWhenUsed="1"/>
+    <w:lsdException w:name="Body Text 2" w:semiHidden="1" w:unhideWhenUsed="1"/>
+    <w:lsdException w:name="Body Text 3" w:semiHidden="1" w:unhideWhenUsed="1"/>
+    <w:lsdException w:name="Body Text Indent 2" w:semiHidden="1" w:unhideWhenUsed="1"/>
+    <w:lsdException w:name="Body Text Indent 3" w:semiHidden="1" w:unhideWhenUsed="1"/>
+    <w:lsdException w:name="Block Text" w:semiHidden="1" w:unhideWhenUsed="1"/>
+    <w:lsdException w:name="Hyperlink" w:semiHidden="1" w:unhideWhenUsed="1"/>
+    <w:lsdException w:name="FollowedHyperlink" w:semiHidden="1" w:unhideWhenUsed="1"/>
+    <w:lsdException w:name="Strong" w:uiPriority="22" w:qFormat="1"/>
+    <w:lsdException w:name="Emphasis" w:uiPriority="20" w:qFormat="1"/>
+    <w:lsdException w:name="Document Map" w:semiHidden="1" w:unhideWhenUsed="1"/>
+    <w:lsdException w:name="Plain Text" w:semiHidden="1" w:unhideWhenUsed="1"/>
+    <w:lsdException w:name="E-mail Signature" w:semiHidden="1" w:unhideWhenUsed="1"/>
+    <w:lsdException w:name="HTML Top of Form" w:semiHidden="1" w:unhideWhenUsed="1"/>
+    <w:lsdException w:name="HTML Bottom of Form" w:semiHidden="1" w:unhideWhenUsed="1"/>
+    <w:lsdException w:name="Normal (Web)" w:semiHidden="1" w:unhideWhenUsed="1"/>
+    <w:lsdException w:name="HTML Acronym" w:semiHidden="1" w:unhideWhenUsed="1"/>
+    <w:lsdException w:name="HTML Address" w:semiHidden="1" w:unhideWhenUsed="1"/>
+    <w:lsdException w:name="HTML Cite" w:semiHidden="1" w:unhideWhenUsed="1"/>
+    <w:lsdException w:name="HTML Code" w:semiHidden="1" w:unhideWhenUsed="1"/>
+    <w:lsdException w:name="HTML Definition" w:semiHidden="1" w:unhideWhenUsed="1"/>
+    <w:lsdException w:name="HTML Keyboard" w:semiHidden="1" w:unhideWhenUsed="1"/>
+    <w:lsdException w:name="HTML Preformatted" w:semiHidden="1" w:unhideWhenUsed="1"/>
+    <w:lsdException w:name="HTML Sample" w:semiHidden="1" w:unhideWhenUsed="1"/>
+    <w:lsdException w:name="HTML Typewriter" w:semiHidden="1" w:unhideWhenUsed="1"/>
+    <w:lsdException w:name="HTML Variable" w:semiHidden="1" w:unhideWhenUsed="1"/>
+    <w:lsdException w:name="Normal Table" w:semiHidden="1" w:unhideWhenUsed="1"/>
+    <w:lsdException w:name="annotation subject" w:semiHidden="1" w:unhideWhenUsed="1"/>
+    <w:lsdException w:name="No List" w:semiHidden="1" w:unhideWhenUsed="1"/>
+    <w:lsdException w:name="Outline List 1" w:semiHidden="1" w:unhideWhenUsed="1"/>
+    <w:lsdException w:name="Outline List 2" w:semiHidden="1" w:unhideWhenUsed="1"/>
+    <w:lsdException w:name="Outline List 3" w:semiHidden="1" w:unhideWhenUsed="1"/>
+    <w:lsdException w:name="Table Simple 1" w:semiHidden="1" w:unhideWhenUsed="1"/>
+    <w:lsdException w:name="Table Simple 2" w:semiHidden="1" w:unhideWhenUsed="1"/>
+    <w:lsdException w:name="Table Simple 3" w:semiHidden="1" w:unhideWhenUsed="1"/>
+    <w:lsdException w:name="Table Classic 1" w:semiHidden="1" w:unhideWhenUsed="1"/>
+    <w:lsdException w:name="Table Classic 2" w:semiHidden="1" w:unhideWhenUsed="1"/>
+    <w:lsdException w:name="Table Classic 3" w:semiHidden="1" w:unhideWhenUsed="1"/>
+    <w:lsdException w:name="Table Classic 4" w:semiHidden="1" w:unhideWhenUsed="1"/>
+    <w:lsdException w:name="Table Colorful 1" w:semiHidden="1" w:unhideWhenUsed="1"/>
+    <w:lsdException w:name="Table Colorful 2" w:semiHidden="1" w:unhideWhenUsed="1"/>
+    <w:lsdException w:name="Table Colorful 3" w:semiHidden="1" w:unhideWhenUsed="1"/>
+    <w:lsdException w:name="Table Columns 1" w:semiHidden="1" w:unhideWhenUsed="1"/>
+    <w:lsdException w:name="Table Columns 2" w:semiHidden="1" w:unhideWhenUsed="1"/>
+    <w:lsdException w:name="Table Columns 3" w:semiHidden="1" w:unhideWhenUsed="1"/>
+    <w:lsdException w:name="Table Columns 4" w:semiHidden="1" w:unhideWhenUsed="1"/>
+    <w:lsdException w:name="Table Columns 5" w:semiHidden="1" w:unhideWhenUsed="1"/>
+    <w:lsdException w:name="Table Grid 1" w:semiHidden="1" w:unhideWhenUsed="1"/>
+    <w:lsdException w:name="Table Grid 2" w:semiHidden="1" w:unhideWhenUsed="1"/>
+    <w:lsdException w:name="Table Grid 3" w:semiHidden="1" w:unhideWhenUsed="1"/>
+    <w:lsdException w:name="Table Grid 4" w:semiHidden="1" w:unhideWhenUsed="1"/>
+    <w:lsdException w:name="Table Grid 5" w:semiHidden="1" w:unhideWhenUsed="1"/>
+    <w:lsdException w:name="Table Grid 6" w:semiHidden="1" w:unhideWhenUsed="1"/>
+    <w:lsdException w:name="Table Grid 7" w:semiHidden="1" w:unhideWhenUsed="1"/>
+    <w:lsdException w:name="Table Grid 8" w:semiHidden="1" w:unhideWhenUsed="1"/>
+    <w:lsdException w:name="Table List 1" w:semiHidden="1" w:unhideWhenUsed="1"/>
+    <w:lsdException w:name="Table List 2" w:semiHidden="1" w:unhideWhenUsed="1"/>
+    <w:lsdException w:name="Table List 3" w:semiHidden="1" w:unhideWhenUsed="1"/>
+    <w:lsdException w:name="Table List 4" w:semiHidden="1" w:unhideWhenUsed="1"/>
+    <w:lsdException w:name="Table List 5" w:semiHidden="1" w:unhideWhenUsed="1"/>
+    <w:lsdException w:name="Table List 6" w:semiHidden="1" w:unhideWhenUsed="1"/>
+    <w:lsdException w:name="Table List 7" w:semiHidden="1" w:unhideWhenUsed="1"/>
+    <w:lsdException w:name="Table List 8" w:semiHidden="1" w:unhideWhenUsed="1"/>
+    <w:lsdException w:name="Table 3D effects 1" w:semiHidden="1" w:unhideWhenUsed="1"/>
+    <w:lsdException w:name="Table 3D effects 2" w:semiHidden="1" w:unhideWhenUsed="1"/>
+    <w:lsdException w:name="Table 3D effects 3" w:semiHidden="1" w:unhideWhenUsed="1"/>
+    <w:lsdException w:name="Table Contemporary" w:semiHidden="1" w:unhideWhenUsed="1"/>
+    <w:lsdException w:name="Table Elegant" w:semiHidden="1" w:unhideWhenUsed="1"/>
+    <w:lsdException w:name="Table Professional" w:semiHidden="1" w:unhideWhenUsed="1"/>
+    <w:lsdException w:name="Table Subtle 1" w:semiHidden="1" w:unhideWhenUsed="1"/>
+    <w:lsdException w:name="Table Subtle 2" w:semiHidden="1" w:unhideWhenUsed="1"/>
+    <w:lsdException w:name="Table Web 1" w:semiHidden="1" w:unhideWhenUsed="1"/>
+    <w:lsdException w:name="Table Web 2" w:semiHidden="1" w:unhideWhenUsed="1"/>
+    <w:lsdException w:name="Table Web 3" w:semiHidden="1" w:unhideWhenUsed="1"/>
+    <w:lsdException w:name="Balloon Text" w:semiHidden="1" w:unhideWhenUsed="1"/>
+    <w:lsdException w:name="Table Grid" w:uiPriority="39"/>
+    <w:lsdException w:name="Table Theme" w:semiHidden="1" w:unhideWhenUsed="1"/>
+    <w:lsdException w:name="Placeholder Text" w:semiHidden="1"/>
+    <w:lsdException w:name="No Spacing" w:uiPriority="1" w:qFormat="1"/>
+    <w:lsdException w:name="Light Shading" w:uiPriority="60"/>
+    <w:lsdException w:name="Light List" w:uiPriority="61"/>
+    <w:lsdException w:name="Light Grid" w:uiPriority="62"/>
+    <w:lsdException w:name="Medium Shading 1" w:uiPriority="63"/>
+    <w:lsdException w:name="Medium Shading 2" w:uiPriority="64"/>
+    <w:lsdException w:name="Medium List 1" w:uiPriority="65"/>
+    <w:lsdException w:name="Medium List 2" w:uiPriority="66"/>
+    <w:lsdException w:name="Medium Grid 1" w:uiPriority="67"/>
+    <w:lsdException w:name="Medium Grid 2" w:uiPriority="68"/>
+    <w:lsdException w:name="Medium Grid 3" w:uiPriority="69"/>
+    <w:lsdException w:name="Dark List" w:uiPriority="70"/>
+    <w:lsdException w:name="Colorful Shading" w:uiPriority="71"/>
+    <w:lsdException w:name="Colorful List" w:uiPriority="72"/>
+    <w:lsdException w:name="Colorful Grid" w:uiPriority="73"/>
+    <w:lsdException w:name="Light Shading Accent 1" w:uiPriority="60"/>
+    <w:lsdException w:name="Light List Accent 1" w:uiPriority="61"/>
+    <w:lsdException w:name="Light Grid Accent 1" w:uiPriority="62"/>
+    <w:lsdException w:name="Medium Shading 1 Accent 1" w:uiPriority="63"/>
+    <w:lsdException w:name="Medium Shading 2 Accent 1" w:uiPriority="64"/>
+    <w:lsdException w:name="Medium List 1 Accent 1" w:uiPriority="65"/>
+    <w:lsdException w:name="Revision" w:semiHidden="1"/>
+    <w:lsdException w:name="List Paragraph" w:uiPriority="34" w:qFormat="1"/>
+    <w:lsdException w:name="Quote" w:uiPriority="29" w:qFormat="1"/>
+    <w:lsdException w:name="Intense Quote" w:uiPriority="30" w:qFormat="1"/>
+    <w:lsdException w:name="Medium List 2 Accent 1" w:uiPriority="66"/>
+    <w:lsdException w:name="Medium Grid 1 Accent 1" w:uiPriority="67"/>
+    <w:lsdException w:name="Medium Grid 2 Accent 1" w:uiPriority="68"/>
+    <w:lsdException w:name="Medium Grid 3 Accent 1" w:uiPriority="69"/>
+    <w:lsdException w:name="Dark List Accent 1" w:uiPriority="70"/>
+    <w:lsdException w:name="Colorful Shading Accent 1" w:uiPriority="71"/>
+    <w:lsdException w:name="Colorful List Accent 1" w:uiPriority="72"/>
+    <w:lsdException w:name="Colorful Grid Accent 1" w:uiPriority="73"/>
+    <w:lsdException w:name="Light Shading Accent 2" w:uiPriority="60"/>
+    <w:lsdException w:name="Light List Accent 2" w:uiPriority="61"/>
+    <w:lsdException w:name="Light Grid Accent 2" w:uiPriority="62"/>
+    <w:lsdException w:name="Medium Shading 1 Accent 2" w:uiPriority="63"/>
+    <w:lsdException w:name="Medium Shading 2 Accent 2" w:uiPriority="64"/>
+    <w:lsdException w:name="Medium List 1 Accent 2" w:uiPriority="65"/>
+    <w:lsdException w:name="Medium List 2 Accent 2" w:uiPriority="66"/>
+    <w:lsdException w:name="Medium Grid 1 Accent 2" w:uiPriority="67"/>
+    <w:lsdException w:name="Medium Grid 2 Accent 2" w:uiPriority="68"/>
+    <w:lsdException w:name="Medium Grid 3 Accent 2" w:uiPriority="69"/>
+    <w:lsdException w:name="Dark List Accent 2" w:uiPriority="70"/>
+    <w:lsdException w:name="Colorful Shading Accent 2" w:uiPriority="71"/>
+    <w:lsdException w:name="Colorful List Accent 2" w:uiPriority="72"/>
+    <w:lsdException w:name="Colorful Grid Accent 2" w:uiPriority="73"/>
+    <w:lsdException w:name="Light Shading Accent 3" w:uiPriority="60"/>
+    <w:lsdException w:name="Light List Accent 3" w:uiPriority="61"/>
+    <w:lsdException w:name="Light Grid Accent 3" w:uiPriority="62"/>
+    <w:lsdException w:name="Medium Shading 1 Accent 3" w:uiPriority="63"/>
+    <w:lsdException w:name="Medium Shading 2 Accent 3" w:uiPriority="64"/>
+    <w:lsdException w:name="Medium List 1 Accent 3" w:uiPriority="65"/>
+    <w:lsdException w:name="Medium List 2 Accent 3" w:uiPriority="66"/>
+    <w:lsdException w:name="Medium Grid 1 Accent 3" w:uiPriority="67"/>
+    <w:lsdException w:name="Medium Grid 2 Accent 3" w:uiPriority="68"/>
+    <w:lsdException w:name="Medium Grid 3 Accent 3" w:uiPriority="69"/>
+    <w:lsdException w:name="Dark List Accent 3" w:uiPriority="70"/>
+    <w:lsdException w:name="Colorful Shading Accent 3" w:uiPriority="71"/>
+    <w:lsdException w:name="Colorful List Accent 3" w:uiPriority="72"/>
+    <w:lsdException w:name="Colorful Grid Accent 3" w:uiPriority="73"/>
+    <w:lsdException w:name="Light Shading Accent 4" w:uiPriority="60"/>
+    <w:lsdException w:name="Light List Accent 4" w:uiPriority="61"/>
+    <w:lsdException w:name="Light Grid Accent 4" w:uiPriority="62"/>
+    <w:lsdException w:name="Medium Shading 1 Accent 4" w:uiPriority="63"/>
+    <w:lsdException w:name="Medium Shading 2 Accent 4" w:uiPriority="64"/>
+    <w:lsdException w:name="Medium List 1 Accent 4" w:uiPriority="65"/>
+    <w:lsdException w:name="Medium List 2 Accent 4" w:uiPriority="66"/>
+    <w:lsdException w:name="Medium Grid 1 Accent 4" w:uiPriority="67"/>
+    <w:lsdException w:name="Medium Grid 2 Accent 4" w:uiPriority="68"/>
+    <w:lsdException w:name="Medium Grid 3 Accent 4" w:uiPriority="69"/>
+    <w:lsdException w:name="Dark List Accent 4" w:uiPriority="70"/>
+    <w:lsdException w:name="Colorful Shading Accent 4" w:uiPriority="71"/>
+    <w:lsdException w:name="Colorful List Accent 4" w:uiPriority="72"/>
+    <w:lsdException w:name="Colorful Grid Accent 4" w:uiPriority="73"/>
+    <w:lsdException w:name="Light Shading Accent 5" w:uiPriority="60"/>
+    <w:lsdException w:name="Light List Accent 5" w:uiPriority="61"/>
+    <w:lsdException w:name="Light Grid Accent 5" w:uiPriority="62"/>
+    <w:lsdException w:name="Medium Shading 1 Accent 5" w:uiPriority="63"/>
+    <w:lsdException w:name="Medium Shading 2 Accent 5" w:uiPriority="64"/>
+    <w:lsdException w:name="Medium List 1 Accent 5" w:uiPriority="65"/>
+    <w:lsdException w:name="Medium List 2 Accent 5" w:uiPriority="66"/>
+    <w:lsdException w:name="Medium Grid 1 Accent 5" w:uiPriority="67"/>
+    <w:lsdException w:name="Medium Grid 2 Accent 5" w:uiPriority="68"/>
+    <w:lsdException w:name="Medium Grid 3 Accent 5" w:uiPriority="69"/>
+    <w:lsdException w:name="Dark List Accent 5" w:uiPriority="70"/>
+    <w:lsdException w:name="Colorful Shading Accent 5" w:uiPriority="71"/>
+    <w:lsdException w:name="Colorful List Accent 5" w:uiPriority="72"/>
+    <w:lsdException w:name="Colorful Grid Accent 5" w:uiPriority="73"/>
+    <w:lsdException w:name="Light Shading Accent 6" w:uiPriority="60"/>
+    <w:lsdException w:name="Light List Accent 6" w:uiPriority="61"/>
+    <w:lsdException w:name="Light Grid Accent 6" w:uiPriority="62"/>
+    <w:lsdException w:name="Medium Shading 1 Accent 6" w:uiPriority="63"/>
+    <w:lsdException w:name="Medium Shading 2 Accent 6" w:uiPriority="64"/>
+    <w:lsdException w:name="Medium List 1 Accent 6" w:uiPriority="65"/>
+    <w:lsdException w:name="Medium List 2 Accent 6" w:uiPriority="66"/>
+    <w:lsdException w:name="Medium Grid 1 Accent 6" w:uiPriority="67"/>
+    <w:lsdException w:name="Medium Grid 2 Accent 6" w:uiPriority="68"/>
+    <w:lsdException w:name="Medium Grid 3 Accent 6" w:uiPriority="69"/>
+    <w:lsdException w:name="Dark List Accent 6" w:uiPriority="70"/>
+    <w:lsdException w:name="Colorful Shading Accent 6" w:uiPriority="71"/>
+    <w:lsdException w:name="Colorful List Accent 6" w:uiPriority="72"/>
+    <w:lsdException w:name="Colorful Grid Accent 6" w:uiPriority="73"/>
+    <w:lsdException w:name="Subtle Emphasis" w:uiPriority="19" w:qFormat="1"/>
+    <w:lsdException w:name="Intense Emphasis" w:uiPriority="21" w:qFormat="1"/>
+    <w:lsdException w:name="Subtle Reference" w:uiPriority="31" w:qFormat="1"/>
+    <w:lsdException w:name="Intense Reference" w:uiPriority="32" w:qFormat="1"/>
+    <w:lsdException w:name="Book Title" w:uiPriority="33" w:qFormat="1"/>
+    <w:lsdException w:name="Bibliography" w:semiHidden="1" w:uiPriority="37" w:unhideWhenUsed="1"/>
+    <w:lsdException w:name="TOC Heading" w:semiHidden="1" w:uiPriority="39" w:unhideWhenUsed="1" w:qFormat="1"/>
+    <w:lsdException w:name="Plain Table 1" w:uiPriority="41"/>
+    <w:lsdException w:name="Plain Table 2" w:uiPriority="42"/>
+    <w:lsdException w:name="Plain Table 3" w:uiPriority="43"/>
+    <w:lsdException w:name="Plain Table 4" w:uiPriority="44"/>
+    <w:lsdException w:name="Plain Table 5" w:uiPriority="45"/>
+    <w:lsdException w:name="Grid Table Light" w:uiPriority="40"/>
+    <w:lsdException w:name="Grid Table 1 Light" w:uiPriority="46"/>
+    <w:lsdException w:name="Grid Table 2" w:uiPriority="47"/>
+    <w:lsdException w:name="Grid Table 3" w:uiPriority="48"/>
+    <w:lsdException w:name="Grid Table 4" w:uiPriority="49"/>
+    <w:lsdException w:name="Grid Table 5 Dark" w:uiPriority="50"/>
+    <w:lsdException w:name="Grid Table 6 Colorful" w:uiPriority="51"/>
+    <w:lsdException w:name="Grid Table 7 Colorful" w:uiPriority="52"/>
+    <w:lsdException w:name="Grid Table 1 Light Accent 1" w:uiPriority="46"/>
+    <w:lsdException w:name="Grid Table 2 Accent 1" w:uiPriority="47"/>
+    <w:lsdException w:name="Grid Table 3 Accent 1" w:uiPriority="48"/>
+    <w:lsdException w:name="Grid Table 4 Accent 1" w:uiPriority="49"/>
+    <w:lsdException w:name="Grid Table 5 Dark Accent 1" w:uiPriority="50"/>
+    <w:lsdException w:name="Grid Table 6 Colorful Accent 1" w:uiPriority="51"/>
+    <w:lsdException w:name="Grid Table 7 Colorful Accent 1" w:uiPriority="52"/>
+    <w:lsdException w:name="Grid Table 1 Light Accent 2" w:uiPriority="46"/>
+    <w:lsdException w:name="Grid Table 2 Accent 2" w:uiPriority="47"/>
+    <w:lsdException w:name="Grid Table 3 Accent 2" w:uiPriority="48"/>
+    <w:lsdException w:name="Grid Table 4 Accent 2" w:uiPriority="49"/>
+    <w:lsdException w:name="Grid Table 5 Dark Accent 2" w:uiPriority="50"/>
+    <w:lsdException w:name="Grid Table 6 Colorful Accent 2" w:uiPriority="51"/>
+    <w:lsdException w:name="Grid Table 7 Colorful Accent 2" w:uiPriority="52"/>
+    <w:lsdException w:name="Grid Table 1 Light Accent 3" w:uiPriority="46"/>
+    <w:lsdException w:name="Grid Table 2 Accent 3" w:uiPriority="47"/>
+    <w:lsdException w:name="Grid Table 3 Accent 3" w:uiPriority="48"/>
+    <w:lsdException w:name="Grid Table 4 Accent 3" w:uiPriority="49"/>
+    <w:lsdException w:name="Grid Table 5 Dark Accent 3" w:uiPriority="50"/>
+    <w:lsdException w:name="Grid Table 6 Colorful Accent 3" w:uiPriority="51"/>
+    <w:lsdException w:name="Grid Table 7 Colorful Accent 3" w:uiPriority="52"/>
+    <w:lsdException w:name="Grid Table 1 Light Accent 4" w:uiPriority="46"/>
+    <w:lsdException w:name="Grid Table 2 Accent 4" w:uiPriority="47"/>
+    <w:lsdException w:name="Grid Table 3 Accent 4" w:uiPriority="48"/>
+    <w:lsdException w:name="Grid Table 4 Accent 4" w:uiPriority="49"/>
+    <w:lsdException w:name="Grid Table 5 Dark Accent 4" w:uiPriority="50"/>
+    <w:lsdException w:name="Grid Table 6 Colorful Accent 4" w:uiPriority="51"/>
+    <w:lsdException w:name="Grid Table 7 Colorful Accent 4" w:uiPriority="52"/>
+    <w:lsdException w:name="Grid Table 1 Light Accent 5" w:uiPriority="46"/>
+    <w:lsdException w:name="Grid Table 2 Accent 5" w:uiPriority="47"/>
+    <w:lsdException w:name="Grid Table 3 Accent 5" w:uiPriority="48"/>
+    <w:lsdException w:name="Grid Table 4 Accent 5" w:uiPriority="49"/>
+    <w:lsdException w:name="Grid Table 5 Dark Accent 5" w:uiPriority="50"/>
+    <w:lsdException w:name="Grid Table 6 Colorful Accent 5" w:uiPriority="51"/>
+    <w:lsdException w:name="Grid Table 7 Colorful Accent 5" w:uiPriority="52"/>
+    <w:lsdException w:name="Grid Table 1 Light Accent 6" w:uiPriority="46"/>
+    <w:lsdException w:name="Grid Table 2 Accent 6" w:uiPriority="47"/>
+    <w:lsdException w:name="Grid Table 3 Accent 6" w:uiPriority="48"/>
+    <w:lsdException w:name="Grid Table 4 Accent 6" w:uiPriority="49"/>
+    <w:lsdException w:name="Grid Table 5 Dark Accent 6" w:uiPriority="50"/>
+    <w:lsdException w:name="Grid Table 6 Colorful Accent 6" w:uiPriority="51"/>
+    <w:lsdException w:name="Grid Table 7 Colorful Accent 6" w:uiPriority="52"/>
+    <w:lsdException w:name="List Table 1 Light" w:uiPriority="46"/>
+    <w:lsdException w:name="List Table 2" w:uiPriority="47"/>
+    <w:lsdException w:name="List Table 3" w:uiPriority="48"/>
+    <w:lsdException w:name="List Table 4" w:uiPriority="49"/>
+    <w:lsdException w:name="List Table 5 Dark" w:uiPriority="50"/>
+    <w:lsdException w:name="List Table 6 Colorful" w:uiPriority="51"/>
+    <w:lsdException w:name="List Table 7 Colorful" w:uiPriority="52"/>
+    <w:lsdException w:name="List Table 1 Light Accent 1" w:uiPriority="46"/>
+    <w:lsdException w:name="List Table 2 Accent 1" w:uiPriority="47"/>
+    <w:lsdException w:name="List Table 3 Accent 1" w:uiPriority="48"/>
+    <w:lsdException w:name="List Table 4 Accent 1" w:uiPriority="49"/>
+    <w:lsdException w:name="List Table 5 Dark Accent 1" w:uiPriority="50"/>
+    <w:lsdException w:name="List Table 6 Colorful Accent 1" w:uiPriority="51"/>
+    <w:lsdException w:name="List Table 7 Colorful Accent 1" w:uiPriority="52"/>
+    <w:lsdException w:name="List Table 1 Light Accent 2" w:uiPriority="46"/>
+    <w:lsdException w:name="List Table 2 Accent 2" w:uiPriority="47"/>
+    <w:lsdException w:name="List Table 3 Accent 2" w:uiPriority="48"/>
+    <w:lsdException w:name="List Table 4 Accent 2" w:uiPriority="49"/>
+    <w:lsdException w:name="List Table 5 Dark Accent 2" w:uiPriority="50"/>
+    <w:lsdException w:name="List Table 6 Colorful Accent 2" w:uiPriority="51"/>
+    <w:lsdException w:name="List Table 7 Colorful Accent 2" w:uiPriority="52"/>
+    <w:lsdException w:name="List Table 1 Light Accent 3" w:uiPriority="46"/>
+    <w:lsdException w:name="List Table 2 Accent 3" w:uiPriority="47"/>
+    <w:lsdException w:name="List Table 3 Accent 3" w:uiPriority="48"/>
+    <w:lsdException w:name="List Table 4 Accent 3" w:uiPriority="49"/>
+    <w:lsdException w:name="List Table 5 Dark Accent 3" w:uiPriority="50"/>
+    <w:lsdException w:name="List Table 6 Colorful Accent 3" w:uiPriority="51"/>
+    <w:lsdException w:name="List Table 7 Colorful Accent 3" w:uiPriority="52"/>
+    <w:lsdException w:name="List Table 1 Light Accent 4" w:uiPriority="46"/>
+    <w:lsdException w:name="List Table 2 Accent 4" w:uiPriority="47"/>
+    <w:lsdException w:name="List Table 3 Accent 4" w:uiPriority="48"/>
+    <w:lsdException w:name="List Table 4 Accent 4" w:uiPriority="49"/>
+    <w:lsdException w:name="List Table 5 Dark Accent 4" w:uiPriority="50"/>
+    <w:lsdException w:name="List Table 6 Colorful Accent 4" w:uiPriority="51"/>
+    <w:lsdException w:name="List Table 7 Colorful Accent 4" w:uiPriority="52"/>
+    <w:lsdException w:name="List Table 1 Light Accent 5" w:uiPriority="46"/>
+    <w:lsdException w:name="List Table 2 Accent 5" w:uiPriority="47"/>
+    <w:lsdException w:name="List Table 3 Accent 5" w:uiPriority="48"/>
+    <w:lsdException w:name="List Table 4 Accent 5" w:uiPriority="49"/>
+    <w:lsdException w:name="List Table 5 Dark Accent 5" w:uiPriority="50"/>
+    <w:lsdException w:name="List Table 6 Colorful Accent 5" w:uiPriority="51"/>
+    <w:lsdException w:name="List Table 7 Colorful Accent 5" w:uiPriority="52"/>
+    <w:lsdException w:name="List Table 1 Light Accent 6" w:uiPriority="46"/>
+    <w:lsdException w:name="List Table 2 Accent 6" w:uiPriority="47"/>
+    <w:lsdException w:name="List Table 3 Accent 6" w:uiPriority="48"/>
+    <w:lsdException w:name="List Table 4 Accent 6" w:uiPriority="49"/>
+    <w:lsdException w:name="List Table 5 Dark Accent 6" w:uiPriority="50"/>
+    <w:lsdException w:name="List Table 6 Colorful Accent 6" w:uiPriority="51"/>
+    <w:lsdException w:name="List Table 7 Colorful Accent 6" w:uiPriority="52"/>
+    <w:lsdException w:name="Mention" w:semiHidden="1" w:unhideWhenUsed="1"/>
+    <w:lsdException w:name="Smart Hyperlink" w:semiHidden="1" w:unhideWhenUsed="1"/>
+    <w:lsdException w:name="Hashtag" w:semiHidden="1" w:unhideWhenUsed="1"/>
+  </w:latentStyles>
+  <w:style w:type="paragraph" w:default="1" w:styleId="Normal">
+    <w:name w:val="Normal"/>
+    <w:qFormat/>
+  </w:style>
+  <w:style w:type="character" w:default="1" w:styleId="DefaultParagraphFont">
+    <w:name w:val="Default Paragraph Font"/>
+    <w:uiPriority w:val="1"/>
+    <w:semiHidden/>
+    <w:unhideWhenUsed/>
+  </w:style>
+  <w:style w:type="table" w:default="1" w:styleId="TableNormal">
+    <w:name w:val="Normal Table"/>
+    <w:uiPriority w:val="99"/>
+    <w:semiHidden/>
+    <w:unhideWhenUsed/>
+    <w:tblPr>
+      <w:tblInd w:w="0" w:type="dxa"/>
+      <w:tblCellMar>
+        <w:top w:w="0" w:type="dxa"/>
+        <w:left w:w="108" w:type="dxa"/>
+        <w:bottom w:w="0" w:type="dxa"/>
+        <w:right w:w="108" w:type="dxa"/>
+      </w:tblCellMar>
+    </w:tblPr>
+  </w:style>
+  <w:style w:type="numbering" w:default="1" w:styleId="NoList">
+    <w:name w:val="No List"/>
+    <w:uiPriority w:val="99"/>
+    <w:semiHidden/>
+    <w:unhideWhenUsed/>
+  </w:style>
+  <w:style w:type="paragraph" w:customStyle="1" w:styleId="B3FEC856013C4020B861D7DA7DBD121C">
+    <w:name w:val="B3FEC856013C4020B861D7DA7DBD121C"/>
+    <w:rsid w:val="005463FF"/>
+  </w:style>
+  <w:style w:type="paragraph" w:customStyle="1" w:styleId="3A7F41B4C30E488FB5FC99DDC1A86660">
+    <w:name w:val="3A7F41B4C30E488FB5FC99DDC1A86660"/>
+    <w:rsid w:val="005463FF"/>
+  </w:style>
+  <w:style w:type="paragraph" w:customStyle="1" w:styleId="BB59299D6D4442139F32DC0C9E5524F2">
+    <w:name w:val="BB59299D6D4442139F32DC0C9E5524F2"/>
+    <w:rsid w:val="005463FF"/>
+  </w:style>
+</w:styles>
+</file>
+
+<file path=word/glossary/webSettings.xml><?xml version="1.0" encoding="utf-8"?>
+<w:webSettings xmlns:mc="http://schemas.openxmlformats.org/markup-compatibility/2006" xmlns:r="http://schemas.openxmlformats.org/officeDocument/2006/relationships" xmlns:w="http://schemas.openxmlformats.org/wordprocessingml/2006/main" xmlns:w14="http://schemas.microsoft.com/office/word/2010/wordml" xmlns:w15="http://schemas.microsoft.com/office/word/2012/wordml" xmlns:w16se="http://schemas.microsoft.com/office/word/2015/wordml/symex" mc:Ignorable="w14 w15 w16se">
+  <w:optimizeForBrowser/>
+  <w:allowPNG/>
+</w:webSettings>
+</file>
+
 <file path=word/theme/theme1.xml><?xml version="1.0" encoding="utf-8"?>
 <a:theme xmlns:a="http://schemas.openxmlformats.org/drawingml/2006/main" name="Office Theme">
   <a:themeElements>
@@ -20176,7 +21455,7 @@
 </file>
 
 <file path=customXml/itemProps1.xml><?xml version="1.0" encoding="utf-8"?>
-<ds:datastoreItem xmlns:ds="http://schemas.openxmlformats.org/officeDocument/2006/customXml" ds:itemID="{1889F0E1-553A-4363-97D7-DAA39E94D0F6}">
+<ds:datastoreItem xmlns:ds="http://schemas.openxmlformats.org/officeDocument/2006/customXml" ds:itemID="{D9FD628F-A32C-4175-B63A-4E7BEA9C8A0B}">
   <ds:schemaRefs>
     <ds:schemaRef ds:uri="http://schemas.openxmlformats.org/officeDocument/2006/bibliography"/>
   </ds:schemaRefs>

</xml_diff>

<commit_message>
Add hnsecs, change ratio to percentage
</commit_message>
<xml_diff>
--- a/draft.docx
+++ b/draft.docx
@@ -45,15 +45,7 @@
         </w:rPr>
       </w:pPr>
       <w:r>
-        <w:t xml:space="preserve">In </w:t>
-      </w:r>
-      <w:proofErr w:type="gramStart"/>
-      <w:r>
-        <w:t>society</w:t>
-      </w:r>
-      <w:proofErr w:type="gramEnd"/>
-      <w:r>
-        <w:t xml:space="preserve"> today almost everybody has used the internet and by extension the World Wide Web. Over the past 30 years a lot of work has gone into infrastructure creation for the World Wide Web. A common piece of infrastructure for the World Wide Web is the routing mechanism in web servers. When used appropriately it is nearly transparent to a profiler, when it isn’t it can slow down a website significantly. The routing mechanism can have many different designs, and this research is to compare some of these implementations regarding performance. This dissertation concludes with an overview of the worse possible design and what is a better alternative.</w:t>
+        <w:t>In society today almost everybody has used the internet and by extension the World Wide Web. Over the past 30 years a lot of work has gone into infrastructure creation for the World Wide Web. A common piece of infrastructure for the World Wide Web is the routing mechanism in web servers. When used appropriately it is nearly transparent to a profiler, when it isn’t it can slow down a website significantly. The routing mechanism can have many different designs, and this research is to compare some of these implementations regarding performance. This dissertation concludes with an overview of the worse possible design and what is a better alternative.</w:t>
       </w:r>
     </w:p>
     <w:bookmarkStart w:id="1" w:name="_Toc485636954" w:displacedByCustomXml="next"/>
@@ -2444,15 +2436,7 @@
         <w:footnoteReference w:id="3"/>
       </w:r>
       <w:r>
-        <w:t xml:space="preserve"> was created to allow for external program to be executed as part of the web page processing by a server. From this point on existing programming languages gained new uses that were not seen before, which helped to introduce other new programming languages. Some examples of this </w:t>
-      </w:r>
-      <w:proofErr w:type="gramStart"/>
-      <w:r>
-        <w:t>would be</w:t>
-      </w:r>
-      <w:proofErr w:type="gramEnd"/>
-      <w:r>
-        <w:t xml:space="preserve"> PHP and JSP (Java Server Pages) which have the primary purpose of dynamic page creation on each request by the client.</w:t>
+        <w:t xml:space="preserve"> was created to allow for external program to be executed as part of the web page processing by a server. From this point on existing programming languages gained new uses that were not seen before, which helped to introduce other new programming languages. Some examples of this would be PHP and JSP (Java Server Pages) which have the primary purpose of dynamic page creation on each request by the client.</w:t>
       </w:r>
     </w:p>
     <w:p>
@@ -2622,14 +2606,9 @@
           <w:rFonts w:hint="eastAsia"/>
         </w:rPr>
       </w:pPr>
-      <w:proofErr w:type="gramStart"/>
       <w:r>
         <w:lastRenderedPageBreak/>
-        <w:t>A web routers</w:t>
-      </w:r>
-      <w:proofErr w:type="gramEnd"/>
-      <w:r>
-        <w:t xml:space="preserve">, primary goal is to map an incoming request from a socket to a function (code) to process it. The execution and processing of a request once mapped can be done on the server or specific route handling code in a separate process. The handler can be written in any language. This is shown in </w:t>
+        <w:t xml:space="preserve">A web routers, primary goal is to map an incoming request from a socket to a function (code) to process it. The execution and processing of a request once mapped can be done on the server or specific route handling code in a separate process. The handler can be written in any language. This is shown in </w:t>
       </w:r>
       <w:r>
         <w:fldChar w:fldCharType="begin"/>
@@ -2779,15 +2758,7 @@
         </w:rPr>
       </w:pPr>
       <w:r>
-        <w:t xml:space="preserve">In these </w:t>
-      </w:r>
-      <w:proofErr w:type="gramStart"/>
-      <w:r>
-        <w:t>steps</w:t>
-      </w:r>
-      <w:proofErr w:type="gramEnd"/>
-      <w:r>
-        <w:t xml:space="preserve"> there are a number of potential performance issues:</w:t>
+        <w:t>In these steps there are a number of potential performance issues:</w:t>
       </w:r>
     </w:p>
     <w:p>
@@ -2890,15 +2861,7 @@
         </w:rPr>
       </w:pPr>
       <w:r>
-        <w:t xml:space="preserve">In computer </w:t>
-      </w:r>
-      <w:proofErr w:type="gramStart"/>
-      <w:r>
-        <w:t>science</w:t>
-      </w:r>
-      <w:proofErr w:type="gramEnd"/>
-      <w:r>
-        <w:t xml:space="preserve"> there are two primary data structure families. Lists and Tree graphs. These data structures are built on top of heap memory using two techniques, struct/class based storage and arrays in the form of either static or dynamic. A dynamic array is a pointer to a location within the heap or stack with a length to indicate how many indices has been allocated for.</w:t>
+        <w:t>In computer science there are two primary data structure families. Lists and Tree graphs. These data structures are built on top of heap memory using two techniques, struct/class based storage and arrays in the form of either static or dynamic. A dynamic array is a pointer to a location within the heap or stack with a length to indicate how many indices has been allocated for.</w:t>
       </w:r>
     </w:p>
     <w:p>
@@ -2920,23 +2883,7 @@
         </w:rPr>
       </w:pPr>
       <w:r>
-        <w:t xml:space="preserve">A Tree graph instead of storing data linearly, stores data separated with multi layers of parents and children. This separation is very good for decreasing lookup times for data that is similar but with vast differences </w:t>
-      </w:r>
-      <w:proofErr w:type="gramStart"/>
-      <w:r>
-        <w:t>later on</w:t>
-      </w:r>
-      <w:proofErr w:type="gramEnd"/>
-      <w:r>
-        <w:t xml:space="preserve">, which is the case with routes. </w:t>
-      </w:r>
-      <w:proofErr w:type="gramStart"/>
-      <w:r>
-        <w:t>Typically</w:t>
-      </w:r>
-      <w:proofErr w:type="gramEnd"/>
-      <w:r>
-        <w:t xml:space="preserve"> there is a root node with a set of children associated with it. The root node itself doesn’t have a value but is the starting point for lookup. Each node has children and a parent.</w:t>
+        <w:t>A Tree graph instead of storing data linearly, stores data separated with multi layers of parents and children. This separation is very good for decreasing lookup times for data that is similar but with vast differences later on, which is the case with routes. Typically there is a root node with a set of children associated with it. The root node itself doesn’t have a value but is the starting point for lookup. Each node has children and a parent.</w:t>
       </w:r>
     </w:p>
     <w:p>
@@ -3221,23 +3168,7 @@
         </w:rPr>
       </w:pPr>
       <w:r>
-        <w:t>The design of the routes used in the data sets include: static paths “/my/path/goes/here” with variable number of parts “/part”, a number of parameters (aka “variables”) “/my/path</w:t>
-      </w:r>
-      <w:proofErr w:type="gramStart"/>
-      <w:r>
-        <w:t>/:variable</w:t>
-      </w:r>
-      <w:proofErr w:type="gramEnd"/>
-      <w:r>
-        <w:t>” and a catch all “/my/path/*” for all values following the previous values. These will be combined into the forms: “/path</w:t>
-      </w:r>
-      <w:proofErr w:type="gramStart"/>
-      <w:r>
-        <w:t>/:vars</w:t>
-      </w:r>
-      <w:proofErr w:type="gramEnd"/>
-      <w:r>
-        <w:t>/*”, “/path/*” and “/path/:vars” with path and vars being variable in number. The combination and complexity will be produced algorithmically for the purposes of testing as many corner cases as possible.</w:t>
+        <w:t>The design of the routes used in the data sets include: static paths “/my/path/goes/here” with variable number of parts “/part”, a number of parameters (aka “variables”) “/my/path/:variable” and a catch all “/my/path/*” for all values following the previous values. These will be combined into the forms: “/path/:vars/*”, “/path/*” and “/path/:vars” with path and vars being variable in number. The combination and complexity will be produced algorithmically for the purposes of testing as many corner cases as possible.</w:t>
       </w:r>
     </w:p>
     <w:p>
@@ -3341,15 +3272,7 @@
         </w:rPr>
       </w:pPr>
       <w:r>
-        <w:t xml:space="preserve">Once the results have been gathered, graphs comparing multiples for a test set as well as comparing specific multiples between implementations for a test set. </w:t>
-      </w:r>
-      <w:proofErr w:type="gramStart"/>
-      <w:r>
-        <w:t>Particular attention</w:t>
-      </w:r>
-      <w:proofErr w:type="gramEnd"/>
-      <w:r>
-        <w:t xml:space="preserve"> will be paid to outliers within these graphs to determine problems of the implementation. Comparisons will also be made between test sets to determine how the type of web requests impacts performance.</w:t>
+        <w:t>Once the results have been gathered, graphs comparing multiples for a test set as well as comparing specific multiples between implementations for a test set. Particular attention will be paid to outliers within these graphs to determine problems of the implementation. Comparisons will also be made between test sets to determine how the type of web requests impacts performance.</w:t>
       </w:r>
     </w:p>
     <w:p>
@@ -3412,15 +3335,7 @@
         </w:rPr>
       </w:pPr>
       <w:r>
-        <w:t xml:space="preserve">The benchmark input data was generated using a generator which had its input provided by a script. The input generator produces a unique set of routes given a max number of entries, parts, parameters and tests per route. These can be </w:t>
-      </w:r>
-      <w:proofErr w:type="gramStart"/>
-      <w:r>
-        <w:t>combined together</w:t>
-      </w:r>
-      <w:proofErr w:type="gramEnd"/>
-      <w:r>
-        <w:t xml:space="preserve"> to produce a multi-site input into the router benchmarker.</w:t>
+        <w:t>The benchmark input data was generated using a generator which had its input provided by a script. The input generator produces a unique set of routes given a max number of entries, parts, parameters and tests per route. These can be combined together to produce a multi-site input into the router benchmarker.</w:t>
       </w:r>
     </w:p>
     <w:p>
@@ -3849,17 +3764,8 @@
           <w:i/>
           <w:iCs/>
         </w:rPr>
-        <w:t>set_10_sites_</w:t>
-      </w:r>
-      <w:proofErr w:type="gramStart"/>
-      <w:r>
-        <w:rPr>
-          <w:i/>
-          <w:iCs/>
-        </w:rPr>
-        <w:t>5.csuf</w:t>
-      </w:r>
-      <w:proofErr w:type="gramEnd"/>
+        <w:t>set_10_sites_5.csuf</w:t>
+      </w:r>
       <w:r>
         <w:t>):</w:t>
       </w:r>
@@ -4154,15 +4060,7 @@
               </w:rPr>
             </w:pPr>
             <w:r>
-              <w:t>/witticism</w:t>
-            </w:r>
-            <w:proofErr w:type="gramStart"/>
-            <w:r>
-              <w:t>/:aerodynamics</w:t>
-            </w:r>
-            <w:proofErr w:type="gramEnd"/>
-            <w:r>
-              <w:t>/</w:t>
+              <w:t>/witticism/:aerodynamics/</w:t>
             </w:r>
             <w:r>
               <w:br/>
@@ -4329,15 +4227,7 @@
         </w:rPr>
       </w:pPr>
       <w:r>
-        <w:t>Three routers were implemented. A tree graph, list (array) and regular expression (regex). The tree graph was based on a rooted child array approach with multitude of specific node pointers per node to support parameters, catch all and other children. The list was an array sorted by the route value it contained. Lastly the regex router was implemented using D’s standard library implementation (</w:t>
-      </w:r>
-      <w:proofErr w:type="gramStart"/>
-      <w:r>
-        <w:t>std.regex</w:t>
-      </w:r>
-      <w:proofErr w:type="gramEnd"/>
-      <w:r>
-        <w:t>). This implementation does not perform JIT’ing or any fancy/complex tricks to make it significantly faster making it a good base for how good/bad it can be.</w:t>
+        <w:t>Three routers were implemented. A tree graph, list (array) and regular expression (regex). The tree graph was based on a rooted child array approach with multitude of specific node pointers per node to support parameters, catch all and other children. The list was an array sorted by the route value it contained. Lastly the regex router was implemented using D’s standard library implementation (std.regex). This implementation does not perform JIT’ing or any fancy/complex tricks to make it significantly faster making it a good base for how good/bad it can be.</w:t>
       </w:r>
     </w:p>
     <w:p>
@@ -4362,15 +4252,7 @@
         <w:t>The tree graph used a hierarchical set of nodes with each node have its own children (the path segment) and if it was a variable. Preference was given to non-variables but if one could not be found variable and finally catch all was used for routing.</w:t>
       </w:r>
       <w:r>
-        <w:t xml:space="preserve"> Finally the last router regex was implemented by using D’s </w:t>
-      </w:r>
-      <w:proofErr w:type="gramStart"/>
-      <w:r>
-        <w:t>std.regex</w:t>
-      </w:r>
-      <w:proofErr w:type="gramEnd"/>
-      <w:r>
-        <w:t xml:space="preserve"> (available in the standard library).</w:t>
+        <w:t xml:space="preserve"> Finally the last router regex was implemented by using D’s std.regex (available in the standard library).</w:t>
       </w:r>
       <w:r>
         <w:br/>
@@ -4397,15 +4279,7 @@
         </w:rPr>
       </w:pPr>
       <w:r>
-        <w:t xml:space="preserve">All routers and benchmarking suite was compiled using dmd 2.073.0 in release mode with optimizations turned on. LDC (LLVM) during implementation was unable to compile the suite as it required a feature from </w:t>
-      </w:r>
-      <w:proofErr w:type="gramStart"/>
-      <w:r>
-        <w:t>std.regex</w:t>
-      </w:r>
-      <w:proofErr w:type="gramEnd"/>
-      <w:r>
-        <w:t xml:space="preserve"> that was only available in the latest version.</w:t>
+        <w:t>All routers and benchmarking suite was compiled using dmd 2.073.0 in release mode with optimizations turned on. LDC (LLVM) during implementation was unable to compile the suite as it required a feature from std.regex that was only available in the latest version.</w:t>
       </w:r>
     </w:p>
     <w:p>
@@ -4439,23 +4313,7 @@
         </w:rPr>
       </w:pPr>
       <w:r>
-        <w:t xml:space="preserve">The results were gathered in a continuous </w:t>
-      </w:r>
-      <w:proofErr w:type="gramStart"/>
-      <w:r>
-        <w:t>time period</w:t>
-      </w:r>
-      <w:proofErr w:type="gramEnd"/>
-      <w:r>
-        <w:t xml:space="preserve"> of over a week. In initial analysis results gathered earlier in the benchmarking process appeared to be most representative of real world usage and have less irregularities visible. This was based upon the time taken </w:t>
-      </w:r>
-      <w:proofErr w:type="gramStart"/>
-      <w:r>
-        <w:t>for the amount of</w:t>
-      </w:r>
-      <w:proofErr w:type="gramEnd"/>
-      <w:r>
-        <w:t xml:space="preserve"> work done per input set and resulting data. Because of this the assumption that 100-150 results had irregularities and should be considered less viable was taken.</w:t>
+        <w:t>The results were gathered in a continuous time period of over a week. In initial analysis results gathered earlier in the benchmarking process appeared to be most representative of real world usage and have less irregularities visible. This was based upon the time taken for the amount of work done per input set and resulting data. Because of this the assumption that 100-150 results had irregularities and should be considered less viable was taken.</w:t>
       </w:r>
     </w:p>
     <w:p>
@@ -4477,15 +4335,7 @@
         </w:rPr>
       </w:pPr>
       <w:r>
-        <w:t xml:space="preserve">TODO: reference </w:t>
-      </w:r>
-      <w:proofErr w:type="gramStart"/>
-      <w:r>
-        <w:t>Time period</w:t>
-      </w:r>
-      <w:proofErr w:type="gramEnd"/>
-      <w:r>
-        <w:t xml:space="preserve"> results heading</w:t>
+        <w:t>TODO: reference Time period results heading</w:t>
       </w:r>
     </w:p>
     <w:p>
@@ -4496,15 +4346,7 @@
         </w:rPr>
       </w:pPr>
       <w:r>
-        <w:t xml:space="preserve">Each router implementation results are studied in separate case studies </w:t>
-      </w:r>
-      <w:proofErr w:type="gramStart"/>
-      <w:r>
-        <w:t>in an attempt to</w:t>
-      </w:r>
-      <w:proofErr w:type="gramEnd"/>
-      <w:r>
-        <w:t xml:space="preserve"> understand each of there's characteristics.</w:t>
+        <w:t>Each router implementation results are studied in separate case studies in an attempt to understand each of there's characteristics.</w:t>
       </w:r>
     </w:p>
     <w:p>
@@ -4515,14 +4357,9 @@
         </w:rPr>
       </w:pPr>
       <w:bookmarkStart w:id="24" w:name="_Toc485636968"/>
-      <w:proofErr w:type="gramStart"/>
       <w:r>
         <w:lastRenderedPageBreak/>
-        <w:t>Time period</w:t>
-      </w:r>
-      <w:proofErr w:type="gramEnd"/>
-      <w:r>
-        <w:t xml:space="preserve"> of results</w:t>
+        <w:t>Time period of results</w:t>
       </w:r>
       <w:bookmarkEnd w:id="24"/>
     </w:p>
@@ -5294,20 +5131,16 @@
         </w:rPr>
       </w:pPr>
       <w:r>
-        <w:t xml:space="preserve">Each router type (List, Tree, Regex) is separated into its own case study, if included an optimized router implementation is considered as part of the study. The notation used in the graphs below is: &lt;name&gt;A, &lt;name&gt;I, &lt;name&gt;OA, &lt;name&gt;OI. The A stands for all, I </w:t>
-      </w:r>
-      <w:proofErr w:type="gramStart"/>
-      <w:r>
-        <w:t>stands</w:t>
-      </w:r>
-      <w:proofErr w:type="gramEnd"/>
-      <w:r>
-        <w:t xml:space="preserve"> for iteration, O for optimized and if O is not present means unoptimized (except for list).</w:t>
+        <w:t>Each router type (List, Tree, Regex) is separated into its own case study, if included an optimized router implementation is considered as part of the study. The notation used in the graphs below is: &lt;name&gt;A, &lt;name&gt;I, &lt;name&gt;OA, &lt;name&gt;OI. The A stands for all, I stands for iteration, O for optimized and if O is not present means unoptimized (except for list).</w:t>
       </w:r>
     </w:p>
     <w:p>
       <w:pPr>
-        <w:pStyle w:val="Heading2"/>
+        <w:pStyle w:val="Heading3"/>
+        <w:numPr>
+          <w:ilvl w:val="2"/>
+          <w:numId w:val="3"/>
+        </w:numPr>
         <w:rPr>
           <w:rFonts w:hint="eastAsia"/>
         </w:rPr>
@@ -5326,15 +5159,7 @@
         </w:rPr>
       </w:pPr>
       <w:r>
-        <w:t xml:space="preserve">From the time series </w:t>
-      </w:r>
-      <w:proofErr w:type="gramStart"/>
-      <w:r>
-        <w:t>analysis</w:t>
-      </w:r>
-      <w:proofErr w:type="gramEnd"/>
-      <w:r>
-        <w:t xml:space="preserve"> it is apparent that the list router for 0-100 input sets scales to match the calculated formula highly. The differing R</w:t>
+        <w:t>From the time series analysis it is apparent that the list router for 0-100 input sets scales to match the calculated formula highly. The differing R</w:t>
       </w:r>
       <w:r>
         <w:rPr>
@@ -5419,6 +5244,9 @@
             <w:r>
               <w:t>Min</w:t>
             </w:r>
+            <w:r>
+              <w:t xml:space="preserve"> (hnsecs)</w:t>
+            </w:r>
           </w:p>
         </w:tc>
         <w:tc>
@@ -5443,6 +5271,9 @@
             </w:pPr>
             <w:r>
               <w:t>Mean</w:t>
+            </w:r>
+            <w:r>
+              <w:t xml:space="preserve"> (hnsecs)</w:t>
             </w:r>
           </w:p>
         </w:tc>
@@ -5470,6 +5301,11 @@
             <w:r>
               <w:t>Max</w:t>
             </w:r>
+            <w:r>
+              <w:t xml:space="preserve"> (hnsecs)</w:t>
+            </w:r>
+            <w:bookmarkStart w:id="27" w:name="_GoBack"/>
+            <w:bookmarkEnd w:id="27"/>
           </w:p>
         </w:tc>
       </w:tr>
@@ -5905,23 +5741,7 @@
         </w:rPr>
       </w:pPr>
       <w:r>
-        <w:t xml:space="preserve">The means are all </w:t>
-      </w:r>
-      <w:proofErr w:type="gramStart"/>
-      <w:r>
-        <w:t>fairly large</w:t>
-      </w:r>
-      <w:proofErr w:type="gramEnd"/>
-      <w:r>
-        <w:t xml:space="preserve"> which implies although the minimums are small, there is a high cost in larger number of sites + routes. This in turn is backed up by it being an array, array looks ups cannot skip elements but it can quite early </w:t>
-      </w:r>
-      <w:proofErr w:type="gramStart"/>
-      <w:r>
-        <w:t>assuming</w:t>
-      </w:r>
-      <w:proofErr w:type="gramEnd"/>
-      <w:r>
-        <w:t xml:space="preserve"> it is sorted. Larger the sites + routes, the longer time it takes to search it for a given route.</w:t>
+        <w:t>The means are all fairly large which implies although the minimums are small, there is a high cost in larger number of sites + routes. This in turn is backed up by it being an array, array looks ups cannot skip elements but it can quite early assuming it is sorted. Larger the sites + routes, the longer time it takes to search it for a given route.</w:t>
       </w:r>
     </w:p>
     <w:p>
@@ -5932,15 +5752,7 @@
         </w:rPr>
       </w:pPr>
       <w:r>
-        <w:t xml:space="preserve">To observe the min/max of the results more carefully using the graphs …, observably </w:t>
-      </w:r>
-      <w:proofErr w:type="gramStart"/>
-      <w:r>
-        <w:t>all of</w:t>
-      </w:r>
-      <w:proofErr w:type="gramEnd"/>
-      <w:r>
-        <w:t xml:space="preserve"> the results minimums were under 50% of the max and had a high concentration around 30-40%. This means that this router implementation will typically be able to complete in at a minimum of 30-40% of the maximum time. The dependency upon which route takes the absolute minimum time cannot be determined without the implementation making the list of routes available at any given point in time to be analysed. The sorting of the array which gives order to the searching is important to the functioning of the router so that it cannot support reordering with priorities for commonly accessed routes.</w:t>
+        <w:t>To observe the min/max of the results more carefully using the graphs …, observably all of the results minimums were under 50% of the max and had a high concentration around 30-40%. This means that this router implementation will typically be able to complete in at a minimum of 30-40% of the maximum time. The dependency upon which route takes the absolute minimum time cannot be determined without the implementation making the list of routes available at any given point in time to be analysed. The sorting of the array which gives order to the searching is important to the functioning of the router so that it cannot support reordering with priorities for commonly accessed routes.</w:t>
       </w:r>
     </w:p>
     <w:p>
@@ -6092,12 +5904,12 @@
           <w:rFonts w:hint="eastAsia"/>
         </w:rPr>
       </w:pPr>
-      <w:bookmarkStart w:id="27" w:name="_Toc485636971"/>
+      <w:bookmarkStart w:id="28" w:name="_Toc485636971"/>
       <w:r>
         <w:lastRenderedPageBreak/>
         <w:t>Case study: Tree</w:t>
       </w:r>
-      <w:bookmarkEnd w:id="27"/>
+      <w:bookmarkEnd w:id="28"/>
     </w:p>
     <w:p>
       <w:pPr>
@@ -6107,15 +5919,7 @@
         </w:rPr>
       </w:pPr>
       <w:r>
-        <w:t xml:space="preserve">From the time series </w:t>
-      </w:r>
-      <w:proofErr w:type="gramStart"/>
-      <w:r>
-        <w:t>analysis</w:t>
-      </w:r>
-      <w:proofErr w:type="gramEnd"/>
-      <w:r>
-        <w:t xml:space="preserve"> it is apparent that the tree router for 0-100 input sets scales to match the calculated formula highly. The differing R</w:t>
+        <w:t>From the time series analysis it is apparent that the tree router for 0-100 input sets scales to match the calculated formula highly. The differing R</w:t>
       </w:r>
       <w:r>
         <w:rPr>
@@ -6124,31 +5928,7 @@
         <w:t>2</w:t>
       </w:r>
       <w:r>
-        <w:t xml:space="preserve"> by around 0.003 is a highly desirable number but it is not validated in the data </w:t>
-      </w:r>
-      <w:proofErr w:type="gramStart"/>
-      <w:r>
-        <w:t>… .</w:t>
-      </w:r>
-      <w:proofErr w:type="gramEnd"/>
-      <w:r>
-        <w:t xml:space="preserve"> From the </w:t>
-      </w:r>
-      <w:proofErr w:type="gramStart"/>
-      <w:r>
-        <w:t>data</w:t>
-      </w:r>
-      <w:proofErr w:type="gramEnd"/>
-      <w:r>
-        <w:t xml:space="preserve"> it can be seen that there is quite a difference between minimum and maximum. </w:t>
-      </w:r>
-      <w:proofErr w:type="gramStart"/>
-      <w:r>
-        <w:t>However</w:t>
-      </w:r>
-      <w:proofErr w:type="gramEnd"/>
-      <w:r>
-        <w:t xml:space="preserve"> when compared to the list router, the mean is closer to min in the tree compared to the list.</w:t>
+        <w:t xml:space="preserve"> by around 0.003 is a highly desirable number but it is not validated in the data … . From the data it can be seen that there is quite a difference between minimum and maximum. However when compared to the list router, the mean is closer to min in the tree compared to the list.</w:t>
       </w:r>
     </w:p>
     <w:p>
@@ -6235,6 +6015,9 @@
             <w:r>
               <w:t>Min</w:t>
             </w:r>
+            <w:r>
+              <w:t xml:space="preserve"> (hnsecs)</w:t>
+            </w:r>
           </w:p>
         </w:tc>
         <w:tc>
@@ -6259,6 +6042,9 @@
             </w:pPr>
             <w:r>
               <w:t>Mean</w:t>
+            </w:r>
+            <w:r>
+              <w:t xml:space="preserve"> (hnsecs)</w:t>
             </w:r>
           </w:p>
         </w:tc>
@@ -6285,6 +6071,9 @@
             </w:pPr>
             <w:r>
               <w:t>Max</w:t>
+            </w:r>
+            <w:r>
+              <w:t xml:space="preserve"> (hnsecs)</w:t>
             </w:r>
           </w:p>
         </w:tc>
@@ -7130,15 +6919,7 @@
         </w:rPr>
       </w:pPr>
       <w:r>
-        <w:t xml:space="preserve">Comparing the optimized version to the unoptimized version of the routers it can be seen that there is almost no difference except that the </w:t>
-      </w:r>
-      <w:proofErr w:type="gramStart"/>
-      <w:r>
-        <w:t>best case</w:t>
-      </w:r>
-      <w:proofErr w:type="gramEnd"/>
-      <w:r>
-        <w:t xml:space="preserve"> scenario seems to be lower but worse case is a lot higher. The only difference between the two is a single memory block versus lots of smaller ones suggest that memory locality optimization could improve performance more than the currently tested implementation.</w:t>
+        <w:t>Comparing the optimized version to the unoptimized version of the routers it can be seen that there is almost no difference except that the best case scenario seems to be lower but worse case is a lot higher. The only difference between the two is a single memory block versus lots of smaller ones suggest that memory locality optimization could improve performance more than the currently tested implementation.</w:t>
       </w:r>
     </w:p>
     <w:p>
@@ -7149,31 +6930,7 @@
         </w:rPr>
       </w:pPr>
       <w:r>
-        <w:t xml:space="preserve">To observe the min/max of the results better, using the graphs …, observably </w:t>
-      </w:r>
-      <w:proofErr w:type="gramStart"/>
-      <w:r>
-        <w:t>all of</w:t>
-      </w:r>
-      <w:proofErr w:type="gramEnd"/>
-      <w:r>
-        <w:t xml:space="preserve"> the results minimums were under 50% of the max and had a high concentration around 20-30%. This means that </w:t>
-      </w:r>
-      <w:proofErr w:type="gramStart"/>
-      <w:r>
-        <w:t>these router implementation</w:t>
-      </w:r>
-      <w:proofErr w:type="gramEnd"/>
-      <w:r>
-        <w:t xml:space="preserve"> will typically be able to complete in at a minimum of 20-30% of the maximum time. </w:t>
-      </w:r>
-      <w:proofErr w:type="gramStart"/>
-      <w:r>
-        <w:t>However</w:t>
-      </w:r>
-      <w:proofErr w:type="gramEnd"/>
-      <w:r>
-        <w:t xml:space="preserve"> this is not affected by memory optimization too much suggesting that perhaps such optimization may not be missed for the general case but is necessary for those that tweak web servers.</w:t>
+        <w:t>To observe the min/max of the results better, using the graphs …, observably all of the results minimums were under 50% of the max and had a high concentration around 20-30%. This means that these router implementation will typically be able to complete in at a minimum of 20-30% of the maximum time. However this is not affected by memory optimization too much suggesting that perhaps such optimization may not be missed for the general case but is necessary for those that tweak web servers.</w:t>
       </w:r>
     </w:p>
     <w:p>
@@ -7475,12 +7232,12 @@
           <w:rFonts w:hint="eastAsia"/>
         </w:rPr>
       </w:pPr>
-      <w:bookmarkStart w:id="28" w:name="_Toc485636972"/>
+      <w:bookmarkStart w:id="29" w:name="_Toc485636972"/>
       <w:r>
         <w:lastRenderedPageBreak/>
         <w:t>Case study: Regex</w:t>
       </w:r>
-      <w:bookmarkEnd w:id="28"/>
+      <w:bookmarkEnd w:id="29"/>
     </w:p>
     <w:p>
       <w:pPr>
@@ -7490,15 +7247,7 @@
         </w:rPr>
       </w:pPr>
       <w:r>
-        <w:t xml:space="preserve">From the time series analysis it is apparent that the unoptimized regex router has the worse </w:t>
-      </w:r>
-      <w:proofErr w:type="gramStart"/>
-      <w:r>
-        <w:t>relationship  to</w:t>
-      </w:r>
-      <w:proofErr w:type="gramEnd"/>
-      <w:r>
-        <w:t xml:space="preserve"> the data compared to the other implementations. The optimized regex router has a different relationship with 100 set being vastly higher than any others. In the unoptimized implementation the input sets 0-100 there is a differing R</w:t>
+        <w:t>From the time series analysis it is apparent that the unoptimized regex router has the worse relationship  to the data compared to the other implementations. The optimized regex router has a different relationship with 100 set being vastly higher than any others. In the unoptimized implementation the input sets 0-100 there is a differing R</w:t>
       </w:r>
       <w:r>
         <w:rPr>
@@ -7507,15 +7256,7 @@
         <w:t>2</w:t>
       </w:r>
       <w:r>
-        <w:t xml:space="preserve"> value of 0.07 and for 100-150 of 0.021. In the optimized </w:t>
-      </w:r>
-      <w:proofErr w:type="gramStart"/>
-      <w:r>
-        <w:t>implementation</w:t>
-      </w:r>
-      <w:proofErr w:type="gramEnd"/>
-      <w:r>
-        <w:t xml:space="preserve"> the input sets 0-100 there is a differing R</w:t>
+        <w:t xml:space="preserve"> value of 0.07 and for 100-150 of 0.021. In the optimized implementation the input sets 0-100 there is a differing R</w:t>
       </w:r>
       <w:r>
         <w:rPr>
@@ -7524,23 +7265,7 @@
         <w:t>2</w:t>
       </w:r>
       <w:r>
-        <w:t xml:space="preserve"> value of 0.011 and for 100-150 of 0.004. From this we can see that given the input set that there can be very high minimum times which is backed up from the min-</w:t>
-      </w:r>
-      <w:proofErr w:type="gramStart"/>
-      <w:r>
-        <w:t>max’s</w:t>
-      </w:r>
-      <w:proofErr w:type="gramEnd"/>
-      <w:r>
-        <w:t xml:space="preserve"> of the time it took to perform. The max-</w:t>
-      </w:r>
-      <w:proofErr w:type="gramStart"/>
-      <w:r>
-        <w:t>max’s</w:t>
-      </w:r>
-      <w:proofErr w:type="gramEnd"/>
-      <w:r>
-        <w:t xml:space="preserve"> tend to be very close to to the min-max’s which implies a high over head as the regex string grows.</w:t>
+        <w:t xml:space="preserve"> value of 0.011 and for 100-150 of 0.004. From this we can see that given the input set that there can be very high minimum times which is backed up from the min-max’s of the time it took to perform. The max-max’s tend to be very close to to the min-max’s which implies a high over head as the regex string grows.</w:t>
       </w:r>
     </w:p>
     <w:tbl>
@@ -7616,6 +7341,9 @@
             <w:r>
               <w:t>Min</w:t>
             </w:r>
+            <w:r>
+              <w:t xml:space="preserve"> (hnsecs)</w:t>
+            </w:r>
           </w:p>
         </w:tc>
         <w:tc>
@@ -7640,6 +7368,9 @@
             </w:pPr>
             <w:r>
               <w:t>Mean</w:t>
+            </w:r>
+            <w:r>
+              <w:t xml:space="preserve"> (hnsecs)</w:t>
             </w:r>
           </w:p>
         </w:tc>
@@ -7666,6 +7397,9 @@
             </w:pPr>
             <w:r>
               <w:t>Max</w:t>
+            </w:r>
+            <w:r>
+              <w:t xml:space="preserve"> (hnsecs)</w:t>
             </w:r>
           </w:p>
         </w:tc>
@@ -8525,31 +8259,7 @@
         </w:rPr>
       </w:pPr>
       <w:r>
-        <w:t xml:space="preserve">To observe the min/max of the results better, using the graphs …, observably </w:t>
-      </w:r>
-      <w:proofErr w:type="gramStart"/>
-      <w:r>
-        <w:t>all of</w:t>
-      </w:r>
-      <w:proofErr w:type="gramEnd"/>
-      <w:r>
-        <w:t xml:space="preserve"> the results minimums were under 50% of the max and had a high concentration around 20-40%. This means that </w:t>
-      </w:r>
-      <w:proofErr w:type="gramStart"/>
-      <w:r>
-        <w:t>these router implementation</w:t>
-      </w:r>
-      <w:proofErr w:type="gramEnd"/>
-      <w:r>
-        <w:t xml:space="preserve"> will typically be able to complete in at a minimum of 20-40% of the maximum time. </w:t>
-      </w:r>
-      <w:proofErr w:type="gramStart"/>
-      <w:r>
-        <w:t>However</w:t>
-      </w:r>
-      <w:proofErr w:type="gramEnd"/>
-      <w:r>
-        <w:t xml:space="preserve"> this is not affected by single string optimization too much suggesting that perhaps such optimization may not be of benefit especially with larger times in max time. But this may entirely depend upon the regex engine.</w:t>
+        <w:t>To observe the min/max of the results better, using the graphs …, observably all of the results minimums were under 50% of the max and had a high concentration around 20-40%. This means that these router implementation will typically be able to complete in at a minimum of 20-40% of the maximum time. However this is not affected by single string optimization too much suggesting that perhaps such optimization may not be of benefit especially with larger times in max time. But this may entirely depend upon the regex engine.</w:t>
       </w:r>
     </w:p>
     <w:p>
@@ -8809,12 +8519,12 @@
           <w:rFonts w:hint="eastAsia"/>
         </w:rPr>
       </w:pPr>
-      <w:bookmarkStart w:id="29" w:name="_Toc485636973"/>
+      <w:bookmarkStart w:id="30" w:name="_Toc485636973"/>
       <w:r>
         <w:lastRenderedPageBreak/>
         <w:t>Case study overview</w:t>
       </w:r>
-      <w:bookmarkEnd w:id="29"/>
+      <w:bookmarkEnd w:id="30"/>
     </w:p>
     <w:p>
       <w:pPr>
@@ -8976,47 +8686,10 @@
         </w:rPr>
       </w:pPr>
       <w:r>
-        <w:t xml:space="preserve">For each </w:t>
-      </w:r>
-      <w:proofErr w:type="gramStart"/>
-      <w:r>
-        <w:t>router</w:t>
-      </w:r>
-      <w:proofErr w:type="gramEnd"/>
-      <w:r>
-        <w:t xml:space="preserve"> a comparison of the number of route benchmarks above versus below the mean was done. The ratio is in the form </w:t>
-      </w:r>
-      <w:r>
-        <w:rPr>
-          <w:i/>
-          <w:iCs/>
-        </w:rPr>
-        <w:t>above</w:t>
-      </w:r>
-      <w:r>
-        <w:t>:</w:t>
-      </w:r>
-      <w:proofErr w:type="gramStart"/>
-      <w:r>
-        <w:rPr>
-          <w:i/>
-          <w:iCs/>
-        </w:rPr>
-        <w:t>at</w:t>
-      </w:r>
-      <w:r>
-        <w:t>:</w:t>
-      </w:r>
-      <w:r>
-        <w:rPr>
-          <w:i/>
-          <w:iCs/>
-        </w:rPr>
-        <w:t>below</w:t>
-      </w:r>
-      <w:proofErr w:type="gramEnd"/>
-      <w:r>
-        <w:t>. Multiplied by 100 will give the percentage of sum of routes tested whose timings ended up above and below the mean.</w:t>
+        <w:t xml:space="preserve">For each router a comparison of the number of route benchmarks above versus below the mean was </w:t>
+      </w:r>
+      <w:r>
+        <w:t>done.</w:t>
       </w:r>
     </w:p>
     <w:tbl>
@@ -9190,7 +8863,16 @@
               </w:rPr>
             </w:pPr>
             <w:r>
-              <w:t>0.0566</w:t>
+              <w:t>56</w:t>
+            </w:r>
+            <w:r>
+              <w:t>.</w:t>
+            </w:r>
+            <w:r>
+              <w:t>6</w:t>
+            </w:r>
+            <w:r>
+              <w:t>%</w:t>
             </w:r>
           </w:p>
         </w:tc>
@@ -9215,7 +8897,16 @@
               </w:rPr>
             </w:pPr>
             <w:r>
-              <w:t>0.0455</w:t>
+              <w:t>45</w:t>
+            </w:r>
+            <w:r>
+              <w:t>.</w:t>
+            </w:r>
+            <w:r>
+              <w:t>5</w:t>
+            </w:r>
+            <w:r>
+              <w:t>%</w:t>
             </w:r>
           </w:p>
         </w:tc>
@@ -9241,7 +8932,13 @@
               </w:rPr>
             </w:pPr>
             <w:r>
-              <w:t>0.0001</w:t>
+              <w:t>0.</w:t>
+            </w:r>
+            <w:r>
+              <w:t>1</w:t>
+            </w:r>
+            <w:r>
+              <w:t>%</w:t>
             </w:r>
           </w:p>
         </w:tc>
@@ -9293,7 +8990,16 @@
               </w:rPr>
             </w:pPr>
             <w:r>
-              <w:t>0.0557</w:t>
+              <w:t>55</w:t>
+            </w:r>
+            <w:r>
+              <w:t>.</w:t>
+            </w:r>
+            <w:r>
+              <w:t>7</w:t>
+            </w:r>
+            <w:r>
+              <w:t>%</w:t>
             </w:r>
           </w:p>
         </w:tc>
@@ -9318,7 +9024,16 @@
               </w:rPr>
             </w:pPr>
             <w:r>
-              <w:t>0.0459</w:t>
+              <w:t>45</w:t>
+            </w:r>
+            <w:r>
+              <w:t>.</w:t>
+            </w:r>
+            <w:r>
+              <w:t>9</w:t>
+            </w:r>
+            <w:r>
+              <w:t>%</w:t>
             </w:r>
           </w:p>
         </w:tc>
@@ -9344,7 +9059,16 @@
               </w:rPr>
             </w:pPr>
             <w:r>
-              <w:t>0.0006</w:t>
+              <w:t>0</w:t>
+            </w:r>
+            <w:r>
+              <w:t>.</w:t>
+            </w:r>
+            <w:r>
+              <w:t>6</w:t>
+            </w:r>
+            <w:r>
+              <w:t>%</w:t>
             </w:r>
           </w:p>
         </w:tc>
@@ -9396,7 +9120,16 @@
               </w:rPr>
             </w:pPr>
             <w:r>
-              <w:t>0.0530</w:t>
+              <w:t>53</w:t>
+            </w:r>
+            <w:r>
+              <w:t>.</w:t>
+            </w:r>
+            <w:r>
+              <w:t>0</w:t>
+            </w:r>
+            <w:r>
+              <w:t>%</w:t>
             </w:r>
           </w:p>
         </w:tc>
@@ -9421,7 +9154,16 @@
               </w:rPr>
             </w:pPr>
             <w:r>
-              <w:t>0.0482</w:t>
+              <w:t>48</w:t>
+            </w:r>
+            <w:r>
+              <w:t>.</w:t>
+            </w:r>
+            <w:r>
+              <w:t>2</w:t>
+            </w:r>
+            <w:r>
+              <w:t>%</w:t>
             </w:r>
           </w:p>
         </w:tc>
@@ -9447,7 +9189,13 @@
               </w:rPr>
             </w:pPr>
             <w:r>
-              <w:t>0.0009</w:t>
+              <w:t>0.</w:t>
+            </w:r>
+            <w:r>
+              <w:t>9</w:t>
+            </w:r>
+            <w:r>
+              <w:t>%</w:t>
             </w:r>
           </w:p>
         </w:tc>
@@ -9499,7 +9247,16 @@
               </w:rPr>
             </w:pPr>
             <w:r>
-              <w:t>0.0302</w:t>
+              <w:t>30</w:t>
+            </w:r>
+            <w:r>
+              <w:t>.</w:t>
+            </w:r>
+            <w:r>
+              <w:t>2</w:t>
+            </w:r>
+            <w:r>
+              <w:t>%</w:t>
             </w:r>
           </w:p>
         </w:tc>
@@ -9524,7 +9281,16 @@
               </w:rPr>
             </w:pPr>
             <w:r>
-              <w:t>0.0434</w:t>
+              <w:t>43</w:t>
+            </w:r>
+            <w:r>
+              <w:t>.</w:t>
+            </w:r>
+            <w:r>
+              <w:t>4</w:t>
+            </w:r>
+            <w:r>
+              <w:t>%</w:t>
             </w:r>
           </w:p>
         </w:tc>
@@ -9550,7 +9316,16 @@
               </w:rPr>
             </w:pPr>
             <w:r>
-              <w:t>0.0285</w:t>
+              <w:t>28</w:t>
+            </w:r>
+            <w:r>
+              <w:t>.</w:t>
+            </w:r>
+            <w:r>
+              <w:t>5</w:t>
+            </w:r>
+            <w:r>
+              <w:t>%</w:t>
             </w:r>
           </w:p>
         </w:tc>
@@ -9602,7 +9377,16 @@
               </w:rPr>
             </w:pPr>
             <w:r>
-              <w:t>0.0568</w:t>
+              <w:t>56</w:t>
+            </w:r>
+            <w:r>
+              <w:t>.</w:t>
+            </w:r>
+            <w:r>
+              <w:t>8</w:t>
+            </w:r>
+            <w:r>
+              <w:t>%</w:t>
             </w:r>
           </w:p>
         </w:tc>
@@ -9627,7 +9411,16 @@
               </w:rPr>
             </w:pPr>
             <w:r>
-              <w:t>0.0453</w:t>
+              <w:t>45</w:t>
+            </w:r>
+            <w:r>
+              <w:t>.</w:t>
+            </w:r>
+            <w:r>
+              <w:t>3</w:t>
+            </w:r>
+            <w:r>
+              <w:t>%</w:t>
             </w:r>
           </w:p>
         </w:tc>
@@ -9653,7 +9446,10 @@
               </w:rPr>
             </w:pPr>
             <w:r>
-              <w:t>0.0000</w:t>
+              <w:t>0</w:t>
+            </w:r>
+            <w:r>
+              <w:t>%</w:t>
             </w:r>
           </w:p>
         </w:tc>
@@ -9705,7 +9501,16 @@
               </w:rPr>
             </w:pPr>
             <w:r>
-              <w:t>0.0548</w:t>
+              <w:t>54</w:t>
+            </w:r>
+            <w:r>
+              <w:t>.</w:t>
+            </w:r>
+            <w:r>
+              <w:t>8</w:t>
+            </w:r>
+            <w:r>
+              <w:t>%</w:t>
             </w:r>
           </w:p>
         </w:tc>
@@ -9730,7 +9535,16 @@
               </w:rPr>
             </w:pPr>
             <w:r>
-              <w:t>0.0472</w:t>
+              <w:t>47</w:t>
+            </w:r>
+            <w:r>
+              <w:t>.</w:t>
+            </w:r>
+            <w:r>
+              <w:t>2</w:t>
+            </w:r>
+            <w:r>
+              <w:t>%</w:t>
             </w:r>
           </w:p>
         </w:tc>
@@ -9756,7 +9570,13 @@
               </w:rPr>
             </w:pPr>
             <w:r>
-              <w:t>0.0001</w:t>
+              <w:t>0.</w:t>
+            </w:r>
+            <w:r>
+              <w:t>1</w:t>
+            </w:r>
+            <w:r>
+              <w:t>%</w:t>
             </w:r>
           </w:p>
         </w:tc>
@@ -9808,7 +9628,16 @@
               </w:rPr>
             </w:pPr>
             <w:r>
-              <w:t>0.0550</w:t>
+              <w:t>55</w:t>
+            </w:r>
+            <w:r>
+              <w:t>.</w:t>
+            </w:r>
+            <w:r>
+              <w:t>0</w:t>
+            </w:r>
+            <w:r>
+              <w:t>%</w:t>
             </w:r>
           </w:p>
         </w:tc>
@@ -9833,7 +9662,16 @@
               </w:rPr>
             </w:pPr>
             <w:r>
-              <w:t>0.0457</w:t>
+              <w:t>45</w:t>
+            </w:r>
+            <w:r>
+              <w:t>.</w:t>
+            </w:r>
+            <w:r>
+              <w:t>7</w:t>
+            </w:r>
+            <w:r>
+              <w:t>%</w:t>
             </w:r>
           </w:p>
         </w:tc>
@@ -9859,7 +9697,16 @@
               </w:rPr>
             </w:pPr>
             <w:r>
-              <w:t>0.0014</w:t>
+              <w:t>1</w:t>
+            </w:r>
+            <w:r>
+              <w:t>.</w:t>
+            </w:r>
+            <w:r>
+              <w:t>4</w:t>
+            </w:r>
+            <w:r>
+              <w:t>%</w:t>
             </w:r>
           </w:p>
         </w:tc>
@@ -9911,7 +9758,16 @@
               </w:rPr>
             </w:pPr>
             <w:r>
-              <w:t>0.0329</w:t>
+              <w:t>32</w:t>
+            </w:r>
+            <w:r>
+              <w:t>.</w:t>
+            </w:r>
+            <w:r>
+              <w:t>9</w:t>
+            </w:r>
+            <w:r>
+              <w:t>%</w:t>
             </w:r>
           </w:p>
         </w:tc>
@@ -9936,7 +9792,16 @@
               </w:rPr>
             </w:pPr>
             <w:r>
-              <w:t>0.0344</w:t>
+              <w:t>34</w:t>
+            </w:r>
+            <w:r>
+              <w:t>.</w:t>
+            </w:r>
+            <w:r>
+              <w:t>4</w:t>
+            </w:r>
+            <w:r>
+              <w:t>%</w:t>
             </w:r>
           </w:p>
         </w:tc>
@@ -9962,7 +9827,16 @@
               </w:rPr>
             </w:pPr>
             <w:r>
-              <w:t>0.0348</w:t>
+              <w:t>34</w:t>
+            </w:r>
+            <w:r>
+              <w:t>.</w:t>
+            </w:r>
+            <w:r>
+              <w:t>8</w:t>
+            </w:r>
+            <w:r>
+              <w:t>%</w:t>
             </w:r>
           </w:p>
         </w:tc>
@@ -10017,7 +9891,16 @@
               </w:rPr>
             </w:pPr>
             <w:r>
-              <w:t>0.0566</w:t>
+              <w:t>56</w:t>
+            </w:r>
+            <w:r>
+              <w:t>.</w:t>
+            </w:r>
+            <w:r>
+              <w:t>6</w:t>
+            </w:r>
+            <w:r>
+              <w:t>%</w:t>
             </w:r>
           </w:p>
         </w:tc>
@@ -10042,7 +9925,16 @@
               </w:rPr>
             </w:pPr>
             <w:r>
-              <w:t>0.0455</w:t>
+              <w:t>45</w:t>
+            </w:r>
+            <w:r>
+              <w:t>.</w:t>
+            </w:r>
+            <w:r>
+              <w:t>5</w:t>
+            </w:r>
+            <w:r>
+              <w:t>%</w:t>
             </w:r>
           </w:p>
         </w:tc>
@@ -10068,7 +9960,13 @@
               </w:rPr>
             </w:pPr>
             <w:r>
-              <w:t>0.0001</w:t>
+              <w:t>0.</w:t>
+            </w:r>
+            <w:r>
+              <w:t>1</w:t>
+            </w:r>
+            <w:r>
+              <w:t>%</w:t>
             </w:r>
           </w:p>
         </w:tc>
@@ -10095,7 +9993,6 @@
               </w:rPr>
             </w:pPr>
             <w:r>
-              <w:lastRenderedPageBreak/>
               <w:t>RegexOI</w:t>
             </w:r>
           </w:p>
@@ -10121,7 +10018,16 @@
               </w:rPr>
             </w:pPr>
             <w:r>
-              <w:t>0.0543</w:t>
+              <w:t>54</w:t>
+            </w:r>
+            <w:r>
+              <w:t>.</w:t>
+            </w:r>
+            <w:r>
+              <w:t>3</w:t>
+            </w:r>
+            <w:r>
+              <w:t>%</w:t>
             </w:r>
           </w:p>
         </w:tc>
@@ -10146,7 +10052,16 @@
               </w:rPr>
             </w:pPr>
             <w:r>
-              <w:t>0.0477</w:t>
+              <w:t>47</w:t>
+            </w:r>
+            <w:r>
+              <w:t>.</w:t>
+            </w:r>
+            <w:r>
+              <w:t>7</w:t>
+            </w:r>
+            <w:r>
+              <w:t>%</w:t>
             </w:r>
           </w:p>
         </w:tc>
@@ -10172,7 +10087,13 @@
               </w:rPr>
             </w:pPr>
             <w:r>
-              <w:t>0.0001</w:t>
+              <w:t>0.</w:t>
+            </w:r>
+            <w:r>
+              <w:t>1</w:t>
+            </w:r>
+            <w:r>
+              <w:t>%</w:t>
             </w:r>
           </w:p>
         </w:tc>
@@ -10186,26 +10107,8 @@
         </w:rPr>
       </w:pPr>
       <w:r>
-        <w:t>TODO: change to percentages</w:t>
-      </w:r>
-    </w:p>
-    <w:p>
-      <w:pPr>
-        <w:pStyle w:val="BodyText"/>
-        <w:rPr>
-          <w:rFonts w:hint="eastAsia"/>
-        </w:rPr>
-      </w:pPr>
-      <w:r>
-        <w:t xml:space="preserve">Majority of the results is around the 0.05 mark, this is a baseline for both above and below. Of note is that optimization on the tree graph did have significant impact on total number of routes which took longer or shorter and in having lower numbers. </w:t>
-      </w:r>
-      <w:proofErr w:type="gramStart"/>
-      <w:r>
-        <w:t>However</w:t>
-      </w:r>
-      <w:proofErr w:type="gramEnd"/>
-      <w:r>
-        <w:t xml:space="preserve"> for regex implementation optimization did not aid it.</w:t>
+        <w:lastRenderedPageBreak/>
+        <w:t>Majority of the results is around the 0.05 mark, this is a baseline for both above and below. Of note is that optimization on the tree graph did have significant impact on total number of routes which took longer or shorter and in having lower numbers. However for regex implementation optimization did not aid it.</w:t>
       </w:r>
     </w:p>
     <w:p>
@@ -10282,14 +10185,14 @@
           <w:rFonts w:hint="eastAsia"/>
         </w:rPr>
       </w:pPr>
-      <w:bookmarkStart w:id="30" w:name="__RefHeading___Toc1268_433064804"/>
-      <w:bookmarkStart w:id="31" w:name="_Toc485636974"/>
-      <w:bookmarkEnd w:id="30"/>
+      <w:bookmarkStart w:id="31" w:name="__RefHeading___Toc1268_433064804"/>
+      <w:bookmarkStart w:id="32" w:name="_Toc485636974"/>
+      <w:bookmarkEnd w:id="31"/>
       <w:r>
         <w:lastRenderedPageBreak/>
         <w:t>Conclusion</w:t>
       </w:r>
-      <w:bookmarkEnd w:id="31"/>
+      <w:bookmarkEnd w:id="32"/>
     </w:p>
     <w:p>
       <w:pPr>
@@ -10390,12 +10293,7 @@
         <w:t xml:space="preserve"> (which would exceed the time limits for this project).</w:t>
       </w:r>
       <w:r>
-        <w:t xml:space="preserve"> The second question was </w:t>
-      </w:r>
-      <w:bookmarkStart w:id="32" w:name="_GoBack"/>
-      <w:bookmarkEnd w:id="32"/>
-      <w:r>
-        <w:t xml:space="preserve">attempted to be answered via the literature review, </w:t>
+        <w:t xml:space="preserve"> The second question was attempted to be answered via the literature review, </w:t>
       </w:r>
       <w:r>
         <w:t xml:space="preserve">of note is the usage of tree graphs in database. This is where the optimized variant </w:t>
@@ -10543,15 +10441,7 @@
         </w:rPr>
       </w:pPr>
       <w:r>
-        <w:t xml:space="preserve">Using another data structure to represent sites to route storage. The current one used </w:t>
-      </w:r>
-      <w:proofErr w:type="gramStart"/>
-      <w:r>
-        <w:t>is</w:t>
-      </w:r>
-      <w:proofErr w:type="gramEnd"/>
-      <w:r>
-        <w:t xml:space="preserve"> a basic array with a child of the element to the root node.</w:t>
+        <w:t>Using another data structure to represent sites to route storage. The current one used is a basic array with a child of the element to the root node.</w:t>
       </w:r>
     </w:p>
     <w:p>
@@ -11076,7 +10966,7 @@
         <w:rFonts w:hint="eastAsia"/>
         <w:noProof/>
       </w:rPr>
-      <w:t>27</w:t>
+      <w:t>15</w:t>
     </w:r>
     <w:r>
       <w:fldChar w:fldCharType="end"/>
@@ -12488,6 +12378,9 @@
   <w:num w:numId="11">
     <w:abstractNumId w:val="4"/>
   </w:num>
+  <w:num w:numId="12">
+    <w:abstractNumId w:val="10"/>
+  </w:num>
 </w:numbering>
 </file>
 
@@ -12507,7 +12400,7 @@
     <w:lsdException w:name="Normal" w:uiPriority="0" w:qFormat="1"/>
     <w:lsdException w:name="heading 1" w:uiPriority="0" w:qFormat="1"/>
     <w:lsdException w:name="heading 2" w:semiHidden="1" w:uiPriority="9" w:unhideWhenUsed="1" w:qFormat="1"/>
-    <w:lsdException w:name="heading 3" w:semiHidden="1" w:uiPriority="9" w:unhideWhenUsed="1" w:qFormat="1"/>
+    <w:lsdException w:name="heading 3" w:semiHidden="1" w:uiPriority="0" w:unhideWhenUsed="1" w:qFormat="1"/>
     <w:lsdException w:name="heading 4" w:semiHidden="1" w:uiPriority="9" w:unhideWhenUsed="1" w:qFormat="1"/>
     <w:lsdException w:name="heading 5" w:semiHidden="1" w:uiPriority="9" w:unhideWhenUsed="1" w:qFormat="1"/>
     <w:lsdException w:name="heading 6" w:semiHidden="1" w:uiPriority="9" w:unhideWhenUsed="1" w:qFormat="1"/>
@@ -21455,7 +21348,7 @@
 </file>
 
 <file path=customXml/itemProps1.xml><?xml version="1.0" encoding="utf-8"?>
-<ds:datastoreItem xmlns:ds="http://schemas.openxmlformats.org/officeDocument/2006/customXml" ds:itemID="{D9FD628F-A32C-4175-B63A-4E7BEA9C8A0B}">
+<ds:datastoreItem xmlns:ds="http://schemas.openxmlformats.org/officeDocument/2006/customXml" ds:itemID="{87E70DBC-72C7-4149-B0EB-31E90C59DCC7}">
   <ds:schemaRefs>
     <ds:schemaRef ds:uri="http://schemas.openxmlformats.org/officeDocument/2006/bibliography"/>
   </ds:schemaRefs>

</xml_diff>

<commit_message>
Slight change to conclusion
</commit_message>
<xml_diff>
--- a/draft.docx
+++ b/draft.docx
@@ -63,6 +63,7 @@
           <w:docPartUnique/>
         </w:docPartObj>
       </w:sdtPr>
+      <w:sdtEndPr/>
       <w:sdtContent>
         <w:p>
           <w:pPr>
@@ -152,7 +153,6 @@
             </w:r>
             <w:r>
               <w:rPr>
-                <w:rFonts w:hint="eastAsia"/>
                 <w:noProof/>
                 <w:webHidden/>
               </w:rPr>
@@ -224,7 +224,6 @@
             </w:r>
             <w:r>
               <w:rPr>
-                <w:rFonts w:hint="eastAsia"/>
                 <w:noProof/>
                 <w:webHidden/>
               </w:rPr>
@@ -296,7 +295,6 @@
             </w:r>
             <w:r>
               <w:rPr>
-                <w:rFonts w:hint="eastAsia"/>
                 <w:noProof/>
                 <w:webHidden/>
               </w:rPr>
@@ -368,7 +366,6 @@
             </w:r>
             <w:r>
               <w:rPr>
-                <w:rFonts w:hint="eastAsia"/>
                 <w:noProof/>
                 <w:webHidden/>
               </w:rPr>
@@ -444,7 +441,6 @@
             </w:r>
             <w:r>
               <w:rPr>
-                <w:rFonts w:hint="eastAsia"/>
                 <w:noProof/>
                 <w:webHidden/>
               </w:rPr>
@@ -520,7 +516,6 @@
             </w:r>
             <w:r>
               <w:rPr>
-                <w:rFonts w:hint="eastAsia"/>
                 <w:noProof/>
                 <w:webHidden/>
               </w:rPr>
@@ -596,7 +591,6 @@
             </w:r>
             <w:r>
               <w:rPr>
-                <w:rFonts w:hint="eastAsia"/>
                 <w:noProof/>
                 <w:webHidden/>
               </w:rPr>
@@ -672,7 +666,6 @@
             </w:r>
             <w:r>
               <w:rPr>
-                <w:rFonts w:hint="eastAsia"/>
                 <w:noProof/>
                 <w:webHidden/>
               </w:rPr>
@@ -748,7 +741,6 @@
             </w:r>
             <w:r>
               <w:rPr>
-                <w:rFonts w:hint="eastAsia"/>
                 <w:noProof/>
                 <w:webHidden/>
               </w:rPr>
@@ -820,7 +812,6 @@
             </w:r>
             <w:r>
               <w:rPr>
-                <w:rFonts w:hint="eastAsia"/>
                 <w:noProof/>
                 <w:webHidden/>
               </w:rPr>
@@ -892,7 +883,6 @@
             </w:r>
             <w:r>
               <w:rPr>
-                <w:rFonts w:hint="eastAsia"/>
                 <w:noProof/>
                 <w:webHidden/>
               </w:rPr>
@@ -968,7 +958,6 @@
             </w:r>
             <w:r>
               <w:rPr>
-                <w:rFonts w:hint="eastAsia"/>
                 <w:noProof/>
                 <w:webHidden/>
               </w:rPr>
@@ -1044,7 +1033,6 @@
             </w:r>
             <w:r>
               <w:rPr>
-                <w:rFonts w:hint="eastAsia"/>
                 <w:noProof/>
                 <w:webHidden/>
               </w:rPr>
@@ -1120,7 +1108,6 @@
             </w:r>
             <w:r>
               <w:rPr>
-                <w:rFonts w:hint="eastAsia"/>
                 <w:noProof/>
                 <w:webHidden/>
               </w:rPr>
@@ -1192,7 +1179,6 @@
             </w:r>
             <w:r>
               <w:rPr>
-                <w:rFonts w:hint="eastAsia"/>
                 <w:noProof/>
                 <w:webHidden/>
               </w:rPr>
@@ -1268,7 +1254,6 @@
             </w:r>
             <w:r>
               <w:rPr>
-                <w:rFonts w:hint="eastAsia"/>
                 <w:noProof/>
                 <w:webHidden/>
               </w:rPr>
@@ -1344,7 +1329,6 @@
             </w:r>
             <w:r>
               <w:rPr>
-                <w:rFonts w:hint="eastAsia"/>
                 <w:noProof/>
                 <w:webHidden/>
               </w:rPr>
@@ -1420,7 +1404,6 @@
             </w:r>
             <w:r>
               <w:rPr>
-                <w:rFonts w:hint="eastAsia"/>
                 <w:noProof/>
                 <w:webHidden/>
               </w:rPr>
@@ -1496,7 +1479,6 @@
             </w:r>
             <w:r>
               <w:rPr>
-                <w:rFonts w:hint="eastAsia"/>
                 <w:noProof/>
                 <w:webHidden/>
               </w:rPr>
@@ -1572,7 +1554,6 @@
             </w:r>
             <w:r>
               <w:rPr>
-                <w:rFonts w:hint="eastAsia"/>
                 <w:noProof/>
                 <w:webHidden/>
               </w:rPr>
@@ -1648,7 +1629,6 @@
             </w:r>
             <w:r>
               <w:rPr>
-                <w:rFonts w:hint="eastAsia"/>
                 <w:noProof/>
                 <w:webHidden/>
               </w:rPr>
@@ -1720,7 +1700,6 @@
             </w:r>
             <w:r>
               <w:rPr>
-                <w:rFonts w:hint="eastAsia"/>
                 <w:noProof/>
                 <w:webHidden/>
               </w:rPr>
@@ -1792,7 +1771,6 @@
             </w:r>
             <w:r>
               <w:rPr>
-                <w:rFonts w:hint="eastAsia"/>
                 <w:noProof/>
                 <w:webHidden/>
               </w:rPr>
@@ -1864,7 +1842,6 @@
             </w:r>
             <w:r>
               <w:rPr>
-                <w:rFonts w:hint="eastAsia"/>
                 <w:noProof/>
                 <w:webHidden/>
               </w:rPr>
@@ -1970,6 +1947,7 @@
           <w:id w:val="879983326"/>
           <w:citation/>
         </w:sdtPr>
+        <w:sdtEndPr/>
         <w:sdtContent>
           <w:r>
             <w:fldChar w:fldCharType="begin"/>
@@ -3109,6 +3087,9 @@
           <w:ilvl w:val="0"/>
           <w:numId w:val="8"/>
         </w:numPr>
+        <w:rPr>
+          <w:rFonts w:hint="eastAsia"/>
+        </w:rPr>
       </w:pPr>
       <w:r>
         <w:t>What are the performance characteristics of commonly used algorithms to implement a web router given a range of routing scenarios as input?</w:t>
@@ -5304,8 +5285,6 @@
             <w:r>
               <w:t xml:space="preserve"> (hnsecs)</w:t>
             </w:r>
-            <w:bookmarkStart w:id="27" w:name="_GoBack"/>
-            <w:bookmarkEnd w:id="27"/>
           </w:p>
         </w:tc>
       </w:tr>
@@ -5904,12 +5883,12 @@
           <w:rFonts w:hint="eastAsia"/>
         </w:rPr>
       </w:pPr>
-      <w:bookmarkStart w:id="28" w:name="_Toc485636971"/>
+      <w:bookmarkStart w:id="27" w:name="_Toc485636971"/>
       <w:r>
         <w:lastRenderedPageBreak/>
         <w:t>Case study: Tree</w:t>
       </w:r>
-      <w:bookmarkEnd w:id="28"/>
+      <w:bookmarkEnd w:id="27"/>
     </w:p>
     <w:p>
       <w:pPr>
@@ -7232,12 +7211,12 @@
           <w:rFonts w:hint="eastAsia"/>
         </w:rPr>
       </w:pPr>
-      <w:bookmarkStart w:id="29" w:name="_Toc485636972"/>
+      <w:bookmarkStart w:id="28" w:name="_Toc485636972"/>
       <w:r>
         <w:lastRenderedPageBreak/>
         <w:t>Case study: Regex</w:t>
       </w:r>
-      <w:bookmarkEnd w:id="29"/>
+      <w:bookmarkEnd w:id="28"/>
     </w:p>
     <w:p>
       <w:pPr>
@@ -8519,12 +8498,12 @@
           <w:rFonts w:hint="eastAsia"/>
         </w:rPr>
       </w:pPr>
-      <w:bookmarkStart w:id="30" w:name="_Toc485636973"/>
+      <w:bookmarkStart w:id="29" w:name="_Toc485636973"/>
       <w:r>
         <w:lastRenderedPageBreak/>
         <w:t>Case study overview</w:t>
       </w:r>
-      <w:bookmarkEnd w:id="30"/>
+      <w:bookmarkEnd w:id="29"/>
     </w:p>
     <w:p>
       <w:pPr>
@@ -10185,18 +10164,21 @@
           <w:rFonts w:hint="eastAsia"/>
         </w:rPr>
       </w:pPr>
-      <w:bookmarkStart w:id="31" w:name="__RefHeading___Toc1268_433064804"/>
-      <w:bookmarkStart w:id="32" w:name="_Toc485636974"/>
-      <w:bookmarkEnd w:id="31"/>
+      <w:bookmarkStart w:id="30" w:name="__RefHeading___Toc1268_433064804"/>
+      <w:bookmarkStart w:id="31" w:name="_Toc485636974"/>
+      <w:bookmarkEnd w:id="30"/>
       <w:r>
         <w:lastRenderedPageBreak/>
         <w:t>Conclusion</w:t>
       </w:r>
-      <w:bookmarkEnd w:id="32"/>
+      <w:bookmarkEnd w:id="31"/>
     </w:p>
     <w:p>
       <w:pPr>
         <w:pStyle w:val="BodyText"/>
+        <w:rPr>
+          <w:rFonts w:hint="eastAsia"/>
+        </w:rPr>
       </w:pPr>
       <w:r>
         <w:t xml:space="preserve">This research attempted to answer the question as to what the performance of various web router algorithms given a set of web request scenarios was. </w:t>
@@ -10219,13 +10201,16 @@
       <w:r>
         <w:t xml:space="preserve"> search time and finally regular expression in generating complex matching trees. The list and tree graph were purpose built in both matching and representation, the regular expression engine was preexisting.</w:t>
       </w:r>
-    </w:p>
-    <w:p>
-      <w:pPr>
-        <w:pStyle w:val="BodyText"/>
-      </w:pPr>
-      <w:r>
-        <w:t>To further the quest for information about web routers, three questions were asked:</w:t>
+      <w:r>
+        <w:t xml:space="preserve"> </w:t>
+      </w:r>
+      <w:bookmarkStart w:id="32" w:name="_GoBack"/>
+      <w:bookmarkEnd w:id="32"/>
+      <w:r>
+        <w:t>To accomplish the goal for more inf</w:t>
+      </w:r>
+      <w:r>
+        <w:t>ormation about web routers, three questions were asked:</w:t>
       </w:r>
     </w:p>
     <w:p>
@@ -10265,6 +10250,9 @@
           <w:ilvl w:val="0"/>
           <w:numId w:val="11"/>
         </w:numPr>
+        <w:rPr>
+          <w:rFonts w:hint="eastAsia"/>
+        </w:rPr>
       </w:pPr>
       <w:r>
         <w:t>What are the performance characteristics of commonly used algorithms to implement a web router given a range of routing scenarios as input?</w:t>
@@ -10514,6 +10502,7 @@
           <w:docPartUnique/>
         </w:docPartObj>
       </w:sdtPr>
+      <w:sdtEndPr/>
       <w:sdtContent>
         <w:p>
           <w:pPr>
@@ -10966,7 +10955,7 @@
         <w:rFonts w:hint="eastAsia"/>
         <w:noProof/>
       </w:rPr>
-      <w:t>15</w:t>
+      <w:t>26</w:t>
     </w:r>
     <w:r>
       <w:fldChar w:fldCharType="end"/>
@@ -20457,597 +20446,6 @@
 </w:styles>
 </file>
 
-<file path=word/glossary/document.xml><?xml version="1.0" encoding="utf-8"?>
-<w:glossaryDocument xmlns:wpc="http://schemas.microsoft.com/office/word/2010/wordprocessingCanvas" xmlns:cx="http://schemas.microsoft.com/office/drawing/2014/chartex" xmlns:cx1="http://schemas.microsoft.com/office/drawing/2015/9/8/chartex" xmlns:cx2="http://schemas.microsoft.com/office/drawing/2015/10/21/chartex" xmlns:cx3="http://schemas.microsoft.com/office/drawing/2016/5/9/chartex" xmlns:cx4="http://schemas.microsoft.com/office/drawing/2016/5/10/chartex" xmlns:cx5="http://schemas.microsoft.com/office/drawing/2016/5/11/chartex" xmlns:cx6="http://schemas.microsoft.com/office/drawing/2016/5/12/chartex" xmlns:cx7="http://schemas.microsoft.com/office/drawing/2016/5/13/chartex" xmlns:cx8="http://schemas.microsoft.com/office/drawing/2016/5/14/chartex" xmlns:mc="http://schemas.openxmlformats.org/markup-compatibility/2006" xmlns:aink="http://schemas.microsoft.com/office/drawing/2016/ink" xmlns:o="urn:schemas-microsoft-com:office:office" xmlns:r="http://schemas.openxmlformats.org/officeDocument/2006/relationships" xmlns:m="http://schemas.openxmlformats.org/officeDocument/2006/math" xmlns:v="urn:schemas-microsoft-com:vml" xmlns:wp14="http://schemas.microsoft.com/office/word/2010/wordprocessingDrawing" xmlns:wp="http://schemas.openxmlformats.org/drawingml/2006/wordprocessingDrawing" xmlns:w10="urn:schemas-microsoft-com:office:word" xmlns:w="http://schemas.openxmlformats.org/wordprocessingml/2006/main" xmlns:w14="http://schemas.microsoft.com/office/word/2010/wordml" xmlns:w15="http://schemas.microsoft.com/office/word/2012/wordml" xmlns:w16se="http://schemas.microsoft.com/office/word/2015/wordml/symex" xmlns:wpg="http://schemas.microsoft.com/office/word/2010/wordprocessingGroup" xmlns:wpi="http://schemas.microsoft.com/office/word/2010/wordprocessingInk" xmlns:wne="http://schemas.microsoft.com/office/word/2006/wordml" xmlns:wps="http://schemas.microsoft.com/office/word/2010/wordprocessingShape" mc:Ignorable="w14 w15 w16se wp14"/>
-</file>
-
-<file path=word/glossary/fontTable.xml><?xml version="1.0" encoding="utf-8"?>
-<w:fonts xmlns:mc="http://schemas.openxmlformats.org/markup-compatibility/2006" xmlns:r="http://schemas.openxmlformats.org/officeDocument/2006/relationships" xmlns:w="http://schemas.openxmlformats.org/wordprocessingml/2006/main" xmlns:w14="http://schemas.microsoft.com/office/word/2010/wordml" xmlns:w15="http://schemas.microsoft.com/office/word/2012/wordml" xmlns:w16se="http://schemas.microsoft.com/office/word/2015/wordml/symex" mc:Ignorable="w14 w15 w16se">
-  <w:font w:name="Symbol">
-    <w:panose1 w:val="05050102010706020507"/>
-    <w:charset w:val="02"/>
-    <w:family w:val="roman"/>
-    <w:pitch w:val="variable"/>
-    <w:sig w:usb0="00000000" w:usb1="10000000" w:usb2="00000000" w:usb3="00000000" w:csb0="80000000" w:csb1="00000000"/>
-  </w:font>
-  <w:font w:name="Times New Roman">
-    <w:panose1 w:val="02020603050405020304"/>
-    <w:charset w:val="00"/>
-    <w:family w:val="roman"/>
-    <w:pitch w:val="variable"/>
-    <w:sig w:usb0="E0002AFF" w:usb1="C0007843" w:usb2="00000009" w:usb3="00000000" w:csb0="000001FF" w:csb1="00000000"/>
-  </w:font>
-  <w:font w:name="Courier New">
-    <w:panose1 w:val="02070309020205020404"/>
-    <w:charset w:val="00"/>
-    <w:family w:val="modern"/>
-    <w:pitch w:val="fixed"/>
-    <w:sig w:usb0="E0002EFF" w:usb1="C0007843" w:usb2="00000009" w:usb3="00000000" w:csb0="000001FF" w:csb1="00000000"/>
-  </w:font>
-  <w:font w:name="Wingdings">
-    <w:panose1 w:val="05000000000000000000"/>
-    <w:charset w:val="02"/>
-    <w:family w:val="auto"/>
-    <w:pitch w:val="variable"/>
-    <w:sig w:usb0="00000000" w:usb1="10000000" w:usb2="00000000" w:usb3="00000000" w:csb0="80000000" w:csb1="00000000"/>
-  </w:font>
-  <w:font w:name="OpenSymbol">
-    <w:altName w:val="Calibri"/>
-    <w:charset w:val="01"/>
-    <w:family w:val="auto"/>
-    <w:pitch w:val="variable"/>
-  </w:font>
-  <w:font w:name="Liberation Serif">
-    <w:altName w:val="Times New Roman"/>
-    <w:charset w:val="00"/>
-    <w:family w:val="roman"/>
-    <w:pitch w:val="variable"/>
-  </w:font>
-  <w:font w:name="SimSun">
-    <w:altName w:val="宋体"/>
-    <w:panose1 w:val="02010600030101010101"/>
-    <w:charset w:val="86"/>
-    <w:family w:val="auto"/>
-    <w:pitch w:val="variable"/>
-    <w:sig w:usb0="00000003" w:usb1="288F0000" w:usb2="00000016" w:usb3="00000000" w:csb0="00040001" w:csb1="00000000"/>
-  </w:font>
-  <w:font w:name="Arial">
-    <w:panose1 w:val="020B0604020202020204"/>
-    <w:charset w:val="00"/>
-    <w:family w:val="swiss"/>
-    <w:pitch w:val="variable"/>
-    <w:sig w:usb0="E0002AFF" w:usb1="C0007843" w:usb2="00000009" w:usb3="00000000" w:csb0="000001FF" w:csb1="00000000"/>
-  </w:font>
-  <w:font w:name="Liberation Sans">
-    <w:altName w:val="Arial"/>
-    <w:charset w:val="00"/>
-    <w:family w:val="roman"/>
-    <w:pitch w:val="variable"/>
-  </w:font>
-  <w:font w:name="Microsoft YaHei">
-    <w:panose1 w:val="020B0503020204020204"/>
-    <w:charset w:val="86"/>
-    <w:family w:val="swiss"/>
-    <w:pitch w:val="variable"/>
-    <w:sig w:usb0="80000287" w:usb1="28CF3C50" w:usb2="00000016" w:usb3="00000000" w:csb0="0004001F" w:csb1="00000000"/>
-  </w:font>
-  <w:font w:name="Calibri Light">
-    <w:panose1 w:val="020F0302020204030204"/>
-    <w:charset w:val="00"/>
-    <w:family w:val="swiss"/>
-    <w:pitch w:val="variable"/>
-    <w:sig w:usb0="A00002EF" w:usb1="4000207B" w:usb2="00000000" w:usb3="00000000" w:csb0="0000009F" w:csb1="00000000"/>
-  </w:font>
-  <w:font w:name="Yu Gothic Light">
-    <w:altName w:val="游ゴシック Light"/>
-    <w:panose1 w:val="020B0300000000000000"/>
-    <w:charset w:val="80"/>
-    <w:family w:val="swiss"/>
-    <w:pitch w:val="variable"/>
-    <w:sig w:usb0="E00002FF" w:usb1="2AC7FDFF" w:usb2="00000016" w:usb3="00000000" w:csb0="0002009F" w:csb1="00000000"/>
-  </w:font>
-  <w:font w:name="Calibri">
-    <w:panose1 w:val="020F0502020204030204"/>
-    <w:charset w:val="00"/>
-    <w:family w:val="swiss"/>
-    <w:pitch w:val="variable"/>
-    <w:sig w:usb0="E00002FF" w:usb1="4000ACFF" w:usb2="00000001" w:usb3="00000000" w:csb0="0000019F" w:csb1="00000000"/>
-  </w:font>
-  <w:font w:name="Yu Mincho">
-    <w:altName w:val="游明朝"/>
-    <w:panose1 w:val="02020400000000000000"/>
-    <w:charset w:val="80"/>
-    <w:family w:val="roman"/>
-    <w:pitch w:val="variable"/>
-    <w:sig w:usb0="800002E7" w:usb1="2AC7FCFF" w:usb2="00000012" w:usb3="00000000" w:csb0="0002009F" w:csb1="00000000"/>
-  </w:font>
-</w:fonts>
-</file>
-
-<file path=word/glossary/settings.xml><?xml version="1.0" encoding="utf-8"?>
-<w:settings xmlns:mc="http://schemas.openxmlformats.org/markup-compatibility/2006" xmlns:o="urn:schemas-microsoft-com:office:office" xmlns:r="http://schemas.openxmlformats.org/officeDocument/2006/relationships" xmlns:m="http://schemas.openxmlformats.org/officeDocument/2006/math" xmlns:v="urn:schemas-microsoft-com:vml" xmlns:w10="urn:schemas-microsoft-com:office:word" xmlns:w="http://schemas.openxmlformats.org/wordprocessingml/2006/main" xmlns:w14="http://schemas.microsoft.com/office/word/2010/wordml" xmlns:w15="http://schemas.microsoft.com/office/word/2012/wordml" xmlns:w16se="http://schemas.microsoft.com/office/word/2015/wordml/symex" xmlns:sl="http://schemas.openxmlformats.org/schemaLibrary/2006/main" mc:Ignorable="w14 w15 w16se">
-  <w:view w:val="normal"/>
-  <w:defaultTabStop w:val="720"/>
-  <w:characterSpacingControl w:val="doNotCompress"/>
-  <w:compat>
-    <w:useFELayout/>
-    <w:compatSetting w:name="compatibilityMode" w:uri="http://schemas.microsoft.com/office/word" w:val="15"/>
-    <w:compatSetting w:name="overrideTableStyleFontSizeAndJustification" w:uri="http://schemas.microsoft.com/office/word" w:val="1"/>
-    <w:compatSetting w:name="enableOpenTypeFeatures" w:uri="http://schemas.microsoft.com/office/word" w:val="1"/>
-    <w:compatSetting w:name="doNotFlipMirrorIndents" w:uri="http://schemas.microsoft.com/office/word" w:val="1"/>
-    <w:compatSetting w:name="differentiateMultirowTableHeaders" w:uri="http://schemas.microsoft.com/office/word" w:val="1"/>
-  </w:compat>
-  <w:rsids>
-    <w:rsidRoot w:val="005463FF"/>
-    <w:rsid w:val="005463FF"/>
-  </w:rsids>
-  <m:mathPr>
-    <m:mathFont m:val="Cambria Math"/>
-    <m:brkBin m:val="before"/>
-    <m:brkBinSub m:val="--"/>
-    <m:smallFrac m:val="0"/>
-    <m:dispDef/>
-    <m:lMargin m:val="0"/>
-    <m:rMargin m:val="0"/>
-    <m:defJc m:val="centerGroup"/>
-    <m:wrapIndent m:val="1440"/>
-    <m:intLim m:val="subSup"/>
-    <m:naryLim m:val="undOvr"/>
-  </m:mathPr>
-  <w:themeFontLang w:val="en-NZ" w:eastAsia="ja-JP"/>
-  <w:clrSchemeMapping w:bg1="light1" w:t1="dark1" w:bg2="light2" w:t2="dark2" w:accent1="accent1" w:accent2="accent2" w:accent3="accent3" w:accent4="accent4" w:accent5="accent5" w:accent6="accent6" w:hyperlink="hyperlink" w:followedHyperlink="followedHyperlink"/>
-  <w:decimalSymbol w:val="."/>
-  <w:listSeparator w:val=","/>
-  <w15:chartTrackingRefBased/>
-</w:settings>
-</file>
-
-<file path=word/glossary/styles.xml><?xml version="1.0" encoding="utf-8"?>
-<w:styles xmlns:mc="http://schemas.openxmlformats.org/markup-compatibility/2006" xmlns:r="http://schemas.openxmlformats.org/officeDocument/2006/relationships" xmlns:w="http://schemas.openxmlformats.org/wordprocessingml/2006/main" xmlns:w14="http://schemas.microsoft.com/office/word/2010/wordml" xmlns:w15="http://schemas.microsoft.com/office/word/2012/wordml" xmlns:w16se="http://schemas.microsoft.com/office/word/2015/wordml/symex" mc:Ignorable="w14 w15 w16se">
-  <w:docDefaults>
-    <w:rPrDefault>
-      <w:rPr>
-        <w:rFonts w:asciiTheme="minorHAnsi" w:eastAsiaTheme="minorEastAsia" w:hAnsiTheme="minorHAnsi" w:cstheme="minorBidi"/>
-        <w:sz w:val="22"/>
-        <w:szCs w:val="22"/>
-        <w:lang w:val="en-NZ" w:eastAsia="ja-JP" w:bidi="ar-SA"/>
-      </w:rPr>
-    </w:rPrDefault>
-    <w:pPrDefault>
-      <w:pPr>
-        <w:spacing w:after="160" w:line="259" w:lineRule="auto"/>
-      </w:pPr>
-    </w:pPrDefault>
-  </w:docDefaults>
-  <w:latentStyles w:defLockedState="0" w:defUIPriority="99" w:defSemiHidden="0" w:defUnhideWhenUsed="0" w:defQFormat="0" w:count="374">
-    <w:lsdException w:name="Normal" w:uiPriority="0" w:qFormat="1"/>
-    <w:lsdException w:name="heading 1" w:uiPriority="9" w:qFormat="1"/>
-    <w:lsdException w:name="heading 2" w:semiHidden="1" w:uiPriority="9" w:unhideWhenUsed="1" w:qFormat="1"/>
-    <w:lsdException w:name="heading 3" w:semiHidden="1" w:uiPriority="9" w:unhideWhenUsed="1" w:qFormat="1"/>
-    <w:lsdException w:name="heading 4" w:semiHidden="1" w:uiPriority="9" w:unhideWhenUsed="1" w:qFormat="1"/>
-    <w:lsdException w:name="heading 5" w:semiHidden="1" w:uiPriority="9" w:unhideWhenUsed="1" w:qFormat="1"/>
-    <w:lsdException w:name="heading 6" w:semiHidden="1" w:uiPriority="9" w:unhideWhenUsed="1" w:qFormat="1"/>
-    <w:lsdException w:name="heading 7" w:semiHidden="1" w:uiPriority="9" w:unhideWhenUsed="1" w:qFormat="1"/>
-    <w:lsdException w:name="heading 8" w:semiHidden="1" w:uiPriority="9" w:unhideWhenUsed="1" w:qFormat="1"/>
-    <w:lsdException w:name="heading 9" w:semiHidden="1" w:uiPriority="9" w:unhideWhenUsed="1" w:qFormat="1"/>
-    <w:lsdException w:name="index 1" w:semiHidden="1" w:unhideWhenUsed="1"/>
-    <w:lsdException w:name="index 2" w:semiHidden="1" w:unhideWhenUsed="1"/>
-    <w:lsdException w:name="index 3" w:semiHidden="1" w:unhideWhenUsed="1"/>
-    <w:lsdException w:name="index 4" w:semiHidden="1" w:unhideWhenUsed="1"/>
-    <w:lsdException w:name="index 5" w:semiHidden="1" w:unhideWhenUsed="1"/>
-    <w:lsdException w:name="index 6" w:semiHidden="1" w:unhideWhenUsed="1"/>
-    <w:lsdException w:name="index 7" w:semiHidden="1" w:unhideWhenUsed="1"/>
-    <w:lsdException w:name="index 8" w:semiHidden="1" w:unhideWhenUsed="1"/>
-    <w:lsdException w:name="index 9" w:semiHidden="1" w:unhideWhenUsed="1"/>
-    <w:lsdException w:name="toc 1" w:semiHidden="1" w:uiPriority="39" w:unhideWhenUsed="1"/>
-    <w:lsdException w:name="toc 2" w:semiHidden="1" w:uiPriority="39" w:unhideWhenUsed="1"/>
-    <w:lsdException w:name="toc 3" w:semiHidden="1" w:uiPriority="39" w:unhideWhenUsed="1"/>
-    <w:lsdException w:name="toc 4" w:semiHidden="1" w:uiPriority="39" w:unhideWhenUsed="1"/>
-    <w:lsdException w:name="toc 5" w:semiHidden="1" w:uiPriority="39" w:unhideWhenUsed="1"/>
-    <w:lsdException w:name="toc 6" w:semiHidden="1" w:uiPriority="39" w:unhideWhenUsed="1"/>
-    <w:lsdException w:name="toc 7" w:semiHidden="1" w:uiPriority="39" w:unhideWhenUsed="1"/>
-    <w:lsdException w:name="toc 8" w:semiHidden="1" w:uiPriority="39" w:unhideWhenUsed="1"/>
-    <w:lsdException w:name="toc 9" w:semiHidden="1" w:uiPriority="39" w:unhideWhenUsed="1"/>
-    <w:lsdException w:name="Normal Indent" w:semiHidden="1" w:unhideWhenUsed="1"/>
-    <w:lsdException w:name="footnote text" w:semiHidden="1" w:unhideWhenUsed="1"/>
-    <w:lsdException w:name="annotation text" w:semiHidden="1" w:unhideWhenUsed="1"/>
-    <w:lsdException w:name="header" w:semiHidden="1" w:unhideWhenUsed="1"/>
-    <w:lsdException w:name="footer" w:semiHidden="1" w:unhideWhenUsed="1"/>
-    <w:lsdException w:name="index heading" w:semiHidden="1" w:unhideWhenUsed="1"/>
-    <w:lsdException w:name="caption" w:semiHidden="1" w:uiPriority="35" w:unhideWhenUsed="1" w:qFormat="1"/>
-    <w:lsdException w:name="table of figures" w:semiHidden="1" w:unhideWhenUsed="1"/>
-    <w:lsdException w:name="envelope address" w:semiHidden="1" w:unhideWhenUsed="1"/>
-    <w:lsdException w:name="envelope return" w:semiHidden="1" w:unhideWhenUsed="1"/>
-    <w:lsdException w:name="footnote reference" w:semiHidden="1" w:unhideWhenUsed="1"/>
-    <w:lsdException w:name="annotation reference" w:semiHidden="1" w:unhideWhenUsed="1"/>
-    <w:lsdException w:name="line number" w:semiHidden="1" w:unhideWhenUsed="1"/>
-    <w:lsdException w:name="page number" w:semiHidden="1" w:unhideWhenUsed="1"/>
-    <w:lsdException w:name="endnote reference" w:semiHidden="1" w:unhideWhenUsed="1"/>
-    <w:lsdException w:name="endnote text" w:semiHidden="1" w:unhideWhenUsed="1"/>
-    <w:lsdException w:name="table of authorities" w:semiHidden="1" w:unhideWhenUsed="1"/>
-    <w:lsdException w:name="macro" w:semiHidden="1" w:unhideWhenUsed="1"/>
-    <w:lsdException w:name="toa heading" w:semiHidden="1" w:unhideWhenUsed="1"/>
-    <w:lsdException w:name="List" w:semiHidden="1" w:unhideWhenUsed="1"/>
-    <w:lsdException w:name="List Bullet" w:semiHidden="1" w:unhideWhenUsed="1"/>
-    <w:lsdException w:name="List Number" w:semiHidden="1" w:unhideWhenUsed="1"/>
-    <w:lsdException w:name="List 2" w:semiHidden="1" w:unhideWhenUsed="1"/>
-    <w:lsdException w:name="List 3" w:semiHidden="1" w:unhideWhenUsed="1"/>
-    <w:lsdException w:name="List 4" w:semiHidden="1" w:unhideWhenUsed="1"/>
-    <w:lsdException w:name="List 5" w:semiHidden="1" w:unhideWhenUsed="1"/>
-    <w:lsdException w:name="List Bullet 2" w:semiHidden="1" w:unhideWhenUsed="1"/>
-    <w:lsdException w:name="List Bullet 3" w:semiHidden="1" w:unhideWhenUsed="1"/>
-    <w:lsdException w:name="List Bullet 4" w:semiHidden="1" w:unhideWhenUsed="1"/>
-    <w:lsdException w:name="List Bullet 5" w:semiHidden="1" w:unhideWhenUsed="1"/>
-    <w:lsdException w:name="List Number 2" w:semiHidden="1" w:unhideWhenUsed="1"/>
-    <w:lsdException w:name="List Number 3" w:semiHidden="1" w:unhideWhenUsed="1"/>
-    <w:lsdException w:name="List Number 4" w:semiHidden="1" w:unhideWhenUsed="1"/>
-    <w:lsdException w:name="List Number 5" w:semiHidden="1" w:unhideWhenUsed="1"/>
-    <w:lsdException w:name="Title" w:uiPriority="10" w:qFormat="1"/>
-    <w:lsdException w:name="Closing" w:semiHidden="1" w:unhideWhenUsed="1"/>
-    <w:lsdException w:name="Signature" w:semiHidden="1" w:unhideWhenUsed="1"/>
-    <w:lsdException w:name="Default Paragraph Font" w:semiHidden="1" w:uiPriority="1" w:unhideWhenUsed="1"/>
-    <w:lsdException w:name="Body Text" w:semiHidden="1" w:unhideWhenUsed="1"/>
-    <w:lsdException w:name="Body Text Indent" w:semiHidden="1" w:unhideWhenUsed="1"/>
-    <w:lsdException w:name="List Continue" w:semiHidden="1" w:unhideWhenUsed="1"/>
-    <w:lsdException w:name="List Continue 2" w:semiHidden="1" w:unhideWhenUsed="1"/>
-    <w:lsdException w:name="List Continue 3" w:semiHidden="1" w:unhideWhenUsed="1"/>
-    <w:lsdException w:name="List Continue 4" w:semiHidden="1" w:unhideWhenUsed="1"/>
-    <w:lsdException w:name="List Continue 5" w:semiHidden="1" w:unhideWhenUsed="1"/>
-    <w:lsdException w:name="Message Header" w:semiHidden="1" w:unhideWhenUsed="1"/>
-    <w:lsdException w:name="Subtitle" w:uiPriority="11" w:qFormat="1"/>
-    <w:lsdException w:name="Salutation" w:semiHidden="1" w:unhideWhenUsed="1"/>
-    <w:lsdException w:name="Date" w:semiHidden="1" w:unhideWhenUsed="1"/>
-    <w:lsdException w:name="Body Text First Indent" w:semiHidden="1" w:unhideWhenUsed="1"/>
-    <w:lsdException w:name="Body Text First Indent 2" w:semiHidden="1" w:unhideWhenUsed="1"/>
-    <w:lsdException w:name="Note Heading" w:semiHidden="1" w:unhideWhenUsed="1"/>
-    <w:lsdException w:name="Body Text 2" w:semiHidden="1" w:unhideWhenUsed="1"/>
-    <w:lsdException w:name="Body Text 3" w:semiHidden="1" w:unhideWhenUsed="1"/>
-    <w:lsdException w:name="Body Text Indent 2" w:semiHidden="1" w:unhideWhenUsed="1"/>
-    <w:lsdException w:name="Body Text Indent 3" w:semiHidden="1" w:unhideWhenUsed="1"/>
-    <w:lsdException w:name="Block Text" w:semiHidden="1" w:unhideWhenUsed="1"/>
-    <w:lsdException w:name="Hyperlink" w:semiHidden="1" w:unhideWhenUsed="1"/>
-    <w:lsdException w:name="FollowedHyperlink" w:semiHidden="1" w:unhideWhenUsed="1"/>
-    <w:lsdException w:name="Strong" w:uiPriority="22" w:qFormat="1"/>
-    <w:lsdException w:name="Emphasis" w:uiPriority="20" w:qFormat="1"/>
-    <w:lsdException w:name="Document Map" w:semiHidden="1" w:unhideWhenUsed="1"/>
-    <w:lsdException w:name="Plain Text" w:semiHidden="1" w:unhideWhenUsed="1"/>
-    <w:lsdException w:name="E-mail Signature" w:semiHidden="1" w:unhideWhenUsed="1"/>
-    <w:lsdException w:name="HTML Top of Form" w:semiHidden="1" w:unhideWhenUsed="1"/>
-    <w:lsdException w:name="HTML Bottom of Form" w:semiHidden="1" w:unhideWhenUsed="1"/>
-    <w:lsdException w:name="Normal (Web)" w:semiHidden="1" w:unhideWhenUsed="1"/>
-    <w:lsdException w:name="HTML Acronym" w:semiHidden="1" w:unhideWhenUsed="1"/>
-    <w:lsdException w:name="HTML Address" w:semiHidden="1" w:unhideWhenUsed="1"/>
-    <w:lsdException w:name="HTML Cite" w:semiHidden="1" w:unhideWhenUsed="1"/>
-    <w:lsdException w:name="HTML Code" w:semiHidden="1" w:unhideWhenUsed="1"/>
-    <w:lsdException w:name="HTML Definition" w:semiHidden="1" w:unhideWhenUsed="1"/>
-    <w:lsdException w:name="HTML Keyboard" w:semiHidden="1" w:unhideWhenUsed="1"/>
-    <w:lsdException w:name="HTML Preformatted" w:semiHidden="1" w:unhideWhenUsed="1"/>
-    <w:lsdException w:name="HTML Sample" w:semiHidden="1" w:unhideWhenUsed="1"/>
-    <w:lsdException w:name="HTML Typewriter" w:semiHidden="1" w:unhideWhenUsed="1"/>
-    <w:lsdException w:name="HTML Variable" w:semiHidden="1" w:unhideWhenUsed="1"/>
-    <w:lsdException w:name="Normal Table" w:semiHidden="1" w:unhideWhenUsed="1"/>
-    <w:lsdException w:name="annotation subject" w:semiHidden="1" w:unhideWhenUsed="1"/>
-    <w:lsdException w:name="No List" w:semiHidden="1" w:unhideWhenUsed="1"/>
-    <w:lsdException w:name="Outline List 1" w:semiHidden="1" w:unhideWhenUsed="1"/>
-    <w:lsdException w:name="Outline List 2" w:semiHidden="1" w:unhideWhenUsed="1"/>
-    <w:lsdException w:name="Outline List 3" w:semiHidden="1" w:unhideWhenUsed="1"/>
-    <w:lsdException w:name="Table Simple 1" w:semiHidden="1" w:unhideWhenUsed="1"/>
-    <w:lsdException w:name="Table Simple 2" w:semiHidden="1" w:unhideWhenUsed="1"/>
-    <w:lsdException w:name="Table Simple 3" w:semiHidden="1" w:unhideWhenUsed="1"/>
-    <w:lsdException w:name="Table Classic 1" w:semiHidden="1" w:unhideWhenUsed="1"/>
-    <w:lsdException w:name="Table Classic 2" w:semiHidden="1" w:unhideWhenUsed="1"/>
-    <w:lsdException w:name="Table Classic 3" w:semiHidden="1" w:unhideWhenUsed="1"/>
-    <w:lsdException w:name="Table Classic 4" w:semiHidden="1" w:unhideWhenUsed="1"/>
-    <w:lsdException w:name="Table Colorful 1" w:semiHidden="1" w:unhideWhenUsed="1"/>
-    <w:lsdException w:name="Table Colorful 2" w:semiHidden="1" w:unhideWhenUsed="1"/>
-    <w:lsdException w:name="Table Colorful 3" w:semiHidden="1" w:unhideWhenUsed="1"/>
-    <w:lsdException w:name="Table Columns 1" w:semiHidden="1" w:unhideWhenUsed="1"/>
-    <w:lsdException w:name="Table Columns 2" w:semiHidden="1" w:unhideWhenUsed="1"/>
-    <w:lsdException w:name="Table Columns 3" w:semiHidden="1" w:unhideWhenUsed="1"/>
-    <w:lsdException w:name="Table Columns 4" w:semiHidden="1" w:unhideWhenUsed="1"/>
-    <w:lsdException w:name="Table Columns 5" w:semiHidden="1" w:unhideWhenUsed="1"/>
-    <w:lsdException w:name="Table Grid 1" w:semiHidden="1" w:unhideWhenUsed="1"/>
-    <w:lsdException w:name="Table Grid 2" w:semiHidden="1" w:unhideWhenUsed="1"/>
-    <w:lsdException w:name="Table Grid 3" w:semiHidden="1" w:unhideWhenUsed="1"/>
-    <w:lsdException w:name="Table Grid 4" w:semiHidden="1" w:unhideWhenUsed="1"/>
-    <w:lsdException w:name="Table Grid 5" w:semiHidden="1" w:unhideWhenUsed="1"/>
-    <w:lsdException w:name="Table Grid 6" w:semiHidden="1" w:unhideWhenUsed="1"/>
-    <w:lsdException w:name="Table Grid 7" w:semiHidden="1" w:unhideWhenUsed="1"/>
-    <w:lsdException w:name="Table Grid 8" w:semiHidden="1" w:unhideWhenUsed="1"/>
-    <w:lsdException w:name="Table List 1" w:semiHidden="1" w:unhideWhenUsed="1"/>
-    <w:lsdException w:name="Table List 2" w:semiHidden="1" w:unhideWhenUsed="1"/>
-    <w:lsdException w:name="Table List 3" w:semiHidden="1" w:unhideWhenUsed="1"/>
-    <w:lsdException w:name="Table List 4" w:semiHidden="1" w:unhideWhenUsed="1"/>
-    <w:lsdException w:name="Table List 5" w:semiHidden="1" w:unhideWhenUsed="1"/>
-    <w:lsdException w:name="Table List 6" w:semiHidden="1" w:unhideWhenUsed="1"/>
-    <w:lsdException w:name="Table List 7" w:semiHidden="1" w:unhideWhenUsed="1"/>
-    <w:lsdException w:name="Table List 8" w:semiHidden="1" w:unhideWhenUsed="1"/>
-    <w:lsdException w:name="Table 3D effects 1" w:semiHidden="1" w:unhideWhenUsed="1"/>
-    <w:lsdException w:name="Table 3D effects 2" w:semiHidden="1" w:unhideWhenUsed="1"/>
-    <w:lsdException w:name="Table 3D effects 3" w:semiHidden="1" w:unhideWhenUsed="1"/>
-    <w:lsdException w:name="Table Contemporary" w:semiHidden="1" w:unhideWhenUsed="1"/>
-    <w:lsdException w:name="Table Elegant" w:semiHidden="1" w:unhideWhenUsed="1"/>
-    <w:lsdException w:name="Table Professional" w:semiHidden="1" w:unhideWhenUsed="1"/>
-    <w:lsdException w:name="Table Subtle 1" w:semiHidden="1" w:unhideWhenUsed="1"/>
-    <w:lsdException w:name="Table Subtle 2" w:semiHidden="1" w:unhideWhenUsed="1"/>
-    <w:lsdException w:name="Table Web 1" w:semiHidden="1" w:unhideWhenUsed="1"/>
-    <w:lsdException w:name="Table Web 2" w:semiHidden="1" w:unhideWhenUsed="1"/>
-    <w:lsdException w:name="Table Web 3" w:semiHidden="1" w:unhideWhenUsed="1"/>
-    <w:lsdException w:name="Balloon Text" w:semiHidden="1" w:unhideWhenUsed="1"/>
-    <w:lsdException w:name="Table Grid" w:uiPriority="39"/>
-    <w:lsdException w:name="Table Theme" w:semiHidden="1" w:unhideWhenUsed="1"/>
-    <w:lsdException w:name="Placeholder Text" w:semiHidden="1"/>
-    <w:lsdException w:name="No Spacing" w:uiPriority="1" w:qFormat="1"/>
-    <w:lsdException w:name="Light Shading" w:uiPriority="60"/>
-    <w:lsdException w:name="Light List" w:uiPriority="61"/>
-    <w:lsdException w:name="Light Grid" w:uiPriority="62"/>
-    <w:lsdException w:name="Medium Shading 1" w:uiPriority="63"/>
-    <w:lsdException w:name="Medium Shading 2" w:uiPriority="64"/>
-    <w:lsdException w:name="Medium List 1" w:uiPriority="65"/>
-    <w:lsdException w:name="Medium List 2" w:uiPriority="66"/>
-    <w:lsdException w:name="Medium Grid 1" w:uiPriority="67"/>
-    <w:lsdException w:name="Medium Grid 2" w:uiPriority="68"/>
-    <w:lsdException w:name="Medium Grid 3" w:uiPriority="69"/>
-    <w:lsdException w:name="Dark List" w:uiPriority="70"/>
-    <w:lsdException w:name="Colorful Shading" w:uiPriority="71"/>
-    <w:lsdException w:name="Colorful List" w:uiPriority="72"/>
-    <w:lsdException w:name="Colorful Grid" w:uiPriority="73"/>
-    <w:lsdException w:name="Light Shading Accent 1" w:uiPriority="60"/>
-    <w:lsdException w:name="Light List Accent 1" w:uiPriority="61"/>
-    <w:lsdException w:name="Light Grid Accent 1" w:uiPriority="62"/>
-    <w:lsdException w:name="Medium Shading 1 Accent 1" w:uiPriority="63"/>
-    <w:lsdException w:name="Medium Shading 2 Accent 1" w:uiPriority="64"/>
-    <w:lsdException w:name="Medium List 1 Accent 1" w:uiPriority="65"/>
-    <w:lsdException w:name="Revision" w:semiHidden="1"/>
-    <w:lsdException w:name="List Paragraph" w:uiPriority="34" w:qFormat="1"/>
-    <w:lsdException w:name="Quote" w:uiPriority="29" w:qFormat="1"/>
-    <w:lsdException w:name="Intense Quote" w:uiPriority="30" w:qFormat="1"/>
-    <w:lsdException w:name="Medium List 2 Accent 1" w:uiPriority="66"/>
-    <w:lsdException w:name="Medium Grid 1 Accent 1" w:uiPriority="67"/>
-    <w:lsdException w:name="Medium Grid 2 Accent 1" w:uiPriority="68"/>
-    <w:lsdException w:name="Medium Grid 3 Accent 1" w:uiPriority="69"/>
-    <w:lsdException w:name="Dark List Accent 1" w:uiPriority="70"/>
-    <w:lsdException w:name="Colorful Shading Accent 1" w:uiPriority="71"/>
-    <w:lsdException w:name="Colorful List Accent 1" w:uiPriority="72"/>
-    <w:lsdException w:name="Colorful Grid Accent 1" w:uiPriority="73"/>
-    <w:lsdException w:name="Light Shading Accent 2" w:uiPriority="60"/>
-    <w:lsdException w:name="Light List Accent 2" w:uiPriority="61"/>
-    <w:lsdException w:name="Light Grid Accent 2" w:uiPriority="62"/>
-    <w:lsdException w:name="Medium Shading 1 Accent 2" w:uiPriority="63"/>
-    <w:lsdException w:name="Medium Shading 2 Accent 2" w:uiPriority="64"/>
-    <w:lsdException w:name="Medium List 1 Accent 2" w:uiPriority="65"/>
-    <w:lsdException w:name="Medium List 2 Accent 2" w:uiPriority="66"/>
-    <w:lsdException w:name="Medium Grid 1 Accent 2" w:uiPriority="67"/>
-    <w:lsdException w:name="Medium Grid 2 Accent 2" w:uiPriority="68"/>
-    <w:lsdException w:name="Medium Grid 3 Accent 2" w:uiPriority="69"/>
-    <w:lsdException w:name="Dark List Accent 2" w:uiPriority="70"/>
-    <w:lsdException w:name="Colorful Shading Accent 2" w:uiPriority="71"/>
-    <w:lsdException w:name="Colorful List Accent 2" w:uiPriority="72"/>
-    <w:lsdException w:name="Colorful Grid Accent 2" w:uiPriority="73"/>
-    <w:lsdException w:name="Light Shading Accent 3" w:uiPriority="60"/>
-    <w:lsdException w:name="Light List Accent 3" w:uiPriority="61"/>
-    <w:lsdException w:name="Light Grid Accent 3" w:uiPriority="62"/>
-    <w:lsdException w:name="Medium Shading 1 Accent 3" w:uiPriority="63"/>
-    <w:lsdException w:name="Medium Shading 2 Accent 3" w:uiPriority="64"/>
-    <w:lsdException w:name="Medium List 1 Accent 3" w:uiPriority="65"/>
-    <w:lsdException w:name="Medium List 2 Accent 3" w:uiPriority="66"/>
-    <w:lsdException w:name="Medium Grid 1 Accent 3" w:uiPriority="67"/>
-    <w:lsdException w:name="Medium Grid 2 Accent 3" w:uiPriority="68"/>
-    <w:lsdException w:name="Medium Grid 3 Accent 3" w:uiPriority="69"/>
-    <w:lsdException w:name="Dark List Accent 3" w:uiPriority="70"/>
-    <w:lsdException w:name="Colorful Shading Accent 3" w:uiPriority="71"/>
-    <w:lsdException w:name="Colorful List Accent 3" w:uiPriority="72"/>
-    <w:lsdException w:name="Colorful Grid Accent 3" w:uiPriority="73"/>
-    <w:lsdException w:name="Light Shading Accent 4" w:uiPriority="60"/>
-    <w:lsdException w:name="Light List Accent 4" w:uiPriority="61"/>
-    <w:lsdException w:name="Light Grid Accent 4" w:uiPriority="62"/>
-    <w:lsdException w:name="Medium Shading 1 Accent 4" w:uiPriority="63"/>
-    <w:lsdException w:name="Medium Shading 2 Accent 4" w:uiPriority="64"/>
-    <w:lsdException w:name="Medium List 1 Accent 4" w:uiPriority="65"/>
-    <w:lsdException w:name="Medium List 2 Accent 4" w:uiPriority="66"/>
-    <w:lsdException w:name="Medium Grid 1 Accent 4" w:uiPriority="67"/>
-    <w:lsdException w:name="Medium Grid 2 Accent 4" w:uiPriority="68"/>
-    <w:lsdException w:name="Medium Grid 3 Accent 4" w:uiPriority="69"/>
-    <w:lsdException w:name="Dark List Accent 4" w:uiPriority="70"/>
-    <w:lsdException w:name="Colorful Shading Accent 4" w:uiPriority="71"/>
-    <w:lsdException w:name="Colorful List Accent 4" w:uiPriority="72"/>
-    <w:lsdException w:name="Colorful Grid Accent 4" w:uiPriority="73"/>
-    <w:lsdException w:name="Light Shading Accent 5" w:uiPriority="60"/>
-    <w:lsdException w:name="Light List Accent 5" w:uiPriority="61"/>
-    <w:lsdException w:name="Light Grid Accent 5" w:uiPriority="62"/>
-    <w:lsdException w:name="Medium Shading 1 Accent 5" w:uiPriority="63"/>
-    <w:lsdException w:name="Medium Shading 2 Accent 5" w:uiPriority="64"/>
-    <w:lsdException w:name="Medium List 1 Accent 5" w:uiPriority="65"/>
-    <w:lsdException w:name="Medium List 2 Accent 5" w:uiPriority="66"/>
-    <w:lsdException w:name="Medium Grid 1 Accent 5" w:uiPriority="67"/>
-    <w:lsdException w:name="Medium Grid 2 Accent 5" w:uiPriority="68"/>
-    <w:lsdException w:name="Medium Grid 3 Accent 5" w:uiPriority="69"/>
-    <w:lsdException w:name="Dark List Accent 5" w:uiPriority="70"/>
-    <w:lsdException w:name="Colorful Shading Accent 5" w:uiPriority="71"/>
-    <w:lsdException w:name="Colorful List Accent 5" w:uiPriority="72"/>
-    <w:lsdException w:name="Colorful Grid Accent 5" w:uiPriority="73"/>
-    <w:lsdException w:name="Light Shading Accent 6" w:uiPriority="60"/>
-    <w:lsdException w:name="Light List Accent 6" w:uiPriority="61"/>
-    <w:lsdException w:name="Light Grid Accent 6" w:uiPriority="62"/>
-    <w:lsdException w:name="Medium Shading 1 Accent 6" w:uiPriority="63"/>
-    <w:lsdException w:name="Medium Shading 2 Accent 6" w:uiPriority="64"/>
-    <w:lsdException w:name="Medium List 1 Accent 6" w:uiPriority="65"/>
-    <w:lsdException w:name="Medium List 2 Accent 6" w:uiPriority="66"/>
-    <w:lsdException w:name="Medium Grid 1 Accent 6" w:uiPriority="67"/>
-    <w:lsdException w:name="Medium Grid 2 Accent 6" w:uiPriority="68"/>
-    <w:lsdException w:name="Medium Grid 3 Accent 6" w:uiPriority="69"/>
-    <w:lsdException w:name="Dark List Accent 6" w:uiPriority="70"/>
-    <w:lsdException w:name="Colorful Shading Accent 6" w:uiPriority="71"/>
-    <w:lsdException w:name="Colorful List Accent 6" w:uiPriority="72"/>
-    <w:lsdException w:name="Colorful Grid Accent 6" w:uiPriority="73"/>
-    <w:lsdException w:name="Subtle Emphasis" w:uiPriority="19" w:qFormat="1"/>
-    <w:lsdException w:name="Intense Emphasis" w:uiPriority="21" w:qFormat="1"/>
-    <w:lsdException w:name="Subtle Reference" w:uiPriority="31" w:qFormat="1"/>
-    <w:lsdException w:name="Intense Reference" w:uiPriority="32" w:qFormat="1"/>
-    <w:lsdException w:name="Book Title" w:uiPriority="33" w:qFormat="1"/>
-    <w:lsdException w:name="Bibliography" w:semiHidden="1" w:uiPriority="37" w:unhideWhenUsed="1"/>
-    <w:lsdException w:name="TOC Heading" w:semiHidden="1" w:uiPriority="39" w:unhideWhenUsed="1" w:qFormat="1"/>
-    <w:lsdException w:name="Plain Table 1" w:uiPriority="41"/>
-    <w:lsdException w:name="Plain Table 2" w:uiPriority="42"/>
-    <w:lsdException w:name="Plain Table 3" w:uiPriority="43"/>
-    <w:lsdException w:name="Plain Table 4" w:uiPriority="44"/>
-    <w:lsdException w:name="Plain Table 5" w:uiPriority="45"/>
-    <w:lsdException w:name="Grid Table Light" w:uiPriority="40"/>
-    <w:lsdException w:name="Grid Table 1 Light" w:uiPriority="46"/>
-    <w:lsdException w:name="Grid Table 2" w:uiPriority="47"/>
-    <w:lsdException w:name="Grid Table 3" w:uiPriority="48"/>
-    <w:lsdException w:name="Grid Table 4" w:uiPriority="49"/>
-    <w:lsdException w:name="Grid Table 5 Dark" w:uiPriority="50"/>
-    <w:lsdException w:name="Grid Table 6 Colorful" w:uiPriority="51"/>
-    <w:lsdException w:name="Grid Table 7 Colorful" w:uiPriority="52"/>
-    <w:lsdException w:name="Grid Table 1 Light Accent 1" w:uiPriority="46"/>
-    <w:lsdException w:name="Grid Table 2 Accent 1" w:uiPriority="47"/>
-    <w:lsdException w:name="Grid Table 3 Accent 1" w:uiPriority="48"/>
-    <w:lsdException w:name="Grid Table 4 Accent 1" w:uiPriority="49"/>
-    <w:lsdException w:name="Grid Table 5 Dark Accent 1" w:uiPriority="50"/>
-    <w:lsdException w:name="Grid Table 6 Colorful Accent 1" w:uiPriority="51"/>
-    <w:lsdException w:name="Grid Table 7 Colorful Accent 1" w:uiPriority="52"/>
-    <w:lsdException w:name="Grid Table 1 Light Accent 2" w:uiPriority="46"/>
-    <w:lsdException w:name="Grid Table 2 Accent 2" w:uiPriority="47"/>
-    <w:lsdException w:name="Grid Table 3 Accent 2" w:uiPriority="48"/>
-    <w:lsdException w:name="Grid Table 4 Accent 2" w:uiPriority="49"/>
-    <w:lsdException w:name="Grid Table 5 Dark Accent 2" w:uiPriority="50"/>
-    <w:lsdException w:name="Grid Table 6 Colorful Accent 2" w:uiPriority="51"/>
-    <w:lsdException w:name="Grid Table 7 Colorful Accent 2" w:uiPriority="52"/>
-    <w:lsdException w:name="Grid Table 1 Light Accent 3" w:uiPriority="46"/>
-    <w:lsdException w:name="Grid Table 2 Accent 3" w:uiPriority="47"/>
-    <w:lsdException w:name="Grid Table 3 Accent 3" w:uiPriority="48"/>
-    <w:lsdException w:name="Grid Table 4 Accent 3" w:uiPriority="49"/>
-    <w:lsdException w:name="Grid Table 5 Dark Accent 3" w:uiPriority="50"/>
-    <w:lsdException w:name="Grid Table 6 Colorful Accent 3" w:uiPriority="51"/>
-    <w:lsdException w:name="Grid Table 7 Colorful Accent 3" w:uiPriority="52"/>
-    <w:lsdException w:name="Grid Table 1 Light Accent 4" w:uiPriority="46"/>
-    <w:lsdException w:name="Grid Table 2 Accent 4" w:uiPriority="47"/>
-    <w:lsdException w:name="Grid Table 3 Accent 4" w:uiPriority="48"/>
-    <w:lsdException w:name="Grid Table 4 Accent 4" w:uiPriority="49"/>
-    <w:lsdException w:name="Grid Table 5 Dark Accent 4" w:uiPriority="50"/>
-    <w:lsdException w:name="Grid Table 6 Colorful Accent 4" w:uiPriority="51"/>
-    <w:lsdException w:name="Grid Table 7 Colorful Accent 4" w:uiPriority="52"/>
-    <w:lsdException w:name="Grid Table 1 Light Accent 5" w:uiPriority="46"/>
-    <w:lsdException w:name="Grid Table 2 Accent 5" w:uiPriority="47"/>
-    <w:lsdException w:name="Grid Table 3 Accent 5" w:uiPriority="48"/>
-    <w:lsdException w:name="Grid Table 4 Accent 5" w:uiPriority="49"/>
-    <w:lsdException w:name="Grid Table 5 Dark Accent 5" w:uiPriority="50"/>
-    <w:lsdException w:name="Grid Table 6 Colorful Accent 5" w:uiPriority="51"/>
-    <w:lsdException w:name="Grid Table 7 Colorful Accent 5" w:uiPriority="52"/>
-    <w:lsdException w:name="Grid Table 1 Light Accent 6" w:uiPriority="46"/>
-    <w:lsdException w:name="Grid Table 2 Accent 6" w:uiPriority="47"/>
-    <w:lsdException w:name="Grid Table 3 Accent 6" w:uiPriority="48"/>
-    <w:lsdException w:name="Grid Table 4 Accent 6" w:uiPriority="49"/>
-    <w:lsdException w:name="Grid Table 5 Dark Accent 6" w:uiPriority="50"/>
-    <w:lsdException w:name="Grid Table 6 Colorful Accent 6" w:uiPriority="51"/>
-    <w:lsdException w:name="Grid Table 7 Colorful Accent 6" w:uiPriority="52"/>
-    <w:lsdException w:name="List Table 1 Light" w:uiPriority="46"/>
-    <w:lsdException w:name="List Table 2" w:uiPriority="47"/>
-    <w:lsdException w:name="List Table 3" w:uiPriority="48"/>
-    <w:lsdException w:name="List Table 4" w:uiPriority="49"/>
-    <w:lsdException w:name="List Table 5 Dark" w:uiPriority="50"/>
-    <w:lsdException w:name="List Table 6 Colorful" w:uiPriority="51"/>
-    <w:lsdException w:name="List Table 7 Colorful" w:uiPriority="52"/>
-    <w:lsdException w:name="List Table 1 Light Accent 1" w:uiPriority="46"/>
-    <w:lsdException w:name="List Table 2 Accent 1" w:uiPriority="47"/>
-    <w:lsdException w:name="List Table 3 Accent 1" w:uiPriority="48"/>
-    <w:lsdException w:name="List Table 4 Accent 1" w:uiPriority="49"/>
-    <w:lsdException w:name="List Table 5 Dark Accent 1" w:uiPriority="50"/>
-    <w:lsdException w:name="List Table 6 Colorful Accent 1" w:uiPriority="51"/>
-    <w:lsdException w:name="List Table 7 Colorful Accent 1" w:uiPriority="52"/>
-    <w:lsdException w:name="List Table 1 Light Accent 2" w:uiPriority="46"/>
-    <w:lsdException w:name="List Table 2 Accent 2" w:uiPriority="47"/>
-    <w:lsdException w:name="List Table 3 Accent 2" w:uiPriority="48"/>
-    <w:lsdException w:name="List Table 4 Accent 2" w:uiPriority="49"/>
-    <w:lsdException w:name="List Table 5 Dark Accent 2" w:uiPriority="50"/>
-    <w:lsdException w:name="List Table 6 Colorful Accent 2" w:uiPriority="51"/>
-    <w:lsdException w:name="List Table 7 Colorful Accent 2" w:uiPriority="52"/>
-    <w:lsdException w:name="List Table 1 Light Accent 3" w:uiPriority="46"/>
-    <w:lsdException w:name="List Table 2 Accent 3" w:uiPriority="47"/>
-    <w:lsdException w:name="List Table 3 Accent 3" w:uiPriority="48"/>
-    <w:lsdException w:name="List Table 4 Accent 3" w:uiPriority="49"/>
-    <w:lsdException w:name="List Table 5 Dark Accent 3" w:uiPriority="50"/>
-    <w:lsdException w:name="List Table 6 Colorful Accent 3" w:uiPriority="51"/>
-    <w:lsdException w:name="List Table 7 Colorful Accent 3" w:uiPriority="52"/>
-    <w:lsdException w:name="List Table 1 Light Accent 4" w:uiPriority="46"/>
-    <w:lsdException w:name="List Table 2 Accent 4" w:uiPriority="47"/>
-    <w:lsdException w:name="List Table 3 Accent 4" w:uiPriority="48"/>
-    <w:lsdException w:name="List Table 4 Accent 4" w:uiPriority="49"/>
-    <w:lsdException w:name="List Table 5 Dark Accent 4" w:uiPriority="50"/>
-    <w:lsdException w:name="List Table 6 Colorful Accent 4" w:uiPriority="51"/>
-    <w:lsdException w:name="List Table 7 Colorful Accent 4" w:uiPriority="52"/>
-    <w:lsdException w:name="List Table 1 Light Accent 5" w:uiPriority="46"/>
-    <w:lsdException w:name="List Table 2 Accent 5" w:uiPriority="47"/>
-    <w:lsdException w:name="List Table 3 Accent 5" w:uiPriority="48"/>
-    <w:lsdException w:name="List Table 4 Accent 5" w:uiPriority="49"/>
-    <w:lsdException w:name="List Table 5 Dark Accent 5" w:uiPriority="50"/>
-    <w:lsdException w:name="List Table 6 Colorful Accent 5" w:uiPriority="51"/>
-    <w:lsdException w:name="List Table 7 Colorful Accent 5" w:uiPriority="52"/>
-    <w:lsdException w:name="List Table 1 Light Accent 6" w:uiPriority="46"/>
-    <w:lsdException w:name="List Table 2 Accent 6" w:uiPriority="47"/>
-    <w:lsdException w:name="List Table 3 Accent 6" w:uiPriority="48"/>
-    <w:lsdException w:name="List Table 4 Accent 6" w:uiPriority="49"/>
-    <w:lsdException w:name="List Table 5 Dark Accent 6" w:uiPriority="50"/>
-    <w:lsdException w:name="List Table 6 Colorful Accent 6" w:uiPriority="51"/>
-    <w:lsdException w:name="List Table 7 Colorful Accent 6" w:uiPriority="52"/>
-    <w:lsdException w:name="Mention" w:semiHidden="1" w:unhideWhenUsed="1"/>
-    <w:lsdException w:name="Smart Hyperlink" w:semiHidden="1" w:unhideWhenUsed="1"/>
-    <w:lsdException w:name="Hashtag" w:semiHidden="1" w:unhideWhenUsed="1"/>
-  </w:latentStyles>
-  <w:style w:type="paragraph" w:default="1" w:styleId="Normal">
-    <w:name w:val="Normal"/>
-    <w:qFormat/>
-  </w:style>
-  <w:style w:type="character" w:default="1" w:styleId="DefaultParagraphFont">
-    <w:name w:val="Default Paragraph Font"/>
-    <w:uiPriority w:val="1"/>
-    <w:semiHidden/>
-    <w:unhideWhenUsed/>
-  </w:style>
-  <w:style w:type="table" w:default="1" w:styleId="TableNormal">
-    <w:name w:val="Normal Table"/>
-    <w:uiPriority w:val="99"/>
-    <w:semiHidden/>
-    <w:unhideWhenUsed/>
-    <w:tblPr>
-      <w:tblInd w:w="0" w:type="dxa"/>
-      <w:tblCellMar>
-        <w:top w:w="0" w:type="dxa"/>
-        <w:left w:w="108" w:type="dxa"/>
-        <w:bottom w:w="0" w:type="dxa"/>
-        <w:right w:w="108" w:type="dxa"/>
-      </w:tblCellMar>
-    </w:tblPr>
-  </w:style>
-  <w:style w:type="numbering" w:default="1" w:styleId="NoList">
-    <w:name w:val="No List"/>
-    <w:uiPriority w:val="99"/>
-    <w:semiHidden/>
-    <w:unhideWhenUsed/>
-  </w:style>
-  <w:style w:type="paragraph" w:customStyle="1" w:styleId="B3FEC856013C4020B861D7DA7DBD121C">
-    <w:name w:val="B3FEC856013C4020B861D7DA7DBD121C"/>
-    <w:rsid w:val="005463FF"/>
-  </w:style>
-  <w:style w:type="paragraph" w:customStyle="1" w:styleId="3A7F41B4C30E488FB5FC99DDC1A86660">
-    <w:name w:val="3A7F41B4C30E488FB5FC99DDC1A86660"/>
-    <w:rsid w:val="005463FF"/>
-  </w:style>
-  <w:style w:type="paragraph" w:customStyle="1" w:styleId="BB59299D6D4442139F32DC0C9E5524F2">
-    <w:name w:val="BB59299D6D4442139F32DC0C9E5524F2"/>
-    <w:rsid w:val="005463FF"/>
-  </w:style>
-</w:styles>
-</file>
-
-<file path=word/glossary/webSettings.xml><?xml version="1.0" encoding="utf-8"?>
-<w:webSettings xmlns:mc="http://schemas.openxmlformats.org/markup-compatibility/2006" xmlns:r="http://schemas.openxmlformats.org/officeDocument/2006/relationships" xmlns:w="http://schemas.openxmlformats.org/wordprocessingml/2006/main" xmlns:w14="http://schemas.microsoft.com/office/word/2010/wordml" xmlns:w15="http://schemas.microsoft.com/office/word/2012/wordml" xmlns:w16se="http://schemas.microsoft.com/office/word/2015/wordml/symex" mc:Ignorable="w14 w15 w16se">
-  <w:optimizeForBrowser/>
-  <w:allowPNG/>
-</w:webSettings>
-</file>
-
 <file path=word/theme/theme1.xml><?xml version="1.0" encoding="utf-8"?>
 <a:theme xmlns:a="http://schemas.openxmlformats.org/drawingml/2006/main" name="Office Theme">
   <a:themeElements>
@@ -21348,7 +20746,7 @@
 </file>
 
 <file path=customXml/itemProps1.xml><?xml version="1.0" encoding="utf-8"?>
-<ds:datastoreItem xmlns:ds="http://schemas.openxmlformats.org/officeDocument/2006/customXml" ds:itemID="{87E70DBC-72C7-4149-B0EB-31E90C59DCC7}">
+<ds:datastoreItem xmlns:ds="http://schemas.openxmlformats.org/officeDocument/2006/customXml" ds:itemID="{C32D7DD9-4143-44D1-AFC6-E50A30F426D0}">
   <ds:schemaRefs>
     <ds:schemaRef ds:uri="http://schemas.openxmlformats.org/officeDocument/2006/bibliography"/>
   </ds:schemaRefs>

</xml_diff>

<commit_message>
Last set of changes
</commit_message>
<xml_diff>
--- a/draft.docx
+++ b/draft.docx
@@ -507,7 +507,7 @@
           <w:color w:val="FFFFFF" w:themeColor="background1"/>
         </w:rPr>
       </w:pPr>
-      <w:bookmarkStart w:id="2" w:name="_Toc486463688"/>
+      <w:bookmarkStart w:id="2" w:name="_Toc486542961"/>
       <w:r>
         <w:rPr>
           <w:color w:val="FFFFFF" w:themeColor="background1"/>
@@ -654,7 +654,7 @@
           <w:noProof/>
         </w:rPr>
       </w:pPr>
-      <w:bookmarkStart w:id="3" w:name="_Toc486463689"/>
+      <w:bookmarkStart w:id="3" w:name="_Toc486542962"/>
       <w:r>
         <w:lastRenderedPageBreak/>
         <w:t>Table of Contents</w:t>
@@ -670,6 +670,8 @@
         <w:fldChar w:fldCharType="separate"/>
       </w:r>
     </w:p>
+    <w:bookmarkStart w:id="4" w:name="_GoBack"/>
+    <w:bookmarkEnd w:id="4"/>
     <w:p>
       <w:pPr>
         <w:pStyle w:val="TOC9"/>
@@ -680,55 +682,91 @@
           <w:lang w:eastAsia="ja-JP"/>
         </w:rPr>
       </w:pPr>
-      <w:hyperlink w:anchor="_Toc486463688" w:history="1">
-        <w:r>
-          <w:rPr>
-            <w:rStyle w:val="Hyperlink"/>
-          </w:rPr>
-          <w:t>Abstract</w:t>
-        </w:r>
-        <w:r>
-          <w:rPr>
-            <w:webHidden/>
-          </w:rPr>
-          <w:tab/>
-        </w:r>
-        <w:r>
-          <w:rPr>
-            <w:webHidden/>
-          </w:rPr>
-          <w:fldChar w:fldCharType="begin"/>
-        </w:r>
-        <w:r>
-          <w:rPr>
-            <w:webHidden/>
-          </w:rPr>
-          <w:instrText xml:space="preserve"> PAGEREF _Toc486463688 \h </w:instrText>
-        </w:r>
-        <w:r>
-          <w:rPr>
-            <w:webHidden/>
-          </w:rPr>
-        </w:r>
-        <w:r>
-          <w:rPr>
-            <w:webHidden/>
-          </w:rPr>
-          <w:fldChar w:fldCharType="separate"/>
-        </w:r>
-        <w:r>
-          <w:rPr>
-            <w:webHidden/>
-          </w:rPr>
-          <w:t>1</w:t>
-        </w:r>
-        <w:r>
-          <w:rPr>
-            <w:webHidden/>
-          </w:rPr>
-          <w:fldChar w:fldCharType="end"/>
-        </w:r>
-      </w:hyperlink>
+      <w:r>
+        <w:rPr>
+          <w:rStyle w:val="Hyperlink"/>
+        </w:rPr>
+        <w:fldChar w:fldCharType="begin"/>
+      </w:r>
+      <w:r>
+        <w:rPr>
+          <w:rStyle w:val="Hyperlink"/>
+        </w:rPr>
+        <w:instrText xml:space="preserve"> </w:instrText>
+      </w:r>
+      <w:r>
+        <w:instrText>HYPERLINK \l "_Toc486542961"</w:instrText>
+      </w:r>
+      <w:r>
+        <w:rPr>
+          <w:rStyle w:val="Hyperlink"/>
+        </w:rPr>
+        <w:instrText xml:space="preserve"> </w:instrText>
+      </w:r>
+      <w:r>
+        <w:rPr>
+          <w:rStyle w:val="Hyperlink"/>
+        </w:rPr>
+      </w:r>
+      <w:r>
+        <w:rPr>
+          <w:rStyle w:val="Hyperlink"/>
+        </w:rPr>
+        <w:fldChar w:fldCharType="separate"/>
+      </w:r>
+      <w:r>
+        <w:rPr>
+          <w:rStyle w:val="Hyperlink"/>
+        </w:rPr>
+        <w:t>Abstract</w:t>
+      </w:r>
+      <w:r>
+        <w:rPr>
+          <w:webHidden/>
+        </w:rPr>
+        <w:tab/>
+      </w:r>
+      <w:r>
+        <w:rPr>
+          <w:webHidden/>
+        </w:rPr>
+        <w:fldChar w:fldCharType="begin"/>
+      </w:r>
+      <w:r>
+        <w:rPr>
+          <w:webHidden/>
+        </w:rPr>
+        <w:instrText xml:space="preserve"> PAGEREF _Toc486542961 \h </w:instrText>
+      </w:r>
+      <w:r>
+        <w:rPr>
+          <w:webHidden/>
+        </w:rPr>
+      </w:r>
+      <w:r>
+        <w:rPr>
+          <w:webHidden/>
+        </w:rPr>
+        <w:fldChar w:fldCharType="separate"/>
+      </w:r>
+      <w:r>
+        <w:rPr>
+          <w:webHidden/>
+        </w:rPr>
+        <w:t>1</w:t>
+      </w:r>
+      <w:r>
+        <w:rPr>
+          <w:webHidden/>
+        </w:rPr>
+        <w:fldChar w:fldCharType="end"/>
+      </w:r>
+      <w:r>
+        <w:rPr>
+          <w:rStyle w:val="Hyperlink"/>
+        </w:rPr>
+        <w:fldChar w:fldCharType="end"/>
+      </w:r>
     </w:p>
     <w:p>
       <w:pPr>
@@ -740,7 +778,7 @@
           <w:lang w:eastAsia="ja-JP"/>
         </w:rPr>
       </w:pPr>
-      <w:hyperlink w:anchor="_Toc486463689" w:history="1">
+      <w:hyperlink w:anchor="_Toc486542962" w:history="1">
         <w:r>
           <w:rPr>
             <w:rStyle w:val="Hyperlink"/>
@@ -763,7 +801,7 @@
           <w:rPr>
             <w:webHidden/>
           </w:rPr>
-          <w:instrText xml:space="preserve"> PAGEREF _Toc486463689 \h </w:instrText>
+          <w:instrText xml:space="preserve"> PAGEREF _Toc486542962 \h </w:instrText>
         </w:r>
         <w:r>
           <w:rPr>
@@ -800,7 +838,7 @@
           <w:lang w:eastAsia="ja-JP"/>
         </w:rPr>
       </w:pPr>
-      <w:hyperlink w:anchor="_Toc486463690" w:history="1">
+      <w:hyperlink w:anchor="_Toc486542963" w:history="1">
         <w:r>
           <w:rPr>
             <w:rStyle w:val="Hyperlink"/>
@@ -823,7 +861,7 @@
           <w:rPr>
             <w:webHidden/>
           </w:rPr>
-          <w:instrText xml:space="preserve"> PAGEREF _Toc486463690 \h </w:instrText>
+          <w:instrText xml:space="preserve"> PAGEREF _Toc486542963 \h </w:instrText>
         </w:r>
         <w:r>
           <w:rPr>
@@ -860,7 +898,7 @@
           <w:lang w:eastAsia="ja-JP"/>
         </w:rPr>
       </w:pPr>
-      <w:hyperlink w:anchor="_Toc486463691" w:history="1">
+      <w:hyperlink w:anchor="_Toc486542964" w:history="1">
         <w:r>
           <w:rPr>
             <w:rStyle w:val="Hyperlink"/>
@@ -883,7 +921,7 @@
           <w:rPr>
             <w:webHidden/>
           </w:rPr>
-          <w:instrText xml:space="preserve"> PAGEREF _Toc486463691 \h </w:instrText>
+          <w:instrText xml:space="preserve"> PAGEREF _Toc486542964 \h </w:instrText>
         </w:r>
         <w:r>
           <w:rPr>
@@ -920,7 +958,7 @@
           <w:lang w:eastAsia="ja-JP"/>
         </w:rPr>
       </w:pPr>
-      <w:hyperlink w:anchor="_Toc486463692" w:history="1">
+      <w:hyperlink w:anchor="_Toc486542965" w:history="1">
         <w:r>
           <w:rPr>
             <w:rStyle w:val="Hyperlink"/>
@@ -943,7 +981,7 @@
           <w:rPr>
             <w:webHidden/>
           </w:rPr>
-          <w:instrText xml:space="preserve"> PAGEREF _Toc486463692 \h </w:instrText>
+          <w:instrText xml:space="preserve"> PAGEREF _Toc486542965 \h </w:instrText>
         </w:r>
         <w:r>
           <w:rPr>
@@ -980,7 +1018,7 @@
           <w:lang w:eastAsia="ja-JP"/>
         </w:rPr>
       </w:pPr>
-      <w:hyperlink w:anchor="_Toc486463693" w:history="1">
+      <w:hyperlink w:anchor="_Toc486542966" w:history="1">
         <w:r>
           <w:rPr>
             <w:rStyle w:val="Hyperlink"/>
@@ -1003,7 +1041,7 @@
           <w:rPr>
             <w:webHidden/>
           </w:rPr>
-          <w:instrText xml:space="preserve"> PAGEREF _Toc486463693 \h </w:instrText>
+          <w:instrText xml:space="preserve"> PAGEREF _Toc486542966 \h </w:instrText>
         </w:r>
         <w:r>
           <w:rPr>
@@ -1039,7 +1077,7 @@
           <w:lang w:eastAsia="ja-JP"/>
         </w:rPr>
       </w:pPr>
-      <w:hyperlink w:anchor="_Toc486463694" w:history="1">
+      <w:hyperlink w:anchor="_Toc486542967" w:history="1">
         <w:r>
           <w:rPr>
             <w:rStyle w:val="Hyperlink"/>
@@ -1076,7 +1114,7 @@
           <w:rPr>
             <w:webHidden/>
           </w:rPr>
-          <w:instrText xml:space="preserve"> PAGEREF _Toc486463694 \h </w:instrText>
+          <w:instrText xml:space="preserve"> PAGEREF _Toc486542967 \h </w:instrText>
         </w:r>
         <w:r>
           <w:rPr>
@@ -1112,7 +1150,7 @@
           <w:lang w:eastAsia="ja-JP"/>
         </w:rPr>
       </w:pPr>
-      <w:hyperlink w:anchor="_Toc486463695" w:history="1">
+      <w:hyperlink w:anchor="_Toc486542968" w:history="1">
         <w:r>
           <w:rPr>
             <w:rStyle w:val="Hyperlink"/>
@@ -1149,7 +1187,7 @@
           <w:rPr>
             <w:webHidden/>
           </w:rPr>
-          <w:instrText xml:space="preserve"> PAGEREF _Toc486463695 \h </w:instrText>
+          <w:instrText xml:space="preserve"> PAGEREF _Toc486542968 \h </w:instrText>
         </w:r>
         <w:r>
           <w:rPr>
@@ -1185,7 +1223,7 @@
           <w:lang w:eastAsia="ja-JP"/>
         </w:rPr>
       </w:pPr>
-      <w:hyperlink w:anchor="_Toc486463696" w:history="1">
+      <w:hyperlink w:anchor="_Toc486542969" w:history="1">
         <w:r>
           <w:rPr>
             <w:rStyle w:val="Hyperlink"/>
@@ -1222,7 +1260,7 @@
           <w:rPr>
             <w:webHidden/>
           </w:rPr>
-          <w:instrText xml:space="preserve"> PAGEREF _Toc486463696 \h </w:instrText>
+          <w:instrText xml:space="preserve"> PAGEREF _Toc486542969 \h </w:instrText>
         </w:r>
         <w:r>
           <w:rPr>
@@ -1258,7 +1296,7 @@
           <w:lang w:eastAsia="ja-JP"/>
         </w:rPr>
       </w:pPr>
-      <w:hyperlink w:anchor="_Toc486463697" w:history="1">
+      <w:hyperlink w:anchor="_Toc486542970" w:history="1">
         <w:r>
           <w:rPr>
             <w:rStyle w:val="Hyperlink"/>
@@ -1295,7 +1333,7 @@
           <w:rPr>
             <w:webHidden/>
           </w:rPr>
-          <w:instrText xml:space="preserve"> PAGEREF _Toc486463697 \h </w:instrText>
+          <w:instrText xml:space="preserve"> PAGEREF _Toc486542970 \h </w:instrText>
         </w:r>
         <w:r>
           <w:rPr>
@@ -1331,7 +1369,7 @@
           <w:lang w:eastAsia="ja-JP"/>
         </w:rPr>
       </w:pPr>
-      <w:hyperlink w:anchor="_Toc486463698" w:history="1">
+      <w:hyperlink w:anchor="_Toc486542971" w:history="1">
         <w:r>
           <w:rPr>
             <w:rStyle w:val="Hyperlink"/>
@@ -1368,7 +1406,7 @@
           <w:rPr>
             <w:webHidden/>
           </w:rPr>
-          <w:instrText xml:space="preserve"> PAGEREF _Toc486463698 \h </w:instrText>
+          <w:instrText xml:space="preserve"> PAGEREF _Toc486542971 \h </w:instrText>
         </w:r>
         <w:r>
           <w:rPr>
@@ -1405,7 +1443,7 @@
           <w:lang w:eastAsia="ja-JP"/>
         </w:rPr>
       </w:pPr>
-      <w:hyperlink w:anchor="_Toc486463699" w:history="1">
+      <w:hyperlink w:anchor="_Toc486542972" w:history="1">
         <w:r>
           <w:rPr>
             <w:rStyle w:val="Hyperlink"/>
@@ -1428,7 +1466,7 @@
           <w:rPr>
             <w:webHidden/>
           </w:rPr>
-          <w:instrText xml:space="preserve"> PAGEREF _Toc486463699 \h </w:instrText>
+          <w:instrText xml:space="preserve"> PAGEREF _Toc486542972 \h </w:instrText>
         </w:r>
         <w:r>
           <w:rPr>
@@ -1465,7 +1503,7 @@
           <w:lang w:eastAsia="ja-JP"/>
         </w:rPr>
       </w:pPr>
-      <w:hyperlink w:anchor="_Toc486463700" w:history="1">
+      <w:hyperlink w:anchor="_Toc486542973" w:history="1">
         <w:r>
           <w:rPr>
             <w:rStyle w:val="Hyperlink"/>
@@ -1488,7 +1526,7 @@
           <w:rPr>
             <w:webHidden/>
           </w:rPr>
-          <w:instrText xml:space="preserve"> PAGEREF _Toc486463700 \h </w:instrText>
+          <w:instrText xml:space="preserve"> PAGEREF _Toc486542973 \h </w:instrText>
         </w:r>
         <w:r>
           <w:rPr>
@@ -1524,7 +1562,7 @@
           <w:lang w:eastAsia="ja-JP"/>
         </w:rPr>
       </w:pPr>
-      <w:hyperlink w:anchor="_Toc486463701" w:history="1">
+      <w:hyperlink w:anchor="_Toc486542974" w:history="1">
         <w:r>
           <w:rPr>
             <w:rStyle w:val="Hyperlink"/>
@@ -1561,7 +1599,7 @@
           <w:rPr>
             <w:webHidden/>
           </w:rPr>
-          <w:instrText xml:space="preserve"> PAGEREF _Toc486463701 \h </w:instrText>
+          <w:instrText xml:space="preserve"> PAGEREF _Toc486542974 \h </w:instrText>
         </w:r>
         <w:r>
           <w:rPr>
@@ -1597,7 +1635,7 @@
           <w:lang w:eastAsia="ja-JP"/>
         </w:rPr>
       </w:pPr>
-      <w:hyperlink w:anchor="_Toc486463702" w:history="1">
+      <w:hyperlink w:anchor="_Toc486542975" w:history="1">
         <w:r>
           <w:rPr>
             <w:rStyle w:val="Hyperlink"/>
@@ -1634,7 +1672,7 @@
           <w:rPr>
             <w:webHidden/>
           </w:rPr>
-          <w:instrText xml:space="preserve"> PAGEREF _Toc486463702 \h </w:instrText>
+          <w:instrText xml:space="preserve"> PAGEREF _Toc486542975 \h </w:instrText>
         </w:r>
         <w:r>
           <w:rPr>
@@ -1670,7 +1708,7 @@
           <w:lang w:eastAsia="ja-JP"/>
         </w:rPr>
       </w:pPr>
-      <w:hyperlink w:anchor="_Toc486463703" w:history="1">
+      <w:hyperlink w:anchor="_Toc486542976" w:history="1">
         <w:r>
           <w:rPr>
             <w:rStyle w:val="Hyperlink"/>
@@ -1707,7 +1745,7 @@
           <w:rPr>
             <w:webHidden/>
           </w:rPr>
-          <w:instrText xml:space="preserve"> PAGEREF _Toc486463703 \h </w:instrText>
+          <w:instrText xml:space="preserve"> PAGEREF _Toc486542976 \h </w:instrText>
         </w:r>
         <w:r>
           <w:rPr>
@@ -1744,7 +1782,7 @@
           <w:lang w:eastAsia="ja-JP"/>
         </w:rPr>
       </w:pPr>
-      <w:hyperlink w:anchor="_Toc486463704" w:history="1">
+      <w:hyperlink w:anchor="_Toc486542977" w:history="1">
         <w:r>
           <w:rPr>
             <w:rStyle w:val="Hyperlink"/>
@@ -1767,7 +1805,7 @@
           <w:rPr>
             <w:webHidden/>
           </w:rPr>
-          <w:instrText xml:space="preserve"> PAGEREF _Toc486463704 \h </w:instrText>
+          <w:instrText xml:space="preserve"> PAGEREF _Toc486542977 \h </w:instrText>
         </w:r>
         <w:r>
           <w:rPr>
@@ -1803,7 +1841,7 @@
           <w:lang w:eastAsia="ja-JP"/>
         </w:rPr>
       </w:pPr>
-      <w:hyperlink w:anchor="_Toc486463705" w:history="1">
+      <w:hyperlink w:anchor="_Toc486542978" w:history="1">
         <w:r>
           <w:rPr>
             <w:rStyle w:val="Hyperlink"/>
@@ -1840,7 +1878,7 @@
           <w:rPr>
             <w:webHidden/>
           </w:rPr>
-          <w:instrText xml:space="preserve"> PAGEREF _Toc486463705 \h </w:instrText>
+          <w:instrText xml:space="preserve"> PAGEREF _Toc486542978 \h </w:instrText>
         </w:r>
         <w:r>
           <w:rPr>
@@ -1876,7 +1914,7 @@
           <w:lang w:eastAsia="ja-JP"/>
         </w:rPr>
       </w:pPr>
-      <w:hyperlink w:anchor="_Toc486463706" w:history="1">
+      <w:hyperlink w:anchor="_Toc486542979" w:history="1">
         <w:r>
           <w:rPr>
             <w:rStyle w:val="Hyperlink"/>
@@ -1913,7 +1951,7 @@
           <w:rPr>
             <w:webHidden/>
           </w:rPr>
-          <w:instrText xml:space="preserve"> PAGEREF _Toc486463706 \h </w:instrText>
+          <w:instrText xml:space="preserve"> PAGEREF _Toc486542979 \h </w:instrText>
         </w:r>
         <w:r>
           <w:rPr>
@@ -1949,7 +1987,7 @@
           <w:lang w:eastAsia="ja-JP"/>
         </w:rPr>
       </w:pPr>
-      <w:hyperlink w:anchor="_Toc486463707" w:history="1">
+      <w:hyperlink w:anchor="_Toc486542980" w:history="1">
         <w:r>
           <w:rPr>
             <w:rStyle w:val="Hyperlink"/>
@@ -1986,7 +2024,7 @@
           <w:rPr>
             <w:webHidden/>
           </w:rPr>
-          <w:instrText xml:space="preserve"> PAGEREF _Toc486463707 \h </w:instrText>
+          <w:instrText xml:space="preserve"> PAGEREF _Toc486542980 \h </w:instrText>
         </w:r>
         <w:r>
           <w:rPr>
@@ -2022,7 +2060,7 @@
           <w:lang w:eastAsia="ja-JP"/>
         </w:rPr>
       </w:pPr>
-      <w:hyperlink w:anchor="_Toc486463708" w:history="1">
+      <w:hyperlink w:anchor="_Toc486542981" w:history="1">
         <w:r>
           <w:rPr>
             <w:rStyle w:val="Hyperlink"/>
@@ -2059,7 +2097,7 @@
           <w:rPr>
             <w:webHidden/>
           </w:rPr>
-          <w:instrText xml:space="preserve"> PAGEREF _Toc486463708 \h </w:instrText>
+          <w:instrText xml:space="preserve"> PAGEREF _Toc486542981 \h </w:instrText>
         </w:r>
         <w:r>
           <w:rPr>
@@ -2095,7 +2133,7 @@
           <w:lang w:eastAsia="ja-JP"/>
         </w:rPr>
       </w:pPr>
-      <w:hyperlink w:anchor="_Toc486463709" w:history="1">
+      <w:hyperlink w:anchor="_Toc486542982" w:history="1">
         <w:r>
           <w:rPr>
             <w:rStyle w:val="Hyperlink"/>
@@ -2132,7 +2170,7 @@
           <w:rPr>
             <w:webHidden/>
           </w:rPr>
-          <w:instrText xml:space="preserve"> PAGEREF _Toc486463709 \h </w:instrText>
+          <w:instrText xml:space="preserve"> PAGEREF _Toc486542982 \h </w:instrText>
         </w:r>
         <w:r>
           <w:rPr>
@@ -2168,7 +2206,7 @@
           <w:lang w:eastAsia="ja-JP"/>
         </w:rPr>
       </w:pPr>
-      <w:hyperlink w:anchor="_Toc486463710" w:history="1">
+      <w:hyperlink w:anchor="_Toc486542983" w:history="1">
         <w:r>
           <w:rPr>
             <w:rStyle w:val="Hyperlink"/>
@@ -2205,7 +2243,7 @@
           <w:rPr>
             <w:webHidden/>
           </w:rPr>
-          <w:instrText xml:space="preserve"> PAGEREF _Toc486463710 \h </w:instrText>
+          <w:instrText xml:space="preserve"> PAGEREF _Toc486542983 \h </w:instrText>
         </w:r>
         <w:r>
           <w:rPr>
@@ -2242,7 +2280,7 @@
           <w:lang w:eastAsia="ja-JP"/>
         </w:rPr>
       </w:pPr>
-      <w:hyperlink w:anchor="_Toc486463711" w:history="1">
+      <w:hyperlink w:anchor="_Toc486542984" w:history="1">
         <w:r>
           <w:rPr>
             <w:rStyle w:val="Hyperlink"/>
@@ -2265,7 +2303,7 @@
           <w:rPr>
             <w:webHidden/>
           </w:rPr>
-          <w:instrText xml:space="preserve"> PAGEREF _Toc486463711 \h </w:instrText>
+          <w:instrText xml:space="preserve"> PAGEREF _Toc486542984 \h </w:instrText>
         </w:r>
         <w:r>
           <w:rPr>
@@ -2302,7 +2340,7 @@
           <w:lang w:eastAsia="ja-JP"/>
         </w:rPr>
       </w:pPr>
-      <w:hyperlink w:anchor="_Toc486463712" w:history="1">
+      <w:hyperlink w:anchor="_Toc486542985" w:history="1">
         <w:r>
           <w:rPr>
             <w:rStyle w:val="Hyperlink"/>
@@ -2325,7 +2363,7 @@
           <w:rPr>
             <w:webHidden/>
           </w:rPr>
-          <w:instrText xml:space="preserve"> PAGEREF _Toc486463712 \h </w:instrText>
+          <w:instrText xml:space="preserve"> PAGEREF _Toc486542985 \h </w:instrText>
         </w:r>
         <w:r>
           <w:rPr>
@@ -2362,7 +2400,7 @@
           <w:lang w:eastAsia="ja-JP"/>
         </w:rPr>
       </w:pPr>
-      <w:hyperlink w:anchor="_Toc486463713" w:history="1">
+      <w:hyperlink w:anchor="_Toc486542986" w:history="1">
         <w:r>
           <w:rPr>
             <w:rStyle w:val="Hyperlink"/>
@@ -2385,7 +2423,7 @@
           <w:rPr>
             <w:webHidden/>
           </w:rPr>
-          <w:instrText xml:space="preserve"> PAGEREF _Toc486463713 \h </w:instrText>
+          <w:instrText xml:space="preserve"> PAGEREF _Toc486542986 \h </w:instrText>
         </w:r>
         <w:r>
           <w:rPr>
@@ -2422,7 +2460,7 @@
           <w:lang w:eastAsia="ja-JP"/>
         </w:rPr>
       </w:pPr>
-      <w:hyperlink w:anchor="_Toc486463714" w:history="1">
+      <w:hyperlink w:anchor="_Toc486542987" w:history="1">
         <w:r>
           <w:rPr>
             <w:rStyle w:val="Hyperlink"/>
@@ -2445,7 +2483,7 @@
           <w:rPr>
             <w:webHidden/>
           </w:rPr>
-          <w:instrText xml:space="preserve"> PAGEREF _Toc486463714 \h </w:instrText>
+          <w:instrText xml:space="preserve"> PAGEREF _Toc486542987 \h </w:instrText>
         </w:r>
         <w:r>
           <w:rPr>
@@ -2482,12 +2520,12 @@
       <w:r>
         <w:br w:type="page"/>
       </w:r>
-      <w:bookmarkStart w:id="4" w:name="_Toc486463690"/>
+      <w:bookmarkStart w:id="5" w:name="_Toc486542963"/>
       <w:r>
         <w:lastRenderedPageBreak/>
         <w:t>List of Tables</w:t>
       </w:r>
-      <w:bookmarkEnd w:id="4"/>
+      <w:bookmarkEnd w:id="5"/>
     </w:p>
     <w:p>
       <w:pPr>
@@ -3006,15 +3044,13 @@
       <w:r>
         <w:br w:type="page"/>
       </w:r>
-      <w:bookmarkStart w:id="5" w:name="_Toc486463691"/>
+      <w:bookmarkStart w:id="6" w:name="_Toc486542964"/>
       <w:r>
         <w:lastRenderedPageBreak/>
         <w:t>List of Figures</w:t>
       </w:r>
-      <w:bookmarkEnd w:id="5"/>
-    </w:p>
-    <w:bookmarkStart w:id="6" w:name="_GoBack"/>
-    <w:bookmarkEnd w:id="6"/>
+      <w:bookmarkEnd w:id="6"/>
+    </w:p>
     <w:p>
       <w:pPr>
         <w:pStyle w:val="TableofFigures"/>
@@ -3033,7 +3069,7 @@
       <w:r>
         <w:fldChar w:fldCharType="separate"/>
       </w:r>
-      <w:hyperlink w:anchor="_Toc486463723" w:history="1">
+      <w:hyperlink w:anchor="_Toc486542945" w:history="1">
         <w:r>
           <w:rPr>
             <w:rStyle w:val="Hyperlink"/>
@@ -3056,7 +3092,7 @@
           <w:rPr>
             <w:webHidden/>
           </w:rPr>
-          <w:instrText xml:space="preserve"> PAGEREF _Toc486463723 \h </w:instrText>
+          <w:instrText xml:space="preserve"> PAGEREF _Toc486542945 \h </w:instrText>
         </w:r>
         <w:r>
           <w:rPr>
@@ -3092,7 +3128,7 @@
           <w:lang w:eastAsia="ja-JP"/>
         </w:rPr>
       </w:pPr>
-      <w:hyperlink r:id="rId9" w:anchor="_Toc486463724" w:history="1">
+      <w:hyperlink r:id="rId9" w:anchor="_Toc486542946" w:history="1">
         <w:r>
           <w:rPr>
             <w:rStyle w:val="Hyperlink"/>
@@ -3115,7 +3151,7 @@
           <w:rPr>
             <w:webHidden/>
           </w:rPr>
-          <w:instrText xml:space="preserve"> PAGEREF _Toc486463724 \h </w:instrText>
+          <w:instrText xml:space="preserve"> PAGEREF _Toc486542946 \h </w:instrText>
         </w:r>
         <w:r>
           <w:rPr>
@@ -3151,7 +3187,7 @@
           <w:lang w:eastAsia="ja-JP"/>
         </w:rPr>
       </w:pPr>
-      <w:hyperlink r:id="rId10" w:anchor="_Toc486463725" w:history="1">
+      <w:hyperlink r:id="rId10" w:anchor="_Toc486542947" w:history="1">
         <w:r>
           <w:rPr>
             <w:rStyle w:val="Hyperlink"/>
@@ -3174,7 +3210,7 @@
           <w:rPr>
             <w:webHidden/>
           </w:rPr>
-          <w:instrText xml:space="preserve"> PAGEREF _Toc486463725 \h </w:instrText>
+          <w:instrText xml:space="preserve"> PAGEREF _Toc486542947 \h </w:instrText>
         </w:r>
         <w:r>
           <w:rPr>
@@ -3210,7 +3246,7 @@
           <w:lang w:eastAsia="ja-JP"/>
         </w:rPr>
       </w:pPr>
-      <w:hyperlink w:anchor="_Toc486463726" w:history="1">
+      <w:hyperlink w:anchor="_Toc486542948" w:history="1">
         <w:r>
           <w:rPr>
             <w:rStyle w:val="Hyperlink"/>
@@ -3246,7 +3282,7 @@
           <w:rPr>
             <w:webHidden/>
           </w:rPr>
-          <w:instrText xml:space="preserve"> PAGEREF _Toc486463726 \h </w:instrText>
+          <w:instrText xml:space="preserve"> PAGEREF _Toc486542948 \h </w:instrText>
         </w:r>
         <w:r>
           <w:rPr>
@@ -3282,7 +3318,7 @@
           <w:lang w:eastAsia="ja-JP"/>
         </w:rPr>
       </w:pPr>
-      <w:hyperlink w:anchor="_Toc486463727" w:history="1">
+      <w:hyperlink w:anchor="_Toc486542949" w:history="1">
         <w:r>
           <w:rPr>
             <w:rStyle w:val="Hyperlink"/>
@@ -3305,7 +3341,7 @@
           <w:rPr>
             <w:webHidden/>
           </w:rPr>
-          <w:instrText xml:space="preserve"> PAGEREF _Toc486463727 \h </w:instrText>
+          <w:instrText xml:space="preserve"> PAGEREF _Toc486542949 \h </w:instrText>
         </w:r>
         <w:r>
           <w:rPr>
@@ -3341,7 +3377,7 @@
           <w:lang w:eastAsia="ja-JP"/>
         </w:rPr>
       </w:pPr>
-      <w:hyperlink w:anchor="_Toc486463728" w:history="1">
+      <w:hyperlink w:anchor="_Toc486542950" w:history="1">
         <w:r>
           <w:rPr>
             <w:rStyle w:val="Hyperlink"/>
@@ -3364,7 +3400,7 @@
           <w:rPr>
             <w:webHidden/>
           </w:rPr>
-          <w:instrText xml:space="preserve"> PAGEREF _Toc486463728 \h </w:instrText>
+          <w:instrText xml:space="preserve"> PAGEREF _Toc486542950 \h </w:instrText>
         </w:r>
         <w:r>
           <w:rPr>
@@ -3400,7 +3436,7 @@
           <w:lang w:eastAsia="ja-JP"/>
         </w:rPr>
       </w:pPr>
-      <w:hyperlink r:id="rId11" w:anchor="_Toc486463729" w:history="1">
+      <w:hyperlink r:id="rId11" w:anchor="_Toc486542951" w:history="1">
         <w:r>
           <w:rPr>
             <w:rStyle w:val="Hyperlink"/>
@@ -3423,7 +3459,7 @@
           <w:rPr>
             <w:webHidden/>
           </w:rPr>
-          <w:instrText xml:space="preserve"> PAGEREF _Toc486463729 \h </w:instrText>
+          <w:instrText xml:space="preserve"> PAGEREF _Toc486542951 \h </w:instrText>
         </w:r>
         <w:r>
           <w:rPr>
@@ -3459,7 +3495,7 @@
           <w:lang w:eastAsia="ja-JP"/>
         </w:rPr>
       </w:pPr>
-      <w:hyperlink w:anchor="_Toc486463730" w:history="1">
+      <w:hyperlink w:anchor="_Toc486542952" w:history="1">
         <w:r>
           <w:rPr>
             <w:rStyle w:val="Hyperlink"/>
@@ -3482,7 +3518,7 @@
           <w:rPr>
             <w:webHidden/>
           </w:rPr>
-          <w:instrText xml:space="preserve"> PAGEREF _Toc486463730 \h </w:instrText>
+          <w:instrText xml:space="preserve"> PAGEREF _Toc486542952 \h </w:instrText>
         </w:r>
         <w:r>
           <w:rPr>
@@ -3518,7 +3554,7 @@
           <w:lang w:eastAsia="ja-JP"/>
         </w:rPr>
       </w:pPr>
-      <w:hyperlink w:anchor="_Toc486463731" w:history="1">
+      <w:hyperlink w:anchor="_Toc486542953" w:history="1">
         <w:r>
           <w:rPr>
             <w:rStyle w:val="Hyperlink"/>
@@ -3541,7 +3577,7 @@
           <w:rPr>
             <w:webHidden/>
           </w:rPr>
-          <w:instrText xml:space="preserve"> PAGEREF _Toc486463731 \h </w:instrText>
+          <w:instrText xml:space="preserve"> PAGEREF _Toc486542953 \h </w:instrText>
         </w:r>
         <w:r>
           <w:rPr>
@@ -3577,7 +3613,7 @@
           <w:lang w:eastAsia="ja-JP"/>
         </w:rPr>
       </w:pPr>
-      <w:hyperlink w:anchor="_Toc486463732" w:history="1">
+      <w:hyperlink w:anchor="_Toc486542954" w:history="1">
         <w:r>
           <w:rPr>
             <w:rStyle w:val="Hyperlink"/>
@@ -3600,7 +3636,7 @@
           <w:rPr>
             <w:webHidden/>
           </w:rPr>
-          <w:instrText xml:space="preserve"> PAGEREF _Toc486463732 \h </w:instrText>
+          <w:instrText xml:space="preserve"> PAGEREF _Toc486542954 \h </w:instrText>
         </w:r>
         <w:r>
           <w:rPr>
@@ -3636,7 +3672,7 @@
           <w:lang w:eastAsia="ja-JP"/>
         </w:rPr>
       </w:pPr>
-      <w:hyperlink w:anchor="_Toc486463733" w:history="1">
+      <w:hyperlink w:anchor="_Toc486542955" w:history="1">
         <w:r>
           <w:rPr>
             <w:rStyle w:val="Hyperlink"/>
@@ -3659,7 +3695,7 @@
           <w:rPr>
             <w:webHidden/>
           </w:rPr>
-          <w:instrText xml:space="preserve"> PAGEREF _Toc486463733 \h </w:instrText>
+          <w:instrText xml:space="preserve"> PAGEREF _Toc486542955 \h </w:instrText>
         </w:r>
         <w:r>
           <w:rPr>
@@ -3695,7 +3731,7 @@
           <w:lang w:eastAsia="ja-JP"/>
         </w:rPr>
       </w:pPr>
-      <w:hyperlink w:anchor="_Toc486463734" w:history="1">
+      <w:hyperlink w:anchor="_Toc486542956" w:history="1">
         <w:r>
           <w:rPr>
             <w:rStyle w:val="Hyperlink"/>
@@ -3718,7 +3754,7 @@
           <w:rPr>
             <w:webHidden/>
           </w:rPr>
-          <w:instrText xml:space="preserve"> PAGEREF _Toc486463734 \h </w:instrText>
+          <w:instrText xml:space="preserve"> PAGEREF _Toc486542956 \h </w:instrText>
         </w:r>
         <w:r>
           <w:rPr>
@@ -3754,7 +3790,7 @@
           <w:lang w:eastAsia="ja-JP"/>
         </w:rPr>
       </w:pPr>
-      <w:hyperlink w:anchor="_Toc486463735" w:history="1">
+      <w:hyperlink w:anchor="_Toc486542957" w:history="1">
         <w:r>
           <w:rPr>
             <w:rStyle w:val="Hyperlink"/>
@@ -3777,7 +3813,7 @@
           <w:rPr>
             <w:webHidden/>
           </w:rPr>
-          <w:instrText xml:space="preserve"> PAGEREF _Toc486463735 \h </w:instrText>
+          <w:instrText xml:space="preserve"> PAGEREF _Toc486542957 \h </w:instrText>
         </w:r>
         <w:r>
           <w:rPr>
@@ -3813,7 +3849,7 @@
           <w:lang w:eastAsia="ja-JP"/>
         </w:rPr>
       </w:pPr>
-      <w:hyperlink w:anchor="_Toc486463736" w:history="1">
+      <w:hyperlink w:anchor="_Toc486542958" w:history="1">
         <w:r>
           <w:rPr>
             <w:rStyle w:val="Hyperlink"/>
@@ -3836,7 +3872,7 @@
           <w:rPr>
             <w:webHidden/>
           </w:rPr>
-          <w:instrText xml:space="preserve"> PAGEREF _Toc486463736 \h </w:instrText>
+          <w:instrText xml:space="preserve"> PAGEREF _Toc486542958 \h </w:instrText>
         </w:r>
         <w:r>
           <w:rPr>
@@ -3872,7 +3908,7 @@
           <w:lang w:eastAsia="ja-JP"/>
         </w:rPr>
       </w:pPr>
-      <w:hyperlink r:id="rId12" w:anchor="_Toc486463737" w:history="1">
+      <w:hyperlink r:id="rId12" w:anchor="_Toc486542959" w:history="1">
         <w:r>
           <w:rPr>
             <w:rStyle w:val="Hyperlink"/>
@@ -3895,7 +3931,7 @@
           <w:rPr>
             <w:webHidden/>
           </w:rPr>
-          <w:instrText xml:space="preserve"> PAGEREF _Toc486463737 \h </w:instrText>
+          <w:instrText xml:space="preserve"> PAGEREF _Toc486542959 \h </w:instrText>
         </w:r>
         <w:r>
           <w:rPr>
@@ -3931,7 +3967,7 @@
           <w:lang w:eastAsia="ja-JP"/>
         </w:rPr>
       </w:pPr>
-      <w:hyperlink w:anchor="_Toc486463738" w:history="1">
+      <w:hyperlink w:anchor="_Toc486542960" w:history="1">
         <w:r>
           <w:rPr>
             <w:rStyle w:val="Hyperlink"/>
@@ -3954,7 +3990,7 @@
           <w:rPr>
             <w:webHidden/>
           </w:rPr>
-          <w:instrText xml:space="preserve"> PAGEREF _Toc486463738 \h </w:instrText>
+          <w:instrText xml:space="preserve"> PAGEREF _Toc486542960 \h </w:instrText>
         </w:r>
         <w:r>
           <w:rPr>
@@ -4007,7 +4043,7 @@
         <w:lastRenderedPageBreak/>
         <w:t xml:space="preserve"> </w:t>
       </w:r>
-      <w:bookmarkStart w:id="7" w:name="_Toc486463692"/>
+      <w:bookmarkStart w:id="7" w:name="_Toc486542965"/>
       <w:r>
         <w:t>Introduction</w:t>
       </w:r>
@@ -4047,13 +4083,34 @@
         <w:pStyle w:val="BodyText"/>
       </w:pPr>
       <w:r>
-        <w:t xml:space="preserve">During optimization stages one of three different areas </w:t>
+        <w:t>D</w:t>
+      </w:r>
+      <w:r>
+        <w:t>uring optimization stages</w:t>
+      </w:r>
+      <w:r>
+        <w:t xml:space="preserve"> three different areas </w:t>
       </w:r>
       <w:r>
         <w:t>are</w:t>
       </w:r>
       <w:r>
-        <w:t xml:space="preserve"> considered. Client side, the Javascript being run, how it renders and what its doing in the background all determine its performance and how long it takes to operate. The server side where by optimizing interaction with system resources such as sockets and the file system to prevent sleeping. Lastly determinace of how resources get from the server to client, typically this is done by caching of resources. Each of the three optimization methods directly affects render times to users.</w:t>
+        <w:t xml:space="preserve"> considered. Client side, the Javascript being run, how it renders and what it</w:t>
+      </w:r>
+      <w:r>
+        <w:t>’</w:t>
+      </w:r>
+      <w:r>
+        <w:t xml:space="preserve">s doing in the background all determine its performance and how long it takes to operate. The server side where by optimizing interaction with system resources such as sockets and the file system to prevent sleeping. Lastly </w:t>
+      </w:r>
+      <w:r>
+        <w:t>determining</w:t>
+      </w:r>
+      <w:r>
+        <w:t xml:space="preserve"> ho</w:t>
+      </w:r>
+      <w:r>
+        <w:t>w resources get from the server to client, typically this is done by caching of resources. Each of the three optimization methods directly affects render times to users.</w:t>
       </w:r>
     </w:p>
     <w:p>
@@ -4126,7 +4183,19 @@
         <w:spacing w:line="360" w:lineRule="auto"/>
       </w:pPr>
       <w:r>
-        <w:t>While the web router implementation is unseen its performance is crucial to the overall of the response times for a request. This research is to compare the performance of various web router implementations to</w:t>
+        <w:t>While the web router implementation is unseen its performance is crucial to the overall of the response times fo</w:t>
+      </w:r>
+      <w:r>
+        <w:t>r a request. This research</w:t>
+      </w:r>
+      <w:r>
+        <w:t xml:space="preserve"> compare</w:t>
+      </w:r>
+      <w:r>
+        <w:t>s</w:t>
+      </w:r>
+      <w:r>
+        <w:t xml:space="preserve"> the performance of various web router implementations to</w:t>
       </w:r>
       <w:r>
         <w:t xml:space="preserve"> identify potential areas for improvement</w:t>
@@ -4143,7 +4212,7 @@
         <w:lastRenderedPageBreak/>
         <w:t xml:space="preserve"> </w:t>
       </w:r>
-      <w:bookmarkStart w:id="8" w:name="_Toc486463693"/>
+      <w:bookmarkStart w:id="8" w:name="_Toc486542966"/>
       <w:r>
         <w:t>Literature Review</w:t>
       </w:r>
@@ -4157,7 +4226,10 @@
         <w:t xml:space="preserve">A web </w:t>
       </w:r>
       <w:r>
-        <w:t>server has a lot of changing components</w:t>
+        <w:t>server has a lot of dynamic</w:t>
+      </w:r>
+      <w:r>
+        <w:t xml:space="preserve"> components</w:t>
       </w:r>
       <w:r>
         <w:t>, web router, known routes/sites, scheduler and request gathering. The diagram</w:t>
@@ -4250,7 +4322,7 @@
       </w:pPr>
       <w:bookmarkStart w:id="9" w:name="_Ref486377201"/>
       <w:bookmarkStart w:id="10" w:name="_Ref486116069"/>
-      <w:bookmarkStart w:id="11" w:name="_Toc486463723"/>
+      <w:bookmarkStart w:id="11" w:name="_Toc486542945"/>
       <w:r>
         <w:t xml:space="preserve">Figure </w:t>
       </w:r>
@@ -4283,7 +4355,7 @@
       <w:pPr>
         <w:pStyle w:val="Heading2"/>
       </w:pPr>
-      <w:bookmarkStart w:id="12" w:name="_Toc486463694"/>
+      <w:bookmarkStart w:id="12" w:name="_Toc486542967"/>
       <w:r>
         <w:lastRenderedPageBreak/>
         <w:t>The World Wide Web</w:t>
@@ -4566,7 +4638,7 @@
                               </w:rPr>
                             </w:pPr>
                             <w:bookmarkStart w:id="13" w:name="_Ref486377235"/>
-                            <w:bookmarkStart w:id="14" w:name="_Toc486463724"/>
+                            <w:bookmarkStart w:id="14" w:name="_Toc486542946"/>
                             <w:r>
                               <w:rPr>
                                 <w:rFonts w:hint="eastAsia"/>
@@ -4647,7 +4719,7 @@
                         </w:rPr>
                       </w:pPr>
                       <w:bookmarkStart w:id="15" w:name="_Ref486377235"/>
-                      <w:bookmarkStart w:id="16" w:name="_Toc486463724"/>
+                      <w:bookmarkStart w:id="16" w:name="_Toc486542946"/>
                       <w:r>
                         <w:rPr>
                           <w:rFonts w:hint="eastAsia"/>
@@ -4930,7 +5002,7 @@
       <w:pPr>
         <w:pStyle w:val="Heading2"/>
       </w:pPr>
-      <w:bookmarkStart w:id="17" w:name="_Toc486463695"/>
+      <w:bookmarkStart w:id="17" w:name="_Toc486542968"/>
       <w:r>
         <w:t>The Server</w:t>
       </w:r>
@@ -5007,7 +5079,7 @@
                               </w:rPr>
                             </w:pPr>
                             <w:bookmarkStart w:id="18" w:name="_Ref486377272"/>
-                            <w:bookmarkStart w:id="19" w:name="_Toc486463725"/>
+                            <w:bookmarkStart w:id="19" w:name="_Toc486542947"/>
                             <w:r>
                               <w:rPr>
                                 <w:rFonts w:hint="eastAsia"/>
@@ -5084,7 +5156,7 @@
                         </w:rPr>
                       </w:pPr>
                       <w:bookmarkStart w:id="20" w:name="_Ref486377272"/>
-                      <w:bookmarkStart w:id="21" w:name="_Toc486463725"/>
+                      <w:bookmarkStart w:id="21" w:name="_Toc486542947"/>
                       <w:r>
                         <w:rPr>
                           <w:rFonts w:hint="eastAsia"/>
@@ -5303,7 +5375,7 @@
       <w:pPr>
         <w:pStyle w:val="Heading3"/>
       </w:pPr>
-      <w:bookmarkStart w:id="22" w:name="_Toc486463696"/>
+      <w:bookmarkStart w:id="22" w:name="_Toc486542969"/>
       <w:r>
         <w:t>Performance Issues</w:t>
       </w:r>
@@ -5450,7 +5522,7 @@
       <w:pPr>
         <w:pStyle w:val="Heading2"/>
       </w:pPr>
-      <w:bookmarkStart w:id="23" w:name="_Toc486463697"/>
+      <w:bookmarkStart w:id="23" w:name="_Toc486542970"/>
       <w:r>
         <w:t>Data Structures</w:t>
       </w:r>
@@ -5542,7 +5614,7 @@
         <w:lastRenderedPageBreak/>
         <w:t xml:space="preserve"> </w:t>
       </w:r>
-      <w:bookmarkStart w:id="24" w:name="_Toc486463698"/>
+      <w:bookmarkStart w:id="24" w:name="_Toc486542971"/>
       <w:r>
         <w:t>Current Routing Processes</w:t>
       </w:r>
@@ -5712,7 +5784,7 @@
         <w:lastRenderedPageBreak/>
         <w:t xml:space="preserve"> </w:t>
       </w:r>
-      <w:bookmarkStart w:id="25" w:name="_Toc486463699"/>
+      <w:bookmarkStart w:id="25" w:name="_Toc486542972"/>
       <w:r>
         <w:t>Research Context</w:t>
       </w:r>
@@ -5723,7 +5795,13 @@
         <w:pStyle w:val="BodyText"/>
       </w:pPr>
       <w:r>
-        <w:t>The research proposal presented here has the end goal of trying to improve the web routing performance. This could make the web faster over all. In previous work a considerable amount of research has gone into making the web faster by focusing upon the total performance of the systems involved.</w:t>
+        <w:t xml:space="preserve">The research proposal presented here has the </w:t>
+      </w:r>
+      <w:r>
+        <w:t>goal of improving</w:t>
+      </w:r>
+      <w:r>
+        <w:t xml:space="preserve"> the web routing performance. This could make the web faster over all. In previous work a considerable amount of research has gone into making the web faster by focusing upon the total performance of the systems involved.</w:t>
       </w:r>
     </w:p>
     <w:p>
@@ -5739,7 +5817,13 @@
         <w:pStyle w:val="BodyText"/>
       </w:pPr>
       <w:r>
-        <w:t>From this set of sub-questions is formulated to help research the overall research goal:</w:t>
+        <w:t>From this set of sub-question</w:t>
+      </w:r>
+      <w:r>
+        <w:t>s is formulated to help explore</w:t>
+      </w:r>
+      <w:r>
+        <w:t xml:space="preserve"> the overall research goal:</w:t>
       </w:r>
     </w:p>
     <w:p>
@@ -5806,7 +5890,7 @@
         <w:lastRenderedPageBreak/>
         <w:t xml:space="preserve"> </w:t>
       </w:r>
-      <w:bookmarkStart w:id="26" w:name="_Toc486463700"/>
+      <w:bookmarkStart w:id="26" w:name="_Toc486542973"/>
       <w:r>
         <w:t>Method</w:t>
       </w:r>
@@ -5977,7 +6061,7 @@
       <w:pPr>
         <w:pStyle w:val="Heading2"/>
       </w:pPr>
-      <w:bookmarkStart w:id="27" w:name="_Toc486463701"/>
+      <w:bookmarkStart w:id="27" w:name="_Toc486542974"/>
       <w:r>
         <w:t>Implementation</w:t>
       </w:r>
@@ -6024,7 +6108,7 @@
       <w:pPr>
         <w:pStyle w:val="Heading3"/>
       </w:pPr>
-      <w:bookmarkStart w:id="28" w:name="_Toc486463702"/>
+      <w:bookmarkStart w:id="28" w:name="_Toc486542975"/>
       <w:r>
         <w:lastRenderedPageBreak/>
         <w:t>Data sets</w:t>
@@ -6036,7 +6120,19 @@
         <w:pStyle w:val="BodyText"/>
       </w:pPr>
       <w:r>
-        <w:t>The benchmark input data was generated using a generator which had its input provided by a script. The input generator produces a unique set of routes given a max number of entries, parts, parameters and tests per route. These can be combined together to produce a multi-site input into the router benchmarker.</w:t>
+        <w:t>The benchmark input data was generated using a generator which had its input provided by a script. The input generator produce</w:t>
+      </w:r>
+      <w:r>
+        <w:t>d</w:t>
+      </w:r>
+      <w:r>
+        <w:t>s a unique set of routes given a max number of entries, parts, parameters and tests per route. These can be combined together to produce a multi-site input into the router benchmarker</w:t>
+      </w:r>
+      <w:r>
+        <w:t xml:space="preserve"> suite</w:t>
+      </w:r>
+      <w:r>
+        <w:t>.</w:t>
       </w:r>
     </w:p>
     <w:p>
@@ -6044,7 +6140,19 @@
         <w:pStyle w:val="BodyText"/>
       </w:pPr>
       <w:r>
-        <w:t>The benchmark data generator runner script used a variety of values for max number of entries, parts, parameters, tests, specific number of sites and iterations. The number of catch all was derived from max parts and max parameters. The set of values that was used were:</w:t>
+        <w:t xml:space="preserve">The benchmark data generator script used a variety of values for max number of entries, parts, parameters, tests, specific number of sites and iterations. The number of catch all was derived from max parts and max parameters. The set of values </w:t>
+      </w:r>
+      <w:r>
+        <w:t>u</w:t>
+      </w:r>
+      <w:r>
+        <w:t>sed w</w:t>
+      </w:r>
+      <w:r>
+        <w:t>as</w:t>
+      </w:r>
+      <w:r>
+        <w:t>:</w:t>
       </w:r>
     </w:p>
     <w:p>
@@ -6421,7 +6529,19 @@
         <w:t>The</w:t>
       </w:r>
       <w:r>
-        <w:t xml:space="preserve"> above table is used using the pseudo code:</w:t>
+        <w:t xml:space="preserve"> above table </w:t>
+      </w:r>
+      <w:r>
+        <w:t>provides the input parameters for</w:t>
+      </w:r>
+      <w:r>
+        <w:t xml:space="preserve"> the pseudo code</w:t>
+      </w:r>
+      <w:r>
+        <w:t xml:space="preserve"> below</w:t>
+      </w:r>
+      <w:r>
+        <w:t>:</w:t>
       </w:r>
     </w:p>
     <w:p>
@@ -6543,6 +6663,12 @@
     <w:p>
       <w:pPr>
         <w:pStyle w:val="BodyText"/>
+        <w:spacing w:after="0"/>
+      </w:pPr>
+    </w:p>
+    <w:p>
+      <w:pPr>
+        <w:pStyle w:val="BodyText"/>
       </w:pPr>
       <w:r>
         <w:t>The naming of a data set is contributed by set-count and num-sites.</w:t>
@@ -6562,11 +6688,11 @@
         <w:pStyle w:val="BodyText"/>
       </w:pPr>
       <w:r>
-        <w:t xml:space="preserve">The values chosen were picked to try and get a range that fitted most web servers and web service frameworks use cases, but because of how many web sites that exist today it is impossible to know if it fits correctly to the use case that is 2017. A word dictionary was used to produce unique words per path part, using a random number to pick which one to replace at each node for a tree graph. The tree graph got walked to produce tests and route definitions. Each router implementation was tested during development to determine the correctness of routing. What the router returned as part of the </w:t>
+        <w:t xml:space="preserve">The values chosen were picked to try and get a range that fitted most web servers and web service frameworks use cases, but because of how many web sites that exist today it is impossible to know if it fits correctly to the use case that is 2017. A word dictionary was used to produce unique words per path part, using a random number to pick which one to replace at each node for a tree graph. The tree graph got walked to produce tests and route definitions. Each router implementation was tested </w:t>
       </w:r>
       <w:r>
         <w:lastRenderedPageBreak/>
-        <w:t xml:space="preserve">benchmarking process was assumed to be correct and no checking went into this. The data that was created came in the form (an </w:t>
+        <w:t xml:space="preserve">during development to determine the correctness of routing. What the router returned as part of the benchmarking process was assumed to be correct and no checking went into this. The data that was created came in the form (an </w:t>
       </w:r>
       <w:r>
         <w:t>excerpt</w:t>
@@ -7040,7 +7166,10 @@
         <w:t>A route is</w:t>
       </w:r>
       <w:r>
-        <w:t xml:space="preserve"> seperated</w:t>
+        <w:t xml:space="preserve"> </w:t>
+      </w:r>
+      <w:r>
+        <w:t>separated</w:t>
       </w:r>
       <w:r>
         <w:t xml:space="preserve"> into its path parts. The path parts being constant, parameter and catch all.</w:t>
@@ -7073,10 +7202,7 @@
         <w:t xml:space="preserve"> </w:t>
       </w:r>
       <w:r>
-        <w:t>in the</w:t>
-      </w:r>
-      <w:r>
-        <w:t xml:space="preserve"> </w:t>
+        <w:t xml:space="preserve">in </w:t>
       </w:r>
       <w:r>
         <w:fldChar w:fldCharType="begin"/>
@@ -7373,7 +7499,7 @@
       <w:pPr>
         <w:pStyle w:val="Heading3"/>
       </w:pPr>
-      <w:bookmarkStart w:id="36" w:name="_Toc486463703"/>
+      <w:bookmarkStart w:id="36" w:name="_Toc486542976"/>
       <w:r>
         <w:lastRenderedPageBreak/>
         <w:t>The Routers</w:t>
@@ -7385,7 +7511,34 @@
         <w:pStyle w:val="BodyText"/>
       </w:pPr>
       <w:r>
-        <w:t>Three routers were implemented. A tree graph, list (array) and regular expression (regex). The tree graph was based on a rooted child array approach with multitude of specific node pointers per node to support parameters, catch all and other children. The list was an array sorted by the route value it contained. Lastly the regex router was implemented using D’s standard library implementation (std.regex). This implementation does not perform JIT’ing or any fancy/complex tricks to make it significantly faster making it a good base for how good/bad it can be.</w:t>
+        <w:t>Three routers were implemented. A tree graph, list (array) and regular expression (regex). The tree graph was based on a rooted child array approach with multitude of specific node pointers per node to support parameters, catch all and other children. The list was an array sorted by the route value it contained. Lastly the regex router was implemented using D’s standard library implementation (std.regex). This implementation does not perform JIT’ing or</w:t>
+      </w:r>
+      <w:r>
+        <w:t xml:space="preserve"> have</w:t>
+      </w:r>
+      <w:r>
+        <w:t xml:space="preserve"> any </w:t>
+      </w:r>
+      <w:r>
+        <w:t>heuristics</w:t>
+      </w:r>
+      <w:r>
+        <w:t xml:space="preserve"> or optimisations</w:t>
+      </w:r>
+      <w:r>
+        <w:t xml:space="preserve"> to make it significantly faster making it a good base</w:t>
+      </w:r>
+      <w:r>
+        <w:t>line</w:t>
+      </w:r>
+      <w:r>
+        <w:t xml:space="preserve"> for </w:t>
+      </w:r>
+      <w:r>
+        <w:t>regular expression performance</w:t>
+      </w:r>
+      <w:r>
+        <w:t>.</w:t>
       </w:r>
     </w:p>
     <w:p>
@@ -7401,11 +7554,50 @@
         <w:pStyle w:val="BodyText"/>
       </w:pPr>
       <w:r>
-        <w:t>The tree graph used a hierarchical set of nodes with each node have its own children (the path segment) and if it was a variable. Preference was given to non-variables but if one could not be found variable and finally catch all was used for routing. Finally the last router regex was implemented by using D’s std.regex (available in the standard library).</w:t>
+        <w:t xml:space="preserve">The tree graph used a hierarchical </w:t>
+      </w:r>
+      <w:r>
+        <w:t>set of nodes with each node having</w:t>
+      </w:r>
+      <w:r>
+        <w:t xml:space="preserve"> its own children (the path segment) and</w:t>
+      </w:r>
+      <w:r>
+        <w:t xml:space="preserve"> </w:t>
+      </w:r>
+      <w:r>
+        <w:t>if the node had a variable node child</w:t>
+      </w:r>
+      <w:r>
+        <w:t>. Preference was given to non-variables</w:t>
+      </w:r>
+      <w:r>
+        <w:t xml:space="preserve"> childrens</w:t>
+      </w:r>
+      <w:r>
+        <w:t xml:space="preserve"> but if one could not be found</w:t>
+      </w:r>
+      <w:r>
+        <w:t xml:space="preserve"> then</w:t>
+      </w:r>
+      <w:r>
+        <w:t xml:space="preserve"> variable and finally catch all</w:t>
+      </w:r>
+      <w:r>
+        <w:t xml:space="preserve"> child nodes were</w:t>
+      </w:r>
+      <w:r>
+        <w:t xml:space="preserve"> used for routing. Finally the last router regex was implemented by using D’s std.regex (available in the standard library).</w:t>
       </w:r>
       <w:r>
         <w:br/>
-        <w:t>The optimized version of the tree graph allocates once for all nodes and put all the children together before going down. T</w:t>
+        <w:t>The optimized version of the tree graph allocates</w:t>
+      </w:r>
+      <w:r>
+        <w:t xml:space="preserve"> memory</w:t>
+      </w:r>
+      <w:r>
+        <w:t xml:space="preserve"> once for all nodes and put all the children together before going down. T</w:t>
       </w:r>
       <w:r>
         <w:rPr>
@@ -7433,7 +7625,7 @@
         <w:lastRenderedPageBreak/>
         <w:t xml:space="preserve"> </w:t>
       </w:r>
-      <w:bookmarkStart w:id="37" w:name="_Toc486463704"/>
+      <w:bookmarkStart w:id="37" w:name="_Toc486542977"/>
       <w:r>
         <w:t>Experimental Results and Discussion</w:t>
       </w:r>
@@ -7547,7 +7739,7 @@
       </w:pPr>
       <w:bookmarkStart w:id="38" w:name="_Ref486116235"/>
       <w:bookmarkStart w:id="39" w:name="_Ref486116244"/>
-      <w:bookmarkStart w:id="40" w:name="_Toc486463705"/>
+      <w:bookmarkStart w:id="40" w:name="_Toc486542978"/>
       <w:r>
         <w:t>Time-period of Results</w:t>
       </w:r>
@@ -8374,9 +8566,9 @@
       <w:pPr>
         <w:pStyle w:val="Caption"/>
       </w:pPr>
-      <w:bookmarkStart w:id="42" w:name="_Ref486462940"/>
-      <w:bookmarkStart w:id="43" w:name="_Ref486462955"/>
-      <w:bookmarkStart w:id="44" w:name="_Toc486463726"/>
+      <w:bookmarkStart w:id="42" w:name="_Ref486462955"/>
+      <w:bookmarkStart w:id="43" w:name="_Ref486462940"/>
+      <w:bookmarkStart w:id="44" w:name="_Toc486542948"/>
       <w:r>
         <w:t xml:space="preserve">Figure </w:t>
       </w:r>
@@ -8388,7 +8580,7 @@
           <w:t>4</w:t>
         </w:r>
       </w:fldSimple>
-      <w:bookmarkEnd w:id="43"/>
+      <w:bookmarkEnd w:id="42"/>
       <w:r>
         <w:t xml:space="preserve"> R</w:t>
       </w:r>
@@ -8401,7 +8593,7 @@
       <w:r>
         <w:t xml:space="preserve"> for routers over input sets</w:t>
       </w:r>
-      <w:bookmarkEnd w:id="42"/>
+      <w:bookmarkEnd w:id="43"/>
       <w:bookmarkEnd w:id="44"/>
     </w:p>
     <w:p>
@@ -8422,7 +8614,7 @@
       <w:pPr>
         <w:pStyle w:val="Heading2"/>
       </w:pPr>
-      <w:bookmarkStart w:id="45" w:name="_Toc486463706"/>
+      <w:bookmarkStart w:id="45" w:name="_Toc486542979"/>
       <w:r>
         <w:t>Case Studies</w:t>
       </w:r>
@@ -8459,7 +8651,7 @@
       <w:pPr>
         <w:pStyle w:val="Heading3"/>
       </w:pPr>
-      <w:bookmarkStart w:id="46" w:name="_Toc486463707"/>
+      <w:bookmarkStart w:id="46" w:name="_Toc486542980"/>
       <w:r>
         <w:lastRenderedPageBreak/>
         <w:t>Case Study: List</w:t>
@@ -9351,9 +9543,9 @@
       <w:pPr>
         <w:pStyle w:val="Caption"/>
       </w:pPr>
-      <w:bookmarkStart w:id="51" w:name="_Ref486116340"/>
-      <w:bookmarkStart w:id="52" w:name="_Ref486463074"/>
-      <w:bookmarkStart w:id="53" w:name="_Toc486463727"/>
+      <w:bookmarkStart w:id="51" w:name="_Ref486463074"/>
+      <w:bookmarkStart w:id="52" w:name="_Ref486116340"/>
+      <w:bookmarkStart w:id="53" w:name="_Toc486542949"/>
       <w:r>
         <w:t xml:space="preserve">Figure </w:t>
       </w:r>
@@ -9365,11 +9557,11 @@
           <w:t>5</w:t>
         </w:r>
       </w:fldSimple>
+      <w:bookmarkEnd w:id="51"/>
+      <w:r>
+        <w:t xml:space="preserve"> list all min-max graphed</w:t>
+      </w:r>
       <w:bookmarkEnd w:id="52"/>
-      <w:r>
-        <w:t xml:space="preserve"> list all min-max graphed</w:t>
-      </w:r>
-      <w:bookmarkEnd w:id="51"/>
       <w:bookmarkEnd w:id="53"/>
     </w:p>
     <w:p>
@@ -9430,9 +9622,9 @@
       <w:pPr>
         <w:pStyle w:val="Caption"/>
       </w:pPr>
-      <w:bookmarkStart w:id="54" w:name="_Ref486116344"/>
-      <w:bookmarkStart w:id="55" w:name="_Ref486463088"/>
-      <w:bookmarkStart w:id="56" w:name="_Toc486463728"/>
+      <w:bookmarkStart w:id="54" w:name="_Ref486463088"/>
+      <w:bookmarkStart w:id="55" w:name="_Ref486116344"/>
+      <w:bookmarkStart w:id="56" w:name="_Toc486542950"/>
       <w:r>
         <w:t xml:space="preserve">Figure </w:t>
       </w:r>
@@ -9444,11 +9636,11 @@
           <w:t>6</w:t>
         </w:r>
       </w:fldSimple>
+      <w:bookmarkEnd w:id="54"/>
+      <w:r>
+        <w:t xml:space="preserve"> list iteration min-max graphed</w:t>
+      </w:r>
       <w:bookmarkEnd w:id="55"/>
-      <w:r>
-        <w:t xml:space="preserve"> list iteration min-max graphed</w:t>
-      </w:r>
-      <w:bookmarkEnd w:id="54"/>
       <w:bookmarkEnd w:id="56"/>
     </w:p>
     <w:p>
@@ -9465,7 +9657,7 @@
       <w:pPr>
         <w:pStyle w:val="Heading3"/>
       </w:pPr>
-      <w:bookmarkStart w:id="57" w:name="_Toc486463708"/>
+      <w:bookmarkStart w:id="57" w:name="_Toc486542981"/>
       <w:r>
         <w:lastRenderedPageBreak/>
         <w:t>Case Study: Tree</w:t>
@@ -10850,9 +11042,9 @@
                                 <w:szCs w:val="24"/>
                               </w:rPr>
                             </w:pPr>
-                            <w:bookmarkStart w:id="62" w:name="_Ref486116480"/>
-                            <w:bookmarkStart w:id="63" w:name="_Ref486463211"/>
-                            <w:bookmarkStart w:id="64" w:name="_Toc486463729"/>
+                            <w:bookmarkStart w:id="62" w:name="_Ref486463211"/>
+                            <w:bookmarkStart w:id="63" w:name="_Ref486116480"/>
+                            <w:bookmarkStart w:id="64" w:name="_Toc486542951"/>
                             <w:r>
                               <w:t xml:space="preserve">Figure </w:t>
                             </w:r>
@@ -10864,11 +11056,11 @@
                                 <w:t>7</w:t>
                               </w:r>
                             </w:fldSimple>
-                            <w:bookmarkEnd w:id="63"/>
+                            <w:bookmarkEnd w:id="62"/>
                             <w:r>
                               <w:t xml:space="preserve"> tree iteration min-max graphed</w:t>
                             </w:r>
-                            <w:bookmarkEnd w:id="62"/>
+                            <w:bookmarkEnd w:id="63"/>
                             <w:bookmarkEnd w:id="64"/>
                           </w:p>
                         </w:txbxContent>
@@ -10898,9 +11090,9 @@
                           <w:szCs w:val="24"/>
                         </w:rPr>
                       </w:pPr>
-                      <w:bookmarkStart w:id="65" w:name="_Ref486116480"/>
-                      <w:bookmarkStart w:id="66" w:name="_Ref486463211"/>
-                      <w:bookmarkStart w:id="67" w:name="_Toc486463729"/>
+                      <w:bookmarkStart w:id="65" w:name="_Ref486463211"/>
+                      <w:bookmarkStart w:id="66" w:name="_Ref486116480"/>
+                      <w:bookmarkStart w:id="67" w:name="_Toc486542951"/>
                       <w:r>
                         <w:t xml:space="preserve">Figure </w:t>
                       </w:r>
@@ -10912,11 +11104,11 @@
                           <w:t>7</w:t>
                         </w:r>
                       </w:fldSimple>
-                      <w:bookmarkEnd w:id="66"/>
+                      <w:bookmarkEnd w:id="65"/>
                       <w:r>
                         <w:t xml:space="preserve"> tree iteration min-max graphed</w:t>
                       </w:r>
-                      <w:bookmarkEnd w:id="65"/>
+                      <w:bookmarkEnd w:id="66"/>
                       <w:bookmarkEnd w:id="67"/>
                     </w:p>
                   </w:txbxContent>
@@ -11047,9 +11239,9 @@
       <w:pPr>
         <w:pStyle w:val="Caption"/>
       </w:pPr>
-      <w:bookmarkStart w:id="68" w:name="_Ref486116428"/>
-      <w:bookmarkStart w:id="69" w:name="_Ref486463199"/>
-      <w:bookmarkStart w:id="70" w:name="_Toc486463730"/>
+      <w:bookmarkStart w:id="68" w:name="_Ref486463199"/>
+      <w:bookmarkStart w:id="69" w:name="_Ref486116428"/>
+      <w:bookmarkStart w:id="70" w:name="_Toc486542952"/>
       <w:r>
         <w:t xml:space="preserve">Figure </w:t>
       </w:r>
@@ -11061,11 +11253,11 @@
           <w:t>8</w:t>
         </w:r>
       </w:fldSimple>
+      <w:bookmarkEnd w:id="68"/>
+      <w:r>
+        <w:t xml:space="preserve"> tree all min-max graphed</w:t>
+      </w:r>
       <w:bookmarkEnd w:id="69"/>
-      <w:r>
-        <w:t xml:space="preserve"> tree all min-max graphed</w:t>
-      </w:r>
-      <w:bookmarkEnd w:id="68"/>
       <w:bookmarkEnd w:id="70"/>
     </w:p>
     <w:p>
@@ -11127,9 +11319,9 @@
       <w:pPr>
         <w:pStyle w:val="Caption"/>
       </w:pPr>
-      <w:bookmarkStart w:id="71" w:name="_Ref486116522"/>
-      <w:bookmarkStart w:id="72" w:name="_Ref486463222"/>
-      <w:bookmarkStart w:id="73" w:name="_Toc486463731"/>
+      <w:bookmarkStart w:id="71" w:name="_Ref486463222"/>
+      <w:bookmarkStart w:id="72" w:name="_Ref486116522"/>
+      <w:bookmarkStart w:id="73" w:name="_Toc486542953"/>
       <w:r>
         <w:t xml:space="preserve">Figure </w:t>
       </w:r>
@@ -11141,11 +11333,11 @@
           <w:t>9</w:t>
         </w:r>
       </w:fldSimple>
+      <w:bookmarkEnd w:id="71"/>
+      <w:r>
+        <w:t xml:space="preserve"> optimized tree all min-max graphed</w:t>
+      </w:r>
       <w:bookmarkEnd w:id="72"/>
-      <w:r>
-        <w:t xml:space="preserve"> optimized tree all min-max graphed</w:t>
-      </w:r>
-      <w:bookmarkEnd w:id="71"/>
       <w:bookmarkEnd w:id="73"/>
     </w:p>
     <w:p>
@@ -11205,9 +11397,9 @@
       <w:pPr>
         <w:pStyle w:val="Caption"/>
       </w:pPr>
-      <w:bookmarkStart w:id="74" w:name="_Ref486116537"/>
-      <w:bookmarkStart w:id="75" w:name="_Ref486463231"/>
-      <w:bookmarkStart w:id="76" w:name="_Toc486463732"/>
+      <w:bookmarkStart w:id="74" w:name="_Ref486463231"/>
+      <w:bookmarkStart w:id="75" w:name="_Ref486116537"/>
+      <w:bookmarkStart w:id="76" w:name="_Toc486542954"/>
       <w:r>
         <w:t xml:space="preserve">Figure </w:t>
       </w:r>
@@ -11219,11 +11411,11 @@
           <w:t>10</w:t>
         </w:r>
       </w:fldSimple>
+      <w:bookmarkEnd w:id="74"/>
+      <w:r>
+        <w:t xml:space="preserve"> optimized tree iteration min-max graphed</w:t>
+      </w:r>
       <w:bookmarkEnd w:id="75"/>
-      <w:r>
-        <w:t xml:space="preserve"> optimized tree iteration min-max graphed</w:t>
-      </w:r>
-      <w:bookmarkEnd w:id="74"/>
       <w:bookmarkEnd w:id="76"/>
     </w:p>
     <w:p>
@@ -11240,7 +11432,7 @@
       <w:pPr>
         <w:pStyle w:val="Heading3"/>
       </w:pPr>
-      <w:bookmarkStart w:id="77" w:name="_Toc486463709"/>
+      <w:bookmarkStart w:id="77" w:name="_Toc486542982"/>
       <w:r>
         <w:lastRenderedPageBreak/>
         <w:t>Case Study: Regex</w:t>
@@ -11285,16 +11477,28 @@
         <w:t xml:space="preserve">it is apparent that the unoptimized regex router </w:t>
       </w:r>
       <w:r>
-        <w:t>is the most expensive</w:t>
-      </w:r>
-      <w:r>
-        <w:t xml:space="preserve"> to the other implementations. The optimized regex rou</w:t>
+        <w:t>is the most expensive compared to</w:t>
+      </w:r>
+      <w:r>
+        <w:t xml:space="preserve"> the other implementations. The optimized regex rou</w:t>
       </w:r>
       <w:r>
         <w:t>ter has a different profile</w:t>
       </w:r>
       <w:r>
-        <w:t xml:space="preserve"> with 100 set being vastly higher than any others. In the unoptimized implementation the input sets 0-100 there is a differing R</w:t>
+        <w:t xml:space="preserve"> with</w:t>
+      </w:r>
+      <w:r>
+        <w:t xml:space="preserve"> the</w:t>
+      </w:r>
+      <w:r>
+        <w:t xml:space="preserve"> 100</w:t>
+      </w:r>
+      <w:r>
+        <w:t>-150</w:t>
+      </w:r>
+      <w:r>
+        <w:t xml:space="preserve"> set being vastly higher than any others. In the unoptimized implementation the input sets 0-100 there is a differing R</w:t>
       </w:r>
       <w:r>
         <w:rPr>
@@ -11312,7 +11516,7 @@
         <w:t>2</w:t>
       </w:r>
       <w:r>
-        <w:t xml:space="preserve"> value of 0.011 and for 100-150 of 0.004. From this we can see that given the input set that there can be very high minimum times which is backed up from the min-max’s of the time it took to perform. The max-max’s tend to be very close to to the min-max’s which implies a high overhead as the regex string grows.</w:t>
+        <w:t xml:space="preserve"> value of 0.011 and for 100-150 of 0.004. From this we can see that given the input set that there can be very high minimum times which is backed up from the min-max’s of the time it took to perform. The max-max’s tend to be very close to the min-max’s which implies a high overhead as the regex string grows.</w:t>
       </w:r>
     </w:p>
     <w:p>
@@ -12628,9 +12832,9 @@
       <w:pPr>
         <w:pStyle w:val="Caption"/>
       </w:pPr>
-      <w:bookmarkStart w:id="81" w:name="_Ref486116614"/>
-      <w:bookmarkStart w:id="82" w:name="_Ref486463309"/>
-      <w:bookmarkStart w:id="83" w:name="_Toc486463733"/>
+      <w:bookmarkStart w:id="81" w:name="_Ref486463309"/>
+      <w:bookmarkStart w:id="82" w:name="_Ref486116614"/>
+      <w:bookmarkStart w:id="83" w:name="_Toc486542955"/>
       <w:r>
         <w:t xml:space="preserve">Figure </w:t>
       </w:r>
@@ -12642,11 +12846,11 @@
           <w:t>11</w:t>
         </w:r>
       </w:fldSimple>
+      <w:bookmarkEnd w:id="81"/>
+      <w:r>
+        <w:t xml:space="preserve"> regex all min-max graphed</w:t>
+      </w:r>
       <w:bookmarkEnd w:id="82"/>
-      <w:r>
-        <w:t xml:space="preserve"> regex all min-max graphed</w:t>
-      </w:r>
-      <w:bookmarkEnd w:id="81"/>
       <w:bookmarkEnd w:id="83"/>
     </w:p>
     <w:p>
@@ -12707,9 +12911,9 @@
       <w:pPr>
         <w:pStyle w:val="Caption"/>
       </w:pPr>
-      <w:bookmarkStart w:id="84" w:name="_Ref486116618"/>
-      <w:bookmarkStart w:id="85" w:name="_Ref486463319"/>
-      <w:bookmarkStart w:id="86" w:name="_Toc486463734"/>
+      <w:bookmarkStart w:id="84" w:name="_Ref486463319"/>
+      <w:bookmarkStart w:id="85" w:name="_Ref486116618"/>
+      <w:bookmarkStart w:id="86" w:name="_Toc486542956"/>
       <w:r>
         <w:t xml:space="preserve">Figure </w:t>
       </w:r>
@@ -12721,11 +12925,11 @@
           <w:t>12</w:t>
         </w:r>
       </w:fldSimple>
+      <w:bookmarkEnd w:id="84"/>
+      <w:r>
+        <w:t xml:space="preserve"> regex iteration min-max graphed</w:t>
+      </w:r>
       <w:bookmarkEnd w:id="85"/>
-      <w:r>
-        <w:t xml:space="preserve"> regex iteration min-max graphed</w:t>
-      </w:r>
-      <w:bookmarkEnd w:id="84"/>
       <w:bookmarkEnd w:id="86"/>
     </w:p>
     <w:p>
@@ -12795,9 +12999,9 @@
       <w:pPr>
         <w:pStyle w:val="Caption"/>
       </w:pPr>
-      <w:bookmarkStart w:id="87" w:name="_Ref486116621"/>
-      <w:bookmarkStart w:id="88" w:name="_Ref486463329"/>
-      <w:bookmarkStart w:id="89" w:name="_Toc486463735"/>
+      <w:bookmarkStart w:id="87" w:name="_Ref486463329"/>
+      <w:bookmarkStart w:id="88" w:name="_Ref486116621"/>
+      <w:bookmarkStart w:id="89" w:name="_Toc486542957"/>
       <w:r>
         <w:t xml:space="preserve">Figure </w:t>
       </w:r>
@@ -12809,11 +13013,11 @@
           <w:t>13</w:t>
         </w:r>
       </w:fldSimple>
+      <w:bookmarkEnd w:id="87"/>
+      <w:r>
+        <w:t xml:space="preserve"> optimized regex all min-max graphed</w:t>
+      </w:r>
       <w:bookmarkEnd w:id="88"/>
-      <w:r>
-        <w:t xml:space="preserve"> optimized regex all min-max graphed</w:t>
-      </w:r>
-      <w:bookmarkEnd w:id="87"/>
       <w:bookmarkEnd w:id="89"/>
     </w:p>
     <w:p>
@@ -12874,9 +13078,9 @@
       <w:pPr>
         <w:pStyle w:val="Caption"/>
       </w:pPr>
-      <w:bookmarkStart w:id="90" w:name="_Ref486116625"/>
-      <w:bookmarkStart w:id="91" w:name="_Ref486463341"/>
-      <w:bookmarkStart w:id="92" w:name="_Toc486463736"/>
+      <w:bookmarkStart w:id="90" w:name="_Ref486463341"/>
+      <w:bookmarkStart w:id="91" w:name="_Ref486116625"/>
+      <w:bookmarkStart w:id="92" w:name="_Toc486542958"/>
       <w:r>
         <w:t xml:space="preserve">Figure </w:t>
       </w:r>
@@ -12888,11 +13092,11 @@
           <w:t>14</w:t>
         </w:r>
       </w:fldSimple>
+      <w:bookmarkEnd w:id="90"/>
+      <w:r>
+        <w:t xml:space="preserve"> optimized regex iteration min-max graphed</w:t>
+      </w:r>
       <w:bookmarkEnd w:id="91"/>
-      <w:r>
-        <w:t xml:space="preserve"> optimized regex iteration min-max graphed</w:t>
-      </w:r>
-      <w:bookmarkEnd w:id="90"/>
       <w:bookmarkEnd w:id="92"/>
     </w:p>
     <w:p>
@@ -12907,7 +13111,7 @@
       <w:pPr>
         <w:pStyle w:val="Heading2"/>
       </w:pPr>
-      <w:bookmarkStart w:id="93" w:name="_Toc486463710"/>
+      <w:bookmarkStart w:id="93" w:name="_Toc486542983"/>
       <w:r>
         <w:lastRenderedPageBreak/>
         <w:t>Case Study Overview</w:t>
@@ -12985,7 +13189,13 @@
         <w:t>across</w:t>
       </w:r>
       <w:r>
-        <w:t xml:space="preserve"> different metrics. Overall the tree graph performs the best, list then regex. Optimized versus unoptimized this statement holds true. Comparing the average time per iteration and for all iterations the only change is the scale of </w:t>
+        <w:t xml:space="preserve"> different metrics. Overall the tree graph performs the best, list then regex. Optimized versus unoptimized this statement</w:t>
+      </w:r>
+      <w:r>
+        <w:t xml:space="preserve"> also</w:t>
+      </w:r>
+      <w:r>
+        <w:t xml:space="preserve"> holds true. Comparing the average time per iteration and for all iterations the only change is the scale of </w:t>
       </w:r>
       <w:r>
         <w:t>the numbers, over</w:t>
@@ -13042,9 +13252,9 @@
                                 <w:szCs w:val="24"/>
                               </w:rPr>
                             </w:pPr>
-                            <w:bookmarkStart w:id="94" w:name="_Ref486116736"/>
-                            <w:bookmarkStart w:id="95" w:name="_Ref486463376"/>
-                            <w:bookmarkStart w:id="96" w:name="_Toc486463737"/>
+                            <w:bookmarkStart w:id="94" w:name="_Ref486463376"/>
+                            <w:bookmarkStart w:id="95" w:name="_Ref486116736"/>
+                            <w:bookmarkStart w:id="96" w:name="_Toc486542959"/>
                             <w:r>
                               <w:t xml:space="preserve">Figure </w:t>
                             </w:r>
@@ -13056,11 +13266,11 @@
                                 <w:t>15</w:t>
                               </w:r>
                             </w:fldSimple>
-                            <w:bookmarkEnd w:id="95"/>
+                            <w:bookmarkEnd w:id="94"/>
                             <w:r>
                               <w:t xml:space="preserve"> average time per router all</w:t>
                             </w:r>
-                            <w:bookmarkEnd w:id="94"/>
+                            <w:bookmarkEnd w:id="95"/>
                             <w:bookmarkEnd w:id="96"/>
                           </w:p>
                         </w:txbxContent>
@@ -13090,9 +13300,9 @@
                           <w:szCs w:val="24"/>
                         </w:rPr>
                       </w:pPr>
-                      <w:bookmarkStart w:id="97" w:name="_Ref486116736"/>
-                      <w:bookmarkStart w:id="98" w:name="_Ref486463376"/>
-                      <w:bookmarkStart w:id="99" w:name="_Toc486463737"/>
+                      <w:bookmarkStart w:id="97" w:name="_Ref486463376"/>
+                      <w:bookmarkStart w:id="98" w:name="_Ref486116736"/>
+                      <w:bookmarkStart w:id="99" w:name="_Toc486542959"/>
                       <w:r>
                         <w:t xml:space="preserve">Figure </w:t>
                       </w:r>
@@ -13104,11 +13314,11 @@
                           <w:t>15</w:t>
                         </w:r>
                       </w:fldSimple>
-                      <w:bookmarkEnd w:id="98"/>
+                      <w:bookmarkEnd w:id="97"/>
                       <w:r>
                         <w:t xml:space="preserve"> average time per router all</w:t>
                       </w:r>
-                      <w:bookmarkEnd w:id="97"/>
+                      <w:bookmarkEnd w:id="98"/>
                       <w:bookmarkEnd w:id="99"/>
                     </w:p>
                   </w:txbxContent>
@@ -13243,9 +13453,9 @@
       <w:pPr>
         <w:pStyle w:val="Caption"/>
       </w:pPr>
-      <w:bookmarkStart w:id="100" w:name="_Ref486116787"/>
-      <w:bookmarkStart w:id="101" w:name="_Ref486463386"/>
-      <w:bookmarkStart w:id="102" w:name="_Toc486463738"/>
+      <w:bookmarkStart w:id="100" w:name="_Ref486463386"/>
+      <w:bookmarkStart w:id="101" w:name="_Ref486116787"/>
+      <w:bookmarkStart w:id="102" w:name="_Toc486542960"/>
       <w:r>
         <w:t xml:space="preserve">Figure </w:t>
       </w:r>
@@ -13257,11 +13467,11 @@
           <w:t>16</w:t>
         </w:r>
       </w:fldSimple>
+      <w:bookmarkEnd w:id="100"/>
+      <w:r>
+        <w:t xml:space="preserve"> average time per router iteration</w:t>
+      </w:r>
       <w:bookmarkEnd w:id="101"/>
-      <w:r>
-        <w:t xml:space="preserve"> average time per router iteration</w:t>
-      </w:r>
-      <w:bookmarkEnd w:id="100"/>
       <w:bookmarkEnd w:id="102"/>
     </w:p>
     <w:p>
@@ -14423,8 +14633,37 @@
       <w:pPr>
         <w:pStyle w:val="BodyText"/>
       </w:pPr>
-      <w:r>
-        <w:t>Majority of the results is around the 0.05 mark, this is a baseline for both above and below. Of note is that optimization on the tree graph did have significant impact on total number of routes which took longer or shorter and in having lower numbers. However for regex implementation optimization did not aid it.</w:t>
+    </w:p>
+    <w:p>
+      <w:pPr>
+        <w:pStyle w:val="BodyText"/>
+      </w:pPr>
+      <w:r>
+        <w:t>The m</w:t>
+      </w:r>
+      <w:r>
+        <w:t>ajority o</w:t>
+      </w:r>
+      <w:r>
+        <w:t xml:space="preserve">f the results </w:t>
+      </w:r>
+      <w:r>
+        <w:t>were</w:t>
+      </w:r>
+      <w:r>
+        <w:t xml:space="preserve"> around the 50%</w:t>
+      </w:r>
+      <w:r>
+        <w:t xml:space="preserve"> mark, this is a baseline for both above and below. Of note is that optimization on the tree graph did have significant </w:t>
+      </w:r>
+      <w:r>
+        <w:t>impact in shifting more hits towards the mean and above</w:t>
+      </w:r>
+      <w:r>
+        <w:t xml:space="preserve"> compared to below</w:t>
+      </w:r>
+      <w:r>
+        <w:t>. However for regex implementation optimization did not aid it.</w:t>
       </w:r>
       <w:r>
         <w:br w:type="page"/>
@@ -14438,7 +14677,7 @@
         <w:lastRenderedPageBreak/>
         <w:t xml:space="preserve"> </w:t>
       </w:r>
-      <w:bookmarkStart w:id="106" w:name="_Toc486463711"/>
+      <w:bookmarkStart w:id="106" w:name="_Toc486542984"/>
       <w:r>
         <w:t>Conclusion</w:t>
       </w:r>
@@ -14521,26 +14760,40 @@
     <w:p>
       <w:pPr>
         <w:pStyle w:val="BodyText"/>
-      </w:pPr>
-      <w:r>
-        <w:t xml:space="preserve">The scope of the work could have included socket handling, threading and other decoding processes used as part of the first sub question. </w:t>
-      </w:r>
-      <w:r>
-        <w:t>This work would have included metrics of the entire operations of a web server</w:t>
-      </w:r>
-      <w:r>
-        <w:t xml:space="preserve"> and so for this work it was not included as it was outside of the scope of the web router</w:t>
-      </w:r>
-      <w:r>
-        <w:t>.</w:t>
-      </w:r>
-      <w:r>
-        <w:t xml:space="preserve"> The first question cannot be answered in this dissertation but may in future work built upon this.</w:t>
+        <w:spacing w:after="140" w:line="288" w:lineRule="auto"/>
+      </w:pPr>
+      <w:r>
+        <w:t>The work that was conducted was limited to the web router and ignored the overhead that is socket handling, threading and decoding</w:t>
+      </w:r>
+      <w:r>
+        <w:t xml:space="preserve"> </w:t>
+      </w:r>
+      <w:r>
+        <w:t>+</w:t>
+      </w:r>
+      <w:r>
+        <w:t xml:space="preserve"> </w:t>
+      </w:r>
+      <w:r>
+        <w:t>encoding of the protocols involved.</w:t>
+      </w:r>
+      <w:r>
+        <w:t xml:space="preserve"> </w:t>
+      </w:r>
+      <w:r>
+        <w:t xml:space="preserve">These are required to answer the first sub question of the characteristics of </w:t>
+      </w:r>
+      <w:r>
+        <w:t>the</w:t>
+      </w:r>
+      <w:r>
+        <w:t xml:space="preserve"> request/response cycle in a web server/service.</w:t>
       </w:r>
     </w:p>
     <w:p>
       <w:pPr>
         <w:pStyle w:val="BodyText"/>
+        <w:spacing w:after="140" w:line="288" w:lineRule="auto"/>
       </w:pPr>
       <w:r>
         <w:t>The second sub question was answered through the literature review, this highlighted that tree graphs and regular expressions are currently used in web router implementations. A list router was implemented for a comparison to what should be the slowest data structure lookup method.</w:t>
@@ -14557,7 +14810,13 @@
         <w:t xml:space="preserve"> o</w:t>
       </w:r>
       <w:r>
-        <w:t xml:space="preserve">f the routers results answer the last question, what are the performance metrics for the techniques involved? The tree graph was fastest over all, list was two magnitudes slower than the tree graph and regex engine was three magnitudes slower than tree graph. </w:t>
+        <w:t xml:space="preserve">f the routers results answer the last question, what are the performance </w:t>
+      </w:r>
+      <w:r>
+        <w:t>characteristics</w:t>
+      </w:r>
+      <w:r>
+        <w:t xml:space="preserve"> for the techniques involved? The tree graph was fastest over all, list was two magnitudes slower than the tree graph and regex engine was three magnitudes slower than tree graph. </w:t>
       </w:r>
       <w:r>
         <w:t>This is based upon the minimums of the means (for all data sets used).</w:t>
@@ -14598,7 +14857,7 @@
         <w:lastRenderedPageBreak/>
         <w:t xml:space="preserve"> </w:t>
       </w:r>
-      <w:bookmarkStart w:id="108" w:name="_Toc486463712"/>
+      <w:bookmarkStart w:id="108" w:name="_Toc486542985"/>
       <w:r>
         <w:t>Recommendations for Future Work</w:t>
       </w:r>
@@ -14695,7 +14954,7 @@
         <w:t xml:space="preserve"> </w:t>
       </w:r>
       <w:bookmarkStart w:id="109" w:name="_Ref486456512"/>
-      <w:bookmarkStart w:id="110" w:name="_Toc486463713"/>
+      <w:bookmarkStart w:id="110" w:name="_Toc486542986"/>
       <w:r>
         <w:t>Appendix</w:t>
       </w:r>
@@ -15126,7 +15385,7 @@
         </w:docPartObj>
       </w:sdtPr>
       <w:sdtContent>
-        <w:bookmarkStart w:id="111" w:name="_Toc486463714" w:displacedByCustomXml="prev"/>
+        <w:bookmarkStart w:id="111" w:name="_Toc486542987" w:displacedByCustomXml="prev"/>
         <w:p>
           <w:pPr>
             <w:pStyle w:val="Heading1"/>
@@ -15549,7 +15808,7 @@
         <w:rStyle w:val="PageNumber"/>
         <w:noProof/>
       </w:rPr>
-      <w:t>5</w:t>
+      <w:t>28</w:t>
     </w:r>
     <w:r>
       <w:rPr>
@@ -22245,7 +22504,7 @@
 </file>
 
 <file path=customXml/itemProps1.xml><?xml version="1.0" encoding="utf-8"?>
-<ds:datastoreItem xmlns:ds="http://schemas.openxmlformats.org/officeDocument/2006/customXml" ds:itemID="{551F6CA2-7A2C-4991-AAF1-14962EDFCDF2}">
+<ds:datastoreItem xmlns:ds="http://schemas.openxmlformats.org/officeDocument/2006/customXml" ds:itemID="{FE74A913-99A9-4CF3-AEE0-4AA6CFE215F4}">
   <ds:schemaRefs>
     <ds:schemaRef ds:uri="http://schemas.openxmlformats.org/officeDocument/2006/bibliography"/>
   </ds:schemaRefs>

</xml_diff>